<commit_message>
Implemented March 30 2023 feedback
</commit_message>
<xml_diff>
--- a/docassemble/PowerOfAttorneyProperty/data/templates/poa_property_statutory_shortform_word_version.docx
+++ b/docassemble/PowerOfAttorneyProperty/data/templates/poa_property_statutory_shortform_word_version.docx
@@ -7,15 +7,7 @@
         <w:pStyle w:val="Heading1"/>
       </w:pPr>
       <w:r>
-        <w:t xml:space="preserve">STATUTORY SHORT </w:t>
-      </w:r>
-      <w:proofErr w:type="gramStart"/>
-      <w:r>
-        <w:t>FORM  POWER</w:t>
-      </w:r>
-      <w:proofErr w:type="gramEnd"/>
-      <w:r>
-        <w:t xml:space="preserve"> OF ATTORNEY FOR PROPERTY </w:t>
+        <w:t xml:space="preserve">STATUTORY SHORT FORM  POWER OF ATTORNEY FOR PROPERTY </w:t>
       </w:r>
     </w:p>
     <w:p>
@@ -58,25 +50,7 @@
           <w:i/>
           <w:sz w:val="32"/>
         </w:rPr>
-        <w:t xml:space="preserve">Includes Amendments Required </w:t>
-      </w:r>
-      <w:proofErr w:type="gramStart"/>
-      <w:r>
-        <w:rPr>
-          <w:b/>
-          <w:i/>
-          <w:sz w:val="32"/>
-        </w:rPr>
-        <w:t>By</w:t>
-      </w:r>
-      <w:proofErr w:type="gramEnd"/>
-      <w:r>
-        <w:rPr>
-          <w:b/>
-          <w:i/>
-          <w:sz w:val="32"/>
-        </w:rPr>
-        <w:t xml:space="preserve"> Public Act 96-1195 </w:t>
+        <w:t xml:space="preserve">Includes Amendments Required By Public Act 96-1195 </w:t>
       </w:r>
       <w:r>
         <w:rPr>
@@ -105,15 +79,7 @@
         <w:ind w:right="82"/>
       </w:pPr>
       <w:r>
-        <w:t xml:space="preserve">NOTICE TO THE INDIVIDUAL SIGNING THE ILLINOIS STATUTORY SHORT </w:t>
-      </w:r>
-      <w:proofErr w:type="gramStart"/>
-      <w:r>
-        <w:t>FORM  POWER</w:t>
-      </w:r>
-      <w:proofErr w:type="gramEnd"/>
-      <w:r>
-        <w:t xml:space="preserve"> OF ATTORNEY FOR PROPERTY </w:t>
+        <w:t xml:space="preserve">NOTICE TO THE INDIVIDUAL SIGNING THE ILLINOIS STATUTORY SHORT FORM  POWER OF ATTORNEY FOR PROPERTY </w:t>
       </w:r>
     </w:p>
     <w:p>
@@ -178,21 +144,7 @@
         <w:rPr>
           <w:sz w:val="32"/>
         </w:rPr>
-        <w:t xml:space="preserve">The form that you will be signing is a legal document. It is governed by the Illinois Power of Attorney Act. If there is anything about this form that you do not understand, you should ask a lawyer to explain it to you. The purpose of this Power of Attorney is to give your designated “agent” broad powers to handle your financial affairs, which may include the power to pledge, sell, or dispose of any of your real or personal property, even without your consent or any advance notice to you. When using the Statutory Short Form, you may name successor agents, but you may not name </w:t>
-      </w:r>
-      <w:proofErr w:type="spellStart"/>
-      <w:r>
-        <w:rPr>
-          <w:sz w:val="32"/>
-        </w:rPr>
-        <w:t>coagents</w:t>
-      </w:r>
-      <w:proofErr w:type="spellEnd"/>
-      <w:r>
-        <w:rPr>
-          <w:sz w:val="32"/>
-        </w:rPr>
-        <w:t xml:space="preserve">. </w:t>
+        <w:t xml:space="preserve">The form that you will be signing is a legal document. It is governed by the Illinois Power of Attorney Act. If there is anything about this form that you do not understand, you should ask a lawyer to explain it to you. The purpose of this Power of Attorney is to give your designated “agent” broad powers to handle your financial affairs, which may include the power to pledge, sell, or dispose of any of your real or personal property, even without your consent or any advance notice to you. When using the Statutory Short Form, you may name successor agents, but you may not name coagents. </w:t>
       </w:r>
     </w:p>
     <w:p>
@@ -510,23 +462,7 @@
         <w:t>1.  I,</w:t>
       </w:r>
       <w:r>
-        <w:t xml:space="preserve"> {{</w:t>
-      </w:r>
-      <w:proofErr w:type="spellStart"/>
-      <w:r>
-        <w:t>principal.name.full</w:t>
-      </w:r>
-      <w:proofErr w:type="spellEnd"/>
-      <w:r>
-        <w:t>(middle=’full’)}} of {{</w:t>
-      </w:r>
-      <w:proofErr w:type="spellStart"/>
-      <w:r>
-        <w:t>principal.address.on_one_line</w:t>
-      </w:r>
-      <w:proofErr w:type="spellEnd"/>
-      <w:r>
-        <w:t>(</w:t>
+        <w:t xml:space="preserve"> {{principal.name.full(middle=’full’)}} of {{principal.address.on_one_line(</w:t>
       </w:r>
       <w:r>
         <w:t>bare=True</w:t>
@@ -541,23 +477,7 @@
         <w:t>hereby revoke all prior statutory powers of attorney for property executed by me and appoint</w:t>
       </w:r>
       <w:r>
-        <w:t xml:space="preserve"> {{</w:t>
-      </w:r>
-      <w:proofErr w:type="spellStart"/>
-      <w:r>
-        <w:t>agent.name.full</w:t>
-      </w:r>
-      <w:proofErr w:type="spellEnd"/>
-      <w:r>
-        <w:t>(middle=’full’)}} of {{</w:t>
-      </w:r>
-      <w:proofErr w:type="spellStart"/>
-      <w:r>
-        <w:t>agent.address.on_one_line</w:t>
-      </w:r>
-      <w:proofErr w:type="spellEnd"/>
-      <w:r>
-        <w:t>(</w:t>
+        <w:t xml:space="preserve"> {{agent.name.full(middle=’full’)}} of {{agent.address.on_one_line(</w:t>
       </w:r>
       <w:r>
         <w:t>bare=True</w:t>
@@ -621,26 +541,10 @@
         <w:ind w:right="64" w:hanging="473"/>
       </w:pPr>
       <w:r>
-        <w:t xml:space="preserve">{% if </w:t>
-      </w:r>
-      <w:proofErr w:type="spellStart"/>
-      <w:r>
-        <w:t>which_powers</w:t>
-      </w:r>
-      <w:proofErr w:type="spellEnd"/>
-      <w:r>
-        <w:t xml:space="preserve">[‘real’] == True </w:t>
-      </w:r>
-      <w:proofErr w:type="gramStart"/>
-      <w:r>
-        <w:t>%}</w:t>
-      </w:r>
-      <w:r>
-        <w:t>Real</w:t>
-      </w:r>
-      <w:proofErr w:type="gramEnd"/>
-      <w:r>
-        <w:t xml:space="preserve"> estate transactions.</w:t>
+        <w:t>{% if which_powers[‘real’] == True %}</w:t>
+      </w:r>
+      <w:r>
+        <w:t>Real estate transactions.</w:t>
       </w:r>
       <w:r>
         <w:t xml:space="preserve">{% else %} </w:t>
@@ -652,15 +556,7 @@
         <w:t>Real estate transactions.</w:t>
       </w:r>
       <w:r>
-        <w:t xml:space="preserve">{% </w:t>
-      </w:r>
-      <w:proofErr w:type="spellStart"/>
-      <w:r>
-        <w:t>endif</w:t>
-      </w:r>
-      <w:proofErr w:type="spellEnd"/>
-      <w:r>
-        <w:t xml:space="preserve"> %}</w:t>
+        <w:t>{% endif %}</w:t>
       </w:r>
     </w:p>
     <w:p>
@@ -682,32 +578,16 @@
         <w:ind w:right="64" w:hanging="473"/>
       </w:pPr>
       <w:r>
-        <w:t xml:space="preserve">{% if </w:t>
-      </w:r>
-      <w:proofErr w:type="spellStart"/>
-      <w:r>
-        <w:t>which_powers</w:t>
-      </w:r>
-      <w:proofErr w:type="spellEnd"/>
-      <w:r>
-        <w:t>[‘financial</w:t>
+        <w:t>{% if which_powers[‘financial</w:t>
       </w:r>
       <w:r>
         <w:t>’</w:t>
       </w:r>
       <w:r>
-        <w:t xml:space="preserve">] == True </w:t>
-      </w:r>
-      <w:proofErr w:type="gramStart"/>
-      <w:r>
-        <w:t>%}</w:t>
-      </w:r>
-      <w:r>
-        <w:t>Financial</w:t>
-      </w:r>
-      <w:proofErr w:type="gramEnd"/>
-      <w:r>
-        <w:t xml:space="preserve"> institution transactions.</w:t>
+        <w:t>] == True %}</w:t>
+      </w:r>
+      <w:r>
+        <w:t>Financial institution transactions.</w:t>
       </w:r>
       <w:r>
         <w:t xml:space="preserve">{% else %} </w:t>
@@ -719,15 +599,7 @@
         <w:t>Financial institution transactions.</w:t>
       </w:r>
       <w:r>
-        <w:t xml:space="preserve"> {% </w:t>
-      </w:r>
-      <w:proofErr w:type="spellStart"/>
-      <w:r>
-        <w:t>endif</w:t>
-      </w:r>
-      <w:proofErr w:type="spellEnd"/>
-      <w:r>
-        <w:t xml:space="preserve"> %}</w:t>
+        <w:t xml:space="preserve"> {% endif %}</w:t>
       </w:r>
     </w:p>
     <w:p>
@@ -749,32 +621,16 @@
         <w:ind w:right="64" w:hanging="473"/>
       </w:pPr>
       <w:r>
-        <w:t xml:space="preserve">{% if </w:t>
-      </w:r>
-      <w:proofErr w:type="spellStart"/>
-      <w:r>
-        <w:t>which_powers</w:t>
-      </w:r>
-      <w:proofErr w:type="spellEnd"/>
-      <w:r>
-        <w:t>[‘stock</w:t>
+        <w:t>{% if which_powers[‘stock</w:t>
       </w:r>
       <w:r>
         <w:t>’</w:t>
       </w:r>
       <w:r>
-        <w:t xml:space="preserve">] == True </w:t>
-      </w:r>
-      <w:proofErr w:type="gramStart"/>
-      <w:r>
-        <w:t>%}</w:t>
-      </w:r>
-      <w:r>
-        <w:t>Stock</w:t>
-      </w:r>
-      <w:proofErr w:type="gramEnd"/>
-      <w:r>
-        <w:t xml:space="preserve"> and bond transactions.</w:t>
+        <w:t>] == True %}</w:t>
+      </w:r>
+      <w:r>
+        <w:t>Stock and bond transactions.</w:t>
       </w:r>
       <w:r>
         <w:t xml:space="preserve">{% else %} </w:t>
@@ -786,15 +642,7 @@
         <w:t>Stock and bond transactions.</w:t>
       </w:r>
       <w:r>
-        <w:t xml:space="preserve"> {% </w:t>
-      </w:r>
-      <w:proofErr w:type="spellStart"/>
-      <w:r>
-        <w:t>endif</w:t>
-      </w:r>
-      <w:proofErr w:type="spellEnd"/>
-      <w:r>
-        <w:t xml:space="preserve"> %}</w:t>
+        <w:t xml:space="preserve"> {% endif %}</w:t>
       </w:r>
     </w:p>
     <w:p>
@@ -816,32 +664,16 @@
         <w:ind w:right="64" w:hanging="473"/>
       </w:pPr>
       <w:r>
-        <w:t xml:space="preserve">{% if </w:t>
-      </w:r>
-      <w:proofErr w:type="spellStart"/>
-      <w:r>
-        <w:t>which_powers</w:t>
-      </w:r>
-      <w:proofErr w:type="spellEnd"/>
-      <w:r>
-        <w:t>[‘tangible</w:t>
+        <w:t>{% if which_powers[‘tangible</w:t>
       </w:r>
       <w:r>
         <w:t>’</w:t>
       </w:r>
       <w:r>
-        <w:t xml:space="preserve">] == True </w:t>
-      </w:r>
-      <w:proofErr w:type="gramStart"/>
-      <w:r>
-        <w:t>%}</w:t>
-      </w:r>
-      <w:r>
-        <w:t>Tangible</w:t>
-      </w:r>
-      <w:proofErr w:type="gramEnd"/>
-      <w:r>
-        <w:t xml:space="preserve"> personal property transactions.</w:t>
+        <w:t>] == True %}</w:t>
+      </w:r>
+      <w:r>
+        <w:t>Tangible personal property transactions.</w:t>
       </w:r>
       <w:r>
         <w:t xml:space="preserve">{% else %} </w:t>
@@ -853,15 +685,7 @@
         <w:t>Tangible personal property transactions.</w:t>
       </w:r>
       <w:r>
-        <w:t xml:space="preserve">{% </w:t>
-      </w:r>
-      <w:proofErr w:type="spellStart"/>
-      <w:r>
-        <w:t>endif</w:t>
-      </w:r>
-      <w:proofErr w:type="spellEnd"/>
-      <w:r>
-        <w:t xml:space="preserve"> %}</w:t>
+        <w:t>{% endif %}</w:t>
       </w:r>
     </w:p>
     <w:p>
@@ -883,32 +707,16 @@
         <w:ind w:right="64" w:hanging="473"/>
       </w:pPr>
       <w:r>
-        <w:t xml:space="preserve">{% if </w:t>
-      </w:r>
-      <w:proofErr w:type="spellStart"/>
-      <w:r>
-        <w:t>which_powers</w:t>
-      </w:r>
-      <w:proofErr w:type="spellEnd"/>
-      <w:r>
-        <w:t>[‘safe</w:t>
+        <w:t>{% if which_powers[‘safe</w:t>
       </w:r>
       <w:r>
         <w:t>’</w:t>
       </w:r>
       <w:r>
-        <w:t xml:space="preserve">] == True </w:t>
-      </w:r>
-      <w:proofErr w:type="gramStart"/>
-      <w:r>
-        <w:t>%}</w:t>
-      </w:r>
-      <w:r>
-        <w:t>Safe</w:t>
-      </w:r>
-      <w:proofErr w:type="gramEnd"/>
-      <w:r>
-        <w:t xml:space="preserve"> deposit box transactions.</w:t>
+        <w:t>] == True %}</w:t>
+      </w:r>
+      <w:r>
+        <w:t>Safe deposit box transactions.</w:t>
       </w:r>
       <w:r>
         <w:t xml:space="preserve">{% else %} </w:t>
@@ -920,15 +728,7 @@
         <w:t>Safe deposit box transactions.</w:t>
       </w:r>
       <w:r>
-        <w:t xml:space="preserve"> {% </w:t>
-      </w:r>
-      <w:proofErr w:type="spellStart"/>
-      <w:r>
-        <w:t>endif</w:t>
-      </w:r>
-      <w:proofErr w:type="spellEnd"/>
-      <w:r>
-        <w:t xml:space="preserve"> %}</w:t>
+        <w:t xml:space="preserve"> {% endif %}</w:t>
       </w:r>
     </w:p>
     <w:p>
@@ -950,60 +750,28 @@
         <w:ind w:right="64" w:hanging="473"/>
       </w:pPr>
       <w:r>
-        <w:t xml:space="preserve">{% if </w:t>
-      </w:r>
-      <w:proofErr w:type="spellStart"/>
-      <w:r>
-        <w:t>which_powers</w:t>
-      </w:r>
-      <w:proofErr w:type="spellEnd"/>
-      <w:r>
-        <w:t>[‘insurance</w:t>
+        <w:t>{% if which_powers[‘insurance</w:t>
       </w:r>
       <w:r>
         <w:t>’</w:t>
       </w:r>
       <w:r>
-        <w:t xml:space="preserve">] == True </w:t>
-      </w:r>
-      <w:proofErr w:type="gramStart"/>
-      <w:r>
-        <w:t>%}</w:t>
-      </w:r>
-      <w:r>
-        <w:t>Insurance</w:t>
-      </w:r>
-      <w:proofErr w:type="gramEnd"/>
-      <w:r>
-        <w:t xml:space="preserve"> and annuity transactions.</w:t>
+        <w:t>] == True %}</w:t>
+      </w:r>
+      <w:r>
+        <w:t>Insurance and annuity transactions.</w:t>
       </w:r>
       <w:r>
         <w:t xml:space="preserve">{% else %} </w:t>
       </w:r>
-      <w:proofErr w:type="spellStart"/>
       <w:r>
         <w:rPr>
           <w:strike/>
         </w:rPr>
-        <w:t>Insirance</w:t>
-      </w:r>
-      <w:proofErr w:type="spellEnd"/>
-      <w:r>
-        <w:rPr>
-          <w:strike/>
-        </w:rPr>
-        <w:t xml:space="preserve"> and annuity transactions.</w:t>
-      </w:r>
-      <w:r>
-        <w:t xml:space="preserve"> {% </w:t>
-      </w:r>
-      <w:proofErr w:type="spellStart"/>
-      <w:r>
-        <w:t>endif</w:t>
-      </w:r>
-      <w:proofErr w:type="spellEnd"/>
-      <w:r>
-        <w:t xml:space="preserve"> %}</w:t>
+        <w:t>Insirance and annuity transactions.</w:t>
+      </w:r>
+      <w:r>
+        <w:t xml:space="preserve"> {% endif %}</w:t>
       </w:r>
     </w:p>
     <w:p>
@@ -1028,26 +796,10 @@
         <w:ind w:right="64" w:hanging="473"/>
       </w:pPr>
       <w:r>
-        <w:t xml:space="preserve">{% if </w:t>
-      </w:r>
-      <w:proofErr w:type="spellStart"/>
-      <w:r>
-        <w:t>which_powers</w:t>
-      </w:r>
-      <w:proofErr w:type="spellEnd"/>
-      <w:r>
-        <w:t xml:space="preserve">[‘retirement’] == True </w:t>
-      </w:r>
-      <w:proofErr w:type="gramStart"/>
-      <w:r>
-        <w:t>%}</w:t>
-      </w:r>
-      <w:r>
-        <w:t>Retirement</w:t>
-      </w:r>
-      <w:proofErr w:type="gramEnd"/>
-      <w:r>
-        <w:t xml:space="preserve"> plan transactions.</w:t>
+        <w:t>{% if which_powers[‘retirement’] == True %}</w:t>
+      </w:r>
+      <w:r>
+        <w:t>Retirement plan transactions.</w:t>
       </w:r>
       <w:r>
         <w:t xml:space="preserve">{% else %} </w:t>
@@ -1059,15 +811,7 @@
         <w:t>Retirement plan transactions.</w:t>
       </w:r>
       <w:r>
-        <w:t xml:space="preserve"> {% </w:t>
-      </w:r>
-      <w:proofErr w:type="spellStart"/>
-      <w:r>
-        <w:t>endif</w:t>
-      </w:r>
-      <w:proofErr w:type="spellEnd"/>
-      <w:r>
-        <w:t xml:space="preserve"> %}</w:t>
+        <w:t xml:space="preserve"> {% endif %}</w:t>
       </w:r>
     </w:p>
     <w:p>
@@ -1090,26 +834,10 @@
       </w:pPr>
       <w:r>
         <w:lastRenderedPageBreak/>
-        <w:t xml:space="preserve">{% if </w:t>
-      </w:r>
-      <w:proofErr w:type="spellStart"/>
-      <w:r>
-        <w:t>which_powers</w:t>
-      </w:r>
-      <w:proofErr w:type="spellEnd"/>
-      <w:r>
-        <w:t xml:space="preserve">[‘social’] == True </w:t>
-      </w:r>
-      <w:proofErr w:type="gramStart"/>
-      <w:r>
-        <w:t>%}</w:t>
-      </w:r>
-      <w:r>
-        <w:t>Social</w:t>
-      </w:r>
-      <w:proofErr w:type="gramEnd"/>
-      <w:r>
-        <w:t xml:space="preserve"> Security, employment and military service benefits.</w:t>
+        <w:t>{% if which_powers[‘social’] == True %}</w:t>
+      </w:r>
+      <w:r>
+        <w:t>Social Security, employment and military service benefits.</w:t>
       </w:r>
       <w:r>
         <w:t xml:space="preserve">{% else %} </w:t>
@@ -1121,15 +849,7 @@
         <w:t>Social Security, employment and military service benefits.</w:t>
       </w:r>
       <w:r>
-        <w:t xml:space="preserve"> {% </w:t>
-      </w:r>
-      <w:proofErr w:type="spellStart"/>
-      <w:r>
-        <w:t>endif</w:t>
-      </w:r>
-      <w:proofErr w:type="spellEnd"/>
-      <w:r>
-        <w:t xml:space="preserve"> %}</w:t>
+        <w:t xml:space="preserve"> {% endif %}</w:t>
       </w:r>
     </w:p>
     <w:p>
@@ -1151,26 +871,10 @@
         <w:ind w:right="64" w:hanging="473"/>
       </w:pPr>
       <w:r>
-        <w:t xml:space="preserve">{% if </w:t>
-      </w:r>
-      <w:proofErr w:type="spellStart"/>
-      <w:r>
-        <w:t>which_powers</w:t>
-      </w:r>
-      <w:proofErr w:type="spellEnd"/>
-      <w:r>
-        <w:t xml:space="preserve">[‘tax’] == True </w:t>
-      </w:r>
-      <w:proofErr w:type="gramStart"/>
-      <w:r>
-        <w:t>%}</w:t>
-      </w:r>
-      <w:r>
-        <w:t>Tax</w:t>
-      </w:r>
-      <w:proofErr w:type="gramEnd"/>
-      <w:r>
-        <w:t xml:space="preserve"> matters.</w:t>
+        <w:t>{% if which_powers[‘tax’] == True %}</w:t>
+      </w:r>
+      <w:r>
+        <w:t>Tax matters.</w:t>
       </w:r>
       <w:r>
         <w:t>{% else %}</w:t>
@@ -1182,15 +886,7 @@
         <w:t>Tax matters.</w:t>
       </w:r>
       <w:r>
-        <w:t xml:space="preserve"> {% </w:t>
-      </w:r>
-      <w:proofErr w:type="spellStart"/>
-      <w:r>
-        <w:t>endif</w:t>
-      </w:r>
-      <w:proofErr w:type="spellEnd"/>
-      <w:r>
-        <w:t xml:space="preserve"> %}</w:t>
+        <w:t xml:space="preserve"> {% endif %}</w:t>
       </w:r>
     </w:p>
     <w:p>
@@ -1212,26 +908,10 @@
         <w:ind w:right="64" w:hanging="473"/>
       </w:pPr>
       <w:r>
-        <w:t xml:space="preserve">{% if </w:t>
-      </w:r>
-      <w:proofErr w:type="spellStart"/>
-      <w:r>
-        <w:t>which_powers</w:t>
-      </w:r>
-      <w:proofErr w:type="spellEnd"/>
-      <w:r>
-        <w:t xml:space="preserve">[‘claims’] == True </w:t>
-      </w:r>
-      <w:proofErr w:type="gramStart"/>
-      <w:r>
-        <w:t>%}</w:t>
-      </w:r>
-      <w:r>
-        <w:t>Claims</w:t>
-      </w:r>
-      <w:proofErr w:type="gramEnd"/>
-      <w:r>
-        <w:t xml:space="preserve"> and litigation.</w:t>
+        <w:t>{% if which_powers[‘claims’] == True %}</w:t>
+      </w:r>
+      <w:r>
+        <w:t>Claims and litigation.</w:t>
       </w:r>
       <w:r>
         <w:t xml:space="preserve">{% else %} </w:t>
@@ -1243,15 +923,7 @@
         <w:t>Claims and litigation.</w:t>
       </w:r>
       <w:r>
-        <w:t xml:space="preserve"> {% </w:t>
-      </w:r>
-      <w:proofErr w:type="spellStart"/>
-      <w:r>
-        <w:t>endif</w:t>
-      </w:r>
-      <w:proofErr w:type="spellEnd"/>
-      <w:r>
-        <w:t xml:space="preserve"> %}</w:t>
+        <w:t xml:space="preserve"> {% endif %}</w:t>
       </w:r>
     </w:p>
     <w:p>
@@ -1273,26 +945,10 @@
         <w:ind w:right="64" w:hanging="473"/>
       </w:pPr>
       <w:r>
-        <w:t xml:space="preserve">{% if </w:t>
-      </w:r>
-      <w:proofErr w:type="spellStart"/>
-      <w:r>
-        <w:t>which_powers</w:t>
-      </w:r>
-      <w:proofErr w:type="spellEnd"/>
-      <w:r>
-        <w:t xml:space="preserve">[‘commodity’] == True </w:t>
-      </w:r>
-      <w:proofErr w:type="gramStart"/>
-      <w:r>
-        <w:t>%}</w:t>
-      </w:r>
-      <w:r>
-        <w:t>Commodity</w:t>
-      </w:r>
-      <w:proofErr w:type="gramEnd"/>
-      <w:r>
-        <w:t xml:space="preserve"> and option transactions.</w:t>
+        <w:t>{% if which_powers[‘commodity’] == True %}</w:t>
+      </w:r>
+      <w:r>
+        <w:t>Commodity and option transactions.</w:t>
       </w:r>
       <w:r>
         <w:t xml:space="preserve">{% else %} </w:t>
@@ -1304,15 +960,7 @@
         <w:t>Commodity and option transactions.</w:t>
       </w:r>
       <w:r>
-        <w:t xml:space="preserve">{% </w:t>
-      </w:r>
-      <w:proofErr w:type="spellStart"/>
-      <w:r>
-        <w:t>endif</w:t>
-      </w:r>
-      <w:proofErr w:type="spellEnd"/>
-      <w:r>
-        <w:t xml:space="preserve"> %}</w:t>
+        <w:t>{% endif %}</w:t>
       </w:r>
     </w:p>
     <w:p>
@@ -1334,26 +982,10 @@
         <w:ind w:right="64" w:hanging="473"/>
       </w:pPr>
       <w:r>
-        <w:t xml:space="preserve">{% if </w:t>
-      </w:r>
-      <w:proofErr w:type="spellStart"/>
-      <w:r>
-        <w:t>which_powers</w:t>
-      </w:r>
-      <w:proofErr w:type="spellEnd"/>
-      <w:r>
-        <w:t xml:space="preserve">[‘business’] == True </w:t>
-      </w:r>
-      <w:proofErr w:type="gramStart"/>
-      <w:r>
-        <w:t>%}</w:t>
-      </w:r>
-      <w:r>
-        <w:t>Business</w:t>
-      </w:r>
-      <w:proofErr w:type="gramEnd"/>
-      <w:r>
-        <w:t xml:space="preserve"> operations.</w:t>
+        <w:t>{% if which_powers[‘business’] == True %}</w:t>
+      </w:r>
+      <w:r>
+        <w:t>Business operations.</w:t>
       </w:r>
       <w:r>
         <w:t>{% else %}</w:t>
@@ -1365,15 +997,7 @@
         <w:t>Business operations.</w:t>
       </w:r>
       <w:r>
-        <w:t xml:space="preserve">{% </w:t>
-      </w:r>
-      <w:proofErr w:type="spellStart"/>
-      <w:r>
-        <w:t>endif</w:t>
-      </w:r>
-      <w:proofErr w:type="spellEnd"/>
-      <w:r>
-        <w:t xml:space="preserve"> %}</w:t>
+        <w:t>{% endif %}</w:t>
       </w:r>
     </w:p>
     <w:p>
@@ -1395,26 +1019,10 @@
         <w:ind w:right="64" w:hanging="473"/>
       </w:pPr>
       <w:r>
-        <w:t xml:space="preserve">{% if </w:t>
-      </w:r>
-      <w:proofErr w:type="spellStart"/>
-      <w:r>
-        <w:t>which_powers</w:t>
-      </w:r>
-      <w:proofErr w:type="spellEnd"/>
-      <w:r>
-        <w:t xml:space="preserve">[‘borrowing’] == True </w:t>
-      </w:r>
-      <w:proofErr w:type="gramStart"/>
-      <w:r>
-        <w:t>%}</w:t>
-      </w:r>
-      <w:r>
-        <w:t>Borrowing</w:t>
-      </w:r>
-      <w:proofErr w:type="gramEnd"/>
-      <w:r>
-        <w:t xml:space="preserve"> transactions.</w:t>
+        <w:t>{% if which_powers[‘borrowing’] == True %}</w:t>
+      </w:r>
+      <w:r>
+        <w:t>Borrowing transactions.</w:t>
       </w:r>
       <w:r>
         <w:t>{% else %}</w:t>
@@ -1426,15 +1034,7 @@
         <w:t>Borrowing transactions.</w:t>
       </w:r>
       <w:r>
-        <w:t xml:space="preserve">{% </w:t>
-      </w:r>
-      <w:proofErr w:type="spellStart"/>
-      <w:r>
-        <w:t>endif</w:t>
-      </w:r>
-      <w:proofErr w:type="spellEnd"/>
-      <w:r>
-        <w:t xml:space="preserve"> %}</w:t>
+        <w:t>{% endif %}</w:t>
       </w:r>
     </w:p>
     <w:p>
@@ -1456,26 +1056,10 @@
         <w:ind w:right="64" w:hanging="473"/>
       </w:pPr>
       <w:r>
-        <w:t xml:space="preserve">{% if </w:t>
-      </w:r>
-      <w:proofErr w:type="spellStart"/>
-      <w:r>
-        <w:t>which_powers</w:t>
-      </w:r>
-      <w:proofErr w:type="spellEnd"/>
-      <w:r>
-        <w:t xml:space="preserve">[‘estate’] == True </w:t>
-      </w:r>
-      <w:proofErr w:type="gramStart"/>
-      <w:r>
-        <w:t>%}</w:t>
-      </w:r>
-      <w:r>
-        <w:t>Estate</w:t>
-      </w:r>
-      <w:proofErr w:type="gramEnd"/>
-      <w:r>
-        <w:t xml:space="preserve"> transactions.</w:t>
+        <w:t>{% if which_powers[‘estate’] == True %}</w:t>
+      </w:r>
+      <w:r>
+        <w:t>Estate transactions.</w:t>
       </w:r>
       <w:r>
         <w:t>{% else %}</w:t>
@@ -1487,15 +1071,7 @@
         <w:t>Estate transactions.</w:t>
       </w:r>
       <w:r>
-        <w:t xml:space="preserve"> {% </w:t>
-      </w:r>
-      <w:proofErr w:type="spellStart"/>
-      <w:r>
-        <w:t>endif</w:t>
-      </w:r>
-      <w:proofErr w:type="spellEnd"/>
-      <w:r>
-        <w:t xml:space="preserve"> %}</w:t>
+        <w:t xml:space="preserve"> {% endif %}</w:t>
       </w:r>
     </w:p>
     <w:p>
@@ -1517,26 +1093,10 @@
         <w:ind w:right="64" w:hanging="473"/>
       </w:pPr>
       <w:r>
-        <w:t xml:space="preserve">{% if </w:t>
-      </w:r>
-      <w:proofErr w:type="spellStart"/>
-      <w:r>
-        <w:t>which_powers</w:t>
-      </w:r>
-      <w:proofErr w:type="spellEnd"/>
-      <w:r>
-        <w:t xml:space="preserve">[‘all’] == True </w:t>
-      </w:r>
-      <w:proofErr w:type="gramStart"/>
-      <w:r>
-        <w:t>%}</w:t>
-      </w:r>
-      <w:r>
-        <w:t>All</w:t>
-      </w:r>
-      <w:proofErr w:type="gramEnd"/>
-      <w:r>
-        <w:t xml:space="preserve"> other property transactions.</w:t>
+        <w:t>{% if which_powers[‘all’] == True %}</w:t>
+      </w:r>
+      <w:r>
+        <w:t>All other property transactions.</w:t>
       </w:r>
       <w:r>
         <w:t xml:space="preserve">{% else %} </w:t>
@@ -1548,15 +1108,7 @@
         <w:t>All other property transactions.</w:t>
       </w:r>
       <w:r>
-        <w:t xml:space="preserve">{% </w:t>
-      </w:r>
-      <w:proofErr w:type="spellStart"/>
-      <w:r>
-        <w:t>endif</w:t>
-      </w:r>
-      <w:proofErr w:type="spellEnd"/>
-      <w:r>
-        <w:t xml:space="preserve"> %}</w:t>
+        <w:t>{% endif %}</w:t>
       </w:r>
     </w:p>
     <w:p>
@@ -1663,45 +1215,13 @@
         <w:ind w:left="-5" w:right="64"/>
       </w:pPr>
       <w:r>
-        <w:t xml:space="preserve">{% if </w:t>
-      </w:r>
-      <w:proofErr w:type="spellStart"/>
-      <w:r>
-        <w:t>agent_limitations</w:t>
-      </w:r>
-      <w:proofErr w:type="spellEnd"/>
-      <w:r>
-        <w:t xml:space="preserve"> == True </w:t>
-      </w:r>
-      <w:proofErr w:type="gramStart"/>
-      <w:r>
-        <w:t>%}</w:t>
-      </w:r>
-      <w:r>
-        <w:t>{</w:t>
-      </w:r>
-      <w:proofErr w:type="gramEnd"/>
-      <w:r>
-        <w:t xml:space="preserve">{ </w:t>
-      </w:r>
-      <w:proofErr w:type="spellStart"/>
-      <w:r>
-        <w:t>agent_limits</w:t>
-      </w:r>
-      <w:proofErr w:type="spellEnd"/>
-      <w:r>
-        <w:t>}}</w:t>
-      </w:r>
-      <w:r>
-        <w:t xml:space="preserve">{% </w:t>
-      </w:r>
-      <w:proofErr w:type="spellStart"/>
-      <w:r>
-        <w:t>endif</w:t>
-      </w:r>
-      <w:proofErr w:type="spellEnd"/>
-      <w:r>
-        <w:t xml:space="preserve"> %}</w:t>
+        <w:t>{% if agent_limitations == True %}</w:t>
+      </w:r>
+      <w:r>
+        <w:t>{{ agent_limits}}</w:t>
+      </w:r>
+      <w:r>
+        <w:t>{% endif %}</w:t>
       </w:r>
     </w:p>
     <w:p>
@@ -1764,69 +1284,41 @@
       <w:r>
         <w:t xml:space="preserve">{% if </w:t>
       </w:r>
-      <w:proofErr w:type="spellStart"/>
       <w:r>
         <w:t>life_insurance</w:t>
       </w:r>
-      <w:proofErr w:type="spellEnd"/>
-      <w:r>
-        <w:t xml:space="preserve"> == True </w:t>
-      </w:r>
-      <w:proofErr w:type="gramStart"/>
-      <w:r>
-        <w:t>%}</w:t>
-      </w:r>
-      <w:r>
-        <w:t>My</w:t>
-      </w:r>
-      <w:proofErr w:type="gramEnd"/>
-      <w:r>
-        <w:t xml:space="preserve"> power of attorney shall have the right to make and change insurance beneficiary designations.</w:t>
-      </w:r>
-    </w:p>
-    <w:p>
-      <w:pPr>
-        <w:spacing w:after="0" w:line="259" w:lineRule="auto"/>
-        <w:ind w:left="0" w:firstLine="0"/>
-        <w:jc w:val="left"/>
-      </w:pPr>
-    </w:p>
-    <w:p>
-      <w:pPr>
-        <w:spacing w:after="0" w:line="259" w:lineRule="auto"/>
-        <w:ind w:left="0" w:firstLine="0"/>
-        <w:jc w:val="left"/>
-      </w:pPr>
-      <w:r>
-        <w:t xml:space="preserve">{% </w:t>
-      </w:r>
-      <w:proofErr w:type="spellStart"/>
-      <w:r>
-        <w:t>endif</w:t>
-      </w:r>
-      <w:proofErr w:type="spellEnd"/>
-      <w:r>
-        <w:t xml:space="preserve"> </w:t>
-      </w:r>
-      <w:proofErr w:type="gramStart"/>
-      <w:r>
-        <w:t>%}</w:t>
-      </w:r>
-      <w:r>
-        <w:t>{</w:t>
-      </w:r>
-      <w:proofErr w:type="gramEnd"/>
-      <w:r>
-        <w:t>%</w:t>
+      <w:r>
+        <w:t xml:space="preserve"> == True %}</w:t>
+      </w:r>
+      <w:r>
+        <w:t>My power of attorney shall have the right to make and change insurance beneficiary designations.</w:t>
+      </w:r>
+    </w:p>
+    <w:p>
+      <w:pPr>
+        <w:spacing w:after="0" w:line="259" w:lineRule="auto"/>
+        <w:ind w:left="0" w:firstLine="0"/>
+        <w:jc w:val="left"/>
+      </w:pPr>
+    </w:p>
+    <w:p>
+      <w:pPr>
+        <w:spacing w:after="0" w:line="259" w:lineRule="auto"/>
+        <w:ind w:left="0" w:firstLine="0"/>
+        <w:jc w:val="left"/>
+      </w:pPr>
+      <w:r>
+        <w:t>{% endif %}</w:t>
+      </w:r>
+      <w:r>
+        <w:t>{%</w:t>
       </w:r>
       <w:r>
         <w:t xml:space="preserve"> if </w:t>
       </w:r>
-      <w:proofErr w:type="spellStart"/>
       <w:r>
         <w:t>file_bankruptcy</w:t>
       </w:r>
-      <w:proofErr w:type="spellEnd"/>
       <w:r>
         <w:t xml:space="preserve"> == True %}</w:t>
       </w:r>
@@ -1851,32 +1343,14 @@
         <w:t>{%</w:t>
       </w:r>
       <w:r>
-        <w:t xml:space="preserve"> </w:t>
-      </w:r>
-      <w:proofErr w:type="spellStart"/>
-      <w:r>
-        <w:t>endif</w:t>
-      </w:r>
-      <w:proofErr w:type="spellEnd"/>
-      <w:r>
-        <w:t xml:space="preserve"> </w:t>
-      </w:r>
-      <w:proofErr w:type="gramStart"/>
-      <w:r>
-        <w:t>%}{</w:t>
-      </w:r>
-      <w:proofErr w:type="gramEnd"/>
-      <w:r>
-        <w:t>%</w:t>
+        <w:t xml:space="preserve"> endif %}{%</w:t>
       </w:r>
       <w:r>
         <w:t xml:space="preserve"> if </w:t>
       </w:r>
-      <w:proofErr w:type="spellStart"/>
       <w:r>
         <w:t>designate_successors</w:t>
       </w:r>
-      <w:proofErr w:type="spellEnd"/>
       <w:r>
         <w:t xml:space="preserve"> == True %}</w:t>
       </w:r>
@@ -1901,53 +1375,19 @@
         <w:t>{%</w:t>
       </w:r>
       <w:r>
-        <w:t xml:space="preserve"> </w:t>
-      </w:r>
-      <w:proofErr w:type="spellStart"/>
-      <w:r>
-        <w:t>endif</w:t>
-      </w:r>
-      <w:proofErr w:type="spellEnd"/>
-      <w:r>
-        <w:t xml:space="preserve"> </w:t>
-      </w:r>
-      <w:proofErr w:type="gramStart"/>
-      <w:r>
-        <w:t>%}</w:t>
-      </w:r>
-      <w:r>
-        <w:t>{</w:t>
-      </w:r>
-      <w:proofErr w:type="gramEnd"/>
-      <w:r>
-        <w:t>%</w:t>
+        <w:t xml:space="preserve"> endif %}</w:t>
+      </w:r>
+      <w:r>
+        <w:t>{%</w:t>
       </w:r>
       <w:r>
         <w:t xml:space="preserve"> if </w:t>
       </w:r>
-      <w:proofErr w:type="spellStart"/>
       <w:r>
         <w:t>ssn_authority</w:t>
       </w:r>
-      <w:proofErr w:type="spellEnd"/>
-      <w:r>
-        <w:t xml:space="preserve"> == True %}I, {{</w:t>
-      </w:r>
-      <w:proofErr w:type="spellStart"/>
-      <w:r>
-        <w:t>principal.name.full</w:t>
-      </w:r>
-      <w:proofErr w:type="spellEnd"/>
-      <w:r>
-        <w:t>(middle=’full’)}} born on {{</w:t>
-      </w:r>
-      <w:proofErr w:type="spellStart"/>
-      <w:r>
-        <w:t>birth_date</w:t>
-      </w:r>
-      <w:proofErr w:type="spellEnd"/>
-      <w:r>
-        <w:t>}}</w:t>
+      <w:r>
+        <w:t xml:space="preserve"> == True %}I, {{principal.name.full(middle=’full’)}} born on {{birth_date}}</w:t>
       </w:r>
       <w:r>
         <w:t>,</w:t>
@@ -1971,42 +1411,19 @@
         <w:t>{%</w:t>
       </w:r>
       <w:r>
-        <w:t xml:space="preserve"> </w:t>
-      </w:r>
-      <w:proofErr w:type="spellStart"/>
-      <w:r>
-        <w:t>endif</w:t>
-      </w:r>
-      <w:proofErr w:type="spellEnd"/>
-      <w:r>
-        <w:t xml:space="preserve"> </w:t>
-      </w:r>
-      <w:proofErr w:type="gramStart"/>
-      <w:r>
-        <w:t>%}{</w:t>
-      </w:r>
-      <w:proofErr w:type="gramEnd"/>
+        <w:t xml:space="preserve"> endif %}{</w:t>
+      </w:r>
       <w:r>
         <w:t xml:space="preserve">% if </w:t>
       </w:r>
-      <w:proofErr w:type="spellStart"/>
       <w:r>
         <w:t>any_additional_powers</w:t>
       </w:r>
-      <w:proofErr w:type="spellEnd"/>
       <w:r>
         <w:t xml:space="preserve"> == True %}</w:t>
       </w:r>
       <w:r>
-        <w:t>{{</w:t>
-      </w:r>
-      <w:proofErr w:type="spellStart"/>
-      <w:r>
-        <w:t>additional_powers</w:t>
-      </w:r>
-      <w:proofErr w:type="spellEnd"/>
-      <w:r>
-        <w:t>}}</w:t>
+        <w:t>{{additional_powers}}</w:t>
       </w:r>
     </w:p>
     <w:p>
@@ -2037,24 +1454,11 @@
         <w:t>{%</w:t>
       </w:r>
       <w:r>
-        <w:t xml:space="preserve"> </w:t>
-      </w:r>
-      <w:proofErr w:type="spellStart"/>
-      <w:r>
-        <w:t>endif</w:t>
-      </w:r>
-      <w:proofErr w:type="spellEnd"/>
-      <w:r>
-        <w:t xml:space="preserve"> </w:t>
-      </w:r>
-      <w:proofErr w:type="gramStart"/>
-      <w:r>
-        <w:t>%}</w:t>
+        <w:t xml:space="preserve"> endif %}</w:t>
       </w:r>
       <w:r>
         <w:t>(</w:t>
       </w:r>
-      <w:proofErr w:type="gramEnd"/>
       <w:r>
         <w:rPr>
           <w:b/>
@@ -2090,11 +1494,9 @@
       <w:r>
         <w:t xml:space="preserve"> if </w:t>
       </w:r>
-      <w:proofErr w:type="spellStart"/>
       <w:r>
         <w:t>delegate_decisions</w:t>
       </w:r>
-      <w:proofErr w:type="spellEnd"/>
       <w:r>
         <w:t xml:space="preserve"> == True %}</w:t>
       </w:r>
@@ -2120,15 +1522,7 @@
         <w:t>{%</w:t>
       </w:r>
       <w:r>
-        <w:t xml:space="preserve"> </w:t>
-      </w:r>
-      <w:proofErr w:type="spellStart"/>
-      <w:r>
-        <w:t>endif</w:t>
-      </w:r>
-      <w:proofErr w:type="spellEnd"/>
-      <w:r>
-        <w:t xml:space="preserve"> %}</w:t>
+        <w:t xml:space="preserve"> endif %}</w:t>
       </w:r>
     </w:p>
     <w:p>
@@ -2182,24 +1576,14 @@
       <w:r>
         <w:t xml:space="preserve"> if </w:t>
       </w:r>
-      <w:proofErr w:type="spellStart"/>
       <w:r>
         <w:t>agent_compensation</w:t>
       </w:r>
-      <w:proofErr w:type="spellEnd"/>
-      <w:r>
-        <w:t xml:space="preserve"> == True </w:t>
-      </w:r>
-      <w:proofErr w:type="gramStart"/>
-      <w:r>
-        <w:t>%}</w:t>
-      </w:r>
-      <w:r>
-        <w:t>My</w:t>
-      </w:r>
-      <w:proofErr w:type="gramEnd"/>
-      <w:r>
-        <w:t xml:space="preserve"> agent shall be entitled to reasonable compensation for services rendered as agent under this power of attorney.</w:t>
+      <w:r>
+        <w:t xml:space="preserve"> == True %}</w:t>
+      </w:r>
+      <w:r>
+        <w:t>My agent shall be entitled to reasonable compensation for services rendered as agent under this power of attorney.</w:t>
       </w:r>
       <w:r>
         <w:t>{%</w:t>
@@ -2220,15 +1604,7 @@
         <w:t>{%</w:t>
       </w:r>
       <w:r>
-        <w:t xml:space="preserve"> </w:t>
-      </w:r>
-      <w:proofErr w:type="spellStart"/>
-      <w:r>
-        <w:t>endif</w:t>
-      </w:r>
-      <w:proofErr w:type="spellEnd"/>
-      <w:r>
-        <w:t xml:space="preserve"> %}</w:t>
+        <w:t xml:space="preserve"> endif %}</w:t>
       </w:r>
       <w:r>
         <w:t xml:space="preserve"> </w:t>
@@ -2304,51 +1680,19 @@
         <w:ind w:left="-5" w:right="64"/>
       </w:pPr>
       <w:r>
-        <w:t xml:space="preserve">{% if </w:t>
-      </w:r>
-      <w:proofErr w:type="spellStart"/>
-      <w:r>
-        <w:t>effective_immediately</w:t>
-      </w:r>
-      <w:proofErr w:type="spellEnd"/>
-      <w:r>
-        <w:t xml:space="preserve"> == </w:t>
+        <w:t xml:space="preserve">{% if effective_immediately == </w:t>
       </w:r>
       <w:r>
         <w:t>False</w:t>
       </w:r>
       <w:r>
-        <w:t xml:space="preserve"> </w:t>
-      </w:r>
-      <w:proofErr w:type="gramStart"/>
-      <w:r>
-        <w:t>%}{</w:t>
-      </w:r>
-      <w:proofErr w:type="gramEnd"/>
-      <w:r>
-        <w:t>{</w:t>
-      </w:r>
-      <w:proofErr w:type="spellStart"/>
-      <w:r>
-        <w:t>effective_date</w:t>
-      </w:r>
-      <w:proofErr w:type="spellEnd"/>
-      <w:r>
-        <w:t>}}{% else %}</w:t>
+        <w:t xml:space="preserve"> %}{{effective_date}}{% else %}</w:t>
       </w:r>
       <w:r>
         <w:t>immediately.</w:t>
       </w:r>
       <w:r>
-        <w:t xml:space="preserve">{% </w:t>
-      </w:r>
-      <w:proofErr w:type="spellStart"/>
-      <w:r>
-        <w:t>endif</w:t>
-      </w:r>
-      <w:proofErr w:type="spellEnd"/>
-      <w:r>
-        <w:t xml:space="preserve"> %}</w:t>
+        <w:t>{% endif %}</w:t>
       </w:r>
       <w:r>
         <w:t xml:space="preserve"> </w:t>
@@ -2419,42 +1763,13 @@
         <w:ind w:left="-5" w:right="64"/>
       </w:pPr>
       <w:r>
-        <w:t xml:space="preserve">{% if </w:t>
-      </w:r>
-      <w:proofErr w:type="spellStart"/>
-      <w:r>
-        <w:t>end_before_death</w:t>
-      </w:r>
-      <w:proofErr w:type="spellEnd"/>
-      <w:r>
-        <w:t xml:space="preserve"> == True %} {{</w:t>
-      </w:r>
-      <w:proofErr w:type="spellStart"/>
-      <w:r>
-        <w:t>end_date</w:t>
-      </w:r>
-      <w:proofErr w:type="spellEnd"/>
-      <w:proofErr w:type="gramStart"/>
-      <w:r>
-        <w:t>}}{</w:t>
-      </w:r>
-      <w:proofErr w:type="gramEnd"/>
-      <w:r>
-        <w:t>% else %}</w:t>
+        <w:t>{% if end_before_death == True %} {{end_date}}{% else %}</w:t>
       </w:r>
       <w:r>
         <w:t>my death.</w:t>
       </w:r>
       <w:r>
-        <w:t xml:space="preserve">{% </w:t>
-      </w:r>
-      <w:proofErr w:type="spellStart"/>
-      <w:r>
-        <w:t>endif</w:t>
-      </w:r>
-      <w:proofErr w:type="spellEnd"/>
-      <w:r>
-        <w:t xml:space="preserve"> %}</w:t>
+        <w:t>{% endif %}</w:t>
       </w:r>
     </w:p>
     <w:p>
@@ -2545,11 +1860,9 @@
       <w:r>
         <w:t xml:space="preserve"> if </w:t>
       </w:r>
-      <w:proofErr w:type="spellStart"/>
       <w:r>
         <w:t>any_successors</w:t>
       </w:r>
-      <w:proofErr w:type="spellEnd"/>
       <w:r>
         <w:t xml:space="preserve"> == True %}</w:t>
       </w:r>
@@ -2577,31 +1890,16 @@
         <w:ind w:right="64"/>
       </w:pPr>
       <w:r>
-        <w:t>{{</w:t>
-      </w:r>
-      <w:proofErr w:type="spellStart"/>
-      <w:proofErr w:type="gramStart"/>
-      <w:r>
-        <w:t>person.</w:t>
+        <w:t>{{person.</w:t>
       </w:r>
       <w:r>
         <w:t>name.full</w:t>
       </w:r>
-      <w:proofErr w:type="spellEnd"/>
-      <w:proofErr w:type="gramEnd"/>
       <w:r>
         <w:t>(middle=’full’)</w:t>
       </w:r>
       <w:r>
-        <w:t>}}, {{</w:t>
-      </w:r>
-      <w:proofErr w:type="spellStart"/>
-      <w:r>
-        <w:t>person.address.on_one_line</w:t>
-      </w:r>
-      <w:proofErr w:type="spellEnd"/>
-      <w:r>
-        <w:t>(</w:t>
+        <w:t>}}, {{person.address.on_one_line(</w:t>
       </w:r>
       <w:r>
         <w:t>bare=True</w:t>
@@ -2613,45 +1911,13 @@
         <w:t>}</w:t>
       </w:r>
       <w:r>
-        <w:t xml:space="preserve">{% if </w:t>
-      </w:r>
-      <w:proofErr w:type="spellStart"/>
-      <w:r>
-        <w:t>person.phone_number</w:t>
-      </w:r>
-      <w:proofErr w:type="spellEnd"/>
-      <w:r>
-        <w:t xml:space="preserve"> != “” %}</w:t>
-      </w:r>
-      <w:r>
-        <w:t>, {{</w:t>
-      </w:r>
-      <w:proofErr w:type="spellStart"/>
-      <w:r>
-        <w:t>phone_number_formatted</w:t>
-      </w:r>
-      <w:proofErr w:type="spellEnd"/>
-      <w:r>
-        <w:t>(</w:t>
-      </w:r>
-      <w:proofErr w:type="spellStart"/>
-      <w:r>
-        <w:t>person.phone_number</w:t>
-      </w:r>
-      <w:proofErr w:type="spellEnd"/>
-      <w:r>
-        <w:t>)}}</w:t>
-      </w:r>
-      <w:r>
-        <w:t xml:space="preserve">{% </w:t>
-      </w:r>
-      <w:proofErr w:type="spellStart"/>
-      <w:r>
-        <w:t>endif</w:t>
-      </w:r>
-      <w:proofErr w:type="spellEnd"/>
-      <w:r>
-        <w:t xml:space="preserve"> %}</w:t>
+        <w:t>{% if person.phone_number != “” %}</w:t>
+      </w:r>
+      <w:r>
+        <w:t>, {{phone_number_formatted(person.phone_number)}}</w:t>
+      </w:r>
+      <w:r>
+        <w:t>{% endif %}</w:t>
       </w:r>
     </w:p>
     <w:p>
@@ -2662,15 +1928,7 @@
         <w:t>{%</w:t>
       </w:r>
       <w:r>
-        <w:t xml:space="preserve"> </w:t>
-      </w:r>
-      <w:proofErr w:type="spellStart"/>
-      <w:r>
-        <w:t>endfor</w:t>
-      </w:r>
-      <w:proofErr w:type="spellEnd"/>
-      <w:r>
-        <w:t xml:space="preserve"> %}</w:t>
+        <w:t xml:space="preserve"> endfor %}</w:t>
       </w:r>
     </w:p>
     <w:p>
@@ -2681,15 +1939,7 @@
         <w:t>{%</w:t>
       </w:r>
       <w:r>
-        <w:t xml:space="preserve"> </w:t>
-      </w:r>
-      <w:proofErr w:type="spellStart"/>
-      <w:r>
-        <w:t>endif</w:t>
-      </w:r>
-      <w:proofErr w:type="spellEnd"/>
-      <w:r>
-        <w:t xml:space="preserve"> %}</w:t>
+        <w:t xml:space="preserve"> endif %}</w:t>
       </w:r>
     </w:p>
     <w:p>
@@ -2766,24 +2016,14 @@
       <w:r>
         <w:t xml:space="preserve"> if </w:t>
       </w:r>
-      <w:proofErr w:type="spellStart"/>
       <w:r>
         <w:t>is_guardian</w:t>
       </w:r>
-      <w:proofErr w:type="spellEnd"/>
-      <w:r>
-        <w:t xml:space="preserve"> == True </w:t>
-      </w:r>
-      <w:proofErr w:type="gramStart"/>
-      <w:r>
-        <w:t>%}</w:t>
-      </w:r>
-      <w:r>
-        <w:t>If</w:t>
-      </w:r>
-      <w:proofErr w:type="gramEnd"/>
-      <w:r>
-        <w:t xml:space="preserve"> a guardian of my estate (my property) is to be appointed, I nominate the agent acting under this power of attorney as such guardian, to </w:t>
+      <w:r>
+        <w:t xml:space="preserve"> == True %}</w:t>
+      </w:r>
+      <w:r>
+        <w:t xml:space="preserve">If a guardian of my estate (my property) is to be appointed, I nominate the agent acting under this power of attorney as such guardian, to </w:t>
       </w:r>
       <w:r>
         <w:t>serve witho</w:t>
@@ -2808,15 +2048,7 @@
         <w:t>(my property) is to be appointed, I nominate the agent acting under this power of attorney as such guardian, to serve without bond or security</w:t>
       </w:r>
       <w:r>
-        <w:t xml:space="preserve">.{% </w:t>
-      </w:r>
-      <w:proofErr w:type="spellStart"/>
-      <w:r>
-        <w:t>endif</w:t>
-      </w:r>
-      <w:proofErr w:type="spellEnd"/>
-      <w:r>
-        <w:t xml:space="preserve"> %}</w:t>
+        <w:t>.{% endif %}</w:t>
       </w:r>
     </w:p>
     <w:p>
@@ -2938,17 +2170,7 @@
         <w:jc w:val="right"/>
       </w:pPr>
       <w:r>
-        <w:t>{{</w:t>
-      </w:r>
-      <w:proofErr w:type="spellStart"/>
-      <w:proofErr w:type="gramStart"/>
-      <w:r>
-        <w:t>principal.name.full</w:t>
-      </w:r>
-      <w:proofErr w:type="spellEnd"/>
-      <w:proofErr w:type="gramEnd"/>
-      <w:r>
-        <w:t>(middle=’full’)}}</w:t>
+        <w:t>{{principal.name.full(middle=’full’)}}</w:t>
       </w:r>
       <w:r>
         <w:t xml:space="preserve"> </w:t>
@@ -2999,17 +2221,7 @@
         <w:t xml:space="preserve">The undersigned witness certifies that </w:t>
       </w:r>
       <w:r>
-        <w:t>{{</w:t>
-      </w:r>
-      <w:proofErr w:type="spellStart"/>
-      <w:proofErr w:type="gramStart"/>
-      <w:r>
-        <w:t>principal.name.full</w:t>
-      </w:r>
-      <w:proofErr w:type="spellEnd"/>
-      <w:proofErr w:type="gramEnd"/>
-      <w:r>
-        <w:t>(middle=’full’)}}</w:t>
+        <w:t>{{principal.name.full(middle=’full’)}}</w:t>
       </w:r>
       <w:r>
         <w:t xml:space="preserve">, known to me to be the same person whose name is subscribed as principal to the foregoing power of attorney, appeared before me and the notary public and acknowledged signing and delivering the instrument as the free and voluntary act of the principal, for the uses and purposes therein set forth. I believe him or her to be of sound mind and memory. The undersigned witness also certifies that the witness is not: (a) the attending physician or mental health service provider or a relative of the physician or provider; (b) an owner, operator, or relative of an owner or operator of a health care facility in which the principal is a patient or resident; (c) a parent, sibling, descendant, or any spouse of such parent, sibling, or descendant of either the principal or any agent or successor agent under the foregoing power of attorney, whether such relationship is by blood, marriage, or adoption; or (d) an agent or successor agent under the foregoing power of attorney. </w:t>
@@ -3034,17 +2246,10 @@
         <w:jc w:val="left"/>
       </w:pPr>
       <w:r>
-        <w:t>Dated: ____________</w:t>
-      </w:r>
-      <w:proofErr w:type="gramStart"/>
-      <w:r>
-        <w:t xml:space="preserve">_  </w:t>
+        <w:t xml:space="preserve">Dated: _____________  </w:t>
       </w:r>
       <w:r>
         <w:tab/>
-      </w:r>
-      <w:proofErr w:type="gramEnd"/>
-      <w:r>
         <w:t xml:space="preserve">Signed:  __________________________________ </w:t>
       </w:r>
     </w:p>
@@ -3153,15 +2358,7 @@
         <w:ind w:left="-5" w:right="64"/>
       </w:pPr>
       <w:r>
-        <w:t>State of   ___________________________</w:t>
-      </w:r>
-      <w:proofErr w:type="gramStart"/>
-      <w:r>
-        <w:t>_ )</w:t>
-      </w:r>
-      <w:proofErr w:type="gramEnd"/>
-      <w:r>
-        <w:t xml:space="preserve"> </w:t>
+        <w:t xml:space="preserve">State of   ____________________________ ) </w:t>
       </w:r>
     </w:p>
     <w:p>
@@ -3215,15 +2412,7 @@
         <w:ind w:left="-5" w:right="64"/>
       </w:pPr>
       <w:r>
-        <w:t>County of _________________________</w:t>
-      </w:r>
-      <w:proofErr w:type="gramStart"/>
-      <w:r>
-        <w:t>_  )</w:t>
-      </w:r>
-      <w:proofErr w:type="gramEnd"/>
-      <w:r>
-        <w:t xml:space="preserve"> </w:t>
+        <w:t xml:space="preserve">County of __________________________  ) </w:t>
       </w:r>
     </w:p>
     <w:p>
@@ -3257,15 +2446,7 @@
         <w:t>.........................................</w:t>
       </w:r>
       <w:r>
-        <w:t>..............., known to me to be the same person whose name is subscribed as principal to the foregoing power of attorney, appeared before me and the witness(</w:t>
-      </w:r>
-      <w:proofErr w:type="spellStart"/>
-      <w:r>
-        <w:t>es</w:t>
-      </w:r>
-      <w:proofErr w:type="spellEnd"/>
-      <w:r>
-        <w:t>) ......</w:t>
+        <w:t>..............., known to me to be the same person whose name is subscribed as principal to the foregoing power of attorney, appeared before me and the witness(es) ......</w:t>
       </w:r>
       <w:r>
         <w:t>.................................................</w:t>
@@ -3274,16 +2455,7 @@
         <w:t>....... (and .....</w:t>
       </w:r>
       <w:r>
-        <w:t>......</w:t>
-      </w:r>
-      <w:r>
-        <w:t>.......</w:t>
-      </w:r>
-      <w:r>
-        <w:t>......</w:t>
-      </w:r>
-      <w:r>
-        <w:t>..............</w:t>
+        <w:t>.................................</w:t>
       </w:r>
       <w:r>
         <w:t>...</w:t>
@@ -3528,8 +2700,6 @@
               <w:ind w:left="0" w:firstLine="0"/>
               <w:jc w:val="left"/>
             </w:pPr>
-            <w:bookmarkStart w:id="0" w:name="_GoBack"/>
-            <w:bookmarkEnd w:id="0"/>
             <w:r>
               <w:t xml:space="preserve">______________________________  </w:t>
             </w:r>
@@ -3614,15 +2784,7 @@
               <w:jc w:val="left"/>
             </w:pPr>
             <w:r>
-              <w:t xml:space="preserve">{% if </w:t>
-            </w:r>
-            <w:proofErr w:type="spellStart"/>
-            <w:r>
-              <w:t>any_successors</w:t>
-            </w:r>
-            <w:proofErr w:type="spellEnd"/>
-            <w:r>
-              <w:t xml:space="preserve"> == True %}</w:t>
+              <w:t>{% if any_successors == True %}</w:t>
             </w:r>
             <w:r>
               <w:t>{% for person in successors %}</w:t>
@@ -3766,26 +2928,10 @@
               <w:jc w:val="left"/>
             </w:pPr>
             <w:r>
-              <w:t xml:space="preserve">{% </w:t>
-            </w:r>
-            <w:proofErr w:type="spellStart"/>
-            <w:r>
-              <w:t>endfor</w:t>
-            </w:r>
-            <w:proofErr w:type="spellEnd"/>
-            <w:r>
-              <w:t xml:space="preserve"> %}</w:t>
+              <w:t>{% endfor %}</w:t>
             </w:r>
             <w:r>
-              <w:t xml:space="preserve">{% </w:t>
-            </w:r>
-            <w:proofErr w:type="spellStart"/>
-            <w:r>
-              <w:t>endif</w:t>
-            </w:r>
-            <w:proofErr w:type="spellEnd"/>
-            <w:r>
-              <w:t xml:space="preserve"> %}</w:t>
+              <w:t>{% endif %}</w:t>
             </w:r>
             <w:r>
               <w:t xml:space="preserve"> </w:t>
@@ -3928,40 +3074,17 @@
       <w:r>
         <w:t xml:space="preserve">{% if </w:t>
       </w:r>
-      <w:proofErr w:type="spellStart"/>
-      <w:r>
-        <w:t>for_yourself</w:t>
-      </w:r>
-      <w:proofErr w:type="spellEnd"/>
-      <w:r>
-        <w:t xml:space="preserve"> == False</w:t>
-      </w:r>
-      <w:r>
-        <w:t xml:space="preserve"> %} {{</w:t>
-      </w:r>
-      <w:proofErr w:type="spellStart"/>
-      <w:proofErr w:type="gramStart"/>
-      <w:r>
-        <w:t>preparer.name.full</w:t>
-      </w:r>
-      <w:proofErr w:type="spellEnd"/>
-      <w:proofErr w:type="gramEnd"/>
-      <w:r>
-        <w:t>(middle=’full’)}}{% else %}</w:t>
+      <w:r>
+        <w:t>for_yourself == False</w:t>
+      </w:r>
+      <w:r>
+        <w:t xml:space="preserve"> %} {{preparer.name.full(middle=’full’)}}{% else %}</w:t>
       </w:r>
       <w:r>
         <w:t>___________________________</w:t>
       </w:r>
       <w:r>
-        <w:t xml:space="preserve">{% </w:t>
-      </w:r>
-      <w:proofErr w:type="spellStart"/>
-      <w:r>
-        <w:t>endif</w:t>
-      </w:r>
-      <w:proofErr w:type="spellEnd"/>
-      <w:r>
-        <w:t xml:space="preserve"> %}</w:t>
+        <w:t>{% endif %}</w:t>
       </w:r>
     </w:p>
     <w:p>
@@ -4054,35 +3177,32 @@
       <w:r>
         <w:t xml:space="preserve">{% if </w:t>
       </w:r>
-      <w:proofErr w:type="spellStart"/>
-      <w:r>
-        <w:t>for_yourself</w:t>
-      </w:r>
-      <w:proofErr w:type="spellEnd"/>
-      <w:r>
-        <w:t xml:space="preserve"> == False</w:t>
-      </w:r>
-      <w:r>
-        <w:t xml:space="preserve"> %} {{</w:t>
-      </w:r>
-      <w:proofErr w:type="spellStart"/>
-      <w:proofErr w:type="gramStart"/>
-      <w:r>
-        <w:t>preparer.address</w:t>
-      </w:r>
-      <w:proofErr w:type="gramEnd"/>
-      <w:r>
-        <w:t>.line_one</w:t>
-      </w:r>
-      <w:proofErr w:type="spellEnd"/>
-      <w:r>
-        <w:t>(</w:t>
-      </w:r>
-      <w:r>
-        <w:t>bare=True</w:t>
-      </w:r>
-      <w:r>
-        <w:t xml:space="preserve"> )</w:t>
+      <w:r>
+        <w:t>for_yourself == False</w:t>
+      </w:r>
+      <w:r>
+        <w:t xml:space="preserve"> and </w:t>
+      </w:r>
+      <w:r>
+        <w:t>include_preparer</w:t>
+      </w:r>
+      <w:r>
+        <w:t xml:space="preserve"> </w:t>
+      </w:r>
+      <w:r>
+        <w:t>=</w:t>
+      </w:r>
+      <w:r>
+        <w:t>= True</w:t>
+      </w:r>
+      <w:r>
+        <w:t xml:space="preserve"> and preparer.address.address != “”</w:t>
+      </w:r>
+      <w:r>
+        <w:t xml:space="preserve"> %} {{preparer.address.line_one</w:t>
+      </w:r>
+      <w:r>
+        <w:t>(bare=True )</w:t>
       </w:r>
       <w:r>
         <w:t>}}{% else %}</w:t>
@@ -4091,15 +3211,7 @@
         <w:t>________________</w:t>
       </w:r>
       <w:r>
-        <w:t xml:space="preserve">___________{% </w:t>
-      </w:r>
-      <w:proofErr w:type="spellStart"/>
-      <w:r>
-        <w:t>endif</w:t>
-      </w:r>
-      <w:proofErr w:type="spellEnd"/>
-      <w:r>
-        <w:t xml:space="preserve"> %}</w:t>
+        <w:t>___________{% endif %}</w:t>
       </w:r>
     </w:p>
     <w:p>
@@ -4160,32 +3272,38 @@
       <w:r>
         <w:t xml:space="preserve">{% if </w:t>
       </w:r>
-      <w:proofErr w:type="spellStart"/>
-      <w:r>
-        <w:t>for_yourself</w:t>
-      </w:r>
-      <w:proofErr w:type="spellEnd"/>
-      <w:r>
-        <w:t xml:space="preserve"> == False</w:t>
-      </w:r>
-      <w:r>
-        <w:t xml:space="preserve"> %} {{</w:t>
-      </w:r>
-      <w:proofErr w:type="spellStart"/>
-      <w:proofErr w:type="gramStart"/>
-      <w:r>
-        <w:t>preparer.address</w:t>
-      </w:r>
-      <w:proofErr w:type="gramEnd"/>
-      <w:r>
-        <w:t>.line_two</w:t>
-      </w:r>
-      <w:proofErr w:type="spellEnd"/>
-      <w:r>
-        <w:t>(</w:t>
-      </w:r>
-      <w:r>
-        <w:t>bare=True</w:t>
+      <w:r>
+        <w:t>for_yourself == False</w:t>
+      </w:r>
+      <w:r>
+        <w:t xml:space="preserve"> </w:t>
+      </w:r>
+      <w:r>
+        <w:t xml:space="preserve">and </w:t>
+      </w:r>
+      <w:r>
+        <w:t>include_preparer</w:t>
+      </w:r>
+      <w:r>
+        <w:t xml:space="preserve"> =</w:t>
+      </w:r>
+      <w:r>
+        <w:t>=</w:t>
+      </w:r>
+      <w:r>
+        <w:t xml:space="preserve"> True</w:t>
+      </w:r>
+      <w:r>
+        <w:t xml:space="preserve"> and preparer.address.address != “”</w:t>
+      </w:r>
+      <w:r>
+        <w:t xml:space="preserve"> </w:t>
+      </w:r>
+      <w:r>
+        <w:t>%} {{preparer.</w:t>
+      </w:r>
+      <w:r>
+        <w:t>address.line_two(</w:t>
       </w:r>
       <w:r>
         <w:t>)}}{% else %}___________________________</w:t>
@@ -4246,23 +3364,7 @@
       </w:r>
       <w:r>
         <w:tab/>
-        <w:t>__________________________</w:t>
-      </w:r>
-      <w:proofErr w:type="gramStart"/>
-      <w:r>
-        <w:t>_{</w:t>
-      </w:r>
-      <w:proofErr w:type="gramEnd"/>
-      <w:r>
-        <w:t xml:space="preserve">% </w:t>
-      </w:r>
-      <w:proofErr w:type="spellStart"/>
-      <w:r>
-        <w:t>endif</w:t>
-      </w:r>
-      <w:proofErr w:type="spellEnd"/>
-      <w:r>
-        <w:t xml:space="preserve"> %}</w:t>
+        <w:t>___________________________{% endif %}</w:t>
       </w:r>
     </w:p>
     <w:p>
@@ -4351,45 +3453,37 @@
       <w:r>
         <w:t xml:space="preserve">{% if </w:t>
       </w:r>
-      <w:proofErr w:type="spellStart"/>
-      <w:r>
-        <w:t>for_yourself</w:t>
-      </w:r>
-      <w:proofErr w:type="spellEnd"/>
-      <w:r>
-        <w:t xml:space="preserve"> == False</w:t>
-      </w:r>
-      <w:r>
-        <w:t xml:space="preserve"> %} {{</w:t>
-      </w:r>
-      <w:proofErr w:type="spellStart"/>
-      <w:r>
-        <w:t>phone_number_formatted</w:t>
-      </w:r>
-      <w:proofErr w:type="spellEnd"/>
-      <w:r>
-        <w:t>(</w:t>
-      </w:r>
-      <w:proofErr w:type="spellStart"/>
-      <w:proofErr w:type="gramStart"/>
-      <w:r>
-        <w:t>preparer.phone</w:t>
-      </w:r>
-      <w:proofErr w:type="gramEnd"/>
-      <w:r>
-        <w:t>_number</w:t>
-      </w:r>
-      <w:proofErr w:type="spellEnd"/>
-      <w:r>
-        <w:t xml:space="preserve">)}}{% else %}___________________________{% </w:t>
-      </w:r>
-      <w:proofErr w:type="spellStart"/>
-      <w:r>
-        <w:t>endif</w:t>
-      </w:r>
-      <w:proofErr w:type="spellEnd"/>
-      <w:r>
-        <w:t xml:space="preserve"> %}</w:t>
+      <w:r>
+        <w:t>for_yourself == False</w:t>
+      </w:r>
+      <w:r>
+        <w:t xml:space="preserve"> </w:t>
+      </w:r>
+      <w:r>
+        <w:t xml:space="preserve">and </w:t>
+      </w:r>
+      <w:r>
+        <w:t>include_preparer</w:t>
+      </w:r>
+      <w:r>
+        <w:t xml:space="preserve"> =</w:t>
+      </w:r>
+      <w:r>
+        <w:t>=</w:t>
+      </w:r>
+      <w:r>
+        <w:t xml:space="preserve"> True</w:t>
+      </w:r>
+      <w:r>
+        <w:t xml:space="preserve"> and preparer.phone_number != “”</w:t>
+      </w:r>
+      <w:bookmarkStart w:id="0" w:name="_GoBack"/>
+      <w:bookmarkEnd w:id="0"/>
+      <w:r>
+        <w:t xml:space="preserve"> </w:t>
+      </w:r>
+      <w:r>
+        <w:t>%} {{phone_number_formatted(preparer.phone_number)}}{% else %}___________________________{% endif %}</w:t>
       </w:r>
     </w:p>
     <w:p>
@@ -4463,15 +3557,7 @@
         <w:ind w:left="-5" w:right="64"/>
       </w:pPr>
       <w:r>
-        <w:t xml:space="preserve">When you (the agent) accept the authority granted under this power of attorney, a special legal relationship, known as agency, is created between you and the principal. Agency imposes upon </w:t>
-      </w:r>
-      <w:proofErr w:type="gramStart"/>
-      <w:r>
-        <w:t>you</w:t>
-      </w:r>
-      <w:proofErr w:type="gramEnd"/>
-      <w:r>
-        <w:t xml:space="preserve"> duties that continue until you resign or the power of attorney is terminated or revoked. </w:t>
+        <w:t xml:space="preserve">When you (the agent) accept the authority granted under this power of attorney, a special legal relationship, known as agency, is created between you and the principal. Agency imposes upon you duties that continue until you resign or the power of attorney is terminated or revoked. </w:t>
       </w:r>
     </w:p>
     <w:p>
@@ -4585,6 +3671,7 @@
         <w:ind w:right="64" w:hanging="482"/>
       </w:pPr>
       <w:r>
+        <w:lastRenderedPageBreak/>
         <w:t xml:space="preserve">attempt to preserve the principal's estate plan, to the extent actually known by the agent, if preserving the plan is consistent with the principal's best interest; and </w:t>
       </w:r>
     </w:p>
@@ -4595,7 +3682,6 @@
         <w:jc w:val="left"/>
       </w:pPr>
       <w:r>
-        <w:lastRenderedPageBreak/>
         <w:t xml:space="preserve"> </w:t>
       </w:r>
     </w:p>
@@ -4808,6 +3894,7 @@
         <w:ind w:left="-5" w:right="64"/>
       </w:pPr>
       <w:r>
+        <w:lastRenderedPageBreak/>
         <w:t xml:space="preserve">If you violate your duties as agent or act outside the authority granted to you, you may be liable for any damages, including attorney's fees and costs, caused by your violation. </w:t>
       </w:r>
     </w:p>
@@ -4826,7 +3913,6 @@
         <w:ind w:left="-5" w:right="64"/>
       </w:pPr>
       <w:r>
-        <w:lastRenderedPageBreak/>
         <w:t xml:space="preserve">If there is anything about this document or your duties that you do not understand, you should seek legal advice from an attorney.” </w:t>
       </w:r>
     </w:p>
@@ -5073,7 +4159,7 @@
         <w:noProof/>
         <w:sz w:val="22"/>
       </w:rPr>
-      <w:t>13</w:t>
+      <w:t>11</w:t>
     </w:r>
     <w:r>
       <w:rPr>

</xml_diff>

<commit_message>
Implemented April 13 2023 feedback
</commit_message>
<xml_diff>
--- a/docassemble/PowerOfAttorneyProperty/data/templates/poa_property_statutory_shortform_word_version.docx
+++ b/docassemble/PowerOfAttorneyProperty/data/templates/poa_property_statutory_shortform_word_version.docx
@@ -7,7 +7,15 @@
         <w:pStyle w:val="Heading1"/>
       </w:pPr>
       <w:r>
-        <w:t xml:space="preserve">STATUTORY SHORT FORM  POWER OF ATTORNEY FOR PROPERTY </w:t>
+        <w:t xml:space="preserve">STATUTORY SHORT </w:t>
+      </w:r>
+      <w:proofErr w:type="gramStart"/>
+      <w:r>
+        <w:t>FORM  POWER</w:t>
+      </w:r>
+      <w:proofErr w:type="gramEnd"/>
+      <w:r>
+        <w:t xml:space="preserve"> OF ATTORNEY FOR PROPERTY </w:t>
       </w:r>
     </w:p>
     <w:p>
@@ -50,7 +58,25 @@
           <w:i/>
           <w:sz w:val="32"/>
         </w:rPr>
-        <w:t xml:space="preserve">Includes Amendments Required By Public Act 96-1195 </w:t>
+        <w:t xml:space="preserve">Includes Amendments Required </w:t>
+      </w:r>
+      <w:proofErr w:type="gramStart"/>
+      <w:r>
+        <w:rPr>
+          <w:b/>
+          <w:i/>
+          <w:sz w:val="32"/>
+        </w:rPr>
+        <w:t>By</w:t>
+      </w:r>
+      <w:proofErr w:type="gramEnd"/>
+      <w:r>
+        <w:rPr>
+          <w:b/>
+          <w:i/>
+          <w:sz w:val="32"/>
+        </w:rPr>
+        <w:t xml:space="preserve"> Public Act 96-1195 </w:t>
       </w:r>
       <w:r>
         <w:rPr>
@@ -79,7 +105,15 @@
         <w:ind w:right="82"/>
       </w:pPr>
       <w:r>
-        <w:t xml:space="preserve">NOTICE TO THE INDIVIDUAL SIGNING THE ILLINOIS STATUTORY SHORT FORM  POWER OF ATTORNEY FOR PROPERTY </w:t>
+        <w:t xml:space="preserve">NOTICE TO THE INDIVIDUAL SIGNING THE ILLINOIS STATUTORY SHORT </w:t>
+      </w:r>
+      <w:proofErr w:type="gramStart"/>
+      <w:r>
+        <w:t>FORM  POWER</w:t>
+      </w:r>
+      <w:proofErr w:type="gramEnd"/>
+      <w:r>
+        <w:t xml:space="preserve"> OF ATTORNEY FOR PROPERTY </w:t>
       </w:r>
     </w:p>
     <w:p>
@@ -144,7 +178,21 @@
         <w:rPr>
           <w:sz w:val="32"/>
         </w:rPr>
-        <w:t xml:space="preserve">The form that you will be signing is a legal document. It is governed by the Illinois Power of Attorney Act. If there is anything about this form that you do not understand, you should ask a lawyer to explain it to you. The purpose of this Power of Attorney is to give your designated “agent” broad powers to handle your financial affairs, which may include the power to pledge, sell, or dispose of any of your real or personal property, even without your consent or any advance notice to you. When using the Statutory Short Form, you may name successor agents, but you may not name coagents. </w:t>
+        <w:t xml:space="preserve">The form that you will be signing is a legal document. It is governed by the Illinois Power of Attorney Act. If there is anything about this form that you do not understand, you should ask a lawyer to explain it to you. The purpose of this Power of Attorney is to give your designated “agent” broad powers to handle your financial affairs, which may include the power to pledge, sell, or dispose of any of your real or personal property, even without your consent or any advance notice to you. When using the Statutory Short Form, you may name successor agents, but you may not name </w:t>
+      </w:r>
+      <w:proofErr w:type="spellStart"/>
+      <w:r>
+        <w:rPr>
+          <w:sz w:val="32"/>
+        </w:rPr>
+        <w:t>coagents</w:t>
+      </w:r>
+      <w:proofErr w:type="spellEnd"/>
+      <w:r>
+        <w:rPr>
+          <w:sz w:val="32"/>
+        </w:rPr>
+        <w:t xml:space="preserve">. </w:t>
       </w:r>
     </w:p>
     <w:p>
@@ -474,7 +522,23 @@
         <w:t>1.  I,</w:t>
       </w:r>
       <w:r>
-        <w:t xml:space="preserve"> {{principal.name.full(middle=’full’)}} of {{principal.address.on_one_line(</w:t>
+        <w:t xml:space="preserve"> {{</w:t>
+      </w:r>
+      <w:proofErr w:type="spellStart"/>
+      <w:r>
+        <w:t>principal.name.full</w:t>
+      </w:r>
+      <w:proofErr w:type="spellEnd"/>
+      <w:r>
+        <w:t>(middle=’full’)}} of {{</w:t>
+      </w:r>
+      <w:proofErr w:type="spellStart"/>
+      <w:r>
+        <w:t>principal.address.on_one_line</w:t>
+      </w:r>
+      <w:proofErr w:type="spellEnd"/>
+      <w:r>
+        <w:t>(</w:t>
       </w:r>
       <w:r>
         <w:t>bare=True</w:t>
@@ -489,7 +553,23 @@
         <w:t>hereby revoke all prior statutory powers of attorney for property executed by me and appoint</w:t>
       </w:r>
       <w:r>
-        <w:t xml:space="preserve"> {{agent.name.full(middle=’full’)}} of {{agent.address.on_one_line(</w:t>
+        <w:t xml:space="preserve"> {{</w:t>
+      </w:r>
+      <w:proofErr w:type="spellStart"/>
+      <w:r>
+        <w:t>agent.name.full</w:t>
+      </w:r>
+      <w:proofErr w:type="spellEnd"/>
+      <w:r>
+        <w:t>(middle=’full’)}} of {{</w:t>
+      </w:r>
+      <w:proofErr w:type="spellStart"/>
+      <w:r>
+        <w:t>agent.address.on_one_line</w:t>
+      </w:r>
+      <w:proofErr w:type="spellEnd"/>
+      <w:r>
+        <w:t>(</w:t>
       </w:r>
       <w:r>
         <w:t>bare=True</w:t>
@@ -553,22 +633,46 @@
         <w:ind w:right="64" w:hanging="473"/>
       </w:pPr>
       <w:r>
-        <w:t>{% if which_powers[‘real’] == True %}</w:t>
-      </w:r>
-      <w:r>
+        <w:t xml:space="preserve">{% if </w:t>
+      </w:r>
+      <w:proofErr w:type="spellStart"/>
+      <w:r>
+        <w:t>which_powers</w:t>
+      </w:r>
+      <w:proofErr w:type="spellEnd"/>
+      <w:r>
+        <w:t xml:space="preserve">[‘real’] == True </w:t>
+      </w:r>
+      <w:proofErr w:type="gramStart"/>
+      <w:r>
+        <w:t>%}</w:t>
+      </w:r>
+      <w:r>
+        <w:t>Real</w:t>
+      </w:r>
+      <w:proofErr w:type="gramEnd"/>
+      <w:r>
+        <w:t xml:space="preserve"> estate transactions.</w:t>
+      </w:r>
+      <w:r>
+        <w:t xml:space="preserve">{% else %} </w:t>
+      </w:r>
+      <w:r>
+        <w:rPr>
+          <w:strike/>
+        </w:rPr>
         <w:t>Real estate transactions.</w:t>
       </w:r>
       <w:r>
-        <w:t xml:space="preserve">{% else %} </w:t>
-      </w:r>
-      <w:r>
-        <w:rPr>
-          <w:strike/>
-        </w:rPr>
-        <w:t>Real estate transactions.</w:t>
-      </w:r>
-      <w:r>
-        <w:t>{% endif %}</w:t>
+        <w:t xml:space="preserve">{% </w:t>
+      </w:r>
+      <w:proofErr w:type="spellStart"/>
+      <w:r>
+        <w:t>endif</w:t>
+      </w:r>
+      <w:proofErr w:type="spellEnd"/>
+      <w:r>
+        <w:t xml:space="preserve"> %}</w:t>
       </w:r>
     </w:p>
     <w:p>
@@ -590,28 +694,52 @@
         <w:ind w:right="64" w:hanging="473"/>
       </w:pPr>
       <w:r>
-        <w:t>{% if which_powers[‘financial</w:t>
+        <w:t xml:space="preserve">{% if </w:t>
+      </w:r>
+      <w:proofErr w:type="spellStart"/>
+      <w:r>
+        <w:t>which_powers</w:t>
+      </w:r>
+      <w:proofErr w:type="spellEnd"/>
+      <w:r>
+        <w:t>[‘financial</w:t>
       </w:r>
       <w:r>
         <w:t>’</w:t>
       </w:r>
       <w:r>
-        <w:t>] == True %}</w:t>
-      </w:r>
-      <w:r>
+        <w:t xml:space="preserve">] == True </w:t>
+      </w:r>
+      <w:proofErr w:type="gramStart"/>
+      <w:r>
+        <w:t>%}</w:t>
+      </w:r>
+      <w:r>
+        <w:t>Financial</w:t>
+      </w:r>
+      <w:proofErr w:type="gramEnd"/>
+      <w:r>
+        <w:t xml:space="preserve"> institution transactions.</w:t>
+      </w:r>
+      <w:r>
+        <w:t xml:space="preserve">{% else %} </w:t>
+      </w:r>
+      <w:r>
+        <w:rPr>
+          <w:strike/>
+        </w:rPr>
         <w:t>Financial institution transactions.</w:t>
       </w:r>
       <w:r>
-        <w:t xml:space="preserve">{% else %} </w:t>
-      </w:r>
-      <w:r>
-        <w:rPr>
-          <w:strike/>
-        </w:rPr>
-        <w:t>Financial institution transactions.</w:t>
-      </w:r>
-      <w:r>
-        <w:t xml:space="preserve"> {% endif %}</w:t>
+        <w:t xml:space="preserve"> {% </w:t>
+      </w:r>
+      <w:proofErr w:type="spellStart"/>
+      <w:r>
+        <w:t>endif</w:t>
+      </w:r>
+      <w:proofErr w:type="spellEnd"/>
+      <w:r>
+        <w:t xml:space="preserve"> %}</w:t>
       </w:r>
     </w:p>
     <w:p>
@@ -633,28 +761,52 @@
         <w:ind w:right="64" w:hanging="473"/>
       </w:pPr>
       <w:r>
-        <w:t>{% if which_powers[‘stock</w:t>
+        <w:t xml:space="preserve">{% if </w:t>
+      </w:r>
+      <w:proofErr w:type="spellStart"/>
+      <w:r>
+        <w:t>which_powers</w:t>
+      </w:r>
+      <w:proofErr w:type="spellEnd"/>
+      <w:r>
+        <w:t>[‘stock</w:t>
       </w:r>
       <w:r>
         <w:t>’</w:t>
       </w:r>
       <w:r>
-        <w:t>] == True %}</w:t>
-      </w:r>
-      <w:r>
+        <w:t xml:space="preserve">] == True </w:t>
+      </w:r>
+      <w:proofErr w:type="gramStart"/>
+      <w:r>
+        <w:t>%}</w:t>
+      </w:r>
+      <w:r>
+        <w:t>Stock</w:t>
+      </w:r>
+      <w:proofErr w:type="gramEnd"/>
+      <w:r>
+        <w:t xml:space="preserve"> and bond transactions.</w:t>
+      </w:r>
+      <w:r>
+        <w:t xml:space="preserve">{% else %} </w:t>
+      </w:r>
+      <w:r>
+        <w:rPr>
+          <w:strike/>
+        </w:rPr>
         <w:t>Stock and bond transactions.</w:t>
       </w:r>
       <w:r>
-        <w:t xml:space="preserve">{% else %} </w:t>
-      </w:r>
-      <w:r>
-        <w:rPr>
-          <w:strike/>
-        </w:rPr>
-        <w:t>Stock and bond transactions.</w:t>
-      </w:r>
-      <w:r>
-        <w:t xml:space="preserve"> {% endif %}</w:t>
+        <w:t xml:space="preserve"> {% </w:t>
+      </w:r>
+      <w:proofErr w:type="spellStart"/>
+      <w:r>
+        <w:t>endif</w:t>
+      </w:r>
+      <w:proofErr w:type="spellEnd"/>
+      <w:r>
+        <w:t xml:space="preserve"> %}</w:t>
       </w:r>
     </w:p>
     <w:p>
@@ -676,28 +828,52 @@
         <w:ind w:right="64" w:hanging="473"/>
       </w:pPr>
       <w:r>
-        <w:t>{% if which_powers[‘tangible</w:t>
+        <w:t xml:space="preserve">{% if </w:t>
+      </w:r>
+      <w:proofErr w:type="spellStart"/>
+      <w:r>
+        <w:t>which_powers</w:t>
+      </w:r>
+      <w:proofErr w:type="spellEnd"/>
+      <w:r>
+        <w:t>[‘tangible</w:t>
       </w:r>
       <w:r>
         <w:t>’</w:t>
       </w:r>
       <w:r>
-        <w:t>] == True %}</w:t>
-      </w:r>
-      <w:r>
+        <w:t xml:space="preserve">] == True </w:t>
+      </w:r>
+      <w:proofErr w:type="gramStart"/>
+      <w:r>
+        <w:t>%}</w:t>
+      </w:r>
+      <w:r>
+        <w:t>Tangible</w:t>
+      </w:r>
+      <w:proofErr w:type="gramEnd"/>
+      <w:r>
+        <w:t xml:space="preserve"> personal property transactions.</w:t>
+      </w:r>
+      <w:r>
+        <w:t xml:space="preserve">{% else %} </w:t>
+      </w:r>
+      <w:r>
+        <w:rPr>
+          <w:strike/>
+        </w:rPr>
         <w:t>Tangible personal property transactions.</w:t>
       </w:r>
       <w:r>
-        <w:t xml:space="preserve">{% else %} </w:t>
-      </w:r>
-      <w:r>
-        <w:rPr>
-          <w:strike/>
-        </w:rPr>
-        <w:t>Tangible personal property transactions.</w:t>
-      </w:r>
-      <w:r>
-        <w:t>{% endif %}</w:t>
+        <w:t xml:space="preserve">{% </w:t>
+      </w:r>
+      <w:proofErr w:type="spellStart"/>
+      <w:r>
+        <w:t>endif</w:t>
+      </w:r>
+      <w:proofErr w:type="spellEnd"/>
+      <w:r>
+        <w:t xml:space="preserve"> %}</w:t>
       </w:r>
     </w:p>
     <w:p>
@@ -719,28 +895,52 @@
         <w:ind w:right="64" w:hanging="473"/>
       </w:pPr>
       <w:r>
-        <w:t>{% if which_powers[‘safe</w:t>
+        <w:t xml:space="preserve">{% if </w:t>
+      </w:r>
+      <w:proofErr w:type="spellStart"/>
+      <w:r>
+        <w:t>which_powers</w:t>
+      </w:r>
+      <w:proofErr w:type="spellEnd"/>
+      <w:r>
+        <w:t>[‘safe</w:t>
       </w:r>
       <w:r>
         <w:t>’</w:t>
       </w:r>
       <w:r>
-        <w:t>] == True %}</w:t>
-      </w:r>
-      <w:r>
+        <w:t xml:space="preserve">] == True </w:t>
+      </w:r>
+      <w:proofErr w:type="gramStart"/>
+      <w:r>
+        <w:t>%}</w:t>
+      </w:r>
+      <w:r>
+        <w:t>Safe</w:t>
+      </w:r>
+      <w:proofErr w:type="gramEnd"/>
+      <w:r>
+        <w:t xml:space="preserve"> deposit box transactions.</w:t>
+      </w:r>
+      <w:r>
+        <w:t xml:space="preserve">{% else %} </w:t>
+      </w:r>
+      <w:r>
+        <w:rPr>
+          <w:strike/>
+        </w:rPr>
         <w:t>Safe deposit box transactions.</w:t>
       </w:r>
       <w:r>
-        <w:t xml:space="preserve">{% else %} </w:t>
-      </w:r>
-      <w:r>
-        <w:rPr>
-          <w:strike/>
-        </w:rPr>
-        <w:t>Safe deposit box transactions.</w:t>
-      </w:r>
-      <w:r>
-        <w:t xml:space="preserve"> {% endif %}</w:t>
+        <w:t xml:space="preserve"> {% </w:t>
+      </w:r>
+      <w:proofErr w:type="spellStart"/>
+      <w:r>
+        <w:t>endif</w:t>
+      </w:r>
+      <w:proofErr w:type="spellEnd"/>
+      <w:r>
+        <w:t xml:space="preserve"> %}</w:t>
       </w:r>
     </w:p>
     <w:p>
@@ -762,28 +962,60 @@
         <w:ind w:right="64" w:hanging="473"/>
       </w:pPr>
       <w:r>
-        <w:t>{% if which_powers[‘insurance</w:t>
+        <w:t xml:space="preserve">{% if </w:t>
+      </w:r>
+      <w:proofErr w:type="spellStart"/>
+      <w:r>
+        <w:t>which_powers</w:t>
+      </w:r>
+      <w:proofErr w:type="spellEnd"/>
+      <w:r>
+        <w:t>[‘insurance</w:t>
       </w:r>
       <w:r>
         <w:t>’</w:t>
       </w:r>
       <w:r>
-        <w:t>] == True %}</w:t>
-      </w:r>
-      <w:r>
-        <w:t>Insurance and annuity transactions.</w:t>
+        <w:t xml:space="preserve">] == True </w:t>
+      </w:r>
+      <w:proofErr w:type="gramStart"/>
+      <w:r>
+        <w:t>%}</w:t>
+      </w:r>
+      <w:r>
+        <w:t>Insurance</w:t>
+      </w:r>
+      <w:proofErr w:type="gramEnd"/>
+      <w:r>
+        <w:t xml:space="preserve"> and annuity transactions.</w:t>
       </w:r>
       <w:r>
         <w:t xml:space="preserve">{% else %} </w:t>
       </w:r>
+      <w:proofErr w:type="spellStart"/>
       <w:r>
         <w:rPr>
           <w:strike/>
         </w:rPr>
-        <w:t>Insirance and annuity transactions.</w:t>
-      </w:r>
-      <w:r>
-        <w:t xml:space="preserve"> {% endif %}</w:t>
+        <w:t>Insirance</w:t>
+      </w:r>
+      <w:proofErr w:type="spellEnd"/>
+      <w:r>
+        <w:rPr>
+          <w:strike/>
+        </w:rPr>
+        <w:t xml:space="preserve"> and annuity transactions.</w:t>
+      </w:r>
+      <w:r>
+        <w:t xml:space="preserve"> {% </w:t>
+      </w:r>
+      <w:proofErr w:type="spellStart"/>
+      <w:r>
+        <w:t>endif</w:t>
+      </w:r>
+      <w:proofErr w:type="spellEnd"/>
+      <w:r>
+        <w:t xml:space="preserve"> %}</w:t>
       </w:r>
     </w:p>
     <w:p>
@@ -809,22 +1041,46 @@
       </w:pPr>
       <w:r>
         <w:lastRenderedPageBreak/>
-        <w:t>{% if which_powers[‘retirement’] == True %}</w:t>
-      </w:r>
-      <w:r>
+        <w:t xml:space="preserve">{% if </w:t>
+      </w:r>
+      <w:proofErr w:type="spellStart"/>
+      <w:r>
+        <w:t>which_powers</w:t>
+      </w:r>
+      <w:proofErr w:type="spellEnd"/>
+      <w:r>
+        <w:t xml:space="preserve">[‘retirement’] == True </w:t>
+      </w:r>
+      <w:proofErr w:type="gramStart"/>
+      <w:r>
+        <w:t>%}</w:t>
+      </w:r>
+      <w:r>
+        <w:t>Retirement</w:t>
+      </w:r>
+      <w:proofErr w:type="gramEnd"/>
+      <w:r>
+        <w:t xml:space="preserve"> plan transactions.</w:t>
+      </w:r>
+      <w:r>
+        <w:t xml:space="preserve">{% else %} </w:t>
+      </w:r>
+      <w:r>
+        <w:rPr>
+          <w:strike/>
+        </w:rPr>
         <w:t>Retirement plan transactions.</w:t>
       </w:r>
       <w:r>
-        <w:t xml:space="preserve">{% else %} </w:t>
-      </w:r>
-      <w:r>
-        <w:rPr>
-          <w:strike/>
-        </w:rPr>
-        <w:t>Retirement plan transactions.</w:t>
-      </w:r>
-      <w:r>
-        <w:t xml:space="preserve"> {% endif %}</w:t>
+        <w:t xml:space="preserve"> {% </w:t>
+      </w:r>
+      <w:proofErr w:type="spellStart"/>
+      <w:r>
+        <w:t>endif</w:t>
+      </w:r>
+      <w:proofErr w:type="spellEnd"/>
+      <w:r>
+        <w:t xml:space="preserve"> %}</w:t>
       </w:r>
     </w:p>
     <w:p>
@@ -846,22 +1102,46 @@
         <w:ind w:right="64" w:hanging="473"/>
       </w:pPr>
       <w:r>
-        <w:t>{% if which_powers[‘social’] == True %}</w:t>
-      </w:r>
-      <w:r>
+        <w:t xml:space="preserve">{% if </w:t>
+      </w:r>
+      <w:proofErr w:type="spellStart"/>
+      <w:r>
+        <w:t>which_powers</w:t>
+      </w:r>
+      <w:proofErr w:type="spellEnd"/>
+      <w:r>
+        <w:t xml:space="preserve">[‘social’] == True </w:t>
+      </w:r>
+      <w:proofErr w:type="gramStart"/>
+      <w:r>
+        <w:t>%}</w:t>
+      </w:r>
+      <w:r>
+        <w:t>Social</w:t>
+      </w:r>
+      <w:proofErr w:type="gramEnd"/>
+      <w:r>
+        <w:t xml:space="preserve"> Security, employment and military service benefits.</w:t>
+      </w:r>
+      <w:r>
+        <w:t xml:space="preserve">{% else %} </w:t>
+      </w:r>
+      <w:r>
+        <w:rPr>
+          <w:strike/>
+        </w:rPr>
         <w:t>Social Security, employment and military service benefits.</w:t>
       </w:r>
       <w:r>
-        <w:t xml:space="preserve">{% else %} </w:t>
-      </w:r>
-      <w:r>
-        <w:rPr>
-          <w:strike/>
-        </w:rPr>
-        <w:t>Social Security, employment and military service benefits.</w:t>
-      </w:r>
-      <w:r>
-        <w:t xml:space="preserve"> {% endif %}</w:t>
+        <w:t xml:space="preserve"> {% </w:t>
+      </w:r>
+      <w:proofErr w:type="spellStart"/>
+      <w:r>
+        <w:t>endif</w:t>
+      </w:r>
+      <w:proofErr w:type="spellEnd"/>
+      <w:r>
+        <w:t xml:space="preserve"> %}</w:t>
       </w:r>
     </w:p>
     <w:p>
@@ -883,22 +1163,46 @@
         <w:ind w:right="64" w:hanging="473"/>
       </w:pPr>
       <w:r>
-        <w:t>{% if which_powers[‘tax’] == True %}</w:t>
-      </w:r>
-      <w:r>
+        <w:t xml:space="preserve">{% if </w:t>
+      </w:r>
+      <w:proofErr w:type="spellStart"/>
+      <w:r>
+        <w:t>which_powers</w:t>
+      </w:r>
+      <w:proofErr w:type="spellEnd"/>
+      <w:r>
+        <w:t xml:space="preserve">[‘tax’] == True </w:t>
+      </w:r>
+      <w:proofErr w:type="gramStart"/>
+      <w:r>
+        <w:t>%}</w:t>
+      </w:r>
+      <w:r>
+        <w:t>Tax</w:t>
+      </w:r>
+      <w:proofErr w:type="gramEnd"/>
+      <w:r>
+        <w:t xml:space="preserve"> matters.</w:t>
+      </w:r>
+      <w:r>
+        <w:t>{% else %}</w:t>
+      </w:r>
+      <w:r>
+        <w:rPr>
+          <w:strike/>
+        </w:rPr>
         <w:t>Tax matters.</w:t>
       </w:r>
       <w:r>
-        <w:t>{% else %}</w:t>
-      </w:r>
-      <w:r>
-        <w:rPr>
-          <w:strike/>
-        </w:rPr>
-        <w:t>Tax matters.</w:t>
-      </w:r>
-      <w:r>
-        <w:t xml:space="preserve"> {% endif %}</w:t>
+        <w:t xml:space="preserve"> {% </w:t>
+      </w:r>
+      <w:proofErr w:type="spellStart"/>
+      <w:r>
+        <w:t>endif</w:t>
+      </w:r>
+      <w:proofErr w:type="spellEnd"/>
+      <w:r>
+        <w:t xml:space="preserve"> %}</w:t>
       </w:r>
     </w:p>
     <w:p>
@@ -920,22 +1224,46 @@
         <w:ind w:right="64" w:hanging="473"/>
       </w:pPr>
       <w:r>
-        <w:t>{% if which_powers[‘claims’] == True %}</w:t>
-      </w:r>
-      <w:r>
+        <w:t xml:space="preserve">{% if </w:t>
+      </w:r>
+      <w:proofErr w:type="spellStart"/>
+      <w:r>
+        <w:t>which_powers</w:t>
+      </w:r>
+      <w:proofErr w:type="spellEnd"/>
+      <w:r>
+        <w:t xml:space="preserve">[‘claims’] == True </w:t>
+      </w:r>
+      <w:proofErr w:type="gramStart"/>
+      <w:r>
+        <w:t>%}</w:t>
+      </w:r>
+      <w:r>
+        <w:t>Claims</w:t>
+      </w:r>
+      <w:proofErr w:type="gramEnd"/>
+      <w:r>
+        <w:t xml:space="preserve"> and litigation.</w:t>
+      </w:r>
+      <w:r>
+        <w:t xml:space="preserve">{% else %} </w:t>
+      </w:r>
+      <w:r>
+        <w:rPr>
+          <w:strike/>
+        </w:rPr>
         <w:t>Claims and litigation.</w:t>
       </w:r>
       <w:r>
-        <w:t xml:space="preserve">{% else %} </w:t>
-      </w:r>
-      <w:r>
-        <w:rPr>
-          <w:strike/>
-        </w:rPr>
-        <w:t>Claims and litigation.</w:t>
-      </w:r>
-      <w:r>
-        <w:t xml:space="preserve"> {% endif %}</w:t>
+        <w:t xml:space="preserve"> {% </w:t>
+      </w:r>
+      <w:proofErr w:type="spellStart"/>
+      <w:r>
+        <w:t>endif</w:t>
+      </w:r>
+      <w:proofErr w:type="spellEnd"/>
+      <w:r>
+        <w:t xml:space="preserve"> %}</w:t>
       </w:r>
     </w:p>
     <w:p>
@@ -957,22 +1285,46 @@
         <w:ind w:right="64" w:hanging="473"/>
       </w:pPr>
       <w:r>
-        <w:t>{% if which_powers[‘commodity’] == True %}</w:t>
-      </w:r>
-      <w:r>
+        <w:t xml:space="preserve">{% if </w:t>
+      </w:r>
+      <w:proofErr w:type="spellStart"/>
+      <w:r>
+        <w:t>which_powers</w:t>
+      </w:r>
+      <w:proofErr w:type="spellEnd"/>
+      <w:r>
+        <w:t xml:space="preserve">[‘commodity’] == True </w:t>
+      </w:r>
+      <w:proofErr w:type="gramStart"/>
+      <w:r>
+        <w:t>%}</w:t>
+      </w:r>
+      <w:r>
+        <w:t>Commodity</w:t>
+      </w:r>
+      <w:proofErr w:type="gramEnd"/>
+      <w:r>
+        <w:t xml:space="preserve"> and option transactions.</w:t>
+      </w:r>
+      <w:r>
+        <w:t xml:space="preserve">{% else %} </w:t>
+      </w:r>
+      <w:r>
+        <w:rPr>
+          <w:strike/>
+        </w:rPr>
         <w:t>Commodity and option transactions.</w:t>
       </w:r>
       <w:r>
-        <w:t xml:space="preserve">{% else %} </w:t>
-      </w:r>
-      <w:r>
-        <w:rPr>
-          <w:strike/>
-        </w:rPr>
-        <w:t>Commodity and option transactions.</w:t>
-      </w:r>
-      <w:r>
-        <w:t>{% endif %}</w:t>
+        <w:t xml:space="preserve">{% </w:t>
+      </w:r>
+      <w:proofErr w:type="spellStart"/>
+      <w:r>
+        <w:t>endif</w:t>
+      </w:r>
+      <w:proofErr w:type="spellEnd"/>
+      <w:r>
+        <w:t xml:space="preserve"> %}</w:t>
       </w:r>
     </w:p>
     <w:p>
@@ -994,22 +1346,46 @@
         <w:ind w:right="64" w:hanging="473"/>
       </w:pPr>
       <w:r>
-        <w:t>{% if which_powers[‘business’] == True %}</w:t>
-      </w:r>
-      <w:r>
+        <w:t xml:space="preserve">{% if </w:t>
+      </w:r>
+      <w:proofErr w:type="spellStart"/>
+      <w:r>
+        <w:t>which_powers</w:t>
+      </w:r>
+      <w:proofErr w:type="spellEnd"/>
+      <w:r>
+        <w:t xml:space="preserve">[‘business’] == True </w:t>
+      </w:r>
+      <w:proofErr w:type="gramStart"/>
+      <w:r>
+        <w:t>%}</w:t>
+      </w:r>
+      <w:r>
+        <w:t>Business</w:t>
+      </w:r>
+      <w:proofErr w:type="gramEnd"/>
+      <w:r>
+        <w:t xml:space="preserve"> operations.</w:t>
+      </w:r>
+      <w:r>
+        <w:t>{% else %}</w:t>
+      </w:r>
+      <w:r>
+        <w:rPr>
+          <w:strike/>
+        </w:rPr>
         <w:t>Business operations.</w:t>
       </w:r>
       <w:r>
-        <w:t>{% else %}</w:t>
-      </w:r>
-      <w:r>
-        <w:rPr>
-          <w:strike/>
-        </w:rPr>
-        <w:t>Business operations.</w:t>
-      </w:r>
-      <w:r>
-        <w:t>{% endif %}</w:t>
+        <w:t xml:space="preserve">{% </w:t>
+      </w:r>
+      <w:proofErr w:type="spellStart"/>
+      <w:r>
+        <w:t>endif</w:t>
+      </w:r>
+      <w:proofErr w:type="spellEnd"/>
+      <w:r>
+        <w:t xml:space="preserve"> %}</w:t>
       </w:r>
     </w:p>
     <w:p>
@@ -1031,22 +1407,46 @@
         <w:ind w:right="64" w:hanging="473"/>
       </w:pPr>
       <w:r>
-        <w:t>{% if which_powers[‘borrowing’] == True %}</w:t>
-      </w:r>
-      <w:r>
+        <w:t xml:space="preserve">{% if </w:t>
+      </w:r>
+      <w:proofErr w:type="spellStart"/>
+      <w:r>
+        <w:t>which_powers</w:t>
+      </w:r>
+      <w:proofErr w:type="spellEnd"/>
+      <w:r>
+        <w:t xml:space="preserve">[‘borrowing’] == True </w:t>
+      </w:r>
+      <w:proofErr w:type="gramStart"/>
+      <w:r>
+        <w:t>%}</w:t>
+      </w:r>
+      <w:r>
+        <w:t>Borrowing</w:t>
+      </w:r>
+      <w:proofErr w:type="gramEnd"/>
+      <w:r>
+        <w:t xml:space="preserve"> transactions.</w:t>
+      </w:r>
+      <w:r>
+        <w:t>{% else %}</w:t>
+      </w:r>
+      <w:r>
+        <w:rPr>
+          <w:strike/>
+        </w:rPr>
         <w:t>Borrowing transactions.</w:t>
       </w:r>
       <w:r>
-        <w:t>{% else %}</w:t>
-      </w:r>
-      <w:r>
-        <w:rPr>
-          <w:strike/>
-        </w:rPr>
-        <w:t>Borrowing transactions.</w:t>
-      </w:r>
-      <w:r>
-        <w:t>{% endif %}</w:t>
+        <w:t xml:space="preserve">{% </w:t>
+      </w:r>
+      <w:proofErr w:type="spellStart"/>
+      <w:r>
+        <w:t>endif</w:t>
+      </w:r>
+      <w:proofErr w:type="spellEnd"/>
+      <w:r>
+        <w:t xml:space="preserve"> %}</w:t>
       </w:r>
     </w:p>
     <w:p>
@@ -1068,22 +1468,46 @@
         <w:ind w:right="64" w:hanging="473"/>
       </w:pPr>
       <w:r>
-        <w:t>{% if which_powers[‘estate’] == True %}</w:t>
-      </w:r>
-      <w:r>
+        <w:t xml:space="preserve">{% if </w:t>
+      </w:r>
+      <w:proofErr w:type="spellStart"/>
+      <w:r>
+        <w:t>which_powers</w:t>
+      </w:r>
+      <w:proofErr w:type="spellEnd"/>
+      <w:r>
+        <w:t xml:space="preserve">[‘estate’] == True </w:t>
+      </w:r>
+      <w:proofErr w:type="gramStart"/>
+      <w:r>
+        <w:t>%}</w:t>
+      </w:r>
+      <w:r>
+        <w:t>Estate</w:t>
+      </w:r>
+      <w:proofErr w:type="gramEnd"/>
+      <w:r>
+        <w:t xml:space="preserve"> transactions.</w:t>
+      </w:r>
+      <w:r>
+        <w:t>{% else %}</w:t>
+      </w:r>
+      <w:r>
+        <w:rPr>
+          <w:strike/>
+        </w:rPr>
         <w:t>Estate transactions.</w:t>
       </w:r>
       <w:r>
-        <w:t>{% else %}</w:t>
-      </w:r>
-      <w:r>
-        <w:rPr>
-          <w:strike/>
-        </w:rPr>
-        <w:t>Estate transactions.</w:t>
-      </w:r>
-      <w:r>
-        <w:t xml:space="preserve"> {% endif %}</w:t>
+        <w:t xml:space="preserve"> {% </w:t>
+      </w:r>
+      <w:proofErr w:type="spellStart"/>
+      <w:r>
+        <w:t>endif</w:t>
+      </w:r>
+      <w:proofErr w:type="spellEnd"/>
+      <w:r>
+        <w:t xml:space="preserve"> %}</w:t>
       </w:r>
     </w:p>
     <w:p>
@@ -1105,22 +1529,46 @@
         <w:ind w:right="64" w:hanging="473"/>
       </w:pPr>
       <w:r>
-        <w:t>{% if which_powers[‘all’] == True %}</w:t>
-      </w:r>
-      <w:r>
+        <w:t xml:space="preserve">{% if </w:t>
+      </w:r>
+      <w:proofErr w:type="spellStart"/>
+      <w:r>
+        <w:t>which_powers</w:t>
+      </w:r>
+      <w:proofErr w:type="spellEnd"/>
+      <w:r>
+        <w:t xml:space="preserve">[‘all’] == True </w:t>
+      </w:r>
+      <w:proofErr w:type="gramStart"/>
+      <w:r>
+        <w:t>%}</w:t>
+      </w:r>
+      <w:r>
+        <w:t>All</w:t>
+      </w:r>
+      <w:proofErr w:type="gramEnd"/>
+      <w:r>
+        <w:t xml:space="preserve"> other property transactions.</w:t>
+      </w:r>
+      <w:r>
+        <w:t xml:space="preserve">{% else %} </w:t>
+      </w:r>
+      <w:r>
+        <w:rPr>
+          <w:strike/>
+        </w:rPr>
         <w:t>All other property transactions.</w:t>
       </w:r>
       <w:r>
-        <w:t xml:space="preserve">{% else %} </w:t>
-      </w:r>
-      <w:r>
-        <w:rPr>
-          <w:strike/>
-        </w:rPr>
-        <w:t>All other property transactions.</w:t>
-      </w:r>
-      <w:r>
-        <w:t>{% endif %}</w:t>
+        <w:t xml:space="preserve">{% </w:t>
+      </w:r>
+      <w:proofErr w:type="spellStart"/>
+      <w:r>
+        <w:t>endif</w:t>
+      </w:r>
+      <w:proofErr w:type="spellEnd"/>
+      <w:r>
+        <w:t xml:space="preserve"> %}</w:t>
       </w:r>
     </w:p>
     <w:p>
@@ -1228,13 +1676,45 @@
         <w:ind w:left="-5" w:right="64"/>
       </w:pPr>
       <w:r>
-        <w:t>{% if agent_limitations == True %}</w:t>
-      </w:r>
-      <w:r>
-        <w:t>{{ agent_limits}}</w:t>
-      </w:r>
-      <w:r>
-        <w:t>{% endif %}</w:t>
+        <w:t xml:space="preserve">{% if </w:t>
+      </w:r>
+      <w:proofErr w:type="spellStart"/>
+      <w:r>
+        <w:t>agent_limitations</w:t>
+      </w:r>
+      <w:proofErr w:type="spellEnd"/>
+      <w:r>
+        <w:t xml:space="preserve"> == True </w:t>
+      </w:r>
+      <w:proofErr w:type="gramStart"/>
+      <w:r>
+        <w:t>%}</w:t>
+      </w:r>
+      <w:r>
+        <w:t>{</w:t>
+      </w:r>
+      <w:proofErr w:type="gramEnd"/>
+      <w:r>
+        <w:t xml:space="preserve">{ </w:t>
+      </w:r>
+      <w:proofErr w:type="spellStart"/>
+      <w:r>
+        <w:t>agent_limits</w:t>
+      </w:r>
+      <w:proofErr w:type="spellEnd"/>
+      <w:r>
+        <w:t>}}</w:t>
+      </w:r>
+      <w:r>
+        <w:t xml:space="preserve">{% </w:t>
+      </w:r>
+      <w:proofErr w:type="spellStart"/>
+      <w:r>
+        <w:t>endif</w:t>
+      </w:r>
+      <w:proofErr w:type="spellEnd"/>
+      <w:r>
+        <w:t xml:space="preserve"> %}</w:t>
       </w:r>
     </w:p>
     <w:p>
@@ -1297,46 +1777,124 @@
       <w:r>
         <w:t xml:space="preserve">{% if </w:t>
       </w:r>
+      <w:proofErr w:type="spellStart"/>
       <w:r>
         <w:t>life_insurance</w:t>
       </w:r>
+      <w:proofErr w:type="spellEnd"/>
+      <w:r>
+        <w:t xml:space="preserve"> == True </w:t>
+      </w:r>
+      <w:proofErr w:type="gramStart"/>
+      <w:r>
+        <w:t>%}</w:t>
+      </w:r>
+      <w:r>
+        <w:t>My</w:t>
+      </w:r>
+      <w:proofErr w:type="gramEnd"/>
+      <w:r>
+        <w:t xml:space="preserve"> power of attorney shall have the right to make and change insurance beneficiary designations.</w:t>
+      </w:r>
+    </w:p>
+    <w:p>
+      <w:pPr>
+        <w:spacing w:after="0" w:line="259" w:lineRule="auto"/>
+        <w:ind w:left="0" w:firstLine="0"/>
+        <w:jc w:val="left"/>
+      </w:pPr>
+    </w:p>
+    <w:p>
+      <w:pPr>
+        <w:spacing w:after="0" w:line="259" w:lineRule="auto"/>
+        <w:ind w:left="0" w:firstLine="0"/>
+        <w:jc w:val="left"/>
+      </w:pPr>
+      <w:r>
+        <w:t xml:space="preserve">{% </w:t>
+      </w:r>
+      <w:proofErr w:type="spellStart"/>
+      <w:r>
+        <w:t>endif</w:t>
+      </w:r>
+      <w:proofErr w:type="spellEnd"/>
+      <w:r>
+        <w:t xml:space="preserve"> </w:t>
+      </w:r>
+      <w:proofErr w:type="gramStart"/>
+      <w:r>
+        <w:t>%}</w:t>
+      </w:r>
+      <w:r>
+        <w:t>{</w:t>
+      </w:r>
+      <w:proofErr w:type="gramEnd"/>
+      <w:r>
+        <w:t>%</w:t>
+      </w:r>
+      <w:r>
+        <w:t xml:space="preserve"> if </w:t>
+      </w:r>
+      <w:proofErr w:type="spellStart"/>
+      <w:r>
+        <w:t>file_bankruptcy</w:t>
+      </w:r>
+      <w:proofErr w:type="spellEnd"/>
       <w:r>
         <w:t xml:space="preserve"> == True %}</w:t>
       </w:r>
       <w:r>
-        <w:t>My power of attorney shall have the right to make and change insurance beneficiary designations.</w:t>
-      </w:r>
-    </w:p>
-    <w:p>
-      <w:pPr>
-        <w:spacing w:after="0" w:line="259" w:lineRule="auto"/>
-        <w:ind w:left="0" w:firstLine="0"/>
-        <w:jc w:val="left"/>
-      </w:pPr>
-    </w:p>
-    <w:p>
-      <w:pPr>
-        <w:spacing w:after="0" w:line="259" w:lineRule="auto"/>
-        <w:ind w:left="0" w:firstLine="0"/>
-        <w:jc w:val="left"/>
-      </w:pPr>
-      <w:r>
-        <w:t>{% endif %}</w:t>
-      </w:r>
+        <w:t>My power of attorney shall have the right to pursue bankruptcy on my behalf.</w:t>
+      </w:r>
+    </w:p>
+    <w:p>
+      <w:pPr>
+        <w:spacing w:after="0" w:line="259" w:lineRule="auto"/>
+        <w:ind w:left="0" w:firstLine="0"/>
+        <w:jc w:val="left"/>
+      </w:pPr>
+    </w:p>
+    <w:p>
+      <w:pPr>
+        <w:spacing w:after="0" w:line="259" w:lineRule="auto"/>
+        <w:ind w:left="0" w:firstLine="0"/>
+        <w:jc w:val="left"/>
+      </w:pPr>
       <w:r>
         <w:t>{%</w:t>
       </w:r>
       <w:r>
+        <w:t xml:space="preserve"> </w:t>
+      </w:r>
+      <w:proofErr w:type="spellStart"/>
+      <w:r>
+        <w:t>endif</w:t>
+      </w:r>
+      <w:proofErr w:type="spellEnd"/>
+      <w:r>
+        <w:t xml:space="preserve"> </w:t>
+      </w:r>
+      <w:proofErr w:type="gramStart"/>
+      <w:r>
+        <w:t>%}{</w:t>
+      </w:r>
+      <w:proofErr w:type="gramEnd"/>
+      <w:r>
+        <w:t>%</w:t>
+      </w:r>
+      <w:r>
         <w:t xml:space="preserve"> if </w:t>
       </w:r>
-      <w:r>
-        <w:t>file_bankruptcy</w:t>
-      </w:r>
+      <w:proofErr w:type="spellStart"/>
+      <w:r>
+        <w:t>designate_successors</w:t>
+      </w:r>
+      <w:proofErr w:type="spellEnd"/>
       <w:r>
         <w:t xml:space="preserve"> == True %}</w:t>
       </w:r>
       <w:r>
-        <w:t>My power of attorney shall have the right to pursue bankruptcy on my behalf.</w:t>
+        <w:t>I grant my agent the power to designate a new successor agent if I am under legal disability and my agent believes it is necessary to designate a new successor agent.</w:t>
       </w:r>
     </w:p>
     <w:p>
@@ -1356,112 +1914,150 @@
         <w:t>{%</w:t>
       </w:r>
       <w:r>
-        <w:t xml:space="preserve"> endif %}{%</w:t>
+        <w:t xml:space="preserve"> </w:t>
+      </w:r>
+      <w:proofErr w:type="spellStart"/>
+      <w:r>
+        <w:t>endif</w:t>
+      </w:r>
+      <w:proofErr w:type="spellEnd"/>
+      <w:r>
+        <w:t xml:space="preserve"> </w:t>
+      </w:r>
+      <w:proofErr w:type="gramStart"/>
+      <w:r>
+        <w:t>%}</w:t>
+      </w:r>
+      <w:r>
+        <w:t>{</w:t>
+      </w:r>
+      <w:proofErr w:type="gramEnd"/>
+      <w:r>
+        <w:t>%</w:t>
       </w:r>
       <w:r>
         <w:t xml:space="preserve"> if </w:t>
       </w:r>
-      <w:r>
-        <w:t>designate_successors</w:t>
-      </w:r>
+      <w:proofErr w:type="spellStart"/>
+      <w:r>
+        <w:t>ssn_authority</w:t>
+      </w:r>
+      <w:proofErr w:type="spellEnd"/>
+      <w:r>
+        <w:t xml:space="preserve"> == True %}I, {{</w:t>
+      </w:r>
+      <w:proofErr w:type="spellStart"/>
+      <w:r>
+        <w:t>principal.name.full</w:t>
+      </w:r>
+      <w:proofErr w:type="spellEnd"/>
+      <w:r>
+        <w:t>(middle=’full’)}} born on {{</w:t>
+      </w:r>
+      <w:proofErr w:type="spellStart"/>
+      <w:r>
+        <w:t>birth_date</w:t>
+      </w:r>
+      <w:proofErr w:type="spellEnd"/>
+      <w:r>
+        <w:t>}}</w:t>
+      </w:r>
+      <w:r>
+        <w:t>,</w:t>
+      </w:r>
+      <w:r>
+        <w:t xml:space="preserve"> hereby authorize the Social Security Administration to disclose personal information to my agent including but not limited to my Social Security number, benefit amounts, and other information as outlined in a separate Release of Information and Authorization to Represent when I am no longer physically or mentally able to interact with the Social Security Administration on my own.  My agents are also authorized to act on my behalf with regards to the Social Security Administration as outlined in the release and authorization.</w:t>
+      </w:r>
+    </w:p>
+    <w:p>
+      <w:pPr>
+        <w:spacing w:after="0" w:line="259" w:lineRule="auto"/>
+        <w:ind w:left="0" w:firstLine="0"/>
+        <w:jc w:val="left"/>
+      </w:pPr>
+    </w:p>
+    <w:p>
+      <w:pPr>
+        <w:ind w:left="-5" w:right="64"/>
+      </w:pPr>
+      <w:r>
+        <w:t>{%</w:t>
+      </w:r>
+      <w:r>
+        <w:t xml:space="preserve"> </w:t>
+      </w:r>
+      <w:proofErr w:type="spellStart"/>
+      <w:r>
+        <w:t>endif</w:t>
+      </w:r>
+      <w:proofErr w:type="spellEnd"/>
+      <w:r>
+        <w:t xml:space="preserve"> </w:t>
+      </w:r>
+      <w:proofErr w:type="gramStart"/>
+      <w:r>
+        <w:t>%}{</w:t>
+      </w:r>
+      <w:proofErr w:type="gramEnd"/>
+      <w:r>
+        <w:t xml:space="preserve">% if </w:t>
+      </w:r>
+      <w:proofErr w:type="spellStart"/>
+      <w:r>
+        <w:t>any_additional_powers</w:t>
+      </w:r>
+      <w:proofErr w:type="spellEnd"/>
       <w:r>
         <w:t xml:space="preserve"> == True %}</w:t>
       </w:r>
       <w:r>
-        <w:t>I grant my agent the power to designate a new successor agent if I am under legal disability and my agent believes it is necessary to designate a new successor agent.</w:t>
-      </w:r>
-    </w:p>
-    <w:p>
-      <w:pPr>
-        <w:spacing w:after="0" w:line="259" w:lineRule="auto"/>
-        <w:ind w:left="0" w:firstLine="0"/>
-        <w:jc w:val="left"/>
-      </w:pPr>
-    </w:p>
-    <w:p>
-      <w:pPr>
-        <w:spacing w:after="0" w:line="259" w:lineRule="auto"/>
-        <w:ind w:left="0" w:firstLine="0"/>
-        <w:jc w:val="left"/>
+        <w:t>{{</w:t>
+      </w:r>
+      <w:proofErr w:type="spellStart"/>
+      <w:r>
+        <w:t>additional_powers</w:t>
+      </w:r>
+      <w:proofErr w:type="spellEnd"/>
+      <w:r>
+        <w:t>}}</w:t>
+      </w:r>
+    </w:p>
+    <w:p>
+      <w:pPr>
+        <w:spacing w:after="0" w:line="259" w:lineRule="auto"/>
+        <w:ind w:left="0" w:firstLine="0"/>
+        <w:jc w:val="left"/>
+      </w:pPr>
+      <w:r>
+        <w:t xml:space="preserve"> </w:t>
+      </w:r>
+    </w:p>
+    <w:p>
+      <w:pPr>
+        <w:ind w:left="-5" w:right="64"/>
       </w:pPr>
       <w:r>
         <w:t>{%</w:t>
       </w:r>
       <w:r>
-        <w:t xml:space="preserve"> endif %}</w:t>
-      </w:r>
-      <w:r>
-        <w:t>{%</w:t>
-      </w:r>
-      <w:r>
-        <w:t xml:space="preserve"> if </w:t>
-      </w:r>
-      <w:r>
-        <w:t>ssn_authority</w:t>
-      </w:r>
-      <w:r>
-        <w:t xml:space="preserve"> == True %}I, {{principal.name.full(middle=’full’)}} born on {{birth_date}}</w:t>
-      </w:r>
-      <w:r>
-        <w:t>,</w:t>
-      </w:r>
-      <w:r>
-        <w:t xml:space="preserve"> hereby authorize the Social Security Administration to disclose personal information to my agent including but not limited to my Social Security number, benefit amounts, and other information as outlined in a separate Release of Information and Authorization to Represent when I am no longer physically or mentally able to interact with the Social Security Administration on my own.  My agents are also authorized to act on my behalf with regards to the Social Security Administration as outlined in the release and authorization.</w:t>
-      </w:r>
-    </w:p>
-    <w:p>
-      <w:pPr>
-        <w:spacing w:after="0" w:line="259" w:lineRule="auto"/>
-        <w:ind w:left="0" w:firstLine="0"/>
-        <w:jc w:val="left"/>
-      </w:pPr>
-    </w:p>
-    <w:p>
-      <w:pPr>
-        <w:ind w:left="-5" w:right="64"/>
-      </w:pPr>
-      <w:r>
-        <w:t>{%</w:t>
-      </w:r>
-      <w:r>
-        <w:t xml:space="preserve"> endif %}{</w:t>
-      </w:r>
-      <w:r>
-        <w:t xml:space="preserve">% if </w:t>
-      </w:r>
-      <w:r>
-        <w:t>any_additional_powers</w:t>
-      </w:r>
-      <w:r>
-        <w:t xml:space="preserve"> == True %}</w:t>
-      </w:r>
-      <w:r>
-        <w:t>{{additional_powers}}</w:t>
-      </w:r>
-    </w:p>
-    <w:p>
-      <w:pPr>
-        <w:spacing w:after="0" w:line="259" w:lineRule="auto"/>
-        <w:ind w:left="0" w:firstLine="0"/>
-        <w:jc w:val="left"/>
-      </w:pPr>
-      <w:r>
-        <w:t xml:space="preserve"> </w:t>
-      </w:r>
-    </w:p>
-    <w:p>
-      <w:pPr>
-        <w:ind w:left="-5" w:right="64"/>
-      </w:pPr>
-      <w:r>
-        <w:t>{%</w:t>
-      </w:r>
-      <w:r>
-        <w:t xml:space="preserve"> endif %}</w:t>
+        <w:t xml:space="preserve"> </w:t>
+      </w:r>
+      <w:proofErr w:type="spellStart"/>
+      <w:r>
+        <w:t>endif</w:t>
+      </w:r>
+      <w:proofErr w:type="spellEnd"/>
+      <w:r>
+        <w:t xml:space="preserve"> </w:t>
+      </w:r>
+      <w:proofErr w:type="gramStart"/>
+      <w:r>
+        <w:t>%}</w:t>
       </w:r>
       <w:r>
         <w:t>(</w:t>
       </w:r>
+      <w:proofErr w:type="gramEnd"/>
       <w:r>
         <w:rPr>
           <w:b/>
@@ -1500,9 +2096,11 @@
       <w:r>
         <w:t xml:space="preserve"> if </w:t>
       </w:r>
+      <w:proofErr w:type="spellStart"/>
       <w:r>
         <w:t>delegate_decisions</w:t>
       </w:r>
+      <w:proofErr w:type="spellEnd"/>
       <w:r>
         <w:t xml:space="preserve"> == True %}</w:t>
       </w:r>
@@ -1528,7 +2126,15 @@
         <w:t>{%</w:t>
       </w:r>
       <w:r>
-        <w:t xml:space="preserve"> endif %}</w:t>
+        <w:t xml:space="preserve"> </w:t>
+      </w:r>
+      <w:proofErr w:type="spellStart"/>
+      <w:r>
+        <w:t>endif</w:t>
+      </w:r>
+      <w:proofErr w:type="spellEnd"/>
+      <w:r>
+        <w:t xml:space="preserve"> %}</w:t>
       </w:r>
     </w:p>
     <w:p>
@@ -1582,14 +2188,24 @@
       <w:r>
         <w:t xml:space="preserve"> if </w:t>
       </w:r>
+      <w:proofErr w:type="spellStart"/>
       <w:r>
         <w:t>agent_compensation</w:t>
       </w:r>
-      <w:r>
-        <w:t xml:space="preserve"> == True %}</w:t>
-      </w:r>
-      <w:r>
-        <w:t>My agent shall be entitled to reasonable compensation for services rendered as agent under this power of attorney.</w:t>
+      <w:proofErr w:type="spellEnd"/>
+      <w:r>
+        <w:t xml:space="preserve"> == True </w:t>
+      </w:r>
+      <w:proofErr w:type="gramStart"/>
+      <w:r>
+        <w:t>%}</w:t>
+      </w:r>
+      <w:r>
+        <w:t>My</w:t>
+      </w:r>
+      <w:proofErr w:type="gramEnd"/>
+      <w:r>
+        <w:t xml:space="preserve"> agent shall be entitled to reasonable compensation for services rendered as agent under this power of attorney.</w:t>
       </w:r>
       <w:r>
         <w:t>{%</w:t>
@@ -1610,7 +2226,15 @@
         <w:t>{%</w:t>
       </w:r>
       <w:r>
-        <w:t xml:space="preserve"> endif %}</w:t>
+        <w:t xml:space="preserve"> </w:t>
+      </w:r>
+      <w:proofErr w:type="spellStart"/>
+      <w:r>
+        <w:t>endif</w:t>
+      </w:r>
+      <w:proofErr w:type="spellEnd"/>
+      <w:r>
+        <w:t xml:space="preserve"> %}</w:t>
       </w:r>
       <w:r>
         <w:t xml:space="preserve"> </w:t>
@@ -1686,19 +2310,51 @@
         <w:ind w:left="-5" w:right="64"/>
       </w:pPr>
       <w:r>
-        <w:t xml:space="preserve">{% if effective_immediately == </w:t>
+        <w:t xml:space="preserve">{% if </w:t>
+      </w:r>
+      <w:proofErr w:type="spellStart"/>
+      <w:r>
+        <w:t>effective_immediately</w:t>
+      </w:r>
+      <w:proofErr w:type="spellEnd"/>
+      <w:r>
+        <w:t xml:space="preserve"> == </w:t>
       </w:r>
       <w:r>
         <w:t>False</w:t>
       </w:r>
       <w:r>
-        <w:t xml:space="preserve"> %}{{effective_date}}{% else %}</w:t>
+        <w:t xml:space="preserve"> </w:t>
+      </w:r>
+      <w:proofErr w:type="gramStart"/>
+      <w:r>
+        <w:t>%}{</w:t>
+      </w:r>
+      <w:proofErr w:type="gramEnd"/>
+      <w:r>
+        <w:t>{</w:t>
+      </w:r>
+      <w:proofErr w:type="spellStart"/>
+      <w:r>
+        <w:t>effective_date</w:t>
+      </w:r>
+      <w:proofErr w:type="spellEnd"/>
+      <w:r>
+        <w:t>}}{% else %}</w:t>
       </w:r>
       <w:r>
         <w:t>immediately.</w:t>
       </w:r>
       <w:r>
-        <w:t>{% endif %}</w:t>
+        <w:t xml:space="preserve">{% </w:t>
+      </w:r>
+      <w:proofErr w:type="spellStart"/>
+      <w:r>
+        <w:t>endif</w:t>
+      </w:r>
+      <w:proofErr w:type="spellEnd"/>
+      <w:r>
+        <w:t xml:space="preserve"> %}</w:t>
       </w:r>
       <w:r>
         <w:t xml:space="preserve"> </w:t>
@@ -1769,13 +2425,42 @@
         <w:ind w:left="-5" w:right="64"/>
       </w:pPr>
       <w:r>
-        <w:t>{% if end_before_death == True %} {{end_date}}{% else %}</w:t>
+        <w:t xml:space="preserve">{% if </w:t>
+      </w:r>
+      <w:proofErr w:type="spellStart"/>
+      <w:r>
+        <w:t>end_before_death</w:t>
+      </w:r>
+      <w:proofErr w:type="spellEnd"/>
+      <w:r>
+        <w:t xml:space="preserve"> == True %} {{</w:t>
+      </w:r>
+      <w:proofErr w:type="spellStart"/>
+      <w:r>
+        <w:t>end_date</w:t>
+      </w:r>
+      <w:proofErr w:type="spellEnd"/>
+      <w:proofErr w:type="gramStart"/>
+      <w:r>
+        <w:t>}}{</w:t>
+      </w:r>
+      <w:proofErr w:type="gramEnd"/>
+      <w:r>
+        <w:t>% else %}</w:t>
       </w:r>
       <w:r>
         <w:t>my death.</w:t>
       </w:r>
       <w:r>
-        <w:t>{% endif %}</w:t>
+        <w:t xml:space="preserve">{% </w:t>
+      </w:r>
+      <w:proofErr w:type="spellStart"/>
+      <w:r>
+        <w:t>endif</w:t>
+      </w:r>
+      <w:proofErr w:type="spellEnd"/>
+      <w:r>
+        <w:t xml:space="preserve"> %}</w:t>
       </w:r>
     </w:p>
     <w:p>
@@ -1854,17 +2539,27 @@
         <w:t>If any agent named by me shall die, become incompetent, resign or refuse to accept the office of agent, I name the following (each to act alone and successively, in the order named)</w:t>
       </w:r>
       <w:r>
-        <w:t xml:space="preserve"> as successor(s) to such agent:</w:t>
-      </w:r>
-      <w:r>
-        <w:t>{%</w:t>
+        <w:t xml:space="preserve"> as successor(s) to such </w:t>
+      </w:r>
+      <w:proofErr w:type="gramStart"/>
+      <w:r>
+        <w:t>agent:</w:t>
+      </w:r>
+      <w:r>
+        <w:t>{</w:t>
+      </w:r>
+      <w:proofErr w:type="gramEnd"/>
+      <w:r>
+        <w:t>%</w:t>
       </w:r>
       <w:r>
         <w:t xml:space="preserve"> if </w:t>
       </w:r>
+      <w:proofErr w:type="spellStart"/>
       <w:r>
         <w:t>any_successors</w:t>
       </w:r>
+      <w:proofErr w:type="spellEnd"/>
       <w:r>
         <w:t xml:space="preserve"> == True %}</w:t>
       </w:r>
@@ -1892,16 +2587,31 @@
         <w:ind w:right="64"/>
       </w:pPr>
       <w:r>
-        <w:t>{{person.</w:t>
+        <w:t>{{</w:t>
+      </w:r>
+      <w:proofErr w:type="spellStart"/>
+      <w:proofErr w:type="gramStart"/>
+      <w:r>
+        <w:t>person.</w:t>
       </w:r>
       <w:r>
         <w:t>name.full</w:t>
       </w:r>
+      <w:proofErr w:type="spellEnd"/>
+      <w:proofErr w:type="gramEnd"/>
       <w:r>
         <w:t>(middle=’full’)</w:t>
       </w:r>
       <w:r>
-        <w:t>}}, {{person.address.on_one_line(</w:t>
+        <w:t>}}, {{</w:t>
+      </w:r>
+      <w:proofErr w:type="spellStart"/>
+      <w:r>
+        <w:t>person.address.on_one_line</w:t>
+      </w:r>
+      <w:proofErr w:type="spellEnd"/>
+      <w:r>
+        <w:t>(</w:t>
       </w:r>
       <w:r>
         <w:t>bare=True</w:t>
@@ -1913,13 +2623,45 @@
         <w:t>}</w:t>
       </w:r>
       <w:r>
-        <w:t>{% if person.phone_number != “” %}</w:t>
-      </w:r>
-      <w:r>
-        <w:t>, {{phone_number_formatted(person.phone_number)}}</w:t>
-      </w:r>
-      <w:r>
-        <w:t>{% endif %}</w:t>
+        <w:t xml:space="preserve">{% if </w:t>
+      </w:r>
+      <w:proofErr w:type="spellStart"/>
+      <w:r>
+        <w:t>person.phone_number</w:t>
+      </w:r>
+      <w:proofErr w:type="spellEnd"/>
+      <w:r>
+        <w:t xml:space="preserve"> != “” %}</w:t>
+      </w:r>
+      <w:r>
+        <w:t>, {{</w:t>
+      </w:r>
+      <w:proofErr w:type="spellStart"/>
+      <w:r>
+        <w:t>phone_number_formatted</w:t>
+      </w:r>
+      <w:proofErr w:type="spellEnd"/>
+      <w:r>
+        <w:t>(</w:t>
+      </w:r>
+      <w:proofErr w:type="spellStart"/>
+      <w:r>
+        <w:t>person.phone_number</w:t>
+      </w:r>
+      <w:proofErr w:type="spellEnd"/>
+      <w:r>
+        <w:t>)}}</w:t>
+      </w:r>
+      <w:r>
+        <w:t xml:space="preserve">{% </w:t>
+      </w:r>
+      <w:proofErr w:type="spellStart"/>
+      <w:r>
+        <w:t>endif</w:t>
+      </w:r>
+      <w:proofErr w:type="spellEnd"/>
+      <w:r>
+        <w:t xml:space="preserve"> %}</w:t>
       </w:r>
     </w:p>
     <w:p>
@@ -1930,7 +2672,15 @@
         <w:t>{%</w:t>
       </w:r>
       <w:r>
-        <w:t xml:space="preserve"> endfor %}</w:t>
+        <w:t xml:space="preserve"> </w:t>
+      </w:r>
+      <w:proofErr w:type="spellStart"/>
+      <w:r>
+        <w:t>endfor</w:t>
+      </w:r>
+      <w:proofErr w:type="spellEnd"/>
+      <w:r>
+        <w:t xml:space="preserve"> %}</w:t>
       </w:r>
     </w:p>
     <w:p>
@@ -1941,7 +2691,15 @@
         <w:t>{%</w:t>
       </w:r>
       <w:r>
-        <w:t xml:space="preserve"> endif %}</w:t>
+        <w:t xml:space="preserve"> </w:t>
+      </w:r>
+      <w:proofErr w:type="spellStart"/>
+      <w:r>
+        <w:t>endif</w:t>
+      </w:r>
+      <w:proofErr w:type="spellEnd"/>
+      <w:r>
+        <w:t xml:space="preserve"> %}</w:t>
       </w:r>
     </w:p>
     <w:p>
@@ -2022,14 +2780,24 @@
       <w:r>
         <w:t xml:space="preserve"> if </w:t>
       </w:r>
+      <w:proofErr w:type="spellStart"/>
       <w:r>
         <w:t>is_guardian</w:t>
       </w:r>
-      <w:r>
-        <w:t xml:space="preserve"> == True %}</w:t>
-      </w:r>
-      <w:r>
-        <w:t xml:space="preserve">If a guardian of my estate (my property) is to be appointed, I nominate the agent acting under this power of attorney as such guardian, to </w:t>
+      <w:proofErr w:type="spellEnd"/>
+      <w:r>
+        <w:t xml:space="preserve"> == True </w:t>
+      </w:r>
+      <w:proofErr w:type="gramStart"/>
+      <w:r>
+        <w:t>%}</w:t>
+      </w:r>
+      <w:r>
+        <w:t>If</w:t>
+      </w:r>
+      <w:proofErr w:type="gramEnd"/>
+      <w:r>
+        <w:t xml:space="preserve"> a guardian of my estate (my property) is to be appointed, I nominate the agent acting under this power of attorney as such guardian, to </w:t>
       </w:r>
       <w:r>
         <w:t>serve witho</w:t>
@@ -2047,7 +2815,15 @@
         <w:t>If a guardian of my estate (my property) is to be appointed, I nominate the agent acting under this power of attorney as such guardian, to serve without bond or security</w:t>
       </w:r>
       <w:r>
-        <w:t>.{% endif %}</w:t>
+        <w:t xml:space="preserve">.{% </w:t>
+      </w:r>
+      <w:proofErr w:type="spellStart"/>
+      <w:r>
+        <w:t>endif</w:t>
+      </w:r>
+      <w:proofErr w:type="spellEnd"/>
+      <w:r>
+        <w:t xml:space="preserve"> %}</w:t>
       </w:r>
     </w:p>
     <w:p>
@@ -2169,7 +2945,17 @@
         <w:jc w:val="right"/>
       </w:pPr>
       <w:r>
-        <w:t>{{principal.name.full(middle=’full’)}}</w:t>
+        <w:t>{{</w:t>
+      </w:r>
+      <w:proofErr w:type="spellStart"/>
+      <w:proofErr w:type="gramStart"/>
+      <w:r>
+        <w:t>principal.name.full</w:t>
+      </w:r>
+      <w:proofErr w:type="spellEnd"/>
+      <w:proofErr w:type="gramEnd"/>
+      <w:r>
+        <w:t>(middle=’full’)}}</w:t>
       </w:r>
       <w:r>
         <w:t xml:space="preserve"> </w:t>
@@ -2220,7 +3006,17 @@
         <w:t xml:space="preserve">The undersigned witness certifies that </w:t>
       </w:r>
       <w:r>
-        <w:t>{{principal.name.full(middle=’full’)}}</w:t>
+        <w:t>{{</w:t>
+      </w:r>
+      <w:proofErr w:type="spellStart"/>
+      <w:proofErr w:type="gramStart"/>
+      <w:r>
+        <w:t>principal.name.full</w:t>
+      </w:r>
+      <w:proofErr w:type="spellEnd"/>
+      <w:proofErr w:type="gramEnd"/>
+      <w:r>
+        <w:t>(middle=’full’)}}</w:t>
       </w:r>
       <w:r>
         <w:t xml:space="preserve">, known to me to be the same person whose name is subscribed as principal to the foregoing power of attorney, appeared before me and the notary public and acknowledged signing and delivering the instrument as the free and voluntary act of the principal, for the uses and purposes therein set forth. I believe him or her to be of sound mind and memory. The undersigned witness also certifies that the witness is not: (a) the attending physician or mental health service provider or a relative of the physician or provider; (b) an owner, operator, or relative of an owner or operator of a health care facility in which the principal is a patient or resident; (c) a parent, sibling, descendant, or any spouse of such parent, sibling, or descendant of either the </w:t>
@@ -2249,10 +3045,17 @@
         <w:jc w:val="left"/>
       </w:pPr>
       <w:r>
-        <w:t xml:space="preserve">Dated: _____________  </w:t>
+        <w:t>Dated: ____________</w:t>
+      </w:r>
+      <w:proofErr w:type="gramStart"/>
+      <w:r>
+        <w:t xml:space="preserve">_  </w:t>
       </w:r>
       <w:r>
         <w:tab/>
+      </w:r>
+      <w:proofErr w:type="gramEnd"/>
+      <w:r>
         <w:t xml:space="preserve">Signed:  __________________________________ </w:t>
       </w:r>
     </w:p>
@@ -2360,7 +3163,15 @@
         <w:ind w:left="-5" w:right="64"/>
       </w:pPr>
       <w:r>
-        <w:t xml:space="preserve">State of   ____________________________ ) </w:t>
+        <w:t>State of   ___________________________</w:t>
+      </w:r>
+      <w:proofErr w:type="gramStart"/>
+      <w:r>
+        <w:t>_ )</w:t>
+      </w:r>
+      <w:proofErr w:type="gramEnd"/>
+      <w:r>
+        <w:t xml:space="preserve"> </w:t>
       </w:r>
     </w:p>
     <w:p>
@@ -2414,7 +3225,15 @@
         <w:ind w:left="-5" w:right="64"/>
       </w:pPr>
       <w:r>
-        <w:t xml:space="preserve">County of __________________________  ) </w:t>
+        <w:t>County of _________________________</w:t>
+      </w:r>
+      <w:proofErr w:type="gramStart"/>
+      <w:r>
+        <w:t>_  )</w:t>
+      </w:r>
+      <w:proofErr w:type="gramEnd"/>
+      <w:r>
+        <w:t xml:space="preserve"> </w:t>
       </w:r>
     </w:p>
     <w:p>
@@ -2448,7 +3267,15 @@
         <w:t>.........................................</w:t>
       </w:r>
       <w:r>
-        <w:t>..............., known to me to be the same person whose name is subscribed as principal to the foregoing power of attorney, appeared before me and the witness(es) ......</w:t>
+        <w:t>..............., known to me to be the same person whose name is subscribed as principal to the foregoing power of attorney, appeared before me and the witness(</w:t>
+      </w:r>
+      <w:proofErr w:type="spellStart"/>
+      <w:r>
+        <w:t>es</w:t>
+      </w:r>
+      <w:proofErr w:type="spellEnd"/>
+      <w:r>
+        <w:t>) ......</w:t>
       </w:r>
       <w:r>
         <w:t>.................................................</w:t>
@@ -2547,16 +3374,8 @@
       <w:r>
         <w:t xml:space="preserve"> </w:t>
       </w:r>
-    </w:p>
-    <w:p>
-      <w:pPr>
-        <w:spacing w:after="6" w:line="259" w:lineRule="auto"/>
-        <w:ind w:left="0" w:firstLine="0"/>
-        <w:jc w:val="left"/>
-      </w:pPr>
-      <w:r>
-        <w:t xml:space="preserve"> </w:t>
-      </w:r>
+      <w:bookmarkStart w:id="0" w:name="_GoBack"/>
+      <w:bookmarkEnd w:id="0"/>
     </w:p>
     <w:p>
       <w:pPr>
@@ -2799,7 +3618,15 @@
               <w:jc w:val="left"/>
             </w:pPr>
             <w:r>
-              <w:t>{% if any_successors == True %}</w:t>
+              <w:t xml:space="preserve">{% if </w:t>
+            </w:r>
+            <w:proofErr w:type="spellStart"/>
+            <w:r>
+              <w:t>any_successors</w:t>
+            </w:r>
+            <w:proofErr w:type="spellEnd"/>
+            <w:r>
+              <w:t xml:space="preserve"> == True %}</w:t>
             </w:r>
             <w:r>
               <w:t>{% for person in successors %}</w:t>
@@ -2943,10 +3770,26 @@
               <w:jc w:val="left"/>
             </w:pPr>
             <w:r>
-              <w:t>{% endfor %}</w:t>
-            </w:r>
-            <w:r>
-              <w:t>{% endif %}</w:t>
+              <w:t xml:space="preserve">{% </w:t>
+            </w:r>
+            <w:proofErr w:type="spellStart"/>
+            <w:r>
+              <w:t>endfor</w:t>
+            </w:r>
+            <w:proofErr w:type="spellEnd"/>
+            <w:r>
+              <w:t xml:space="preserve"> %}</w:t>
+            </w:r>
+            <w:r>
+              <w:t xml:space="preserve">{% </w:t>
+            </w:r>
+            <w:proofErr w:type="spellStart"/>
+            <w:r>
+              <w:t>endif</w:t>
+            </w:r>
+            <w:proofErr w:type="spellEnd"/>
+            <w:r>
+              <w:t xml:space="preserve"> %}</w:t>
             </w:r>
             <w:r>
               <w:t xml:space="preserve"> </w:t>
@@ -3060,16 +3903,17 @@
           <w:insideH w:val="none" w:sz="0" w:space="0" w:color="auto"/>
           <w:insideV w:val="none" w:sz="0" w:space="0" w:color="auto"/>
         </w:tblBorders>
+        <w:tblLayout w:type="fixed"/>
         <w:tblLook w:val="04A0" w:firstRow="1" w:lastRow="0" w:firstColumn="1" w:lastColumn="0" w:noHBand="0" w:noVBand="1"/>
       </w:tblPr>
       <w:tblGrid>
-        <w:gridCol w:w="1643"/>
-        <w:gridCol w:w="7812"/>
+        <w:gridCol w:w="2355"/>
+        <w:gridCol w:w="7100"/>
       </w:tblGrid>
       <w:tr>
         <w:tc>
           <w:tcPr>
-            <w:tcW w:w="4715" w:type="dxa"/>
+            <w:tcW w:w="2355" w:type="dxa"/>
           </w:tcPr>
           <w:p>
             <w:pPr>
@@ -3089,7 +3933,7 @@
         </w:tc>
         <w:tc>
           <w:tcPr>
-            <w:tcW w:w="4715" w:type="dxa"/>
+            <w:tcW w:w="7100" w:type="dxa"/>
           </w:tcPr>
           <w:p>
             <w:pPr>
@@ -3105,23 +3949,44 @@
             <w:r>
               <w:t xml:space="preserve">{% if </w:t>
             </w:r>
-            <w:r>
-              <w:t>for_yourself == False</w:t>
-            </w:r>
-            <w:r>
-              <w:t xml:space="preserve"> %} {{preparer.name</w:t>
-            </w:r>
-            <w:r>
-              <w:t>.full(middle=’full’)}}</w:t>
+            <w:proofErr w:type="spellStart"/>
+            <w:r>
+              <w:t>for_yourself</w:t>
+            </w:r>
+            <w:proofErr w:type="spellEnd"/>
+            <w:r>
+              <w:t xml:space="preserve"> == False</w:t>
+            </w:r>
+            <w:r>
+              <w:t xml:space="preserve"> %} {{</w:t>
+            </w:r>
+            <w:proofErr w:type="spellStart"/>
+            <w:r>
+              <w:t>preparer.name.full</w:t>
+            </w:r>
+            <w:proofErr w:type="spellEnd"/>
+            <w:r>
+              <w:t>(middle=’full’)}}</w:t>
             </w:r>
             <w:r>
               <w:t>{% else %}</w:t>
             </w:r>
             <w:r>
-              <w:t>_________________________________________________</w:t>
-            </w:r>
-            <w:r>
-              <w:t>{% endif %}</w:t>
+              <w:t>____________</w:t>
+            </w:r>
+            <w:r>
+              <w:t>___________________________________</w:t>
+            </w:r>
+            <w:r>
+              <w:t xml:space="preserve">{% </w:t>
+            </w:r>
+            <w:proofErr w:type="spellStart"/>
+            <w:r>
+              <w:t>endif</w:t>
+            </w:r>
+            <w:proofErr w:type="spellEnd"/>
+            <w:r>
+              <w:t xml:space="preserve"> %}</w:t>
             </w:r>
             <w:r>
               <w:t xml:space="preserve"> </w:t>
@@ -3132,7 +3997,7 @@
       <w:tr>
         <w:tc>
           <w:tcPr>
-            <w:tcW w:w="4715" w:type="dxa"/>
+            <w:tcW w:w="2355" w:type="dxa"/>
           </w:tcPr>
           <w:p>
             <w:pPr>
@@ -3156,7 +4021,7 @@
         </w:tc>
         <w:tc>
           <w:tcPr>
-            <w:tcW w:w="4715" w:type="dxa"/>
+            <w:tcW w:w="7100" w:type="dxa"/>
           </w:tcPr>
           <w:p>
             <w:pPr>
@@ -3172,29 +4037,60 @@
             <w:r>
               <w:t xml:space="preserve">{% if </w:t>
             </w:r>
-            <w:r>
-              <w:t>for_yourself == False</w:t>
+            <w:proofErr w:type="spellStart"/>
+            <w:r>
+              <w:t>for_yourself</w:t>
+            </w:r>
+            <w:proofErr w:type="spellEnd"/>
+            <w:r>
+              <w:t xml:space="preserve"> == False</w:t>
             </w:r>
             <w:r>
               <w:t xml:space="preserve"> and </w:t>
             </w:r>
+            <w:proofErr w:type="spellStart"/>
             <w:r>
               <w:t>include_preparer</w:t>
             </w:r>
-            <w:r>
-              <w:t xml:space="preserve"> == True and preparer.address.address != “” %} {{preparer.address.line_one(bare=True )</w:t>
-            </w:r>
-            <w:r>
-              <w:t>}}</w:t>
+            <w:proofErr w:type="spellEnd"/>
+            <w:r>
+              <w:t xml:space="preserve"> == True and </w:t>
+            </w:r>
+            <w:proofErr w:type="spellStart"/>
+            <w:r>
+              <w:t>preparer.address.address</w:t>
+            </w:r>
+            <w:proofErr w:type="spellEnd"/>
+            <w:r>
+              <w:t xml:space="preserve"> != “” %} {{</w:t>
+            </w:r>
+            <w:proofErr w:type="spellStart"/>
+            <w:r>
+              <w:t>preparer.address.line_one</w:t>
+            </w:r>
+            <w:proofErr w:type="spellEnd"/>
+            <w:r>
+              <w:t>(bare=True )}}</w:t>
             </w:r>
             <w:r>
               <w:t>{% else %}</w:t>
             </w:r>
             <w:r>
-              <w:t>_________________________________________________</w:t>
-            </w:r>
-            <w:r>
-              <w:t>{% endif %}</w:t>
+              <w:t>_______________________</w:t>
+            </w:r>
+            <w:r>
+              <w:t>________________________</w:t>
+            </w:r>
+            <w:r>
+              <w:t xml:space="preserve">{% </w:t>
+            </w:r>
+            <w:proofErr w:type="spellStart"/>
+            <w:r>
+              <w:t>endif</w:t>
+            </w:r>
+            <w:proofErr w:type="spellEnd"/>
+            <w:r>
+              <w:t xml:space="preserve"> %}</w:t>
             </w:r>
           </w:p>
         </w:tc>
@@ -3202,7 +4098,7 @@
       <w:tr>
         <w:tc>
           <w:tcPr>
-            <w:tcW w:w="4715" w:type="dxa"/>
+            <w:tcW w:w="2355" w:type="dxa"/>
           </w:tcPr>
           <w:p>
             <w:pPr>
@@ -3219,7 +4115,7 @@
         </w:tc>
         <w:tc>
           <w:tcPr>
-            <w:tcW w:w="4715" w:type="dxa"/>
+            <w:tcW w:w="7100" w:type="dxa"/>
           </w:tcPr>
           <w:p>
             <w:pPr>
@@ -3235,26 +4131,60 @@
             <w:r>
               <w:t xml:space="preserve">{% if </w:t>
             </w:r>
-            <w:r>
-              <w:t>for_yourself == False</w:t>
+            <w:proofErr w:type="spellStart"/>
+            <w:r>
+              <w:t>for_yourself</w:t>
+            </w:r>
+            <w:proofErr w:type="spellEnd"/>
+            <w:r>
+              <w:t xml:space="preserve"> == False</w:t>
             </w:r>
             <w:r>
               <w:t xml:space="preserve"> and </w:t>
             </w:r>
+            <w:proofErr w:type="spellStart"/>
             <w:r>
               <w:t>include_preparer</w:t>
             </w:r>
-            <w:r>
-              <w:t xml:space="preserve"> == True and preparer.address.address != “” %} {{preparer.address.line_two()}}</w:t>
+            <w:proofErr w:type="spellEnd"/>
+            <w:r>
+              <w:t xml:space="preserve"> == True and </w:t>
+            </w:r>
+            <w:proofErr w:type="spellStart"/>
+            <w:r>
+              <w:t>preparer.address.address</w:t>
+            </w:r>
+            <w:proofErr w:type="spellEnd"/>
+            <w:r>
+              <w:t xml:space="preserve"> != “” %} {{</w:t>
+            </w:r>
+            <w:proofErr w:type="spellStart"/>
+            <w:r>
+              <w:t>preparer.address.line_two</w:t>
+            </w:r>
+            <w:proofErr w:type="spellEnd"/>
+            <w:r>
+              <w:t>()}}</w:t>
             </w:r>
             <w:r>
               <w:t>{% else %}</w:t>
             </w:r>
             <w:r>
-              <w:t>_________________________________________________</w:t>
-            </w:r>
-            <w:r>
-              <w:t>{% endif %}</w:t>
+              <w:t>_______________________</w:t>
+            </w:r>
+            <w:r>
+              <w:t>________________________</w:t>
+            </w:r>
+            <w:r>
+              <w:t xml:space="preserve">{% </w:t>
+            </w:r>
+            <w:proofErr w:type="spellStart"/>
+            <w:r>
+              <w:t>endif</w:t>
+            </w:r>
+            <w:proofErr w:type="spellEnd"/>
+            <w:r>
+              <w:t xml:space="preserve"> %}</w:t>
             </w:r>
           </w:p>
         </w:tc>
@@ -3262,7 +4192,7 @@
       <w:tr>
         <w:tc>
           <w:tcPr>
-            <w:tcW w:w="4715" w:type="dxa"/>
+            <w:tcW w:w="2355" w:type="dxa"/>
           </w:tcPr>
           <w:p>
             <w:pPr>
@@ -3285,7 +4215,7 @@
         </w:tc>
         <w:tc>
           <w:tcPr>
-            <w:tcW w:w="4715" w:type="dxa"/>
+            <w:tcW w:w="7100" w:type="dxa"/>
           </w:tcPr>
           <w:p>
             <w:pPr>
@@ -3301,28 +4231,68 @@
             <w:r>
               <w:t xml:space="preserve">{% if </w:t>
             </w:r>
-            <w:r>
-              <w:t>for_yourself == False</w:t>
+            <w:proofErr w:type="spellStart"/>
+            <w:r>
+              <w:t>for_yourself</w:t>
+            </w:r>
+            <w:proofErr w:type="spellEnd"/>
+            <w:r>
+              <w:t xml:space="preserve"> == False</w:t>
             </w:r>
             <w:r>
               <w:t xml:space="preserve"> and </w:t>
             </w:r>
+            <w:proofErr w:type="spellStart"/>
             <w:r>
               <w:t>include_preparer</w:t>
             </w:r>
-            <w:r>
-              <w:t xml:space="preserve"> == True and preparer.phone_number != “” %} {{phone_number_formatted(preparer.phone_number)}}</w:t>
+            <w:proofErr w:type="spellEnd"/>
+            <w:r>
+              <w:t xml:space="preserve"> == True and </w:t>
+            </w:r>
+            <w:proofErr w:type="spellStart"/>
+            <w:r>
+              <w:t>preparer.phone_number</w:t>
+            </w:r>
+            <w:proofErr w:type="spellEnd"/>
+            <w:r>
+              <w:t xml:space="preserve"> != “” %} {{</w:t>
+            </w:r>
+            <w:proofErr w:type="spellStart"/>
+            <w:r>
+              <w:t>phone_number_formatted</w:t>
+            </w:r>
+            <w:proofErr w:type="spellEnd"/>
+            <w:r>
+              <w:t>(</w:t>
+            </w:r>
+            <w:proofErr w:type="spellStart"/>
+            <w:r>
+              <w:t>preparer.phone_number</w:t>
+            </w:r>
+            <w:proofErr w:type="spellEnd"/>
+            <w:r>
+              <w:t>)}}</w:t>
             </w:r>
             <w:r>
               <w:t>{% else %}</w:t>
             </w:r>
-            <w:bookmarkStart w:id="0" w:name="_GoBack"/>
-            <w:bookmarkEnd w:id="0"/>
-            <w:r>
-              <w:t>_________________________________________________</w:t>
-            </w:r>
-            <w:r>
-              <w:t>{% endif %}</w:t>
+            <w:r>
+              <w:t>___________________</w:t>
+            </w:r>
+            <w:r>
+              <w:t>____________________________</w:t>
+            </w:r>
+            <w:r>
+              <w:t xml:space="preserve">{% </w:t>
+            </w:r>
+            <w:proofErr w:type="spellStart"/>
+            <w:r>
+              <w:t>endif</w:t>
+            </w:r>
+            <w:proofErr w:type="spellEnd"/>
+            <w:r>
+              <w:t xml:space="preserve"> %}</w:t>
             </w:r>
           </w:p>
         </w:tc>
@@ -3396,7 +4366,15 @@
         <w:ind w:left="-5" w:right="64"/>
       </w:pPr>
       <w:r>
-        <w:t xml:space="preserve">When you (the agent) accept the authority granted under this power of attorney, a special legal relationship, known as agency, is created between you and the principal. Agency imposes upon you duties that continue until you resign or the power of attorney is terminated or revoked. </w:t>
+        <w:t xml:space="preserve">When you (the agent) accept the authority granted under this power of attorney, a special legal relationship, known as agency, is created between you and the principal. Agency imposes upon </w:t>
+      </w:r>
+      <w:proofErr w:type="gramStart"/>
+      <w:r>
+        <w:t>you</w:t>
+      </w:r>
+      <w:proofErr w:type="gramEnd"/>
+      <w:r>
+        <w:t xml:space="preserve"> duties that continue until you resign or the power of attorney is terminated or revoked. </w:t>
       </w:r>
     </w:p>
     <w:p>
@@ -3488,6 +4466,7 @@
         <w:ind w:right="64" w:hanging="482"/>
       </w:pPr>
       <w:r>
+        <w:lastRenderedPageBreak/>
         <w:t xml:space="preserve">keep a complete and detailed record of all receipts, disbursements, and significant actions conducted for the principal; </w:t>
       </w:r>
     </w:p>
@@ -3498,7 +4477,6 @@
         <w:jc w:val="left"/>
       </w:pPr>
       <w:r>
-        <w:lastRenderedPageBreak/>
         <w:t xml:space="preserve"> </w:t>
       </w:r>
     </w:p>
@@ -3725,6 +4703,7 @@
         <w:jc w:val="left"/>
       </w:pPr>
       <w:r>
+        <w:lastRenderedPageBreak/>
         <w:t xml:space="preserve"> </w:t>
       </w:r>
     </w:p>
@@ -3733,7 +4712,6 @@
         <w:ind w:left="-5" w:right="64"/>
       </w:pPr>
       <w:r>
-        <w:lastRenderedPageBreak/>
         <w:t xml:space="preserve">If you violate your duties as agent or act outside the authority granted to you, you may be liable for any damages, including attorney's fees and costs, caused by your violation. </w:t>
       </w:r>
     </w:p>
@@ -3915,15 +4893,29 @@
       </w:rPr>
       <w:t xml:space="preserve"> of </w:t>
     </w:r>
-    <w:fldSimple w:instr=" NUMPAGES   \* MERGEFORMAT ">
-      <w:r>
-        <w:rPr>
-          <w:b/>
-          <w:sz w:val="22"/>
-        </w:rPr>
-        <w:t>11</w:t>
-      </w:r>
-    </w:fldSimple>
+    <w:r>
+      <w:fldChar w:fldCharType="begin"/>
+    </w:r>
+    <w:r>
+      <w:instrText xml:space="preserve"> NUMPAGES   \* MERGEFORMAT </w:instrText>
+    </w:r>
+    <w:r>
+      <w:fldChar w:fldCharType="separate"/>
+    </w:r>
+    <w:r>
+      <w:rPr>
+        <w:b/>
+        <w:sz w:val="22"/>
+      </w:rPr>
+      <w:t>11</w:t>
+    </w:r>
+    <w:r>
+      <w:rPr>
+        <w:b/>
+        <w:sz w:val="22"/>
+      </w:rPr>
+      <w:fldChar w:fldCharType="end"/>
+    </w:r>
     <w:r>
       <w:rPr>
         <w:b/>
@@ -3998,7 +4990,7 @@
         <w:noProof/>
         <w:sz w:val="22"/>
       </w:rPr>
-      <w:t>11</w:t>
+      <w:t>13</w:t>
     </w:r>
     <w:r>
       <w:rPr>
@@ -4014,16 +5006,31 @@
       </w:rPr>
       <w:t xml:space="preserve"> of </w:t>
     </w:r>
-    <w:fldSimple w:instr=" NUMPAGES   \* MERGEFORMAT ">
-      <w:r>
-        <w:rPr>
-          <w:b/>
-          <w:noProof/>
-          <w:sz w:val="22"/>
-        </w:rPr>
-        <w:t>13</w:t>
-      </w:r>
-    </w:fldSimple>
+    <w:r>
+      <w:fldChar w:fldCharType="begin"/>
+    </w:r>
+    <w:r>
+      <w:instrText xml:space="preserve"> NUMPAGES   \* MERGEFORMAT </w:instrText>
+    </w:r>
+    <w:r>
+      <w:fldChar w:fldCharType="separate"/>
+    </w:r>
+    <w:r>
+      <w:rPr>
+        <w:b/>
+        <w:noProof/>
+        <w:sz w:val="22"/>
+      </w:rPr>
+      <w:t>13</w:t>
+    </w:r>
+    <w:r>
+      <w:rPr>
+        <w:b/>
+        <w:noProof/>
+        <w:sz w:val="22"/>
+      </w:rPr>
+      <w:fldChar w:fldCharType="end"/>
+    </w:r>
     <w:r>
       <w:rPr>
         <w:b/>
@@ -4113,15 +5120,29 @@
       </w:rPr>
       <w:t xml:space="preserve"> of </w:t>
     </w:r>
-    <w:fldSimple w:instr=" NUMPAGES   \* MERGEFORMAT ">
-      <w:r>
-        <w:rPr>
-          <w:b/>
-          <w:sz w:val="22"/>
-        </w:rPr>
-        <w:t>11</w:t>
-      </w:r>
-    </w:fldSimple>
+    <w:r>
+      <w:fldChar w:fldCharType="begin"/>
+    </w:r>
+    <w:r>
+      <w:instrText xml:space="preserve"> NUMPAGES   \* MERGEFORMAT </w:instrText>
+    </w:r>
+    <w:r>
+      <w:fldChar w:fldCharType="separate"/>
+    </w:r>
+    <w:r>
+      <w:rPr>
+        <w:b/>
+        <w:sz w:val="22"/>
+      </w:rPr>
+      <w:t>11</w:t>
+    </w:r>
+    <w:r>
+      <w:rPr>
+        <w:b/>
+        <w:sz w:val="22"/>
+      </w:rPr>
+      <w:fldChar w:fldCharType="end"/>
+    </w:r>
     <w:r>
       <w:rPr>
         <w:b/>

</xml_diff>

<commit_message>
Quick new commit for testing purposes
</commit_message>
<xml_diff>
--- a/docassemble/PowerOfAttorneyProperty/data/templates/poa_property_statutory_shortform_word_version.docx
+++ b/docassemble/PowerOfAttorneyProperty/data/templates/poa_property_statutory_shortform_word_version.docx
@@ -4093,6 +4093,8 @@
               <w:ind w:left="0" w:firstLine="0"/>
               <w:jc w:val="left"/>
             </w:pPr>
+            <w:bookmarkStart w:id="0" w:name="_GoBack"/>
+            <w:bookmarkEnd w:id="0"/>
           </w:p>
         </w:tc>
         <w:tc>
@@ -4218,8 +4220,6 @@
             <w:r>
               <w:t xml:space="preserve"> == False</w:t>
             </w:r>
-            <w:bookmarkStart w:id="0" w:name="_GoBack"/>
-            <w:bookmarkEnd w:id="0"/>
             <w:r>
               <w:t xml:space="preserve"> and </w:t>
             </w:r>
@@ -4271,13 +4271,6 @@
         </w:tc>
       </w:tr>
     </w:tbl>
-    <w:p>
-      <w:pPr>
-        <w:spacing w:after="0" w:line="259" w:lineRule="auto"/>
-        <w:ind w:left="0" w:firstLine="0"/>
-        <w:jc w:val="left"/>
-      </w:pPr>
-    </w:p>
     <w:p>
       <w:pPr>
         <w:spacing w:after="160" w:line="259" w:lineRule="auto"/>
@@ -4887,31 +4880,16 @@
       </w:rPr>
       <w:t xml:space="preserve"> of </w:t>
     </w:r>
-    <w:r>
-      <w:fldChar w:fldCharType="begin"/>
-    </w:r>
-    <w:r>
-      <w:instrText xml:space="preserve"> NUMPAGES   \* MERGEFORMAT </w:instrText>
-    </w:r>
-    <w:r>
-      <w:fldChar w:fldCharType="separate"/>
-    </w:r>
-    <w:r>
-      <w:rPr>
-        <w:b/>
-        <w:noProof/>
-        <w:sz w:val="22"/>
-      </w:rPr>
-      <w:t>13</w:t>
-    </w:r>
-    <w:r>
-      <w:rPr>
-        <w:b/>
-        <w:noProof/>
-        <w:sz w:val="22"/>
-      </w:rPr>
-      <w:fldChar w:fldCharType="end"/>
-    </w:r>
+    <w:fldSimple w:instr=" NUMPAGES   \* MERGEFORMAT ">
+      <w:r>
+        <w:rPr>
+          <w:b/>
+          <w:noProof/>
+          <w:sz w:val="22"/>
+        </w:rPr>
+        <w:t>13</w:t>
+      </w:r>
+    </w:fldSimple>
     <w:r>
       <w:rPr>
         <w:b/>
@@ -4993,7 +4971,7 @@
         <w:noProof/>
         <w:sz w:val="22"/>
       </w:rPr>
-      <w:t>13</w:t>
+      <w:t>11</w:t>
     </w:r>
     <w:r>
       <w:rPr>
@@ -5009,31 +4987,16 @@
       </w:rPr>
       <w:t xml:space="preserve"> of </w:t>
     </w:r>
-    <w:r>
-      <w:fldChar w:fldCharType="begin"/>
-    </w:r>
-    <w:r>
-      <w:instrText xml:space="preserve"> NUMPAGES   \* MERGEFORMAT </w:instrText>
-    </w:r>
-    <w:r>
-      <w:fldChar w:fldCharType="separate"/>
-    </w:r>
-    <w:r>
-      <w:rPr>
-        <w:b/>
-        <w:noProof/>
-        <w:sz w:val="22"/>
-      </w:rPr>
-      <w:t>13</w:t>
-    </w:r>
-    <w:r>
-      <w:rPr>
-        <w:b/>
-        <w:noProof/>
-        <w:sz w:val="22"/>
-      </w:rPr>
-      <w:fldChar w:fldCharType="end"/>
-    </w:r>
+    <w:fldSimple w:instr=" NUMPAGES   \* MERGEFORMAT ">
+      <w:r>
+        <w:rPr>
+          <w:b/>
+          <w:noProof/>
+          <w:sz w:val="22"/>
+        </w:rPr>
+        <w:t>13</w:t>
+      </w:r>
+    </w:fldSimple>
     <w:r>
       <w:rPr>
         <w:b/>
@@ -5123,29 +5086,15 @@
       </w:rPr>
       <w:t xml:space="preserve"> of </w:t>
     </w:r>
-    <w:r>
-      <w:fldChar w:fldCharType="begin"/>
-    </w:r>
-    <w:r>
-      <w:instrText xml:space="preserve"> NUMPAGES   \* MERGEFORMAT </w:instrText>
-    </w:r>
-    <w:r>
-      <w:fldChar w:fldCharType="separate"/>
-    </w:r>
-    <w:r>
-      <w:rPr>
-        <w:b/>
-        <w:sz w:val="22"/>
-      </w:rPr>
-      <w:t>11</w:t>
-    </w:r>
-    <w:r>
-      <w:rPr>
-        <w:b/>
-        <w:sz w:val="22"/>
-      </w:rPr>
-      <w:fldChar w:fldCharType="end"/>
-    </w:r>
+    <w:fldSimple w:instr=" NUMPAGES   \* MERGEFORMAT ">
+      <w:r>
+        <w:rPr>
+          <w:b/>
+          <w:sz w:val="22"/>
+        </w:rPr>
+        <w:t>11</w:t>
+      </w:r>
+    </w:fldSimple>
     <w:r>
       <w:rPr>
         <w:b/>

</xml_diff>

<commit_message>
Implemented QA testing feedback
</commit_message>
<xml_diff>
--- a/docassemble/PowerOfAttorneyProperty/data/templates/poa_property_statutory_shortform_word_version.docx
+++ b/docassemble/PowerOfAttorneyProperty/data/templates/poa_property_statutory_shortform_word_version.docx
@@ -7,15 +7,7 @@
         <w:pStyle w:val="Heading1"/>
       </w:pPr>
       <w:r>
-        <w:t xml:space="preserve">STATUTORY SHORT </w:t>
-      </w:r>
-      <w:proofErr w:type="gramStart"/>
-      <w:r>
-        <w:t>FORM  POWER</w:t>
-      </w:r>
-      <w:proofErr w:type="gramEnd"/>
-      <w:r>
-        <w:t xml:space="preserve"> OF ATTORNEY FOR PROPERTY </w:t>
+        <w:t xml:space="preserve">STATUTORY SHORT FORM  POWER OF ATTORNEY FOR PROPERTY </w:t>
       </w:r>
     </w:p>
     <w:p>
@@ -58,25 +50,7 @@
           <w:i/>
           <w:sz w:val="32"/>
         </w:rPr>
-        <w:t xml:space="preserve">Includes Amendments Required </w:t>
-      </w:r>
-      <w:proofErr w:type="gramStart"/>
-      <w:r>
-        <w:rPr>
-          <w:b/>
-          <w:i/>
-          <w:sz w:val="32"/>
-        </w:rPr>
-        <w:t>By</w:t>
-      </w:r>
-      <w:proofErr w:type="gramEnd"/>
-      <w:r>
-        <w:rPr>
-          <w:b/>
-          <w:i/>
-          <w:sz w:val="32"/>
-        </w:rPr>
-        <w:t xml:space="preserve"> Public Act 96-1195 </w:t>
+        <w:t xml:space="preserve">Includes Amendments Required By Public Act 96-1195 </w:t>
       </w:r>
       <w:r>
         <w:rPr>
@@ -112,15 +86,7 @@
         <w:ind w:right="82"/>
       </w:pPr>
       <w:r>
-        <w:t xml:space="preserve">NOTICE TO THE INDIVIDUAL SIGNING THE ILLINOIS STATUTORY SHORT </w:t>
-      </w:r>
-      <w:proofErr w:type="gramStart"/>
-      <w:r>
-        <w:t>FORM  POWER</w:t>
-      </w:r>
-      <w:proofErr w:type="gramEnd"/>
-      <w:r>
-        <w:t xml:space="preserve"> OF ATTORNEY FOR PROPERTY </w:t>
+        <w:t xml:space="preserve">NOTICE TO THE INDIVIDUAL SIGNING THE ILLINOIS STATUTORY SHORT FORM  POWER OF ATTORNEY FOR PROPERTY </w:t>
       </w:r>
     </w:p>
     <w:p>
@@ -185,21 +151,7 @@
         <w:rPr>
           <w:sz w:val="32"/>
         </w:rPr>
-        <w:t xml:space="preserve">The form that you will be signing is a legal document. It is governed by the Illinois Power of Attorney Act. If there is anything about this form that you do not understand, you should ask a lawyer to explain it to you. The purpose of this Power of Attorney is to give your designated “agent” broad powers to handle your financial affairs, which may include the power to pledge, sell, or dispose of any of your real or personal property, even without your consent or any advance notice to you. When using the Statutory Short Form, you may name successor agents, but you may not name </w:t>
-      </w:r>
-      <w:proofErr w:type="spellStart"/>
-      <w:r>
-        <w:rPr>
-          <w:sz w:val="32"/>
-        </w:rPr>
-        <w:t>coagents</w:t>
-      </w:r>
-      <w:proofErr w:type="spellEnd"/>
-      <w:r>
-        <w:rPr>
-          <w:sz w:val="32"/>
-        </w:rPr>
-        <w:t xml:space="preserve">. </w:t>
+        <w:t xml:space="preserve">The form that you will be signing is a legal document. It is governed by the Illinois Power of Attorney Act. If there is anything about this form that you do not understand, you should ask a lawyer to explain it to you. The purpose of this Power of Attorney is to give your designated “agent” broad powers to handle your financial affairs, which may include the power to pledge, sell, or dispose of any of your real or personal property, even without your consent or any advance notice to you. When using the Statutory Short Form, you may name successor agents, but you may not name coagents. </w:t>
       </w:r>
     </w:p>
     <w:p>
@@ -535,23 +487,7 @@
         <w:t>1.  I,</w:t>
       </w:r>
       <w:r>
-        <w:t xml:space="preserve"> {{</w:t>
-      </w:r>
-      <w:proofErr w:type="spellStart"/>
-      <w:r>
-        <w:t>principal.name.full</w:t>
-      </w:r>
-      <w:proofErr w:type="spellEnd"/>
-      <w:r>
-        <w:t>(middle=’full’)}} of {{</w:t>
-      </w:r>
-      <w:proofErr w:type="spellStart"/>
-      <w:r>
-        <w:t>principal.address.on_one_line</w:t>
-      </w:r>
-      <w:proofErr w:type="spellEnd"/>
-      <w:r>
-        <w:t>(</w:t>
+        <w:t xml:space="preserve"> {{principal.name.full(middle=’full’)}} of {{principal.address.on_one_line(</w:t>
       </w:r>
       <w:r>
         <w:t>bare=True</w:t>
@@ -566,23 +502,7 @@
         <w:t>hereby revoke all prior statutory powers of attorney for property executed by me and appoint</w:t>
       </w:r>
       <w:r>
-        <w:t xml:space="preserve"> {{</w:t>
-      </w:r>
-      <w:proofErr w:type="spellStart"/>
-      <w:r>
-        <w:t>agent.name.full</w:t>
-      </w:r>
-      <w:proofErr w:type="spellEnd"/>
-      <w:r>
-        <w:t>(middle=’full’)}} of {{</w:t>
-      </w:r>
-      <w:proofErr w:type="spellStart"/>
-      <w:r>
-        <w:t>agent.address.on_one_line</w:t>
-      </w:r>
-      <w:proofErr w:type="spellEnd"/>
-      <w:r>
-        <w:t>(</w:t>
+        <w:t xml:space="preserve"> {{agent.name.full(middle=’full’)}} of {{agent.address.on_one_line(</w:t>
       </w:r>
       <w:r>
         <w:t>bare=True</w:t>
@@ -646,26 +566,10 @@
         <w:ind w:right="64" w:hanging="473"/>
       </w:pPr>
       <w:r>
-        <w:t xml:space="preserve">{% if </w:t>
-      </w:r>
-      <w:proofErr w:type="spellStart"/>
-      <w:r>
-        <w:t>which_powers</w:t>
-      </w:r>
-      <w:proofErr w:type="spellEnd"/>
-      <w:r>
-        <w:t xml:space="preserve">[‘real’] == True </w:t>
-      </w:r>
-      <w:proofErr w:type="gramStart"/>
-      <w:r>
-        <w:t>%}</w:t>
-      </w:r>
-      <w:r>
-        <w:t>Real</w:t>
-      </w:r>
-      <w:proofErr w:type="gramEnd"/>
-      <w:r>
-        <w:t xml:space="preserve"> estate transactions.</w:t>
+        <w:t>{% if which_powers[‘real’] == True %}</w:t>
+      </w:r>
+      <w:r>
+        <w:t>Real estate transactions.</w:t>
       </w:r>
       <w:r>
         <w:t xml:space="preserve">{% else %} </w:t>
@@ -677,15 +581,7 @@
         <w:t>Real estate transactions.</w:t>
       </w:r>
       <w:r>
-        <w:t xml:space="preserve">{% </w:t>
-      </w:r>
-      <w:proofErr w:type="spellStart"/>
-      <w:r>
-        <w:t>endif</w:t>
-      </w:r>
-      <w:proofErr w:type="spellEnd"/>
-      <w:r>
-        <w:t xml:space="preserve"> %}</w:t>
+        <w:t>{% endif %}</w:t>
       </w:r>
     </w:p>
     <w:p>
@@ -707,32 +603,16 @@
         <w:ind w:right="64" w:hanging="473"/>
       </w:pPr>
       <w:r>
-        <w:t xml:space="preserve">{% if </w:t>
-      </w:r>
-      <w:proofErr w:type="spellStart"/>
-      <w:r>
-        <w:t>which_powers</w:t>
-      </w:r>
-      <w:proofErr w:type="spellEnd"/>
-      <w:r>
-        <w:t>[‘financial</w:t>
+        <w:t>{% if which_powers[‘financial</w:t>
       </w:r>
       <w:r>
         <w:t>’</w:t>
       </w:r>
       <w:r>
-        <w:t xml:space="preserve">] == True </w:t>
-      </w:r>
-      <w:proofErr w:type="gramStart"/>
-      <w:r>
-        <w:t>%}</w:t>
-      </w:r>
-      <w:r>
-        <w:t>Financial</w:t>
-      </w:r>
-      <w:proofErr w:type="gramEnd"/>
-      <w:r>
-        <w:t xml:space="preserve"> institution transactions.</w:t>
+        <w:t>] == True %}</w:t>
+      </w:r>
+      <w:r>
+        <w:t>Financial institution transactions.</w:t>
       </w:r>
       <w:r>
         <w:t xml:space="preserve">{% else %} </w:t>
@@ -744,15 +624,7 @@
         <w:t>Financial institution transactions.</w:t>
       </w:r>
       <w:r>
-        <w:t xml:space="preserve"> {% </w:t>
-      </w:r>
-      <w:proofErr w:type="spellStart"/>
-      <w:r>
-        <w:t>endif</w:t>
-      </w:r>
-      <w:proofErr w:type="spellEnd"/>
-      <w:r>
-        <w:t xml:space="preserve"> %}</w:t>
+        <w:t xml:space="preserve"> {% endif %}</w:t>
       </w:r>
     </w:p>
     <w:p>
@@ -774,32 +646,16 @@
         <w:ind w:right="64" w:hanging="473"/>
       </w:pPr>
       <w:r>
-        <w:t xml:space="preserve">{% if </w:t>
-      </w:r>
-      <w:proofErr w:type="spellStart"/>
-      <w:r>
-        <w:t>which_powers</w:t>
-      </w:r>
-      <w:proofErr w:type="spellEnd"/>
-      <w:r>
-        <w:t>[‘stock</w:t>
+        <w:t>{% if which_powers[‘stock</w:t>
       </w:r>
       <w:r>
         <w:t>’</w:t>
       </w:r>
       <w:r>
-        <w:t xml:space="preserve">] == True </w:t>
-      </w:r>
-      <w:proofErr w:type="gramStart"/>
-      <w:r>
-        <w:t>%}</w:t>
-      </w:r>
-      <w:r>
-        <w:t>Stock</w:t>
-      </w:r>
-      <w:proofErr w:type="gramEnd"/>
-      <w:r>
-        <w:t xml:space="preserve"> and bond transactions.</w:t>
+        <w:t>] == True %}</w:t>
+      </w:r>
+      <w:r>
+        <w:t>Stock and bond transactions.</w:t>
       </w:r>
       <w:r>
         <w:t xml:space="preserve">{% else %} </w:t>
@@ -811,15 +667,7 @@
         <w:t>Stock and bond transactions.</w:t>
       </w:r>
       <w:r>
-        <w:t xml:space="preserve"> {% </w:t>
-      </w:r>
-      <w:proofErr w:type="spellStart"/>
-      <w:r>
-        <w:t>endif</w:t>
-      </w:r>
-      <w:proofErr w:type="spellEnd"/>
-      <w:r>
-        <w:t xml:space="preserve"> %}</w:t>
+        <w:t xml:space="preserve"> {% endif %}</w:t>
       </w:r>
     </w:p>
     <w:p>
@@ -841,32 +689,16 @@
         <w:ind w:right="64" w:hanging="473"/>
       </w:pPr>
       <w:r>
-        <w:t xml:space="preserve">{% if </w:t>
-      </w:r>
-      <w:proofErr w:type="spellStart"/>
-      <w:r>
-        <w:t>which_powers</w:t>
-      </w:r>
-      <w:proofErr w:type="spellEnd"/>
-      <w:r>
-        <w:t>[‘tangible</w:t>
+        <w:t>{% if which_powers[‘tangible</w:t>
       </w:r>
       <w:r>
         <w:t>’</w:t>
       </w:r>
       <w:r>
-        <w:t xml:space="preserve">] == True </w:t>
-      </w:r>
-      <w:proofErr w:type="gramStart"/>
-      <w:r>
-        <w:t>%}</w:t>
-      </w:r>
-      <w:r>
-        <w:t>Tangible</w:t>
-      </w:r>
-      <w:proofErr w:type="gramEnd"/>
-      <w:r>
-        <w:t xml:space="preserve"> personal property transactions.</w:t>
+        <w:t>] == True %}</w:t>
+      </w:r>
+      <w:r>
+        <w:t>Tangible personal property transactions.</w:t>
       </w:r>
       <w:r>
         <w:t xml:space="preserve">{% else %} </w:t>
@@ -878,15 +710,7 @@
         <w:t>Tangible personal property transactions.</w:t>
       </w:r>
       <w:r>
-        <w:t xml:space="preserve">{% </w:t>
-      </w:r>
-      <w:proofErr w:type="spellStart"/>
-      <w:r>
-        <w:t>endif</w:t>
-      </w:r>
-      <w:proofErr w:type="spellEnd"/>
-      <w:r>
-        <w:t xml:space="preserve"> %}</w:t>
+        <w:t>{% endif %}</w:t>
       </w:r>
     </w:p>
     <w:p>
@@ -908,32 +732,16 @@
         <w:ind w:right="64" w:hanging="473"/>
       </w:pPr>
       <w:r>
-        <w:t xml:space="preserve">{% if </w:t>
-      </w:r>
-      <w:proofErr w:type="spellStart"/>
-      <w:r>
-        <w:t>which_powers</w:t>
-      </w:r>
-      <w:proofErr w:type="spellEnd"/>
-      <w:r>
-        <w:t>[‘safe</w:t>
+        <w:t>{% if which_powers[‘safe</w:t>
       </w:r>
       <w:r>
         <w:t>’</w:t>
       </w:r>
       <w:r>
-        <w:t xml:space="preserve">] == True </w:t>
-      </w:r>
-      <w:proofErr w:type="gramStart"/>
-      <w:r>
-        <w:t>%}</w:t>
-      </w:r>
-      <w:r>
-        <w:t>Safe</w:t>
-      </w:r>
-      <w:proofErr w:type="gramEnd"/>
-      <w:r>
-        <w:t xml:space="preserve"> deposit box transactions.</w:t>
+        <w:t>] == True %}</w:t>
+      </w:r>
+      <w:r>
+        <w:t>Safe deposit box transactions.</w:t>
       </w:r>
       <w:r>
         <w:t xml:space="preserve">{% else %} </w:t>
@@ -945,15 +753,7 @@
         <w:t>Safe deposit box transactions.</w:t>
       </w:r>
       <w:r>
-        <w:t xml:space="preserve"> {% </w:t>
-      </w:r>
-      <w:proofErr w:type="spellStart"/>
-      <w:r>
-        <w:t>endif</w:t>
-      </w:r>
-      <w:proofErr w:type="spellEnd"/>
-      <w:r>
-        <w:t xml:space="preserve"> %}</w:t>
+        <w:t xml:space="preserve"> {% endif %}</w:t>
       </w:r>
     </w:p>
     <w:p>
@@ -975,32 +775,16 @@
         <w:ind w:right="64" w:hanging="473"/>
       </w:pPr>
       <w:r>
-        <w:t xml:space="preserve">{% if </w:t>
-      </w:r>
-      <w:proofErr w:type="spellStart"/>
-      <w:r>
-        <w:t>which_powers</w:t>
-      </w:r>
-      <w:proofErr w:type="spellEnd"/>
-      <w:r>
-        <w:t>[‘insurance</w:t>
+        <w:t>{% if which_powers[‘insurance</w:t>
       </w:r>
       <w:r>
         <w:t>’</w:t>
       </w:r>
       <w:r>
-        <w:t xml:space="preserve">] == True </w:t>
-      </w:r>
-      <w:proofErr w:type="gramStart"/>
-      <w:r>
-        <w:t>%}</w:t>
-      </w:r>
-      <w:r>
-        <w:t>Insurance</w:t>
-      </w:r>
-      <w:proofErr w:type="gramEnd"/>
-      <w:r>
-        <w:t xml:space="preserve"> and annuity transactions.</w:t>
+        <w:t>] == True %}</w:t>
+      </w:r>
+      <w:r>
+        <w:t>Insurance and annuity transactions.</w:t>
       </w:r>
       <w:r>
         <w:t xml:space="preserve">{% else %} </w:t>
@@ -1018,15 +802,7 @@
         <w:t>rance and annuity transactions.</w:t>
       </w:r>
       <w:r>
-        <w:t xml:space="preserve"> {% </w:t>
-      </w:r>
-      <w:proofErr w:type="spellStart"/>
-      <w:r>
-        <w:t>endif</w:t>
-      </w:r>
-      <w:proofErr w:type="spellEnd"/>
-      <w:r>
-        <w:t xml:space="preserve"> %}</w:t>
+        <w:t xml:space="preserve"> {% endif %}</w:t>
       </w:r>
     </w:p>
     <w:p>
@@ -1052,26 +828,10 @@
       </w:pPr>
       <w:r>
         <w:lastRenderedPageBreak/>
-        <w:t xml:space="preserve">{% if </w:t>
-      </w:r>
-      <w:proofErr w:type="spellStart"/>
-      <w:r>
-        <w:t>which_powers</w:t>
-      </w:r>
-      <w:proofErr w:type="spellEnd"/>
-      <w:r>
-        <w:t xml:space="preserve">[‘retirement’] == True </w:t>
-      </w:r>
-      <w:proofErr w:type="gramStart"/>
-      <w:r>
-        <w:t>%}</w:t>
-      </w:r>
-      <w:r>
-        <w:t>Retirement</w:t>
-      </w:r>
-      <w:proofErr w:type="gramEnd"/>
-      <w:r>
-        <w:t xml:space="preserve"> plan transactions.</w:t>
+        <w:t>{% if which_powers[‘retirement’] == True %}</w:t>
+      </w:r>
+      <w:r>
+        <w:t>Retirement plan transactions.</w:t>
       </w:r>
       <w:r>
         <w:t xml:space="preserve">{% else %} </w:t>
@@ -1083,15 +843,7 @@
         <w:t>Retirement plan transactions.</w:t>
       </w:r>
       <w:r>
-        <w:t xml:space="preserve"> {% </w:t>
-      </w:r>
-      <w:proofErr w:type="spellStart"/>
-      <w:r>
-        <w:t>endif</w:t>
-      </w:r>
-      <w:proofErr w:type="spellEnd"/>
-      <w:r>
-        <w:t xml:space="preserve"> %}</w:t>
+        <w:t xml:space="preserve"> {% endif %}</w:t>
       </w:r>
     </w:p>
     <w:p>
@@ -1113,26 +865,10 @@
         <w:ind w:right="64" w:hanging="473"/>
       </w:pPr>
       <w:r>
-        <w:t xml:space="preserve">{% if </w:t>
-      </w:r>
-      <w:proofErr w:type="spellStart"/>
-      <w:r>
-        <w:t>which_powers</w:t>
-      </w:r>
-      <w:proofErr w:type="spellEnd"/>
-      <w:r>
-        <w:t xml:space="preserve">[‘social’] == True </w:t>
-      </w:r>
-      <w:proofErr w:type="gramStart"/>
-      <w:r>
-        <w:t>%}</w:t>
-      </w:r>
-      <w:r>
-        <w:t>Social</w:t>
-      </w:r>
-      <w:proofErr w:type="gramEnd"/>
-      <w:r>
-        <w:t xml:space="preserve"> Security, employment and military service benefits.</w:t>
+        <w:t>{% if which_powers[‘social’] == True %}</w:t>
+      </w:r>
+      <w:r>
+        <w:t>Social Security, employment and military service benefits.</w:t>
       </w:r>
       <w:r>
         <w:t xml:space="preserve">{% else %} </w:t>
@@ -1144,15 +880,7 @@
         <w:t>Social Security, employment and military service benefits.</w:t>
       </w:r>
       <w:r>
-        <w:t xml:space="preserve"> {% </w:t>
-      </w:r>
-      <w:proofErr w:type="spellStart"/>
-      <w:r>
-        <w:t>endif</w:t>
-      </w:r>
-      <w:proofErr w:type="spellEnd"/>
-      <w:r>
-        <w:t xml:space="preserve"> %}</w:t>
+        <w:t xml:space="preserve"> {% endif %}</w:t>
       </w:r>
     </w:p>
     <w:p>
@@ -1174,26 +902,10 @@
         <w:ind w:right="64" w:hanging="473"/>
       </w:pPr>
       <w:r>
-        <w:t xml:space="preserve">{% if </w:t>
-      </w:r>
-      <w:proofErr w:type="spellStart"/>
-      <w:r>
-        <w:t>which_powers</w:t>
-      </w:r>
-      <w:proofErr w:type="spellEnd"/>
-      <w:r>
-        <w:t xml:space="preserve">[‘tax’] == True </w:t>
-      </w:r>
-      <w:proofErr w:type="gramStart"/>
-      <w:r>
-        <w:t>%}</w:t>
-      </w:r>
-      <w:r>
-        <w:t>Tax</w:t>
-      </w:r>
-      <w:proofErr w:type="gramEnd"/>
-      <w:r>
-        <w:t xml:space="preserve"> matters.</w:t>
+        <w:t>{% if which_powers[‘tax’] == True %}</w:t>
+      </w:r>
+      <w:r>
+        <w:t>Tax matters.</w:t>
       </w:r>
       <w:r>
         <w:t>{% else %}</w:t>
@@ -1205,15 +917,7 @@
         <w:t>Tax matters.</w:t>
       </w:r>
       <w:r>
-        <w:t xml:space="preserve"> {% </w:t>
-      </w:r>
-      <w:proofErr w:type="spellStart"/>
-      <w:r>
-        <w:t>endif</w:t>
-      </w:r>
-      <w:proofErr w:type="spellEnd"/>
-      <w:r>
-        <w:t xml:space="preserve"> %}</w:t>
+        <w:t xml:space="preserve"> {% endif %}</w:t>
       </w:r>
     </w:p>
     <w:p>
@@ -1235,26 +939,10 @@
         <w:ind w:right="64" w:hanging="473"/>
       </w:pPr>
       <w:r>
-        <w:t xml:space="preserve">{% if </w:t>
-      </w:r>
-      <w:proofErr w:type="spellStart"/>
-      <w:r>
-        <w:t>which_powers</w:t>
-      </w:r>
-      <w:proofErr w:type="spellEnd"/>
-      <w:r>
-        <w:t xml:space="preserve">[‘claims’] == True </w:t>
-      </w:r>
-      <w:proofErr w:type="gramStart"/>
-      <w:r>
-        <w:t>%}</w:t>
-      </w:r>
-      <w:r>
-        <w:t>Claims</w:t>
-      </w:r>
-      <w:proofErr w:type="gramEnd"/>
-      <w:r>
-        <w:t xml:space="preserve"> and litigation.</w:t>
+        <w:t>{% if which_powers[‘claims’] == True %}</w:t>
+      </w:r>
+      <w:r>
+        <w:t>Claims and litigation.</w:t>
       </w:r>
       <w:r>
         <w:t xml:space="preserve">{% else %} </w:t>
@@ -1266,15 +954,7 @@
         <w:t>Claims and litigation.</w:t>
       </w:r>
       <w:r>
-        <w:t xml:space="preserve"> {% </w:t>
-      </w:r>
-      <w:proofErr w:type="spellStart"/>
-      <w:r>
-        <w:t>endif</w:t>
-      </w:r>
-      <w:proofErr w:type="spellEnd"/>
-      <w:r>
-        <w:t xml:space="preserve"> %}</w:t>
+        <w:t xml:space="preserve"> {% endif %}</w:t>
       </w:r>
     </w:p>
     <w:p>
@@ -1296,26 +976,10 @@
         <w:ind w:right="64" w:hanging="473"/>
       </w:pPr>
       <w:r>
-        <w:t xml:space="preserve">{% if </w:t>
-      </w:r>
-      <w:proofErr w:type="spellStart"/>
-      <w:r>
-        <w:t>which_powers</w:t>
-      </w:r>
-      <w:proofErr w:type="spellEnd"/>
-      <w:r>
-        <w:t xml:space="preserve">[‘commodity’] == True </w:t>
-      </w:r>
-      <w:proofErr w:type="gramStart"/>
-      <w:r>
-        <w:t>%}</w:t>
-      </w:r>
-      <w:r>
-        <w:t>Commodity</w:t>
-      </w:r>
-      <w:proofErr w:type="gramEnd"/>
-      <w:r>
-        <w:t xml:space="preserve"> and option transactions.</w:t>
+        <w:t>{% if which_powers[‘commodity’] == True %}</w:t>
+      </w:r>
+      <w:r>
+        <w:t>Commodity and option transactions.</w:t>
       </w:r>
       <w:r>
         <w:t xml:space="preserve">{% else %} </w:t>
@@ -1327,15 +991,7 @@
         <w:t>Commodity and option transactions.</w:t>
       </w:r>
       <w:r>
-        <w:t xml:space="preserve">{% </w:t>
-      </w:r>
-      <w:proofErr w:type="spellStart"/>
-      <w:r>
-        <w:t>endif</w:t>
-      </w:r>
-      <w:proofErr w:type="spellEnd"/>
-      <w:r>
-        <w:t xml:space="preserve"> %}</w:t>
+        <w:t>{% endif %}</w:t>
       </w:r>
     </w:p>
     <w:p>
@@ -1357,26 +1013,10 @@
         <w:ind w:right="64" w:hanging="473"/>
       </w:pPr>
       <w:r>
-        <w:t xml:space="preserve">{% if </w:t>
-      </w:r>
-      <w:proofErr w:type="spellStart"/>
-      <w:r>
-        <w:t>which_powers</w:t>
-      </w:r>
-      <w:proofErr w:type="spellEnd"/>
-      <w:r>
-        <w:t xml:space="preserve">[‘business’] == True </w:t>
-      </w:r>
-      <w:proofErr w:type="gramStart"/>
-      <w:r>
-        <w:t>%}</w:t>
-      </w:r>
-      <w:r>
-        <w:t>Business</w:t>
-      </w:r>
-      <w:proofErr w:type="gramEnd"/>
-      <w:r>
-        <w:t xml:space="preserve"> operations.</w:t>
+        <w:t>{% if which_powers[‘business’] == True %}</w:t>
+      </w:r>
+      <w:r>
+        <w:t>Business operations.</w:t>
       </w:r>
       <w:r>
         <w:t>{% else %}</w:t>
@@ -1388,15 +1028,7 @@
         <w:t>Business operations.</w:t>
       </w:r>
       <w:r>
-        <w:t xml:space="preserve">{% </w:t>
-      </w:r>
-      <w:proofErr w:type="spellStart"/>
-      <w:r>
-        <w:t>endif</w:t>
-      </w:r>
-      <w:proofErr w:type="spellEnd"/>
-      <w:r>
-        <w:t xml:space="preserve"> %}</w:t>
+        <w:t>{% endif %}</w:t>
       </w:r>
     </w:p>
     <w:p>
@@ -1418,26 +1050,10 @@
         <w:ind w:right="64" w:hanging="473"/>
       </w:pPr>
       <w:r>
-        <w:t xml:space="preserve">{% if </w:t>
-      </w:r>
-      <w:proofErr w:type="spellStart"/>
-      <w:r>
-        <w:t>which_powers</w:t>
-      </w:r>
-      <w:proofErr w:type="spellEnd"/>
-      <w:r>
-        <w:t xml:space="preserve">[‘borrowing’] == True </w:t>
-      </w:r>
-      <w:proofErr w:type="gramStart"/>
-      <w:r>
-        <w:t>%}</w:t>
-      </w:r>
-      <w:r>
-        <w:t>Borrowing</w:t>
-      </w:r>
-      <w:proofErr w:type="gramEnd"/>
-      <w:r>
-        <w:t xml:space="preserve"> transactions.</w:t>
+        <w:t>{% if which_powers[‘borrowing’] == True %}</w:t>
+      </w:r>
+      <w:r>
+        <w:t>Borrowing transactions.</w:t>
       </w:r>
       <w:r>
         <w:t>{% else %}</w:t>
@@ -1449,15 +1065,7 @@
         <w:t>Borrowing transactions.</w:t>
       </w:r>
       <w:r>
-        <w:t xml:space="preserve">{% </w:t>
-      </w:r>
-      <w:proofErr w:type="spellStart"/>
-      <w:r>
-        <w:t>endif</w:t>
-      </w:r>
-      <w:proofErr w:type="spellEnd"/>
-      <w:r>
-        <w:t xml:space="preserve"> %}</w:t>
+        <w:t>{% endif %}</w:t>
       </w:r>
     </w:p>
     <w:p>
@@ -1479,26 +1087,10 @@
         <w:ind w:right="64" w:hanging="473"/>
       </w:pPr>
       <w:r>
-        <w:t xml:space="preserve">{% if </w:t>
-      </w:r>
-      <w:proofErr w:type="spellStart"/>
-      <w:r>
-        <w:t>which_powers</w:t>
-      </w:r>
-      <w:proofErr w:type="spellEnd"/>
-      <w:r>
-        <w:t xml:space="preserve">[‘estate’] == True </w:t>
-      </w:r>
-      <w:proofErr w:type="gramStart"/>
-      <w:r>
-        <w:t>%}</w:t>
-      </w:r>
-      <w:r>
-        <w:t>Estate</w:t>
-      </w:r>
-      <w:proofErr w:type="gramEnd"/>
-      <w:r>
-        <w:t xml:space="preserve"> transactions.</w:t>
+        <w:t>{% if which_powers[‘estate’] == True %}</w:t>
+      </w:r>
+      <w:r>
+        <w:t>Estate transactions.</w:t>
       </w:r>
       <w:r>
         <w:t>{% else %}</w:t>
@@ -1510,15 +1102,7 @@
         <w:t>Estate transactions.</w:t>
       </w:r>
       <w:r>
-        <w:t xml:space="preserve"> {% </w:t>
-      </w:r>
-      <w:proofErr w:type="spellStart"/>
-      <w:r>
-        <w:t>endif</w:t>
-      </w:r>
-      <w:proofErr w:type="spellEnd"/>
-      <w:r>
-        <w:t xml:space="preserve"> %}</w:t>
+        <w:t xml:space="preserve"> {% endif %}</w:t>
       </w:r>
     </w:p>
     <w:p>
@@ -1540,26 +1124,10 @@
         <w:ind w:right="64" w:hanging="473"/>
       </w:pPr>
       <w:r>
-        <w:t xml:space="preserve">{% if </w:t>
-      </w:r>
-      <w:proofErr w:type="spellStart"/>
-      <w:r>
-        <w:t>which_powers</w:t>
-      </w:r>
-      <w:proofErr w:type="spellEnd"/>
-      <w:r>
-        <w:t xml:space="preserve">[‘all’] == True </w:t>
-      </w:r>
-      <w:proofErr w:type="gramStart"/>
-      <w:r>
-        <w:t>%}</w:t>
-      </w:r>
-      <w:r>
-        <w:t>All</w:t>
-      </w:r>
-      <w:proofErr w:type="gramEnd"/>
-      <w:r>
-        <w:t xml:space="preserve"> other property transactions.</w:t>
+        <w:t>{% if which_powers[‘all’] == True %}</w:t>
+      </w:r>
+      <w:r>
+        <w:t>All other property transactions.</w:t>
       </w:r>
       <w:r>
         <w:t xml:space="preserve">{% else %} </w:t>
@@ -1571,15 +1139,7 @@
         <w:t>All other property transactions.</w:t>
       </w:r>
       <w:r>
-        <w:t xml:space="preserve">{% </w:t>
-      </w:r>
-      <w:proofErr w:type="spellStart"/>
-      <w:r>
-        <w:t>endif</w:t>
-      </w:r>
-      <w:proofErr w:type="spellEnd"/>
-      <w:r>
-        <w:t xml:space="preserve"> %}</w:t>
+        <w:t>{% endif %}</w:t>
       </w:r>
     </w:p>
     <w:p>
@@ -1687,45 +1247,13 @@
         <w:ind w:left="-5" w:right="64"/>
       </w:pPr>
       <w:r>
-        <w:t xml:space="preserve">{% if </w:t>
-      </w:r>
-      <w:proofErr w:type="spellStart"/>
-      <w:r>
-        <w:t>agent_limitations</w:t>
-      </w:r>
-      <w:proofErr w:type="spellEnd"/>
-      <w:r>
-        <w:t xml:space="preserve"> == True </w:t>
-      </w:r>
-      <w:proofErr w:type="gramStart"/>
-      <w:r>
-        <w:t>%}</w:t>
-      </w:r>
-      <w:r>
-        <w:t>{</w:t>
-      </w:r>
-      <w:proofErr w:type="gramEnd"/>
-      <w:r>
-        <w:t xml:space="preserve">{ </w:t>
-      </w:r>
-      <w:proofErr w:type="spellStart"/>
-      <w:r>
-        <w:t>agent_limits</w:t>
-      </w:r>
-      <w:proofErr w:type="spellEnd"/>
-      <w:r>
-        <w:t>}}</w:t>
-      </w:r>
-      <w:r>
-        <w:t xml:space="preserve">{% </w:t>
-      </w:r>
-      <w:proofErr w:type="spellStart"/>
-      <w:r>
-        <w:t>endif</w:t>
-      </w:r>
-      <w:proofErr w:type="spellEnd"/>
-      <w:r>
-        <w:t xml:space="preserve"> %}</w:t>
+        <w:t>{% if agent_limitations == True %}</w:t>
+      </w:r>
+      <w:r>
+        <w:t>{{ agent_limits}}</w:t>
+      </w:r>
+      <w:r>
+        <w:t>{% endif %}</w:t>
       </w:r>
     </w:p>
     <w:p>
@@ -1788,69 +1316,41 @@
       <w:r>
         <w:t xml:space="preserve">{% if </w:t>
       </w:r>
-      <w:proofErr w:type="spellStart"/>
       <w:r>
         <w:t>life_insurance</w:t>
       </w:r>
-      <w:proofErr w:type="spellEnd"/>
-      <w:r>
-        <w:t xml:space="preserve"> == True </w:t>
-      </w:r>
-      <w:proofErr w:type="gramStart"/>
-      <w:r>
-        <w:t>%}</w:t>
-      </w:r>
-      <w:r>
-        <w:t>My</w:t>
-      </w:r>
-      <w:proofErr w:type="gramEnd"/>
-      <w:r>
-        <w:t xml:space="preserve"> power of attorney shall have the right to make and change insurance beneficiary designations.</w:t>
-      </w:r>
-    </w:p>
-    <w:p>
-      <w:pPr>
-        <w:spacing w:after="0" w:line="259" w:lineRule="auto"/>
-        <w:ind w:left="0" w:firstLine="0"/>
-        <w:jc w:val="left"/>
-      </w:pPr>
-    </w:p>
-    <w:p>
-      <w:pPr>
-        <w:spacing w:after="0" w:line="259" w:lineRule="auto"/>
-        <w:ind w:left="0" w:firstLine="0"/>
-        <w:jc w:val="left"/>
-      </w:pPr>
-      <w:r>
-        <w:t xml:space="preserve">{% </w:t>
-      </w:r>
-      <w:proofErr w:type="spellStart"/>
-      <w:r>
-        <w:t>endif</w:t>
-      </w:r>
-      <w:proofErr w:type="spellEnd"/>
-      <w:r>
-        <w:t xml:space="preserve"> </w:t>
-      </w:r>
-      <w:proofErr w:type="gramStart"/>
-      <w:r>
-        <w:t>%}</w:t>
-      </w:r>
-      <w:r>
-        <w:t>{</w:t>
-      </w:r>
-      <w:proofErr w:type="gramEnd"/>
-      <w:r>
-        <w:t>%</w:t>
+      <w:r>
+        <w:t xml:space="preserve"> == True %}</w:t>
+      </w:r>
+      <w:r>
+        <w:t>My power of attorney shall have the right to make and change insurance beneficiary designations.</w:t>
+      </w:r>
+    </w:p>
+    <w:p>
+      <w:pPr>
+        <w:spacing w:after="0" w:line="259" w:lineRule="auto"/>
+        <w:ind w:left="0" w:firstLine="0"/>
+        <w:jc w:val="left"/>
+      </w:pPr>
+    </w:p>
+    <w:p>
+      <w:pPr>
+        <w:spacing w:after="0" w:line="259" w:lineRule="auto"/>
+        <w:ind w:left="0" w:firstLine="0"/>
+        <w:jc w:val="left"/>
+      </w:pPr>
+      <w:r>
+        <w:t>{% endif %}</w:t>
+      </w:r>
+      <w:r>
+        <w:t>{%</w:t>
       </w:r>
       <w:r>
         <w:t xml:space="preserve"> if </w:t>
       </w:r>
-      <w:proofErr w:type="spellStart"/>
       <w:r>
         <w:t>file_bankruptcy</w:t>
       </w:r>
-      <w:proofErr w:type="spellEnd"/>
       <w:r>
         <w:t xml:space="preserve"> == True %}</w:t>
       </w:r>
@@ -1875,32 +1375,14 @@
         <w:t>{%</w:t>
       </w:r>
       <w:r>
-        <w:t xml:space="preserve"> </w:t>
-      </w:r>
-      <w:proofErr w:type="spellStart"/>
-      <w:r>
-        <w:t>endif</w:t>
-      </w:r>
-      <w:proofErr w:type="spellEnd"/>
-      <w:r>
-        <w:t xml:space="preserve"> </w:t>
-      </w:r>
-      <w:proofErr w:type="gramStart"/>
-      <w:r>
-        <w:t>%}{</w:t>
-      </w:r>
-      <w:proofErr w:type="gramEnd"/>
-      <w:r>
-        <w:t>%</w:t>
+        <w:t xml:space="preserve"> endif %}{%</w:t>
       </w:r>
       <w:r>
         <w:t xml:space="preserve"> if </w:t>
       </w:r>
-      <w:proofErr w:type="spellStart"/>
       <w:r>
         <w:t>designate_successors</w:t>
       </w:r>
-      <w:proofErr w:type="spellEnd"/>
       <w:r>
         <w:t xml:space="preserve"> == True %}</w:t>
       </w:r>
@@ -1925,53 +1407,19 @@
         <w:t>{%</w:t>
       </w:r>
       <w:r>
-        <w:t xml:space="preserve"> </w:t>
-      </w:r>
-      <w:proofErr w:type="spellStart"/>
-      <w:r>
-        <w:t>endif</w:t>
-      </w:r>
-      <w:proofErr w:type="spellEnd"/>
-      <w:r>
-        <w:t xml:space="preserve"> </w:t>
-      </w:r>
-      <w:proofErr w:type="gramStart"/>
-      <w:r>
-        <w:t>%}</w:t>
-      </w:r>
-      <w:r>
-        <w:t>{</w:t>
-      </w:r>
-      <w:proofErr w:type="gramEnd"/>
-      <w:r>
-        <w:t>%</w:t>
+        <w:t xml:space="preserve"> endif %}</w:t>
+      </w:r>
+      <w:r>
+        <w:t>{%</w:t>
       </w:r>
       <w:r>
         <w:t xml:space="preserve"> if </w:t>
       </w:r>
-      <w:proofErr w:type="spellStart"/>
       <w:r>
         <w:t>ssn_authority</w:t>
       </w:r>
-      <w:proofErr w:type="spellEnd"/>
-      <w:r>
-        <w:t xml:space="preserve"> == True %}I, {{</w:t>
-      </w:r>
-      <w:proofErr w:type="spellStart"/>
-      <w:r>
-        <w:t>principal.name.full</w:t>
-      </w:r>
-      <w:proofErr w:type="spellEnd"/>
-      <w:r>
-        <w:t>(middle=’full’)}} born on {{</w:t>
-      </w:r>
-      <w:proofErr w:type="spellStart"/>
-      <w:r>
-        <w:t>birth_date</w:t>
-      </w:r>
-      <w:proofErr w:type="spellEnd"/>
-      <w:r>
-        <w:t>}}</w:t>
+      <w:r>
+        <w:t xml:space="preserve"> == True %}I, {{principal.name.full(middle=’full’)}} born on {{birth_date}}</w:t>
       </w:r>
       <w:r>
         <w:t>,</w:t>
@@ -1995,42 +1443,19 @@
         <w:t>{%</w:t>
       </w:r>
       <w:r>
-        <w:t xml:space="preserve"> </w:t>
-      </w:r>
-      <w:proofErr w:type="spellStart"/>
-      <w:r>
-        <w:t>endif</w:t>
-      </w:r>
-      <w:proofErr w:type="spellEnd"/>
-      <w:r>
-        <w:t xml:space="preserve"> </w:t>
-      </w:r>
-      <w:proofErr w:type="gramStart"/>
-      <w:r>
-        <w:t>%}{</w:t>
-      </w:r>
-      <w:proofErr w:type="gramEnd"/>
+        <w:t xml:space="preserve"> endif %}{</w:t>
+      </w:r>
       <w:r>
         <w:t xml:space="preserve">% if </w:t>
       </w:r>
-      <w:proofErr w:type="spellStart"/>
       <w:r>
         <w:t>any_additional_powers</w:t>
       </w:r>
-      <w:proofErr w:type="spellEnd"/>
       <w:r>
         <w:t xml:space="preserve"> == True %}</w:t>
       </w:r>
       <w:r>
-        <w:t>{{</w:t>
-      </w:r>
-      <w:proofErr w:type="spellStart"/>
-      <w:r>
-        <w:t>additional_powers</w:t>
-      </w:r>
-      <w:proofErr w:type="spellEnd"/>
-      <w:r>
-        <w:t>}}</w:t>
+        <w:t>{{additional_powers}}</w:t>
       </w:r>
     </w:p>
     <w:p>
@@ -2051,24 +1476,11 @@
         <w:t>{%</w:t>
       </w:r>
       <w:r>
-        <w:t xml:space="preserve"> </w:t>
-      </w:r>
-      <w:proofErr w:type="spellStart"/>
-      <w:r>
-        <w:t>endif</w:t>
-      </w:r>
-      <w:proofErr w:type="spellEnd"/>
-      <w:r>
-        <w:t xml:space="preserve"> </w:t>
-      </w:r>
-      <w:proofErr w:type="gramStart"/>
-      <w:r>
-        <w:t>%}</w:t>
+        <w:t xml:space="preserve"> endif %}</w:t>
       </w:r>
       <w:r>
         <w:t>(</w:t>
       </w:r>
-      <w:proofErr w:type="gramEnd"/>
       <w:r>
         <w:rPr>
           <w:b/>
@@ -2107,11 +1519,9 @@
       <w:r>
         <w:t xml:space="preserve"> if </w:t>
       </w:r>
-      <w:proofErr w:type="spellStart"/>
       <w:r>
         <w:t>delegate_decisions</w:t>
       </w:r>
-      <w:proofErr w:type="spellEnd"/>
       <w:r>
         <w:t xml:space="preserve"> == True %}</w:t>
       </w:r>
@@ -2137,15 +1547,7 @@
         <w:t>{%</w:t>
       </w:r>
       <w:r>
-        <w:t xml:space="preserve"> </w:t>
-      </w:r>
-      <w:proofErr w:type="spellStart"/>
-      <w:r>
-        <w:t>endif</w:t>
-      </w:r>
-      <w:proofErr w:type="spellEnd"/>
-      <w:r>
-        <w:t xml:space="preserve"> %}</w:t>
+        <w:t xml:space="preserve"> endif %}</w:t>
       </w:r>
     </w:p>
     <w:p>
@@ -2199,24 +1601,14 @@
       <w:r>
         <w:t xml:space="preserve"> if </w:t>
       </w:r>
-      <w:proofErr w:type="spellStart"/>
       <w:r>
         <w:t>agent_compensation</w:t>
       </w:r>
-      <w:proofErr w:type="spellEnd"/>
-      <w:r>
-        <w:t xml:space="preserve"> == True </w:t>
-      </w:r>
-      <w:proofErr w:type="gramStart"/>
-      <w:r>
-        <w:t>%}</w:t>
-      </w:r>
-      <w:r>
-        <w:t>My</w:t>
-      </w:r>
-      <w:proofErr w:type="gramEnd"/>
-      <w:r>
-        <w:t xml:space="preserve"> agent shall be entitled to reasonable compensation for services rendered as agent under this power of attorney.</w:t>
+      <w:r>
+        <w:t xml:space="preserve"> == True %}</w:t>
+      </w:r>
+      <w:r>
+        <w:t>My agent shall be entitled to reasonable compensation for services rendered as agent under this power of attorney.</w:t>
       </w:r>
       <w:r>
         <w:t>{%</w:t>
@@ -2237,15 +1629,7 @@
         <w:t>{%</w:t>
       </w:r>
       <w:r>
-        <w:t xml:space="preserve"> </w:t>
-      </w:r>
-      <w:proofErr w:type="spellStart"/>
-      <w:r>
-        <w:t>endif</w:t>
-      </w:r>
-      <w:proofErr w:type="spellEnd"/>
-      <w:r>
-        <w:t xml:space="preserve"> %}</w:t>
+        <w:t xml:space="preserve"> endif %}</w:t>
       </w:r>
       <w:r>
         <w:t xml:space="preserve"> </w:t>
@@ -2306,57 +1690,25 @@
         <w:t xml:space="preserve"> </w:t>
       </w:r>
       <w:r>
-        <w:t xml:space="preserve">{% if </w:t>
-      </w:r>
-      <w:proofErr w:type="spellStart"/>
-      <w:r>
-        <w:t>effective_immediately</w:t>
-      </w:r>
-      <w:proofErr w:type="spellEnd"/>
-      <w:r>
-        <w:t xml:space="preserve"> == </w:t>
+        <w:t xml:space="preserve">{% if effective_immediately == </w:t>
       </w:r>
       <w:r>
         <w:t>False</w:t>
       </w:r>
       <w:r>
-        <w:t xml:space="preserve"> </w:t>
-      </w:r>
-      <w:proofErr w:type="gramStart"/>
-      <w:r>
-        <w:t>%}</w:t>
-      </w:r>
-      <w:r>
-        <w:t>on</w:t>
-      </w:r>
-      <w:proofErr w:type="gramEnd"/>
-      <w:r>
-        <w:t xml:space="preserve"> </w:t>
-      </w:r>
-      <w:r>
-        <w:t>{{</w:t>
-      </w:r>
-      <w:proofErr w:type="spellStart"/>
-      <w:r>
-        <w:t>effective_date</w:t>
-      </w:r>
-      <w:proofErr w:type="spellEnd"/>
-      <w:r>
-        <w:t>}}{% else %}</w:t>
+        <w:t xml:space="preserve"> %}</w:t>
+      </w:r>
+      <w:r>
+        <w:t xml:space="preserve">on </w:t>
+      </w:r>
+      <w:r>
+        <w:t>{{effective_date}}{% else %}</w:t>
       </w:r>
       <w:r>
         <w:t>immediately</w:t>
       </w:r>
       <w:r>
-        <w:t xml:space="preserve">{% </w:t>
-      </w:r>
-      <w:proofErr w:type="spellStart"/>
-      <w:r>
-        <w:t>endif</w:t>
-      </w:r>
-      <w:proofErr w:type="spellEnd"/>
-      <w:r>
-        <w:t xml:space="preserve"> %}</w:t>
+        <w:t>{% endif %}</w:t>
       </w:r>
       <w:r>
         <w:t>.</w:t>
@@ -2418,42 +1770,13 @@
         <w:t xml:space="preserve">of attorney shall terminate on </w:t>
       </w:r>
       <w:r>
-        <w:t xml:space="preserve">{% if </w:t>
-      </w:r>
-      <w:proofErr w:type="spellStart"/>
-      <w:r>
-        <w:t>end_before_death</w:t>
-      </w:r>
-      <w:proofErr w:type="spellEnd"/>
-      <w:r>
-        <w:t xml:space="preserve"> == True %} {{</w:t>
-      </w:r>
-      <w:proofErr w:type="spellStart"/>
-      <w:r>
-        <w:t>end_date</w:t>
-      </w:r>
-      <w:proofErr w:type="spellEnd"/>
-      <w:proofErr w:type="gramStart"/>
-      <w:r>
-        <w:t>}}{</w:t>
-      </w:r>
-      <w:proofErr w:type="gramEnd"/>
-      <w:r>
-        <w:t>% else %}</w:t>
+        <w:t>{% if end_before_death == True %} {{end_date}}{% else %}</w:t>
       </w:r>
       <w:r>
         <w:t>my death</w:t>
       </w:r>
       <w:r>
-        <w:t xml:space="preserve">{% </w:t>
-      </w:r>
-      <w:proofErr w:type="spellStart"/>
-      <w:r>
-        <w:t>endif</w:t>
-      </w:r>
-      <w:proofErr w:type="spellEnd"/>
-      <w:r>
-        <w:t xml:space="preserve"> %}</w:t>
+        <w:t>{% endif %}</w:t>
       </w:r>
       <w:r>
         <w:t>.</w:t>
@@ -2535,27 +1858,17 @@
         <w:t>If any agent named by me shall die, become incompetent, resign or refuse to accept the office of agent, I name the following (each to act alone and successively, in the order named)</w:t>
       </w:r>
       <w:r>
-        <w:t xml:space="preserve"> as successor(s) to such </w:t>
-      </w:r>
-      <w:proofErr w:type="gramStart"/>
-      <w:r>
-        <w:t>agent:</w:t>
-      </w:r>
-      <w:r>
-        <w:t>{</w:t>
-      </w:r>
-      <w:proofErr w:type="gramEnd"/>
-      <w:r>
-        <w:t>%</w:t>
+        <w:t xml:space="preserve"> as successor(s) to such agent:</w:t>
+      </w:r>
+      <w:r>
+        <w:t>{%</w:t>
       </w:r>
       <w:r>
         <w:t xml:space="preserve"> if </w:t>
       </w:r>
-      <w:proofErr w:type="spellStart"/>
       <w:r>
         <w:t>any_successors</w:t>
       </w:r>
-      <w:proofErr w:type="spellEnd"/>
       <w:r>
         <w:t xml:space="preserve"> == True %}</w:t>
       </w:r>
@@ -2583,31 +1896,16 @@
         <w:ind w:right="64"/>
       </w:pPr>
       <w:r>
-        <w:t>{{</w:t>
-      </w:r>
-      <w:proofErr w:type="spellStart"/>
-      <w:proofErr w:type="gramStart"/>
-      <w:r>
-        <w:t>person.</w:t>
+        <w:t>{{person.</w:t>
       </w:r>
       <w:r>
         <w:t>name.full</w:t>
       </w:r>
-      <w:proofErr w:type="spellEnd"/>
-      <w:proofErr w:type="gramEnd"/>
       <w:r>
         <w:t>(middle=’full’)</w:t>
       </w:r>
       <w:r>
-        <w:t>}}, {{</w:t>
-      </w:r>
-      <w:proofErr w:type="spellStart"/>
-      <w:r>
-        <w:t>person.address.on_one_line</w:t>
-      </w:r>
-      <w:proofErr w:type="spellEnd"/>
-      <w:r>
-        <w:t>(</w:t>
+        <w:t>}}, {{person.address.on_one_line(</w:t>
       </w:r>
       <w:r>
         <w:t>bare=True</w:t>
@@ -2619,45 +1917,13 @@
         <w:t>}</w:t>
       </w:r>
       <w:r>
-        <w:t xml:space="preserve">{% if </w:t>
-      </w:r>
-      <w:proofErr w:type="spellStart"/>
-      <w:r>
-        <w:t>person.phone_number</w:t>
-      </w:r>
-      <w:proofErr w:type="spellEnd"/>
-      <w:r>
-        <w:t xml:space="preserve"> != “” %}</w:t>
-      </w:r>
-      <w:r>
-        <w:t>, {{</w:t>
-      </w:r>
-      <w:proofErr w:type="spellStart"/>
-      <w:r>
-        <w:t>phone_number_formatted</w:t>
-      </w:r>
-      <w:proofErr w:type="spellEnd"/>
-      <w:r>
-        <w:t>(</w:t>
-      </w:r>
-      <w:proofErr w:type="spellStart"/>
-      <w:r>
-        <w:t>person.phone_number</w:t>
-      </w:r>
-      <w:proofErr w:type="spellEnd"/>
-      <w:r>
-        <w:t>)}}</w:t>
-      </w:r>
-      <w:r>
-        <w:t xml:space="preserve">{% </w:t>
-      </w:r>
-      <w:proofErr w:type="spellStart"/>
-      <w:r>
-        <w:t>endif</w:t>
-      </w:r>
-      <w:proofErr w:type="spellEnd"/>
-      <w:r>
-        <w:t xml:space="preserve"> %}</w:t>
+        <w:t>{% if person.phone_number != “” %}</w:t>
+      </w:r>
+      <w:r>
+        <w:t>, {{phone_number_formatted(person.phone_number)}}</w:t>
+      </w:r>
+      <w:r>
+        <w:t>{% endif %}</w:t>
       </w:r>
     </w:p>
     <w:p>
@@ -2668,15 +1934,7 @@
         <w:t>{%</w:t>
       </w:r>
       <w:r>
-        <w:t xml:space="preserve"> </w:t>
-      </w:r>
-      <w:proofErr w:type="spellStart"/>
-      <w:r>
-        <w:t>endfor</w:t>
-      </w:r>
-      <w:proofErr w:type="spellEnd"/>
-      <w:r>
-        <w:t xml:space="preserve"> %}</w:t>
+        <w:t xml:space="preserve"> endfor %}</w:t>
       </w:r>
     </w:p>
     <w:p>
@@ -2687,15 +1945,7 @@
         <w:t>{%</w:t>
       </w:r>
       <w:r>
-        <w:t xml:space="preserve"> </w:t>
-      </w:r>
-      <w:proofErr w:type="spellStart"/>
-      <w:r>
-        <w:t>endif</w:t>
-      </w:r>
-      <w:proofErr w:type="spellEnd"/>
-      <w:r>
-        <w:t xml:space="preserve"> %}</w:t>
+        <w:t xml:space="preserve"> endif %}</w:t>
       </w:r>
     </w:p>
     <w:p>
@@ -2772,24 +2022,14 @@
       <w:r>
         <w:t xml:space="preserve"> if </w:t>
       </w:r>
-      <w:proofErr w:type="spellStart"/>
       <w:r>
         <w:t>is_guardian</w:t>
       </w:r>
-      <w:proofErr w:type="spellEnd"/>
-      <w:r>
-        <w:t xml:space="preserve"> == True </w:t>
-      </w:r>
-      <w:proofErr w:type="gramStart"/>
-      <w:r>
-        <w:t>%}</w:t>
-      </w:r>
-      <w:r>
-        <w:t>If</w:t>
-      </w:r>
-      <w:proofErr w:type="gramEnd"/>
-      <w:r>
-        <w:t xml:space="preserve"> a guardian of my estate (my property) is to be appointed, I nominate the agent acting under this power of attorney as such guardian, to </w:t>
+      <w:r>
+        <w:t xml:space="preserve"> == True %}</w:t>
+      </w:r>
+      <w:r>
+        <w:t xml:space="preserve">If a guardian of my estate (my property) is to be appointed, I nominate the agent acting under this power of attorney as such guardian, to </w:t>
       </w:r>
       <w:r>
         <w:t>serve witho</w:t>
@@ -2814,15 +2054,7 @@
         <w:t>(my property) is to be appointed, I nominate the agent acting under this power of attorney as such guardian, to serve without bond or security</w:t>
       </w:r>
       <w:r>
-        <w:t xml:space="preserve">.{% </w:t>
-      </w:r>
-      <w:proofErr w:type="spellStart"/>
-      <w:r>
-        <w:t>endif</w:t>
-      </w:r>
-      <w:proofErr w:type="spellEnd"/>
-      <w:r>
-        <w:t xml:space="preserve"> %}</w:t>
+        <w:t>.{% endif %}</w:t>
       </w:r>
     </w:p>
     <w:p>
@@ -2944,17 +2176,7 @@
         <w:jc w:val="right"/>
       </w:pPr>
       <w:r>
-        <w:t>{{</w:t>
-      </w:r>
-      <w:proofErr w:type="spellStart"/>
-      <w:proofErr w:type="gramStart"/>
-      <w:r>
-        <w:t>principal.name.full</w:t>
-      </w:r>
-      <w:proofErr w:type="spellEnd"/>
-      <w:proofErr w:type="gramEnd"/>
-      <w:r>
-        <w:t>(middle=’full’)}}</w:t>
+        <w:t>{{principal.name.full(middle=’full’)}}</w:t>
       </w:r>
       <w:r>
         <w:t xml:space="preserve"> </w:t>
@@ -3005,17 +2227,7 @@
         <w:t xml:space="preserve">The undersigned witness certifies that </w:t>
       </w:r>
       <w:r>
-        <w:t>{{</w:t>
-      </w:r>
-      <w:proofErr w:type="spellStart"/>
-      <w:proofErr w:type="gramStart"/>
-      <w:r>
-        <w:t>principal.name.full</w:t>
-      </w:r>
-      <w:proofErr w:type="spellEnd"/>
-      <w:proofErr w:type="gramEnd"/>
-      <w:r>
-        <w:t>(middle=’full’)}}</w:t>
+        <w:t>{{principal.name.full(middle=’full’)}}</w:t>
       </w:r>
       <w:r>
         <w:t xml:space="preserve">, known to me to be the same person whose name is subscribed as principal to the foregoing power of attorney, appeared before me and the notary public and acknowledged signing and delivering the instrument as the free and voluntary act of the principal, for the uses and purposes therein set forth. I believe him or her to be of sound mind and memory. The undersigned witness also certifies that the witness is not: (a) the attending physician or mental health service provider or a relative of the physician or provider; (b) an owner, operator, or relative of an owner or operator of a health care facility in which the principal is a patient or resident; (c) a parent, sibling, descendant, or any spouse of such parent, sibling, or descendant of either the principal or any agent or successor agent under the foregoing power of attorney, whether such relationship is by blood, marriage, or adoption; or (d) an agent or successor agent under the foregoing power of attorney. </w:t>
@@ -3040,17 +2252,10 @@
         <w:jc w:val="left"/>
       </w:pPr>
       <w:r>
-        <w:t>Dated: ____________</w:t>
-      </w:r>
-      <w:proofErr w:type="gramStart"/>
-      <w:r>
-        <w:t xml:space="preserve">_  </w:t>
+        <w:t xml:space="preserve">Dated: _____________  </w:t>
       </w:r>
       <w:r>
         <w:tab/>
-      </w:r>
-      <w:proofErr w:type="gramEnd"/>
-      <w:r>
         <w:t xml:space="preserve">Signed:  __________________________________ </w:t>
       </w:r>
     </w:p>
@@ -3159,15 +2364,7 @@
         <w:ind w:left="-5" w:right="64"/>
       </w:pPr>
       <w:r>
-        <w:t>State of   ___________________________</w:t>
-      </w:r>
-      <w:proofErr w:type="gramStart"/>
-      <w:r>
-        <w:t>_ )</w:t>
-      </w:r>
-      <w:proofErr w:type="gramEnd"/>
-      <w:r>
-        <w:t xml:space="preserve"> </w:t>
+        <w:t xml:space="preserve">State of   ____________________________ ) </w:t>
       </w:r>
     </w:p>
     <w:p>
@@ -3221,15 +2418,7 @@
         <w:ind w:left="-5" w:right="64"/>
       </w:pPr>
       <w:r>
-        <w:t>County of _________________________</w:t>
-      </w:r>
-      <w:proofErr w:type="gramStart"/>
-      <w:r>
-        <w:t>_  )</w:t>
-      </w:r>
-      <w:proofErr w:type="gramEnd"/>
-      <w:r>
-        <w:t xml:space="preserve"> </w:t>
+        <w:t xml:space="preserve">County of __________________________  ) </w:t>
       </w:r>
     </w:p>
     <w:p>
@@ -3263,15 +2452,7 @@
         <w:t>.........................................</w:t>
       </w:r>
       <w:r>
-        <w:t>..............., known to me to be the same person whose name is subscribed as principal to the foregoing power of attorney, appeared before me and the witness(</w:t>
-      </w:r>
-      <w:proofErr w:type="spellStart"/>
-      <w:r>
-        <w:t>es</w:t>
-      </w:r>
-      <w:proofErr w:type="spellEnd"/>
-      <w:r>
-        <w:t>) ......</w:t>
+        <w:t>..............., known to me to be the same person whose name is subscribed as principal to the foregoing power of attorney, appeared before me and the witness(es) ......</w:t>
       </w:r>
       <w:r>
         <w:t>.................................................</w:t>
@@ -3289,7 +2470,15 @@
         <w:t>..............</w:t>
       </w:r>
       <w:r>
-        <w:t xml:space="preserve">......) in person and acknowledged signing and delivering the instrument as the free and voluntary act of the principal, for the uses and purposes therein set forth (, and certified to the correctness of the signature(s) of the agent(s)). </w:t>
+        <w:t xml:space="preserve">......) in person and acknowledged signing and delivering the instrument as the free and voluntary act of the principal, for the uses </w:t>
+      </w:r>
+      <w:r>
+        <w:t>and purposes therein set forth</w:t>
+      </w:r>
+      <w:bookmarkStart w:id="0" w:name="_GoBack"/>
+      <w:bookmarkEnd w:id="0"/>
+      <w:r>
+        <w:t xml:space="preserve">, and certified to the correctness of the signature(s) of the agent(s)). </w:t>
       </w:r>
     </w:p>
     <w:p>
@@ -3609,15 +2798,7 @@
               <w:jc w:val="left"/>
             </w:pPr>
             <w:r>
-              <w:t xml:space="preserve">{% if </w:t>
-            </w:r>
-            <w:proofErr w:type="spellStart"/>
-            <w:r>
-              <w:t>any_successors</w:t>
-            </w:r>
-            <w:proofErr w:type="spellEnd"/>
-            <w:r>
-              <w:t xml:space="preserve"> == True %}</w:t>
+              <w:t>{% if any_successors == True %}</w:t>
             </w:r>
             <w:r>
               <w:t>{% for person in successors %}</w:t>
@@ -3761,26 +2942,10 @@
               <w:jc w:val="left"/>
             </w:pPr>
             <w:r>
-              <w:t xml:space="preserve">{% </w:t>
-            </w:r>
-            <w:proofErr w:type="spellStart"/>
-            <w:r>
-              <w:t>endfor</w:t>
-            </w:r>
-            <w:proofErr w:type="spellEnd"/>
-            <w:r>
-              <w:t xml:space="preserve"> %}</w:t>
-            </w:r>
-            <w:r>
-              <w:t xml:space="preserve">{% </w:t>
-            </w:r>
-            <w:proofErr w:type="spellStart"/>
-            <w:r>
-              <w:t>endif</w:t>
-            </w:r>
-            <w:proofErr w:type="spellEnd"/>
-            <w:r>
-              <w:t xml:space="preserve"> %}</w:t>
+              <w:t>{% endfor %}</w:t>
+            </w:r>
+            <w:r>
+              <w:t>{% endif %}</w:t>
             </w:r>
             <w:r>
               <w:t xml:space="preserve"> </w:t>
@@ -3940,24 +3105,11 @@
             <w:r>
               <w:t xml:space="preserve">{% if </w:t>
             </w:r>
-            <w:proofErr w:type="spellStart"/>
-            <w:r>
-              <w:t>for_yourself</w:t>
-            </w:r>
-            <w:proofErr w:type="spellEnd"/>
-            <w:r>
-              <w:t xml:space="preserve"> == False</w:t>
-            </w:r>
-            <w:r>
-              <w:t xml:space="preserve"> %} {{</w:t>
-            </w:r>
-            <w:proofErr w:type="spellStart"/>
-            <w:r>
-              <w:t>preparer.name.full</w:t>
-            </w:r>
-            <w:proofErr w:type="spellEnd"/>
-            <w:r>
-              <w:t>(middle=’full’)}}</w:t>
+            <w:r>
+              <w:t>for_yourself == False</w:t>
+            </w:r>
+            <w:r>
+              <w:t xml:space="preserve"> %} {{preparer.name.full(middle=’full’)}}</w:t>
             </w:r>
             <w:r>
               <w:t>{% else %}</w:t>
@@ -3969,15 +3121,7 @@
               <w:t>___________________________________</w:t>
             </w:r>
             <w:r>
-              <w:t xml:space="preserve">{% </w:t>
-            </w:r>
-            <w:proofErr w:type="spellStart"/>
-            <w:r>
-              <w:t>endif</w:t>
-            </w:r>
-            <w:proofErr w:type="spellEnd"/>
-            <w:r>
-              <w:t xml:space="preserve"> %}</w:t>
+              <w:t>{% endif %}</w:t>
             </w:r>
             <w:r>
               <w:t xml:space="preserve"> </w:t>
@@ -4027,32 +3171,11 @@
             <w:r>
               <w:t xml:space="preserve">{% if </w:t>
             </w:r>
-            <w:proofErr w:type="spellStart"/>
-            <w:r>
-              <w:t>for_yourself</w:t>
-            </w:r>
-            <w:proofErr w:type="spellEnd"/>
-            <w:r>
-              <w:t xml:space="preserve"> == False</w:t>
-            </w:r>
-            <w:r>
-              <w:t xml:space="preserve"> and </w:t>
-            </w:r>
-            <w:proofErr w:type="spellStart"/>
-            <w:r>
-              <w:t>preparer.address.address</w:t>
-            </w:r>
-            <w:proofErr w:type="spellEnd"/>
-            <w:r>
-              <w:t xml:space="preserve"> != “” %} {{</w:t>
-            </w:r>
-            <w:proofErr w:type="spellStart"/>
-            <w:r>
-              <w:t>preparer.address.line_one</w:t>
-            </w:r>
-            <w:proofErr w:type="spellEnd"/>
-            <w:r>
-              <w:t>(bare=True )}}</w:t>
+            <w:r>
+              <w:t>for_yourself == False</w:t>
+            </w:r>
+            <w:r>
+              <w:t xml:space="preserve"> and preparer.address.address != “” %} {{preparer.address.line_one(bare=True )}}</w:t>
             </w:r>
             <w:r>
               <w:t>{% else %}</w:t>
@@ -4064,15 +3187,7 @@
               <w:t>________________________</w:t>
             </w:r>
             <w:r>
-              <w:t xml:space="preserve">{% </w:t>
-            </w:r>
-            <w:proofErr w:type="spellStart"/>
-            <w:r>
-              <w:t>endif</w:t>
-            </w:r>
-            <w:proofErr w:type="spellEnd"/>
-            <w:r>
-              <w:t xml:space="preserve"> %}</w:t>
+              <w:t>{% endif %}</w:t>
             </w:r>
           </w:p>
         </w:tc>
@@ -4093,8 +3208,6 @@
               <w:ind w:left="0" w:firstLine="0"/>
               <w:jc w:val="left"/>
             </w:pPr>
-            <w:bookmarkStart w:id="0" w:name="_GoBack"/>
-            <w:bookmarkEnd w:id="0"/>
           </w:p>
         </w:tc>
         <w:tc>
@@ -4115,32 +3228,11 @@
             <w:r>
               <w:t xml:space="preserve">{% if </w:t>
             </w:r>
-            <w:proofErr w:type="spellStart"/>
-            <w:r>
-              <w:t>for_yourself</w:t>
-            </w:r>
-            <w:proofErr w:type="spellEnd"/>
-            <w:r>
-              <w:t xml:space="preserve"> == False</w:t>
-            </w:r>
-            <w:r>
-              <w:t xml:space="preserve"> and </w:t>
-            </w:r>
-            <w:proofErr w:type="spellStart"/>
-            <w:r>
-              <w:t>preparer.address.address</w:t>
-            </w:r>
-            <w:proofErr w:type="spellEnd"/>
-            <w:r>
-              <w:t xml:space="preserve"> != “” %} {{</w:t>
-            </w:r>
-            <w:proofErr w:type="spellStart"/>
-            <w:r>
-              <w:t>preparer.address.line_two</w:t>
-            </w:r>
-            <w:proofErr w:type="spellEnd"/>
-            <w:r>
-              <w:t>()}}</w:t>
+            <w:r>
+              <w:t>for_yourself == False</w:t>
+            </w:r>
+            <w:r>
+              <w:t xml:space="preserve"> and preparer.address.address != “” %} {{preparer.address.line_two()}}</w:t>
             </w:r>
             <w:r>
               <w:t xml:space="preserve">{% else </w:t>
@@ -4156,15 +3248,7 @@
               <w:t>________________________</w:t>
             </w:r>
             <w:r>
-              <w:t xml:space="preserve">{% </w:t>
-            </w:r>
-            <w:proofErr w:type="spellStart"/>
-            <w:r>
-              <w:t>endif</w:t>
-            </w:r>
-            <w:proofErr w:type="spellEnd"/>
-            <w:r>
-              <w:t xml:space="preserve"> %}</w:t>
+              <w:t>{% endif %}</w:t>
             </w:r>
           </w:p>
         </w:tc>
@@ -4212,40 +3296,11 @@
             <w:r>
               <w:t xml:space="preserve">{% if </w:t>
             </w:r>
-            <w:proofErr w:type="spellStart"/>
-            <w:r>
-              <w:t>for_yourself</w:t>
-            </w:r>
-            <w:proofErr w:type="spellEnd"/>
-            <w:r>
-              <w:t xml:space="preserve"> == False</w:t>
-            </w:r>
-            <w:r>
-              <w:t xml:space="preserve"> and </w:t>
-            </w:r>
-            <w:proofErr w:type="spellStart"/>
-            <w:r>
-              <w:t>preparer.phone_number</w:t>
-            </w:r>
-            <w:proofErr w:type="spellEnd"/>
-            <w:r>
-              <w:t xml:space="preserve"> != “” %} {{</w:t>
-            </w:r>
-            <w:proofErr w:type="spellStart"/>
-            <w:r>
-              <w:t>phone_number_formatted</w:t>
-            </w:r>
-            <w:proofErr w:type="spellEnd"/>
-            <w:r>
-              <w:t>(</w:t>
-            </w:r>
-            <w:proofErr w:type="spellStart"/>
-            <w:r>
-              <w:t>preparer.phone_number</w:t>
-            </w:r>
-            <w:proofErr w:type="spellEnd"/>
-            <w:r>
-              <w:t>)}}</w:t>
+            <w:r>
+              <w:t>for_yourself == False</w:t>
+            </w:r>
+            <w:r>
+              <w:t xml:space="preserve"> and preparer.phone_number != “” %} {{phone_number_formatted(preparer.phone_number)}}</w:t>
             </w:r>
             <w:r>
               <w:t>{% else %}</w:t>
@@ -4257,15 +3312,7 @@
               <w:t>____________________________</w:t>
             </w:r>
             <w:r>
-              <w:t xml:space="preserve">{% </w:t>
-            </w:r>
-            <w:proofErr w:type="spellStart"/>
-            <w:r>
-              <w:t>endif</w:t>
-            </w:r>
-            <w:proofErr w:type="spellEnd"/>
-            <w:r>
-              <w:t xml:space="preserve"> %}</w:t>
+              <w:t>{% endif %}</w:t>
             </w:r>
           </w:p>
         </w:tc>
@@ -4339,15 +3386,7 @@
         <w:ind w:left="-5" w:right="64"/>
       </w:pPr>
       <w:r>
-        <w:t xml:space="preserve">When you (the agent) accept the authority granted under this power of attorney, a special legal relationship, known as agency, is created between you and the principal. Agency imposes upon </w:t>
-      </w:r>
-      <w:proofErr w:type="gramStart"/>
-      <w:r>
-        <w:t>you</w:t>
-      </w:r>
-      <w:proofErr w:type="gramEnd"/>
-      <w:r>
-        <w:t xml:space="preserve"> duties that continue until you resign or the power of attorney is terminated or revoked. </w:t>
+        <w:t xml:space="preserve">When you (the agent) accept the authority granted under this power of attorney, a special legal relationship, known as agency, is created between you and the principal. Agency imposes upon you duties that continue until you resign or the power of attorney is terminated or revoked. </w:t>
       </w:r>
     </w:p>
     <w:p>
@@ -4971,7 +4010,7 @@
         <w:noProof/>
         <w:sz w:val="22"/>
       </w:rPr>
-      <w:t>11</w:t>
+      <w:t>9</w:t>
     </w:r>
     <w:r>
       <w:rPr>

</xml_diff>

<commit_message>
Changed preparer section of template to resolve a spacing issue
</commit_message>
<xml_diff>
--- a/docassemble/PowerOfAttorneyProperty/data/templates/poa_property_statutory_shortform_word_version.docx
+++ b/docassemble/PowerOfAttorneyProperty/data/templates/poa_property_statutory_shortform_word_version.docx
@@ -1,6 +1,6 @@
 
 <file path=word/document.xml><?xml version="1.0" encoding="utf-8"?>
-<w:document xmlns:wpc="http://schemas.microsoft.com/office/word/2010/wordprocessingCanvas" xmlns:cx="http://schemas.microsoft.com/office/drawing/2014/chartex" xmlns:mc="http://schemas.openxmlformats.org/markup-compatibility/2006" xmlns:o="urn:schemas-microsoft-com:office:office" xmlns:r="http://schemas.openxmlformats.org/officeDocument/2006/relationships" xmlns:m="http://schemas.openxmlformats.org/officeDocument/2006/math" xmlns:v="urn:schemas-microsoft-com:vml" xmlns:wp14="http://schemas.microsoft.com/office/word/2010/wordprocessingDrawing" xmlns:wp="http://schemas.openxmlformats.org/drawingml/2006/wordprocessingDrawing" xmlns:w10="urn:schemas-microsoft-com:office:word" xmlns:w="http://schemas.openxmlformats.org/wordprocessingml/2006/main" xmlns:w14="http://schemas.microsoft.com/office/word/2010/wordml" xmlns:w15="http://schemas.microsoft.com/office/word/2012/wordml" xmlns:w16se="http://schemas.microsoft.com/office/word/2015/wordml/symex" xmlns:wpg="http://schemas.microsoft.com/office/word/2010/wordprocessingGroup" xmlns:wpi="http://schemas.microsoft.com/office/word/2010/wordprocessingInk" xmlns:wne="http://schemas.microsoft.com/office/word/2006/wordml" xmlns:wps="http://schemas.microsoft.com/office/word/2010/wordprocessingShape" mc:Ignorable="w14 w15 w16se wp14">
+<w:document xmlns:wpc="http://schemas.microsoft.com/office/word/2010/wordprocessingCanvas" xmlns:cx="http://schemas.microsoft.com/office/drawing/2014/chartex" xmlns:cx1="http://schemas.microsoft.com/office/drawing/2015/9/8/chartex" xmlns:cx2="http://schemas.microsoft.com/office/drawing/2015/10/21/chartex" xmlns:cx3="http://schemas.microsoft.com/office/drawing/2016/5/9/chartex" xmlns:cx4="http://schemas.microsoft.com/office/drawing/2016/5/10/chartex" xmlns:cx5="http://schemas.microsoft.com/office/drawing/2016/5/11/chartex" xmlns:cx6="http://schemas.microsoft.com/office/drawing/2016/5/12/chartex" xmlns:cx7="http://schemas.microsoft.com/office/drawing/2016/5/13/chartex" xmlns:cx8="http://schemas.microsoft.com/office/drawing/2016/5/14/chartex" xmlns:mc="http://schemas.openxmlformats.org/markup-compatibility/2006" xmlns:aink="http://schemas.microsoft.com/office/drawing/2016/ink" xmlns:am3d="http://schemas.microsoft.com/office/drawing/2017/model3d" xmlns:o="urn:schemas-microsoft-com:office:office" xmlns:oel="http://schemas.microsoft.com/office/2019/extlst" xmlns:r="http://schemas.openxmlformats.org/officeDocument/2006/relationships" xmlns:m="http://schemas.openxmlformats.org/officeDocument/2006/math" xmlns:v="urn:schemas-microsoft-com:vml" xmlns:wp14="http://schemas.microsoft.com/office/word/2010/wordprocessingDrawing" xmlns:wp="http://schemas.openxmlformats.org/drawingml/2006/wordprocessingDrawing" xmlns:w10="urn:schemas-microsoft-com:office:word" xmlns:w="http://schemas.openxmlformats.org/wordprocessingml/2006/main" xmlns:w14="http://schemas.microsoft.com/office/word/2010/wordml" xmlns:w15="http://schemas.microsoft.com/office/word/2012/wordml" xmlns:w16cex="http://schemas.microsoft.com/office/word/2018/wordml/cex" xmlns:w16cid="http://schemas.microsoft.com/office/word/2016/wordml/cid" xmlns:w16="http://schemas.microsoft.com/office/word/2018/wordml" xmlns:w16sdtdh="http://schemas.microsoft.com/office/word/2020/wordml/sdtdatahash" xmlns:w16se="http://schemas.microsoft.com/office/word/2015/wordml/symex" xmlns:wpg="http://schemas.microsoft.com/office/word/2010/wordprocessingGroup" xmlns:wpi="http://schemas.microsoft.com/office/word/2010/wordprocessingInk" xmlns:wne="http://schemas.microsoft.com/office/word/2006/wordml" xmlns:wps="http://schemas.microsoft.com/office/word/2010/wordprocessingShape" mc:Ignorable="w14 w15 w16se w16cid w16 w16cex w16sdtdh wp14">
   <w:body>
     <w:p>
       <w:pPr>
@@ -2475,8 +2475,6 @@
       <w:r>
         <w:t>and purposes therein set forth</w:t>
       </w:r>
-      <w:bookmarkStart w:id="0" w:name="_GoBack"/>
-      <w:bookmarkEnd w:id="0"/>
       <w:r>
         <w:t xml:space="preserve">, and certified to the correctness of the signature(s) of the agent(s)). </w:t>
       </w:r>
@@ -3028,302 +3026,151 @@
     </w:p>
     <w:p>
       <w:pPr>
-        <w:spacing w:after="0" w:line="259" w:lineRule="auto"/>
-        <w:ind w:left="0" w:firstLine="0"/>
-        <w:jc w:val="left"/>
-      </w:pPr>
-      <w:r>
-        <w:t xml:space="preserve"> </w:t>
-      </w:r>
-    </w:p>
-    <w:p>
-      <w:pPr>
         <w:spacing w:after="6" w:line="259" w:lineRule="auto"/>
-        <w:ind w:left="0" w:firstLine="0"/>
-        <w:jc w:val="left"/>
-      </w:pPr>
-      <w:r>
-        <w:t xml:space="preserve"> </w:t>
-      </w:r>
-    </w:p>
-    <w:tbl>
-      <w:tblPr>
-        <w:tblStyle w:val="TableGrid0"/>
-        <w:tblW w:w="0" w:type="auto"/>
-        <w:tblInd w:w="-15" w:type="dxa"/>
-        <w:tblBorders>
-          <w:top w:val="none" w:sz="0" w:space="0" w:color="auto"/>
-          <w:left w:val="none" w:sz="0" w:space="0" w:color="auto"/>
-          <w:bottom w:val="none" w:sz="0" w:space="0" w:color="auto"/>
-          <w:right w:val="none" w:sz="0" w:space="0" w:color="auto"/>
-          <w:insideH w:val="none" w:sz="0" w:space="0" w:color="auto"/>
-          <w:insideV w:val="none" w:sz="0" w:space="0" w:color="auto"/>
-        </w:tblBorders>
-        <w:tblLayout w:type="fixed"/>
-        <w:tblLook w:val="04A0" w:firstRow="1" w:lastRow="0" w:firstColumn="1" w:lastColumn="0" w:noHBand="0" w:noVBand="1"/>
-      </w:tblPr>
-      <w:tblGrid>
-        <w:gridCol w:w="2355"/>
-        <w:gridCol w:w="7100"/>
-      </w:tblGrid>
-      <w:tr>
-        <w:tc>
-          <w:tcPr>
-            <w:tcW w:w="2355" w:type="dxa"/>
-          </w:tcPr>
-          <w:p>
-            <w:pPr>
-              <w:tabs>
-                <w:tab w:val="center" w:pos="1755"/>
-                <w:tab w:val="center" w:pos="3600"/>
-                <w:tab w:val="center" w:pos="4320"/>
-                <w:tab w:val="center" w:pos="6930"/>
-              </w:tabs>
-              <w:ind w:left="0" w:firstLine="0"/>
-              <w:jc w:val="left"/>
-            </w:pPr>
-            <w:r>
-              <w:t>Name of preparer:</w:t>
-            </w:r>
-          </w:p>
-        </w:tc>
-        <w:tc>
-          <w:tcPr>
-            <w:tcW w:w="7100" w:type="dxa"/>
-          </w:tcPr>
-          <w:p>
-            <w:pPr>
-              <w:tabs>
-                <w:tab w:val="center" w:pos="1755"/>
-                <w:tab w:val="center" w:pos="3600"/>
-                <w:tab w:val="center" w:pos="4320"/>
-                <w:tab w:val="center" w:pos="6930"/>
-              </w:tabs>
-              <w:ind w:left="0" w:firstLine="0"/>
-              <w:jc w:val="left"/>
-            </w:pPr>
-            <w:r>
-              <w:t xml:space="preserve">{% if </w:t>
-            </w:r>
-            <w:r>
-              <w:t>for_yourself == False</w:t>
-            </w:r>
-            <w:r>
-              <w:t xml:space="preserve"> %} {{preparer.name.full(middle=’full’)}}</w:t>
-            </w:r>
-            <w:r>
-              <w:t>{% else %}</w:t>
-            </w:r>
-            <w:r>
-              <w:t>____________</w:t>
-            </w:r>
-            <w:r>
-              <w:t>___________________________________</w:t>
-            </w:r>
-            <w:r>
-              <w:t>{% endif %}</w:t>
-            </w:r>
-            <w:r>
-              <w:t xml:space="preserve"> </w:t>
-            </w:r>
-          </w:p>
-        </w:tc>
-      </w:tr>
-      <w:tr>
-        <w:tc>
-          <w:tcPr>
-            <w:tcW w:w="2355" w:type="dxa"/>
-          </w:tcPr>
-          <w:p>
-            <w:pPr>
-              <w:tabs>
-                <w:tab w:val="center" w:pos="1755"/>
-                <w:tab w:val="center" w:pos="3600"/>
-                <w:tab w:val="center" w:pos="4320"/>
-                <w:tab w:val="center" w:pos="6930"/>
-              </w:tabs>
-              <w:ind w:left="0" w:firstLine="0"/>
-              <w:jc w:val="left"/>
-            </w:pPr>
-            <w:r>
-              <w:t>Address</w:t>
-            </w:r>
-            <w:r>
-              <w:t>:</w:t>
-            </w:r>
-          </w:p>
-        </w:tc>
-        <w:tc>
-          <w:tcPr>
-            <w:tcW w:w="7100" w:type="dxa"/>
-          </w:tcPr>
-          <w:p>
-            <w:pPr>
-              <w:tabs>
-                <w:tab w:val="center" w:pos="1755"/>
-                <w:tab w:val="center" w:pos="3600"/>
-                <w:tab w:val="center" w:pos="4320"/>
-                <w:tab w:val="center" w:pos="6930"/>
-              </w:tabs>
-              <w:ind w:left="0" w:firstLine="0"/>
-              <w:jc w:val="left"/>
-            </w:pPr>
-            <w:r>
-              <w:t xml:space="preserve">{% if </w:t>
-            </w:r>
-            <w:r>
-              <w:t>for_yourself == False</w:t>
-            </w:r>
-            <w:r>
-              <w:t xml:space="preserve"> and preparer.address.address != “” %} {{preparer.address.line_one(bare=True )}}</w:t>
-            </w:r>
-            <w:r>
-              <w:t>{% else %}</w:t>
-            </w:r>
-            <w:r>
-              <w:t>_______________________</w:t>
-            </w:r>
-            <w:r>
-              <w:t>________________________</w:t>
-            </w:r>
-            <w:r>
-              <w:t>{% endif %}</w:t>
-            </w:r>
-          </w:p>
-        </w:tc>
-      </w:tr>
-      <w:tr>
-        <w:tc>
-          <w:tcPr>
-            <w:tcW w:w="2355" w:type="dxa"/>
-          </w:tcPr>
-          <w:p>
-            <w:pPr>
-              <w:tabs>
-                <w:tab w:val="center" w:pos="1755"/>
-                <w:tab w:val="center" w:pos="3600"/>
-                <w:tab w:val="center" w:pos="4320"/>
-                <w:tab w:val="center" w:pos="6930"/>
-              </w:tabs>
-              <w:ind w:left="0" w:firstLine="0"/>
-              <w:jc w:val="left"/>
-            </w:pPr>
-          </w:p>
-        </w:tc>
-        <w:tc>
-          <w:tcPr>
-            <w:tcW w:w="7100" w:type="dxa"/>
-          </w:tcPr>
-          <w:p>
-            <w:pPr>
-              <w:tabs>
-                <w:tab w:val="center" w:pos="1755"/>
-                <w:tab w:val="center" w:pos="3600"/>
-                <w:tab w:val="center" w:pos="4320"/>
-                <w:tab w:val="center" w:pos="6930"/>
-              </w:tabs>
-              <w:ind w:left="0" w:firstLine="0"/>
-              <w:jc w:val="left"/>
-            </w:pPr>
-            <w:r>
-              <w:t xml:space="preserve">{% if </w:t>
-            </w:r>
-            <w:r>
-              <w:t>for_yourself == False</w:t>
-            </w:r>
-            <w:r>
-              <w:t xml:space="preserve"> and preparer.address.address != “” %} {{preparer.address.line_two()}}</w:t>
-            </w:r>
-            <w:r>
-              <w:t xml:space="preserve">{% else </w:t>
-            </w:r>
-            <w:r>
-              <w:lastRenderedPageBreak/>
-              <w:t>%}</w:t>
-            </w:r>
-            <w:r>
-              <w:t>_______________________</w:t>
-            </w:r>
-            <w:r>
-              <w:t>________________________</w:t>
-            </w:r>
-            <w:r>
-              <w:t>{% endif %}</w:t>
-            </w:r>
-          </w:p>
-        </w:tc>
-      </w:tr>
-      <w:tr>
-        <w:tc>
-          <w:tcPr>
-            <w:tcW w:w="2355" w:type="dxa"/>
-          </w:tcPr>
-          <w:p>
-            <w:pPr>
-              <w:tabs>
-                <w:tab w:val="center" w:pos="1755"/>
-                <w:tab w:val="center" w:pos="3600"/>
-                <w:tab w:val="center" w:pos="4320"/>
-                <w:tab w:val="center" w:pos="6930"/>
-              </w:tabs>
-              <w:ind w:left="0" w:firstLine="0"/>
-              <w:jc w:val="left"/>
-            </w:pPr>
-            <w:r>
-              <w:lastRenderedPageBreak/>
-              <w:t>Phone</w:t>
-            </w:r>
-            <w:r>
-              <w:t>:</w:t>
-            </w:r>
-          </w:p>
-        </w:tc>
-        <w:tc>
-          <w:tcPr>
-            <w:tcW w:w="7100" w:type="dxa"/>
-          </w:tcPr>
-          <w:p>
-            <w:pPr>
-              <w:tabs>
-                <w:tab w:val="center" w:pos="1755"/>
-                <w:tab w:val="center" w:pos="3600"/>
-                <w:tab w:val="center" w:pos="4320"/>
-                <w:tab w:val="center" w:pos="6930"/>
-              </w:tabs>
-              <w:ind w:left="0" w:firstLine="0"/>
-              <w:jc w:val="left"/>
-            </w:pPr>
-            <w:r>
-              <w:t xml:space="preserve">{% if </w:t>
-            </w:r>
-            <w:r>
-              <w:t>for_yourself == False</w:t>
-            </w:r>
-            <w:r>
-              <w:t xml:space="preserve"> and preparer.phone_number != “” %} {{phone_number_formatted(preparer.phone_number)}}</w:t>
-            </w:r>
-            <w:r>
-              <w:t>{% else %}</w:t>
-            </w:r>
-            <w:r>
-              <w:t>___________________</w:t>
-            </w:r>
-            <w:r>
-              <w:t>____________________________</w:t>
-            </w:r>
-            <w:r>
-              <w:t>{% endif %}</w:t>
-            </w:r>
-          </w:p>
-        </w:tc>
-      </w:tr>
-    </w:tbl>
-    <w:p>
-      <w:pPr>
-        <w:spacing w:after="160" w:line="259" w:lineRule="auto"/>
-        <w:ind w:left="0" w:firstLine="0"/>
-        <w:jc w:val="left"/>
-      </w:pPr>
+        <w:jc w:val="left"/>
+      </w:pPr>
+    </w:p>
+    <w:p>
+      <w:pPr>
+        <w:spacing w:after="6" w:line="259" w:lineRule="auto"/>
+        <w:ind w:left="0" w:firstLine="0"/>
+        <w:jc w:val="left"/>
+      </w:pPr>
+      <w:r>
+        <w:t>Name of preparer:</w:t>
+      </w:r>
+    </w:p>
+    <w:p>
+      <w:pPr>
+        <w:spacing w:after="6" w:line="259" w:lineRule="auto"/>
+        <w:ind w:left="0" w:firstLine="0"/>
+        <w:jc w:val="left"/>
+      </w:pPr>
+      <w:r>
+        <w:t>{% if for_yourself == False %}</w:t>
+      </w:r>
+      <w:r>
+        <w:tab/>
+        <w:t>{{preparer.name.full(middle=’full’)}}{% else %}</w:t>
+      </w:r>
+      <w:r>
+        <w:tab/>
+      </w:r>
+      <w:r>
+        <w:t>___________________________________________________________</w:t>
+      </w:r>
+      <w:r>
+        <w:t>{% endif %}</w:t>
+      </w:r>
+    </w:p>
+    <w:p>
+      <w:pPr>
+        <w:spacing w:after="6" w:line="259" w:lineRule="auto"/>
+        <w:ind w:left="0" w:firstLine="0"/>
+        <w:jc w:val="left"/>
+      </w:pPr>
+    </w:p>
+    <w:p>
+      <w:pPr>
+        <w:spacing w:after="6" w:line="259" w:lineRule="auto"/>
+        <w:ind w:left="0" w:firstLine="0"/>
+        <w:jc w:val="left"/>
+      </w:pPr>
+      <w:r>
+        <w:t>Address:</w:t>
+      </w:r>
+    </w:p>
+    <w:p>
+      <w:pPr>
+        <w:spacing w:after="6" w:line="259" w:lineRule="auto"/>
+        <w:ind w:left="0" w:firstLine="0"/>
+        <w:jc w:val="left"/>
+      </w:pPr>
+      <w:r>
+        <w:tab/>
+        <w:t>{% if for_yourself == False and preparer.address.address != “” %}{{preparer.address.line_one(bare=True)}}</w:t>
+      </w:r>
+    </w:p>
+    <w:p>
+      <w:pPr>
+        <w:spacing w:after="6" w:line="259" w:lineRule="auto"/>
+        <w:ind w:left="0" w:firstLine="0"/>
+        <w:jc w:val="left"/>
+      </w:pPr>
+      <w:r>
+        <w:tab/>
+        <w:t>{{preparer.address.line_two()}}{% else %}</w:t>
+      </w:r>
+      <w:r>
+        <w:t>___________________________________________________________</w:t>
+      </w:r>
+    </w:p>
+    <w:p>
+      <w:pPr>
+        <w:spacing w:after="6" w:line="259" w:lineRule="auto"/>
+        <w:ind w:left="0" w:firstLine="0"/>
+        <w:jc w:val="left"/>
+      </w:pPr>
+    </w:p>
+    <w:p>
+      <w:pPr>
+        <w:spacing w:after="6" w:line="259" w:lineRule="auto"/>
+        <w:ind w:left="0" w:firstLine="0"/>
+        <w:jc w:val="left"/>
+      </w:pPr>
+      <w:r>
+        <w:lastRenderedPageBreak/>
+        <w:tab/>
+      </w:r>
+      <w:r>
+        <w:t>___________________________________________________________</w:t>
+      </w:r>
+      <w:r>
+        <w:t>{% endif %}</w:t>
+      </w:r>
+    </w:p>
+    <w:p>
+      <w:pPr>
+        <w:spacing w:after="6" w:line="259" w:lineRule="auto"/>
+        <w:ind w:left="0" w:firstLine="0"/>
+        <w:jc w:val="left"/>
+      </w:pPr>
+    </w:p>
+    <w:p>
+      <w:pPr>
+        <w:spacing w:after="6" w:line="259" w:lineRule="auto"/>
+        <w:ind w:left="0" w:firstLine="0"/>
+        <w:jc w:val="left"/>
+      </w:pPr>
+      <w:r>
+        <w:t>Phone:</w:t>
+      </w:r>
+    </w:p>
+    <w:p>
+      <w:pPr>
+        <w:spacing w:after="6" w:line="259" w:lineRule="auto"/>
+        <w:ind w:left="0" w:firstLine="0"/>
+        <w:jc w:val="left"/>
+      </w:pPr>
+      <w:r>
+        <w:tab/>
+        <w:t>{% if for_yourself == False and prepare</w:t>
+      </w:r>
+      <w:r>
+        <w:t>r</w:t>
+      </w:r>
+      <w:r>
+        <w:t>.phone_number !=</w:t>
+      </w:r>
+      <w:r>
+        <w:t>”” %}{{phone_number_formatted(preparer.phone_number)}}{% else %}</w:t>
+      </w:r>
+      <w:r>
+        <w:t>___________________________________________________________</w:t>
+      </w:r>
+      <w:r>
+        <w:t>{% endif %}</w:t>
+      </w:r>
       <w:r>
         <w:br w:type="page"/>
       </w:r>
@@ -3815,7 +3662,7 @@
 </file>
 
 <file path=word/endnotes.xml><?xml version="1.0" encoding="utf-8"?>
-<w:endnotes xmlns:wpc="http://schemas.microsoft.com/office/word/2010/wordprocessingCanvas" xmlns:cx="http://schemas.microsoft.com/office/drawing/2014/chartex" xmlns:mc="http://schemas.openxmlformats.org/markup-compatibility/2006" xmlns:o="urn:schemas-microsoft-com:office:office" xmlns:r="http://schemas.openxmlformats.org/officeDocument/2006/relationships" xmlns:m="http://schemas.openxmlformats.org/officeDocument/2006/math" xmlns:v="urn:schemas-microsoft-com:vml" xmlns:wp14="http://schemas.microsoft.com/office/word/2010/wordprocessingDrawing" xmlns:wp="http://schemas.openxmlformats.org/drawingml/2006/wordprocessingDrawing" xmlns:w10="urn:schemas-microsoft-com:office:word" xmlns:w="http://schemas.openxmlformats.org/wordprocessingml/2006/main" xmlns:w14="http://schemas.microsoft.com/office/word/2010/wordml" xmlns:w15="http://schemas.microsoft.com/office/word/2012/wordml" xmlns:w16se="http://schemas.microsoft.com/office/word/2015/wordml/symex" xmlns:wpg="http://schemas.microsoft.com/office/word/2010/wordprocessingGroup" xmlns:wpi="http://schemas.microsoft.com/office/word/2010/wordprocessingInk" xmlns:wne="http://schemas.microsoft.com/office/word/2006/wordml" xmlns:wps="http://schemas.microsoft.com/office/word/2010/wordprocessingShape" mc:Ignorable="w14 w15 w16se wp14">
+<w:endnotes xmlns:wpc="http://schemas.microsoft.com/office/word/2010/wordprocessingCanvas" xmlns:cx="http://schemas.microsoft.com/office/drawing/2014/chartex" xmlns:cx1="http://schemas.microsoft.com/office/drawing/2015/9/8/chartex" xmlns:cx2="http://schemas.microsoft.com/office/drawing/2015/10/21/chartex" xmlns:cx3="http://schemas.microsoft.com/office/drawing/2016/5/9/chartex" xmlns:cx4="http://schemas.microsoft.com/office/drawing/2016/5/10/chartex" xmlns:cx5="http://schemas.microsoft.com/office/drawing/2016/5/11/chartex" xmlns:cx6="http://schemas.microsoft.com/office/drawing/2016/5/12/chartex" xmlns:cx7="http://schemas.microsoft.com/office/drawing/2016/5/13/chartex" xmlns:cx8="http://schemas.microsoft.com/office/drawing/2016/5/14/chartex" xmlns:mc="http://schemas.openxmlformats.org/markup-compatibility/2006" xmlns:aink="http://schemas.microsoft.com/office/drawing/2016/ink" xmlns:am3d="http://schemas.microsoft.com/office/drawing/2017/model3d" xmlns:o="urn:schemas-microsoft-com:office:office" xmlns:oel="http://schemas.microsoft.com/office/2019/extlst" xmlns:r="http://schemas.openxmlformats.org/officeDocument/2006/relationships" xmlns:m="http://schemas.openxmlformats.org/officeDocument/2006/math" xmlns:v="urn:schemas-microsoft-com:vml" xmlns:wp14="http://schemas.microsoft.com/office/word/2010/wordprocessingDrawing" xmlns:wp="http://schemas.openxmlformats.org/drawingml/2006/wordprocessingDrawing" xmlns:w10="urn:schemas-microsoft-com:office:word" xmlns:w="http://schemas.openxmlformats.org/wordprocessingml/2006/main" xmlns:w14="http://schemas.microsoft.com/office/word/2010/wordml" xmlns:w15="http://schemas.microsoft.com/office/word/2012/wordml" xmlns:w16cex="http://schemas.microsoft.com/office/word/2018/wordml/cex" xmlns:w16cid="http://schemas.microsoft.com/office/word/2016/wordml/cid" xmlns:w16="http://schemas.microsoft.com/office/word/2018/wordml" xmlns:w16sdtdh="http://schemas.microsoft.com/office/word/2020/wordml/sdtdatahash" xmlns:w16se="http://schemas.microsoft.com/office/word/2015/wordml/symex" xmlns:wpg="http://schemas.microsoft.com/office/word/2010/wordprocessingGroup" xmlns:wpi="http://schemas.microsoft.com/office/word/2010/wordprocessingInk" xmlns:wne="http://schemas.microsoft.com/office/word/2006/wordml" xmlns:wps="http://schemas.microsoft.com/office/word/2010/wordprocessingShape" mc:Ignorable="w14 w15 w16se w16cid w16 w16cex w16sdtdh wp14">
   <w:endnote w:type="separator" w:id="-1">
     <w:p>
       <w:pPr>
@@ -3840,7 +3687,7 @@
 </file>
 
 <file path=word/footer1.xml><?xml version="1.0" encoding="utf-8"?>
-<w:ftr xmlns:wpc="http://schemas.microsoft.com/office/word/2010/wordprocessingCanvas" xmlns:cx="http://schemas.microsoft.com/office/drawing/2014/chartex" xmlns:mc="http://schemas.openxmlformats.org/markup-compatibility/2006" xmlns:o="urn:schemas-microsoft-com:office:office" xmlns:r="http://schemas.openxmlformats.org/officeDocument/2006/relationships" xmlns:m="http://schemas.openxmlformats.org/officeDocument/2006/math" xmlns:v="urn:schemas-microsoft-com:vml" xmlns:wp14="http://schemas.microsoft.com/office/word/2010/wordprocessingDrawing" xmlns:wp="http://schemas.openxmlformats.org/drawingml/2006/wordprocessingDrawing" xmlns:w10="urn:schemas-microsoft-com:office:word" xmlns:w="http://schemas.openxmlformats.org/wordprocessingml/2006/main" xmlns:w14="http://schemas.microsoft.com/office/word/2010/wordml" xmlns:w15="http://schemas.microsoft.com/office/word/2012/wordml" xmlns:w16se="http://schemas.microsoft.com/office/word/2015/wordml/symex" xmlns:wpg="http://schemas.microsoft.com/office/word/2010/wordprocessingGroup" xmlns:wpi="http://schemas.microsoft.com/office/word/2010/wordprocessingInk" xmlns:wne="http://schemas.microsoft.com/office/word/2006/wordml" xmlns:wps="http://schemas.microsoft.com/office/word/2010/wordprocessingShape" mc:Ignorable="w14 w15 w16se wp14">
+<w:ftr xmlns:wpc="http://schemas.microsoft.com/office/word/2010/wordprocessingCanvas" xmlns:cx="http://schemas.microsoft.com/office/drawing/2014/chartex" xmlns:cx1="http://schemas.microsoft.com/office/drawing/2015/9/8/chartex" xmlns:cx2="http://schemas.microsoft.com/office/drawing/2015/10/21/chartex" xmlns:cx3="http://schemas.microsoft.com/office/drawing/2016/5/9/chartex" xmlns:cx4="http://schemas.microsoft.com/office/drawing/2016/5/10/chartex" xmlns:cx5="http://schemas.microsoft.com/office/drawing/2016/5/11/chartex" xmlns:cx6="http://schemas.microsoft.com/office/drawing/2016/5/12/chartex" xmlns:cx7="http://schemas.microsoft.com/office/drawing/2016/5/13/chartex" xmlns:cx8="http://schemas.microsoft.com/office/drawing/2016/5/14/chartex" xmlns:mc="http://schemas.openxmlformats.org/markup-compatibility/2006" xmlns:aink="http://schemas.microsoft.com/office/drawing/2016/ink" xmlns:am3d="http://schemas.microsoft.com/office/drawing/2017/model3d" xmlns:o="urn:schemas-microsoft-com:office:office" xmlns:oel="http://schemas.microsoft.com/office/2019/extlst" xmlns:r="http://schemas.openxmlformats.org/officeDocument/2006/relationships" xmlns:m="http://schemas.openxmlformats.org/officeDocument/2006/math" xmlns:v="urn:schemas-microsoft-com:vml" xmlns:wp14="http://schemas.microsoft.com/office/word/2010/wordprocessingDrawing" xmlns:wp="http://schemas.openxmlformats.org/drawingml/2006/wordprocessingDrawing" xmlns:w10="urn:schemas-microsoft-com:office:word" xmlns:w="http://schemas.openxmlformats.org/wordprocessingml/2006/main" xmlns:w14="http://schemas.microsoft.com/office/word/2010/wordml" xmlns:w15="http://schemas.microsoft.com/office/word/2012/wordml" xmlns:w16cex="http://schemas.microsoft.com/office/word/2018/wordml/cex" xmlns:w16cid="http://schemas.microsoft.com/office/word/2016/wordml/cid" xmlns:w16="http://schemas.microsoft.com/office/word/2018/wordml" xmlns:w16sdtdh="http://schemas.microsoft.com/office/word/2020/wordml/sdtdatahash" xmlns:w16se="http://schemas.microsoft.com/office/word/2015/wordml/symex" xmlns:wpg="http://schemas.microsoft.com/office/word/2010/wordprocessingGroup" xmlns:wpi="http://schemas.microsoft.com/office/word/2010/wordprocessingInk" xmlns:wne="http://schemas.microsoft.com/office/word/2006/wordml" xmlns:wps="http://schemas.microsoft.com/office/word/2010/wordprocessingShape" mc:Ignorable="w14 w15 w16se w16cid w16 w16cex w16sdtdh wp14">
   <w:p>
     <w:pPr>
       <w:tabs>
@@ -3954,7 +3801,7 @@
 </file>
 
 <file path=word/footer2.xml><?xml version="1.0" encoding="utf-8"?>
-<w:ftr xmlns:wpc="http://schemas.microsoft.com/office/word/2010/wordprocessingCanvas" xmlns:cx="http://schemas.microsoft.com/office/drawing/2014/chartex" xmlns:mc="http://schemas.openxmlformats.org/markup-compatibility/2006" xmlns:o="urn:schemas-microsoft-com:office:office" xmlns:r="http://schemas.openxmlformats.org/officeDocument/2006/relationships" xmlns:m="http://schemas.openxmlformats.org/officeDocument/2006/math" xmlns:v="urn:schemas-microsoft-com:vml" xmlns:wp14="http://schemas.microsoft.com/office/word/2010/wordprocessingDrawing" xmlns:wp="http://schemas.openxmlformats.org/drawingml/2006/wordprocessingDrawing" xmlns:w10="urn:schemas-microsoft-com:office:word" xmlns:w="http://schemas.openxmlformats.org/wordprocessingml/2006/main" xmlns:w14="http://schemas.microsoft.com/office/word/2010/wordml" xmlns:w15="http://schemas.microsoft.com/office/word/2012/wordml" xmlns:w16se="http://schemas.microsoft.com/office/word/2015/wordml/symex" xmlns:wpg="http://schemas.microsoft.com/office/word/2010/wordprocessingGroup" xmlns:wpi="http://schemas.microsoft.com/office/word/2010/wordprocessingInk" xmlns:wne="http://schemas.microsoft.com/office/word/2006/wordml" xmlns:wps="http://schemas.microsoft.com/office/word/2010/wordprocessingShape" mc:Ignorable="w14 w15 w16se wp14">
+<w:ftr xmlns:wpc="http://schemas.microsoft.com/office/word/2010/wordprocessingCanvas" xmlns:cx="http://schemas.microsoft.com/office/drawing/2014/chartex" xmlns:cx1="http://schemas.microsoft.com/office/drawing/2015/9/8/chartex" xmlns:cx2="http://schemas.microsoft.com/office/drawing/2015/10/21/chartex" xmlns:cx3="http://schemas.microsoft.com/office/drawing/2016/5/9/chartex" xmlns:cx4="http://schemas.microsoft.com/office/drawing/2016/5/10/chartex" xmlns:cx5="http://schemas.microsoft.com/office/drawing/2016/5/11/chartex" xmlns:cx6="http://schemas.microsoft.com/office/drawing/2016/5/12/chartex" xmlns:cx7="http://schemas.microsoft.com/office/drawing/2016/5/13/chartex" xmlns:cx8="http://schemas.microsoft.com/office/drawing/2016/5/14/chartex" xmlns:mc="http://schemas.openxmlformats.org/markup-compatibility/2006" xmlns:aink="http://schemas.microsoft.com/office/drawing/2016/ink" xmlns:am3d="http://schemas.microsoft.com/office/drawing/2017/model3d" xmlns:o="urn:schemas-microsoft-com:office:office" xmlns:oel="http://schemas.microsoft.com/office/2019/extlst" xmlns:r="http://schemas.openxmlformats.org/officeDocument/2006/relationships" xmlns:m="http://schemas.openxmlformats.org/officeDocument/2006/math" xmlns:v="urn:schemas-microsoft-com:vml" xmlns:wp14="http://schemas.microsoft.com/office/word/2010/wordprocessingDrawing" xmlns:wp="http://schemas.openxmlformats.org/drawingml/2006/wordprocessingDrawing" xmlns:w10="urn:schemas-microsoft-com:office:word" xmlns:w="http://schemas.openxmlformats.org/wordprocessingml/2006/main" xmlns:w14="http://schemas.microsoft.com/office/word/2010/wordml" xmlns:w15="http://schemas.microsoft.com/office/word/2012/wordml" xmlns:w16cex="http://schemas.microsoft.com/office/word/2018/wordml/cex" xmlns:w16cid="http://schemas.microsoft.com/office/word/2016/wordml/cid" xmlns:w16="http://schemas.microsoft.com/office/word/2018/wordml" xmlns:w16sdtdh="http://schemas.microsoft.com/office/word/2020/wordml/sdtdatahash" xmlns:w16se="http://schemas.microsoft.com/office/word/2015/wordml/symex" xmlns:wpg="http://schemas.microsoft.com/office/word/2010/wordprocessingGroup" xmlns:wpi="http://schemas.microsoft.com/office/word/2010/wordprocessingInk" xmlns:wne="http://schemas.microsoft.com/office/word/2006/wordml" xmlns:wps="http://schemas.microsoft.com/office/word/2010/wordprocessingShape" mc:Ignorable="w14 w15 w16se w16cid w16 w16cex w16sdtdh wp14">
   <w:p>
     <w:pPr>
       <w:tabs>
@@ -4010,7 +3857,7 @@
         <w:noProof/>
         <w:sz w:val="22"/>
       </w:rPr>
-      <w:t>9</w:t>
+      <w:t>11</w:t>
     </w:r>
     <w:r>
       <w:rPr>
@@ -4061,7 +3908,7 @@
 </file>
 
 <file path=word/footer3.xml><?xml version="1.0" encoding="utf-8"?>
-<w:ftr xmlns:wpc="http://schemas.microsoft.com/office/word/2010/wordprocessingCanvas" xmlns:cx="http://schemas.microsoft.com/office/drawing/2014/chartex" xmlns:mc="http://schemas.openxmlformats.org/markup-compatibility/2006" xmlns:o="urn:schemas-microsoft-com:office:office" xmlns:r="http://schemas.openxmlformats.org/officeDocument/2006/relationships" xmlns:m="http://schemas.openxmlformats.org/officeDocument/2006/math" xmlns:v="urn:schemas-microsoft-com:vml" xmlns:wp14="http://schemas.microsoft.com/office/word/2010/wordprocessingDrawing" xmlns:wp="http://schemas.openxmlformats.org/drawingml/2006/wordprocessingDrawing" xmlns:w10="urn:schemas-microsoft-com:office:word" xmlns:w="http://schemas.openxmlformats.org/wordprocessingml/2006/main" xmlns:w14="http://schemas.microsoft.com/office/word/2010/wordml" xmlns:w15="http://schemas.microsoft.com/office/word/2012/wordml" xmlns:w16se="http://schemas.microsoft.com/office/word/2015/wordml/symex" xmlns:wpg="http://schemas.microsoft.com/office/word/2010/wordprocessingGroup" xmlns:wpi="http://schemas.microsoft.com/office/word/2010/wordprocessingInk" xmlns:wne="http://schemas.microsoft.com/office/word/2006/wordml" xmlns:wps="http://schemas.microsoft.com/office/word/2010/wordprocessingShape" mc:Ignorable="w14 w15 w16se wp14">
+<w:ftr xmlns:wpc="http://schemas.microsoft.com/office/word/2010/wordprocessingCanvas" xmlns:cx="http://schemas.microsoft.com/office/drawing/2014/chartex" xmlns:cx1="http://schemas.microsoft.com/office/drawing/2015/9/8/chartex" xmlns:cx2="http://schemas.microsoft.com/office/drawing/2015/10/21/chartex" xmlns:cx3="http://schemas.microsoft.com/office/drawing/2016/5/9/chartex" xmlns:cx4="http://schemas.microsoft.com/office/drawing/2016/5/10/chartex" xmlns:cx5="http://schemas.microsoft.com/office/drawing/2016/5/11/chartex" xmlns:cx6="http://schemas.microsoft.com/office/drawing/2016/5/12/chartex" xmlns:cx7="http://schemas.microsoft.com/office/drawing/2016/5/13/chartex" xmlns:cx8="http://schemas.microsoft.com/office/drawing/2016/5/14/chartex" xmlns:mc="http://schemas.openxmlformats.org/markup-compatibility/2006" xmlns:aink="http://schemas.microsoft.com/office/drawing/2016/ink" xmlns:am3d="http://schemas.microsoft.com/office/drawing/2017/model3d" xmlns:o="urn:schemas-microsoft-com:office:office" xmlns:oel="http://schemas.microsoft.com/office/2019/extlst" xmlns:r="http://schemas.openxmlformats.org/officeDocument/2006/relationships" xmlns:m="http://schemas.openxmlformats.org/officeDocument/2006/math" xmlns:v="urn:schemas-microsoft-com:vml" xmlns:wp14="http://schemas.microsoft.com/office/word/2010/wordprocessingDrawing" xmlns:wp="http://schemas.openxmlformats.org/drawingml/2006/wordprocessingDrawing" xmlns:w10="urn:schemas-microsoft-com:office:word" xmlns:w="http://schemas.openxmlformats.org/wordprocessingml/2006/main" xmlns:w14="http://schemas.microsoft.com/office/word/2010/wordml" xmlns:w15="http://schemas.microsoft.com/office/word/2012/wordml" xmlns:w16cex="http://schemas.microsoft.com/office/word/2018/wordml/cex" xmlns:w16cid="http://schemas.microsoft.com/office/word/2016/wordml/cid" xmlns:w16="http://schemas.microsoft.com/office/word/2018/wordml" xmlns:w16sdtdh="http://schemas.microsoft.com/office/word/2020/wordml/sdtdatahash" xmlns:w16se="http://schemas.microsoft.com/office/word/2015/wordml/symex" xmlns:wpg="http://schemas.microsoft.com/office/word/2010/wordprocessingGroup" xmlns:wpi="http://schemas.microsoft.com/office/word/2010/wordprocessingInk" xmlns:wne="http://schemas.microsoft.com/office/word/2006/wordml" xmlns:wps="http://schemas.microsoft.com/office/word/2010/wordprocessingShape" mc:Ignorable="w14 w15 w16se w16cid w16 w16cex w16sdtdh wp14">
   <w:p>
     <w:pPr>
       <w:tabs>
@@ -4159,7 +4006,7 @@
 </file>
 
 <file path=word/footnotes.xml><?xml version="1.0" encoding="utf-8"?>
-<w:footnotes xmlns:wpc="http://schemas.microsoft.com/office/word/2010/wordprocessingCanvas" xmlns:cx="http://schemas.microsoft.com/office/drawing/2014/chartex" xmlns:mc="http://schemas.openxmlformats.org/markup-compatibility/2006" xmlns:o="urn:schemas-microsoft-com:office:office" xmlns:r="http://schemas.openxmlformats.org/officeDocument/2006/relationships" xmlns:m="http://schemas.openxmlformats.org/officeDocument/2006/math" xmlns:v="urn:schemas-microsoft-com:vml" xmlns:wp14="http://schemas.microsoft.com/office/word/2010/wordprocessingDrawing" xmlns:wp="http://schemas.openxmlformats.org/drawingml/2006/wordprocessingDrawing" xmlns:w10="urn:schemas-microsoft-com:office:word" xmlns:w="http://schemas.openxmlformats.org/wordprocessingml/2006/main" xmlns:w14="http://schemas.microsoft.com/office/word/2010/wordml" xmlns:w15="http://schemas.microsoft.com/office/word/2012/wordml" xmlns:w16se="http://schemas.microsoft.com/office/word/2015/wordml/symex" xmlns:wpg="http://schemas.microsoft.com/office/word/2010/wordprocessingGroup" xmlns:wpi="http://schemas.microsoft.com/office/word/2010/wordprocessingInk" xmlns:wne="http://schemas.microsoft.com/office/word/2006/wordml" xmlns:wps="http://schemas.microsoft.com/office/word/2010/wordprocessingShape" mc:Ignorable="w14 w15 w16se wp14">
+<w:footnotes xmlns:wpc="http://schemas.microsoft.com/office/word/2010/wordprocessingCanvas" xmlns:cx="http://schemas.microsoft.com/office/drawing/2014/chartex" xmlns:cx1="http://schemas.microsoft.com/office/drawing/2015/9/8/chartex" xmlns:cx2="http://schemas.microsoft.com/office/drawing/2015/10/21/chartex" xmlns:cx3="http://schemas.microsoft.com/office/drawing/2016/5/9/chartex" xmlns:cx4="http://schemas.microsoft.com/office/drawing/2016/5/10/chartex" xmlns:cx5="http://schemas.microsoft.com/office/drawing/2016/5/11/chartex" xmlns:cx6="http://schemas.microsoft.com/office/drawing/2016/5/12/chartex" xmlns:cx7="http://schemas.microsoft.com/office/drawing/2016/5/13/chartex" xmlns:cx8="http://schemas.microsoft.com/office/drawing/2016/5/14/chartex" xmlns:mc="http://schemas.openxmlformats.org/markup-compatibility/2006" xmlns:aink="http://schemas.microsoft.com/office/drawing/2016/ink" xmlns:am3d="http://schemas.microsoft.com/office/drawing/2017/model3d" xmlns:o="urn:schemas-microsoft-com:office:office" xmlns:oel="http://schemas.microsoft.com/office/2019/extlst" xmlns:r="http://schemas.openxmlformats.org/officeDocument/2006/relationships" xmlns:m="http://schemas.openxmlformats.org/officeDocument/2006/math" xmlns:v="urn:schemas-microsoft-com:vml" xmlns:wp14="http://schemas.microsoft.com/office/word/2010/wordprocessingDrawing" xmlns:wp="http://schemas.openxmlformats.org/drawingml/2006/wordprocessingDrawing" xmlns:w10="urn:schemas-microsoft-com:office:word" xmlns:w="http://schemas.openxmlformats.org/wordprocessingml/2006/main" xmlns:w14="http://schemas.microsoft.com/office/word/2010/wordml" xmlns:w15="http://schemas.microsoft.com/office/word/2012/wordml" xmlns:w16cex="http://schemas.microsoft.com/office/word/2018/wordml/cex" xmlns:w16cid="http://schemas.microsoft.com/office/word/2016/wordml/cid" xmlns:w16="http://schemas.microsoft.com/office/word/2018/wordml" xmlns:w16sdtdh="http://schemas.microsoft.com/office/word/2020/wordml/sdtdatahash" xmlns:w16se="http://schemas.microsoft.com/office/word/2015/wordml/symex" xmlns:wpg="http://schemas.microsoft.com/office/word/2010/wordprocessingGroup" xmlns:wpi="http://schemas.microsoft.com/office/word/2010/wordprocessingInk" xmlns:wne="http://schemas.microsoft.com/office/word/2006/wordml" xmlns:wps="http://schemas.microsoft.com/office/word/2010/wordprocessingShape" mc:Ignorable="w14 w15 w16se w16cid w16 w16cex w16sdtdh wp14">
   <w:footnote w:type="separator" w:id="-1">
     <w:p>
       <w:pPr>
@@ -4184,7 +4031,7 @@
 </file>
 
 <file path=word/numbering.xml><?xml version="1.0" encoding="utf-8"?>
-<w:numbering xmlns:wpc="http://schemas.microsoft.com/office/word/2010/wordprocessingCanvas" xmlns:cx="http://schemas.microsoft.com/office/drawing/2014/chartex" xmlns:mc="http://schemas.openxmlformats.org/markup-compatibility/2006" xmlns:o="urn:schemas-microsoft-com:office:office" xmlns:r="http://schemas.openxmlformats.org/officeDocument/2006/relationships" xmlns:m="http://schemas.openxmlformats.org/officeDocument/2006/math" xmlns:v="urn:schemas-microsoft-com:vml" xmlns:wp14="http://schemas.microsoft.com/office/word/2010/wordprocessingDrawing" xmlns:wp="http://schemas.openxmlformats.org/drawingml/2006/wordprocessingDrawing" xmlns:w10="urn:schemas-microsoft-com:office:word" xmlns:w="http://schemas.openxmlformats.org/wordprocessingml/2006/main" xmlns:w14="http://schemas.microsoft.com/office/word/2010/wordml" xmlns:w15="http://schemas.microsoft.com/office/word/2012/wordml" xmlns:w16se="http://schemas.microsoft.com/office/word/2015/wordml/symex" xmlns:wpg="http://schemas.microsoft.com/office/word/2010/wordprocessingGroup" xmlns:wpi="http://schemas.microsoft.com/office/word/2010/wordprocessingInk" xmlns:wne="http://schemas.microsoft.com/office/word/2006/wordml" xmlns:wps="http://schemas.microsoft.com/office/word/2010/wordprocessingShape" mc:Ignorable="w14 w15 w16se wp14">
+<w:numbering xmlns:wpc="http://schemas.microsoft.com/office/word/2010/wordprocessingCanvas" xmlns:cx="http://schemas.microsoft.com/office/drawing/2014/chartex" xmlns:cx1="http://schemas.microsoft.com/office/drawing/2015/9/8/chartex" xmlns:cx2="http://schemas.microsoft.com/office/drawing/2015/10/21/chartex" xmlns:cx3="http://schemas.microsoft.com/office/drawing/2016/5/9/chartex" xmlns:cx4="http://schemas.microsoft.com/office/drawing/2016/5/10/chartex" xmlns:cx5="http://schemas.microsoft.com/office/drawing/2016/5/11/chartex" xmlns:cx6="http://schemas.microsoft.com/office/drawing/2016/5/12/chartex" xmlns:cx7="http://schemas.microsoft.com/office/drawing/2016/5/13/chartex" xmlns:cx8="http://schemas.microsoft.com/office/drawing/2016/5/14/chartex" xmlns:mc="http://schemas.openxmlformats.org/markup-compatibility/2006" xmlns:aink="http://schemas.microsoft.com/office/drawing/2016/ink" xmlns:am3d="http://schemas.microsoft.com/office/drawing/2017/model3d" xmlns:o="urn:schemas-microsoft-com:office:office" xmlns:oel="http://schemas.microsoft.com/office/2019/extlst" xmlns:r="http://schemas.openxmlformats.org/officeDocument/2006/relationships" xmlns:m="http://schemas.openxmlformats.org/officeDocument/2006/math" xmlns:v="urn:schemas-microsoft-com:vml" xmlns:wp14="http://schemas.microsoft.com/office/word/2010/wordprocessingDrawing" xmlns:wp="http://schemas.openxmlformats.org/drawingml/2006/wordprocessingDrawing" xmlns:w10="urn:schemas-microsoft-com:office:word" xmlns:w="http://schemas.openxmlformats.org/wordprocessingml/2006/main" xmlns:w14="http://schemas.microsoft.com/office/word/2010/wordml" xmlns:w15="http://schemas.microsoft.com/office/word/2012/wordml" xmlns:w16cex="http://schemas.microsoft.com/office/word/2018/wordml/cex" xmlns:w16cid="http://schemas.microsoft.com/office/word/2016/wordml/cid" xmlns:w16="http://schemas.microsoft.com/office/word/2018/wordml" xmlns:w16sdtdh="http://schemas.microsoft.com/office/word/2020/wordml/sdtdatahash" xmlns:w16se="http://schemas.microsoft.com/office/word/2015/wordml/symex" xmlns:wpg="http://schemas.microsoft.com/office/word/2010/wordprocessingGroup" xmlns:wpi="http://schemas.microsoft.com/office/word/2010/wordprocessingInk" xmlns:wne="http://schemas.microsoft.com/office/word/2006/wordml" xmlns:wps="http://schemas.microsoft.com/office/word/2010/wordprocessingShape" mc:Ignorable="w14 w15 w16se w16cid w16 w16cex w16sdtdh wp14">
   <w:abstractNum w:abstractNumId="0" w15:restartNumberingAfterBreak="0">
     <w:nsid w:val="25990CB0"/>
     <w:multiLevelType w:val="hybridMultilevel"/>
@@ -5570,32 +5417,32 @@
       </w:rPr>
     </w:lvl>
   </w:abstractNum>
-  <w:num w:numId="1">
+  <w:num w:numId="1" w16cid:durableId="2027555063">
     <w:abstractNumId w:val="4"/>
   </w:num>
-  <w:num w:numId="2">
+  <w:num w:numId="2" w16cid:durableId="884297667">
     <w:abstractNumId w:val="6"/>
   </w:num>
-  <w:num w:numId="3">
+  <w:num w:numId="3" w16cid:durableId="1363482776">
     <w:abstractNumId w:val="5"/>
   </w:num>
-  <w:num w:numId="4">
+  <w:num w:numId="4" w16cid:durableId="1374035635">
     <w:abstractNumId w:val="1"/>
   </w:num>
-  <w:num w:numId="5">
+  <w:num w:numId="5" w16cid:durableId="818960691">
     <w:abstractNumId w:val="3"/>
   </w:num>
-  <w:num w:numId="6">
+  <w:num w:numId="6" w16cid:durableId="839663872">
     <w:abstractNumId w:val="2"/>
   </w:num>
-  <w:num w:numId="7">
+  <w:num w:numId="7" w16cid:durableId="1484733508">
     <w:abstractNumId w:val="0"/>
   </w:num>
 </w:numbering>
 </file>
 
 <file path=word/styles.xml><?xml version="1.0" encoding="utf-8"?>
-<w:styles xmlns:mc="http://schemas.openxmlformats.org/markup-compatibility/2006" xmlns:r="http://schemas.openxmlformats.org/officeDocument/2006/relationships" xmlns:w="http://schemas.openxmlformats.org/wordprocessingml/2006/main" xmlns:w14="http://schemas.microsoft.com/office/word/2010/wordml" xmlns:w15="http://schemas.microsoft.com/office/word/2012/wordml" xmlns:w16se="http://schemas.microsoft.com/office/word/2015/wordml/symex" mc:Ignorable="w14 w15 w16se">
+<w:styles xmlns:mc="http://schemas.openxmlformats.org/markup-compatibility/2006" xmlns:r="http://schemas.openxmlformats.org/officeDocument/2006/relationships" xmlns:w="http://schemas.openxmlformats.org/wordprocessingml/2006/main" xmlns:w14="http://schemas.microsoft.com/office/word/2010/wordml" xmlns:w15="http://schemas.microsoft.com/office/word/2012/wordml" xmlns:w16cex="http://schemas.microsoft.com/office/word/2018/wordml/cex" xmlns:w16cid="http://schemas.microsoft.com/office/word/2016/wordml/cid" xmlns:w16="http://schemas.microsoft.com/office/word/2018/wordml" xmlns:w16sdtdh="http://schemas.microsoft.com/office/word/2020/wordml/sdtdatahash" xmlns:w16se="http://schemas.microsoft.com/office/word/2015/wordml/symex" mc:Ignorable="w14 w15 w16se w16cid w16 w16cex w16sdtdh">
   <w:docDefaults>
     <w:rPrDefault>
       <w:rPr>
@@ -5611,7 +5458,7 @@
       </w:pPr>
     </w:pPrDefault>
   </w:docDefaults>
-  <w:latentStyles w:defLockedState="0" w:defUIPriority="99" w:defSemiHidden="0" w:defUnhideWhenUsed="0" w:defQFormat="0" w:count="371">
+  <w:latentStyles w:defLockedState="0" w:defUIPriority="99" w:defSemiHidden="0" w:defUnhideWhenUsed="0" w:defQFormat="0" w:count="376">
     <w:lsdException w:name="Normal" w:uiPriority="0" w:qFormat="1"/>
     <w:lsdException w:name="heading 1" w:uiPriority="9" w:qFormat="1"/>
     <w:lsdException w:name="heading 2" w:semiHidden="1" w:uiPriority="9" w:unhideWhenUsed="1" w:qFormat="1"/>
@@ -5983,6 +5830,11 @@
     <w:lsdException w:name="List Table 5 Dark Accent 6" w:uiPriority="50"/>
     <w:lsdException w:name="List Table 6 Colorful Accent 6" w:uiPriority="51"/>
     <w:lsdException w:name="List Table 7 Colorful Accent 6" w:uiPriority="52"/>
+    <w:lsdException w:name="Mention" w:semiHidden="1" w:unhideWhenUsed="1"/>
+    <w:lsdException w:name="Smart Hyperlink" w:semiHidden="1" w:unhideWhenUsed="1"/>
+    <w:lsdException w:name="Hashtag" w:semiHidden="1" w:unhideWhenUsed="1"/>
+    <w:lsdException w:name="Unresolved Mention" w:semiHidden="1" w:unhideWhenUsed="1"/>
+    <w:lsdException w:name="Smart Link" w:semiHidden="1" w:unhideWhenUsed="1"/>
   </w:latentStyles>
   <w:style w:type="paragraph" w:default="1" w:styleId="Normal">
     <w:name w:val="Normal"/>

</xml_diff>

<commit_message>
Implemented Aug 17 2023 feedback
</commit_message>
<xml_diff>
--- a/docassemble/PowerOfAttorneyProperty/data/templates/poa_property_statutory_shortform_word_version.docx
+++ b/docassemble/PowerOfAttorneyProperty/data/templates/poa_property_statutory_shortform_word_version.docx
@@ -3037,17 +3037,7 @@
         <w:jc w:val="left"/>
       </w:pPr>
       <w:r>
-        <w:t>Name of preparer:</w:t>
-      </w:r>
-    </w:p>
-    <w:p>
-      <w:pPr>
-        <w:spacing w:after="6" w:line="259" w:lineRule="auto"/>
-        <w:ind w:left="0" w:firstLine="0"/>
-        <w:jc w:val="left"/>
-      </w:pPr>
-      <w:r>
-        <w:t>{% if for_yourself == False %}</w:t>
+        <w:t>Name of preparer:{% if for_yourself == False %}</w:t>
       </w:r>
       <w:r>
         <w:tab/>
@@ -3055,9 +3045,90 @@
       </w:r>
       <w:r>
         <w:tab/>
-      </w:r>
-      <w:r>
-        <w:t>___________________________________________________________</w:t>
+        <w:t>__________________________________</w:t>
+      </w:r>
+      <w:r>
+        <w:t>________</w:t>
+      </w:r>
+      <w:r>
+        <w:t>_____{% endif %}</w:t>
+      </w:r>
+    </w:p>
+    <w:p>
+      <w:pPr>
+        <w:spacing w:after="6" w:line="259" w:lineRule="auto"/>
+        <w:ind w:left="0" w:firstLine="0"/>
+        <w:jc w:val="left"/>
+      </w:pPr>
+    </w:p>
+    <w:p>
+      <w:pPr>
+        <w:spacing w:after="6" w:line="259" w:lineRule="auto"/>
+        <w:ind w:left="0" w:firstLine="0"/>
+        <w:jc w:val="left"/>
+      </w:pPr>
+      <w:r>
+        <w:t>Address:</w:t>
+      </w:r>
+      <w:r>
+        <w:tab/>
+        <w:t>{% if for_yourself == False and preparer.address.address != “” %}{{preparer.address.</w:t>
+      </w:r>
+      <w:r>
+        <w:t>on_one_line</w:t>
+      </w:r>
+      <w:r>
+        <w:t>(bare=True)}}{% else %}_____________________________________</w:t>
+      </w:r>
+      <w:r>
+        <w:t>_____</w:t>
+      </w:r>
+      <w:r>
+        <w:t>__________</w:t>
+      </w:r>
+    </w:p>
+    <w:p>
+      <w:pPr>
+        <w:spacing w:after="6" w:line="259" w:lineRule="auto"/>
+        <w:ind w:left="0" w:firstLine="0"/>
+        <w:jc w:val="left"/>
+      </w:pPr>
+    </w:p>
+    <w:p>
+      <w:pPr>
+        <w:spacing w:after="6" w:line="259" w:lineRule="auto"/>
+        <w:ind w:left="0" w:firstLine="0"/>
+        <w:jc w:val="left"/>
+      </w:pPr>
+      <w:r>
+        <w:tab/>
+      </w:r>
+      <w:r>
+        <w:t xml:space="preserve"> </w:t>
+      </w:r>
+      <w:r>
+        <w:t xml:space="preserve">  </w:t>
+      </w:r>
+      <w:r>
+        <w:t xml:space="preserve"> </w:t>
+      </w:r>
+      <w:r>
+        <w:t xml:space="preserve">      </w:t>
+      </w:r>
+      <w:r>
+        <w:t>_</w:t>
+      </w:r>
+      <w:r>
+        <w:t>_</w:t>
+      </w:r>
+      <w:r>
+        <w:t>____________</w:t>
+      </w:r>
+      <w:r>
+        <w:t>______</w:t>
+      </w:r>
+      <w:r>
+        <w:t>________________________________</w:t>
       </w:r>
       <w:r>
         <w:t>{% endif %}</w:t>
@@ -3077,81 +3148,9 @@
         <w:jc w:val="left"/>
       </w:pPr>
       <w:r>
-        <w:t>Address:</w:t>
-      </w:r>
-    </w:p>
-    <w:p>
-      <w:pPr>
-        <w:spacing w:after="6" w:line="259" w:lineRule="auto"/>
-        <w:ind w:left="0" w:firstLine="0"/>
-        <w:jc w:val="left"/>
-      </w:pPr>
-      <w:r>
-        <w:tab/>
-        <w:t>{% if for_yourself == False and preparer.address.address != “” %}{{preparer.address.line_one(bare=True)}}</w:t>
-      </w:r>
-    </w:p>
-    <w:p>
-      <w:pPr>
-        <w:spacing w:after="6" w:line="259" w:lineRule="auto"/>
-        <w:ind w:left="0" w:firstLine="0"/>
-        <w:jc w:val="left"/>
-      </w:pPr>
-      <w:r>
-        <w:tab/>
-        <w:t>{{preparer.address.line_two()}}{% else %}</w:t>
-      </w:r>
-      <w:r>
-        <w:t>___________________________________________________________</w:t>
-      </w:r>
-    </w:p>
-    <w:p>
-      <w:pPr>
-        <w:spacing w:after="6" w:line="259" w:lineRule="auto"/>
-        <w:ind w:left="0" w:firstLine="0"/>
-        <w:jc w:val="left"/>
-      </w:pPr>
-    </w:p>
-    <w:p>
-      <w:pPr>
-        <w:spacing w:after="6" w:line="259" w:lineRule="auto"/>
-        <w:ind w:left="0" w:firstLine="0"/>
-        <w:jc w:val="left"/>
-      </w:pPr>
-      <w:r>
         <w:lastRenderedPageBreak/>
-        <w:tab/>
-      </w:r>
-      <w:r>
-        <w:t>___________________________________________________________</w:t>
-      </w:r>
-      <w:r>
-        <w:t>{% endif %}</w:t>
-      </w:r>
-    </w:p>
-    <w:p>
-      <w:pPr>
-        <w:spacing w:after="6" w:line="259" w:lineRule="auto"/>
-        <w:ind w:left="0" w:firstLine="0"/>
-        <w:jc w:val="left"/>
-      </w:pPr>
-    </w:p>
-    <w:p>
-      <w:pPr>
-        <w:spacing w:after="6" w:line="259" w:lineRule="auto"/>
-        <w:ind w:left="0" w:firstLine="0"/>
-        <w:jc w:val="left"/>
-      </w:pPr>
-      <w:r>
         <w:t>Phone:</w:t>
       </w:r>
-    </w:p>
-    <w:p>
-      <w:pPr>
-        <w:spacing w:after="6" w:line="259" w:lineRule="auto"/>
-        <w:ind w:left="0" w:firstLine="0"/>
-        <w:jc w:val="left"/>
-      </w:pPr>
       <w:r>
         <w:tab/>
         <w:t>{% if for_yourself == False and prepare</w:t>
@@ -3163,13 +3162,13 @@
         <w:t>.phone_number !=</w:t>
       </w:r>
       <w:r>
-        <w:t>”” %}{{phone_number_formatted(preparer.phone_number)}}{% else %}</w:t>
-      </w:r>
-      <w:r>
-        <w:t>___________________________________________________________</w:t>
-      </w:r>
-      <w:r>
-        <w:t>{% endif %}</w:t>
+        <w:t>”” %}{{phone_number_formatted(preparer.phone_number)}}{% else %}__________________</w:t>
+      </w:r>
+      <w:r>
+        <w:t>___</w:t>
+      </w:r>
+      <w:r>
+        <w:t>_______________________________{% endif %}</w:t>
       </w:r>
       <w:r>
         <w:br w:type="page"/>
@@ -3766,16 +3765,31 @@
       </w:rPr>
       <w:t xml:space="preserve"> of </w:t>
     </w:r>
-    <w:fldSimple w:instr=" NUMPAGES   \* MERGEFORMAT ">
-      <w:r>
-        <w:rPr>
-          <w:b/>
-          <w:noProof/>
-          <w:sz w:val="22"/>
-        </w:rPr>
-        <w:t>13</w:t>
-      </w:r>
-    </w:fldSimple>
+    <w:r>
+      <w:fldChar w:fldCharType="begin"/>
+    </w:r>
+    <w:r>
+      <w:instrText xml:space="preserve"> NUMPAGES   \* MERGEFORMAT </w:instrText>
+    </w:r>
+    <w:r>
+      <w:fldChar w:fldCharType="separate"/>
+    </w:r>
+    <w:r>
+      <w:rPr>
+        <w:b/>
+        <w:noProof/>
+        <w:sz w:val="22"/>
+      </w:rPr>
+      <w:t>13</w:t>
+    </w:r>
+    <w:r>
+      <w:rPr>
+        <w:b/>
+        <w:noProof/>
+        <w:sz w:val="22"/>
+      </w:rPr>
+      <w:fldChar w:fldCharType="end"/>
+    </w:r>
     <w:r>
       <w:rPr>
         <w:b/>
@@ -3873,16 +3887,31 @@
       </w:rPr>
       <w:t xml:space="preserve"> of </w:t>
     </w:r>
-    <w:fldSimple w:instr=" NUMPAGES   \* MERGEFORMAT ">
-      <w:r>
-        <w:rPr>
-          <w:b/>
-          <w:noProof/>
-          <w:sz w:val="22"/>
-        </w:rPr>
-        <w:t>13</w:t>
-      </w:r>
-    </w:fldSimple>
+    <w:r>
+      <w:fldChar w:fldCharType="begin"/>
+    </w:r>
+    <w:r>
+      <w:instrText xml:space="preserve"> NUMPAGES   \* MERGEFORMAT </w:instrText>
+    </w:r>
+    <w:r>
+      <w:fldChar w:fldCharType="separate"/>
+    </w:r>
+    <w:r>
+      <w:rPr>
+        <w:b/>
+        <w:noProof/>
+        <w:sz w:val="22"/>
+      </w:rPr>
+      <w:t>13</w:t>
+    </w:r>
+    <w:r>
+      <w:rPr>
+        <w:b/>
+        <w:noProof/>
+        <w:sz w:val="22"/>
+      </w:rPr>
+      <w:fldChar w:fldCharType="end"/>
+    </w:r>
     <w:r>
       <w:rPr>
         <w:b/>
@@ -3972,15 +4001,29 @@
       </w:rPr>
       <w:t xml:space="preserve"> of </w:t>
     </w:r>
-    <w:fldSimple w:instr=" NUMPAGES   \* MERGEFORMAT ">
-      <w:r>
-        <w:rPr>
-          <w:b/>
-          <w:sz w:val="22"/>
-        </w:rPr>
-        <w:t>11</w:t>
-      </w:r>
-    </w:fldSimple>
+    <w:r>
+      <w:fldChar w:fldCharType="begin"/>
+    </w:r>
+    <w:r>
+      <w:instrText xml:space="preserve"> NUMPAGES   \* MERGEFORMAT </w:instrText>
+    </w:r>
+    <w:r>
+      <w:fldChar w:fldCharType="separate"/>
+    </w:r>
+    <w:r>
+      <w:rPr>
+        <w:b/>
+        <w:sz w:val="22"/>
+      </w:rPr>
+      <w:t>11</w:t>
+    </w:r>
+    <w:r>
+      <w:rPr>
+        <w:b/>
+        <w:sz w:val="22"/>
+      </w:rPr>
+      <w:fldChar w:fldCharType="end"/>
+    </w:r>
     <w:r>
       <w:rPr>
         <w:b/>

</xml_diff>

<commit_message>
Implemented QA feedback, aside from issues requiring SME consultation
</commit_message>
<xml_diff>
--- a/docassemble/PowerOfAttorneyProperty/data/templates/poa_property_statutory_shortform_word_version.docx
+++ b/docassemble/PowerOfAttorneyProperty/data/templates/poa_property_statutory_shortform_word_version.docx
@@ -7,7 +7,15 @@
         <w:pStyle w:val="Heading1"/>
       </w:pPr>
       <w:r>
-        <w:t xml:space="preserve">STATUTORY SHORT FORM  POWER OF ATTORNEY FOR PROPERTY </w:t>
+        <w:t xml:space="preserve">STATUTORY SHORT </w:t>
+      </w:r>
+      <w:proofErr w:type="gramStart"/>
+      <w:r>
+        <w:t>FORM  POWER</w:t>
+      </w:r>
+      <w:proofErr w:type="gramEnd"/>
+      <w:r>
+        <w:t xml:space="preserve"> OF ATTORNEY FOR PROPERTY </w:t>
       </w:r>
     </w:p>
     <w:p>
@@ -50,7 +58,25 @@
           <w:i/>
           <w:sz w:val="32"/>
         </w:rPr>
-        <w:t xml:space="preserve">Includes Amendments Required By Public Act 96-1195 </w:t>
+        <w:t xml:space="preserve">Includes Amendments Required </w:t>
+      </w:r>
+      <w:proofErr w:type="gramStart"/>
+      <w:r>
+        <w:rPr>
+          <w:b/>
+          <w:i/>
+          <w:sz w:val="32"/>
+        </w:rPr>
+        <w:t>By</w:t>
+      </w:r>
+      <w:proofErr w:type="gramEnd"/>
+      <w:r>
+        <w:rPr>
+          <w:b/>
+          <w:i/>
+          <w:sz w:val="32"/>
+        </w:rPr>
+        <w:t xml:space="preserve"> Public Act 96-1195 </w:t>
       </w:r>
       <w:r>
         <w:rPr>
@@ -86,7 +112,15 @@
         <w:ind w:right="82"/>
       </w:pPr>
       <w:r>
-        <w:t xml:space="preserve">NOTICE TO THE INDIVIDUAL SIGNING THE ILLINOIS STATUTORY SHORT FORM  POWER OF ATTORNEY FOR PROPERTY </w:t>
+        <w:t xml:space="preserve">NOTICE TO THE INDIVIDUAL SIGNING THE ILLINOIS STATUTORY SHORT </w:t>
+      </w:r>
+      <w:proofErr w:type="gramStart"/>
+      <w:r>
+        <w:t>FORM  POWER</w:t>
+      </w:r>
+      <w:proofErr w:type="gramEnd"/>
+      <w:r>
+        <w:t xml:space="preserve"> OF ATTORNEY FOR PROPERTY </w:t>
       </w:r>
     </w:p>
     <w:p>
@@ -215,7 +249,21 @@
         <w:rPr>
           <w:sz w:val="32"/>
         </w:rPr>
-        <w:t xml:space="preserve">Unless you specifically limit the period of time that this Power of Attorney will be in effect, your agent may exercise the powers given to him or her throughout your lifetime, both before and after you become incapacitated. A court, however, can take away the powers of your agent if it finds that the agent is not acting properly. You may also revoke this Power of Attorney if you wish. </w:t>
+        <w:t xml:space="preserve">Unless you specifically limit the </w:t>
+      </w:r>
+      <w:proofErr w:type="gramStart"/>
+      <w:r>
+        <w:rPr>
+          <w:sz w:val="32"/>
+        </w:rPr>
+        <w:t>period of time</w:t>
+      </w:r>
+      <w:proofErr w:type="gramEnd"/>
+      <w:r>
+        <w:rPr>
+          <w:sz w:val="32"/>
+        </w:rPr>
+        <w:t xml:space="preserve"> that this Power of Attorney will be in effect, your agent may exercise the powers given to him or her throughout your lifetime, both before and after you become incapacitated. A court, however, can take away the powers of your agent if it finds that the agent is not acting properly. You may also revoke this Power of Attorney if you wish. </w:t>
       </w:r>
     </w:p>
     <w:p>
@@ -487,7 +535,23 @@
         <w:t>1.  I,</w:t>
       </w:r>
       <w:r>
-        <w:t xml:space="preserve"> {{principal.name.full(middle=’full’)}} of {{principal.address.on_one_line(</w:t>
+        <w:t xml:space="preserve"> {{</w:t>
+      </w:r>
+      <w:proofErr w:type="spellStart"/>
+      <w:r>
+        <w:t>principal.name.full</w:t>
+      </w:r>
+      <w:proofErr w:type="spellEnd"/>
+      <w:r>
+        <w:t>(middle=’full’)}} of {{</w:t>
+      </w:r>
+      <w:proofErr w:type="spellStart"/>
+      <w:r>
+        <w:t>principal.address.on_one_line</w:t>
+      </w:r>
+      <w:proofErr w:type="spellEnd"/>
+      <w:r>
+        <w:t>(</w:t>
       </w:r>
       <w:r>
         <w:t>bare=True</w:t>
@@ -502,7 +566,23 @@
         <w:t>hereby revoke all prior statutory powers of attorney for property executed by me and appoint</w:t>
       </w:r>
       <w:r>
-        <w:t xml:space="preserve"> {{agent.name.full(middle=’full’)}} of {{agent.address.on_one_line(</w:t>
+        <w:t xml:space="preserve"> {{</w:t>
+      </w:r>
+      <w:proofErr w:type="spellStart"/>
+      <w:r>
+        <w:t>agent.name.full</w:t>
+      </w:r>
+      <w:proofErr w:type="spellEnd"/>
+      <w:r>
+        <w:t>(middle=’full’)}} of {{</w:t>
+      </w:r>
+      <w:proofErr w:type="spellStart"/>
+      <w:r>
+        <w:t>agent.address.on_one_line</w:t>
+      </w:r>
+      <w:proofErr w:type="spellEnd"/>
+      <w:r>
+        <w:t>(</w:t>
       </w:r>
       <w:r>
         <w:t>bare=True</w:t>
@@ -566,10 +646,26 @@
         <w:ind w:right="64" w:hanging="473"/>
       </w:pPr>
       <w:r>
-        <w:t>{% if which_powers[‘real’] == True %}</w:t>
-      </w:r>
-      <w:r>
-        <w:t>Real estate transactions.</w:t>
+        <w:t xml:space="preserve">{% if </w:t>
+      </w:r>
+      <w:proofErr w:type="spellStart"/>
+      <w:r>
+        <w:t>which_powers</w:t>
+      </w:r>
+      <w:proofErr w:type="spellEnd"/>
+      <w:r>
+        <w:t xml:space="preserve">[‘real’] == True </w:t>
+      </w:r>
+      <w:proofErr w:type="gramStart"/>
+      <w:r>
+        <w:t>%}</w:t>
+      </w:r>
+      <w:r>
+        <w:t>Real</w:t>
+      </w:r>
+      <w:proofErr w:type="gramEnd"/>
+      <w:r>
+        <w:t xml:space="preserve"> estate transactions.</w:t>
       </w:r>
       <w:r>
         <w:t xml:space="preserve">{% else %} </w:t>
@@ -603,16 +699,32 @@
         <w:ind w:right="64" w:hanging="473"/>
       </w:pPr>
       <w:r>
-        <w:t>{% if which_powers[‘financial</w:t>
+        <w:t xml:space="preserve">{% if </w:t>
+      </w:r>
+      <w:proofErr w:type="spellStart"/>
+      <w:r>
+        <w:t>which_powers</w:t>
+      </w:r>
+      <w:proofErr w:type="spellEnd"/>
+      <w:r>
+        <w:t>[‘financial</w:t>
       </w:r>
       <w:r>
         <w:t>’</w:t>
       </w:r>
       <w:r>
-        <w:t>] == True %}</w:t>
-      </w:r>
-      <w:r>
-        <w:t>Financial institution transactions.</w:t>
+        <w:t xml:space="preserve">] == True </w:t>
+      </w:r>
+      <w:proofErr w:type="gramStart"/>
+      <w:r>
+        <w:t>%}</w:t>
+      </w:r>
+      <w:r>
+        <w:t>Financial</w:t>
+      </w:r>
+      <w:proofErr w:type="gramEnd"/>
+      <w:r>
+        <w:t xml:space="preserve"> institution transactions.</w:t>
       </w:r>
       <w:r>
         <w:t xml:space="preserve">{% else %} </w:t>
@@ -646,16 +758,32 @@
         <w:ind w:right="64" w:hanging="473"/>
       </w:pPr>
       <w:r>
-        <w:t>{% if which_powers[‘stock</w:t>
+        <w:t xml:space="preserve">{% if </w:t>
+      </w:r>
+      <w:proofErr w:type="spellStart"/>
+      <w:r>
+        <w:t>which_powers</w:t>
+      </w:r>
+      <w:proofErr w:type="spellEnd"/>
+      <w:r>
+        <w:t>[‘stock</w:t>
       </w:r>
       <w:r>
         <w:t>’</w:t>
       </w:r>
       <w:r>
-        <w:t>] == True %}</w:t>
-      </w:r>
-      <w:r>
-        <w:t>Stock and bond transactions.</w:t>
+        <w:t xml:space="preserve">] == True </w:t>
+      </w:r>
+      <w:proofErr w:type="gramStart"/>
+      <w:r>
+        <w:t>%}</w:t>
+      </w:r>
+      <w:r>
+        <w:t>Stock</w:t>
+      </w:r>
+      <w:proofErr w:type="gramEnd"/>
+      <w:r>
+        <w:t xml:space="preserve"> and bond transactions.</w:t>
       </w:r>
       <w:r>
         <w:t xml:space="preserve">{% else %} </w:t>
@@ -689,16 +817,32 @@
         <w:ind w:right="64" w:hanging="473"/>
       </w:pPr>
       <w:r>
-        <w:t>{% if which_powers[‘tangible</w:t>
+        <w:t xml:space="preserve">{% if </w:t>
+      </w:r>
+      <w:proofErr w:type="spellStart"/>
+      <w:r>
+        <w:t>which_powers</w:t>
+      </w:r>
+      <w:proofErr w:type="spellEnd"/>
+      <w:r>
+        <w:t>[‘tangible</w:t>
       </w:r>
       <w:r>
         <w:t>’</w:t>
       </w:r>
       <w:r>
-        <w:t>] == True %}</w:t>
-      </w:r>
-      <w:r>
-        <w:t>Tangible personal property transactions.</w:t>
+        <w:t xml:space="preserve">] == True </w:t>
+      </w:r>
+      <w:proofErr w:type="gramStart"/>
+      <w:r>
+        <w:t>%}</w:t>
+      </w:r>
+      <w:r>
+        <w:t>Tangible</w:t>
+      </w:r>
+      <w:proofErr w:type="gramEnd"/>
+      <w:r>
+        <w:t xml:space="preserve"> personal property transactions.</w:t>
       </w:r>
       <w:r>
         <w:t xml:space="preserve">{% else %} </w:t>
@@ -732,16 +876,32 @@
         <w:ind w:right="64" w:hanging="473"/>
       </w:pPr>
       <w:r>
-        <w:t>{% if which_powers[‘safe</w:t>
+        <w:t xml:space="preserve">{% if </w:t>
+      </w:r>
+      <w:proofErr w:type="spellStart"/>
+      <w:r>
+        <w:t>which_powers</w:t>
+      </w:r>
+      <w:proofErr w:type="spellEnd"/>
+      <w:r>
+        <w:t>[‘safe</w:t>
       </w:r>
       <w:r>
         <w:t>’</w:t>
       </w:r>
       <w:r>
-        <w:t>] == True %}</w:t>
-      </w:r>
-      <w:r>
-        <w:t>Safe deposit box transactions.</w:t>
+        <w:t xml:space="preserve">] == True </w:t>
+      </w:r>
+      <w:proofErr w:type="gramStart"/>
+      <w:r>
+        <w:t>%}</w:t>
+      </w:r>
+      <w:r>
+        <w:t>Safe</w:t>
+      </w:r>
+      <w:proofErr w:type="gramEnd"/>
+      <w:r>
+        <w:t xml:space="preserve"> deposit box transactions.</w:t>
       </w:r>
       <w:r>
         <w:t xml:space="preserve">{% else %} </w:t>
@@ -775,16 +935,32 @@
         <w:ind w:right="64" w:hanging="473"/>
       </w:pPr>
       <w:r>
-        <w:t>{% if which_powers[‘insurance</w:t>
+        <w:t xml:space="preserve">{% if </w:t>
+      </w:r>
+      <w:proofErr w:type="spellStart"/>
+      <w:r>
+        <w:t>which_powers</w:t>
+      </w:r>
+      <w:proofErr w:type="spellEnd"/>
+      <w:r>
+        <w:t>[‘insurance</w:t>
       </w:r>
       <w:r>
         <w:t>’</w:t>
       </w:r>
       <w:r>
-        <w:t>] == True %}</w:t>
-      </w:r>
-      <w:r>
-        <w:t>Insurance and annuity transactions.</w:t>
+        <w:t xml:space="preserve">] == True </w:t>
+      </w:r>
+      <w:proofErr w:type="gramStart"/>
+      <w:r>
+        <w:t>%}</w:t>
+      </w:r>
+      <w:r>
+        <w:t>Insurance</w:t>
+      </w:r>
+      <w:proofErr w:type="gramEnd"/>
+      <w:r>
+        <w:t xml:space="preserve"> and annuity transactions.</w:t>
       </w:r>
       <w:r>
         <w:t xml:space="preserve">{% else %} </w:t>
@@ -828,10 +1004,26 @@
       </w:pPr>
       <w:r>
         <w:lastRenderedPageBreak/>
-        <w:t>{% if which_powers[‘retirement’] == True %}</w:t>
-      </w:r>
-      <w:r>
-        <w:t>Retirement plan transactions.</w:t>
+        <w:t xml:space="preserve">{% if </w:t>
+      </w:r>
+      <w:proofErr w:type="spellStart"/>
+      <w:r>
+        <w:t>which_powers</w:t>
+      </w:r>
+      <w:proofErr w:type="spellEnd"/>
+      <w:r>
+        <w:t xml:space="preserve">[‘retirement’] == True </w:t>
+      </w:r>
+      <w:proofErr w:type="gramStart"/>
+      <w:r>
+        <w:t>%}</w:t>
+      </w:r>
+      <w:r>
+        <w:t>Retirement</w:t>
+      </w:r>
+      <w:proofErr w:type="gramEnd"/>
+      <w:r>
+        <w:t xml:space="preserve"> plan transactions.</w:t>
       </w:r>
       <w:r>
         <w:t xml:space="preserve">{% else %} </w:t>
@@ -865,10 +1057,26 @@
         <w:ind w:right="64" w:hanging="473"/>
       </w:pPr>
       <w:r>
-        <w:t>{% if which_powers[‘social’] == True %}</w:t>
-      </w:r>
-      <w:r>
-        <w:t>Social Security, employment and military service benefits.</w:t>
+        <w:t xml:space="preserve">{% if </w:t>
+      </w:r>
+      <w:proofErr w:type="spellStart"/>
+      <w:r>
+        <w:t>which_powers</w:t>
+      </w:r>
+      <w:proofErr w:type="spellEnd"/>
+      <w:r>
+        <w:t xml:space="preserve">[‘social’] == True </w:t>
+      </w:r>
+      <w:proofErr w:type="gramStart"/>
+      <w:r>
+        <w:t>%}</w:t>
+      </w:r>
+      <w:r>
+        <w:t>Social</w:t>
+      </w:r>
+      <w:proofErr w:type="gramEnd"/>
+      <w:r>
+        <w:t xml:space="preserve"> Security, employment and military service benefits.</w:t>
       </w:r>
       <w:r>
         <w:t xml:space="preserve">{% else %} </w:t>
@@ -902,10 +1110,26 @@
         <w:ind w:right="64" w:hanging="473"/>
       </w:pPr>
       <w:r>
-        <w:t>{% if which_powers[‘tax’] == True %}</w:t>
-      </w:r>
-      <w:r>
-        <w:t>Tax matters.</w:t>
+        <w:t xml:space="preserve">{% if </w:t>
+      </w:r>
+      <w:proofErr w:type="spellStart"/>
+      <w:r>
+        <w:t>which_powers</w:t>
+      </w:r>
+      <w:proofErr w:type="spellEnd"/>
+      <w:r>
+        <w:t xml:space="preserve">[‘tax’] == True </w:t>
+      </w:r>
+      <w:proofErr w:type="gramStart"/>
+      <w:r>
+        <w:t>%}</w:t>
+      </w:r>
+      <w:r>
+        <w:t>Tax</w:t>
+      </w:r>
+      <w:proofErr w:type="gramEnd"/>
+      <w:r>
+        <w:t xml:space="preserve"> matters.</w:t>
       </w:r>
       <w:r>
         <w:t>{% else %}</w:t>
@@ -939,10 +1163,26 @@
         <w:ind w:right="64" w:hanging="473"/>
       </w:pPr>
       <w:r>
-        <w:t>{% if which_powers[‘claims’] == True %}</w:t>
-      </w:r>
-      <w:r>
-        <w:t>Claims and litigation.</w:t>
+        <w:t xml:space="preserve">{% if </w:t>
+      </w:r>
+      <w:proofErr w:type="spellStart"/>
+      <w:r>
+        <w:t>which_powers</w:t>
+      </w:r>
+      <w:proofErr w:type="spellEnd"/>
+      <w:r>
+        <w:t xml:space="preserve">[‘claims’] == True </w:t>
+      </w:r>
+      <w:proofErr w:type="gramStart"/>
+      <w:r>
+        <w:t>%}</w:t>
+      </w:r>
+      <w:r>
+        <w:t>Claims</w:t>
+      </w:r>
+      <w:proofErr w:type="gramEnd"/>
+      <w:r>
+        <w:t xml:space="preserve"> and litigation.</w:t>
       </w:r>
       <w:r>
         <w:t xml:space="preserve">{% else %} </w:t>
@@ -976,10 +1216,26 @@
         <w:ind w:right="64" w:hanging="473"/>
       </w:pPr>
       <w:r>
-        <w:t>{% if which_powers[‘commodity’] == True %}</w:t>
-      </w:r>
-      <w:r>
-        <w:t>Commodity and option transactions.</w:t>
+        <w:t xml:space="preserve">{% if </w:t>
+      </w:r>
+      <w:proofErr w:type="spellStart"/>
+      <w:r>
+        <w:t>which_powers</w:t>
+      </w:r>
+      <w:proofErr w:type="spellEnd"/>
+      <w:r>
+        <w:t xml:space="preserve">[‘commodity’] == True </w:t>
+      </w:r>
+      <w:proofErr w:type="gramStart"/>
+      <w:r>
+        <w:t>%}</w:t>
+      </w:r>
+      <w:r>
+        <w:t>Commodity</w:t>
+      </w:r>
+      <w:proofErr w:type="gramEnd"/>
+      <w:r>
+        <w:t xml:space="preserve"> and option transactions.</w:t>
       </w:r>
       <w:r>
         <w:t xml:space="preserve">{% else %} </w:t>
@@ -1013,10 +1269,26 @@
         <w:ind w:right="64" w:hanging="473"/>
       </w:pPr>
       <w:r>
-        <w:t>{% if which_powers[‘business’] == True %}</w:t>
-      </w:r>
-      <w:r>
-        <w:t>Business operations.</w:t>
+        <w:t xml:space="preserve">{% if </w:t>
+      </w:r>
+      <w:proofErr w:type="spellStart"/>
+      <w:r>
+        <w:t>which_powers</w:t>
+      </w:r>
+      <w:proofErr w:type="spellEnd"/>
+      <w:r>
+        <w:t xml:space="preserve">[‘business’] == True </w:t>
+      </w:r>
+      <w:proofErr w:type="gramStart"/>
+      <w:r>
+        <w:t>%}</w:t>
+      </w:r>
+      <w:r>
+        <w:t>Business</w:t>
+      </w:r>
+      <w:proofErr w:type="gramEnd"/>
+      <w:r>
+        <w:t xml:space="preserve"> operations.</w:t>
       </w:r>
       <w:r>
         <w:t>{% else %}</w:t>
@@ -1050,10 +1322,26 @@
         <w:ind w:right="64" w:hanging="473"/>
       </w:pPr>
       <w:r>
-        <w:t>{% if which_powers[‘borrowing’] == True %}</w:t>
-      </w:r>
-      <w:r>
-        <w:t>Borrowing transactions.</w:t>
+        <w:t xml:space="preserve">{% if </w:t>
+      </w:r>
+      <w:proofErr w:type="spellStart"/>
+      <w:r>
+        <w:t>which_powers</w:t>
+      </w:r>
+      <w:proofErr w:type="spellEnd"/>
+      <w:r>
+        <w:t xml:space="preserve">[‘borrowing’] == True </w:t>
+      </w:r>
+      <w:proofErr w:type="gramStart"/>
+      <w:r>
+        <w:t>%}</w:t>
+      </w:r>
+      <w:r>
+        <w:t>Borrowing</w:t>
+      </w:r>
+      <w:proofErr w:type="gramEnd"/>
+      <w:r>
+        <w:t xml:space="preserve"> transactions.</w:t>
       </w:r>
       <w:r>
         <w:t>{% else %}</w:t>
@@ -1087,10 +1375,26 @@
         <w:ind w:right="64" w:hanging="473"/>
       </w:pPr>
       <w:r>
-        <w:t>{% if which_powers[‘estate’] == True %}</w:t>
-      </w:r>
-      <w:r>
-        <w:t>Estate transactions.</w:t>
+        <w:t xml:space="preserve">{% if </w:t>
+      </w:r>
+      <w:proofErr w:type="spellStart"/>
+      <w:r>
+        <w:t>which_powers</w:t>
+      </w:r>
+      <w:proofErr w:type="spellEnd"/>
+      <w:r>
+        <w:t xml:space="preserve">[‘estate’] == True </w:t>
+      </w:r>
+      <w:proofErr w:type="gramStart"/>
+      <w:r>
+        <w:t>%}</w:t>
+      </w:r>
+      <w:r>
+        <w:t>Estate</w:t>
+      </w:r>
+      <w:proofErr w:type="gramEnd"/>
+      <w:r>
+        <w:t xml:space="preserve"> transactions.</w:t>
       </w:r>
       <w:r>
         <w:t>{% else %}</w:t>
@@ -1124,10 +1428,26 @@
         <w:ind w:right="64" w:hanging="473"/>
       </w:pPr>
       <w:r>
-        <w:t>{% if which_powers[‘all’] == True %}</w:t>
-      </w:r>
-      <w:r>
-        <w:t>All other property transactions.</w:t>
+        <w:t xml:space="preserve">{% if </w:t>
+      </w:r>
+      <w:proofErr w:type="spellStart"/>
+      <w:r>
+        <w:t>which_powers</w:t>
+      </w:r>
+      <w:proofErr w:type="spellEnd"/>
+      <w:r>
+        <w:t xml:space="preserve">[‘all’] == True </w:t>
+      </w:r>
+      <w:proofErr w:type="gramStart"/>
+      <w:r>
+        <w:t>%}</w:t>
+      </w:r>
+      <w:r>
+        <w:t>All</w:t>
+      </w:r>
+      <w:proofErr w:type="gramEnd"/>
+      <w:r>
+        <w:t xml:space="preserve"> other property transactions.</w:t>
       </w:r>
       <w:r>
         <w:t xml:space="preserve">{% else %} </w:t>
@@ -1229,7 +1549,15 @@
         <w:t>NOTE</w:t>
       </w:r>
       <w:r>
-        <w:t xml:space="preserve">: Here you may include any specific limitations you deem appropriate, such as a prohibition or conditions on the sale of particular stock or real estate or special rules on borrowing by the agent.) </w:t>
+        <w:t xml:space="preserve">: Here you may include any specific limitations you deem appropriate, such as a prohibition or conditions on the sale of </w:t>
+      </w:r>
+      <w:proofErr w:type="gramStart"/>
+      <w:r>
+        <w:t>particular stock</w:t>
+      </w:r>
+      <w:proofErr w:type="gramEnd"/>
+      <w:r>
+        <w:t xml:space="preserve"> or real estate or special rules on borrowing by the agent.) </w:t>
       </w:r>
     </w:p>
     <w:p>
@@ -1247,10 +1575,34 @@
         <w:ind w:left="-5" w:right="64"/>
       </w:pPr>
       <w:r>
-        <w:t>{% if agent_limitations == True %}</w:t>
-      </w:r>
-      <w:r>
-        <w:t>{{ agent_limits}}</w:t>
+        <w:t xml:space="preserve">{% if </w:t>
+      </w:r>
+      <w:proofErr w:type="spellStart"/>
+      <w:r>
+        <w:t>agent_limitations</w:t>
+      </w:r>
+      <w:proofErr w:type="spellEnd"/>
+      <w:r>
+        <w:t xml:space="preserve"> == True </w:t>
+      </w:r>
+      <w:proofErr w:type="gramStart"/>
+      <w:r>
+        <w:t>%}</w:t>
+      </w:r>
+      <w:r>
+        <w:t>{</w:t>
+      </w:r>
+      <w:proofErr w:type="gramEnd"/>
+      <w:r>
+        <w:t xml:space="preserve">{ </w:t>
+      </w:r>
+      <w:proofErr w:type="spellStart"/>
+      <w:r>
+        <w:t>agent_limits</w:t>
+      </w:r>
+      <w:proofErr w:type="spellEnd"/>
+      <w:r>
+        <w:t>}}</w:t>
       </w:r>
       <w:r>
         <w:t>{% endif %}</w:t>
@@ -1316,46 +1668,108 @@
       <w:r>
         <w:t xml:space="preserve">{% if </w:t>
       </w:r>
+      <w:proofErr w:type="spellStart"/>
       <w:r>
         <w:t>life_insurance</w:t>
       </w:r>
+      <w:proofErr w:type="spellEnd"/>
+      <w:r>
+        <w:t xml:space="preserve"> == True </w:t>
+      </w:r>
+      <w:proofErr w:type="gramStart"/>
+      <w:r>
+        <w:t>%}</w:t>
+      </w:r>
+      <w:r>
+        <w:t>My</w:t>
+      </w:r>
+      <w:proofErr w:type="gramEnd"/>
+      <w:r>
+        <w:t xml:space="preserve"> power of attorney shall have the right to make and change insurance beneficiary designations.</w:t>
+      </w:r>
+    </w:p>
+    <w:p>
+      <w:pPr>
+        <w:spacing w:after="0" w:line="259" w:lineRule="auto"/>
+        <w:ind w:left="0" w:firstLine="0"/>
+        <w:jc w:val="left"/>
+      </w:pPr>
+    </w:p>
+    <w:p>
+      <w:pPr>
+        <w:spacing w:after="0" w:line="259" w:lineRule="auto"/>
+        <w:ind w:left="0" w:firstLine="0"/>
+        <w:jc w:val="left"/>
+      </w:pPr>
+      <w:r>
+        <w:t xml:space="preserve">{% endif </w:t>
+      </w:r>
+      <w:proofErr w:type="gramStart"/>
+      <w:r>
+        <w:t>%}</w:t>
+      </w:r>
+      <w:r>
+        <w:t>{</w:t>
+      </w:r>
+      <w:proofErr w:type="gramEnd"/>
+      <w:r>
+        <w:t>%</w:t>
+      </w:r>
+      <w:r>
+        <w:t xml:space="preserve"> if </w:t>
+      </w:r>
+      <w:proofErr w:type="spellStart"/>
+      <w:r>
+        <w:t>file_bankruptcy</w:t>
+      </w:r>
+      <w:proofErr w:type="spellEnd"/>
       <w:r>
         <w:t xml:space="preserve"> == True %}</w:t>
       </w:r>
       <w:r>
-        <w:t>My power of attorney shall have the right to make and change insurance beneficiary designations.</w:t>
-      </w:r>
-    </w:p>
-    <w:p>
-      <w:pPr>
-        <w:spacing w:after="0" w:line="259" w:lineRule="auto"/>
-        <w:ind w:left="0" w:firstLine="0"/>
-        <w:jc w:val="left"/>
-      </w:pPr>
-    </w:p>
-    <w:p>
-      <w:pPr>
-        <w:spacing w:after="0" w:line="259" w:lineRule="auto"/>
-        <w:ind w:left="0" w:firstLine="0"/>
-        <w:jc w:val="left"/>
-      </w:pPr>
-      <w:r>
-        <w:t>{% endif %}</w:t>
-      </w:r>
+        <w:t>My power of attorney shall have the right to pursue bankruptcy on my behalf.</w:t>
+      </w:r>
+    </w:p>
+    <w:p>
+      <w:pPr>
+        <w:spacing w:after="0" w:line="259" w:lineRule="auto"/>
+        <w:ind w:left="0" w:firstLine="0"/>
+        <w:jc w:val="left"/>
+      </w:pPr>
+    </w:p>
+    <w:p>
+      <w:pPr>
+        <w:spacing w:after="0" w:line="259" w:lineRule="auto"/>
+        <w:ind w:left="0" w:firstLine="0"/>
+        <w:jc w:val="left"/>
+      </w:pPr>
       <w:r>
         <w:t>{%</w:t>
       </w:r>
       <w:r>
+        <w:t xml:space="preserve"> endif </w:t>
+      </w:r>
+      <w:proofErr w:type="gramStart"/>
+      <w:r>
+        <w:t>%}{</w:t>
+      </w:r>
+      <w:proofErr w:type="gramEnd"/>
+      <w:r>
+        <w:t>%</w:t>
+      </w:r>
+      <w:r>
         <w:t xml:space="preserve"> if </w:t>
       </w:r>
-      <w:r>
-        <w:t>file_bankruptcy</w:t>
-      </w:r>
+      <w:proofErr w:type="spellStart"/>
+      <w:r>
+        <w:t>designate_successors</w:t>
+      </w:r>
+      <w:proofErr w:type="spellEnd"/>
       <w:r>
         <w:t xml:space="preserve"> == True %}</w:t>
       </w:r>
       <w:r>
-        <w:t>My power of attorney shall have the right to pursue bankruptcy on my behalf.</w:t>
+        <w:t>I grant my agent the power to designate a new successor agent if I am under legal disability and my agent believes it is necessary to designate a new successor agent.</w:t>
       </w:r>
     </w:p>
     <w:p>
@@ -1375,112 +1789,118 @@
         <w:t>{%</w:t>
       </w:r>
       <w:r>
-        <w:t xml:space="preserve"> endif %}{%</w:t>
+        <w:t xml:space="preserve"> endif %}</w:t>
+      </w:r>
+      <w:r>
+        <w:t>{%</w:t>
       </w:r>
       <w:r>
         <w:t xml:space="preserve"> if </w:t>
       </w:r>
-      <w:r>
-        <w:t>designate_successors</w:t>
-      </w:r>
+      <w:proofErr w:type="spellStart"/>
+      <w:r>
+        <w:t>ssn_authority</w:t>
+      </w:r>
+      <w:proofErr w:type="spellEnd"/>
+      <w:r>
+        <w:t xml:space="preserve"> == True %}I, {{</w:t>
+      </w:r>
+      <w:proofErr w:type="spellStart"/>
+      <w:r>
+        <w:t>principal.name.full</w:t>
+      </w:r>
+      <w:proofErr w:type="spellEnd"/>
+      <w:r>
+        <w:t>(middle=’full’)}} born on {{</w:t>
+      </w:r>
+      <w:proofErr w:type="spellStart"/>
+      <w:r>
+        <w:t>birth_date</w:t>
+      </w:r>
+      <w:proofErr w:type="spellEnd"/>
+      <w:r>
+        <w:t>}}</w:t>
+      </w:r>
+      <w:r>
+        <w:t>,</w:t>
+      </w:r>
+      <w:r>
+        <w:t xml:space="preserve"> hereby authorize the Social Security Administration to disclose personal information to my agent including but not limited to my Social Security number, benefit amounts, and other information as outlined in a separate Release of Information and Authorization to Represent when I am no longer physically or mentally able to interact with the Social Security Administration on my own.  My agents are also authorized to act on my behalf with regards to the Social Security Administration as outlined in the release and authorization.</w:t>
+      </w:r>
+    </w:p>
+    <w:p>
+      <w:pPr>
+        <w:spacing w:after="0" w:line="259" w:lineRule="auto"/>
+        <w:ind w:left="0" w:firstLine="0"/>
+        <w:jc w:val="left"/>
+      </w:pPr>
+    </w:p>
+    <w:p>
+      <w:pPr>
+        <w:ind w:left="-5" w:right="64"/>
+      </w:pPr>
+      <w:r>
+        <w:t>{%</w:t>
+      </w:r>
+      <w:r>
+        <w:t xml:space="preserve"> endif </w:t>
+      </w:r>
+      <w:proofErr w:type="gramStart"/>
+      <w:r>
+        <w:t>%}{</w:t>
+      </w:r>
+      <w:proofErr w:type="gramEnd"/>
+      <w:r>
+        <w:t xml:space="preserve">% if </w:t>
+      </w:r>
+      <w:proofErr w:type="spellStart"/>
+      <w:r>
+        <w:t>any_additional_powers</w:t>
+      </w:r>
+      <w:proofErr w:type="spellEnd"/>
       <w:r>
         <w:t xml:space="preserve"> == True %}</w:t>
       </w:r>
       <w:r>
-        <w:t>I grant my agent the power to designate a new successor agent if I am under legal disability and my agent believes it is necessary to designate a new successor agent.</w:t>
-      </w:r>
-    </w:p>
-    <w:p>
-      <w:pPr>
-        <w:spacing w:after="0" w:line="259" w:lineRule="auto"/>
-        <w:ind w:left="0" w:firstLine="0"/>
-        <w:jc w:val="left"/>
-      </w:pPr>
-    </w:p>
-    <w:p>
-      <w:pPr>
-        <w:spacing w:after="0" w:line="259" w:lineRule="auto"/>
-        <w:ind w:left="0" w:firstLine="0"/>
-        <w:jc w:val="left"/>
+        <w:t>{{</w:t>
+      </w:r>
+      <w:proofErr w:type="spellStart"/>
+      <w:r>
+        <w:t>additional_powers</w:t>
+      </w:r>
+      <w:proofErr w:type="spellEnd"/>
+      <w:r>
+        <w:t>}}</w:t>
+      </w:r>
+    </w:p>
+    <w:p>
+      <w:pPr>
+        <w:spacing w:after="0" w:line="259" w:lineRule="auto"/>
+        <w:ind w:left="0" w:firstLine="0"/>
+        <w:jc w:val="left"/>
+      </w:pPr>
+      <w:r>
+        <w:t xml:space="preserve"> </w:t>
+      </w:r>
+    </w:p>
+    <w:p>
+      <w:pPr>
+        <w:ind w:left="-5" w:right="64"/>
       </w:pPr>
       <w:r>
         <w:t>{%</w:t>
       </w:r>
       <w:r>
-        <w:t xml:space="preserve"> endif %}</w:t>
-      </w:r>
-      <w:r>
-        <w:t>{%</w:t>
-      </w:r>
-      <w:r>
-        <w:t xml:space="preserve"> if </w:t>
-      </w:r>
-      <w:r>
-        <w:t>ssn_authority</w:t>
-      </w:r>
-      <w:r>
-        <w:t xml:space="preserve"> == True %}I, {{principal.name.full(middle=’full’)}} born on {{birth_date}}</w:t>
-      </w:r>
-      <w:r>
-        <w:t>,</w:t>
-      </w:r>
-      <w:r>
-        <w:t xml:space="preserve"> hereby authorize the Social Security Administration to disclose personal information to my agent including but not limited to my Social Security number, benefit amounts, and other information as outlined in a separate Release of Information and Authorization to Represent when I am no longer physically or mentally able to interact with the Social Security Administration on my own.  My agents are also authorized to act on my behalf with regards to the Social Security Administration as outlined in the release and authorization.</w:t>
-      </w:r>
-    </w:p>
-    <w:p>
-      <w:pPr>
-        <w:spacing w:after="0" w:line="259" w:lineRule="auto"/>
-        <w:ind w:left="0" w:firstLine="0"/>
-        <w:jc w:val="left"/>
-      </w:pPr>
-    </w:p>
-    <w:p>
-      <w:pPr>
-        <w:ind w:left="-5" w:right="64"/>
-      </w:pPr>
-      <w:r>
-        <w:t>{%</w:t>
-      </w:r>
-      <w:r>
-        <w:t xml:space="preserve"> endif %}{</w:t>
-      </w:r>
-      <w:r>
-        <w:t xml:space="preserve">% if </w:t>
-      </w:r>
-      <w:r>
-        <w:t>any_additional_powers</w:t>
-      </w:r>
-      <w:r>
-        <w:t xml:space="preserve"> == True %}</w:t>
-      </w:r>
-      <w:r>
-        <w:t>{{additional_powers}}</w:t>
-      </w:r>
-    </w:p>
-    <w:p>
-      <w:pPr>
-        <w:spacing w:after="0" w:line="259" w:lineRule="auto"/>
-        <w:ind w:left="0" w:firstLine="0"/>
-        <w:jc w:val="left"/>
-      </w:pPr>
-      <w:r>
-        <w:t xml:space="preserve"> </w:t>
-      </w:r>
-    </w:p>
-    <w:p>
-      <w:pPr>
-        <w:ind w:left="-5" w:right="64"/>
-      </w:pPr>
-      <w:r>
-        <w:t>{%</w:t>
-      </w:r>
-      <w:r>
-        <w:t xml:space="preserve"> endif %}</w:t>
+        <w:t xml:space="preserve"> endif </w:t>
+      </w:r>
+      <w:proofErr w:type="gramStart"/>
+      <w:r>
+        <w:t>%}</w:t>
       </w:r>
       <w:r>
         <w:t>(</w:t>
       </w:r>
+      <w:proofErr w:type="gramEnd"/>
       <w:r>
         <w:rPr>
           <w:b/>
@@ -1519,9 +1939,11 @@
       <w:r>
         <w:t xml:space="preserve"> if </w:t>
       </w:r>
+      <w:proofErr w:type="spellStart"/>
       <w:r>
         <w:t>delegate_decisions</w:t>
       </w:r>
+      <w:proofErr w:type="spellEnd"/>
       <w:r>
         <w:t xml:space="preserve"> == True %}</w:t>
       </w:r>
@@ -1601,14 +2023,24 @@
       <w:r>
         <w:t xml:space="preserve"> if </w:t>
       </w:r>
+      <w:proofErr w:type="spellStart"/>
       <w:r>
         <w:t>agent_compensation</w:t>
       </w:r>
-      <w:r>
-        <w:t xml:space="preserve"> == True %}</w:t>
-      </w:r>
-      <w:r>
-        <w:t>My agent shall be entitled to reasonable compensation for services rendered as agent under this power of attorney.</w:t>
+      <w:proofErr w:type="spellEnd"/>
+      <w:r>
+        <w:t xml:space="preserve"> == True </w:t>
+      </w:r>
+      <w:proofErr w:type="gramStart"/>
+      <w:r>
+        <w:t>%}</w:t>
+      </w:r>
+      <w:r>
+        <w:t>My</w:t>
+      </w:r>
+      <w:proofErr w:type="gramEnd"/>
+      <w:r>
+        <w:t xml:space="preserve"> agent shall be entitled to reasonable compensation for services rendered as agent under this power of attorney.</w:t>
       </w:r>
       <w:r>
         <w:t>{%</w:t>
@@ -1690,19 +2122,43 @@
         <w:t xml:space="preserve"> </w:t>
       </w:r>
       <w:r>
-        <w:t xml:space="preserve">{% if effective_immediately == </w:t>
+        <w:t xml:space="preserve">{% if </w:t>
+      </w:r>
+      <w:proofErr w:type="spellStart"/>
+      <w:r>
+        <w:t>effective_immediately</w:t>
+      </w:r>
+      <w:proofErr w:type="spellEnd"/>
+      <w:r>
+        <w:t xml:space="preserve"> == </w:t>
       </w:r>
       <w:r>
         <w:t>False</w:t>
       </w:r>
       <w:r>
-        <w:t xml:space="preserve"> %}</w:t>
-      </w:r>
-      <w:r>
-        <w:t xml:space="preserve">on </w:t>
-      </w:r>
-      <w:r>
-        <w:t>{{effective_date}}{% else %}</w:t>
+        <w:t xml:space="preserve"> </w:t>
+      </w:r>
+      <w:proofErr w:type="gramStart"/>
+      <w:r>
+        <w:t>%}</w:t>
+      </w:r>
+      <w:r>
+        <w:t>on</w:t>
+      </w:r>
+      <w:proofErr w:type="gramEnd"/>
+      <w:r>
+        <w:t xml:space="preserve"> </w:t>
+      </w:r>
+      <w:r>
+        <w:t>{{</w:t>
+      </w:r>
+      <w:proofErr w:type="spellStart"/>
+      <w:r>
+        <w:t>effective_date</w:t>
+      </w:r>
+      <w:proofErr w:type="spellEnd"/>
+      <w:r>
+        <w:t>}}{% else %}</w:t>
       </w:r>
       <w:r>
         <w:t>immediately</w:t>
@@ -1770,7 +2226,40 @@
         <w:t xml:space="preserve">of attorney shall terminate on </w:t>
       </w:r>
       <w:r>
-        <w:t>{% if end_before_death == True %} {{end_date}}{% else %}</w:t>
+        <w:t xml:space="preserve">{% if </w:t>
+      </w:r>
+      <w:proofErr w:type="spellStart"/>
+      <w:r>
+        <w:t>end_</w:t>
+      </w:r>
+      <w:r>
+        <w:t>at</w:t>
+      </w:r>
+      <w:r>
+        <w:t>_death</w:t>
+      </w:r>
+      <w:proofErr w:type="spellEnd"/>
+      <w:r>
+        <w:t xml:space="preserve"> == </w:t>
+      </w:r>
+      <w:r>
+        <w:t>False</w:t>
+      </w:r>
+      <w:r>
+        <w:t xml:space="preserve"> %} {{</w:t>
+      </w:r>
+      <w:proofErr w:type="spellStart"/>
+      <w:r>
+        <w:t>end_date</w:t>
+      </w:r>
+      <w:proofErr w:type="spellEnd"/>
+      <w:proofErr w:type="gramStart"/>
+      <w:r>
+        <w:t>}}{</w:t>
+      </w:r>
+      <w:proofErr w:type="gramEnd"/>
+      <w:r>
+        <w:t>% else %}</w:t>
       </w:r>
       <w:r>
         <w:t>my death</w:t>
@@ -1806,7 +2295,15 @@
         <w:t>NOTE</w:t>
       </w:r>
       <w:r>
-        <w:t xml:space="preserve">: Insert a future date or event, such as a court determination that you are not under a legal disability or a written determination by your physician that you are not incapacitated, if you want this power to terminate prior to your death.) </w:t>
+        <w:t xml:space="preserve">: Insert a future date or event, such as a court determination that you are not under a legal disability or a written determination by your physician that you are not </w:t>
+      </w:r>
+      <w:proofErr w:type="gramStart"/>
+      <w:r>
+        <w:t>incapacitated, if</w:t>
+      </w:r>
+      <w:proofErr w:type="gramEnd"/>
+      <w:r>
+        <w:t xml:space="preserve"> you want this power to terminate prior to your death.) </w:t>
       </w:r>
     </w:p>
     <w:p>
@@ -1858,17 +2355,27 @@
         <w:t>If any agent named by me shall die, become incompetent, resign or refuse to accept the office of agent, I name the following (each to act alone and successively, in the order named)</w:t>
       </w:r>
       <w:r>
-        <w:t xml:space="preserve"> as successor(s) to such agent:</w:t>
-      </w:r>
-      <w:r>
-        <w:t>{%</w:t>
+        <w:t xml:space="preserve"> as successor(s) to such </w:t>
+      </w:r>
+      <w:proofErr w:type="gramStart"/>
+      <w:r>
+        <w:t>agent:</w:t>
+      </w:r>
+      <w:r>
+        <w:t>{</w:t>
+      </w:r>
+      <w:proofErr w:type="gramEnd"/>
+      <w:r>
+        <w:t>%</w:t>
       </w:r>
       <w:r>
         <w:t xml:space="preserve"> if </w:t>
       </w:r>
+      <w:proofErr w:type="spellStart"/>
       <w:r>
         <w:t>any_successors</w:t>
       </w:r>
+      <w:proofErr w:type="spellEnd"/>
       <w:r>
         <w:t xml:space="preserve"> == True %}</w:t>
       </w:r>
@@ -1896,16 +2403,31 @@
         <w:ind w:right="64"/>
       </w:pPr>
       <w:r>
-        <w:t>{{person.</w:t>
+        <w:t>{{</w:t>
+      </w:r>
+      <w:proofErr w:type="spellStart"/>
+      <w:proofErr w:type="gramStart"/>
+      <w:r>
+        <w:t>person.</w:t>
       </w:r>
       <w:r>
         <w:t>name.full</w:t>
       </w:r>
+      <w:proofErr w:type="spellEnd"/>
+      <w:proofErr w:type="gramEnd"/>
       <w:r>
         <w:t>(middle=’full’)</w:t>
       </w:r>
       <w:r>
-        <w:t>}}, {{person.address.on_one_line(</w:t>
+        <w:t>}}, {{</w:t>
+      </w:r>
+      <w:proofErr w:type="spellStart"/>
+      <w:r>
+        <w:t>person.address.on_one_line</w:t>
+      </w:r>
+      <w:proofErr w:type="spellEnd"/>
+      <w:r>
+        <w:t>(</w:t>
       </w:r>
       <w:r>
         <w:t>bare=True</w:t>
@@ -1917,10 +2439,34 @@
         <w:t>}</w:t>
       </w:r>
       <w:r>
-        <w:t>{% if person.phone_number != “” %}</w:t>
-      </w:r>
-      <w:r>
-        <w:t>, {{phone_number_formatted(person.phone_number)}}</w:t>
+        <w:t xml:space="preserve">{% if </w:t>
+      </w:r>
+      <w:proofErr w:type="spellStart"/>
+      <w:r>
+        <w:t>person.phone_number</w:t>
+      </w:r>
+      <w:proofErr w:type="spellEnd"/>
+      <w:r>
+        <w:t xml:space="preserve"> != “” %}</w:t>
+      </w:r>
+      <w:r>
+        <w:t>, {{</w:t>
+      </w:r>
+      <w:proofErr w:type="spellStart"/>
+      <w:r>
+        <w:t>phone_number_formatted</w:t>
+      </w:r>
+      <w:proofErr w:type="spellEnd"/>
+      <w:r>
+        <w:t>(</w:t>
+      </w:r>
+      <w:proofErr w:type="spellStart"/>
+      <w:r>
+        <w:t>person.phone_number</w:t>
+      </w:r>
+      <w:proofErr w:type="spellEnd"/>
+      <w:r>
+        <w:t>)}}</w:t>
       </w:r>
       <w:r>
         <w:t>{% endif %}</w:t>
@@ -1934,7 +2480,15 @@
         <w:t>{%</w:t>
       </w:r>
       <w:r>
-        <w:t xml:space="preserve"> endfor %}</w:t>
+        <w:t xml:space="preserve"> </w:t>
+      </w:r>
+      <w:proofErr w:type="spellStart"/>
+      <w:r>
+        <w:t>endfor</w:t>
+      </w:r>
+      <w:proofErr w:type="spellEnd"/>
+      <w:r>
+        <w:t xml:space="preserve"> %}</w:t>
       </w:r>
     </w:p>
     <w:p>
@@ -1968,7 +2522,15 @@
         <w:ind w:left="-5" w:right="64"/>
       </w:pPr>
       <w:r>
-        <w:t xml:space="preserve">For purposes of this paragraph 8, a person shall be considered to be incompetent if and while the person is a minor or an adjudicated incompetent or disabled person or the person is unable to give prompt and intelligent consideration to business matters, as certified by a licensed physician. </w:t>
+        <w:t xml:space="preserve">For purposes of this paragraph 8, a person shall </w:t>
+      </w:r>
+      <w:proofErr w:type="gramStart"/>
+      <w:r>
+        <w:t>be considered to be</w:t>
+      </w:r>
+      <w:proofErr w:type="gramEnd"/>
+      <w:r>
+        <w:t xml:space="preserve"> incompetent if and while the person is a minor or an adjudicated incompetent or disabled person or the person is unable to give prompt and intelligent consideration to business matters, as certified by a licensed physician. </w:t>
       </w:r>
     </w:p>
     <w:p>
@@ -2022,9 +2584,11 @@
       <w:r>
         <w:t xml:space="preserve"> if </w:t>
       </w:r>
+      <w:proofErr w:type="spellStart"/>
       <w:r>
         <w:t>is_guardian</w:t>
       </w:r>
+      <w:proofErr w:type="spellEnd"/>
       <w:r>
         <w:t xml:space="preserve"> == True %}</w:t>
       </w:r>
@@ -2076,7 +2640,15 @@
         <w:ind w:right="64"/>
       </w:pPr>
       <w:r>
-        <w:t xml:space="preserve">I am fully informed as to all the contents of this form and understand the full import of this grant of powers to my agent. </w:t>
+        <w:t xml:space="preserve">I am fully informed as to all the contents of this form and understand the full </w:t>
+      </w:r>
+      <w:proofErr w:type="gramStart"/>
+      <w:r>
+        <w:t>import</w:t>
+      </w:r>
+      <w:proofErr w:type="gramEnd"/>
+      <w:r>
+        <w:t xml:space="preserve"> of this grant of powers to my agent. </w:t>
       </w:r>
     </w:p>
     <w:p>
@@ -2176,7 +2748,17 @@
         <w:jc w:val="right"/>
       </w:pPr>
       <w:r>
-        <w:t>{{principal.name.full(middle=’full’)}}</w:t>
+        <w:t>{{</w:t>
+      </w:r>
+      <w:proofErr w:type="spellStart"/>
+      <w:proofErr w:type="gramStart"/>
+      <w:r>
+        <w:t>principal.name.full</w:t>
+      </w:r>
+      <w:proofErr w:type="spellEnd"/>
+      <w:proofErr w:type="gramEnd"/>
+      <w:r>
+        <w:t>(middle=’full’)}}</w:t>
       </w:r>
       <w:r>
         <w:t xml:space="preserve"> </w:t>
@@ -2227,7 +2809,17 @@
         <w:t xml:space="preserve">The undersigned witness certifies that </w:t>
       </w:r>
       <w:r>
-        <w:t>{{principal.name.full(middle=’full’)}}</w:t>
+        <w:t>{{</w:t>
+      </w:r>
+      <w:proofErr w:type="spellStart"/>
+      <w:proofErr w:type="gramStart"/>
+      <w:r>
+        <w:t>principal.name.full</w:t>
+      </w:r>
+      <w:proofErr w:type="spellEnd"/>
+      <w:proofErr w:type="gramEnd"/>
+      <w:r>
+        <w:t>(middle=’full’)}}</w:t>
       </w:r>
       <w:r>
         <w:t xml:space="preserve">, known to me to be the same person whose name is subscribed as principal to the foregoing power of attorney, appeared before me and the notary public and acknowledged signing and delivering the instrument as the free and voluntary act of the principal, for the uses and purposes therein set forth. I believe him or her to be of sound mind and memory. The undersigned witness also certifies that the witness is not: (a) the attending physician or mental health service provider or a relative of the physician or provider; (b) an owner, operator, or relative of an owner or operator of a health care facility in which the principal is a patient or resident; (c) a parent, sibling, descendant, or any spouse of such parent, sibling, or descendant of either the principal or any agent or successor agent under the foregoing power of attorney, whether such relationship is by blood, marriage, or adoption; or (d) an agent or successor agent under the foregoing power of attorney. </w:t>
@@ -2252,10 +2844,17 @@
         <w:jc w:val="left"/>
       </w:pPr>
       <w:r>
-        <w:t xml:space="preserve">Dated: _____________  </w:t>
+        <w:t>Dated: ____________</w:t>
+      </w:r>
+      <w:proofErr w:type="gramStart"/>
+      <w:r>
+        <w:t xml:space="preserve">_  </w:t>
       </w:r>
       <w:r>
         <w:tab/>
+      </w:r>
+      <w:proofErr w:type="gramEnd"/>
+      <w:r>
         <w:t xml:space="preserve">Signed:  __________________________________ </w:t>
       </w:r>
     </w:p>
@@ -2364,7 +2963,15 @@
         <w:ind w:left="-5" w:right="64"/>
       </w:pPr>
       <w:r>
-        <w:t xml:space="preserve">State of   ____________________________ ) </w:t>
+        <w:t>State of   ___________________________</w:t>
+      </w:r>
+      <w:proofErr w:type="gramStart"/>
+      <w:r>
+        <w:t>_ )</w:t>
+      </w:r>
+      <w:proofErr w:type="gramEnd"/>
+      <w:r>
+        <w:t xml:space="preserve"> </w:t>
       </w:r>
     </w:p>
     <w:p>
@@ -2418,7 +3025,15 @@
         <w:ind w:left="-5" w:right="64"/>
       </w:pPr>
       <w:r>
-        <w:t xml:space="preserve">County of __________________________  ) </w:t>
+        <w:t>County of _________________________</w:t>
+      </w:r>
+      <w:proofErr w:type="gramStart"/>
+      <w:r>
+        <w:t>_  )</w:t>
+      </w:r>
+      <w:proofErr w:type="gramEnd"/>
+      <w:r>
+        <w:t xml:space="preserve"> </w:t>
       </w:r>
     </w:p>
     <w:p>
@@ -2458,7 +3073,15 @@
         <w:t>.................................................</w:t>
       </w:r>
       <w:r>
-        <w:t>....... (and .....</w:t>
+        <w:t>....... (</w:t>
+      </w:r>
+      <w:proofErr w:type="gramStart"/>
+      <w:r>
+        <w:t>and</w:t>
+      </w:r>
+      <w:proofErr w:type="gramEnd"/>
+      <w:r>
+        <w:t xml:space="preserve"> .....</w:t>
       </w:r>
       <w:r>
         <w:t>.................................</w:t>
@@ -2661,8 +3284,13 @@
               <w:jc w:val="left"/>
             </w:pPr>
             <w:r>
-              <w:t>my agent (and successors) are</w:t>
+              <w:t xml:space="preserve">my agent (and successors) </w:t>
             </w:r>
+            <w:proofErr w:type="gramStart"/>
+            <w:r>
+              <w:t>are</w:t>
+            </w:r>
+            <w:proofErr w:type="gramEnd"/>
             <w:r>
               <w:t xml:space="preserve"> </w:t>
             </w:r>
@@ -2796,10 +3424,26 @@
               <w:jc w:val="left"/>
             </w:pPr>
             <w:r>
-              <w:t>{% if any_successors == True %}</w:t>
+              <w:t xml:space="preserve">{% if </w:t>
+            </w:r>
+            <w:proofErr w:type="spellStart"/>
+            <w:r>
+              <w:t>any_successors</w:t>
+            </w:r>
+            <w:proofErr w:type="spellEnd"/>
+            <w:r>
+              <w:t xml:space="preserve"> == True </w:t>
+            </w:r>
+            <w:proofErr w:type="gramStart"/>
+            <w:r>
+              <w:t>%}</w:t>
             </w:r>
             <w:r>
-              <w:t>{% for person in successors %}</w:t>
+              <w:t>{</w:t>
+            </w:r>
+            <w:proofErr w:type="gramEnd"/>
+            <w:r>
+              <w:t>% for person in successors %}</w:t>
             </w:r>
             <w:r>
               <w:t xml:space="preserve"> </w:t>
@@ -2926,7 +3570,15 @@
             </w:r>
             <w:r>
               <w:tab/>
-              <w:t xml:space="preserve">(successor agent)  </w:t>
+              <w:t>(</w:t>
+            </w:r>
+            <w:proofErr w:type="gramStart"/>
+            <w:r>
+              <w:t>successor</w:t>
+            </w:r>
+            <w:proofErr w:type="gramEnd"/>
+            <w:r>
+              <w:t xml:space="preserve"> agent)  </w:t>
             </w:r>
             <w:r>
               <w:tab/>
@@ -2940,10 +3592,26 @@
               <w:jc w:val="left"/>
             </w:pPr>
             <w:r>
-              <w:t>{% endfor %}</w:t>
+              <w:t xml:space="preserve">{% </w:t>
+            </w:r>
+            <w:proofErr w:type="spellStart"/>
+            <w:r>
+              <w:t>endfor</w:t>
+            </w:r>
+            <w:proofErr w:type="spellEnd"/>
+            <w:r>
+              <w:t xml:space="preserve"> </w:t>
+            </w:r>
+            <w:proofErr w:type="gramStart"/>
+            <w:r>
+              <w:t>%}</w:t>
             </w:r>
             <w:r>
-              <w:t>{% endif %}</w:t>
+              <w:t>{</w:t>
+            </w:r>
+            <w:proofErr w:type="gramEnd"/>
+            <w:r>
+              <w:t>% endif %}</w:t>
             </w:r>
             <w:r>
               <w:t xml:space="preserve"> </w:t>
@@ -3037,11 +3705,35 @@
         <w:jc w:val="left"/>
       </w:pPr>
       <w:r>
-        <w:t>Name of preparer:{% if for_yourself == False %}</w:t>
+        <w:t xml:space="preserve">Name of </w:t>
+      </w:r>
+      <w:proofErr w:type="gramStart"/>
+      <w:r>
+        <w:t>preparer:{</w:t>
+      </w:r>
+      <w:proofErr w:type="gramEnd"/>
+      <w:r>
+        <w:t xml:space="preserve">% if </w:t>
+      </w:r>
+      <w:proofErr w:type="spellStart"/>
+      <w:r>
+        <w:t>for_yourself</w:t>
+      </w:r>
+      <w:proofErr w:type="spellEnd"/>
+      <w:r>
+        <w:t xml:space="preserve"> == False %}</w:t>
       </w:r>
       <w:r>
         <w:tab/>
-        <w:t>{{preparer.name.full(middle=’full’)}}{% else %}</w:t>
+        <w:t>{{</w:t>
+      </w:r>
+      <w:proofErr w:type="spellStart"/>
+      <w:r>
+        <w:t>preparer.name.full</w:t>
+      </w:r>
+      <w:proofErr w:type="spellEnd"/>
+      <w:r>
+        <w:t>(middle=’full’)}}{% else %}</w:t>
       </w:r>
       <w:r>
         <w:tab/>
@@ -3072,11 +3764,37 @@
       </w:r>
       <w:r>
         <w:tab/>
-        <w:t>{% if for_yourself == False and preparer.address.address != “” %}{{preparer.address.</w:t>
+        <w:t xml:space="preserve">{% if </w:t>
+      </w:r>
+      <w:proofErr w:type="spellStart"/>
+      <w:r>
+        <w:t>for_yourself</w:t>
+      </w:r>
+      <w:proofErr w:type="spellEnd"/>
+      <w:r>
+        <w:t xml:space="preserve"> == False and </w:t>
+      </w:r>
+      <w:proofErr w:type="spellStart"/>
+      <w:proofErr w:type="gramStart"/>
+      <w:r>
+        <w:t>preparer.address</w:t>
+      </w:r>
+      <w:proofErr w:type="gramEnd"/>
+      <w:r>
+        <w:t>.address</w:t>
+      </w:r>
+      <w:proofErr w:type="spellEnd"/>
+      <w:r>
+        <w:t xml:space="preserve"> != “” %}{{</w:t>
+      </w:r>
+      <w:proofErr w:type="spellStart"/>
+      <w:r>
+        <w:t>preparer.address.</w:t>
       </w:r>
       <w:r>
         <w:t>on_one_line</w:t>
       </w:r>
+      <w:proofErr w:type="spellEnd"/>
       <w:r>
         <w:t>(bare=True)}}{% else %}_____________________________________</w:t>
       </w:r>
@@ -3128,10 +3846,18 @@
         <w:t>______</w:t>
       </w:r>
       <w:r>
-        <w:t>________________________________</w:t>
-      </w:r>
-      <w:r>
-        <w:t>{% endif %}</w:t>
+        <w:t>_______________________________</w:t>
+      </w:r>
+      <w:proofErr w:type="gramStart"/>
+      <w:r>
+        <w:t>_</w:t>
+      </w:r>
+      <w:r>
+        <w:t>{</w:t>
+      </w:r>
+      <w:proofErr w:type="gramEnd"/>
+      <w:r>
+        <w:t>% endif %}</w:t>
       </w:r>
     </w:p>
     <w:p>
@@ -3153,16 +3879,53 @@
       </w:r>
       <w:r>
         <w:tab/>
-        <w:t>{% if for_yourself == False and prepare</w:t>
+        <w:t xml:space="preserve">{% if </w:t>
+      </w:r>
+      <w:proofErr w:type="spellStart"/>
+      <w:r>
+        <w:t>for_yourself</w:t>
+      </w:r>
+      <w:proofErr w:type="spellEnd"/>
+      <w:r>
+        <w:t xml:space="preserve"> == False and </w:t>
+      </w:r>
+      <w:proofErr w:type="spellStart"/>
+      <w:proofErr w:type="gramStart"/>
+      <w:r>
+        <w:t>prepare</w:t>
       </w:r>
       <w:r>
         <w:t>r</w:t>
       </w:r>
       <w:r>
-        <w:t>.phone_number !=</w:t>
-      </w:r>
-      <w:r>
-        <w:t>”” %}{{phone_number_formatted(preparer.phone_number)}}{% else %}__________________</w:t>
+        <w:t>.phone</w:t>
+      </w:r>
+      <w:proofErr w:type="gramEnd"/>
+      <w:r>
+        <w:t>_number</w:t>
+      </w:r>
+      <w:proofErr w:type="spellEnd"/>
+      <w:r>
+        <w:t xml:space="preserve"> !=</w:t>
+      </w:r>
+      <w:r>
+        <w:t>”” %}{{</w:t>
+      </w:r>
+      <w:proofErr w:type="spellStart"/>
+      <w:r>
+        <w:t>phone_number_formatted</w:t>
+      </w:r>
+      <w:proofErr w:type="spellEnd"/>
+      <w:r>
+        <w:t>(</w:t>
+      </w:r>
+      <w:proofErr w:type="spellStart"/>
+      <w:r>
+        <w:t>preparer.phone_number</w:t>
+      </w:r>
+      <w:proofErr w:type="spellEnd"/>
+      <w:r>
+        <w:t>)}}{% else %}__________________</w:t>
       </w:r>
       <w:r>
         <w:t>___</w:t>
@@ -3232,7 +3995,15 @@
         <w:ind w:left="-5" w:right="64"/>
       </w:pPr>
       <w:r>
-        <w:t xml:space="preserve">When you (the agent) accept the authority granted under this power of attorney, a special legal relationship, known as agency, is created between you and the principal. Agency imposes upon you duties that continue until you resign or the power of attorney is terminated or revoked. </w:t>
+        <w:t xml:space="preserve">When you (the agent) accept the authority granted under this power of attorney, a special legal relationship, known as agency, is created between you and the principal. Agency imposes upon </w:t>
+      </w:r>
+      <w:proofErr w:type="gramStart"/>
+      <w:r>
+        <w:t>you</w:t>
+      </w:r>
+      <w:proofErr w:type="gramEnd"/>
+      <w:r>
+        <w:t xml:space="preserve"> duties that continue until you resign or the power of attorney is terminated or revoked. </w:t>
       </w:r>
     </w:p>
     <w:p>
@@ -3280,7 +4051,15 @@
         <w:ind w:left="-5" w:right="64"/>
       </w:pPr>
       <w:r>
-        <w:t xml:space="preserve">principal's property; </w:t>
+        <w:t xml:space="preserve">principal's </w:t>
+      </w:r>
+      <w:proofErr w:type="gramStart"/>
+      <w:r>
+        <w:t>property;</w:t>
+      </w:r>
+      <w:proofErr w:type="gramEnd"/>
+      <w:r>
+        <w:t xml:space="preserve"> </w:t>
       </w:r>
     </w:p>
     <w:p>
@@ -3302,7 +4081,15 @@
         <w:ind w:right="64" w:hanging="482"/>
       </w:pPr>
       <w:r>
-        <w:t xml:space="preserve">act in good faith for the best interest of the principal, using due care, competence, and diligence; </w:t>
+        <w:t xml:space="preserve">act in good faith for the best interest of the principal, using due care, competence, and </w:t>
+      </w:r>
+      <w:proofErr w:type="gramStart"/>
+      <w:r>
+        <w:t>diligence;</w:t>
+      </w:r>
+      <w:proofErr w:type="gramEnd"/>
+      <w:r>
+        <w:t xml:space="preserve"> </w:t>
       </w:r>
     </w:p>
     <w:p>
@@ -3324,7 +4111,15 @@
         <w:ind w:right="64" w:hanging="482"/>
       </w:pPr>
       <w:r>
-        <w:t xml:space="preserve">keep a complete and detailed record of all receipts, disbursements, and significant actions conducted for the principal; </w:t>
+        <w:t xml:space="preserve">keep a complete and detailed record of all receipts, disbursements, and significant actions conducted for the </w:t>
+      </w:r>
+      <w:proofErr w:type="gramStart"/>
+      <w:r>
+        <w:t>principal;</w:t>
+      </w:r>
+      <w:proofErr w:type="gramEnd"/>
+      <w:r>
+        <w:t xml:space="preserve"> </w:t>
       </w:r>
     </w:p>
     <w:p>
@@ -3346,7 +4141,15 @@
         <w:ind w:right="64" w:hanging="482"/>
       </w:pPr>
       <w:r>
-        <w:t xml:space="preserve">attempt to preserve the principal's estate plan, to the extent actually known by the agent, if preserving the plan is consistent with the principal's best interest; and </w:t>
+        <w:t xml:space="preserve">attempt to preserve the principal's estate plan, to the extent </w:t>
+      </w:r>
+      <w:proofErr w:type="gramStart"/>
+      <w:r>
+        <w:t>actually known</w:t>
+      </w:r>
+      <w:proofErr w:type="gramEnd"/>
+      <w:r>
+        <w:t xml:space="preserve"> by the agent, if preserving the plan is consistent with the principal's best interest; and </w:t>
       </w:r>
     </w:p>
     <w:p>
@@ -3368,7 +4171,15 @@
         <w:ind w:right="64" w:hanging="482"/>
       </w:pPr>
       <w:r>
-        <w:t xml:space="preserve">cooperate with a person who has authority to make health care decisions for the principal to carry out the principal's reasonable expectations to the extent actually in the principal's best interest. </w:t>
+        <w:t xml:space="preserve">cooperate with a person who has authority to make health care decisions for the principal to carry out the principal's reasonable expectations to the extent </w:t>
+      </w:r>
+      <w:proofErr w:type="gramStart"/>
+      <w:r>
+        <w:t>actually in</w:t>
+      </w:r>
+      <w:proofErr w:type="gramEnd"/>
+      <w:r>
+        <w:t xml:space="preserve"> the principal's best interest. </w:t>
       </w:r>
     </w:p>
     <w:p>
@@ -3408,7 +4219,15 @@
         <w:ind w:right="64" w:hanging="398"/>
       </w:pPr>
       <w:r>
-        <w:t xml:space="preserve">act so as to create a conflict of interest that is inconsistent with the other principles in this Notice to Agent; </w:t>
+        <w:t xml:space="preserve">act so as to create a conflict of interest that is inconsistent with the other principles in this Notice to </w:t>
+      </w:r>
+      <w:proofErr w:type="gramStart"/>
+      <w:r>
+        <w:t>Agent;</w:t>
+      </w:r>
+      <w:proofErr w:type="gramEnd"/>
+      <w:r>
+        <w:t xml:space="preserve"> </w:t>
       </w:r>
     </w:p>
     <w:p>
@@ -3430,7 +4249,15 @@
         <w:ind w:right="64" w:hanging="398"/>
       </w:pPr>
       <w:r>
-        <w:t xml:space="preserve">do any act beyond the authority granted in this power of attorney; </w:t>
+        <w:t xml:space="preserve">do any act beyond the authority granted in this power of </w:t>
+      </w:r>
+      <w:proofErr w:type="gramStart"/>
+      <w:r>
+        <w:t>attorney;</w:t>
+      </w:r>
+      <w:proofErr w:type="gramEnd"/>
+      <w:r>
+        <w:t xml:space="preserve"> </w:t>
       </w:r>
     </w:p>
     <w:p>
@@ -3453,7 +4280,15 @@
       </w:pPr>
       <w:r>
         <w:lastRenderedPageBreak/>
-        <w:t xml:space="preserve">commingle the principal's funds with your funds; </w:t>
+        <w:t xml:space="preserve">commingle the principal's funds with your </w:t>
+      </w:r>
+      <w:proofErr w:type="gramStart"/>
+      <w:r>
+        <w:t>funds;</w:t>
+      </w:r>
+      <w:proofErr w:type="gramEnd"/>
+      <w:r>
+        <w:t xml:space="preserve"> </w:t>
       </w:r>
     </w:p>
     <w:p>
@@ -3475,7 +4310,15 @@
         <w:ind w:right="64" w:hanging="398"/>
       </w:pPr>
       <w:r>
-        <w:t xml:space="preserve">borrow funds or other property from the principal, unless otherwise authorized; </w:t>
+        <w:t xml:space="preserve">borrow funds or other property from the principal, unless otherwise </w:t>
+      </w:r>
+      <w:proofErr w:type="gramStart"/>
+      <w:r>
+        <w:t>authorized;</w:t>
+      </w:r>
+      <w:proofErr w:type="gramEnd"/>
+      <w:r>
+        <w:t xml:space="preserve"> </w:t>
       </w:r>
     </w:p>
     <w:p>
@@ -3551,7 +4394,15 @@
         <w:ind w:left="-5" w:right="64"/>
       </w:pPr>
       <w:r>
-        <w:t xml:space="preserve">The meaning of the powers granted to you is contained in Section 3-4 of the Illinois Power of Attorney Act, which is incorporated by reference into the body of the power of attorney for property document. </w:t>
+        <w:t xml:space="preserve">The meaning of the powers granted to you is contained in Section 3-4 of the Illinois Power of Attorney Act, which is incorporated by reference into the body of the power of attorney for property </w:t>
+      </w:r>
+      <w:proofErr w:type="gramStart"/>
+      <w:r>
+        <w:t>document</w:t>
+      </w:r>
+      <w:proofErr w:type="gramEnd"/>
+      <w:r>
+        <w:t xml:space="preserve">. </w:t>
       </w:r>
     </w:p>
     <w:p>
@@ -3709,8 +4560,17 @@
         <w:b/>
         <w:sz w:val="22"/>
       </w:rPr>
-      <w:t>July 27, 2015</w:t>
+      <w:t xml:space="preserve">July 27, </w:t>
     </w:r>
+    <w:proofErr w:type="gramStart"/>
+    <w:r>
+      <w:rPr>
+        <w:b/>
+        <w:sz w:val="22"/>
+      </w:rPr>
+      <w:t>2015</w:t>
+    </w:r>
+    <w:proofErr w:type="gramEnd"/>
     <w:r>
       <w:rPr>
         <w:b/>
@@ -3765,31 +4625,16 @@
       </w:rPr>
       <w:t xml:space="preserve"> of </w:t>
     </w:r>
-    <w:r>
-      <w:fldChar w:fldCharType="begin"/>
-    </w:r>
-    <w:r>
-      <w:instrText xml:space="preserve"> NUMPAGES   \* MERGEFORMAT </w:instrText>
-    </w:r>
-    <w:r>
-      <w:fldChar w:fldCharType="separate"/>
-    </w:r>
-    <w:r>
-      <w:rPr>
-        <w:b/>
-        <w:noProof/>
-        <w:sz w:val="22"/>
-      </w:rPr>
-      <w:t>13</w:t>
-    </w:r>
-    <w:r>
-      <w:rPr>
-        <w:b/>
-        <w:noProof/>
-        <w:sz w:val="22"/>
-      </w:rPr>
-      <w:fldChar w:fldCharType="end"/>
-    </w:r>
+    <w:fldSimple w:instr=" NUMPAGES   \* MERGEFORMAT ">
+      <w:r>
+        <w:rPr>
+          <w:b/>
+          <w:noProof/>
+          <w:sz w:val="22"/>
+        </w:rPr>
+        <w:t>13</w:t>
+      </w:r>
+    </w:fldSimple>
     <w:r>
       <w:rPr>
         <w:b/>
@@ -3831,8 +4676,17 @@
         <w:b/>
         <w:sz w:val="22"/>
       </w:rPr>
-      <w:t>Form Revised July 27, 2015</w:t>
+      <w:t xml:space="preserve">Form Revised July 27, </w:t>
     </w:r>
+    <w:proofErr w:type="gramStart"/>
+    <w:r>
+      <w:rPr>
+        <w:b/>
+        <w:sz w:val="22"/>
+      </w:rPr>
+      <w:t>2015</w:t>
+    </w:r>
+    <w:proofErr w:type="gramEnd"/>
     <w:r>
       <w:rPr>
         <w:b/>
@@ -3887,31 +4741,16 @@
       </w:rPr>
       <w:t xml:space="preserve"> of </w:t>
     </w:r>
-    <w:r>
-      <w:fldChar w:fldCharType="begin"/>
-    </w:r>
-    <w:r>
-      <w:instrText xml:space="preserve"> NUMPAGES   \* MERGEFORMAT </w:instrText>
-    </w:r>
-    <w:r>
-      <w:fldChar w:fldCharType="separate"/>
-    </w:r>
-    <w:r>
-      <w:rPr>
-        <w:b/>
-        <w:noProof/>
-        <w:sz w:val="22"/>
-      </w:rPr>
-      <w:t>13</w:t>
-    </w:r>
-    <w:r>
-      <w:rPr>
-        <w:b/>
-        <w:noProof/>
-        <w:sz w:val="22"/>
-      </w:rPr>
-      <w:fldChar w:fldCharType="end"/>
-    </w:r>
+    <w:fldSimple w:instr=" NUMPAGES   \* MERGEFORMAT ">
+      <w:r>
+        <w:rPr>
+          <w:b/>
+          <w:noProof/>
+          <w:sz w:val="22"/>
+        </w:rPr>
+        <w:t>13</w:t>
+      </w:r>
+    </w:fldSimple>
     <w:r>
       <w:rPr>
         <w:b/>
@@ -3953,7 +4792,23 @@
         <w:b/>
         <w:sz w:val="22"/>
       </w:rPr>
-      <w:t xml:space="preserve">Form Revised July 15, 2011 </w:t>
+      <w:t xml:space="preserve">Form Revised July 15, </w:t>
+    </w:r>
+    <w:proofErr w:type="gramStart"/>
+    <w:r>
+      <w:rPr>
+        <w:b/>
+        <w:sz w:val="22"/>
+      </w:rPr>
+      <w:t>2011</w:t>
+    </w:r>
+    <w:proofErr w:type="gramEnd"/>
+    <w:r>
+      <w:rPr>
+        <w:b/>
+        <w:sz w:val="22"/>
+      </w:rPr>
+      <w:t xml:space="preserve"> </w:t>
     </w:r>
     <w:r>
       <w:rPr>
@@ -4001,29 +4856,15 @@
       </w:rPr>
       <w:t xml:space="preserve"> of </w:t>
     </w:r>
-    <w:r>
-      <w:fldChar w:fldCharType="begin"/>
-    </w:r>
-    <w:r>
-      <w:instrText xml:space="preserve"> NUMPAGES   \* MERGEFORMAT </w:instrText>
-    </w:r>
-    <w:r>
-      <w:fldChar w:fldCharType="separate"/>
-    </w:r>
-    <w:r>
-      <w:rPr>
-        <w:b/>
-        <w:sz w:val="22"/>
-      </w:rPr>
-      <w:t>11</w:t>
-    </w:r>
-    <w:r>
-      <w:rPr>
-        <w:b/>
-        <w:sz w:val="22"/>
-      </w:rPr>
-      <w:fldChar w:fldCharType="end"/>
-    </w:r>
+    <w:fldSimple w:instr=" NUMPAGES   \* MERGEFORMAT ">
+      <w:r>
+        <w:rPr>
+          <w:b/>
+          <w:sz w:val="22"/>
+        </w:rPr>
+        <w:t>11</w:t>
+      </w:r>
+    </w:fldSimple>
     <w:r>
       <w:rPr>
         <w:b/>

</xml_diff>

<commit_message>
Added international address option for agent and successors
</commit_message>
<xml_diff>
--- a/docassemble/PowerOfAttorneyProperty/data/templates/poa_property_statutory_shortform_word_version.docx
+++ b/docassemble/PowerOfAttorneyProperty/data/templates/poa_property_statutory_shortform_word_version.docx
@@ -7,15 +7,7 @@
         <w:pStyle w:val="Heading1"/>
       </w:pPr>
       <w:r>
-        <w:t xml:space="preserve">STATUTORY SHORT </w:t>
-      </w:r>
-      <w:proofErr w:type="gramStart"/>
-      <w:r>
-        <w:t>FORM  POWER</w:t>
-      </w:r>
-      <w:proofErr w:type="gramEnd"/>
-      <w:r>
-        <w:t xml:space="preserve"> OF ATTORNEY FOR PROPERTY </w:t>
+        <w:t xml:space="preserve">STATUTORY SHORT FORM  POWER OF ATTORNEY FOR PROPERTY </w:t>
       </w:r>
     </w:p>
     <w:p>
@@ -58,25 +50,7 @@
           <w:i/>
           <w:sz w:val="32"/>
         </w:rPr>
-        <w:t xml:space="preserve">Includes Amendments Required </w:t>
-      </w:r>
-      <w:proofErr w:type="gramStart"/>
-      <w:r>
-        <w:rPr>
-          <w:b/>
-          <w:i/>
-          <w:sz w:val="32"/>
-        </w:rPr>
-        <w:t>By</w:t>
-      </w:r>
-      <w:proofErr w:type="gramEnd"/>
-      <w:r>
-        <w:rPr>
-          <w:b/>
-          <w:i/>
-          <w:sz w:val="32"/>
-        </w:rPr>
-        <w:t xml:space="preserve"> Public Act 96-1195 </w:t>
+        <w:t xml:space="preserve">Includes Amendments Required By Public Act 96-1195 </w:t>
       </w:r>
       <w:r>
         <w:rPr>
@@ -112,15 +86,7 @@
         <w:ind w:right="82"/>
       </w:pPr>
       <w:r>
-        <w:t xml:space="preserve">NOTICE TO THE INDIVIDUAL SIGNING THE ILLINOIS STATUTORY SHORT </w:t>
-      </w:r>
-      <w:proofErr w:type="gramStart"/>
-      <w:r>
-        <w:t>FORM  POWER</w:t>
-      </w:r>
-      <w:proofErr w:type="gramEnd"/>
-      <w:r>
-        <w:t xml:space="preserve"> OF ATTORNEY FOR PROPERTY </w:t>
+        <w:t xml:space="preserve">NOTICE TO THE INDIVIDUAL SIGNING THE ILLINOIS STATUTORY SHORT FORM  POWER OF ATTORNEY FOR PROPERTY </w:t>
       </w:r>
     </w:p>
     <w:p>
@@ -249,21 +215,7 @@
         <w:rPr>
           <w:sz w:val="32"/>
         </w:rPr>
-        <w:t xml:space="preserve">Unless you specifically limit the </w:t>
-      </w:r>
-      <w:proofErr w:type="gramStart"/>
-      <w:r>
-        <w:rPr>
-          <w:sz w:val="32"/>
-        </w:rPr>
-        <w:t>period of time</w:t>
-      </w:r>
-      <w:proofErr w:type="gramEnd"/>
-      <w:r>
-        <w:rPr>
-          <w:sz w:val="32"/>
-        </w:rPr>
-        <w:t xml:space="preserve"> that this Power of Attorney will be in effect, your agent may exercise the powers given to him or her throughout your lifetime, both before and after you become incapacitated. A court, however, can take away the powers of your agent if it finds that the agent is not acting properly. You may also revoke this Power of Attorney if you wish. </w:t>
+        <w:t xml:space="preserve">Unless you specifically limit the period of time that this Power of Attorney will be in effect, your agent may exercise the powers given to him or her throughout your lifetime, both before and after you become incapacitated. A court, however, can take away the powers of your agent if it finds that the agent is not acting properly. You may also revoke this Power of Attorney if you wish. </w:t>
       </w:r>
     </w:p>
     <w:p>
@@ -535,23 +487,7 @@
         <w:t>1.  I,</w:t>
       </w:r>
       <w:r>
-        <w:t xml:space="preserve"> {{</w:t>
-      </w:r>
-      <w:proofErr w:type="spellStart"/>
-      <w:r>
-        <w:t>principal.name.full</w:t>
-      </w:r>
-      <w:proofErr w:type="spellEnd"/>
-      <w:r>
-        <w:t>(middle=’full’)}} of {{</w:t>
-      </w:r>
-      <w:proofErr w:type="spellStart"/>
-      <w:r>
-        <w:t>principal.address.on_one_line</w:t>
-      </w:r>
-      <w:proofErr w:type="spellEnd"/>
-      <w:r>
-        <w:t>(</w:t>
+        <w:t xml:space="preserve"> {{principal.name.full(middle=’full’)}} of {{principal.address.on_one_line(</w:t>
       </w:r>
       <w:r>
         <w:t>bare=True</w:t>
@@ -566,29 +502,31 @@
         <w:t>hereby revoke all prior statutory powers of attorney for property executed by me and appoint</w:t>
       </w:r>
       <w:r>
-        <w:t xml:space="preserve"> {{</w:t>
-      </w:r>
-      <w:proofErr w:type="spellStart"/>
-      <w:r>
-        <w:t>agent.name.full</w:t>
-      </w:r>
-      <w:proofErr w:type="spellEnd"/>
-      <w:r>
-        <w:t>(middle=’full’)}} of {{</w:t>
-      </w:r>
-      <w:proofErr w:type="spellStart"/>
-      <w:r>
-        <w:t>agent.address.on_one_line</w:t>
-      </w:r>
-      <w:proofErr w:type="spellEnd"/>
-      <w:r>
-        <w:t>(</w:t>
+        <w:t xml:space="preserve"> {{agent.name.full(middle=’full’)}} of </w:t>
+      </w:r>
+      <w:r>
+        <w:t>{% if agent.in_america == True %}</w:t>
+      </w:r>
+      <w:r>
+        <w:t>{{agent.address.on_one_line(</w:t>
       </w:r>
       <w:r>
         <w:t>bare=True</w:t>
       </w:r>
       <w:r>
-        <w:t xml:space="preserve">)}} </w:t>
+        <w:t>)}}</w:t>
+      </w:r>
+      <w:r>
+        <w:t>{% else %}{</w:t>
+      </w:r>
+      <w:r>
+        <w:t>{</w:t>
+      </w:r>
+      <w:r>
+        <w:t>agent.intl_address_1}}, {{agent.intl_address_2}}{% endif %}</w:t>
+      </w:r>
+      <w:r>
+        <w:t xml:space="preserve"> </w:t>
       </w:r>
       <w:r>
         <w:t xml:space="preserve">as my attorney-in-fact (my “agent”) to act for me and in my name (in any way I could act in person) with respect to the following powers, as defined in Section 3-4 of the “Statutory Short Form Power of Attorney for Property Law” (including all amendments), but subject to any limitations on or additions to the specified powers inserted in paragraph 2 or 3 below: </w:t>
@@ -646,26 +584,10 @@
         <w:ind w:right="64" w:hanging="473"/>
       </w:pPr>
       <w:r>
-        <w:t xml:space="preserve">{% if </w:t>
-      </w:r>
-      <w:proofErr w:type="spellStart"/>
-      <w:r>
-        <w:t>which_powers</w:t>
-      </w:r>
-      <w:proofErr w:type="spellEnd"/>
-      <w:r>
-        <w:t xml:space="preserve">[‘real’] == True </w:t>
-      </w:r>
-      <w:proofErr w:type="gramStart"/>
-      <w:r>
-        <w:t>%}</w:t>
-      </w:r>
-      <w:r>
-        <w:t>Real</w:t>
-      </w:r>
-      <w:proofErr w:type="gramEnd"/>
-      <w:r>
-        <w:t xml:space="preserve"> estate transactions.</w:t>
+        <w:t>{% if which_powers[‘real’] == True %}</w:t>
+      </w:r>
+      <w:r>
+        <w:t>Real estate transactions.</w:t>
       </w:r>
       <w:r>
         <w:t xml:space="preserve">{% else %} </w:t>
@@ -699,32 +621,16 @@
         <w:ind w:right="64" w:hanging="473"/>
       </w:pPr>
       <w:r>
-        <w:t xml:space="preserve">{% if </w:t>
-      </w:r>
-      <w:proofErr w:type="spellStart"/>
-      <w:r>
-        <w:t>which_powers</w:t>
-      </w:r>
-      <w:proofErr w:type="spellEnd"/>
-      <w:r>
-        <w:t>[‘financial</w:t>
+        <w:t>{% if which_powers[‘financial</w:t>
       </w:r>
       <w:r>
         <w:t>’</w:t>
       </w:r>
       <w:r>
-        <w:t xml:space="preserve">] == True </w:t>
-      </w:r>
-      <w:proofErr w:type="gramStart"/>
-      <w:r>
-        <w:t>%}</w:t>
-      </w:r>
-      <w:r>
-        <w:t>Financial</w:t>
-      </w:r>
-      <w:proofErr w:type="gramEnd"/>
-      <w:r>
-        <w:t xml:space="preserve"> institution transactions.</w:t>
+        <w:t>] == True %}</w:t>
+      </w:r>
+      <w:r>
+        <w:t>Financial institution transactions.</w:t>
       </w:r>
       <w:r>
         <w:t xml:space="preserve">{% else %} </w:t>
@@ -758,32 +664,16 @@
         <w:ind w:right="64" w:hanging="473"/>
       </w:pPr>
       <w:r>
-        <w:t xml:space="preserve">{% if </w:t>
-      </w:r>
-      <w:proofErr w:type="spellStart"/>
-      <w:r>
-        <w:t>which_powers</w:t>
-      </w:r>
-      <w:proofErr w:type="spellEnd"/>
-      <w:r>
-        <w:t>[‘stock</w:t>
+        <w:t>{% if which_powers[‘stock</w:t>
       </w:r>
       <w:r>
         <w:t>’</w:t>
       </w:r>
       <w:r>
-        <w:t xml:space="preserve">] == True </w:t>
-      </w:r>
-      <w:proofErr w:type="gramStart"/>
-      <w:r>
-        <w:t>%}</w:t>
-      </w:r>
-      <w:r>
-        <w:t>Stock</w:t>
-      </w:r>
-      <w:proofErr w:type="gramEnd"/>
-      <w:r>
-        <w:t xml:space="preserve"> and bond transactions.</w:t>
+        <w:t>] == True %}</w:t>
+      </w:r>
+      <w:r>
+        <w:t>Stock and bond transactions.</w:t>
       </w:r>
       <w:r>
         <w:t xml:space="preserve">{% else %} </w:t>
@@ -817,32 +707,16 @@
         <w:ind w:right="64" w:hanging="473"/>
       </w:pPr>
       <w:r>
-        <w:t xml:space="preserve">{% if </w:t>
-      </w:r>
-      <w:proofErr w:type="spellStart"/>
-      <w:r>
-        <w:t>which_powers</w:t>
-      </w:r>
-      <w:proofErr w:type="spellEnd"/>
-      <w:r>
-        <w:t>[‘tangible</w:t>
+        <w:t>{% if which_powers[‘tangible</w:t>
       </w:r>
       <w:r>
         <w:t>’</w:t>
       </w:r>
       <w:r>
-        <w:t xml:space="preserve">] == True </w:t>
-      </w:r>
-      <w:proofErr w:type="gramStart"/>
-      <w:r>
-        <w:t>%}</w:t>
-      </w:r>
-      <w:r>
-        <w:t>Tangible</w:t>
-      </w:r>
-      <w:proofErr w:type="gramEnd"/>
-      <w:r>
-        <w:t xml:space="preserve"> personal property transactions.</w:t>
+        <w:t>] == True %}</w:t>
+      </w:r>
+      <w:r>
+        <w:t>Tangible personal property transactions.</w:t>
       </w:r>
       <w:r>
         <w:t xml:space="preserve">{% else %} </w:t>
@@ -876,32 +750,16 @@
         <w:ind w:right="64" w:hanging="473"/>
       </w:pPr>
       <w:r>
-        <w:t xml:space="preserve">{% if </w:t>
-      </w:r>
-      <w:proofErr w:type="spellStart"/>
-      <w:r>
-        <w:t>which_powers</w:t>
-      </w:r>
-      <w:proofErr w:type="spellEnd"/>
-      <w:r>
-        <w:t>[‘safe</w:t>
+        <w:t>{% if which_powers[‘safe</w:t>
       </w:r>
       <w:r>
         <w:t>’</w:t>
       </w:r>
       <w:r>
-        <w:t xml:space="preserve">] == True </w:t>
-      </w:r>
-      <w:proofErr w:type="gramStart"/>
-      <w:r>
-        <w:t>%}</w:t>
-      </w:r>
-      <w:r>
-        <w:t>Safe</w:t>
-      </w:r>
-      <w:proofErr w:type="gramEnd"/>
-      <w:r>
-        <w:t xml:space="preserve"> deposit box transactions.</w:t>
+        <w:t>] == True %}</w:t>
+      </w:r>
+      <w:r>
+        <w:t>Safe deposit box transactions.</w:t>
       </w:r>
       <w:r>
         <w:t xml:space="preserve">{% else %} </w:t>
@@ -935,32 +793,16 @@
         <w:ind w:right="64" w:hanging="473"/>
       </w:pPr>
       <w:r>
-        <w:t xml:space="preserve">{% if </w:t>
-      </w:r>
-      <w:proofErr w:type="spellStart"/>
-      <w:r>
-        <w:t>which_powers</w:t>
-      </w:r>
-      <w:proofErr w:type="spellEnd"/>
-      <w:r>
-        <w:t>[‘insurance</w:t>
+        <w:t>{% if which_powers[‘insurance</w:t>
       </w:r>
       <w:r>
         <w:t>’</w:t>
       </w:r>
       <w:r>
-        <w:t xml:space="preserve">] == True </w:t>
-      </w:r>
-      <w:proofErr w:type="gramStart"/>
-      <w:r>
-        <w:t>%}</w:t>
-      </w:r>
-      <w:r>
-        <w:t>Insurance</w:t>
-      </w:r>
-      <w:proofErr w:type="gramEnd"/>
-      <w:r>
-        <w:t xml:space="preserve"> and annuity transactions.</w:t>
+        <w:t>] == True %}</w:t>
+      </w:r>
+      <w:r>
+        <w:t>Insurance and annuity transactions.</w:t>
       </w:r>
       <w:r>
         <w:t xml:space="preserve">{% else %} </w:t>
@@ -991,6 +833,7 @@
         <w:rPr>
           <w:sz w:val="24"/>
         </w:rPr>
+        <w:lastRenderedPageBreak/>
         <w:t xml:space="preserve"> </w:t>
       </w:r>
     </w:p>
@@ -1003,27 +846,10 @@
         <w:ind w:right="64" w:hanging="473"/>
       </w:pPr>
       <w:r>
-        <w:lastRenderedPageBreak/>
-        <w:t xml:space="preserve">{% if </w:t>
-      </w:r>
-      <w:proofErr w:type="spellStart"/>
-      <w:r>
-        <w:t>which_powers</w:t>
-      </w:r>
-      <w:proofErr w:type="spellEnd"/>
-      <w:r>
-        <w:t xml:space="preserve">[‘retirement’] == True </w:t>
-      </w:r>
-      <w:proofErr w:type="gramStart"/>
-      <w:r>
-        <w:t>%}</w:t>
-      </w:r>
-      <w:r>
-        <w:t>Retirement</w:t>
-      </w:r>
-      <w:proofErr w:type="gramEnd"/>
-      <w:r>
-        <w:t xml:space="preserve"> plan transactions.</w:t>
+        <w:t>{% if which_powers[‘retirement’] == True %}</w:t>
+      </w:r>
+      <w:r>
+        <w:t>Retirement plan transactions.</w:t>
       </w:r>
       <w:r>
         <w:t xml:space="preserve">{% else %} </w:t>
@@ -1057,26 +883,10 @@
         <w:ind w:right="64" w:hanging="473"/>
       </w:pPr>
       <w:r>
-        <w:t xml:space="preserve">{% if </w:t>
-      </w:r>
-      <w:proofErr w:type="spellStart"/>
-      <w:r>
-        <w:t>which_powers</w:t>
-      </w:r>
-      <w:proofErr w:type="spellEnd"/>
-      <w:r>
-        <w:t xml:space="preserve">[‘social’] == True </w:t>
-      </w:r>
-      <w:proofErr w:type="gramStart"/>
-      <w:r>
-        <w:t>%}</w:t>
-      </w:r>
-      <w:r>
-        <w:t>Social</w:t>
-      </w:r>
-      <w:proofErr w:type="gramEnd"/>
-      <w:r>
-        <w:t xml:space="preserve"> Security, employment and military service benefits.</w:t>
+        <w:t>{% if which_powers[‘social’] == True %}</w:t>
+      </w:r>
+      <w:r>
+        <w:t>Social Security, employment and military service benefits.</w:t>
       </w:r>
       <w:r>
         <w:t xml:space="preserve">{% else %} </w:t>
@@ -1110,26 +920,10 @@
         <w:ind w:right="64" w:hanging="473"/>
       </w:pPr>
       <w:r>
-        <w:t xml:space="preserve">{% if </w:t>
-      </w:r>
-      <w:proofErr w:type="spellStart"/>
-      <w:r>
-        <w:t>which_powers</w:t>
-      </w:r>
-      <w:proofErr w:type="spellEnd"/>
-      <w:r>
-        <w:t xml:space="preserve">[‘tax’] == True </w:t>
-      </w:r>
-      <w:proofErr w:type="gramStart"/>
-      <w:r>
-        <w:t>%}</w:t>
-      </w:r>
-      <w:r>
-        <w:t>Tax</w:t>
-      </w:r>
-      <w:proofErr w:type="gramEnd"/>
-      <w:r>
-        <w:t xml:space="preserve"> matters.</w:t>
+        <w:t>{% if which_powers[‘tax’] == True %}</w:t>
+      </w:r>
+      <w:r>
+        <w:t>Tax matters.</w:t>
       </w:r>
       <w:r>
         <w:t>{% else %}</w:t>
@@ -1163,26 +957,10 @@
         <w:ind w:right="64" w:hanging="473"/>
       </w:pPr>
       <w:r>
-        <w:t xml:space="preserve">{% if </w:t>
-      </w:r>
-      <w:proofErr w:type="spellStart"/>
-      <w:r>
-        <w:t>which_powers</w:t>
-      </w:r>
-      <w:proofErr w:type="spellEnd"/>
-      <w:r>
-        <w:t xml:space="preserve">[‘claims’] == True </w:t>
-      </w:r>
-      <w:proofErr w:type="gramStart"/>
-      <w:r>
-        <w:t>%}</w:t>
-      </w:r>
-      <w:r>
-        <w:t>Claims</w:t>
-      </w:r>
-      <w:proofErr w:type="gramEnd"/>
-      <w:r>
-        <w:t xml:space="preserve"> and litigation.</w:t>
+        <w:t>{% if which_powers[‘claims’] == True %}</w:t>
+      </w:r>
+      <w:r>
+        <w:t>Claims and litigation.</w:t>
       </w:r>
       <w:r>
         <w:t xml:space="preserve">{% else %} </w:t>
@@ -1216,26 +994,10 @@
         <w:ind w:right="64" w:hanging="473"/>
       </w:pPr>
       <w:r>
-        <w:t xml:space="preserve">{% if </w:t>
-      </w:r>
-      <w:proofErr w:type="spellStart"/>
-      <w:r>
-        <w:t>which_powers</w:t>
-      </w:r>
-      <w:proofErr w:type="spellEnd"/>
-      <w:r>
-        <w:t xml:space="preserve">[‘commodity’] == True </w:t>
-      </w:r>
-      <w:proofErr w:type="gramStart"/>
-      <w:r>
-        <w:t>%}</w:t>
-      </w:r>
-      <w:r>
-        <w:t>Commodity</w:t>
-      </w:r>
-      <w:proofErr w:type="gramEnd"/>
-      <w:r>
-        <w:t xml:space="preserve"> and option transactions.</w:t>
+        <w:t>{% if which_powers[‘commodity’] == True %}</w:t>
+      </w:r>
+      <w:r>
+        <w:t>Commodity and option transactions.</w:t>
       </w:r>
       <w:r>
         <w:t xml:space="preserve">{% else %} </w:t>
@@ -1269,26 +1031,10 @@
         <w:ind w:right="64" w:hanging="473"/>
       </w:pPr>
       <w:r>
-        <w:t xml:space="preserve">{% if </w:t>
-      </w:r>
-      <w:proofErr w:type="spellStart"/>
-      <w:r>
-        <w:t>which_powers</w:t>
-      </w:r>
-      <w:proofErr w:type="spellEnd"/>
-      <w:r>
-        <w:t xml:space="preserve">[‘business’] == True </w:t>
-      </w:r>
-      <w:proofErr w:type="gramStart"/>
-      <w:r>
-        <w:t>%}</w:t>
-      </w:r>
-      <w:r>
-        <w:t>Business</w:t>
-      </w:r>
-      <w:proofErr w:type="gramEnd"/>
-      <w:r>
-        <w:t xml:space="preserve"> operations.</w:t>
+        <w:t>{% if which_powers[‘business’] == True %}</w:t>
+      </w:r>
+      <w:r>
+        <w:t>Business operations.</w:t>
       </w:r>
       <w:r>
         <w:t>{% else %}</w:t>
@@ -1322,26 +1068,10 @@
         <w:ind w:right="64" w:hanging="473"/>
       </w:pPr>
       <w:r>
-        <w:t xml:space="preserve">{% if </w:t>
-      </w:r>
-      <w:proofErr w:type="spellStart"/>
-      <w:r>
-        <w:t>which_powers</w:t>
-      </w:r>
-      <w:proofErr w:type="spellEnd"/>
-      <w:r>
-        <w:t xml:space="preserve">[‘borrowing’] == True </w:t>
-      </w:r>
-      <w:proofErr w:type="gramStart"/>
-      <w:r>
-        <w:t>%}</w:t>
-      </w:r>
-      <w:r>
-        <w:t>Borrowing</w:t>
-      </w:r>
-      <w:proofErr w:type="gramEnd"/>
-      <w:r>
-        <w:t xml:space="preserve"> transactions.</w:t>
+        <w:t>{% if which_powers[‘borrowing’] == True %}</w:t>
+      </w:r>
+      <w:r>
+        <w:t>Borrowing transactions.</w:t>
       </w:r>
       <w:r>
         <w:t>{% else %}</w:t>
@@ -1375,26 +1105,10 @@
         <w:ind w:right="64" w:hanging="473"/>
       </w:pPr>
       <w:r>
-        <w:t xml:space="preserve">{% if </w:t>
-      </w:r>
-      <w:proofErr w:type="spellStart"/>
-      <w:r>
-        <w:t>which_powers</w:t>
-      </w:r>
-      <w:proofErr w:type="spellEnd"/>
-      <w:r>
-        <w:t xml:space="preserve">[‘estate’] == True </w:t>
-      </w:r>
-      <w:proofErr w:type="gramStart"/>
-      <w:r>
-        <w:t>%}</w:t>
-      </w:r>
-      <w:r>
-        <w:t>Estate</w:t>
-      </w:r>
-      <w:proofErr w:type="gramEnd"/>
-      <w:r>
-        <w:t xml:space="preserve"> transactions.</w:t>
+        <w:t>{% if which_powers[‘estate’] == True %}</w:t>
+      </w:r>
+      <w:r>
+        <w:t>Estate transactions.</w:t>
       </w:r>
       <w:r>
         <w:t>{% else %}</w:t>
@@ -1428,26 +1142,10 @@
         <w:ind w:right="64" w:hanging="473"/>
       </w:pPr>
       <w:r>
-        <w:t xml:space="preserve">{% if </w:t>
-      </w:r>
-      <w:proofErr w:type="spellStart"/>
-      <w:r>
-        <w:t>which_powers</w:t>
-      </w:r>
-      <w:proofErr w:type="spellEnd"/>
-      <w:r>
-        <w:t xml:space="preserve">[‘all’] == True </w:t>
-      </w:r>
-      <w:proofErr w:type="gramStart"/>
-      <w:r>
-        <w:t>%}</w:t>
-      </w:r>
-      <w:r>
-        <w:t>All</w:t>
-      </w:r>
-      <w:proofErr w:type="gramEnd"/>
-      <w:r>
-        <w:t xml:space="preserve"> other property transactions.</w:t>
+        <w:t>{% if which_powers[‘all’] == True %}</w:t>
+      </w:r>
+      <w:r>
+        <w:t>All other property transactions.</w:t>
       </w:r>
       <w:r>
         <w:t xml:space="preserve">{% else %} </w:t>
@@ -1549,15 +1247,7 @@
         <w:t>NOTE</w:t>
       </w:r>
       <w:r>
-        <w:t xml:space="preserve">: Here you may include any specific limitations you deem appropriate, such as a prohibition or conditions on the sale of </w:t>
-      </w:r>
-      <w:proofErr w:type="gramStart"/>
-      <w:r>
-        <w:t>particular stock</w:t>
-      </w:r>
-      <w:proofErr w:type="gramEnd"/>
-      <w:r>
-        <w:t xml:space="preserve"> or real estate or special rules on borrowing by the agent.) </w:t>
+        <w:t xml:space="preserve">: Here you may include any specific limitations you deem appropriate, such as a prohibition or conditions on the sale of particular stock or real estate or special rules on borrowing by the agent.) </w:t>
       </w:r>
     </w:p>
     <w:p>
@@ -1575,34 +1265,10 @@
         <w:ind w:left="-5" w:right="64"/>
       </w:pPr>
       <w:r>
-        <w:t xml:space="preserve">{% if </w:t>
-      </w:r>
-      <w:proofErr w:type="spellStart"/>
-      <w:r>
-        <w:t>agent_limitations</w:t>
-      </w:r>
-      <w:proofErr w:type="spellEnd"/>
-      <w:r>
-        <w:t xml:space="preserve"> == True </w:t>
-      </w:r>
-      <w:proofErr w:type="gramStart"/>
-      <w:r>
-        <w:t>%}</w:t>
-      </w:r>
-      <w:r>
-        <w:t>{</w:t>
-      </w:r>
-      <w:proofErr w:type="gramEnd"/>
-      <w:r>
-        <w:t xml:space="preserve">{ </w:t>
-      </w:r>
-      <w:proofErr w:type="spellStart"/>
-      <w:r>
-        <w:t>agent_limits</w:t>
-      </w:r>
-      <w:proofErr w:type="spellEnd"/>
-      <w:r>
-        <w:t>}}</w:t>
+        <w:t>{% if agent_limitations == True %}</w:t>
+      </w:r>
+      <w:r>
+        <w:t>{{ agent_limits}}</w:t>
       </w:r>
       <w:r>
         <w:t>{% endif %}</w:t>
@@ -1668,61 +1334,41 @@
       <w:r>
         <w:t xml:space="preserve">{% if </w:t>
       </w:r>
-      <w:proofErr w:type="spellStart"/>
       <w:r>
         <w:t>life_insurance</w:t>
       </w:r>
-      <w:proofErr w:type="spellEnd"/>
-      <w:r>
-        <w:t xml:space="preserve"> == True </w:t>
-      </w:r>
-      <w:proofErr w:type="gramStart"/>
-      <w:r>
-        <w:t>%}</w:t>
-      </w:r>
-      <w:r>
-        <w:t>My</w:t>
-      </w:r>
-      <w:proofErr w:type="gramEnd"/>
-      <w:r>
-        <w:t xml:space="preserve"> power of attorney shall have the right to make and change insurance beneficiary designations.</w:t>
-      </w:r>
-    </w:p>
-    <w:p>
-      <w:pPr>
-        <w:spacing w:after="0" w:line="259" w:lineRule="auto"/>
-        <w:ind w:left="0" w:firstLine="0"/>
-        <w:jc w:val="left"/>
-      </w:pPr>
-    </w:p>
-    <w:p>
-      <w:pPr>
-        <w:spacing w:after="0" w:line="259" w:lineRule="auto"/>
-        <w:ind w:left="0" w:firstLine="0"/>
-        <w:jc w:val="left"/>
-      </w:pPr>
-      <w:r>
-        <w:t xml:space="preserve">{% endif </w:t>
-      </w:r>
-      <w:proofErr w:type="gramStart"/>
-      <w:r>
-        <w:t>%}</w:t>
-      </w:r>
-      <w:r>
-        <w:t>{</w:t>
-      </w:r>
-      <w:proofErr w:type="gramEnd"/>
-      <w:r>
-        <w:t>%</w:t>
+      <w:r>
+        <w:t xml:space="preserve"> == True %}</w:t>
+      </w:r>
+      <w:r>
+        <w:t>My power of attorney shall have the right to make and change insurance beneficiary designations.</w:t>
+      </w:r>
+    </w:p>
+    <w:p>
+      <w:pPr>
+        <w:spacing w:after="0" w:line="259" w:lineRule="auto"/>
+        <w:ind w:left="0" w:firstLine="0"/>
+        <w:jc w:val="left"/>
+      </w:pPr>
+    </w:p>
+    <w:p>
+      <w:pPr>
+        <w:spacing w:after="0" w:line="259" w:lineRule="auto"/>
+        <w:ind w:left="0" w:firstLine="0"/>
+        <w:jc w:val="left"/>
+      </w:pPr>
+      <w:r>
+        <w:t>{% endif %}</w:t>
+      </w:r>
+      <w:r>
+        <w:t>{%</w:t>
       </w:r>
       <w:r>
         <w:t xml:space="preserve"> if </w:t>
       </w:r>
-      <w:proofErr w:type="spellStart"/>
       <w:r>
         <w:t>file_bankruptcy</w:t>
       </w:r>
-      <w:proofErr w:type="spellEnd"/>
       <w:r>
         <w:t xml:space="preserve"> == True %}</w:t>
       </w:r>
@@ -1747,24 +1393,14 @@
         <w:t>{%</w:t>
       </w:r>
       <w:r>
-        <w:t xml:space="preserve"> endif </w:t>
-      </w:r>
-      <w:proofErr w:type="gramStart"/>
-      <w:r>
-        <w:t>%}{</w:t>
-      </w:r>
-      <w:proofErr w:type="gramEnd"/>
-      <w:r>
-        <w:t>%</w:t>
+        <w:t xml:space="preserve"> endif %}{%</w:t>
       </w:r>
       <w:r>
         <w:t xml:space="preserve"> if </w:t>
       </w:r>
-      <w:proofErr w:type="spellStart"/>
       <w:r>
         <w:t>designate_successors</w:t>
       </w:r>
-      <w:proofErr w:type="spellEnd"/>
       <w:r>
         <w:t xml:space="preserve"> == True %}</w:t>
       </w:r>
@@ -1797,29 +1433,11 @@
       <w:r>
         <w:t xml:space="preserve"> if </w:t>
       </w:r>
-      <w:proofErr w:type="spellStart"/>
       <w:r>
         <w:t>ssn_authority</w:t>
       </w:r>
-      <w:proofErr w:type="spellEnd"/>
-      <w:r>
-        <w:t xml:space="preserve"> == True %}I, {{</w:t>
-      </w:r>
-      <w:proofErr w:type="spellStart"/>
-      <w:r>
-        <w:t>principal.name.full</w:t>
-      </w:r>
-      <w:proofErr w:type="spellEnd"/>
-      <w:r>
-        <w:t>(middle=’full’)}} born on {{</w:t>
-      </w:r>
-      <w:proofErr w:type="spellStart"/>
-      <w:r>
-        <w:t>birth_date</w:t>
-      </w:r>
-      <w:proofErr w:type="spellEnd"/>
-      <w:r>
-        <w:t>}}</w:t>
+      <w:r>
+        <w:t xml:space="preserve"> == True %}I, {{principal.name.full(middle=’full’)}} born on {{birth_date}}</w:t>
       </w:r>
       <w:r>
         <w:t>,</w:t>
@@ -1843,34 +1461,19 @@
         <w:t>{%</w:t>
       </w:r>
       <w:r>
-        <w:t xml:space="preserve"> endif </w:t>
-      </w:r>
-      <w:proofErr w:type="gramStart"/>
-      <w:r>
-        <w:t>%}{</w:t>
-      </w:r>
-      <w:proofErr w:type="gramEnd"/>
+        <w:t xml:space="preserve"> endif %}{</w:t>
+      </w:r>
       <w:r>
         <w:t xml:space="preserve">% if </w:t>
       </w:r>
-      <w:proofErr w:type="spellStart"/>
       <w:r>
         <w:t>any_additional_powers</w:t>
       </w:r>
-      <w:proofErr w:type="spellEnd"/>
       <w:r>
         <w:t xml:space="preserve"> == True %}</w:t>
       </w:r>
       <w:r>
-        <w:t>{{</w:t>
-      </w:r>
-      <w:proofErr w:type="spellStart"/>
-      <w:r>
-        <w:t>additional_powers</w:t>
-      </w:r>
-      <w:proofErr w:type="spellEnd"/>
-      <w:r>
-        <w:t>}}</w:t>
+        <w:t>{{additional_powers}}</w:t>
       </w:r>
     </w:p>
     <w:p>
@@ -1891,16 +1494,11 @@
         <w:t>{%</w:t>
       </w:r>
       <w:r>
-        <w:t xml:space="preserve"> endif </w:t>
-      </w:r>
-      <w:proofErr w:type="gramStart"/>
-      <w:r>
-        <w:t>%}</w:t>
+        <w:t xml:space="preserve"> endif %}</w:t>
       </w:r>
       <w:r>
         <w:t>(</w:t>
       </w:r>
-      <w:proofErr w:type="gramEnd"/>
       <w:r>
         <w:rPr>
           <w:b/>
@@ -1939,11 +1537,9 @@
       <w:r>
         <w:t xml:space="preserve"> if </w:t>
       </w:r>
-      <w:proofErr w:type="spellStart"/>
       <w:r>
         <w:t>delegate_decisions</w:t>
       </w:r>
-      <w:proofErr w:type="spellEnd"/>
       <w:r>
         <w:t xml:space="preserve"> == True %}</w:t>
       </w:r>
@@ -2023,24 +1619,14 @@
       <w:r>
         <w:t xml:space="preserve"> if </w:t>
       </w:r>
-      <w:proofErr w:type="spellStart"/>
       <w:r>
         <w:t>agent_compensation</w:t>
       </w:r>
-      <w:proofErr w:type="spellEnd"/>
-      <w:r>
-        <w:t xml:space="preserve"> == True </w:t>
-      </w:r>
-      <w:proofErr w:type="gramStart"/>
-      <w:r>
-        <w:t>%}</w:t>
-      </w:r>
-      <w:r>
-        <w:t>My</w:t>
-      </w:r>
-      <w:proofErr w:type="gramEnd"/>
-      <w:r>
-        <w:t xml:space="preserve"> agent shall be entitled to reasonable compensation for services rendered as agent under this power of attorney.</w:t>
+      <w:r>
+        <w:t xml:space="preserve"> == True %}</w:t>
+      </w:r>
+      <w:r>
+        <w:t>My agent shall be entitled to reasonable compensation for services rendered as agent under this power of attorney.</w:t>
       </w:r>
       <w:r>
         <w:t>{%</w:t>
@@ -2122,43 +1708,19 @@
         <w:t xml:space="preserve"> </w:t>
       </w:r>
       <w:r>
-        <w:t xml:space="preserve">{% if </w:t>
-      </w:r>
-      <w:proofErr w:type="spellStart"/>
-      <w:r>
-        <w:t>effective_immediately</w:t>
-      </w:r>
-      <w:proofErr w:type="spellEnd"/>
-      <w:r>
-        <w:t xml:space="preserve"> == </w:t>
+        <w:t xml:space="preserve">{% if effective_immediately == </w:t>
       </w:r>
       <w:r>
         <w:t>False</w:t>
       </w:r>
       <w:r>
-        <w:t xml:space="preserve"> </w:t>
-      </w:r>
-      <w:proofErr w:type="gramStart"/>
-      <w:r>
-        <w:t>%}</w:t>
-      </w:r>
-      <w:r>
-        <w:t>on</w:t>
-      </w:r>
-      <w:proofErr w:type="gramEnd"/>
-      <w:r>
-        <w:t xml:space="preserve"> </w:t>
-      </w:r>
-      <w:r>
-        <w:t>{{</w:t>
-      </w:r>
-      <w:proofErr w:type="spellStart"/>
-      <w:r>
-        <w:t>effective_date</w:t>
-      </w:r>
-      <w:proofErr w:type="spellEnd"/>
-      <w:r>
-        <w:t>}}{% else %}</w:t>
+        <w:t xml:space="preserve"> %}</w:t>
+      </w:r>
+      <w:r>
+        <w:t xml:space="preserve">on </w:t>
+      </w:r>
+      <w:r>
+        <w:t>{{effective_date}}{% else %}</w:t>
       </w:r>
       <w:r>
         <w:t>immediately</w:t>
@@ -2226,40 +1788,19 @@
         <w:t xml:space="preserve">of attorney shall terminate on </w:t>
       </w:r>
       <w:r>
-        <w:t xml:space="preserve">{% if </w:t>
-      </w:r>
-      <w:proofErr w:type="spellStart"/>
-      <w:r>
-        <w:t>end_</w:t>
+        <w:t>{% if end_</w:t>
       </w:r>
       <w:r>
         <w:t>at</w:t>
       </w:r>
       <w:r>
-        <w:t>_death</w:t>
-      </w:r>
-      <w:proofErr w:type="spellEnd"/>
-      <w:r>
-        <w:t xml:space="preserve"> == </w:t>
+        <w:t xml:space="preserve">_death == </w:t>
       </w:r>
       <w:r>
         <w:t>False</w:t>
       </w:r>
       <w:r>
-        <w:t xml:space="preserve"> %} {{</w:t>
-      </w:r>
-      <w:proofErr w:type="spellStart"/>
-      <w:r>
-        <w:t>end_date</w:t>
-      </w:r>
-      <w:proofErr w:type="spellEnd"/>
-      <w:proofErr w:type="gramStart"/>
-      <w:r>
-        <w:t>}}{</w:t>
-      </w:r>
-      <w:proofErr w:type="gramEnd"/>
-      <w:r>
-        <w:t>% else %}</w:t>
+        <w:t xml:space="preserve"> %} {{end_date}}{% else %}</w:t>
       </w:r>
       <w:r>
         <w:t>my death</w:t>
@@ -2295,15 +1836,7 @@
         <w:t>NOTE</w:t>
       </w:r>
       <w:r>
-        <w:t xml:space="preserve">: Insert a future date or event, such as a court determination that you are not under a legal disability or a written determination by your physician that you are not </w:t>
-      </w:r>
-      <w:proofErr w:type="gramStart"/>
-      <w:r>
-        <w:t>incapacitated, if</w:t>
-      </w:r>
-      <w:proofErr w:type="gramEnd"/>
-      <w:r>
-        <w:t xml:space="preserve"> you want this power to terminate prior to your death.) </w:t>
+        <w:t xml:space="preserve">: Insert a future date or event, such as a court determination that you are not under a legal disability or a written determination by your physician that you are not incapacitated, if you want this power to terminate prior to your death.) </w:t>
       </w:r>
     </w:p>
     <w:p>
@@ -2355,27 +1888,17 @@
         <w:t>If any agent named by me shall die, become incompetent, resign or refuse to accept the office of agent, I name the following (each to act alone and successively, in the order named)</w:t>
       </w:r>
       <w:r>
-        <w:t xml:space="preserve"> as successor(s) to such </w:t>
-      </w:r>
-      <w:proofErr w:type="gramStart"/>
-      <w:r>
-        <w:t>agent:</w:t>
-      </w:r>
-      <w:r>
-        <w:t>{</w:t>
-      </w:r>
-      <w:proofErr w:type="gramEnd"/>
-      <w:r>
-        <w:t>%</w:t>
+        <w:t xml:space="preserve"> as successor(s) to such agent:</w:t>
+      </w:r>
+      <w:r>
+        <w:t>{%</w:t>
       </w:r>
       <w:r>
         <w:t xml:space="preserve"> if </w:t>
       </w:r>
-      <w:proofErr w:type="spellStart"/>
       <w:r>
         <w:t>any_successors</w:t>
       </w:r>
-      <w:proofErr w:type="spellEnd"/>
       <w:r>
         <w:t xml:space="preserve"> == True %}</w:t>
       </w:r>
@@ -2403,31 +1926,22 @@
         <w:ind w:right="64"/>
       </w:pPr>
       <w:r>
-        <w:t>{{</w:t>
-      </w:r>
-      <w:proofErr w:type="spellStart"/>
-      <w:proofErr w:type="gramStart"/>
-      <w:r>
-        <w:t>person.</w:t>
+        <w:t>{{person.</w:t>
       </w:r>
       <w:r>
         <w:t>name.full</w:t>
       </w:r>
-      <w:proofErr w:type="spellEnd"/>
-      <w:proofErr w:type="gramEnd"/>
       <w:r>
         <w:t>(middle=’full’)</w:t>
       </w:r>
       <w:r>
-        <w:t>}}, {{</w:t>
-      </w:r>
-      <w:proofErr w:type="spellStart"/>
-      <w:r>
-        <w:t>person.address.on_one_line</w:t>
-      </w:r>
-      <w:proofErr w:type="spellEnd"/>
-      <w:r>
-        <w:t>(</w:t>
+        <w:t xml:space="preserve">}}, </w:t>
+      </w:r>
+      <w:r>
+        <w:t>{% if person.in_america == True %}</w:t>
+      </w:r>
+      <w:r>
+        <w:t>{{person.address.on_one_line(</w:t>
       </w:r>
       <w:r>
         <w:t>bare=True</w:t>
@@ -2439,34 +1953,13 @@
         <w:t>}</w:t>
       </w:r>
       <w:r>
-        <w:t xml:space="preserve">{% if </w:t>
-      </w:r>
-      <w:proofErr w:type="spellStart"/>
-      <w:r>
-        <w:t>person.phone_number</w:t>
-      </w:r>
-      <w:proofErr w:type="spellEnd"/>
-      <w:r>
-        <w:t xml:space="preserve"> != “” %}</w:t>
-      </w:r>
-      <w:r>
-        <w:t>, {{</w:t>
-      </w:r>
-      <w:proofErr w:type="spellStart"/>
-      <w:r>
-        <w:t>phone_number_formatted</w:t>
-      </w:r>
-      <w:proofErr w:type="spellEnd"/>
-      <w:r>
-        <w:t>(</w:t>
-      </w:r>
-      <w:proofErr w:type="spellStart"/>
-      <w:r>
-        <w:t>person.phone_number</w:t>
-      </w:r>
-      <w:proofErr w:type="spellEnd"/>
-      <w:r>
-        <w:t>)}}</w:t>
+        <w:t>{% else %}{{person.intl_address_1}}, {{person.intl_address_2}}{% endif %}</w:t>
+      </w:r>
+      <w:r>
+        <w:t>{% if person.phone_number != “” %}</w:t>
+      </w:r>
+      <w:r>
+        <w:t>, {{phone_number_formatted(person.phone_number)}}</w:t>
       </w:r>
       <w:r>
         <w:t>{% endif %}</w:t>
@@ -2480,15 +1973,7 @@
         <w:t>{%</w:t>
       </w:r>
       <w:r>
-        <w:t xml:space="preserve"> </w:t>
-      </w:r>
-      <w:proofErr w:type="spellStart"/>
-      <w:r>
-        <w:t>endfor</w:t>
-      </w:r>
-      <w:proofErr w:type="spellEnd"/>
-      <w:r>
-        <w:t xml:space="preserve"> %}</w:t>
+        <w:t xml:space="preserve"> endfor %}</w:t>
       </w:r>
     </w:p>
     <w:p>
@@ -2522,15 +2007,7 @@
         <w:ind w:left="-5" w:right="64"/>
       </w:pPr>
       <w:r>
-        <w:t xml:space="preserve">For purposes of this paragraph 8, a person shall </w:t>
-      </w:r>
-      <w:proofErr w:type="gramStart"/>
-      <w:r>
-        <w:t>be considered to be</w:t>
-      </w:r>
-      <w:proofErr w:type="gramEnd"/>
-      <w:r>
-        <w:t xml:space="preserve"> incompetent if and while the person is a minor or an adjudicated incompetent or disabled person or the person is unable to give prompt and intelligent consideration to business matters, as certified by a licensed physician. </w:t>
+        <w:t xml:space="preserve">For purposes of this paragraph 8, a person shall be considered to be incompetent if and while the person is a minor or an adjudicated incompetent or disabled person or the person is unable to give prompt and intelligent consideration to business matters, as certified by a licensed physician. </w:t>
       </w:r>
     </w:p>
     <w:p>
@@ -2579,16 +2056,15 @@
         <w:ind w:right="64"/>
       </w:pPr>
       <w:r>
+        <w:lastRenderedPageBreak/>
         <w:t>{%</w:t>
       </w:r>
       <w:r>
         <w:t xml:space="preserve"> if </w:t>
       </w:r>
-      <w:proofErr w:type="spellStart"/>
       <w:r>
         <w:t>is_guardian</w:t>
       </w:r>
-      <w:proofErr w:type="spellEnd"/>
       <w:r>
         <w:t xml:space="preserve"> == True %}</w:t>
       </w:r>
@@ -2608,14 +2084,7 @@
         <w:rPr>
           <w:strike/>
         </w:rPr>
-        <w:t xml:space="preserve">If a guardian of my estate </w:t>
-      </w:r>
-      <w:r>
-        <w:rPr>
-          <w:strike/>
-        </w:rPr>
-        <w:lastRenderedPageBreak/>
-        <w:t>(my property) is to be appointed, I nominate the agent acting under this power of attorney as such guardian, to serve without bond or security</w:t>
+        <w:t>If a guardian of my estate (my property) is to be appointed, I nominate the agent acting under this power of attorney as such guardian, to serve without bond or security</w:t>
       </w:r>
       <w:r>
         <w:t>.{% endif %}</w:t>
@@ -2640,15 +2109,7 @@
         <w:ind w:right="64"/>
       </w:pPr>
       <w:r>
-        <w:t xml:space="preserve">I am fully informed as to all the contents of this form and understand the full </w:t>
-      </w:r>
-      <w:proofErr w:type="gramStart"/>
-      <w:r>
-        <w:t>import</w:t>
-      </w:r>
-      <w:proofErr w:type="gramEnd"/>
-      <w:r>
-        <w:t xml:space="preserve"> of this grant of powers to my agent. </w:t>
+        <w:t xml:space="preserve">I am fully informed as to all the contents of this form and understand the full import of this grant of powers to my agent. </w:t>
       </w:r>
     </w:p>
     <w:p>
@@ -2748,17 +2209,7 @@
         <w:jc w:val="right"/>
       </w:pPr>
       <w:r>
-        <w:t>{{</w:t>
-      </w:r>
-      <w:proofErr w:type="spellStart"/>
-      <w:proofErr w:type="gramStart"/>
-      <w:r>
-        <w:t>principal.name.full</w:t>
-      </w:r>
-      <w:proofErr w:type="spellEnd"/>
-      <w:proofErr w:type="gramEnd"/>
-      <w:r>
-        <w:t>(middle=’full’)}}</w:t>
+        <w:t>{{principal.name.full(middle=’full’)}}</w:t>
       </w:r>
       <w:r>
         <w:t xml:space="preserve"> </w:t>
@@ -2809,17 +2260,7 @@
         <w:t xml:space="preserve">The undersigned witness certifies that </w:t>
       </w:r>
       <w:r>
-        <w:t>{{</w:t>
-      </w:r>
-      <w:proofErr w:type="spellStart"/>
-      <w:proofErr w:type="gramStart"/>
-      <w:r>
-        <w:t>principal.name.full</w:t>
-      </w:r>
-      <w:proofErr w:type="spellEnd"/>
-      <w:proofErr w:type="gramEnd"/>
-      <w:r>
-        <w:t>(middle=’full’)}}</w:t>
+        <w:t>{{principal.name.full(middle=’full’)}}</w:t>
       </w:r>
       <w:r>
         <w:t xml:space="preserve">, known to me to be the same person whose name is subscribed as principal to the foregoing power of attorney, appeared before me and the notary public and acknowledged signing and delivering the instrument as the free and voluntary act of the principal, for the uses and purposes therein set forth. I believe him or her to be of sound mind and memory. The undersigned witness also certifies that the witness is not: (a) the attending physician or mental health service provider or a relative of the physician or provider; (b) an owner, operator, or relative of an owner or operator of a health care facility in which the principal is a patient or resident; (c) a parent, sibling, descendant, or any spouse of such parent, sibling, or descendant of either the principal or any agent or successor agent under the foregoing power of attorney, whether such relationship is by blood, marriage, or adoption; or (d) an agent or successor agent under the foregoing power of attorney. </w:t>
@@ -2832,6 +2273,7 @@
         <w:jc w:val="left"/>
       </w:pPr>
       <w:r>
+        <w:lastRenderedPageBreak/>
         <w:t xml:space="preserve"> </w:t>
       </w:r>
     </w:p>
@@ -2844,17 +2286,10 @@
         <w:jc w:val="left"/>
       </w:pPr>
       <w:r>
-        <w:t>Dated: ____________</w:t>
-      </w:r>
-      <w:proofErr w:type="gramStart"/>
-      <w:r>
-        <w:t xml:space="preserve">_  </w:t>
+        <w:t xml:space="preserve">Dated: _____________  </w:t>
       </w:r>
       <w:r>
         <w:tab/>
-      </w:r>
-      <w:proofErr w:type="gramEnd"/>
-      <w:r>
         <w:t xml:space="preserve">Signed:  __________________________________ </w:t>
       </w:r>
     </w:p>
@@ -2873,7 +2308,6 @@
         <w:ind w:left="-5" w:right="64"/>
       </w:pPr>
       <w:r>
-        <w:lastRenderedPageBreak/>
         <w:t>(</w:t>
       </w:r>
       <w:r>
@@ -2963,15 +2397,7 @@
         <w:ind w:left="-5" w:right="64"/>
       </w:pPr>
       <w:r>
-        <w:t>State of   ___________________________</w:t>
-      </w:r>
-      <w:proofErr w:type="gramStart"/>
-      <w:r>
-        <w:t>_ )</w:t>
-      </w:r>
-      <w:proofErr w:type="gramEnd"/>
-      <w:r>
-        <w:t xml:space="preserve"> </w:t>
+        <w:t xml:space="preserve">State of   ____________________________ ) </w:t>
       </w:r>
     </w:p>
     <w:p>
@@ -3025,15 +2451,7 @@
         <w:ind w:left="-5" w:right="64"/>
       </w:pPr>
       <w:r>
-        <w:t>County of _________________________</w:t>
-      </w:r>
-      <w:proofErr w:type="gramStart"/>
-      <w:r>
-        <w:t>_  )</w:t>
-      </w:r>
-      <w:proofErr w:type="gramEnd"/>
-      <w:r>
-        <w:t xml:space="preserve"> </w:t>
+        <w:t xml:space="preserve">County of __________________________  ) </w:t>
       </w:r>
     </w:p>
     <w:p>
@@ -3073,15 +2491,7 @@
         <w:t>.................................................</w:t>
       </w:r>
       <w:r>
-        <w:t>....... (</w:t>
-      </w:r>
-      <w:proofErr w:type="gramStart"/>
-      <w:r>
-        <w:t>and</w:t>
-      </w:r>
-      <w:proofErr w:type="gramEnd"/>
-      <w:r>
-        <w:t xml:space="preserve"> .....</w:t>
+        <w:t>....... (and .....</w:t>
       </w:r>
       <w:r>
         <w:t>.................................</w:t>
@@ -3096,18 +2506,11 @@
         <w:t xml:space="preserve">......) in person and acknowledged signing and delivering the instrument as the free and voluntary act of the principal, for the uses </w:t>
       </w:r>
       <w:r>
+        <w:lastRenderedPageBreak/>
         <w:t>and purposes therein set forth</w:t>
       </w:r>
       <w:r>
-        <w:t>, and certified to the correctness of the signature(s) of the agent(</w:t>
-      </w:r>
-      <w:proofErr w:type="gramStart"/>
-      <w:r>
-        <w:t>s))</w:t>
-      </w:r>
-      <w:proofErr w:type="gramEnd"/>
-      <w:r>
-        <w:t xml:space="preserve">. </w:t>
+        <w:t xml:space="preserve">, and certified to the correctness of the signature(s) of the agent(s)). </w:t>
       </w:r>
     </w:p>
     <w:p>
@@ -3143,7 +2546,6 @@
         <w:jc w:val="right"/>
       </w:pPr>
       <w:r>
-        <w:lastRenderedPageBreak/>
         <w:t xml:space="preserve">Notary Public </w:t>
       </w:r>
     </w:p>
@@ -3292,13 +2694,8 @@
               <w:jc w:val="left"/>
             </w:pPr>
             <w:r>
-              <w:t xml:space="preserve">my agent (and successors) </w:t>
+              <w:t>my agent (and successors) are</w:t>
             </w:r>
-            <w:proofErr w:type="gramStart"/>
-            <w:r>
-              <w:t>are</w:t>
-            </w:r>
-            <w:proofErr w:type="gramEnd"/>
             <w:r>
               <w:t xml:space="preserve"> </w:t>
             </w:r>
@@ -3432,26 +2829,10 @@
               <w:jc w:val="left"/>
             </w:pPr>
             <w:r>
-              <w:t xml:space="preserve">{% if </w:t>
-            </w:r>
-            <w:proofErr w:type="spellStart"/>
-            <w:r>
-              <w:t>any_successors</w:t>
-            </w:r>
-            <w:proofErr w:type="spellEnd"/>
-            <w:r>
-              <w:t xml:space="preserve"> == True </w:t>
-            </w:r>
-            <w:proofErr w:type="gramStart"/>
-            <w:r>
-              <w:t>%}</w:t>
+              <w:t>{% if any_successors == True %}</w:t>
             </w:r>
             <w:r>
-              <w:t>{</w:t>
-            </w:r>
-            <w:proofErr w:type="gramEnd"/>
-            <w:r>
-              <w:t>% for person in successors %}</w:t>
+              <w:t>{% for person in successors %}</w:t>
             </w:r>
             <w:r>
               <w:t xml:space="preserve"> </w:t>
@@ -3578,15 +2959,7 @@
             </w:r>
             <w:r>
               <w:tab/>
-              <w:t>(</w:t>
-            </w:r>
-            <w:proofErr w:type="gramStart"/>
-            <w:r>
-              <w:t>successor</w:t>
-            </w:r>
-            <w:proofErr w:type="gramEnd"/>
-            <w:r>
-              <w:t xml:space="preserve"> agent)  </w:t>
+              <w:t xml:space="preserve">(successor agent)  </w:t>
             </w:r>
             <w:r>
               <w:tab/>
@@ -3600,26 +2973,10 @@
               <w:jc w:val="left"/>
             </w:pPr>
             <w:r>
-              <w:t xml:space="preserve">{% </w:t>
-            </w:r>
-            <w:proofErr w:type="spellStart"/>
-            <w:r>
-              <w:t>endfor</w:t>
-            </w:r>
-            <w:proofErr w:type="spellEnd"/>
-            <w:r>
-              <w:t xml:space="preserve"> </w:t>
-            </w:r>
-            <w:proofErr w:type="gramStart"/>
-            <w:r>
-              <w:t>%}</w:t>
+              <w:t>{% endfor %}</w:t>
             </w:r>
             <w:r>
-              <w:t>{</w:t>
-            </w:r>
-            <w:proofErr w:type="gramEnd"/>
-            <w:r>
-              <w:t>% endif %}</w:t>
+              <w:t>{% endif %}</w:t>
             </w:r>
             <w:r>
               <w:t xml:space="preserve"> </w:t>
@@ -3722,35 +3079,11 @@
         <w:jc w:val="left"/>
       </w:pPr>
       <w:r>
-        <w:t xml:space="preserve">Name of </w:t>
-      </w:r>
-      <w:proofErr w:type="gramStart"/>
-      <w:r>
-        <w:t>preparer:{</w:t>
-      </w:r>
-      <w:proofErr w:type="gramEnd"/>
-      <w:r>
-        <w:t xml:space="preserve">% if </w:t>
-      </w:r>
-      <w:proofErr w:type="spellStart"/>
-      <w:r>
-        <w:t>for_yourself</w:t>
-      </w:r>
-      <w:proofErr w:type="spellEnd"/>
-      <w:r>
-        <w:t xml:space="preserve"> == False %}</w:t>
+        <w:t>Name of preparer:{% if for_yourself == False %}</w:t>
       </w:r>
       <w:r>
         <w:tab/>
-        <w:t>{{</w:t>
-      </w:r>
-      <w:proofErr w:type="spellStart"/>
-      <w:r>
-        <w:t>preparer.name.full</w:t>
-      </w:r>
-      <w:proofErr w:type="spellEnd"/>
-      <w:r>
-        <w:t>(middle=’full’)}}{% else %}</w:t>
+        <w:t>{{preparer.name.full(middle=’full’)}}{% else %}</w:t>
       </w:r>
       <w:r>
         <w:tab/>
@@ -3785,37 +3118,11 @@
       </w:r>
       <w:r>
         <w:tab/>
-        <w:t xml:space="preserve">{% if </w:t>
-      </w:r>
-      <w:proofErr w:type="spellStart"/>
-      <w:r>
-        <w:t>for_yourself</w:t>
-      </w:r>
-      <w:proofErr w:type="spellEnd"/>
-      <w:r>
-        <w:t xml:space="preserve"> == False and </w:t>
-      </w:r>
-      <w:proofErr w:type="spellStart"/>
-      <w:proofErr w:type="gramStart"/>
-      <w:r>
-        <w:t>preparer.address</w:t>
-      </w:r>
-      <w:proofErr w:type="gramEnd"/>
-      <w:r>
-        <w:t>.address</w:t>
-      </w:r>
-      <w:proofErr w:type="spellEnd"/>
-      <w:r>
-        <w:t xml:space="preserve"> != “” %}{{</w:t>
-      </w:r>
-      <w:proofErr w:type="spellStart"/>
-      <w:r>
-        <w:t>preparer.address.</w:t>
+        <w:t>{% if for_yourself == False and preparer.address.address != “” %}{{preparer.address.</w:t>
       </w:r>
       <w:r>
         <w:t>on_one_line</w:t>
       </w:r>
-      <w:proofErr w:type="spellEnd"/>
       <w:r>
         <w:t>(bare=True)}}{% else %}_____________________________________</w:t>
       </w:r>
@@ -3871,18 +3178,10 @@
         <w:t>______</w:t>
       </w:r>
       <w:r>
-        <w:t>_______________________________</w:t>
-      </w:r>
-      <w:proofErr w:type="gramStart"/>
-      <w:r>
-        <w:t>_</w:t>
-      </w:r>
-      <w:r>
-        <w:t>{</w:t>
-      </w:r>
-      <w:proofErr w:type="gramEnd"/>
-      <w:r>
-        <w:t>% endif %}</w:t>
+        <w:t>________________________________</w:t>
+      </w:r>
+      <w:r>
+        <w:t>{% endif %}</w:t>
       </w:r>
     </w:p>
     <w:p>
@@ -3906,53 +3205,16 @@
       </w:r>
       <w:r>
         <w:tab/>
-        <w:t xml:space="preserve">{% if </w:t>
-      </w:r>
-      <w:proofErr w:type="spellStart"/>
-      <w:r>
-        <w:t>for_yourself</w:t>
-      </w:r>
-      <w:proofErr w:type="spellEnd"/>
-      <w:r>
-        <w:t xml:space="preserve"> == False and </w:t>
-      </w:r>
-      <w:proofErr w:type="spellStart"/>
-      <w:proofErr w:type="gramStart"/>
-      <w:r>
-        <w:t>prepare</w:t>
+        <w:t>{% if for_yourself == False and prepare</w:t>
       </w:r>
       <w:r>
         <w:t>r</w:t>
       </w:r>
       <w:r>
-        <w:t>.phone</w:t>
-      </w:r>
-      <w:proofErr w:type="gramEnd"/>
-      <w:r>
-        <w:t>_number</w:t>
-      </w:r>
-      <w:proofErr w:type="spellEnd"/>
-      <w:r>
-        <w:t xml:space="preserve"> !=</w:t>
-      </w:r>
-      <w:r>
-        <w:t>”” %}{{</w:t>
-      </w:r>
-      <w:proofErr w:type="spellStart"/>
-      <w:r>
-        <w:t>phone_number_formatted</w:t>
-      </w:r>
-      <w:proofErr w:type="spellEnd"/>
-      <w:r>
-        <w:t>(</w:t>
-      </w:r>
-      <w:proofErr w:type="spellStart"/>
-      <w:r>
-        <w:t>preparer.phone_number</w:t>
-      </w:r>
-      <w:proofErr w:type="spellEnd"/>
-      <w:r>
-        <w:t>)}}{% else %}__________________</w:t>
+        <w:t>.phone_number !=</w:t>
+      </w:r>
+      <w:r>
+        <w:t>”” %}{{phone_number_formatted(preparer.phone_number)}}{% else %}__________________</w:t>
       </w:r>
       <w:r>
         <w:t>___</w:t>
@@ -4022,15 +3284,7 @@
         <w:ind w:left="-5" w:right="64"/>
       </w:pPr>
       <w:r>
-        <w:t xml:space="preserve">When you (the agent) accept the authority granted under this power of attorney, a special legal relationship, known as agency, is created between you and the principal. Agency imposes upon </w:t>
-      </w:r>
-      <w:proofErr w:type="gramStart"/>
-      <w:r>
-        <w:t>you</w:t>
-      </w:r>
-      <w:proofErr w:type="gramEnd"/>
-      <w:r>
-        <w:t xml:space="preserve"> duties that continue until you resign or the power of attorney is terminated or revoked. </w:t>
+        <w:t xml:space="preserve">When you (the agent) accept the authority granted under this power of attorney, a special legal relationship, known as agency, is created between you and the principal. Agency imposes upon you duties that continue until you resign or the power of attorney is terminated or revoked. </w:t>
       </w:r>
     </w:p>
     <w:p>
@@ -4078,15 +3332,7 @@
         <w:ind w:left="-5" w:right="64"/>
       </w:pPr>
       <w:r>
-        <w:t xml:space="preserve">principal's </w:t>
-      </w:r>
-      <w:proofErr w:type="gramStart"/>
-      <w:r>
-        <w:t>property;</w:t>
-      </w:r>
-      <w:proofErr w:type="gramEnd"/>
-      <w:r>
-        <w:t xml:space="preserve"> </w:t>
+        <w:t xml:space="preserve">principal's property; </w:t>
       </w:r>
     </w:p>
     <w:p>
@@ -4108,15 +3354,7 @@
         <w:ind w:right="64" w:hanging="482"/>
       </w:pPr>
       <w:r>
-        <w:t xml:space="preserve">act in good faith for the best interest of the principal, using due care, competence, and </w:t>
-      </w:r>
-      <w:proofErr w:type="gramStart"/>
-      <w:r>
-        <w:t>diligence;</w:t>
-      </w:r>
-      <w:proofErr w:type="gramEnd"/>
-      <w:r>
-        <w:t xml:space="preserve"> </w:t>
+        <w:t xml:space="preserve">act in good faith for the best interest of the principal, using due care, competence, and diligence; </w:t>
       </w:r>
     </w:p>
     <w:p>
@@ -4138,15 +3376,7 @@
         <w:ind w:right="64" w:hanging="482"/>
       </w:pPr>
       <w:r>
-        <w:t xml:space="preserve">keep a complete and detailed record of all receipts, disbursements, and significant actions conducted for the </w:t>
-      </w:r>
-      <w:proofErr w:type="gramStart"/>
-      <w:r>
-        <w:t>principal;</w:t>
-      </w:r>
-      <w:proofErr w:type="gramEnd"/>
-      <w:r>
-        <w:t xml:space="preserve"> </w:t>
+        <w:t xml:space="preserve">keep a complete and detailed record of all receipts, disbursements, and significant actions conducted for the principal; </w:t>
       </w:r>
     </w:p>
     <w:p>
@@ -4168,15 +3398,7 @@
         <w:ind w:right="64" w:hanging="482"/>
       </w:pPr>
       <w:r>
-        <w:t xml:space="preserve">attempt to preserve the principal's estate plan, to the extent </w:t>
-      </w:r>
-      <w:proofErr w:type="gramStart"/>
-      <w:r>
-        <w:t>actually known</w:t>
-      </w:r>
-      <w:proofErr w:type="gramEnd"/>
-      <w:r>
-        <w:t xml:space="preserve"> by the agent, if preserving the plan is consistent with the principal's best interest; and </w:t>
+        <w:t xml:space="preserve">attempt to preserve the principal's estate plan, to the extent actually known by the agent, if preserving the plan is consistent with the principal's best interest; and </w:t>
       </w:r>
     </w:p>
     <w:p>
@@ -4198,15 +3420,7 @@
         <w:ind w:right="64" w:hanging="482"/>
       </w:pPr>
       <w:r>
-        <w:t xml:space="preserve">cooperate with a person who has authority to make health care decisions for the principal to carry out the principal's reasonable expectations to the extent </w:t>
-      </w:r>
-      <w:proofErr w:type="gramStart"/>
-      <w:r>
-        <w:t>actually in</w:t>
-      </w:r>
-      <w:proofErr w:type="gramEnd"/>
-      <w:r>
-        <w:t xml:space="preserve"> the principal's best interest. </w:t>
+        <w:t xml:space="preserve">cooperate with a person who has authority to make health care decisions for the principal to carry out the principal's reasonable expectations to the extent actually in the principal's best interest. </w:t>
       </w:r>
     </w:p>
     <w:p>
@@ -4246,15 +3460,7 @@
         <w:ind w:right="64" w:hanging="398"/>
       </w:pPr>
       <w:r>
-        <w:t xml:space="preserve">act so as to create a conflict of interest that is inconsistent with the other principles in this Notice to </w:t>
-      </w:r>
-      <w:proofErr w:type="gramStart"/>
-      <w:r>
-        <w:t>Agent;</w:t>
-      </w:r>
-      <w:proofErr w:type="gramEnd"/>
-      <w:r>
-        <w:t xml:space="preserve"> </w:t>
+        <w:t xml:space="preserve">act so as to create a conflict of interest that is inconsistent with the other principles in this Notice to Agent; </w:t>
       </w:r>
     </w:p>
     <w:p>
@@ -4276,15 +3482,7 @@
         <w:ind w:right="64" w:hanging="398"/>
       </w:pPr>
       <w:r>
-        <w:t xml:space="preserve">do any act beyond the authority granted in this power of </w:t>
-      </w:r>
-      <w:proofErr w:type="gramStart"/>
-      <w:r>
-        <w:t>attorney;</w:t>
-      </w:r>
-      <w:proofErr w:type="gramEnd"/>
-      <w:r>
-        <w:t xml:space="preserve"> </w:t>
+        <w:t xml:space="preserve">do any act beyond the authority granted in this power of attorney; </w:t>
       </w:r>
     </w:p>
     <w:p>
@@ -4307,15 +3505,7 @@
       </w:pPr>
       <w:r>
         <w:lastRenderedPageBreak/>
-        <w:t xml:space="preserve">commingle the principal's funds with your </w:t>
-      </w:r>
-      <w:proofErr w:type="gramStart"/>
-      <w:r>
-        <w:t>funds;</w:t>
-      </w:r>
-      <w:proofErr w:type="gramEnd"/>
-      <w:r>
-        <w:t xml:space="preserve"> </w:t>
+        <w:t xml:space="preserve">commingle the principal's funds with your funds; </w:t>
       </w:r>
     </w:p>
     <w:p>
@@ -4337,15 +3527,7 @@
         <w:ind w:right="64" w:hanging="398"/>
       </w:pPr>
       <w:r>
-        <w:t xml:space="preserve">borrow funds or other property from the principal, unless otherwise </w:t>
-      </w:r>
-      <w:proofErr w:type="gramStart"/>
-      <w:r>
-        <w:t>authorized;</w:t>
-      </w:r>
-      <w:proofErr w:type="gramEnd"/>
-      <w:r>
-        <w:t xml:space="preserve"> </w:t>
+        <w:t xml:space="preserve">borrow funds or other property from the principal, unless otherwise authorized; </w:t>
       </w:r>
     </w:p>
     <w:p>
@@ -4421,15 +3603,7 @@
         <w:ind w:left="-5" w:right="64"/>
       </w:pPr>
       <w:r>
-        <w:t xml:space="preserve">The meaning of the powers granted to you is contained in Section 3-4 of the Illinois Power of Attorney Act, which is incorporated by reference into the body of the power of attorney for property </w:t>
-      </w:r>
-      <w:proofErr w:type="gramStart"/>
-      <w:r>
-        <w:t>document</w:t>
-      </w:r>
-      <w:proofErr w:type="gramEnd"/>
-      <w:r>
-        <w:t xml:space="preserve">. </w:t>
+        <w:t xml:space="preserve">The meaning of the powers granted to you is contained in Section 3-4 of the Illinois Power of Attorney Act, which is incorporated by reference into the body of the power of attorney for property document. </w:t>
       </w:r>
     </w:p>
     <w:p>
@@ -4587,17 +3761,8 @@
         <w:b/>
         <w:sz w:val="22"/>
       </w:rPr>
-      <w:t xml:space="preserve">July 27, </w:t>
+      <w:t>July 27, 2015</w:t>
     </w:r>
-    <w:proofErr w:type="gramStart"/>
-    <w:r>
-      <w:rPr>
-        <w:b/>
-        <w:sz w:val="22"/>
-      </w:rPr>
-      <w:t>2015</w:t>
-    </w:r>
-    <w:proofErr w:type="gramEnd"/>
     <w:r>
       <w:rPr>
         <w:b/>
@@ -4652,16 +3817,31 @@
       </w:rPr>
       <w:t xml:space="preserve"> of </w:t>
     </w:r>
-    <w:fldSimple w:instr=" NUMPAGES   \* MERGEFORMAT ">
-      <w:r>
-        <w:rPr>
-          <w:b/>
-          <w:noProof/>
-          <w:sz w:val="22"/>
-        </w:rPr>
-        <w:t>13</w:t>
-      </w:r>
-    </w:fldSimple>
+    <w:r>
+      <w:fldChar w:fldCharType="begin"/>
+    </w:r>
+    <w:r>
+      <w:instrText xml:space="preserve"> NUMPAGES   \* MERGEFORMAT </w:instrText>
+    </w:r>
+    <w:r>
+      <w:fldChar w:fldCharType="separate"/>
+    </w:r>
+    <w:r>
+      <w:rPr>
+        <w:b/>
+        <w:noProof/>
+        <w:sz w:val="22"/>
+      </w:rPr>
+      <w:t>13</w:t>
+    </w:r>
+    <w:r>
+      <w:rPr>
+        <w:b/>
+        <w:noProof/>
+        <w:sz w:val="22"/>
+      </w:rPr>
+      <w:fldChar w:fldCharType="end"/>
+    </w:r>
     <w:r>
       <w:rPr>
         <w:b/>
@@ -4703,17 +3883,8 @@
         <w:b/>
         <w:sz w:val="22"/>
       </w:rPr>
-      <w:t xml:space="preserve">Form Revised July 27, </w:t>
+      <w:t>Form Revised July 27, 2015</w:t>
     </w:r>
-    <w:proofErr w:type="gramStart"/>
-    <w:r>
-      <w:rPr>
-        <w:b/>
-        <w:sz w:val="22"/>
-      </w:rPr>
-      <w:t>2015</w:t>
-    </w:r>
-    <w:proofErr w:type="gramEnd"/>
     <w:r>
       <w:rPr>
         <w:b/>
@@ -4768,16 +3939,31 @@
       </w:rPr>
       <w:t xml:space="preserve"> of </w:t>
     </w:r>
-    <w:fldSimple w:instr=" NUMPAGES   \* MERGEFORMAT ">
-      <w:r>
-        <w:rPr>
-          <w:b/>
-          <w:noProof/>
-          <w:sz w:val="22"/>
-        </w:rPr>
-        <w:t>13</w:t>
-      </w:r>
-    </w:fldSimple>
+    <w:r>
+      <w:fldChar w:fldCharType="begin"/>
+    </w:r>
+    <w:r>
+      <w:instrText xml:space="preserve"> NUMPAGES   \* MERGEFORMAT </w:instrText>
+    </w:r>
+    <w:r>
+      <w:fldChar w:fldCharType="separate"/>
+    </w:r>
+    <w:r>
+      <w:rPr>
+        <w:b/>
+        <w:noProof/>
+        <w:sz w:val="22"/>
+      </w:rPr>
+      <w:t>13</w:t>
+    </w:r>
+    <w:r>
+      <w:rPr>
+        <w:b/>
+        <w:noProof/>
+        <w:sz w:val="22"/>
+      </w:rPr>
+      <w:fldChar w:fldCharType="end"/>
+    </w:r>
     <w:r>
       <w:rPr>
         <w:b/>
@@ -4819,23 +4005,7 @@
         <w:b/>
         <w:sz w:val="22"/>
       </w:rPr>
-      <w:t xml:space="preserve">Form Revised July 15, </w:t>
-    </w:r>
-    <w:proofErr w:type="gramStart"/>
-    <w:r>
-      <w:rPr>
-        <w:b/>
-        <w:sz w:val="22"/>
-      </w:rPr>
-      <w:t>2011</w:t>
-    </w:r>
-    <w:proofErr w:type="gramEnd"/>
-    <w:r>
-      <w:rPr>
-        <w:b/>
-        <w:sz w:val="22"/>
-      </w:rPr>
-      <w:t xml:space="preserve"> </w:t>
+      <w:t xml:space="preserve">Form Revised July 15, 2011 </w:t>
     </w:r>
     <w:r>
       <w:rPr>
@@ -4883,15 +4053,29 @@
       </w:rPr>
       <w:t xml:space="preserve"> of </w:t>
     </w:r>
-    <w:fldSimple w:instr=" NUMPAGES   \* MERGEFORMAT ">
-      <w:r>
-        <w:rPr>
-          <w:b/>
-          <w:sz w:val="22"/>
-        </w:rPr>
-        <w:t>11</w:t>
-      </w:r>
-    </w:fldSimple>
+    <w:r>
+      <w:fldChar w:fldCharType="begin"/>
+    </w:r>
+    <w:r>
+      <w:instrText xml:space="preserve"> NUMPAGES   \* MERGEFORMAT </w:instrText>
+    </w:r>
+    <w:r>
+      <w:fldChar w:fldCharType="separate"/>
+    </w:r>
+    <w:r>
+      <w:rPr>
+        <w:b/>
+        <w:sz w:val="22"/>
+      </w:rPr>
+      <w:t>11</w:t>
+    </w:r>
+    <w:r>
+      <w:rPr>
+        <w:b/>
+        <w:sz w:val="22"/>
+      </w:rPr>
+      <w:fldChar w:fldCharType="end"/>
+    </w:r>
     <w:r>
       <w:rPr>
         <w:b/>

</xml_diff>

<commit_message>
Added agent phone number to docx
</commit_message>
<xml_diff>
--- a/docassemble/PowerOfAttorneyProperty/data/templates/poa_property_statutory_shortform_word_version.docx
+++ b/docassemble/PowerOfAttorneyProperty/data/templates/poa_property_statutory_shortform_word_version.docx
@@ -1,6 +1,6 @@
 
 <file path=word/document.xml><?xml version="1.0" encoding="utf-8"?>
-<w:document xmlns:wpc="http://schemas.microsoft.com/office/word/2010/wordprocessingCanvas" xmlns:cx="http://schemas.microsoft.com/office/drawing/2014/chartex" xmlns:cx1="http://schemas.microsoft.com/office/drawing/2015/9/8/chartex" xmlns:cx2="http://schemas.microsoft.com/office/drawing/2015/10/21/chartex" xmlns:cx3="http://schemas.microsoft.com/office/drawing/2016/5/9/chartex" xmlns:cx4="http://schemas.microsoft.com/office/drawing/2016/5/10/chartex" xmlns:cx5="http://schemas.microsoft.com/office/drawing/2016/5/11/chartex" xmlns:cx6="http://schemas.microsoft.com/office/drawing/2016/5/12/chartex" xmlns:cx7="http://schemas.microsoft.com/office/drawing/2016/5/13/chartex" xmlns:cx8="http://schemas.microsoft.com/office/drawing/2016/5/14/chartex" xmlns:mc="http://schemas.openxmlformats.org/markup-compatibility/2006" xmlns:aink="http://schemas.microsoft.com/office/drawing/2016/ink" xmlns:am3d="http://schemas.microsoft.com/office/drawing/2017/model3d" xmlns:o="urn:schemas-microsoft-com:office:office" xmlns:oel="http://schemas.microsoft.com/office/2019/extlst" xmlns:r="http://schemas.openxmlformats.org/officeDocument/2006/relationships" xmlns:m="http://schemas.openxmlformats.org/officeDocument/2006/math" xmlns:v="urn:schemas-microsoft-com:vml" xmlns:wp14="http://schemas.microsoft.com/office/word/2010/wordprocessingDrawing" xmlns:wp="http://schemas.openxmlformats.org/drawingml/2006/wordprocessingDrawing" xmlns:w10="urn:schemas-microsoft-com:office:word" xmlns:w="http://schemas.openxmlformats.org/wordprocessingml/2006/main" xmlns:w14="http://schemas.microsoft.com/office/word/2010/wordml" xmlns:w15="http://schemas.microsoft.com/office/word/2012/wordml" xmlns:w16cex="http://schemas.microsoft.com/office/word/2018/wordml/cex" xmlns:w16cid="http://schemas.microsoft.com/office/word/2016/wordml/cid" xmlns:w16="http://schemas.microsoft.com/office/word/2018/wordml" xmlns:w16sdtdh="http://schemas.microsoft.com/office/word/2020/wordml/sdtdatahash" xmlns:w16se="http://schemas.microsoft.com/office/word/2015/wordml/symex" xmlns:wpg="http://schemas.microsoft.com/office/word/2010/wordprocessingGroup" xmlns:wpi="http://schemas.microsoft.com/office/word/2010/wordprocessingInk" xmlns:wne="http://schemas.microsoft.com/office/word/2006/wordml" xmlns:wps="http://schemas.microsoft.com/office/word/2010/wordprocessingShape" mc:Ignorable="w14 w15 w16se w16cid w16 w16cex w16sdtdh wp14">
+<w:document xmlns:wpc="http://schemas.microsoft.com/office/word/2010/wordprocessingCanvas" xmlns:cx="http://schemas.microsoft.com/office/drawing/2014/chartex" xmlns:cx1="http://schemas.microsoft.com/office/drawing/2015/9/8/chartex" xmlns:cx2="http://schemas.microsoft.com/office/drawing/2015/10/21/chartex" xmlns:cx3="http://schemas.microsoft.com/office/drawing/2016/5/9/chartex" xmlns:cx4="http://schemas.microsoft.com/office/drawing/2016/5/10/chartex" xmlns:cx5="http://schemas.microsoft.com/office/drawing/2016/5/11/chartex" xmlns:cx6="http://schemas.microsoft.com/office/drawing/2016/5/12/chartex" xmlns:cx7="http://schemas.microsoft.com/office/drawing/2016/5/13/chartex" xmlns:cx8="http://schemas.microsoft.com/office/drawing/2016/5/14/chartex" xmlns:mc="http://schemas.openxmlformats.org/markup-compatibility/2006" xmlns:aink="http://schemas.microsoft.com/office/drawing/2016/ink" xmlns:am3d="http://schemas.microsoft.com/office/drawing/2017/model3d" xmlns:o="urn:schemas-microsoft-com:office:office" xmlns:oel="http://schemas.microsoft.com/office/2019/extlst" xmlns:r="http://schemas.openxmlformats.org/officeDocument/2006/relationships" xmlns:m="http://schemas.openxmlformats.org/officeDocument/2006/math" xmlns:v="urn:schemas-microsoft-com:vml" xmlns:wp14="http://schemas.microsoft.com/office/word/2010/wordprocessingDrawing" xmlns:wp="http://schemas.openxmlformats.org/drawingml/2006/wordprocessingDrawing" xmlns:w10="urn:schemas-microsoft-com:office:word" xmlns:w="http://schemas.openxmlformats.org/wordprocessingml/2006/main" xmlns:w14="http://schemas.microsoft.com/office/word/2010/wordml" xmlns:w15="http://schemas.microsoft.com/office/word/2012/wordml" xmlns:w16cex="http://schemas.microsoft.com/office/word/2018/wordml/cex" xmlns:w16cid="http://schemas.microsoft.com/office/word/2016/wordml/cid" xmlns:w16="http://schemas.microsoft.com/office/word/2018/wordml" xmlns:w16du="http://schemas.microsoft.com/office/word/2023/wordml/word16du" xmlns:w16sdtdh="http://schemas.microsoft.com/office/word/2020/wordml/sdtdatahash" xmlns:w16se="http://schemas.microsoft.com/office/word/2015/wordml/symex" xmlns:wpg="http://schemas.microsoft.com/office/word/2010/wordprocessingGroup" xmlns:wpi="http://schemas.microsoft.com/office/word/2010/wordprocessingInk" xmlns:wne="http://schemas.microsoft.com/office/word/2006/wordml" xmlns:wps="http://schemas.microsoft.com/office/word/2010/wordprocessingShape" mc:Ignorable="w14 w15 w16se w16cid w16 w16cex w16sdtdh w16du wp14">
   <w:body>
     <w:p>
       <w:pPr>
@@ -487,7 +487,23 @@
         <w:t>1.  I,</w:t>
       </w:r>
       <w:r>
-        <w:t xml:space="preserve"> {{principal.name.full(middle=’full’)}} of {{principal.address.on_one_line(</w:t>
+        <w:t xml:space="preserve"> {{</w:t>
+      </w:r>
+      <w:proofErr w:type="spellStart"/>
+      <w:r>
+        <w:t>principal.name.full</w:t>
+      </w:r>
+      <w:proofErr w:type="spellEnd"/>
+      <w:r>
+        <w:t>(middle=’full’)}} of {{</w:t>
+      </w:r>
+      <w:proofErr w:type="spellStart"/>
+      <w:r>
+        <w:t>principal.address.on_one_line</w:t>
+      </w:r>
+      <w:proofErr w:type="spellEnd"/>
+      <w:r>
+        <w:t>(</w:t>
       </w:r>
       <w:r>
         <w:t>bare=True</w:t>
@@ -502,13 +518,37 @@
         <w:t>hereby revoke all prior statutory powers of attorney for property executed by me and appoint</w:t>
       </w:r>
       <w:r>
-        <w:t xml:space="preserve"> {{agent.name.full(middle=’full’)}} of </w:t>
-      </w:r>
-      <w:r>
-        <w:t>{% if agent.in_america == True %}</w:t>
-      </w:r>
-      <w:r>
-        <w:t>{{agent.address.on_one_line(</w:t>
+        <w:t xml:space="preserve"> {{</w:t>
+      </w:r>
+      <w:proofErr w:type="spellStart"/>
+      <w:r>
+        <w:t>agent.name.full</w:t>
+      </w:r>
+      <w:proofErr w:type="spellEnd"/>
+      <w:r>
+        <w:t xml:space="preserve">(middle=’full’)}} of </w:t>
+      </w:r>
+      <w:r>
+        <w:t xml:space="preserve">{% if </w:t>
+      </w:r>
+      <w:proofErr w:type="spellStart"/>
+      <w:r>
+        <w:t>agent.in_america</w:t>
+      </w:r>
+      <w:proofErr w:type="spellEnd"/>
+      <w:r>
+        <w:t xml:space="preserve"> == True %}</w:t>
+      </w:r>
+      <w:r>
+        <w:t>{{</w:t>
+      </w:r>
+      <w:proofErr w:type="spellStart"/>
+      <w:r>
+        <w:t>agent.address.on_one_line</w:t>
+      </w:r>
+      <w:proofErr w:type="spellEnd"/>
+      <w:r>
+        <w:t>(</w:t>
       </w:r>
       <w:r>
         <w:t>bare=True</w:t>
@@ -524,6 +564,39 @@
       </w:r>
       <w:r>
         <w:t>agent.intl_address_1}}, {{agent.intl_address_2}}{% endif %}</w:t>
+      </w:r>
+      <w:r>
+        <w:t xml:space="preserve">{% if </w:t>
+      </w:r>
+      <w:proofErr w:type="spellStart"/>
+      <w:r>
+        <w:t>agent.phone_number</w:t>
+      </w:r>
+      <w:proofErr w:type="spellEnd"/>
+      <w:r>
+        <w:t xml:space="preserve"> != “” %} (</w:t>
+      </w:r>
+      <w:r>
+        <w:t xml:space="preserve">Phone: </w:t>
+      </w:r>
+      <w:r>
+        <w:t>{{</w:t>
+      </w:r>
+      <w:proofErr w:type="spellStart"/>
+      <w:r>
+        <w:t>phone_number_formatted</w:t>
+      </w:r>
+      <w:proofErr w:type="spellEnd"/>
+      <w:r>
+        <w:t>(</w:t>
+      </w:r>
+      <w:proofErr w:type="spellStart"/>
+      <w:r>
+        <w:t>agent.phone_number</w:t>
+      </w:r>
+      <w:proofErr w:type="spellEnd"/>
+      <w:r>
+        <w:t>)}}){% endif %}</w:t>
       </w:r>
       <w:r>
         <w:t xml:space="preserve"> </w:t>
@@ -584,7 +657,15 @@
         <w:ind w:right="64" w:hanging="473"/>
       </w:pPr>
       <w:r>
-        <w:t>{% if which_powers[‘real’] == True %}</w:t>
+        <w:t xml:space="preserve">{% if </w:t>
+      </w:r>
+      <w:proofErr w:type="spellStart"/>
+      <w:r>
+        <w:t>which_powers</w:t>
+      </w:r>
+      <w:proofErr w:type="spellEnd"/>
+      <w:r>
+        <w:t>[‘real’] == True %}</w:t>
       </w:r>
       <w:r>
         <w:t>Real estate transactions.</w:t>
@@ -621,7 +702,15 @@
         <w:ind w:right="64" w:hanging="473"/>
       </w:pPr>
       <w:r>
-        <w:t>{% if which_powers[‘financial</w:t>
+        <w:t xml:space="preserve">{% if </w:t>
+      </w:r>
+      <w:proofErr w:type="spellStart"/>
+      <w:r>
+        <w:t>which_powers</w:t>
+      </w:r>
+      <w:proofErr w:type="spellEnd"/>
+      <w:r>
+        <w:t>[‘financial</w:t>
       </w:r>
       <w:r>
         <w:t>’</w:t>
@@ -664,7 +753,15 @@
         <w:ind w:right="64" w:hanging="473"/>
       </w:pPr>
       <w:r>
-        <w:t>{% if which_powers[‘stock</w:t>
+        <w:t xml:space="preserve">{% if </w:t>
+      </w:r>
+      <w:proofErr w:type="spellStart"/>
+      <w:r>
+        <w:t>which_powers</w:t>
+      </w:r>
+      <w:proofErr w:type="spellEnd"/>
+      <w:r>
+        <w:t>[‘stock</w:t>
       </w:r>
       <w:r>
         <w:t>’</w:t>
@@ -707,7 +804,15 @@
         <w:ind w:right="64" w:hanging="473"/>
       </w:pPr>
       <w:r>
-        <w:t>{% if which_powers[‘tangible</w:t>
+        <w:t xml:space="preserve">{% if </w:t>
+      </w:r>
+      <w:proofErr w:type="spellStart"/>
+      <w:r>
+        <w:t>which_powers</w:t>
+      </w:r>
+      <w:proofErr w:type="spellEnd"/>
+      <w:r>
+        <w:t>[‘tangible</w:t>
       </w:r>
       <w:r>
         <w:t>’</w:t>
@@ -750,7 +855,15 @@
         <w:ind w:right="64" w:hanging="473"/>
       </w:pPr>
       <w:r>
-        <w:t>{% if which_powers[‘safe</w:t>
+        <w:t xml:space="preserve">{% if </w:t>
+      </w:r>
+      <w:proofErr w:type="spellStart"/>
+      <w:r>
+        <w:t>which_powers</w:t>
+      </w:r>
+      <w:proofErr w:type="spellEnd"/>
+      <w:r>
+        <w:t>[‘safe</w:t>
       </w:r>
       <w:r>
         <w:t>’</w:t>
@@ -793,7 +906,16 @@
         <w:ind w:right="64" w:hanging="473"/>
       </w:pPr>
       <w:r>
-        <w:t>{% if which_powers[‘insurance</w:t>
+        <w:lastRenderedPageBreak/>
+        <w:t xml:space="preserve">{% if </w:t>
+      </w:r>
+      <w:proofErr w:type="spellStart"/>
+      <w:r>
+        <w:t>which_powers</w:t>
+      </w:r>
+      <w:proofErr w:type="spellEnd"/>
+      <w:r>
+        <w:t>[‘insurance</w:t>
       </w:r>
       <w:r>
         <w:t>’</w:t>
@@ -833,7 +955,6 @@
         <w:rPr>
           <w:sz w:val="24"/>
         </w:rPr>
-        <w:lastRenderedPageBreak/>
         <w:t xml:space="preserve"> </w:t>
       </w:r>
     </w:p>
@@ -846,7 +967,15 @@
         <w:ind w:right="64" w:hanging="473"/>
       </w:pPr>
       <w:r>
-        <w:t>{% if which_powers[‘retirement’] == True %}</w:t>
+        <w:t xml:space="preserve">{% if </w:t>
+      </w:r>
+      <w:proofErr w:type="spellStart"/>
+      <w:r>
+        <w:t>which_powers</w:t>
+      </w:r>
+      <w:proofErr w:type="spellEnd"/>
+      <w:r>
+        <w:t>[‘retirement’] == True %}</w:t>
       </w:r>
       <w:r>
         <w:t>Retirement plan transactions.</w:t>
@@ -883,7 +1012,15 @@
         <w:ind w:right="64" w:hanging="473"/>
       </w:pPr>
       <w:r>
-        <w:t>{% if which_powers[‘social’] == True %}</w:t>
+        <w:t xml:space="preserve">{% if </w:t>
+      </w:r>
+      <w:proofErr w:type="spellStart"/>
+      <w:r>
+        <w:t>which_powers</w:t>
+      </w:r>
+      <w:proofErr w:type="spellEnd"/>
+      <w:r>
+        <w:t>[‘social’] == True %}</w:t>
       </w:r>
       <w:r>
         <w:t>Social Security, employment and military service benefits.</w:t>
@@ -920,7 +1057,15 @@
         <w:ind w:right="64" w:hanging="473"/>
       </w:pPr>
       <w:r>
-        <w:t>{% if which_powers[‘tax’] == True %}</w:t>
+        <w:t xml:space="preserve">{% if </w:t>
+      </w:r>
+      <w:proofErr w:type="spellStart"/>
+      <w:r>
+        <w:t>which_powers</w:t>
+      </w:r>
+      <w:proofErr w:type="spellEnd"/>
+      <w:r>
+        <w:t>[‘tax’] == True %}</w:t>
       </w:r>
       <w:r>
         <w:t>Tax matters.</w:t>
@@ -957,7 +1102,15 @@
         <w:ind w:right="64" w:hanging="473"/>
       </w:pPr>
       <w:r>
-        <w:t>{% if which_powers[‘claims’] == True %}</w:t>
+        <w:t xml:space="preserve">{% if </w:t>
+      </w:r>
+      <w:proofErr w:type="spellStart"/>
+      <w:r>
+        <w:t>which_powers</w:t>
+      </w:r>
+      <w:proofErr w:type="spellEnd"/>
+      <w:r>
+        <w:t>[‘claims’] == True %}</w:t>
       </w:r>
       <w:r>
         <w:t>Claims and litigation.</w:t>
@@ -994,7 +1147,15 @@
         <w:ind w:right="64" w:hanging="473"/>
       </w:pPr>
       <w:r>
-        <w:t>{% if which_powers[‘commodity’] == True %}</w:t>
+        <w:t xml:space="preserve">{% if </w:t>
+      </w:r>
+      <w:proofErr w:type="spellStart"/>
+      <w:r>
+        <w:t>which_powers</w:t>
+      </w:r>
+      <w:proofErr w:type="spellEnd"/>
+      <w:r>
+        <w:t>[‘commodity’] == True %}</w:t>
       </w:r>
       <w:r>
         <w:t>Commodity and option transactions.</w:t>
@@ -1031,7 +1192,15 @@
         <w:ind w:right="64" w:hanging="473"/>
       </w:pPr>
       <w:r>
-        <w:t>{% if which_powers[‘business’] == True %}</w:t>
+        <w:t xml:space="preserve">{% if </w:t>
+      </w:r>
+      <w:proofErr w:type="spellStart"/>
+      <w:r>
+        <w:t>which_powers</w:t>
+      </w:r>
+      <w:proofErr w:type="spellEnd"/>
+      <w:r>
+        <w:t>[‘business’] == True %}</w:t>
       </w:r>
       <w:r>
         <w:t>Business operations.</w:t>
@@ -1068,7 +1237,15 @@
         <w:ind w:right="64" w:hanging="473"/>
       </w:pPr>
       <w:r>
-        <w:t>{% if which_powers[‘borrowing’] == True %}</w:t>
+        <w:t xml:space="preserve">{% if </w:t>
+      </w:r>
+      <w:proofErr w:type="spellStart"/>
+      <w:r>
+        <w:t>which_powers</w:t>
+      </w:r>
+      <w:proofErr w:type="spellEnd"/>
+      <w:r>
+        <w:t>[‘borrowing’] == True %}</w:t>
       </w:r>
       <w:r>
         <w:t>Borrowing transactions.</w:t>
@@ -1105,7 +1282,15 @@
         <w:ind w:right="64" w:hanging="473"/>
       </w:pPr>
       <w:r>
-        <w:t>{% if which_powers[‘estate’] == True %}</w:t>
+        <w:t xml:space="preserve">{% if </w:t>
+      </w:r>
+      <w:proofErr w:type="spellStart"/>
+      <w:r>
+        <w:t>which_powers</w:t>
+      </w:r>
+      <w:proofErr w:type="spellEnd"/>
+      <w:r>
+        <w:t>[‘estate’] == True %}</w:t>
       </w:r>
       <w:r>
         <w:t>Estate transactions.</w:t>
@@ -1142,7 +1327,15 @@
         <w:ind w:right="64" w:hanging="473"/>
       </w:pPr>
       <w:r>
-        <w:t>{% if which_powers[‘all’] == True %}</w:t>
+        <w:t xml:space="preserve">{% if </w:t>
+      </w:r>
+      <w:proofErr w:type="spellStart"/>
+      <w:r>
+        <w:t>which_powers</w:t>
+      </w:r>
+      <w:proofErr w:type="spellEnd"/>
+      <w:r>
+        <w:t>[‘all’] == True %}</w:t>
       </w:r>
       <w:r>
         <w:t>All other property transactions.</w:t>
@@ -1229,6 +1422,7 @@
         <w:jc w:val="left"/>
       </w:pPr>
       <w:r>
+        <w:lastRenderedPageBreak/>
         <w:t xml:space="preserve"> </w:t>
       </w:r>
     </w:p>
@@ -1237,7 +1431,6 @@
         <w:ind w:left="-5" w:right="64"/>
       </w:pPr>
       <w:r>
-        <w:lastRenderedPageBreak/>
         <w:t>(</w:t>
       </w:r>
       <w:r>
@@ -1265,10 +1458,26 @@
         <w:ind w:left="-5" w:right="64"/>
       </w:pPr>
       <w:r>
-        <w:t>{% if agent_limitations == True %}</w:t>
-      </w:r>
-      <w:r>
-        <w:t>{{ agent_limits}}</w:t>
+        <w:t xml:space="preserve">{% if </w:t>
+      </w:r>
+      <w:proofErr w:type="spellStart"/>
+      <w:r>
+        <w:t>agent_limitations</w:t>
+      </w:r>
+      <w:proofErr w:type="spellEnd"/>
+      <w:r>
+        <w:t xml:space="preserve"> == True %}</w:t>
+      </w:r>
+      <w:r>
+        <w:t xml:space="preserve">{{ </w:t>
+      </w:r>
+      <w:proofErr w:type="spellStart"/>
+      <w:r>
+        <w:t>agent_limits</w:t>
+      </w:r>
+      <w:proofErr w:type="spellEnd"/>
+      <w:r>
+        <w:t>}}</w:t>
       </w:r>
       <w:r>
         <w:t>{% endif %}</w:t>
@@ -1334,9 +1543,11 @@
       <w:r>
         <w:t xml:space="preserve">{% if </w:t>
       </w:r>
+      <w:proofErr w:type="spellStart"/>
       <w:r>
         <w:t>life_insurance</w:t>
       </w:r>
+      <w:proofErr w:type="spellEnd"/>
       <w:r>
         <w:t xml:space="preserve"> == True %}</w:t>
       </w:r>
@@ -1366,9 +1577,11 @@
       <w:r>
         <w:t xml:space="preserve"> if </w:t>
       </w:r>
+      <w:proofErr w:type="spellStart"/>
       <w:r>
         <w:t>file_bankruptcy</w:t>
       </w:r>
+      <w:proofErr w:type="spellEnd"/>
       <w:r>
         <w:t xml:space="preserve"> == True %}</w:t>
       </w:r>
@@ -1398,9 +1611,11 @@
       <w:r>
         <w:t xml:space="preserve"> if </w:t>
       </w:r>
+      <w:proofErr w:type="spellStart"/>
       <w:r>
         <w:t>designate_successors</w:t>
       </w:r>
+      <w:proofErr w:type="spellEnd"/>
       <w:r>
         <w:t xml:space="preserve"> == True %}</w:t>
       </w:r>
@@ -1433,11 +1648,29 @@
       <w:r>
         <w:t xml:space="preserve"> if </w:t>
       </w:r>
+      <w:proofErr w:type="spellStart"/>
       <w:r>
         <w:t>ssn_authority</w:t>
       </w:r>
-      <w:r>
-        <w:t xml:space="preserve"> == True %}I, {{principal.name.full(middle=’full’)}} born on {{birth_date}}</w:t>
+      <w:proofErr w:type="spellEnd"/>
+      <w:r>
+        <w:t xml:space="preserve"> == True %}I, {{</w:t>
+      </w:r>
+      <w:proofErr w:type="spellStart"/>
+      <w:r>
+        <w:t>principal.name.full</w:t>
+      </w:r>
+      <w:proofErr w:type="spellEnd"/>
+      <w:r>
+        <w:t>(middle=’full’)}} born on {{</w:t>
+      </w:r>
+      <w:proofErr w:type="spellStart"/>
+      <w:r>
+        <w:t>birth_date</w:t>
+      </w:r>
+      <w:proofErr w:type="spellEnd"/>
+      <w:r>
+        <w:t>}}</w:t>
       </w:r>
       <w:r>
         <w:t>,</w:t>
@@ -1466,14 +1699,24 @@
       <w:r>
         <w:t xml:space="preserve">% if </w:t>
       </w:r>
+      <w:proofErr w:type="spellStart"/>
       <w:r>
         <w:t>any_additional_powers</w:t>
       </w:r>
+      <w:proofErr w:type="spellEnd"/>
       <w:r>
         <w:t xml:space="preserve"> == True %}</w:t>
       </w:r>
       <w:r>
-        <w:t>{{additional_powers}}</w:t>
+        <w:t>{{</w:t>
+      </w:r>
+      <w:proofErr w:type="spellStart"/>
+      <w:r>
+        <w:t>additional_powers</w:t>
+      </w:r>
+      <w:proofErr w:type="spellEnd"/>
+      <w:r>
+        <w:t>}}</w:t>
       </w:r>
     </w:p>
     <w:p>
@@ -1491,6 +1734,7 @@
         <w:ind w:left="-5" w:right="64"/>
       </w:pPr>
       <w:r>
+        <w:lastRenderedPageBreak/>
         <w:t>{%</w:t>
       </w:r>
       <w:r>
@@ -1506,11 +1750,7 @@
         <w:t>NOTE</w:t>
       </w:r>
       <w:r>
-        <w:t xml:space="preserve">: Your agent will have authority to employ other persons as necessary to enable the agent to properly exercise the powers granted in this form, </w:t>
-      </w:r>
-      <w:r>
-        <w:lastRenderedPageBreak/>
-        <w:t xml:space="preserve">but your agent will have to make all discretionary decisions. If you want to give your agent the right to delegate discretionary decision-making powers to others, you should keep paragraph 4, otherwise it should be struck out.) </w:t>
+        <w:t xml:space="preserve">: Your agent will have authority to employ other persons as necessary to enable the agent to properly exercise the powers granted in this form, but your agent will have to make all discretionary decisions. If you want to give your agent the right to delegate discretionary decision-making powers to others, you should keep paragraph 4, otherwise it should be struck out.) </w:t>
       </w:r>
     </w:p>
     <w:p>
@@ -1537,9 +1777,11 @@
       <w:r>
         <w:t xml:space="preserve"> if </w:t>
       </w:r>
+      <w:proofErr w:type="spellStart"/>
       <w:r>
         <w:t>delegate_decisions</w:t>
       </w:r>
+      <w:proofErr w:type="spellEnd"/>
       <w:r>
         <w:t xml:space="preserve"> == True %}</w:t>
       </w:r>
@@ -1619,9 +1861,11 @@
       <w:r>
         <w:t xml:space="preserve"> if </w:t>
       </w:r>
+      <w:proofErr w:type="spellStart"/>
       <w:r>
         <w:t>agent_compensation</w:t>
       </w:r>
+      <w:proofErr w:type="spellEnd"/>
       <w:r>
         <w:t xml:space="preserve"> == True %}</w:t>
       </w:r>
@@ -1708,7 +1952,15 @@
         <w:t xml:space="preserve"> </w:t>
       </w:r>
       <w:r>
-        <w:t xml:space="preserve">{% if effective_immediately == </w:t>
+        <w:t xml:space="preserve">{% if </w:t>
+      </w:r>
+      <w:proofErr w:type="spellStart"/>
+      <w:r>
+        <w:t>effective_immediately</w:t>
+      </w:r>
+      <w:proofErr w:type="spellEnd"/>
+      <w:r>
+        <w:t xml:space="preserve"> == </w:t>
       </w:r>
       <w:r>
         <w:t>False</w:t>
@@ -1720,7 +1972,15 @@
         <w:t xml:space="preserve">on </w:t>
       </w:r>
       <w:r>
-        <w:t>{{effective_date}}{% else %}</w:t>
+        <w:t>{{</w:t>
+      </w:r>
+      <w:proofErr w:type="spellStart"/>
+      <w:r>
+        <w:t>effective_date</w:t>
+      </w:r>
+      <w:proofErr w:type="spellEnd"/>
+      <w:r>
+        <w:t>}}{% else %}</w:t>
       </w:r>
       <w:r>
         <w:t>immediately</w:t>
@@ -1750,6 +2010,7 @@
         <w:ind w:left="-5" w:right="64"/>
       </w:pPr>
       <w:r>
+        <w:lastRenderedPageBreak/>
         <w:t>(</w:t>
       </w:r>
       <w:r>
@@ -1769,7 +2030,6 @@
         <w:jc w:val="left"/>
       </w:pPr>
       <w:r>
-        <w:lastRenderedPageBreak/>
         <w:t xml:space="preserve"> </w:t>
       </w:r>
     </w:p>
@@ -1788,19 +2048,35 @@
         <w:t xml:space="preserve">of attorney shall terminate on </w:t>
       </w:r>
       <w:r>
-        <w:t>{% if end_</w:t>
+        <w:t xml:space="preserve">{% if </w:t>
+      </w:r>
+      <w:proofErr w:type="spellStart"/>
+      <w:r>
+        <w:t>end_</w:t>
       </w:r>
       <w:r>
         <w:t>at</w:t>
       </w:r>
       <w:r>
-        <w:t xml:space="preserve">_death == </w:t>
+        <w:t>_death</w:t>
+      </w:r>
+      <w:proofErr w:type="spellEnd"/>
+      <w:r>
+        <w:t xml:space="preserve"> == </w:t>
       </w:r>
       <w:r>
         <w:t>False</w:t>
       </w:r>
       <w:r>
-        <w:t xml:space="preserve"> %} {{end_date}}{% else %}</w:t>
+        <w:t xml:space="preserve"> %} {{</w:t>
+      </w:r>
+      <w:proofErr w:type="spellStart"/>
+      <w:r>
+        <w:t>end_date</w:t>
+      </w:r>
+      <w:proofErr w:type="spellEnd"/>
+      <w:r>
+        <w:t>}}{% else %}</w:t>
       </w:r>
       <w:r>
         <w:t>my death</w:t>
@@ -1896,9 +2172,11 @@
       <w:r>
         <w:t xml:space="preserve"> if </w:t>
       </w:r>
+      <w:proofErr w:type="spellStart"/>
       <w:r>
         <w:t>any_successors</w:t>
       </w:r>
+      <w:proofErr w:type="spellEnd"/>
       <w:r>
         <w:t xml:space="preserve"> == True %}</w:t>
       </w:r>
@@ -1926,11 +2204,16 @@
         <w:ind w:right="64"/>
       </w:pPr>
       <w:r>
-        <w:t>{{person.</w:t>
+        <w:t>{{</w:t>
+      </w:r>
+      <w:proofErr w:type="spellStart"/>
+      <w:r>
+        <w:t>person.</w:t>
       </w:r>
       <w:r>
         <w:t>name.full</w:t>
       </w:r>
+      <w:proofErr w:type="spellEnd"/>
       <w:r>
         <w:t>(middle=’full’)</w:t>
       </w:r>
@@ -1938,10 +2221,26 @@
         <w:t xml:space="preserve">}}, </w:t>
       </w:r>
       <w:r>
-        <w:t>{% if person.in_america == True %}</w:t>
-      </w:r>
-      <w:r>
-        <w:t>{{person.address.on_one_line(</w:t>
+        <w:t xml:space="preserve">{% if </w:t>
+      </w:r>
+      <w:proofErr w:type="spellStart"/>
+      <w:r>
+        <w:t>person.in_america</w:t>
+      </w:r>
+      <w:proofErr w:type="spellEnd"/>
+      <w:r>
+        <w:t xml:space="preserve"> == True %}</w:t>
+      </w:r>
+      <w:r>
+        <w:t>{{</w:t>
+      </w:r>
+      <w:proofErr w:type="spellStart"/>
+      <w:r>
+        <w:t>person.address.on_one_line</w:t>
+      </w:r>
+      <w:proofErr w:type="spellEnd"/>
+      <w:r>
+        <w:t>(</w:t>
       </w:r>
       <w:r>
         <w:t>bare=True</w:t>
@@ -1956,10 +2255,34 @@
         <w:t>{% else %}{{person.intl_address_1}}, {{person.intl_address_2}}{% endif %}</w:t>
       </w:r>
       <w:r>
-        <w:t>{% if person.phone_number != “” %}</w:t>
-      </w:r>
-      <w:r>
-        <w:t>, {{phone_number_formatted(person.phone_number)}}</w:t>
+        <w:t xml:space="preserve">{% if </w:t>
+      </w:r>
+      <w:proofErr w:type="spellStart"/>
+      <w:r>
+        <w:t>person.phone_number</w:t>
+      </w:r>
+      <w:proofErr w:type="spellEnd"/>
+      <w:r>
+        <w:t xml:space="preserve"> != “” %}</w:t>
+      </w:r>
+      <w:r>
+        <w:t>, {{</w:t>
+      </w:r>
+      <w:proofErr w:type="spellStart"/>
+      <w:r>
+        <w:t>phone_number_formatted</w:t>
+      </w:r>
+      <w:proofErr w:type="spellEnd"/>
+      <w:r>
+        <w:t>(</w:t>
+      </w:r>
+      <w:proofErr w:type="spellStart"/>
+      <w:r>
+        <w:t>person.phone_number</w:t>
+      </w:r>
+      <w:proofErr w:type="spellEnd"/>
+      <w:r>
+        <w:t>)}}</w:t>
       </w:r>
       <w:r>
         <w:t>{% endif %}</w:t>
@@ -1973,7 +2296,15 @@
         <w:t>{%</w:t>
       </w:r>
       <w:r>
-        <w:t xml:space="preserve"> endfor %}</w:t>
+        <w:t xml:space="preserve"> </w:t>
+      </w:r>
+      <w:proofErr w:type="spellStart"/>
+      <w:r>
+        <w:t>endfor</w:t>
+      </w:r>
+      <w:proofErr w:type="spellEnd"/>
+      <w:r>
+        <w:t xml:space="preserve"> %}</w:t>
       </w:r>
     </w:p>
     <w:p>
@@ -2034,7 +2365,11 @@
         <w:t>NOTE</w:t>
       </w:r>
       <w:r>
-        <w:t xml:space="preserve">: If you wish to, you may name your agent as guardian of your estate if a court decides that one should be appointed. To do this, retain paragraph 9, and the court will appoint your agent if the court finds that this appointment will serve your best interests and welfare. Strike out paragraph 9 if you do not want your agent to act as guardian.) </w:t>
+        <w:t xml:space="preserve">: If you wish to, you may name your agent as guardian of your estate if a court decides that one should be appointed. To do this, retain paragraph 9, and the court will appoint your agent if the court finds that this appointment will serve your </w:t>
+      </w:r>
+      <w:r>
+        <w:lastRenderedPageBreak/>
+        <w:t xml:space="preserve">best interests and welfare. Strike out paragraph 9 if you do not want your agent to act as guardian.) </w:t>
       </w:r>
     </w:p>
     <w:p>
@@ -2056,15 +2391,16 @@
         <w:ind w:right="64"/>
       </w:pPr>
       <w:r>
-        <w:lastRenderedPageBreak/>
         <w:t>{%</w:t>
       </w:r>
       <w:r>
         <w:t xml:space="preserve"> if </w:t>
       </w:r>
+      <w:proofErr w:type="spellStart"/>
       <w:r>
         <w:t>is_guardian</w:t>
       </w:r>
+      <w:proofErr w:type="spellEnd"/>
       <w:r>
         <w:t xml:space="preserve"> == True %}</w:t>
       </w:r>
@@ -2209,7 +2545,15 @@
         <w:jc w:val="right"/>
       </w:pPr>
       <w:r>
-        <w:t>{{principal.name.full(middle=’full’)}}</w:t>
+        <w:t>{{</w:t>
+      </w:r>
+      <w:proofErr w:type="spellStart"/>
+      <w:r>
+        <w:t>principal.name.full</w:t>
+      </w:r>
+      <w:proofErr w:type="spellEnd"/>
+      <w:r>
+        <w:t>(middle=’full’)}}</w:t>
       </w:r>
       <w:r>
         <w:t xml:space="preserve"> </w:t>
@@ -2260,10 +2604,22 @@
         <w:t xml:space="preserve">The undersigned witness certifies that </w:t>
       </w:r>
       <w:r>
-        <w:t>{{principal.name.full(middle=’full’)}}</w:t>
-      </w:r>
-      <w:r>
-        <w:t xml:space="preserve">, known to me to be the same person whose name is subscribed as principal to the foregoing power of attorney, appeared before me and the notary public and acknowledged signing and delivering the instrument as the free and voluntary act of the principal, for the uses and purposes therein set forth. I believe him or her to be of sound mind and memory. The undersigned witness also certifies that the witness is not: (a) the attending physician or mental health service provider or a relative of the physician or provider; (b) an owner, operator, or relative of an owner or operator of a health care facility in which the principal is a patient or resident; (c) a parent, sibling, descendant, or any spouse of such parent, sibling, or descendant of either the principal or any agent or successor agent under the foregoing power of attorney, whether such relationship is by blood, marriage, or adoption; or (d) an agent or successor agent under the foregoing power of attorney. </w:t>
+        <w:t>{{</w:t>
+      </w:r>
+      <w:proofErr w:type="spellStart"/>
+      <w:r>
+        <w:t>principal.name.full</w:t>
+      </w:r>
+      <w:proofErr w:type="spellEnd"/>
+      <w:r>
+        <w:t>(middle=’full’)}}</w:t>
+      </w:r>
+      <w:r>
+        <w:t xml:space="preserve">, known to me to be the same person whose name is subscribed as principal to the foregoing power of attorney, appeared before me and the notary public and acknowledged signing and delivering the instrument as the free and voluntary act of the principal, for the uses and purposes therein set forth. I believe him or her to be of sound mind and memory. The undersigned witness also certifies that the witness is not: (a) the attending physician or mental health service provider or a relative of the physician or provider; (b) an owner, operator, or relative of an owner or operator of a health care facility in which the principal is a patient or resident; (c) a parent, sibling, descendant, or any spouse of such parent, sibling, or descendant of either the </w:t>
+      </w:r>
+      <w:r>
+        <w:lastRenderedPageBreak/>
+        <w:t xml:space="preserve">principal or any agent or successor agent under the foregoing power of attorney, whether such relationship is by blood, marriage, or adoption; or (d) an agent or successor agent under the foregoing power of attorney. </w:t>
       </w:r>
     </w:p>
     <w:p>
@@ -2273,7 +2629,6 @@
         <w:jc w:val="left"/>
       </w:pPr>
       <w:r>
-        <w:lastRenderedPageBreak/>
         <w:t xml:space="preserve"> </w:t>
       </w:r>
     </w:p>
@@ -2491,7 +2846,11 @@
         <w:t>.................................................</w:t>
       </w:r>
       <w:r>
-        <w:t>....... (and .....</w:t>
+        <w:t xml:space="preserve">....... (and </w:t>
+      </w:r>
+      <w:r>
+        <w:lastRenderedPageBreak/>
+        <w:t>.....</w:t>
       </w:r>
       <w:r>
         <w:t>.................................</w:t>
@@ -2506,7 +2865,6 @@
         <w:t xml:space="preserve">......) in person and acknowledged signing and delivering the instrument as the free and voluntary act of the principal, for the uses </w:t>
       </w:r>
       <w:r>
-        <w:lastRenderedPageBreak/>
         <w:t>and purposes therein set forth</w:t>
       </w:r>
       <w:r>
@@ -2829,7 +3187,15 @@
               <w:jc w:val="left"/>
             </w:pPr>
             <w:r>
-              <w:t>{% if any_successors == True %}</w:t>
+              <w:t xml:space="preserve">{% if </w:t>
+            </w:r>
+            <w:proofErr w:type="spellStart"/>
+            <w:r>
+              <w:t>any_successors</w:t>
+            </w:r>
+            <w:proofErr w:type="spellEnd"/>
+            <w:r>
+              <w:t xml:space="preserve"> == True %}</w:t>
             </w:r>
             <w:r>
               <w:t>{% for person in successors %}</w:t>
@@ -2973,7 +3339,15 @@
               <w:jc w:val="left"/>
             </w:pPr>
             <w:r>
-              <w:t>{% endfor %}</w:t>
+              <w:t xml:space="preserve">{% </w:t>
+            </w:r>
+            <w:proofErr w:type="spellStart"/>
+            <w:r>
+              <w:t>endfor</w:t>
+            </w:r>
+            <w:proofErr w:type="spellEnd"/>
+            <w:r>
+              <w:t xml:space="preserve"> %}</w:t>
             </w:r>
             <w:r>
               <w:t>{% endif %}</w:t>
@@ -3079,11 +3453,27 @@
         <w:jc w:val="left"/>
       </w:pPr>
       <w:r>
-        <w:t>Name of preparer:{% if for_yourself == False %}</w:t>
+        <w:t xml:space="preserve">Name of preparer:{% if </w:t>
+      </w:r>
+      <w:proofErr w:type="spellStart"/>
+      <w:r>
+        <w:t>for_yourself</w:t>
+      </w:r>
+      <w:proofErr w:type="spellEnd"/>
+      <w:r>
+        <w:t xml:space="preserve"> == False %}</w:t>
       </w:r>
       <w:r>
         <w:tab/>
-        <w:t>{{preparer.name.full(middle=’full’)}}{% else %}</w:t>
+        <w:t>{{</w:t>
+      </w:r>
+      <w:proofErr w:type="spellStart"/>
+      <w:r>
+        <w:t>preparer.name.full</w:t>
+      </w:r>
+      <w:proofErr w:type="spellEnd"/>
+      <w:r>
+        <w:t>(middle=’full’)}}{% else %}</w:t>
       </w:r>
       <w:r>
         <w:tab/>
@@ -3118,11 +3508,32 @@
       </w:r>
       <w:r>
         <w:tab/>
-        <w:t>{% if for_yourself == False and preparer.address.address != “” %}{{preparer.address.</w:t>
+        <w:t xml:space="preserve">{% if </w:t>
+      </w:r>
+      <w:proofErr w:type="spellStart"/>
+      <w:r>
+        <w:t>for_yourself</w:t>
+      </w:r>
+      <w:proofErr w:type="spellEnd"/>
+      <w:r>
+        <w:t xml:space="preserve"> == False and </w:t>
+      </w:r>
+      <w:proofErr w:type="spellStart"/>
+      <w:r>
+        <w:t>preparer.address.address</w:t>
+      </w:r>
+      <w:proofErr w:type="spellEnd"/>
+      <w:r>
+        <w:t xml:space="preserve"> != “” %}{{</w:t>
+      </w:r>
+      <w:proofErr w:type="spellStart"/>
+      <w:r>
+        <w:t>preparer.address.</w:t>
       </w:r>
       <w:r>
         <w:t>on_one_line</w:t>
       </w:r>
+      <w:proofErr w:type="spellEnd"/>
       <w:r>
         <w:t>(bare=True)}}{% else %}_____________________________________</w:t>
       </w:r>
@@ -3205,16 +3616,48 @@
       </w:r>
       <w:r>
         <w:tab/>
-        <w:t>{% if for_yourself == False and prepare</w:t>
+        <w:t xml:space="preserve">{% if </w:t>
+      </w:r>
+      <w:proofErr w:type="spellStart"/>
+      <w:r>
+        <w:t>for_yourself</w:t>
+      </w:r>
+      <w:proofErr w:type="spellEnd"/>
+      <w:r>
+        <w:t xml:space="preserve"> == False and </w:t>
+      </w:r>
+      <w:proofErr w:type="spellStart"/>
+      <w:r>
+        <w:t>prepare</w:t>
       </w:r>
       <w:r>
         <w:t>r</w:t>
       </w:r>
       <w:r>
-        <w:t>.phone_number !=</w:t>
-      </w:r>
-      <w:r>
-        <w:t>”” %}{{phone_number_formatted(preparer.phone_number)}}{% else %}__________________</w:t>
+        <w:t>.phone_number</w:t>
+      </w:r>
+      <w:proofErr w:type="spellEnd"/>
+      <w:r>
+        <w:t xml:space="preserve"> !=</w:t>
+      </w:r>
+      <w:r>
+        <w:t>”” %}{{</w:t>
+      </w:r>
+      <w:proofErr w:type="spellStart"/>
+      <w:r>
+        <w:t>phone_number_formatted</w:t>
+      </w:r>
+      <w:proofErr w:type="spellEnd"/>
+      <w:r>
+        <w:t>(</w:t>
+      </w:r>
+      <w:proofErr w:type="spellStart"/>
+      <w:r>
+        <w:t>preparer.phone_number</w:t>
+      </w:r>
+      <w:proofErr w:type="spellEnd"/>
+      <w:r>
+        <w:t>)}}{% else %}__________________</w:t>
       </w:r>
       <w:r>
         <w:t>___</w:t>
@@ -3713,7 +4156,7 @@
 </file>
 
 <file path=word/endnotes.xml><?xml version="1.0" encoding="utf-8"?>
-<w:endnotes xmlns:wpc="http://schemas.microsoft.com/office/word/2010/wordprocessingCanvas" xmlns:cx="http://schemas.microsoft.com/office/drawing/2014/chartex" xmlns:cx1="http://schemas.microsoft.com/office/drawing/2015/9/8/chartex" xmlns:cx2="http://schemas.microsoft.com/office/drawing/2015/10/21/chartex" xmlns:cx3="http://schemas.microsoft.com/office/drawing/2016/5/9/chartex" xmlns:cx4="http://schemas.microsoft.com/office/drawing/2016/5/10/chartex" xmlns:cx5="http://schemas.microsoft.com/office/drawing/2016/5/11/chartex" xmlns:cx6="http://schemas.microsoft.com/office/drawing/2016/5/12/chartex" xmlns:cx7="http://schemas.microsoft.com/office/drawing/2016/5/13/chartex" xmlns:cx8="http://schemas.microsoft.com/office/drawing/2016/5/14/chartex" xmlns:mc="http://schemas.openxmlformats.org/markup-compatibility/2006" xmlns:aink="http://schemas.microsoft.com/office/drawing/2016/ink" xmlns:am3d="http://schemas.microsoft.com/office/drawing/2017/model3d" xmlns:o="urn:schemas-microsoft-com:office:office" xmlns:oel="http://schemas.microsoft.com/office/2019/extlst" xmlns:r="http://schemas.openxmlformats.org/officeDocument/2006/relationships" xmlns:m="http://schemas.openxmlformats.org/officeDocument/2006/math" xmlns:v="urn:schemas-microsoft-com:vml" xmlns:wp14="http://schemas.microsoft.com/office/word/2010/wordprocessingDrawing" xmlns:wp="http://schemas.openxmlformats.org/drawingml/2006/wordprocessingDrawing" xmlns:w10="urn:schemas-microsoft-com:office:word" xmlns:w="http://schemas.openxmlformats.org/wordprocessingml/2006/main" xmlns:w14="http://schemas.microsoft.com/office/word/2010/wordml" xmlns:w15="http://schemas.microsoft.com/office/word/2012/wordml" xmlns:w16cex="http://schemas.microsoft.com/office/word/2018/wordml/cex" xmlns:w16cid="http://schemas.microsoft.com/office/word/2016/wordml/cid" xmlns:w16="http://schemas.microsoft.com/office/word/2018/wordml" xmlns:w16sdtdh="http://schemas.microsoft.com/office/word/2020/wordml/sdtdatahash" xmlns:w16se="http://schemas.microsoft.com/office/word/2015/wordml/symex" xmlns:wpg="http://schemas.microsoft.com/office/word/2010/wordprocessingGroup" xmlns:wpi="http://schemas.microsoft.com/office/word/2010/wordprocessingInk" xmlns:wne="http://schemas.microsoft.com/office/word/2006/wordml" xmlns:wps="http://schemas.microsoft.com/office/word/2010/wordprocessingShape" mc:Ignorable="w14 w15 w16se w16cid w16 w16cex w16sdtdh wp14">
+<w:endnotes xmlns:wpc="http://schemas.microsoft.com/office/word/2010/wordprocessingCanvas" xmlns:cx="http://schemas.microsoft.com/office/drawing/2014/chartex" xmlns:cx1="http://schemas.microsoft.com/office/drawing/2015/9/8/chartex" xmlns:cx2="http://schemas.microsoft.com/office/drawing/2015/10/21/chartex" xmlns:cx3="http://schemas.microsoft.com/office/drawing/2016/5/9/chartex" xmlns:cx4="http://schemas.microsoft.com/office/drawing/2016/5/10/chartex" xmlns:cx5="http://schemas.microsoft.com/office/drawing/2016/5/11/chartex" xmlns:cx6="http://schemas.microsoft.com/office/drawing/2016/5/12/chartex" xmlns:cx7="http://schemas.microsoft.com/office/drawing/2016/5/13/chartex" xmlns:cx8="http://schemas.microsoft.com/office/drawing/2016/5/14/chartex" xmlns:mc="http://schemas.openxmlformats.org/markup-compatibility/2006" xmlns:aink="http://schemas.microsoft.com/office/drawing/2016/ink" xmlns:am3d="http://schemas.microsoft.com/office/drawing/2017/model3d" xmlns:o="urn:schemas-microsoft-com:office:office" xmlns:oel="http://schemas.microsoft.com/office/2019/extlst" xmlns:r="http://schemas.openxmlformats.org/officeDocument/2006/relationships" xmlns:m="http://schemas.openxmlformats.org/officeDocument/2006/math" xmlns:v="urn:schemas-microsoft-com:vml" xmlns:wp14="http://schemas.microsoft.com/office/word/2010/wordprocessingDrawing" xmlns:wp="http://schemas.openxmlformats.org/drawingml/2006/wordprocessingDrawing" xmlns:w10="urn:schemas-microsoft-com:office:word" xmlns:w="http://schemas.openxmlformats.org/wordprocessingml/2006/main" xmlns:w14="http://schemas.microsoft.com/office/word/2010/wordml" xmlns:w15="http://schemas.microsoft.com/office/word/2012/wordml" xmlns:w16cex="http://schemas.microsoft.com/office/word/2018/wordml/cex" xmlns:w16cid="http://schemas.microsoft.com/office/word/2016/wordml/cid" xmlns:w16="http://schemas.microsoft.com/office/word/2018/wordml" xmlns:w16du="http://schemas.microsoft.com/office/word/2023/wordml/word16du" xmlns:w16sdtdh="http://schemas.microsoft.com/office/word/2020/wordml/sdtdatahash" xmlns:w16se="http://schemas.microsoft.com/office/word/2015/wordml/symex" xmlns:wpg="http://schemas.microsoft.com/office/word/2010/wordprocessingGroup" xmlns:wpi="http://schemas.microsoft.com/office/word/2010/wordprocessingInk" xmlns:wne="http://schemas.microsoft.com/office/word/2006/wordml" xmlns:wps="http://schemas.microsoft.com/office/word/2010/wordprocessingShape" mc:Ignorable="w14 w15 w16se w16cid w16 w16cex w16sdtdh w16du wp14">
   <w:endnote w:type="separator" w:id="-1">
     <w:p>
       <w:pPr>
@@ -3738,7 +4181,7 @@
 </file>
 
 <file path=word/footer1.xml><?xml version="1.0" encoding="utf-8"?>
-<w:ftr xmlns:wpc="http://schemas.microsoft.com/office/word/2010/wordprocessingCanvas" xmlns:cx="http://schemas.microsoft.com/office/drawing/2014/chartex" xmlns:cx1="http://schemas.microsoft.com/office/drawing/2015/9/8/chartex" xmlns:cx2="http://schemas.microsoft.com/office/drawing/2015/10/21/chartex" xmlns:cx3="http://schemas.microsoft.com/office/drawing/2016/5/9/chartex" xmlns:cx4="http://schemas.microsoft.com/office/drawing/2016/5/10/chartex" xmlns:cx5="http://schemas.microsoft.com/office/drawing/2016/5/11/chartex" xmlns:cx6="http://schemas.microsoft.com/office/drawing/2016/5/12/chartex" xmlns:cx7="http://schemas.microsoft.com/office/drawing/2016/5/13/chartex" xmlns:cx8="http://schemas.microsoft.com/office/drawing/2016/5/14/chartex" xmlns:mc="http://schemas.openxmlformats.org/markup-compatibility/2006" xmlns:aink="http://schemas.microsoft.com/office/drawing/2016/ink" xmlns:am3d="http://schemas.microsoft.com/office/drawing/2017/model3d" xmlns:o="urn:schemas-microsoft-com:office:office" xmlns:oel="http://schemas.microsoft.com/office/2019/extlst" xmlns:r="http://schemas.openxmlformats.org/officeDocument/2006/relationships" xmlns:m="http://schemas.openxmlformats.org/officeDocument/2006/math" xmlns:v="urn:schemas-microsoft-com:vml" xmlns:wp14="http://schemas.microsoft.com/office/word/2010/wordprocessingDrawing" xmlns:wp="http://schemas.openxmlformats.org/drawingml/2006/wordprocessingDrawing" xmlns:w10="urn:schemas-microsoft-com:office:word" xmlns:w="http://schemas.openxmlformats.org/wordprocessingml/2006/main" xmlns:w14="http://schemas.microsoft.com/office/word/2010/wordml" xmlns:w15="http://schemas.microsoft.com/office/word/2012/wordml" xmlns:w16cex="http://schemas.microsoft.com/office/word/2018/wordml/cex" xmlns:w16cid="http://schemas.microsoft.com/office/word/2016/wordml/cid" xmlns:w16="http://schemas.microsoft.com/office/word/2018/wordml" xmlns:w16sdtdh="http://schemas.microsoft.com/office/word/2020/wordml/sdtdatahash" xmlns:w16se="http://schemas.microsoft.com/office/word/2015/wordml/symex" xmlns:wpg="http://schemas.microsoft.com/office/word/2010/wordprocessingGroup" xmlns:wpi="http://schemas.microsoft.com/office/word/2010/wordprocessingInk" xmlns:wne="http://schemas.microsoft.com/office/word/2006/wordml" xmlns:wps="http://schemas.microsoft.com/office/word/2010/wordprocessingShape" mc:Ignorable="w14 w15 w16se w16cid w16 w16cex w16sdtdh wp14">
+<w:ftr xmlns:wpc="http://schemas.microsoft.com/office/word/2010/wordprocessingCanvas" xmlns:cx="http://schemas.microsoft.com/office/drawing/2014/chartex" xmlns:cx1="http://schemas.microsoft.com/office/drawing/2015/9/8/chartex" xmlns:cx2="http://schemas.microsoft.com/office/drawing/2015/10/21/chartex" xmlns:cx3="http://schemas.microsoft.com/office/drawing/2016/5/9/chartex" xmlns:cx4="http://schemas.microsoft.com/office/drawing/2016/5/10/chartex" xmlns:cx5="http://schemas.microsoft.com/office/drawing/2016/5/11/chartex" xmlns:cx6="http://schemas.microsoft.com/office/drawing/2016/5/12/chartex" xmlns:cx7="http://schemas.microsoft.com/office/drawing/2016/5/13/chartex" xmlns:cx8="http://schemas.microsoft.com/office/drawing/2016/5/14/chartex" xmlns:mc="http://schemas.openxmlformats.org/markup-compatibility/2006" xmlns:aink="http://schemas.microsoft.com/office/drawing/2016/ink" xmlns:am3d="http://schemas.microsoft.com/office/drawing/2017/model3d" xmlns:o="urn:schemas-microsoft-com:office:office" xmlns:oel="http://schemas.microsoft.com/office/2019/extlst" xmlns:r="http://schemas.openxmlformats.org/officeDocument/2006/relationships" xmlns:m="http://schemas.openxmlformats.org/officeDocument/2006/math" xmlns:v="urn:schemas-microsoft-com:vml" xmlns:wp14="http://schemas.microsoft.com/office/word/2010/wordprocessingDrawing" xmlns:wp="http://schemas.openxmlformats.org/drawingml/2006/wordprocessingDrawing" xmlns:w10="urn:schemas-microsoft-com:office:word" xmlns:w="http://schemas.openxmlformats.org/wordprocessingml/2006/main" xmlns:w14="http://schemas.microsoft.com/office/word/2010/wordml" xmlns:w15="http://schemas.microsoft.com/office/word/2012/wordml" xmlns:w16cex="http://schemas.microsoft.com/office/word/2018/wordml/cex" xmlns:w16cid="http://schemas.microsoft.com/office/word/2016/wordml/cid" xmlns:w16="http://schemas.microsoft.com/office/word/2018/wordml" xmlns:w16du="http://schemas.microsoft.com/office/word/2023/wordml/word16du" xmlns:w16sdtdh="http://schemas.microsoft.com/office/word/2020/wordml/sdtdatahash" xmlns:w16se="http://schemas.microsoft.com/office/word/2015/wordml/symex" xmlns:wpg="http://schemas.microsoft.com/office/word/2010/wordprocessingGroup" xmlns:wpi="http://schemas.microsoft.com/office/word/2010/wordprocessingInk" xmlns:wne="http://schemas.microsoft.com/office/word/2006/wordml" xmlns:wps="http://schemas.microsoft.com/office/word/2010/wordprocessingShape" mc:Ignorable="w14 w15 w16se w16cid w16 w16cex w16sdtdh w16du wp14">
   <w:p>
     <w:pPr>
       <w:tabs>
@@ -3867,7 +4310,7 @@
 </file>
 
 <file path=word/footer2.xml><?xml version="1.0" encoding="utf-8"?>
-<w:ftr xmlns:wpc="http://schemas.microsoft.com/office/word/2010/wordprocessingCanvas" xmlns:cx="http://schemas.microsoft.com/office/drawing/2014/chartex" xmlns:cx1="http://schemas.microsoft.com/office/drawing/2015/9/8/chartex" xmlns:cx2="http://schemas.microsoft.com/office/drawing/2015/10/21/chartex" xmlns:cx3="http://schemas.microsoft.com/office/drawing/2016/5/9/chartex" xmlns:cx4="http://schemas.microsoft.com/office/drawing/2016/5/10/chartex" xmlns:cx5="http://schemas.microsoft.com/office/drawing/2016/5/11/chartex" xmlns:cx6="http://schemas.microsoft.com/office/drawing/2016/5/12/chartex" xmlns:cx7="http://schemas.microsoft.com/office/drawing/2016/5/13/chartex" xmlns:cx8="http://schemas.microsoft.com/office/drawing/2016/5/14/chartex" xmlns:mc="http://schemas.openxmlformats.org/markup-compatibility/2006" xmlns:aink="http://schemas.microsoft.com/office/drawing/2016/ink" xmlns:am3d="http://schemas.microsoft.com/office/drawing/2017/model3d" xmlns:o="urn:schemas-microsoft-com:office:office" xmlns:oel="http://schemas.microsoft.com/office/2019/extlst" xmlns:r="http://schemas.openxmlformats.org/officeDocument/2006/relationships" xmlns:m="http://schemas.openxmlformats.org/officeDocument/2006/math" xmlns:v="urn:schemas-microsoft-com:vml" xmlns:wp14="http://schemas.microsoft.com/office/word/2010/wordprocessingDrawing" xmlns:wp="http://schemas.openxmlformats.org/drawingml/2006/wordprocessingDrawing" xmlns:w10="urn:schemas-microsoft-com:office:word" xmlns:w="http://schemas.openxmlformats.org/wordprocessingml/2006/main" xmlns:w14="http://schemas.microsoft.com/office/word/2010/wordml" xmlns:w15="http://schemas.microsoft.com/office/word/2012/wordml" xmlns:w16cex="http://schemas.microsoft.com/office/word/2018/wordml/cex" xmlns:w16cid="http://schemas.microsoft.com/office/word/2016/wordml/cid" xmlns:w16="http://schemas.microsoft.com/office/word/2018/wordml" xmlns:w16sdtdh="http://schemas.microsoft.com/office/word/2020/wordml/sdtdatahash" xmlns:w16se="http://schemas.microsoft.com/office/word/2015/wordml/symex" xmlns:wpg="http://schemas.microsoft.com/office/word/2010/wordprocessingGroup" xmlns:wpi="http://schemas.microsoft.com/office/word/2010/wordprocessingInk" xmlns:wne="http://schemas.microsoft.com/office/word/2006/wordml" xmlns:wps="http://schemas.microsoft.com/office/word/2010/wordprocessingShape" mc:Ignorable="w14 w15 w16se w16cid w16 w16cex w16sdtdh wp14">
+<w:ftr xmlns:wpc="http://schemas.microsoft.com/office/word/2010/wordprocessingCanvas" xmlns:cx="http://schemas.microsoft.com/office/drawing/2014/chartex" xmlns:cx1="http://schemas.microsoft.com/office/drawing/2015/9/8/chartex" xmlns:cx2="http://schemas.microsoft.com/office/drawing/2015/10/21/chartex" xmlns:cx3="http://schemas.microsoft.com/office/drawing/2016/5/9/chartex" xmlns:cx4="http://schemas.microsoft.com/office/drawing/2016/5/10/chartex" xmlns:cx5="http://schemas.microsoft.com/office/drawing/2016/5/11/chartex" xmlns:cx6="http://schemas.microsoft.com/office/drawing/2016/5/12/chartex" xmlns:cx7="http://schemas.microsoft.com/office/drawing/2016/5/13/chartex" xmlns:cx8="http://schemas.microsoft.com/office/drawing/2016/5/14/chartex" xmlns:mc="http://schemas.openxmlformats.org/markup-compatibility/2006" xmlns:aink="http://schemas.microsoft.com/office/drawing/2016/ink" xmlns:am3d="http://schemas.microsoft.com/office/drawing/2017/model3d" xmlns:o="urn:schemas-microsoft-com:office:office" xmlns:oel="http://schemas.microsoft.com/office/2019/extlst" xmlns:r="http://schemas.openxmlformats.org/officeDocument/2006/relationships" xmlns:m="http://schemas.openxmlformats.org/officeDocument/2006/math" xmlns:v="urn:schemas-microsoft-com:vml" xmlns:wp14="http://schemas.microsoft.com/office/word/2010/wordprocessingDrawing" xmlns:wp="http://schemas.openxmlformats.org/drawingml/2006/wordprocessingDrawing" xmlns:w10="urn:schemas-microsoft-com:office:word" xmlns:w="http://schemas.openxmlformats.org/wordprocessingml/2006/main" xmlns:w14="http://schemas.microsoft.com/office/word/2010/wordml" xmlns:w15="http://schemas.microsoft.com/office/word/2012/wordml" xmlns:w16cex="http://schemas.microsoft.com/office/word/2018/wordml/cex" xmlns:w16cid="http://schemas.microsoft.com/office/word/2016/wordml/cid" xmlns:w16="http://schemas.microsoft.com/office/word/2018/wordml" xmlns:w16du="http://schemas.microsoft.com/office/word/2023/wordml/word16du" xmlns:w16sdtdh="http://schemas.microsoft.com/office/word/2020/wordml/sdtdatahash" xmlns:w16se="http://schemas.microsoft.com/office/word/2015/wordml/symex" xmlns:wpg="http://schemas.microsoft.com/office/word/2010/wordprocessingGroup" xmlns:wpi="http://schemas.microsoft.com/office/word/2010/wordprocessingInk" xmlns:wne="http://schemas.microsoft.com/office/word/2006/wordml" xmlns:wps="http://schemas.microsoft.com/office/word/2010/wordprocessingShape" mc:Ignorable="w14 w15 w16se w16cid w16 w16cex w16sdtdh w16du wp14">
   <w:p>
     <w:pPr>
       <w:tabs>
@@ -3989,7 +4432,7 @@
 </file>
 
 <file path=word/footer3.xml><?xml version="1.0" encoding="utf-8"?>
-<w:ftr xmlns:wpc="http://schemas.microsoft.com/office/word/2010/wordprocessingCanvas" xmlns:cx="http://schemas.microsoft.com/office/drawing/2014/chartex" xmlns:cx1="http://schemas.microsoft.com/office/drawing/2015/9/8/chartex" xmlns:cx2="http://schemas.microsoft.com/office/drawing/2015/10/21/chartex" xmlns:cx3="http://schemas.microsoft.com/office/drawing/2016/5/9/chartex" xmlns:cx4="http://schemas.microsoft.com/office/drawing/2016/5/10/chartex" xmlns:cx5="http://schemas.microsoft.com/office/drawing/2016/5/11/chartex" xmlns:cx6="http://schemas.microsoft.com/office/drawing/2016/5/12/chartex" xmlns:cx7="http://schemas.microsoft.com/office/drawing/2016/5/13/chartex" xmlns:cx8="http://schemas.microsoft.com/office/drawing/2016/5/14/chartex" xmlns:mc="http://schemas.openxmlformats.org/markup-compatibility/2006" xmlns:aink="http://schemas.microsoft.com/office/drawing/2016/ink" xmlns:am3d="http://schemas.microsoft.com/office/drawing/2017/model3d" xmlns:o="urn:schemas-microsoft-com:office:office" xmlns:oel="http://schemas.microsoft.com/office/2019/extlst" xmlns:r="http://schemas.openxmlformats.org/officeDocument/2006/relationships" xmlns:m="http://schemas.openxmlformats.org/officeDocument/2006/math" xmlns:v="urn:schemas-microsoft-com:vml" xmlns:wp14="http://schemas.microsoft.com/office/word/2010/wordprocessingDrawing" xmlns:wp="http://schemas.openxmlformats.org/drawingml/2006/wordprocessingDrawing" xmlns:w10="urn:schemas-microsoft-com:office:word" xmlns:w="http://schemas.openxmlformats.org/wordprocessingml/2006/main" xmlns:w14="http://schemas.microsoft.com/office/word/2010/wordml" xmlns:w15="http://schemas.microsoft.com/office/word/2012/wordml" xmlns:w16cex="http://schemas.microsoft.com/office/word/2018/wordml/cex" xmlns:w16cid="http://schemas.microsoft.com/office/word/2016/wordml/cid" xmlns:w16="http://schemas.microsoft.com/office/word/2018/wordml" xmlns:w16sdtdh="http://schemas.microsoft.com/office/word/2020/wordml/sdtdatahash" xmlns:w16se="http://schemas.microsoft.com/office/word/2015/wordml/symex" xmlns:wpg="http://schemas.microsoft.com/office/word/2010/wordprocessingGroup" xmlns:wpi="http://schemas.microsoft.com/office/word/2010/wordprocessingInk" xmlns:wne="http://schemas.microsoft.com/office/word/2006/wordml" xmlns:wps="http://schemas.microsoft.com/office/word/2010/wordprocessingShape" mc:Ignorable="w14 w15 w16se w16cid w16 w16cex w16sdtdh wp14">
+<w:ftr xmlns:wpc="http://schemas.microsoft.com/office/word/2010/wordprocessingCanvas" xmlns:cx="http://schemas.microsoft.com/office/drawing/2014/chartex" xmlns:cx1="http://schemas.microsoft.com/office/drawing/2015/9/8/chartex" xmlns:cx2="http://schemas.microsoft.com/office/drawing/2015/10/21/chartex" xmlns:cx3="http://schemas.microsoft.com/office/drawing/2016/5/9/chartex" xmlns:cx4="http://schemas.microsoft.com/office/drawing/2016/5/10/chartex" xmlns:cx5="http://schemas.microsoft.com/office/drawing/2016/5/11/chartex" xmlns:cx6="http://schemas.microsoft.com/office/drawing/2016/5/12/chartex" xmlns:cx7="http://schemas.microsoft.com/office/drawing/2016/5/13/chartex" xmlns:cx8="http://schemas.microsoft.com/office/drawing/2016/5/14/chartex" xmlns:mc="http://schemas.openxmlformats.org/markup-compatibility/2006" xmlns:aink="http://schemas.microsoft.com/office/drawing/2016/ink" xmlns:am3d="http://schemas.microsoft.com/office/drawing/2017/model3d" xmlns:o="urn:schemas-microsoft-com:office:office" xmlns:oel="http://schemas.microsoft.com/office/2019/extlst" xmlns:r="http://schemas.openxmlformats.org/officeDocument/2006/relationships" xmlns:m="http://schemas.openxmlformats.org/officeDocument/2006/math" xmlns:v="urn:schemas-microsoft-com:vml" xmlns:wp14="http://schemas.microsoft.com/office/word/2010/wordprocessingDrawing" xmlns:wp="http://schemas.openxmlformats.org/drawingml/2006/wordprocessingDrawing" xmlns:w10="urn:schemas-microsoft-com:office:word" xmlns:w="http://schemas.openxmlformats.org/wordprocessingml/2006/main" xmlns:w14="http://schemas.microsoft.com/office/word/2010/wordml" xmlns:w15="http://schemas.microsoft.com/office/word/2012/wordml" xmlns:w16cex="http://schemas.microsoft.com/office/word/2018/wordml/cex" xmlns:w16cid="http://schemas.microsoft.com/office/word/2016/wordml/cid" xmlns:w16="http://schemas.microsoft.com/office/word/2018/wordml" xmlns:w16du="http://schemas.microsoft.com/office/word/2023/wordml/word16du" xmlns:w16sdtdh="http://schemas.microsoft.com/office/word/2020/wordml/sdtdatahash" xmlns:w16se="http://schemas.microsoft.com/office/word/2015/wordml/symex" xmlns:wpg="http://schemas.microsoft.com/office/word/2010/wordprocessingGroup" xmlns:wpi="http://schemas.microsoft.com/office/word/2010/wordprocessingInk" xmlns:wne="http://schemas.microsoft.com/office/word/2006/wordml" xmlns:wps="http://schemas.microsoft.com/office/word/2010/wordprocessingShape" mc:Ignorable="w14 w15 w16se w16cid w16 w16cex w16sdtdh w16du wp14">
   <w:p>
     <w:pPr>
       <w:tabs>
@@ -4101,7 +4544,7 @@
 </file>
 
 <file path=word/footnotes.xml><?xml version="1.0" encoding="utf-8"?>
-<w:footnotes xmlns:wpc="http://schemas.microsoft.com/office/word/2010/wordprocessingCanvas" xmlns:cx="http://schemas.microsoft.com/office/drawing/2014/chartex" xmlns:cx1="http://schemas.microsoft.com/office/drawing/2015/9/8/chartex" xmlns:cx2="http://schemas.microsoft.com/office/drawing/2015/10/21/chartex" xmlns:cx3="http://schemas.microsoft.com/office/drawing/2016/5/9/chartex" xmlns:cx4="http://schemas.microsoft.com/office/drawing/2016/5/10/chartex" xmlns:cx5="http://schemas.microsoft.com/office/drawing/2016/5/11/chartex" xmlns:cx6="http://schemas.microsoft.com/office/drawing/2016/5/12/chartex" xmlns:cx7="http://schemas.microsoft.com/office/drawing/2016/5/13/chartex" xmlns:cx8="http://schemas.microsoft.com/office/drawing/2016/5/14/chartex" xmlns:mc="http://schemas.openxmlformats.org/markup-compatibility/2006" xmlns:aink="http://schemas.microsoft.com/office/drawing/2016/ink" xmlns:am3d="http://schemas.microsoft.com/office/drawing/2017/model3d" xmlns:o="urn:schemas-microsoft-com:office:office" xmlns:oel="http://schemas.microsoft.com/office/2019/extlst" xmlns:r="http://schemas.openxmlformats.org/officeDocument/2006/relationships" xmlns:m="http://schemas.openxmlformats.org/officeDocument/2006/math" xmlns:v="urn:schemas-microsoft-com:vml" xmlns:wp14="http://schemas.microsoft.com/office/word/2010/wordprocessingDrawing" xmlns:wp="http://schemas.openxmlformats.org/drawingml/2006/wordprocessingDrawing" xmlns:w10="urn:schemas-microsoft-com:office:word" xmlns:w="http://schemas.openxmlformats.org/wordprocessingml/2006/main" xmlns:w14="http://schemas.microsoft.com/office/word/2010/wordml" xmlns:w15="http://schemas.microsoft.com/office/word/2012/wordml" xmlns:w16cex="http://schemas.microsoft.com/office/word/2018/wordml/cex" xmlns:w16cid="http://schemas.microsoft.com/office/word/2016/wordml/cid" xmlns:w16="http://schemas.microsoft.com/office/word/2018/wordml" xmlns:w16sdtdh="http://schemas.microsoft.com/office/word/2020/wordml/sdtdatahash" xmlns:w16se="http://schemas.microsoft.com/office/word/2015/wordml/symex" xmlns:wpg="http://schemas.microsoft.com/office/word/2010/wordprocessingGroup" xmlns:wpi="http://schemas.microsoft.com/office/word/2010/wordprocessingInk" xmlns:wne="http://schemas.microsoft.com/office/word/2006/wordml" xmlns:wps="http://schemas.microsoft.com/office/word/2010/wordprocessingShape" mc:Ignorable="w14 w15 w16se w16cid w16 w16cex w16sdtdh wp14">
+<w:footnotes xmlns:wpc="http://schemas.microsoft.com/office/word/2010/wordprocessingCanvas" xmlns:cx="http://schemas.microsoft.com/office/drawing/2014/chartex" xmlns:cx1="http://schemas.microsoft.com/office/drawing/2015/9/8/chartex" xmlns:cx2="http://schemas.microsoft.com/office/drawing/2015/10/21/chartex" xmlns:cx3="http://schemas.microsoft.com/office/drawing/2016/5/9/chartex" xmlns:cx4="http://schemas.microsoft.com/office/drawing/2016/5/10/chartex" xmlns:cx5="http://schemas.microsoft.com/office/drawing/2016/5/11/chartex" xmlns:cx6="http://schemas.microsoft.com/office/drawing/2016/5/12/chartex" xmlns:cx7="http://schemas.microsoft.com/office/drawing/2016/5/13/chartex" xmlns:cx8="http://schemas.microsoft.com/office/drawing/2016/5/14/chartex" xmlns:mc="http://schemas.openxmlformats.org/markup-compatibility/2006" xmlns:aink="http://schemas.microsoft.com/office/drawing/2016/ink" xmlns:am3d="http://schemas.microsoft.com/office/drawing/2017/model3d" xmlns:o="urn:schemas-microsoft-com:office:office" xmlns:oel="http://schemas.microsoft.com/office/2019/extlst" xmlns:r="http://schemas.openxmlformats.org/officeDocument/2006/relationships" xmlns:m="http://schemas.openxmlformats.org/officeDocument/2006/math" xmlns:v="urn:schemas-microsoft-com:vml" xmlns:wp14="http://schemas.microsoft.com/office/word/2010/wordprocessingDrawing" xmlns:wp="http://schemas.openxmlformats.org/drawingml/2006/wordprocessingDrawing" xmlns:w10="urn:schemas-microsoft-com:office:word" xmlns:w="http://schemas.openxmlformats.org/wordprocessingml/2006/main" xmlns:w14="http://schemas.microsoft.com/office/word/2010/wordml" xmlns:w15="http://schemas.microsoft.com/office/word/2012/wordml" xmlns:w16cex="http://schemas.microsoft.com/office/word/2018/wordml/cex" xmlns:w16cid="http://schemas.microsoft.com/office/word/2016/wordml/cid" xmlns:w16="http://schemas.microsoft.com/office/word/2018/wordml" xmlns:w16du="http://schemas.microsoft.com/office/word/2023/wordml/word16du" xmlns:w16sdtdh="http://schemas.microsoft.com/office/word/2020/wordml/sdtdatahash" xmlns:w16se="http://schemas.microsoft.com/office/word/2015/wordml/symex" xmlns:wpg="http://schemas.microsoft.com/office/word/2010/wordprocessingGroup" xmlns:wpi="http://schemas.microsoft.com/office/word/2010/wordprocessingInk" xmlns:wne="http://schemas.microsoft.com/office/word/2006/wordml" xmlns:wps="http://schemas.microsoft.com/office/word/2010/wordprocessingShape" mc:Ignorable="w14 w15 w16se w16cid w16 w16cex w16sdtdh w16du wp14">
   <w:footnote w:type="separator" w:id="-1">
     <w:p>
       <w:pPr>
@@ -4126,7 +4569,7 @@
 </file>
 
 <file path=word/numbering.xml><?xml version="1.0" encoding="utf-8"?>
-<w:numbering xmlns:wpc="http://schemas.microsoft.com/office/word/2010/wordprocessingCanvas" xmlns:cx="http://schemas.microsoft.com/office/drawing/2014/chartex" xmlns:cx1="http://schemas.microsoft.com/office/drawing/2015/9/8/chartex" xmlns:cx2="http://schemas.microsoft.com/office/drawing/2015/10/21/chartex" xmlns:cx3="http://schemas.microsoft.com/office/drawing/2016/5/9/chartex" xmlns:cx4="http://schemas.microsoft.com/office/drawing/2016/5/10/chartex" xmlns:cx5="http://schemas.microsoft.com/office/drawing/2016/5/11/chartex" xmlns:cx6="http://schemas.microsoft.com/office/drawing/2016/5/12/chartex" xmlns:cx7="http://schemas.microsoft.com/office/drawing/2016/5/13/chartex" xmlns:cx8="http://schemas.microsoft.com/office/drawing/2016/5/14/chartex" xmlns:mc="http://schemas.openxmlformats.org/markup-compatibility/2006" xmlns:aink="http://schemas.microsoft.com/office/drawing/2016/ink" xmlns:am3d="http://schemas.microsoft.com/office/drawing/2017/model3d" xmlns:o="urn:schemas-microsoft-com:office:office" xmlns:oel="http://schemas.microsoft.com/office/2019/extlst" xmlns:r="http://schemas.openxmlformats.org/officeDocument/2006/relationships" xmlns:m="http://schemas.openxmlformats.org/officeDocument/2006/math" xmlns:v="urn:schemas-microsoft-com:vml" xmlns:wp14="http://schemas.microsoft.com/office/word/2010/wordprocessingDrawing" xmlns:wp="http://schemas.openxmlformats.org/drawingml/2006/wordprocessingDrawing" xmlns:w10="urn:schemas-microsoft-com:office:word" xmlns:w="http://schemas.openxmlformats.org/wordprocessingml/2006/main" xmlns:w14="http://schemas.microsoft.com/office/word/2010/wordml" xmlns:w15="http://schemas.microsoft.com/office/word/2012/wordml" xmlns:w16cex="http://schemas.microsoft.com/office/word/2018/wordml/cex" xmlns:w16cid="http://schemas.microsoft.com/office/word/2016/wordml/cid" xmlns:w16="http://schemas.microsoft.com/office/word/2018/wordml" xmlns:w16sdtdh="http://schemas.microsoft.com/office/word/2020/wordml/sdtdatahash" xmlns:w16se="http://schemas.microsoft.com/office/word/2015/wordml/symex" xmlns:wpg="http://schemas.microsoft.com/office/word/2010/wordprocessingGroup" xmlns:wpi="http://schemas.microsoft.com/office/word/2010/wordprocessingInk" xmlns:wne="http://schemas.microsoft.com/office/word/2006/wordml" xmlns:wps="http://schemas.microsoft.com/office/word/2010/wordprocessingShape" mc:Ignorable="w14 w15 w16se w16cid w16 w16cex w16sdtdh wp14">
+<w:numbering xmlns:wpc="http://schemas.microsoft.com/office/word/2010/wordprocessingCanvas" xmlns:cx="http://schemas.microsoft.com/office/drawing/2014/chartex" xmlns:cx1="http://schemas.microsoft.com/office/drawing/2015/9/8/chartex" xmlns:cx2="http://schemas.microsoft.com/office/drawing/2015/10/21/chartex" xmlns:cx3="http://schemas.microsoft.com/office/drawing/2016/5/9/chartex" xmlns:cx4="http://schemas.microsoft.com/office/drawing/2016/5/10/chartex" xmlns:cx5="http://schemas.microsoft.com/office/drawing/2016/5/11/chartex" xmlns:cx6="http://schemas.microsoft.com/office/drawing/2016/5/12/chartex" xmlns:cx7="http://schemas.microsoft.com/office/drawing/2016/5/13/chartex" xmlns:cx8="http://schemas.microsoft.com/office/drawing/2016/5/14/chartex" xmlns:mc="http://schemas.openxmlformats.org/markup-compatibility/2006" xmlns:aink="http://schemas.microsoft.com/office/drawing/2016/ink" xmlns:am3d="http://schemas.microsoft.com/office/drawing/2017/model3d" xmlns:o="urn:schemas-microsoft-com:office:office" xmlns:oel="http://schemas.microsoft.com/office/2019/extlst" xmlns:r="http://schemas.openxmlformats.org/officeDocument/2006/relationships" xmlns:m="http://schemas.openxmlformats.org/officeDocument/2006/math" xmlns:v="urn:schemas-microsoft-com:vml" xmlns:wp14="http://schemas.microsoft.com/office/word/2010/wordprocessingDrawing" xmlns:wp="http://schemas.openxmlformats.org/drawingml/2006/wordprocessingDrawing" xmlns:w10="urn:schemas-microsoft-com:office:word" xmlns:w="http://schemas.openxmlformats.org/wordprocessingml/2006/main" xmlns:w14="http://schemas.microsoft.com/office/word/2010/wordml" xmlns:w15="http://schemas.microsoft.com/office/word/2012/wordml" xmlns:w16cex="http://schemas.microsoft.com/office/word/2018/wordml/cex" xmlns:w16cid="http://schemas.microsoft.com/office/word/2016/wordml/cid" xmlns:w16="http://schemas.microsoft.com/office/word/2018/wordml" xmlns:w16du="http://schemas.microsoft.com/office/word/2023/wordml/word16du" xmlns:w16sdtdh="http://schemas.microsoft.com/office/word/2020/wordml/sdtdatahash" xmlns:w16se="http://schemas.microsoft.com/office/word/2015/wordml/symex" xmlns:wpg="http://schemas.microsoft.com/office/word/2010/wordprocessingGroup" xmlns:wpi="http://schemas.microsoft.com/office/word/2010/wordprocessingInk" xmlns:wne="http://schemas.microsoft.com/office/word/2006/wordml" xmlns:wps="http://schemas.microsoft.com/office/word/2010/wordprocessingShape" mc:Ignorable="w14 w15 w16se w16cid w16 w16cex w16sdtdh w16du wp14">
   <w:abstractNum w:abstractNumId="0" w15:restartNumberingAfterBreak="0">
     <w:nsid w:val="25990CB0"/>
     <w:multiLevelType w:val="hybridMultilevel"/>
@@ -5537,7 +5980,7 @@
 </file>
 
 <file path=word/styles.xml><?xml version="1.0" encoding="utf-8"?>
-<w:styles xmlns:mc="http://schemas.openxmlformats.org/markup-compatibility/2006" xmlns:r="http://schemas.openxmlformats.org/officeDocument/2006/relationships" xmlns:w="http://schemas.openxmlformats.org/wordprocessingml/2006/main" xmlns:w14="http://schemas.microsoft.com/office/word/2010/wordml" xmlns:w15="http://schemas.microsoft.com/office/word/2012/wordml" xmlns:w16cex="http://schemas.microsoft.com/office/word/2018/wordml/cex" xmlns:w16cid="http://schemas.microsoft.com/office/word/2016/wordml/cid" xmlns:w16="http://schemas.microsoft.com/office/word/2018/wordml" xmlns:w16sdtdh="http://schemas.microsoft.com/office/word/2020/wordml/sdtdatahash" xmlns:w16se="http://schemas.microsoft.com/office/word/2015/wordml/symex" mc:Ignorable="w14 w15 w16se w16cid w16 w16cex w16sdtdh">
+<w:styles xmlns:mc="http://schemas.openxmlformats.org/markup-compatibility/2006" xmlns:r="http://schemas.openxmlformats.org/officeDocument/2006/relationships" xmlns:w="http://schemas.openxmlformats.org/wordprocessingml/2006/main" xmlns:w14="http://schemas.microsoft.com/office/word/2010/wordml" xmlns:w15="http://schemas.microsoft.com/office/word/2012/wordml" xmlns:w16cex="http://schemas.microsoft.com/office/word/2018/wordml/cex" xmlns:w16cid="http://schemas.microsoft.com/office/word/2016/wordml/cid" xmlns:w16="http://schemas.microsoft.com/office/word/2018/wordml" xmlns:w16du="http://schemas.microsoft.com/office/word/2023/wordml/word16du" xmlns:w16sdtdh="http://schemas.microsoft.com/office/word/2020/wordml/sdtdatahash" xmlns:w16se="http://schemas.microsoft.com/office/word/2015/wordml/symex" mc:Ignorable="w14 w15 w16se w16cid w16 w16cex w16sdtdh w16du">
   <w:docDefaults>
     <w:rPrDefault>
       <w:rPr>

</xml_diff>

<commit_message>
first draft of cdel edits, untested, needs cleanup
</commit_message>
<xml_diff>
--- a/docassemble/PowerOfAttorneyProperty/data/templates/poa_property_statutory_shortform_word_version.docx
+++ b/docassemble/PowerOfAttorneyProperty/data/templates/poa_property_statutory_shortform_word_version.docx
@@ -1,6 +1,6 @@
 
 <file path=word/document.xml><?xml version="1.0" encoding="utf-8"?>
-<w:document xmlns:wpc="http://schemas.microsoft.com/office/word/2010/wordprocessingCanvas" xmlns:cx="http://schemas.microsoft.com/office/drawing/2014/chartex" xmlns:cx1="http://schemas.microsoft.com/office/drawing/2015/9/8/chartex" xmlns:cx2="http://schemas.microsoft.com/office/drawing/2015/10/21/chartex" xmlns:cx3="http://schemas.microsoft.com/office/drawing/2016/5/9/chartex" xmlns:cx4="http://schemas.microsoft.com/office/drawing/2016/5/10/chartex" xmlns:cx5="http://schemas.microsoft.com/office/drawing/2016/5/11/chartex" xmlns:cx6="http://schemas.microsoft.com/office/drawing/2016/5/12/chartex" xmlns:cx7="http://schemas.microsoft.com/office/drawing/2016/5/13/chartex" xmlns:cx8="http://schemas.microsoft.com/office/drawing/2016/5/14/chartex" xmlns:mc="http://schemas.openxmlformats.org/markup-compatibility/2006" xmlns:aink="http://schemas.microsoft.com/office/drawing/2016/ink" xmlns:am3d="http://schemas.microsoft.com/office/drawing/2017/model3d" xmlns:o="urn:schemas-microsoft-com:office:office" xmlns:oel="http://schemas.microsoft.com/office/2019/extlst" xmlns:r="http://schemas.openxmlformats.org/officeDocument/2006/relationships" xmlns:m="http://schemas.openxmlformats.org/officeDocument/2006/math" xmlns:v="urn:schemas-microsoft-com:vml" xmlns:wp14="http://schemas.microsoft.com/office/word/2010/wordprocessingDrawing" xmlns:wp="http://schemas.openxmlformats.org/drawingml/2006/wordprocessingDrawing" xmlns:w10="urn:schemas-microsoft-com:office:word" xmlns:w="http://schemas.openxmlformats.org/wordprocessingml/2006/main" xmlns:w14="http://schemas.microsoft.com/office/word/2010/wordml" xmlns:w15="http://schemas.microsoft.com/office/word/2012/wordml" xmlns:w16cex="http://schemas.microsoft.com/office/word/2018/wordml/cex" xmlns:w16cid="http://schemas.microsoft.com/office/word/2016/wordml/cid" xmlns:w16="http://schemas.microsoft.com/office/word/2018/wordml" xmlns:w16du="http://schemas.microsoft.com/office/word/2023/wordml/word16du" xmlns:w16sdtdh="http://schemas.microsoft.com/office/word/2020/wordml/sdtdatahash" xmlns:w16se="http://schemas.microsoft.com/office/word/2015/wordml/symex" xmlns:wpg="http://schemas.microsoft.com/office/word/2010/wordprocessingGroup" xmlns:wpi="http://schemas.microsoft.com/office/word/2010/wordprocessingInk" xmlns:wne="http://schemas.microsoft.com/office/word/2006/wordml" xmlns:wps="http://schemas.microsoft.com/office/word/2010/wordprocessingShape" mc:Ignorable="w14 w15 w16se w16cid w16 w16cex w16sdtdh w16du wp14">
+<w:document xmlns:wpc="http://schemas.microsoft.com/office/word/2010/wordprocessingCanvas" xmlns:cx="http://schemas.microsoft.com/office/drawing/2014/chartex" xmlns:cx1="http://schemas.microsoft.com/office/drawing/2015/9/8/chartex" xmlns:cx2="http://schemas.microsoft.com/office/drawing/2015/10/21/chartex" xmlns:cx3="http://schemas.microsoft.com/office/drawing/2016/5/9/chartex" xmlns:cx4="http://schemas.microsoft.com/office/drawing/2016/5/10/chartex" xmlns:cx5="http://schemas.microsoft.com/office/drawing/2016/5/11/chartex" xmlns:cx6="http://schemas.microsoft.com/office/drawing/2016/5/12/chartex" xmlns:cx7="http://schemas.microsoft.com/office/drawing/2016/5/13/chartex" xmlns:cx8="http://schemas.microsoft.com/office/drawing/2016/5/14/chartex" xmlns:mc="http://schemas.openxmlformats.org/markup-compatibility/2006" xmlns:aink="http://schemas.microsoft.com/office/drawing/2016/ink" xmlns:am3d="http://schemas.microsoft.com/office/drawing/2017/model3d" xmlns:o="urn:schemas-microsoft-com:office:office" xmlns:oel="http://schemas.microsoft.com/office/2019/extlst" xmlns:r="http://schemas.openxmlformats.org/officeDocument/2006/relationships" xmlns:m="http://schemas.openxmlformats.org/officeDocument/2006/math" xmlns:v="urn:schemas-microsoft-com:vml" xmlns:wp14="http://schemas.microsoft.com/office/word/2010/wordprocessingDrawing" xmlns:wp="http://schemas.openxmlformats.org/drawingml/2006/wordprocessingDrawing" xmlns:w10="urn:schemas-microsoft-com:office:word" xmlns:w="http://schemas.openxmlformats.org/wordprocessingml/2006/main" xmlns:w14="http://schemas.microsoft.com/office/word/2010/wordml" xmlns:w15="http://schemas.microsoft.com/office/word/2012/wordml" xmlns:w16cex="http://schemas.microsoft.com/office/word/2018/wordml/cex" xmlns:w16cid="http://schemas.microsoft.com/office/word/2016/wordml/cid" xmlns:w16="http://schemas.microsoft.com/office/word/2018/wordml" xmlns:w16du="http://schemas.microsoft.com/office/word/2023/wordml/word16du" xmlns:w16sdtdh="http://schemas.microsoft.com/office/word/2020/wordml/sdtdatahash" xmlns:w16sdtfl="http://schemas.microsoft.com/office/word/2024/wordml/sdtformatlock" xmlns:w16se="http://schemas.microsoft.com/office/word/2015/wordml/symex" xmlns:wpg="http://schemas.microsoft.com/office/word/2010/wordprocessingGroup" xmlns:wpi="http://schemas.microsoft.com/office/word/2010/wordprocessingInk" xmlns:wne="http://schemas.microsoft.com/office/word/2006/wordml" xmlns:wps="http://schemas.microsoft.com/office/word/2010/wordprocessingShape" mc:Ignorable="w14 w15 w16se w16cid w16 w16cex w16sdtdh w16sdtfl w16du wp14">
   <w:body>
     <w:p>
       <w:pPr>
@@ -1613,128 +1613,267 @@
       </w:r>
       <w:proofErr w:type="spellStart"/>
       <w:r>
-        <w:t>designate_successors</w:t>
-      </w:r>
-      <w:proofErr w:type="spellEnd"/>
+        <w:t>ssn_authority</w:t>
+      </w:r>
+      <w:proofErr w:type="spellEnd"/>
+      <w:r>
+        <w:t xml:space="preserve"> == True %}I</w:t>
+      </w:r>
+      <w:r>
+        <w:t>, {{</w:t>
+      </w:r>
+      <w:proofErr w:type="spellStart"/>
+      <w:r>
+        <w:t>principal.name.full</w:t>
+      </w:r>
+      <w:proofErr w:type="spellEnd"/>
+      <w:r>
+        <w:t>(middle=’full’)}} born on {{</w:t>
+      </w:r>
+      <w:proofErr w:type="spellStart"/>
+      <w:r>
+        <w:t>birth_date</w:t>
+      </w:r>
+      <w:proofErr w:type="spellEnd"/>
+      <w:r>
+        <w:t>}}, hereby authorize the Social Security Administration to disclose personal information to my agent including but not limited to my Social Security number, benefit amounts, and other information when I am no longer physically or mentally able to interact with the Social Security Administration on my own.</w:t>
+      </w:r>
+    </w:p>
+    <w:p>
+      <w:pPr>
+        <w:spacing w:after="0" w:line="259" w:lineRule="auto"/>
+        <w:ind w:left="0" w:firstLine="0"/>
+        <w:jc w:val="left"/>
+      </w:pPr>
+    </w:p>
+    <w:p>
+      <w:pPr>
+        <w:spacing w:after="0" w:line="259" w:lineRule="auto"/>
+        <w:ind w:left="0" w:firstLine="0"/>
+        <w:jc w:val="left"/>
+      </w:pPr>
+      <w:r>
+        <w:t xml:space="preserve">{% endif %}{% if </w:t>
+      </w:r>
+      <w:proofErr w:type="spellStart"/>
+      <w:r>
+        <w:t>additional_powers</w:t>
+      </w:r>
+      <w:proofErr w:type="spellEnd"/>
+      <w:r>
+        <w:t>[‘gifts’] == True %}My power of attorney shall have the power to make gifts of my property.</w:t>
+      </w:r>
+    </w:p>
+    <w:p>
+      <w:pPr>
+        <w:spacing w:after="0" w:line="259" w:lineRule="auto"/>
+        <w:ind w:left="0" w:firstLine="0"/>
+        <w:jc w:val="left"/>
+      </w:pPr>
+    </w:p>
+    <w:p>
+      <w:pPr>
+        <w:spacing w:after="0" w:line="259" w:lineRule="auto"/>
+        <w:ind w:left="0" w:firstLine="0"/>
+        <w:jc w:val="left"/>
+      </w:pPr>
+      <w:r>
+        <w:t xml:space="preserve">{% endif %}{% if </w:t>
+      </w:r>
+      <w:proofErr w:type="spellStart"/>
+      <w:r>
+        <w:t>additional_powers</w:t>
+      </w:r>
+      <w:proofErr w:type="spellEnd"/>
+      <w:r>
+        <w:t>[‘appointment’] == True %}My power of attorney shall have the powers of appointment.</w:t>
+      </w:r>
+    </w:p>
+    <w:p>
+      <w:pPr>
+        <w:spacing w:after="0" w:line="259" w:lineRule="auto"/>
+        <w:ind w:left="0" w:firstLine="0"/>
+        <w:jc w:val="left"/>
+      </w:pPr>
+    </w:p>
+    <w:p>
+      <w:pPr>
+        <w:spacing w:after="0" w:line="259" w:lineRule="auto"/>
+        <w:ind w:left="0" w:firstLine="0"/>
+        <w:jc w:val="left"/>
+      </w:pPr>
+      <w:r>
+        <w:t xml:space="preserve">{% endif %}{% if </w:t>
+      </w:r>
+      <w:proofErr w:type="spellStart"/>
+      <w:r>
+        <w:t>additional_powers</w:t>
+      </w:r>
+      <w:proofErr w:type="spellEnd"/>
+      <w:r>
+        <w:t>[‘name’] == True %}My power of attorney shall have the power to name or change beneficiaries or joint tenants of my property.</w:t>
+      </w:r>
+    </w:p>
+    <w:p>
+      <w:pPr>
+        <w:spacing w:after="0" w:line="259" w:lineRule="auto"/>
+        <w:ind w:left="0" w:firstLine="0"/>
+        <w:jc w:val="left"/>
+      </w:pPr>
+    </w:p>
+    <w:p>
+      <w:pPr>
+        <w:spacing w:after="0" w:line="259" w:lineRule="auto"/>
+        <w:ind w:left="0" w:firstLine="0"/>
+        <w:jc w:val="left"/>
+      </w:pPr>
+      <w:r>
+        <w:lastRenderedPageBreak/>
+        <w:t xml:space="preserve">{% endif %}{% if </w:t>
+      </w:r>
+      <w:proofErr w:type="spellStart"/>
+      <w:r>
+        <w:t>additional_powers</w:t>
+      </w:r>
+      <w:proofErr w:type="spellEnd"/>
+      <w:r>
+        <w:t>[‘social’] == True %}My power of attorney shall have the right to access my social media accounts.</w:t>
+      </w:r>
+    </w:p>
+    <w:p>
+      <w:pPr>
+        <w:spacing w:after="0" w:line="259" w:lineRule="auto"/>
+        <w:ind w:left="0" w:firstLine="0"/>
+        <w:jc w:val="left"/>
+      </w:pPr>
+    </w:p>
+    <w:p>
+      <w:pPr>
+        <w:spacing w:after="0" w:line="259" w:lineRule="auto"/>
+        <w:ind w:left="0" w:firstLine="0"/>
+        <w:jc w:val="left"/>
+      </w:pPr>
+      <w:r>
+        <w:t xml:space="preserve">{% endif %}{% if </w:t>
+      </w:r>
+      <w:proofErr w:type="spellStart"/>
+      <w:r>
+        <w:t>additional_powers</w:t>
+      </w:r>
+      <w:proofErr w:type="spellEnd"/>
+      <w:r>
+        <w:t>[‘online’] == True %}My power of attorney shall have the right to access my online accounts, such as online banking, utilities, and bill pay.</w:t>
+      </w:r>
+    </w:p>
+    <w:p>
+      <w:pPr>
+        <w:spacing w:after="0" w:line="259" w:lineRule="auto"/>
+        <w:ind w:left="0" w:firstLine="0"/>
+        <w:jc w:val="left"/>
+      </w:pPr>
+    </w:p>
+    <w:p>
+      <w:pPr>
+        <w:spacing w:after="0" w:line="259" w:lineRule="auto"/>
+        <w:ind w:left="0" w:firstLine="0"/>
+        <w:jc w:val="left"/>
+      </w:pPr>
+      <w:r>
+        <w:t>{% endif %}</w:t>
+      </w:r>
+      <w:r>
+        <w:t>{%</w:t>
+      </w:r>
+      <w:r>
+        <w:t xml:space="preserve"> if </w:t>
+      </w:r>
+      <w:proofErr w:type="spellStart"/>
+      <w:r>
+        <w:t>additional_powers</w:t>
+      </w:r>
+      <w:proofErr w:type="spellEnd"/>
+      <w:r>
+        <w:t>[‘trust’] == True %}My power of attorney shall have the power to or revoke or amend my trust named {{</w:t>
+      </w:r>
+      <w:proofErr w:type="spellStart"/>
+      <w:r>
+        <w:t>trust_name</w:t>
+      </w:r>
+      <w:proofErr w:type="spellEnd"/>
+      <w:r>
+        <w:t>}}.</w:t>
+      </w:r>
+    </w:p>
+    <w:p>
+      <w:pPr>
+        <w:spacing w:after="0" w:line="259" w:lineRule="auto"/>
+        <w:ind w:left="0" w:firstLine="0"/>
+        <w:jc w:val="left"/>
+      </w:pPr>
+    </w:p>
+    <w:p>
+      <w:pPr>
+        <w:ind w:left="-5" w:right="64"/>
+      </w:pPr>
+      <w:r>
+        <w:t>{%</w:t>
+      </w:r>
+      <w:r>
+        <w:t xml:space="preserve"> endi</w:t>
+      </w:r>
+      <w:r>
+        <w:t>f %}</w:t>
+      </w:r>
+      <w:r>
+        <w:t>{</w:t>
+      </w:r>
+      <w:r>
+        <w:t xml:space="preserve">% if </w:t>
+      </w:r>
+      <w:proofErr w:type="spellStart"/>
+      <w:r>
+        <w:t>a</w:t>
+      </w:r>
+      <w:r>
+        <w:t>dditional_powers</w:t>
+      </w:r>
+      <w:proofErr w:type="spellEnd"/>
+      <w:r>
+        <w:t>[‘other’]</w:t>
+      </w:r>
       <w:r>
         <w:t xml:space="preserve"> == True %}</w:t>
       </w:r>
       <w:r>
-        <w:t>I grant my agent the power to designate a new successor agent if I am under legal disability and my agent believes it is necessary to designate a new successor agent.</w:t>
-      </w:r>
-    </w:p>
-    <w:p>
-      <w:pPr>
-        <w:spacing w:after="0" w:line="259" w:lineRule="auto"/>
-        <w:ind w:left="0" w:firstLine="0"/>
-        <w:jc w:val="left"/>
-      </w:pPr>
-    </w:p>
-    <w:p>
-      <w:pPr>
-        <w:spacing w:after="0" w:line="259" w:lineRule="auto"/>
-        <w:ind w:left="0" w:firstLine="0"/>
-        <w:jc w:val="left"/>
-      </w:pPr>
-      <w:r>
-        <w:t>{%</w:t>
-      </w:r>
-      <w:r>
-        <w:t xml:space="preserve"> endif %}</w:t>
-      </w:r>
-      <w:r>
-        <w:t>{%</w:t>
-      </w:r>
-      <w:r>
-        <w:t xml:space="preserve"> if </w:t>
-      </w:r>
-      <w:proofErr w:type="spellStart"/>
-      <w:r>
-        <w:t>ssn_authority</w:t>
-      </w:r>
-      <w:proofErr w:type="spellEnd"/>
-      <w:r>
-        <w:t xml:space="preserve"> == True %}I, {{</w:t>
-      </w:r>
-      <w:proofErr w:type="spellStart"/>
-      <w:r>
-        <w:t>principal.name.full</w:t>
-      </w:r>
-      <w:proofErr w:type="spellEnd"/>
-      <w:r>
-        <w:t>(middle=’full’)}} born on {{</w:t>
-      </w:r>
-      <w:proofErr w:type="spellStart"/>
-      <w:r>
-        <w:t>birth_date</w:t>
+        <w:t>{{</w:t>
+      </w:r>
+      <w:proofErr w:type="spellStart"/>
+      <w:r>
+        <w:t>additional_powers</w:t>
+      </w:r>
+      <w:r>
+        <w:t>_text</w:t>
       </w:r>
       <w:proofErr w:type="spellEnd"/>
       <w:r>
         <w:t>}}</w:t>
       </w:r>
-      <w:r>
-        <w:t>,</w:t>
-      </w:r>
-      <w:r>
-        <w:t xml:space="preserve"> hereby authorize the Social Security Administration to disclose personal information to my agent including but not limited to my Social Security number, benefit amounts, and other information as outlined in a separate Release of Information and Authorization to Represent when I am no longer physically or mentally able to interact with the Social Security Administration on my own.  My agents are also authorized to act on my behalf with regards to the Social Security Administration as outlined in the release and authorization.</w:t>
-      </w:r>
-    </w:p>
-    <w:p>
-      <w:pPr>
-        <w:spacing w:after="0" w:line="259" w:lineRule="auto"/>
-        <w:ind w:left="0" w:firstLine="0"/>
-        <w:jc w:val="left"/>
-      </w:pPr>
+    </w:p>
+    <w:p>
+      <w:pPr>
+        <w:spacing w:after="0" w:line="259" w:lineRule="auto"/>
+        <w:ind w:left="0" w:firstLine="0"/>
+        <w:jc w:val="left"/>
+      </w:pPr>
+      <w:r>
+        <w:t xml:space="preserve"> </w:t>
+      </w:r>
     </w:p>
     <w:p>
       <w:pPr>
         <w:ind w:left="-5" w:right="64"/>
       </w:pPr>
       <w:r>
-        <w:t>{%</w:t>
-      </w:r>
-      <w:r>
-        <w:t xml:space="preserve"> endif %}{</w:t>
-      </w:r>
-      <w:r>
-        <w:t xml:space="preserve">% if </w:t>
-      </w:r>
-      <w:proofErr w:type="spellStart"/>
-      <w:r>
-        <w:t>any_additional_powers</w:t>
-      </w:r>
-      <w:proofErr w:type="spellEnd"/>
-      <w:r>
-        <w:t xml:space="preserve"> == True %}</w:t>
-      </w:r>
-      <w:r>
-        <w:t>{{</w:t>
-      </w:r>
-      <w:proofErr w:type="spellStart"/>
-      <w:r>
-        <w:t>additional_powers</w:t>
-      </w:r>
-      <w:proofErr w:type="spellEnd"/>
-      <w:r>
-        <w:t>}}</w:t>
-      </w:r>
-    </w:p>
-    <w:p>
-      <w:pPr>
-        <w:spacing w:after="0" w:line="259" w:lineRule="auto"/>
-        <w:ind w:left="0" w:firstLine="0"/>
-        <w:jc w:val="left"/>
-      </w:pPr>
-      <w:r>
-        <w:t xml:space="preserve"> </w:t>
-      </w:r>
-    </w:p>
-    <w:p>
-      <w:pPr>
-        <w:ind w:left="-5" w:right="64"/>
-      </w:pPr>
-      <w:r>
-        <w:lastRenderedPageBreak/>
         <w:t>{%</w:t>
       </w:r>
       <w:r>
@@ -1783,13 +1922,58 @@
       </w:r>
       <w:proofErr w:type="spellEnd"/>
       <w:r>
-        <w:t xml:space="preserve"> == True %}</w:t>
+        <w:t xml:space="preserve"> == </w:t>
+      </w:r>
+      <w:r>
+        <w:t>“anyone”</w:t>
+      </w:r>
+      <w:r>
+        <w:t xml:space="preserve"> %}</w:t>
       </w:r>
       <w:r>
         <w:t>My agent shall have the right by written instrument to delegate any or all of the foregoing powers involving discretionary decision-making to any person or persons whom my agent may select, but such delegation may be amended or revoked by any agent (including any successor) named by me who is acting under this power of att</w:t>
       </w:r>
       <w:r>
-        <w:t>orney at the time of reference.{% else %}</w:t>
+        <w:t>orney at the time of reference.</w:t>
+      </w:r>
+      <w:r>
+        <w:t xml:space="preserve">{% </w:t>
+      </w:r>
+      <w:proofErr w:type="spellStart"/>
+      <w:r>
+        <w:t>elif</w:t>
+      </w:r>
+      <w:proofErr w:type="spellEnd"/>
+      <w:r>
+        <w:t xml:space="preserve"> </w:t>
+      </w:r>
+      <w:proofErr w:type="spellStart"/>
+      <w:r>
+        <w:t>delegate_decisions</w:t>
+      </w:r>
+      <w:proofErr w:type="spellEnd"/>
+      <w:r>
+        <w:t xml:space="preserve"> == “authorized” %}</w:t>
+      </w:r>
+      <w:r>
+        <w:t xml:space="preserve">My agent shall have the right by written instrument to delegate any or all of the foregoing powers involving discretionary decision-making to </w:t>
+      </w:r>
+      <w:r>
+        <w:t>{{</w:t>
+      </w:r>
+      <w:proofErr w:type="spellStart"/>
+      <w:r>
+        <w:t>delegate.name.full</w:t>
+      </w:r>
+      <w:proofErr w:type="spellEnd"/>
+      <w:r>
+        <w:t>(middle=’full’)}}</w:t>
+      </w:r>
+      <w:r>
+        <w:t>, but such delegation may be amended or revoked by any agent (including any successor) named by me who is acting under this power of attorney at the time of reference.</w:t>
+      </w:r>
+      <w:r>
+        <w:t>{% else %}</w:t>
       </w:r>
       <w:r>
         <w:rPr>
@@ -1825,6 +2009,7 @@
         <w:ind w:left="-5" w:right="64"/>
       </w:pPr>
       <w:r>
+        <w:lastRenderedPageBreak/>
         <w:t>(</w:t>
       </w:r>
       <w:r>
@@ -1867,10 +2052,116 @@
       </w:r>
       <w:proofErr w:type="spellEnd"/>
       <w:r>
-        <w:t xml:space="preserve"> == True %}</w:t>
+        <w:t xml:space="preserve"> == </w:t>
+      </w:r>
+      <w:r>
+        <w:t>“</w:t>
+      </w:r>
+      <w:r>
+        <w:t>discretion</w:t>
+      </w:r>
+      <w:r>
+        <w:t>”</w:t>
+      </w:r>
+      <w:r>
+        <w:t xml:space="preserve"> %}</w:t>
       </w:r>
       <w:r>
         <w:t>My agent shall be entitled to reasonable compensation for services rendered as agent under this power of attorney.</w:t>
+      </w:r>
+      <w:r>
+        <w:t xml:space="preserve">{% </w:t>
+      </w:r>
+      <w:proofErr w:type="spellStart"/>
+      <w:r>
+        <w:t>elif</w:t>
+      </w:r>
+      <w:proofErr w:type="spellEnd"/>
+      <w:r>
+        <w:t xml:space="preserve"> </w:t>
+      </w:r>
+      <w:proofErr w:type="spellStart"/>
+      <w:r>
+        <w:t>agent_compensation</w:t>
+      </w:r>
+      <w:proofErr w:type="spellEnd"/>
+      <w:r>
+        <w:t xml:space="preserve"> == “</w:t>
+      </w:r>
+      <w:proofErr w:type="spellStart"/>
+      <w:r>
+        <w:t>with_limits</w:t>
+      </w:r>
+      <w:proofErr w:type="spellEnd"/>
+      <w:r>
+        <w:t>” %}</w:t>
+      </w:r>
+      <w:r>
+        <w:t xml:space="preserve"> </w:t>
+      </w:r>
+      <w:r>
+        <w:t>My agent shall be entitled to compensation</w:t>
+      </w:r>
+      <w:r>
+        <w:t xml:space="preserve"> not to exceed {{</w:t>
+      </w:r>
+      <w:proofErr w:type="spellStart"/>
+      <w:r>
+        <w:t>compensate_amount</w:t>
+      </w:r>
+      <w:proofErr w:type="spellEnd"/>
+      <w:r>
+        <w:t>}}</w:t>
+      </w:r>
+      <w:r>
+        <w:t xml:space="preserve"> </w:t>
+      </w:r>
+      <w:r>
+        <w:t>{{</w:t>
+      </w:r>
+      <w:proofErr w:type="spellStart"/>
+      <w:r>
+        <w:t>compensate_time</w:t>
+      </w:r>
+      <w:proofErr w:type="spellEnd"/>
+      <w:r>
+        <w:t>}}</w:t>
+      </w:r>
+      <w:r>
+        <w:t xml:space="preserve"> for services rendered as agent under this power of attorney.</w:t>
+      </w:r>
+      <w:r>
+        <w:t xml:space="preserve">{% </w:t>
+      </w:r>
+      <w:proofErr w:type="spellStart"/>
+      <w:r>
+        <w:t>elif</w:t>
+      </w:r>
+      <w:proofErr w:type="spellEnd"/>
+      <w:r>
+        <w:t xml:space="preserve"> </w:t>
+      </w:r>
+      <w:proofErr w:type="spellStart"/>
+      <w:r>
+        <w:t>agent_compensation</w:t>
+      </w:r>
+      <w:proofErr w:type="spellEnd"/>
+      <w:r>
+        <w:t xml:space="preserve"> == “</w:t>
+      </w:r>
+      <w:proofErr w:type="spellStart"/>
+      <w:r>
+        <w:t>expenses_only</w:t>
+      </w:r>
+      <w:proofErr w:type="spellEnd"/>
+      <w:r>
+        <w:t>” %}My agent</w:t>
+      </w:r>
+      <w:r>
+        <w:t xml:space="preserve"> </w:t>
+      </w:r>
+      <w:r>
+        <w:t>shall not be entitled to reasonable compensation for their services. They will only be entitled to reimbursement for reasonable expenses.</w:t>
       </w:r>
       <w:r>
         <w:t>{%</w:t>
@@ -1956,20 +2247,82 @@
       </w:r>
       <w:proofErr w:type="spellStart"/>
       <w:r>
-        <w:t>effective_immediately</w:t>
+        <w:t>effective_</w:t>
+      </w:r>
+      <w:r>
+        <w:t>date_choice</w:t>
       </w:r>
       <w:proofErr w:type="spellEnd"/>
       <w:r>
         <w:t xml:space="preserve"> == </w:t>
       </w:r>
       <w:r>
-        <w:t>False</w:t>
+        <w:t>“doctor</w:t>
+      </w:r>
+      <w:r>
+        <w:t>”</w:t>
       </w:r>
       <w:r>
         <w:t xml:space="preserve"> %}</w:t>
       </w:r>
       <w:r>
-        <w:t xml:space="preserve">on </w:t>
+        <w:t>o</w:t>
+      </w:r>
+      <w:r>
+        <w:t>nly during times when a doctor has decided that I cannot make decisions for myself</w:t>
+      </w:r>
+      <w:r>
+        <w:t xml:space="preserve">{% </w:t>
+      </w:r>
+      <w:proofErr w:type="spellStart"/>
+      <w:r>
+        <w:t>elif</w:t>
+      </w:r>
+      <w:proofErr w:type="spellEnd"/>
+      <w:r>
+        <w:t xml:space="preserve"> </w:t>
+      </w:r>
+      <w:proofErr w:type="spellStart"/>
+      <w:r>
+        <w:t>effective_date_choice</w:t>
+      </w:r>
+      <w:proofErr w:type="spellEnd"/>
+      <w:r>
+        <w:t xml:space="preserve"> == “detained” %}</w:t>
+      </w:r>
+      <w:r>
+        <w:t xml:space="preserve"> </w:t>
+      </w:r>
+      <w:r>
+        <w:t>o</w:t>
+      </w:r>
+      <w:r>
+        <w:t>nly if I am arrested, detained, or deported by law enforcement and I am unable to make</w:t>
+      </w:r>
+      <w:r>
+        <w:t xml:space="preserve"> </w:t>
+      </w:r>
+      <w:r>
+        <w:t>financial decisions</w:t>
+      </w:r>
+      <w:r>
+        <w:t xml:space="preserve">{% </w:t>
+      </w:r>
+      <w:proofErr w:type="spellStart"/>
+      <w:r>
+        <w:t>elif</w:t>
+      </w:r>
+      <w:proofErr w:type="spellEnd"/>
+      <w:r>
+        <w:t xml:space="preserve"> </w:t>
+      </w:r>
+      <w:proofErr w:type="spellStart"/>
+      <w:r>
+        <w:t>effective_date_choice</w:t>
+      </w:r>
+      <w:proofErr w:type="spellEnd"/>
+      <w:r>
+        <w:t xml:space="preserve"> == “other” %}on </w:t>
       </w:r>
       <w:r>
         <w:t>{{</w:t>
@@ -1978,6 +2331,9 @@
       <w:r>
         <w:t>effective_date</w:t>
       </w:r>
+      <w:r>
+        <w:t>_text</w:t>
+      </w:r>
       <w:proofErr w:type="spellEnd"/>
       <w:r>
         <w:t>}}{% else %}</w:t>
@@ -2010,7 +2366,6 @@
         <w:ind w:left="-5" w:right="64"/>
       </w:pPr>
       <w:r>
-        <w:lastRenderedPageBreak/>
         <w:t>(</w:t>
       </w:r>
       <w:r>
@@ -2045,7 +2400,7 @@
         <w:t xml:space="preserve">This power </w:t>
       </w:r>
       <w:r>
-        <w:t xml:space="preserve">of attorney shall terminate on </w:t>
+        <w:t xml:space="preserve">of attorney shall terminate </w:t>
       </w:r>
       <w:r>
         <w:t xml:space="preserve">{% if </w:t>
@@ -2068,15 +2423,109 @@
         <w:t>False</w:t>
       </w:r>
       <w:r>
-        <w:t xml:space="preserve"> %} {{</w:t>
+        <w:t xml:space="preserve"> %}</w:t>
+      </w:r>
+      <w:r>
+        <w:t xml:space="preserve">{% if </w:t>
+      </w:r>
+      <w:proofErr w:type="spellStart"/>
+      <w:r>
+        <w:t>end_date_choice</w:t>
+      </w:r>
+      <w:proofErr w:type="spellEnd"/>
+      <w:r>
+        <w:t xml:space="preserve"> == “ doctor” %}</w:t>
+      </w:r>
+      <w:r>
+        <w:t xml:space="preserve"> </w:t>
+      </w:r>
+      <w:r>
+        <w:t>when my agent</w:t>
+      </w:r>
+      <w:r>
+        <w:t xml:space="preserve"> </w:t>
+      </w:r>
+      <w:r>
+        <w:t>receives</w:t>
+      </w:r>
+      <w:r>
+        <w:t xml:space="preserve"> a note from my doctor that </w:t>
+      </w:r>
+      <w:r>
+        <w:t xml:space="preserve">says </w:t>
+      </w:r>
+      <w:r>
+        <w:t xml:space="preserve">I </w:t>
+      </w:r>
+      <w:r>
+        <w:t>am</w:t>
+      </w:r>
+      <w:r>
+        <w:t xml:space="preserve"> </w:t>
+      </w:r>
+      <w:r>
+        <w:t>capable of managing</w:t>
+      </w:r>
+      <w:r>
+        <w:t xml:space="preserve"> my financial affairs</w:t>
+      </w:r>
+      <w:r>
+        <w:t xml:space="preserve">{% </w:t>
+      </w:r>
+      <w:proofErr w:type="spellStart"/>
+      <w:r>
+        <w:t>elif</w:t>
+      </w:r>
+      <w:proofErr w:type="spellEnd"/>
+      <w:r>
+        <w:t xml:space="preserve"> </w:t>
+      </w:r>
+      <w:proofErr w:type="spellStart"/>
+      <w:r>
+        <w:t>end_date_choice</w:t>
+      </w:r>
+      <w:proofErr w:type="spellEnd"/>
+      <w:r>
+        <w:t xml:space="preserve"> == “custody” %}when I have been released from custody{% </w:t>
+      </w:r>
+      <w:proofErr w:type="spellStart"/>
+      <w:r>
+        <w:t>elif</w:t>
+      </w:r>
+      <w:proofErr w:type="spellEnd"/>
+      <w:r>
+        <w:t xml:space="preserve"> </w:t>
+      </w:r>
+      <w:proofErr w:type="spellStart"/>
+      <w:r>
+        <w:t>end_date_choice</w:t>
+      </w:r>
+      <w:proofErr w:type="spellEnd"/>
+      <w:r>
+        <w:t xml:space="preserve"> == “other” %}on {</w:t>
+      </w:r>
+      <w:r>
+        <w:t>{</w:t>
       </w:r>
       <w:proofErr w:type="spellStart"/>
       <w:r>
         <w:t>end_date</w:t>
       </w:r>
-      <w:proofErr w:type="spellEnd"/>
-      <w:r>
-        <w:t>}}{% else %}</w:t>
+      <w:r>
+        <w:t>_text</w:t>
+      </w:r>
+      <w:proofErr w:type="spellEnd"/>
+      <w:r>
+        <w:t>}}</w:t>
+      </w:r>
+      <w:r>
+        <w:t>{% endif %}</w:t>
+      </w:r>
+      <w:r>
+        <w:t>{% else %}</w:t>
+      </w:r>
+      <w:r>
+        <w:t xml:space="preserve">on </w:t>
       </w:r>
       <w:r>
         <w:t>my death</w:t>
@@ -2095,6 +2544,7 @@
         <w:jc w:val="left"/>
       </w:pPr>
       <w:r>
+        <w:lastRenderedPageBreak/>
         <w:t xml:space="preserve"> </w:t>
       </w:r>
     </w:p>
@@ -2365,11 +2815,7 @@
         <w:t>NOTE</w:t>
       </w:r>
       <w:r>
-        <w:t xml:space="preserve">: If you wish to, you may name your agent as guardian of your estate if a court decides that one should be appointed. To do this, retain paragraph 9, and the court will appoint your agent if the court finds that this appointment will serve your </w:t>
-      </w:r>
-      <w:r>
-        <w:lastRenderedPageBreak/>
-        <w:t xml:space="preserve">best interests and welfare. Strike out paragraph 9 if you do not want your agent to act as guardian.) </w:t>
+        <w:t xml:space="preserve">: If you wish to, you may name your agent as guardian of your estate if a court decides that one should be appointed. To do this, retain paragraph 9, and the court will appoint your agent if the court finds that this appointment will serve your best interests and welfare. Strike out paragraph 9 if you do not want your agent to act as guardian.) </w:t>
       </w:r>
     </w:p>
     <w:p>
@@ -2420,7 +2866,14 @@
         <w:rPr>
           <w:strike/>
         </w:rPr>
-        <w:t>If a guardian of my estate (my property) is to be appointed, I nominate the agent acting under this power of attorney as such guardian, to serve without bond or security</w:t>
+        <w:t xml:space="preserve">If a guardian of my estate </w:t>
+      </w:r>
+      <w:r>
+        <w:rPr>
+          <w:strike/>
+        </w:rPr>
+        <w:lastRenderedPageBreak/>
+        <w:t>(my property) is to be appointed, I nominate the agent acting under this power of attorney as such guardian, to serve without bond or security</w:t>
       </w:r>
       <w:r>
         <w:t>.{% endif %}</w:t>
@@ -2615,11 +3068,7 @@
         <w:t>(middle=’full’)}}</w:t>
       </w:r>
       <w:r>
-        <w:t xml:space="preserve">, known to me to be the same person whose name is subscribed as principal to the foregoing power of attorney, appeared before me and the notary public and acknowledged signing and delivering the instrument as the free and voluntary act of the principal, for the uses and purposes therein set forth. I believe him or her to be of sound mind and memory. The undersigned witness also certifies that the witness is not: (a) the attending physician or mental health service provider or a relative of the physician or provider; (b) an owner, operator, or relative of an owner or operator of a health care facility in which the principal is a patient or resident; (c) a parent, sibling, descendant, or any spouse of such parent, sibling, or descendant of either the </w:t>
-      </w:r>
-      <w:r>
-        <w:lastRenderedPageBreak/>
-        <w:t xml:space="preserve">principal or any agent or successor agent under the foregoing power of attorney, whether such relationship is by blood, marriage, or adoption; or (d) an agent or successor agent under the foregoing power of attorney. </w:t>
+        <w:t xml:space="preserve">, known to me to be the same person whose name is subscribed as principal to the foregoing power of attorney, appeared before me and the notary public and acknowledged signing and delivering the instrument as the free and voluntary act of the principal, for the uses and purposes therein set forth. I believe him or her to be of sound mind and memory. The undersigned witness also certifies that the witness is not: (a) the attending physician or mental health service provider or a relative of the physician or provider; (b) an owner, operator, or relative of an owner or operator of a health care facility in which the principal is a patient or resident; (c) a parent, sibling, descendant, or any spouse of such parent, sibling, or descendant of either the principal or any agent or successor agent under the foregoing power of attorney, whether such relationship is by blood, marriage, or adoption; or (d) an agent or successor agent under the foregoing power of attorney. </w:t>
       </w:r>
     </w:p>
     <w:p>
@@ -2663,6 +3112,7 @@
         <w:ind w:left="-5" w:right="64"/>
       </w:pPr>
       <w:r>
+        <w:lastRenderedPageBreak/>
         <w:t>(</w:t>
       </w:r>
       <w:r>
@@ -2846,11 +3296,7 @@
         <w:t>.................................................</w:t>
       </w:r>
       <w:r>
-        <w:t xml:space="preserve">....... (and </w:t>
-      </w:r>
-      <w:r>
-        <w:lastRenderedPageBreak/>
-        <w:t>.....</w:t>
+        <w:t>....... (and .....</w:t>
       </w:r>
       <w:r>
         <w:t>.................................</w:t>
@@ -2904,6 +3350,7 @@
         <w:jc w:val="right"/>
       </w:pPr>
       <w:r>
+        <w:lastRenderedPageBreak/>
         <w:t xml:space="preserve">Notary Public </w:t>
       </w:r>
     </w:p>
@@ -4156,7 +4603,7 @@
 </file>
 
 <file path=word/endnotes.xml><?xml version="1.0" encoding="utf-8"?>
-<w:endnotes xmlns:wpc="http://schemas.microsoft.com/office/word/2010/wordprocessingCanvas" xmlns:cx="http://schemas.microsoft.com/office/drawing/2014/chartex" xmlns:cx1="http://schemas.microsoft.com/office/drawing/2015/9/8/chartex" xmlns:cx2="http://schemas.microsoft.com/office/drawing/2015/10/21/chartex" xmlns:cx3="http://schemas.microsoft.com/office/drawing/2016/5/9/chartex" xmlns:cx4="http://schemas.microsoft.com/office/drawing/2016/5/10/chartex" xmlns:cx5="http://schemas.microsoft.com/office/drawing/2016/5/11/chartex" xmlns:cx6="http://schemas.microsoft.com/office/drawing/2016/5/12/chartex" xmlns:cx7="http://schemas.microsoft.com/office/drawing/2016/5/13/chartex" xmlns:cx8="http://schemas.microsoft.com/office/drawing/2016/5/14/chartex" xmlns:mc="http://schemas.openxmlformats.org/markup-compatibility/2006" xmlns:aink="http://schemas.microsoft.com/office/drawing/2016/ink" xmlns:am3d="http://schemas.microsoft.com/office/drawing/2017/model3d" xmlns:o="urn:schemas-microsoft-com:office:office" xmlns:oel="http://schemas.microsoft.com/office/2019/extlst" xmlns:r="http://schemas.openxmlformats.org/officeDocument/2006/relationships" xmlns:m="http://schemas.openxmlformats.org/officeDocument/2006/math" xmlns:v="urn:schemas-microsoft-com:vml" xmlns:wp14="http://schemas.microsoft.com/office/word/2010/wordprocessingDrawing" xmlns:wp="http://schemas.openxmlformats.org/drawingml/2006/wordprocessingDrawing" xmlns:w10="urn:schemas-microsoft-com:office:word" xmlns:w="http://schemas.openxmlformats.org/wordprocessingml/2006/main" xmlns:w14="http://schemas.microsoft.com/office/word/2010/wordml" xmlns:w15="http://schemas.microsoft.com/office/word/2012/wordml" xmlns:w16cex="http://schemas.microsoft.com/office/word/2018/wordml/cex" xmlns:w16cid="http://schemas.microsoft.com/office/word/2016/wordml/cid" xmlns:w16="http://schemas.microsoft.com/office/word/2018/wordml" xmlns:w16du="http://schemas.microsoft.com/office/word/2023/wordml/word16du" xmlns:w16sdtdh="http://schemas.microsoft.com/office/word/2020/wordml/sdtdatahash" xmlns:w16se="http://schemas.microsoft.com/office/word/2015/wordml/symex" xmlns:wpg="http://schemas.microsoft.com/office/word/2010/wordprocessingGroup" xmlns:wpi="http://schemas.microsoft.com/office/word/2010/wordprocessingInk" xmlns:wne="http://schemas.microsoft.com/office/word/2006/wordml" xmlns:wps="http://schemas.microsoft.com/office/word/2010/wordprocessingShape" mc:Ignorable="w14 w15 w16se w16cid w16 w16cex w16sdtdh w16du wp14">
+<w:endnotes xmlns:wpc="http://schemas.microsoft.com/office/word/2010/wordprocessingCanvas" xmlns:cx="http://schemas.microsoft.com/office/drawing/2014/chartex" xmlns:cx1="http://schemas.microsoft.com/office/drawing/2015/9/8/chartex" xmlns:cx2="http://schemas.microsoft.com/office/drawing/2015/10/21/chartex" xmlns:cx3="http://schemas.microsoft.com/office/drawing/2016/5/9/chartex" xmlns:cx4="http://schemas.microsoft.com/office/drawing/2016/5/10/chartex" xmlns:cx5="http://schemas.microsoft.com/office/drawing/2016/5/11/chartex" xmlns:cx6="http://schemas.microsoft.com/office/drawing/2016/5/12/chartex" xmlns:cx7="http://schemas.microsoft.com/office/drawing/2016/5/13/chartex" xmlns:cx8="http://schemas.microsoft.com/office/drawing/2016/5/14/chartex" xmlns:mc="http://schemas.openxmlformats.org/markup-compatibility/2006" xmlns:aink="http://schemas.microsoft.com/office/drawing/2016/ink" xmlns:am3d="http://schemas.microsoft.com/office/drawing/2017/model3d" xmlns:o="urn:schemas-microsoft-com:office:office" xmlns:oel="http://schemas.microsoft.com/office/2019/extlst" xmlns:r="http://schemas.openxmlformats.org/officeDocument/2006/relationships" xmlns:m="http://schemas.openxmlformats.org/officeDocument/2006/math" xmlns:v="urn:schemas-microsoft-com:vml" xmlns:wp14="http://schemas.microsoft.com/office/word/2010/wordprocessingDrawing" xmlns:wp="http://schemas.openxmlformats.org/drawingml/2006/wordprocessingDrawing" xmlns:w10="urn:schemas-microsoft-com:office:word" xmlns:w="http://schemas.openxmlformats.org/wordprocessingml/2006/main" xmlns:w14="http://schemas.microsoft.com/office/word/2010/wordml" xmlns:w15="http://schemas.microsoft.com/office/word/2012/wordml" xmlns:w16cex="http://schemas.microsoft.com/office/word/2018/wordml/cex" xmlns:w16cid="http://schemas.microsoft.com/office/word/2016/wordml/cid" xmlns:w16="http://schemas.microsoft.com/office/word/2018/wordml" xmlns:w16du="http://schemas.microsoft.com/office/word/2023/wordml/word16du" xmlns:w16sdtdh="http://schemas.microsoft.com/office/word/2020/wordml/sdtdatahash" xmlns:w16sdtfl="http://schemas.microsoft.com/office/word/2024/wordml/sdtformatlock" xmlns:w16se="http://schemas.microsoft.com/office/word/2015/wordml/symex" xmlns:wpg="http://schemas.microsoft.com/office/word/2010/wordprocessingGroup" xmlns:wpi="http://schemas.microsoft.com/office/word/2010/wordprocessingInk" xmlns:wne="http://schemas.microsoft.com/office/word/2006/wordml" xmlns:wps="http://schemas.microsoft.com/office/word/2010/wordprocessingShape" mc:Ignorable="w14 w15 w16se w16cid w16 w16cex w16sdtdh w16sdtfl w16du wp14">
   <w:endnote w:type="separator" w:id="-1">
     <w:p>
       <w:pPr>
@@ -4181,7 +4628,7 @@
 </file>
 
 <file path=word/footer1.xml><?xml version="1.0" encoding="utf-8"?>
-<w:ftr xmlns:wpc="http://schemas.microsoft.com/office/word/2010/wordprocessingCanvas" xmlns:cx="http://schemas.microsoft.com/office/drawing/2014/chartex" xmlns:cx1="http://schemas.microsoft.com/office/drawing/2015/9/8/chartex" xmlns:cx2="http://schemas.microsoft.com/office/drawing/2015/10/21/chartex" xmlns:cx3="http://schemas.microsoft.com/office/drawing/2016/5/9/chartex" xmlns:cx4="http://schemas.microsoft.com/office/drawing/2016/5/10/chartex" xmlns:cx5="http://schemas.microsoft.com/office/drawing/2016/5/11/chartex" xmlns:cx6="http://schemas.microsoft.com/office/drawing/2016/5/12/chartex" xmlns:cx7="http://schemas.microsoft.com/office/drawing/2016/5/13/chartex" xmlns:cx8="http://schemas.microsoft.com/office/drawing/2016/5/14/chartex" xmlns:mc="http://schemas.openxmlformats.org/markup-compatibility/2006" xmlns:aink="http://schemas.microsoft.com/office/drawing/2016/ink" xmlns:am3d="http://schemas.microsoft.com/office/drawing/2017/model3d" xmlns:o="urn:schemas-microsoft-com:office:office" xmlns:oel="http://schemas.microsoft.com/office/2019/extlst" xmlns:r="http://schemas.openxmlformats.org/officeDocument/2006/relationships" xmlns:m="http://schemas.openxmlformats.org/officeDocument/2006/math" xmlns:v="urn:schemas-microsoft-com:vml" xmlns:wp14="http://schemas.microsoft.com/office/word/2010/wordprocessingDrawing" xmlns:wp="http://schemas.openxmlformats.org/drawingml/2006/wordprocessingDrawing" xmlns:w10="urn:schemas-microsoft-com:office:word" xmlns:w="http://schemas.openxmlformats.org/wordprocessingml/2006/main" xmlns:w14="http://schemas.microsoft.com/office/word/2010/wordml" xmlns:w15="http://schemas.microsoft.com/office/word/2012/wordml" xmlns:w16cex="http://schemas.microsoft.com/office/word/2018/wordml/cex" xmlns:w16cid="http://schemas.microsoft.com/office/word/2016/wordml/cid" xmlns:w16="http://schemas.microsoft.com/office/word/2018/wordml" xmlns:w16du="http://schemas.microsoft.com/office/word/2023/wordml/word16du" xmlns:w16sdtdh="http://schemas.microsoft.com/office/word/2020/wordml/sdtdatahash" xmlns:w16se="http://schemas.microsoft.com/office/word/2015/wordml/symex" xmlns:wpg="http://schemas.microsoft.com/office/word/2010/wordprocessingGroup" xmlns:wpi="http://schemas.microsoft.com/office/word/2010/wordprocessingInk" xmlns:wne="http://schemas.microsoft.com/office/word/2006/wordml" xmlns:wps="http://schemas.microsoft.com/office/word/2010/wordprocessingShape" mc:Ignorable="w14 w15 w16se w16cid w16 w16cex w16sdtdh w16du wp14">
+<w:ftr xmlns:wpc="http://schemas.microsoft.com/office/word/2010/wordprocessingCanvas" xmlns:cx="http://schemas.microsoft.com/office/drawing/2014/chartex" xmlns:cx1="http://schemas.microsoft.com/office/drawing/2015/9/8/chartex" xmlns:cx2="http://schemas.microsoft.com/office/drawing/2015/10/21/chartex" xmlns:cx3="http://schemas.microsoft.com/office/drawing/2016/5/9/chartex" xmlns:cx4="http://schemas.microsoft.com/office/drawing/2016/5/10/chartex" xmlns:cx5="http://schemas.microsoft.com/office/drawing/2016/5/11/chartex" xmlns:cx6="http://schemas.microsoft.com/office/drawing/2016/5/12/chartex" xmlns:cx7="http://schemas.microsoft.com/office/drawing/2016/5/13/chartex" xmlns:cx8="http://schemas.microsoft.com/office/drawing/2016/5/14/chartex" xmlns:mc="http://schemas.openxmlformats.org/markup-compatibility/2006" xmlns:aink="http://schemas.microsoft.com/office/drawing/2016/ink" xmlns:am3d="http://schemas.microsoft.com/office/drawing/2017/model3d" xmlns:o="urn:schemas-microsoft-com:office:office" xmlns:oel="http://schemas.microsoft.com/office/2019/extlst" xmlns:r="http://schemas.openxmlformats.org/officeDocument/2006/relationships" xmlns:m="http://schemas.openxmlformats.org/officeDocument/2006/math" xmlns:v="urn:schemas-microsoft-com:vml" xmlns:wp14="http://schemas.microsoft.com/office/word/2010/wordprocessingDrawing" xmlns:wp="http://schemas.openxmlformats.org/drawingml/2006/wordprocessingDrawing" xmlns:w10="urn:schemas-microsoft-com:office:word" xmlns:w="http://schemas.openxmlformats.org/wordprocessingml/2006/main" xmlns:w14="http://schemas.microsoft.com/office/word/2010/wordml" xmlns:w15="http://schemas.microsoft.com/office/word/2012/wordml" xmlns:w16cex="http://schemas.microsoft.com/office/word/2018/wordml/cex" xmlns:w16cid="http://schemas.microsoft.com/office/word/2016/wordml/cid" xmlns:w16="http://schemas.microsoft.com/office/word/2018/wordml" xmlns:w16du="http://schemas.microsoft.com/office/word/2023/wordml/word16du" xmlns:w16sdtdh="http://schemas.microsoft.com/office/word/2020/wordml/sdtdatahash" xmlns:w16sdtfl="http://schemas.microsoft.com/office/word/2024/wordml/sdtformatlock" xmlns:w16se="http://schemas.microsoft.com/office/word/2015/wordml/symex" xmlns:wpg="http://schemas.microsoft.com/office/word/2010/wordprocessingGroup" xmlns:wpi="http://schemas.microsoft.com/office/word/2010/wordprocessingInk" xmlns:wne="http://schemas.microsoft.com/office/word/2006/wordml" xmlns:wps="http://schemas.microsoft.com/office/word/2010/wordprocessingShape" mc:Ignorable="w14 w15 w16se w16cid w16 w16cex w16sdtdh w16sdtfl w16du wp14">
   <w:p>
     <w:pPr>
       <w:tabs>
@@ -4260,31 +4707,16 @@
       </w:rPr>
       <w:t xml:space="preserve"> of </w:t>
     </w:r>
-    <w:r>
-      <w:fldChar w:fldCharType="begin"/>
-    </w:r>
-    <w:r>
-      <w:instrText xml:space="preserve"> NUMPAGES   \* MERGEFORMAT </w:instrText>
-    </w:r>
-    <w:r>
-      <w:fldChar w:fldCharType="separate"/>
-    </w:r>
-    <w:r>
-      <w:rPr>
-        <w:b/>
-        <w:noProof/>
-        <w:sz w:val="22"/>
-      </w:rPr>
-      <w:t>13</w:t>
-    </w:r>
-    <w:r>
-      <w:rPr>
-        <w:b/>
-        <w:noProof/>
-        <w:sz w:val="22"/>
-      </w:rPr>
-      <w:fldChar w:fldCharType="end"/>
-    </w:r>
+    <w:fldSimple w:instr=" NUMPAGES   \* MERGEFORMAT ">
+      <w:r>
+        <w:rPr>
+          <w:b/>
+          <w:noProof/>
+          <w:sz w:val="22"/>
+        </w:rPr>
+        <w:t>13</w:t>
+      </w:r>
+    </w:fldSimple>
     <w:r>
       <w:rPr>
         <w:b/>
@@ -4310,7 +4742,7 @@
 </file>
 
 <file path=word/footer2.xml><?xml version="1.0" encoding="utf-8"?>
-<w:ftr xmlns:wpc="http://schemas.microsoft.com/office/word/2010/wordprocessingCanvas" xmlns:cx="http://schemas.microsoft.com/office/drawing/2014/chartex" xmlns:cx1="http://schemas.microsoft.com/office/drawing/2015/9/8/chartex" xmlns:cx2="http://schemas.microsoft.com/office/drawing/2015/10/21/chartex" xmlns:cx3="http://schemas.microsoft.com/office/drawing/2016/5/9/chartex" xmlns:cx4="http://schemas.microsoft.com/office/drawing/2016/5/10/chartex" xmlns:cx5="http://schemas.microsoft.com/office/drawing/2016/5/11/chartex" xmlns:cx6="http://schemas.microsoft.com/office/drawing/2016/5/12/chartex" xmlns:cx7="http://schemas.microsoft.com/office/drawing/2016/5/13/chartex" xmlns:cx8="http://schemas.microsoft.com/office/drawing/2016/5/14/chartex" xmlns:mc="http://schemas.openxmlformats.org/markup-compatibility/2006" xmlns:aink="http://schemas.microsoft.com/office/drawing/2016/ink" xmlns:am3d="http://schemas.microsoft.com/office/drawing/2017/model3d" xmlns:o="urn:schemas-microsoft-com:office:office" xmlns:oel="http://schemas.microsoft.com/office/2019/extlst" xmlns:r="http://schemas.openxmlformats.org/officeDocument/2006/relationships" xmlns:m="http://schemas.openxmlformats.org/officeDocument/2006/math" xmlns:v="urn:schemas-microsoft-com:vml" xmlns:wp14="http://schemas.microsoft.com/office/word/2010/wordprocessingDrawing" xmlns:wp="http://schemas.openxmlformats.org/drawingml/2006/wordprocessingDrawing" xmlns:w10="urn:schemas-microsoft-com:office:word" xmlns:w="http://schemas.openxmlformats.org/wordprocessingml/2006/main" xmlns:w14="http://schemas.microsoft.com/office/word/2010/wordml" xmlns:w15="http://schemas.microsoft.com/office/word/2012/wordml" xmlns:w16cex="http://schemas.microsoft.com/office/word/2018/wordml/cex" xmlns:w16cid="http://schemas.microsoft.com/office/word/2016/wordml/cid" xmlns:w16="http://schemas.microsoft.com/office/word/2018/wordml" xmlns:w16du="http://schemas.microsoft.com/office/word/2023/wordml/word16du" xmlns:w16sdtdh="http://schemas.microsoft.com/office/word/2020/wordml/sdtdatahash" xmlns:w16se="http://schemas.microsoft.com/office/word/2015/wordml/symex" xmlns:wpg="http://schemas.microsoft.com/office/word/2010/wordprocessingGroup" xmlns:wpi="http://schemas.microsoft.com/office/word/2010/wordprocessingInk" xmlns:wne="http://schemas.microsoft.com/office/word/2006/wordml" xmlns:wps="http://schemas.microsoft.com/office/word/2010/wordprocessingShape" mc:Ignorable="w14 w15 w16se w16cid w16 w16cex w16sdtdh w16du wp14">
+<w:ftr xmlns:wpc="http://schemas.microsoft.com/office/word/2010/wordprocessingCanvas" xmlns:cx="http://schemas.microsoft.com/office/drawing/2014/chartex" xmlns:cx1="http://schemas.microsoft.com/office/drawing/2015/9/8/chartex" xmlns:cx2="http://schemas.microsoft.com/office/drawing/2015/10/21/chartex" xmlns:cx3="http://schemas.microsoft.com/office/drawing/2016/5/9/chartex" xmlns:cx4="http://schemas.microsoft.com/office/drawing/2016/5/10/chartex" xmlns:cx5="http://schemas.microsoft.com/office/drawing/2016/5/11/chartex" xmlns:cx6="http://schemas.microsoft.com/office/drawing/2016/5/12/chartex" xmlns:cx7="http://schemas.microsoft.com/office/drawing/2016/5/13/chartex" xmlns:cx8="http://schemas.microsoft.com/office/drawing/2016/5/14/chartex" xmlns:mc="http://schemas.openxmlformats.org/markup-compatibility/2006" xmlns:aink="http://schemas.microsoft.com/office/drawing/2016/ink" xmlns:am3d="http://schemas.microsoft.com/office/drawing/2017/model3d" xmlns:o="urn:schemas-microsoft-com:office:office" xmlns:oel="http://schemas.microsoft.com/office/2019/extlst" xmlns:r="http://schemas.openxmlformats.org/officeDocument/2006/relationships" xmlns:m="http://schemas.openxmlformats.org/officeDocument/2006/math" xmlns:v="urn:schemas-microsoft-com:vml" xmlns:wp14="http://schemas.microsoft.com/office/word/2010/wordprocessingDrawing" xmlns:wp="http://schemas.openxmlformats.org/drawingml/2006/wordprocessingDrawing" xmlns:w10="urn:schemas-microsoft-com:office:word" xmlns:w="http://schemas.openxmlformats.org/wordprocessingml/2006/main" xmlns:w14="http://schemas.microsoft.com/office/word/2010/wordml" xmlns:w15="http://schemas.microsoft.com/office/word/2012/wordml" xmlns:w16cex="http://schemas.microsoft.com/office/word/2018/wordml/cex" xmlns:w16cid="http://schemas.microsoft.com/office/word/2016/wordml/cid" xmlns:w16="http://schemas.microsoft.com/office/word/2018/wordml" xmlns:w16du="http://schemas.microsoft.com/office/word/2023/wordml/word16du" xmlns:w16sdtdh="http://schemas.microsoft.com/office/word/2020/wordml/sdtdatahash" xmlns:w16sdtfl="http://schemas.microsoft.com/office/word/2024/wordml/sdtformatlock" xmlns:w16se="http://schemas.microsoft.com/office/word/2015/wordml/symex" xmlns:wpg="http://schemas.microsoft.com/office/word/2010/wordprocessingGroup" xmlns:wpi="http://schemas.microsoft.com/office/word/2010/wordprocessingInk" xmlns:wne="http://schemas.microsoft.com/office/word/2006/wordml" xmlns:wps="http://schemas.microsoft.com/office/word/2010/wordprocessingShape" mc:Ignorable="w14 w15 w16se w16cid w16 w16cex w16sdtdh w16sdtfl w16du wp14">
   <w:p>
     <w:pPr>
       <w:tabs>
@@ -4382,31 +4814,16 @@
       </w:rPr>
       <w:t xml:space="preserve"> of </w:t>
     </w:r>
-    <w:r>
-      <w:fldChar w:fldCharType="begin"/>
-    </w:r>
-    <w:r>
-      <w:instrText xml:space="preserve"> NUMPAGES   \* MERGEFORMAT </w:instrText>
-    </w:r>
-    <w:r>
-      <w:fldChar w:fldCharType="separate"/>
-    </w:r>
-    <w:r>
-      <w:rPr>
-        <w:b/>
-        <w:noProof/>
-        <w:sz w:val="22"/>
-      </w:rPr>
-      <w:t>13</w:t>
-    </w:r>
-    <w:r>
-      <w:rPr>
-        <w:b/>
-        <w:noProof/>
-        <w:sz w:val="22"/>
-      </w:rPr>
-      <w:fldChar w:fldCharType="end"/>
-    </w:r>
+    <w:fldSimple w:instr=" NUMPAGES   \* MERGEFORMAT ">
+      <w:r>
+        <w:rPr>
+          <w:b/>
+          <w:noProof/>
+          <w:sz w:val="22"/>
+        </w:rPr>
+        <w:t>13</w:t>
+      </w:r>
+    </w:fldSimple>
     <w:r>
       <w:rPr>
         <w:b/>
@@ -4432,7 +4849,7 @@
 </file>
 
 <file path=word/footer3.xml><?xml version="1.0" encoding="utf-8"?>
-<w:ftr xmlns:wpc="http://schemas.microsoft.com/office/word/2010/wordprocessingCanvas" xmlns:cx="http://schemas.microsoft.com/office/drawing/2014/chartex" xmlns:cx1="http://schemas.microsoft.com/office/drawing/2015/9/8/chartex" xmlns:cx2="http://schemas.microsoft.com/office/drawing/2015/10/21/chartex" xmlns:cx3="http://schemas.microsoft.com/office/drawing/2016/5/9/chartex" xmlns:cx4="http://schemas.microsoft.com/office/drawing/2016/5/10/chartex" xmlns:cx5="http://schemas.microsoft.com/office/drawing/2016/5/11/chartex" xmlns:cx6="http://schemas.microsoft.com/office/drawing/2016/5/12/chartex" xmlns:cx7="http://schemas.microsoft.com/office/drawing/2016/5/13/chartex" xmlns:cx8="http://schemas.microsoft.com/office/drawing/2016/5/14/chartex" xmlns:mc="http://schemas.openxmlformats.org/markup-compatibility/2006" xmlns:aink="http://schemas.microsoft.com/office/drawing/2016/ink" xmlns:am3d="http://schemas.microsoft.com/office/drawing/2017/model3d" xmlns:o="urn:schemas-microsoft-com:office:office" xmlns:oel="http://schemas.microsoft.com/office/2019/extlst" xmlns:r="http://schemas.openxmlformats.org/officeDocument/2006/relationships" xmlns:m="http://schemas.openxmlformats.org/officeDocument/2006/math" xmlns:v="urn:schemas-microsoft-com:vml" xmlns:wp14="http://schemas.microsoft.com/office/word/2010/wordprocessingDrawing" xmlns:wp="http://schemas.openxmlformats.org/drawingml/2006/wordprocessingDrawing" xmlns:w10="urn:schemas-microsoft-com:office:word" xmlns:w="http://schemas.openxmlformats.org/wordprocessingml/2006/main" xmlns:w14="http://schemas.microsoft.com/office/word/2010/wordml" xmlns:w15="http://schemas.microsoft.com/office/word/2012/wordml" xmlns:w16cex="http://schemas.microsoft.com/office/word/2018/wordml/cex" xmlns:w16cid="http://schemas.microsoft.com/office/word/2016/wordml/cid" xmlns:w16="http://schemas.microsoft.com/office/word/2018/wordml" xmlns:w16du="http://schemas.microsoft.com/office/word/2023/wordml/word16du" xmlns:w16sdtdh="http://schemas.microsoft.com/office/word/2020/wordml/sdtdatahash" xmlns:w16se="http://schemas.microsoft.com/office/word/2015/wordml/symex" xmlns:wpg="http://schemas.microsoft.com/office/word/2010/wordprocessingGroup" xmlns:wpi="http://schemas.microsoft.com/office/word/2010/wordprocessingInk" xmlns:wne="http://schemas.microsoft.com/office/word/2006/wordml" xmlns:wps="http://schemas.microsoft.com/office/word/2010/wordprocessingShape" mc:Ignorable="w14 w15 w16se w16cid w16 w16cex w16sdtdh w16du wp14">
+<w:ftr xmlns:wpc="http://schemas.microsoft.com/office/word/2010/wordprocessingCanvas" xmlns:cx="http://schemas.microsoft.com/office/drawing/2014/chartex" xmlns:cx1="http://schemas.microsoft.com/office/drawing/2015/9/8/chartex" xmlns:cx2="http://schemas.microsoft.com/office/drawing/2015/10/21/chartex" xmlns:cx3="http://schemas.microsoft.com/office/drawing/2016/5/9/chartex" xmlns:cx4="http://schemas.microsoft.com/office/drawing/2016/5/10/chartex" xmlns:cx5="http://schemas.microsoft.com/office/drawing/2016/5/11/chartex" xmlns:cx6="http://schemas.microsoft.com/office/drawing/2016/5/12/chartex" xmlns:cx7="http://schemas.microsoft.com/office/drawing/2016/5/13/chartex" xmlns:cx8="http://schemas.microsoft.com/office/drawing/2016/5/14/chartex" xmlns:mc="http://schemas.openxmlformats.org/markup-compatibility/2006" xmlns:aink="http://schemas.microsoft.com/office/drawing/2016/ink" xmlns:am3d="http://schemas.microsoft.com/office/drawing/2017/model3d" xmlns:o="urn:schemas-microsoft-com:office:office" xmlns:oel="http://schemas.microsoft.com/office/2019/extlst" xmlns:r="http://schemas.openxmlformats.org/officeDocument/2006/relationships" xmlns:m="http://schemas.openxmlformats.org/officeDocument/2006/math" xmlns:v="urn:schemas-microsoft-com:vml" xmlns:wp14="http://schemas.microsoft.com/office/word/2010/wordprocessingDrawing" xmlns:wp="http://schemas.openxmlformats.org/drawingml/2006/wordprocessingDrawing" xmlns:w10="urn:schemas-microsoft-com:office:word" xmlns:w="http://schemas.openxmlformats.org/wordprocessingml/2006/main" xmlns:w14="http://schemas.microsoft.com/office/word/2010/wordml" xmlns:w15="http://schemas.microsoft.com/office/word/2012/wordml" xmlns:w16cex="http://schemas.microsoft.com/office/word/2018/wordml/cex" xmlns:w16cid="http://schemas.microsoft.com/office/word/2016/wordml/cid" xmlns:w16="http://schemas.microsoft.com/office/word/2018/wordml" xmlns:w16du="http://schemas.microsoft.com/office/word/2023/wordml/word16du" xmlns:w16sdtdh="http://schemas.microsoft.com/office/word/2020/wordml/sdtdatahash" xmlns:w16sdtfl="http://schemas.microsoft.com/office/word/2024/wordml/sdtformatlock" xmlns:w16se="http://schemas.microsoft.com/office/word/2015/wordml/symex" xmlns:wpg="http://schemas.microsoft.com/office/word/2010/wordprocessingGroup" xmlns:wpi="http://schemas.microsoft.com/office/word/2010/wordprocessingInk" xmlns:wne="http://schemas.microsoft.com/office/word/2006/wordml" xmlns:wps="http://schemas.microsoft.com/office/word/2010/wordprocessingShape" mc:Ignorable="w14 w15 w16se w16cid w16 w16cex w16sdtdh w16sdtfl w16du wp14">
   <w:p>
     <w:pPr>
       <w:tabs>
@@ -4496,29 +4913,15 @@
       </w:rPr>
       <w:t xml:space="preserve"> of </w:t>
     </w:r>
-    <w:r>
-      <w:fldChar w:fldCharType="begin"/>
-    </w:r>
-    <w:r>
-      <w:instrText xml:space="preserve"> NUMPAGES   \* MERGEFORMAT </w:instrText>
-    </w:r>
-    <w:r>
-      <w:fldChar w:fldCharType="separate"/>
-    </w:r>
-    <w:r>
-      <w:rPr>
-        <w:b/>
-        <w:sz w:val="22"/>
-      </w:rPr>
-      <w:t>11</w:t>
-    </w:r>
-    <w:r>
-      <w:rPr>
-        <w:b/>
-        <w:sz w:val="22"/>
-      </w:rPr>
-      <w:fldChar w:fldCharType="end"/>
-    </w:r>
+    <w:fldSimple w:instr=" NUMPAGES   \* MERGEFORMAT ">
+      <w:r>
+        <w:rPr>
+          <w:b/>
+          <w:sz w:val="22"/>
+        </w:rPr>
+        <w:t>11</w:t>
+      </w:r>
+    </w:fldSimple>
     <w:r>
       <w:rPr>
         <w:b/>
@@ -4544,7 +4947,7 @@
 </file>
 
 <file path=word/footnotes.xml><?xml version="1.0" encoding="utf-8"?>
-<w:footnotes xmlns:wpc="http://schemas.microsoft.com/office/word/2010/wordprocessingCanvas" xmlns:cx="http://schemas.microsoft.com/office/drawing/2014/chartex" xmlns:cx1="http://schemas.microsoft.com/office/drawing/2015/9/8/chartex" xmlns:cx2="http://schemas.microsoft.com/office/drawing/2015/10/21/chartex" xmlns:cx3="http://schemas.microsoft.com/office/drawing/2016/5/9/chartex" xmlns:cx4="http://schemas.microsoft.com/office/drawing/2016/5/10/chartex" xmlns:cx5="http://schemas.microsoft.com/office/drawing/2016/5/11/chartex" xmlns:cx6="http://schemas.microsoft.com/office/drawing/2016/5/12/chartex" xmlns:cx7="http://schemas.microsoft.com/office/drawing/2016/5/13/chartex" xmlns:cx8="http://schemas.microsoft.com/office/drawing/2016/5/14/chartex" xmlns:mc="http://schemas.openxmlformats.org/markup-compatibility/2006" xmlns:aink="http://schemas.microsoft.com/office/drawing/2016/ink" xmlns:am3d="http://schemas.microsoft.com/office/drawing/2017/model3d" xmlns:o="urn:schemas-microsoft-com:office:office" xmlns:oel="http://schemas.microsoft.com/office/2019/extlst" xmlns:r="http://schemas.openxmlformats.org/officeDocument/2006/relationships" xmlns:m="http://schemas.openxmlformats.org/officeDocument/2006/math" xmlns:v="urn:schemas-microsoft-com:vml" xmlns:wp14="http://schemas.microsoft.com/office/word/2010/wordprocessingDrawing" xmlns:wp="http://schemas.openxmlformats.org/drawingml/2006/wordprocessingDrawing" xmlns:w10="urn:schemas-microsoft-com:office:word" xmlns:w="http://schemas.openxmlformats.org/wordprocessingml/2006/main" xmlns:w14="http://schemas.microsoft.com/office/word/2010/wordml" xmlns:w15="http://schemas.microsoft.com/office/word/2012/wordml" xmlns:w16cex="http://schemas.microsoft.com/office/word/2018/wordml/cex" xmlns:w16cid="http://schemas.microsoft.com/office/word/2016/wordml/cid" xmlns:w16="http://schemas.microsoft.com/office/word/2018/wordml" xmlns:w16du="http://schemas.microsoft.com/office/word/2023/wordml/word16du" xmlns:w16sdtdh="http://schemas.microsoft.com/office/word/2020/wordml/sdtdatahash" xmlns:w16se="http://schemas.microsoft.com/office/word/2015/wordml/symex" xmlns:wpg="http://schemas.microsoft.com/office/word/2010/wordprocessingGroup" xmlns:wpi="http://schemas.microsoft.com/office/word/2010/wordprocessingInk" xmlns:wne="http://schemas.microsoft.com/office/word/2006/wordml" xmlns:wps="http://schemas.microsoft.com/office/word/2010/wordprocessingShape" mc:Ignorable="w14 w15 w16se w16cid w16 w16cex w16sdtdh w16du wp14">
+<w:footnotes xmlns:wpc="http://schemas.microsoft.com/office/word/2010/wordprocessingCanvas" xmlns:cx="http://schemas.microsoft.com/office/drawing/2014/chartex" xmlns:cx1="http://schemas.microsoft.com/office/drawing/2015/9/8/chartex" xmlns:cx2="http://schemas.microsoft.com/office/drawing/2015/10/21/chartex" xmlns:cx3="http://schemas.microsoft.com/office/drawing/2016/5/9/chartex" xmlns:cx4="http://schemas.microsoft.com/office/drawing/2016/5/10/chartex" xmlns:cx5="http://schemas.microsoft.com/office/drawing/2016/5/11/chartex" xmlns:cx6="http://schemas.microsoft.com/office/drawing/2016/5/12/chartex" xmlns:cx7="http://schemas.microsoft.com/office/drawing/2016/5/13/chartex" xmlns:cx8="http://schemas.microsoft.com/office/drawing/2016/5/14/chartex" xmlns:mc="http://schemas.openxmlformats.org/markup-compatibility/2006" xmlns:aink="http://schemas.microsoft.com/office/drawing/2016/ink" xmlns:am3d="http://schemas.microsoft.com/office/drawing/2017/model3d" xmlns:o="urn:schemas-microsoft-com:office:office" xmlns:oel="http://schemas.microsoft.com/office/2019/extlst" xmlns:r="http://schemas.openxmlformats.org/officeDocument/2006/relationships" xmlns:m="http://schemas.openxmlformats.org/officeDocument/2006/math" xmlns:v="urn:schemas-microsoft-com:vml" xmlns:wp14="http://schemas.microsoft.com/office/word/2010/wordprocessingDrawing" xmlns:wp="http://schemas.openxmlformats.org/drawingml/2006/wordprocessingDrawing" xmlns:w10="urn:schemas-microsoft-com:office:word" xmlns:w="http://schemas.openxmlformats.org/wordprocessingml/2006/main" xmlns:w14="http://schemas.microsoft.com/office/word/2010/wordml" xmlns:w15="http://schemas.microsoft.com/office/word/2012/wordml" xmlns:w16cex="http://schemas.microsoft.com/office/word/2018/wordml/cex" xmlns:w16cid="http://schemas.microsoft.com/office/word/2016/wordml/cid" xmlns:w16="http://schemas.microsoft.com/office/word/2018/wordml" xmlns:w16du="http://schemas.microsoft.com/office/word/2023/wordml/word16du" xmlns:w16sdtdh="http://schemas.microsoft.com/office/word/2020/wordml/sdtdatahash" xmlns:w16sdtfl="http://schemas.microsoft.com/office/word/2024/wordml/sdtformatlock" xmlns:w16se="http://schemas.microsoft.com/office/word/2015/wordml/symex" xmlns:wpg="http://schemas.microsoft.com/office/word/2010/wordprocessingGroup" xmlns:wpi="http://schemas.microsoft.com/office/word/2010/wordprocessingInk" xmlns:wne="http://schemas.microsoft.com/office/word/2006/wordml" xmlns:wps="http://schemas.microsoft.com/office/word/2010/wordprocessingShape" mc:Ignorable="w14 w15 w16se w16cid w16 w16cex w16sdtdh w16sdtfl w16du wp14">
   <w:footnote w:type="separator" w:id="-1">
     <w:p>
       <w:pPr>
@@ -4569,7 +4972,7 @@
 </file>
 
 <file path=word/numbering.xml><?xml version="1.0" encoding="utf-8"?>
-<w:numbering xmlns:wpc="http://schemas.microsoft.com/office/word/2010/wordprocessingCanvas" xmlns:cx="http://schemas.microsoft.com/office/drawing/2014/chartex" xmlns:cx1="http://schemas.microsoft.com/office/drawing/2015/9/8/chartex" xmlns:cx2="http://schemas.microsoft.com/office/drawing/2015/10/21/chartex" xmlns:cx3="http://schemas.microsoft.com/office/drawing/2016/5/9/chartex" xmlns:cx4="http://schemas.microsoft.com/office/drawing/2016/5/10/chartex" xmlns:cx5="http://schemas.microsoft.com/office/drawing/2016/5/11/chartex" xmlns:cx6="http://schemas.microsoft.com/office/drawing/2016/5/12/chartex" xmlns:cx7="http://schemas.microsoft.com/office/drawing/2016/5/13/chartex" xmlns:cx8="http://schemas.microsoft.com/office/drawing/2016/5/14/chartex" xmlns:mc="http://schemas.openxmlformats.org/markup-compatibility/2006" xmlns:aink="http://schemas.microsoft.com/office/drawing/2016/ink" xmlns:am3d="http://schemas.microsoft.com/office/drawing/2017/model3d" xmlns:o="urn:schemas-microsoft-com:office:office" xmlns:oel="http://schemas.microsoft.com/office/2019/extlst" xmlns:r="http://schemas.openxmlformats.org/officeDocument/2006/relationships" xmlns:m="http://schemas.openxmlformats.org/officeDocument/2006/math" xmlns:v="urn:schemas-microsoft-com:vml" xmlns:wp14="http://schemas.microsoft.com/office/word/2010/wordprocessingDrawing" xmlns:wp="http://schemas.openxmlformats.org/drawingml/2006/wordprocessingDrawing" xmlns:w10="urn:schemas-microsoft-com:office:word" xmlns:w="http://schemas.openxmlformats.org/wordprocessingml/2006/main" xmlns:w14="http://schemas.microsoft.com/office/word/2010/wordml" xmlns:w15="http://schemas.microsoft.com/office/word/2012/wordml" xmlns:w16cex="http://schemas.microsoft.com/office/word/2018/wordml/cex" xmlns:w16cid="http://schemas.microsoft.com/office/word/2016/wordml/cid" xmlns:w16="http://schemas.microsoft.com/office/word/2018/wordml" xmlns:w16du="http://schemas.microsoft.com/office/word/2023/wordml/word16du" xmlns:w16sdtdh="http://schemas.microsoft.com/office/word/2020/wordml/sdtdatahash" xmlns:w16se="http://schemas.microsoft.com/office/word/2015/wordml/symex" xmlns:wpg="http://schemas.microsoft.com/office/word/2010/wordprocessingGroup" xmlns:wpi="http://schemas.microsoft.com/office/word/2010/wordprocessingInk" xmlns:wne="http://schemas.microsoft.com/office/word/2006/wordml" xmlns:wps="http://schemas.microsoft.com/office/word/2010/wordprocessingShape" mc:Ignorable="w14 w15 w16se w16cid w16 w16cex w16sdtdh w16du wp14">
+<w:numbering xmlns:wpc="http://schemas.microsoft.com/office/word/2010/wordprocessingCanvas" xmlns:cx="http://schemas.microsoft.com/office/drawing/2014/chartex" xmlns:cx1="http://schemas.microsoft.com/office/drawing/2015/9/8/chartex" xmlns:cx2="http://schemas.microsoft.com/office/drawing/2015/10/21/chartex" xmlns:cx3="http://schemas.microsoft.com/office/drawing/2016/5/9/chartex" xmlns:cx4="http://schemas.microsoft.com/office/drawing/2016/5/10/chartex" xmlns:cx5="http://schemas.microsoft.com/office/drawing/2016/5/11/chartex" xmlns:cx6="http://schemas.microsoft.com/office/drawing/2016/5/12/chartex" xmlns:cx7="http://schemas.microsoft.com/office/drawing/2016/5/13/chartex" xmlns:cx8="http://schemas.microsoft.com/office/drawing/2016/5/14/chartex" xmlns:mc="http://schemas.openxmlformats.org/markup-compatibility/2006" xmlns:aink="http://schemas.microsoft.com/office/drawing/2016/ink" xmlns:am3d="http://schemas.microsoft.com/office/drawing/2017/model3d" xmlns:o="urn:schemas-microsoft-com:office:office" xmlns:oel="http://schemas.microsoft.com/office/2019/extlst" xmlns:r="http://schemas.openxmlformats.org/officeDocument/2006/relationships" xmlns:m="http://schemas.openxmlformats.org/officeDocument/2006/math" xmlns:v="urn:schemas-microsoft-com:vml" xmlns:wp14="http://schemas.microsoft.com/office/word/2010/wordprocessingDrawing" xmlns:wp="http://schemas.openxmlformats.org/drawingml/2006/wordprocessingDrawing" xmlns:w10="urn:schemas-microsoft-com:office:word" xmlns:w="http://schemas.openxmlformats.org/wordprocessingml/2006/main" xmlns:w14="http://schemas.microsoft.com/office/word/2010/wordml" xmlns:w15="http://schemas.microsoft.com/office/word/2012/wordml" xmlns:w16cex="http://schemas.microsoft.com/office/word/2018/wordml/cex" xmlns:w16cid="http://schemas.microsoft.com/office/word/2016/wordml/cid" xmlns:w16="http://schemas.microsoft.com/office/word/2018/wordml" xmlns:w16du="http://schemas.microsoft.com/office/word/2023/wordml/word16du" xmlns:w16sdtdh="http://schemas.microsoft.com/office/word/2020/wordml/sdtdatahash" xmlns:w16sdtfl="http://schemas.microsoft.com/office/word/2024/wordml/sdtformatlock" xmlns:w16se="http://schemas.microsoft.com/office/word/2015/wordml/symex" xmlns:wpg="http://schemas.microsoft.com/office/word/2010/wordprocessingGroup" xmlns:wpi="http://schemas.microsoft.com/office/word/2010/wordprocessingInk" xmlns:wne="http://schemas.microsoft.com/office/word/2006/wordml" xmlns:wps="http://schemas.microsoft.com/office/word/2010/wordprocessingShape" mc:Ignorable="w14 w15 w16se w16cid w16 w16cex w16sdtdh w16sdtfl w16du wp14">
   <w:abstractNum w:abstractNumId="0" w15:restartNumberingAfterBreak="0">
     <w:nsid w:val="25990CB0"/>
     <w:multiLevelType w:val="hybridMultilevel"/>
@@ -5980,7 +6383,7 @@
 </file>
 
 <file path=word/styles.xml><?xml version="1.0" encoding="utf-8"?>
-<w:styles xmlns:mc="http://schemas.openxmlformats.org/markup-compatibility/2006" xmlns:r="http://schemas.openxmlformats.org/officeDocument/2006/relationships" xmlns:w="http://schemas.openxmlformats.org/wordprocessingml/2006/main" xmlns:w14="http://schemas.microsoft.com/office/word/2010/wordml" xmlns:w15="http://schemas.microsoft.com/office/word/2012/wordml" xmlns:w16cex="http://schemas.microsoft.com/office/word/2018/wordml/cex" xmlns:w16cid="http://schemas.microsoft.com/office/word/2016/wordml/cid" xmlns:w16="http://schemas.microsoft.com/office/word/2018/wordml" xmlns:w16du="http://schemas.microsoft.com/office/word/2023/wordml/word16du" xmlns:w16sdtdh="http://schemas.microsoft.com/office/word/2020/wordml/sdtdatahash" xmlns:w16se="http://schemas.microsoft.com/office/word/2015/wordml/symex" mc:Ignorable="w14 w15 w16se w16cid w16 w16cex w16sdtdh w16du">
+<w:styles xmlns:mc="http://schemas.openxmlformats.org/markup-compatibility/2006" xmlns:r="http://schemas.openxmlformats.org/officeDocument/2006/relationships" xmlns:w="http://schemas.openxmlformats.org/wordprocessingml/2006/main" xmlns:w14="http://schemas.microsoft.com/office/word/2010/wordml" xmlns:w15="http://schemas.microsoft.com/office/word/2012/wordml" xmlns:w16cex="http://schemas.microsoft.com/office/word/2018/wordml/cex" xmlns:w16cid="http://schemas.microsoft.com/office/word/2016/wordml/cid" xmlns:w16="http://schemas.microsoft.com/office/word/2018/wordml" xmlns:w16du="http://schemas.microsoft.com/office/word/2023/wordml/word16du" xmlns:w16sdtdh="http://schemas.microsoft.com/office/word/2020/wordml/sdtdatahash" xmlns:w16sdtfl="http://schemas.microsoft.com/office/word/2024/wordml/sdtformatlock" xmlns:w16se="http://schemas.microsoft.com/office/word/2015/wordml/symex" mc:Ignorable="w14 w15 w16se w16cid w16 w16cex w16sdtdh w16sdtfl w16du">
   <w:docDefaults>
     <w:rPrDefault>
       <w:rPr>

</xml_diff>

<commit_message>
Implemented April 22 2025 feedback
</commit_message>
<xml_diff>
--- a/docassemble/PowerOfAttorneyProperty/data/templates/poa_property_statutory_shortform_word_version.docx
+++ b/docassemble/PowerOfAttorneyProperty/data/templates/poa_property_statutory_shortform_word_version.docx
@@ -7,15 +7,7 @@
         <w:pStyle w:val="Heading1"/>
       </w:pPr>
       <w:r>
-        <w:t xml:space="preserve">STATUTORY SHORT </w:t>
-      </w:r>
-      <w:proofErr w:type="gramStart"/>
-      <w:r>
-        <w:t>FORM  POWER</w:t>
-      </w:r>
-      <w:proofErr w:type="gramEnd"/>
-      <w:r>
-        <w:t xml:space="preserve"> OF ATTORNEY FOR PROPERTY </w:t>
+        <w:t xml:space="preserve">STATUTORY SHORT FORM  POWER OF ATTORNEY FOR PROPERTY </w:t>
       </w:r>
     </w:p>
     <w:p>
@@ -58,25 +50,7 @@
           <w:i/>
           <w:sz w:val="32"/>
         </w:rPr>
-        <w:t xml:space="preserve">Includes Amendments Required </w:t>
-      </w:r>
-      <w:proofErr w:type="gramStart"/>
-      <w:r>
-        <w:rPr>
-          <w:b/>
-          <w:i/>
-          <w:sz w:val="32"/>
-        </w:rPr>
-        <w:t>By</w:t>
-      </w:r>
-      <w:proofErr w:type="gramEnd"/>
-      <w:r>
-        <w:rPr>
-          <w:b/>
-          <w:i/>
-          <w:sz w:val="32"/>
-        </w:rPr>
-        <w:t xml:space="preserve"> Public Act 96-1195 </w:t>
+        <w:t xml:space="preserve">Includes Amendments Required By Public Act 96-1195 </w:t>
       </w:r>
       <w:r>
         <w:rPr>
@@ -112,15 +86,7 @@
         <w:ind w:right="82"/>
       </w:pPr>
       <w:r>
-        <w:t xml:space="preserve">NOTICE TO THE INDIVIDUAL SIGNING THE ILLINOIS STATUTORY SHORT </w:t>
-      </w:r>
-      <w:proofErr w:type="gramStart"/>
-      <w:r>
-        <w:t>FORM  POWER</w:t>
-      </w:r>
-      <w:proofErr w:type="gramEnd"/>
-      <w:r>
-        <w:t xml:space="preserve"> OF ATTORNEY FOR PROPERTY </w:t>
+        <w:t xml:space="preserve">NOTICE TO THE INDIVIDUAL SIGNING THE ILLINOIS STATUTORY SHORT FORM  POWER OF ATTORNEY FOR PROPERTY </w:t>
       </w:r>
     </w:p>
     <w:p>
@@ -249,21 +215,7 @@
         <w:rPr>
           <w:sz w:val="32"/>
         </w:rPr>
-        <w:t xml:space="preserve">Unless you specifically limit the </w:t>
-      </w:r>
-      <w:proofErr w:type="gramStart"/>
-      <w:r>
-        <w:rPr>
-          <w:sz w:val="32"/>
-        </w:rPr>
-        <w:t>period of time</w:t>
-      </w:r>
-      <w:proofErr w:type="gramEnd"/>
-      <w:r>
-        <w:rPr>
-          <w:sz w:val="32"/>
-        </w:rPr>
-        <w:t xml:space="preserve"> that this Power of Attorney will be in effect, your agent may exercise the powers given to him or her throughout your lifetime, both before and after you become incapacitated. A court, however, can take away the powers of your agent if it finds that the agent is not acting properly. You may also revoke this Power of Attorney if you wish. </w:t>
+        <w:t xml:space="preserve">Unless you specifically limit the period of time that this Power of Attorney will be in effect, your agent may exercise the powers given to him or her throughout your lifetime, both before and after you become incapacitated. A court, however, can take away the powers of your agent if it finds that the agent is not acting properly. You may also revoke this Power of Attorney if you wish. </w:t>
       </w:r>
     </w:p>
     <w:p>
@@ -535,23 +487,7 @@
         <w:t>1.  I,</w:t>
       </w:r>
       <w:r>
-        <w:t xml:space="preserve"> {{</w:t>
-      </w:r>
-      <w:proofErr w:type="spellStart"/>
-      <w:r>
-        <w:t>principal.name.full</w:t>
-      </w:r>
-      <w:proofErr w:type="spellEnd"/>
-      <w:r>
-        <w:t>(middle=’full’)}} of {{</w:t>
-      </w:r>
-      <w:proofErr w:type="spellStart"/>
-      <w:r>
-        <w:t>principal.address.on_one_line</w:t>
-      </w:r>
-      <w:proofErr w:type="spellEnd"/>
-      <w:r>
-        <w:t>(</w:t>
+        <w:t xml:space="preserve"> {{principal.name.full(middle=’full’)}} of {{principal.address.on_one_line(</w:t>
       </w:r>
       <w:r>
         <w:t>bare=True</w:t>
@@ -566,61 +502,35 @@
         <w:t>hereby revoke all prior statutory powers of attorney for property executed by me and appoint</w:t>
       </w:r>
       <w:r>
-        <w:t xml:space="preserve"> {{</w:t>
-      </w:r>
-      <w:proofErr w:type="spellStart"/>
-      <w:r>
-        <w:t>agent.name.full</w:t>
-      </w:r>
-      <w:proofErr w:type="spellEnd"/>
-      <w:r>
-        <w:t xml:space="preserve">(middle=’full’)}} of </w:t>
+        <w:t xml:space="preserve"> {{agent.name.full(middle=’full’)}} of </w:t>
+      </w:r>
+      <w:r>
+        <w:t>{% if agent.in_america == True %}</w:t>
+      </w:r>
+      <w:r>
+        <w:t>{{agent.address.on_one_line(</w:t>
+      </w:r>
+      <w:r>
+        <w:t>bare=True</w:t>
+      </w:r>
+      <w:r>
+        <w:t>)}}</w:t>
+      </w:r>
+      <w:r>
+        <w:t>{% else %}{</w:t>
+      </w:r>
+      <w:r>
+        <w:t>{</w:t>
+      </w:r>
+      <w:r>
+        <w:t>agent.intl_address_1}}, {{agent.intl_address_2}}{% endif %}</w:t>
       </w:r>
       <w:r>
         <w:t xml:space="preserve">{% if </w:t>
       </w:r>
-      <w:proofErr w:type="spellStart"/>
-      <w:r>
-        <w:t>agent.in_america</w:t>
-      </w:r>
-      <w:proofErr w:type="spellEnd"/>
-      <w:r>
-        <w:t xml:space="preserve"> == True %}</w:t>
-      </w:r>
-      <w:r>
-        <w:t>{{</w:t>
-      </w:r>
-      <w:proofErr w:type="spellStart"/>
-      <w:r>
-        <w:t>agent.address.on_one_line</w:t>
-      </w:r>
-      <w:proofErr w:type="spellEnd"/>
-      <w:r>
-        <w:t>(</w:t>
-      </w:r>
-      <w:r>
-        <w:t>bare=True</w:t>
-      </w:r>
-      <w:r>
-        <w:t>)}}</w:t>
-      </w:r>
-      <w:r>
-        <w:t>{% else %}{</w:t>
-      </w:r>
-      <w:r>
-        <w:t>{</w:t>
-      </w:r>
-      <w:r>
-        <w:t>agent.intl_address_1}}, {{agent.intl_address_2}}{% endif %}</w:t>
-      </w:r>
-      <w:r>
-        <w:t xml:space="preserve">{% if </w:t>
-      </w:r>
-      <w:proofErr w:type="spellStart"/>
       <w:r>
         <w:t>agent.phone_number</w:t>
       </w:r>
-      <w:proofErr w:type="spellEnd"/>
       <w:r>
         <w:t xml:space="preserve"> != “” %} (</w:t>
       </w:r>
@@ -628,21 +538,11 @@
         <w:t xml:space="preserve">Phone: </w:t>
       </w:r>
       <w:r>
-        <w:t>{{</w:t>
-      </w:r>
-      <w:proofErr w:type="spellStart"/>
-      <w:r>
-        <w:t>phone_number_formatted</w:t>
-      </w:r>
-      <w:proofErr w:type="spellEnd"/>
-      <w:r>
-        <w:t>(</w:t>
-      </w:r>
-      <w:proofErr w:type="spellStart"/>
+        <w:t>{{phone_number_formatted(</w:t>
+      </w:r>
       <w:r>
         <w:t>agent.phone_number</w:t>
       </w:r>
-      <w:proofErr w:type="spellEnd"/>
       <w:r>
         <w:t>)}}){% endif %}</w:t>
       </w:r>
@@ -705,79 +605,23 @@
         <w:ind w:right="64" w:hanging="473"/>
       </w:pPr>
       <w:r>
-        <w:t xml:space="preserve">{% if </w:t>
-      </w:r>
-      <w:proofErr w:type="spellStart"/>
-      <w:r>
-        <w:t>which_</w:t>
-      </w:r>
-      <w:proofErr w:type="gramStart"/>
-      <w:r>
-        <w:t>powers</w:t>
-      </w:r>
-      <w:proofErr w:type="spellEnd"/>
-      <w:r>
-        <w:t>[‘</w:t>
-      </w:r>
-      <w:proofErr w:type="gramEnd"/>
-      <w:r>
-        <w:t xml:space="preserve">real’] == True </w:t>
-      </w:r>
-      <w:proofErr w:type="gramStart"/>
-      <w:r>
-        <w:t>%}</w:t>
-      </w:r>
-      <w:r>
-        <w:t>Real</w:t>
-      </w:r>
-      <w:proofErr w:type="gramEnd"/>
-      <w:r>
-        <w:t xml:space="preserve"> estate </w:t>
-      </w:r>
-      <w:proofErr w:type="gramStart"/>
-      <w:r>
-        <w:t>transactions.</w:t>
-      </w:r>
-      <w:r>
-        <w:t>{</w:t>
-      </w:r>
-      <w:proofErr w:type="gramEnd"/>
-      <w:r>
-        <w:t xml:space="preserve">% </w:t>
-      </w:r>
-      <w:proofErr w:type="gramStart"/>
-      <w:r>
-        <w:t>else %}</w:t>
-      </w:r>
-      <w:proofErr w:type="gramEnd"/>
-      <w:r>
-        <w:t xml:space="preserve"> </w:t>
+        <w:t>{% if which_powers[‘real’] == True %}</w:t>
+      </w:r>
+      <w:r>
+        <w:t>Real estate transactions.</w:t>
+      </w:r>
+      <w:r>
+        <w:t xml:space="preserve">{% else %} </w:t>
       </w:r>
       <w:r>
         <w:rPr>
           <w:strike/>
         </w:rPr>
-        <w:t xml:space="preserve">Real estate </w:t>
-      </w:r>
-      <w:proofErr w:type="gramStart"/>
-      <w:r>
-        <w:rPr>
-          <w:strike/>
-        </w:rPr>
-        <w:t>transactions.</w:t>
-      </w:r>
-      <w:r>
-        <w:t>{</w:t>
-      </w:r>
-      <w:proofErr w:type="gramEnd"/>
-      <w:r>
-        <w:t xml:space="preserve">% </w:t>
-      </w:r>
-      <w:proofErr w:type="gramStart"/>
-      <w:r>
-        <w:t>endif %}</w:t>
-      </w:r>
-      <w:proofErr w:type="gramEnd"/>
+        <w:t>Real estate transactions.</w:t>
+      </w:r>
+      <w:r>
+        <w:t>{% endif %}</w:t>
+      </w:r>
     </w:p>
     <w:p>
       <w:pPr>
@@ -798,59 +642,19 @@
         <w:ind w:right="64" w:hanging="473"/>
       </w:pPr>
       <w:r>
-        <w:t xml:space="preserve">{% if </w:t>
-      </w:r>
-      <w:proofErr w:type="spellStart"/>
-      <w:r>
-        <w:t>which_</w:t>
-      </w:r>
-      <w:proofErr w:type="gramStart"/>
-      <w:r>
-        <w:t>powers</w:t>
-      </w:r>
-      <w:proofErr w:type="spellEnd"/>
-      <w:r>
-        <w:t>[‘</w:t>
-      </w:r>
-      <w:proofErr w:type="gramEnd"/>
-      <w:r>
-        <w:t>financial</w:t>
+        <w:t>{% if which_powers[‘financial</w:t>
       </w:r>
       <w:r>
         <w:t>’</w:t>
       </w:r>
       <w:r>
-        <w:t xml:space="preserve">] == True </w:t>
-      </w:r>
-      <w:proofErr w:type="gramStart"/>
-      <w:r>
-        <w:t>%}</w:t>
-      </w:r>
-      <w:r>
-        <w:t>Financial</w:t>
-      </w:r>
-      <w:proofErr w:type="gramEnd"/>
-      <w:r>
-        <w:t xml:space="preserve"> institution </w:t>
-      </w:r>
-      <w:proofErr w:type="gramStart"/>
-      <w:r>
-        <w:t>transactions.</w:t>
-      </w:r>
-      <w:r>
-        <w:t>{</w:t>
-      </w:r>
-      <w:proofErr w:type="gramEnd"/>
-      <w:r>
-        <w:t xml:space="preserve">% </w:t>
-      </w:r>
-      <w:proofErr w:type="gramStart"/>
-      <w:r>
-        <w:t>else %}</w:t>
-      </w:r>
-      <w:proofErr w:type="gramEnd"/>
-      <w:r>
-        <w:t xml:space="preserve"> </w:t>
+        <w:t>] == True %}</w:t>
+      </w:r>
+      <w:r>
+        <w:t>Financial institution transactions.</w:t>
+      </w:r>
+      <w:r>
+        <w:t xml:space="preserve">{% else %} </w:t>
       </w:r>
       <w:r>
         <w:rPr>
@@ -881,59 +685,19 @@
         <w:ind w:right="64" w:hanging="473"/>
       </w:pPr>
       <w:r>
-        <w:t xml:space="preserve">{% if </w:t>
-      </w:r>
-      <w:proofErr w:type="spellStart"/>
-      <w:r>
-        <w:t>which_</w:t>
-      </w:r>
-      <w:proofErr w:type="gramStart"/>
-      <w:r>
-        <w:t>powers</w:t>
-      </w:r>
-      <w:proofErr w:type="spellEnd"/>
-      <w:r>
-        <w:t>[‘</w:t>
-      </w:r>
-      <w:proofErr w:type="gramEnd"/>
-      <w:r>
-        <w:t>stock</w:t>
+        <w:t>{% if which_powers[‘stock</w:t>
       </w:r>
       <w:r>
         <w:t>’</w:t>
       </w:r>
       <w:r>
-        <w:t xml:space="preserve">] == True </w:t>
-      </w:r>
-      <w:proofErr w:type="gramStart"/>
-      <w:r>
-        <w:t>%}</w:t>
-      </w:r>
-      <w:r>
-        <w:t>Stock</w:t>
-      </w:r>
-      <w:proofErr w:type="gramEnd"/>
-      <w:r>
-        <w:t xml:space="preserve"> and bond </w:t>
-      </w:r>
-      <w:proofErr w:type="gramStart"/>
-      <w:r>
-        <w:t>transactions.</w:t>
-      </w:r>
-      <w:r>
-        <w:t>{</w:t>
-      </w:r>
-      <w:proofErr w:type="gramEnd"/>
-      <w:r>
-        <w:t xml:space="preserve">% </w:t>
-      </w:r>
-      <w:proofErr w:type="gramStart"/>
-      <w:r>
-        <w:t>else %}</w:t>
-      </w:r>
-      <w:proofErr w:type="gramEnd"/>
-      <w:r>
-        <w:t xml:space="preserve"> </w:t>
+        <w:t>] == True %}</w:t>
+      </w:r>
+      <w:r>
+        <w:t>Stock and bond transactions.</w:t>
+      </w:r>
+      <w:r>
+        <w:t xml:space="preserve">{% else %} </w:t>
       </w:r>
       <w:r>
         <w:rPr>
@@ -964,85 +728,29 @@
         <w:ind w:right="64" w:hanging="473"/>
       </w:pPr>
       <w:r>
-        <w:t xml:space="preserve">{% if </w:t>
-      </w:r>
-      <w:proofErr w:type="spellStart"/>
-      <w:r>
-        <w:t>which_</w:t>
-      </w:r>
-      <w:proofErr w:type="gramStart"/>
-      <w:r>
-        <w:t>powers</w:t>
-      </w:r>
-      <w:proofErr w:type="spellEnd"/>
-      <w:r>
-        <w:t>[‘</w:t>
-      </w:r>
-      <w:proofErr w:type="gramEnd"/>
-      <w:r>
-        <w:t>tangible</w:t>
+        <w:t>{% if which_powers[‘tangible</w:t>
       </w:r>
       <w:r>
         <w:t>’</w:t>
       </w:r>
       <w:r>
-        <w:t xml:space="preserve">] == True </w:t>
-      </w:r>
-      <w:proofErr w:type="gramStart"/>
-      <w:r>
-        <w:t>%}</w:t>
-      </w:r>
-      <w:r>
-        <w:t>Tangible</w:t>
-      </w:r>
-      <w:proofErr w:type="gramEnd"/>
-      <w:r>
-        <w:t xml:space="preserve"> personal property </w:t>
-      </w:r>
-      <w:proofErr w:type="gramStart"/>
-      <w:r>
-        <w:t>transactions.</w:t>
-      </w:r>
-      <w:r>
-        <w:t>{</w:t>
-      </w:r>
-      <w:proofErr w:type="gramEnd"/>
-      <w:r>
-        <w:t xml:space="preserve">% </w:t>
-      </w:r>
-      <w:proofErr w:type="gramStart"/>
-      <w:r>
-        <w:t>else %}</w:t>
-      </w:r>
-      <w:proofErr w:type="gramEnd"/>
-      <w:r>
-        <w:t xml:space="preserve"> </w:t>
+        <w:t>] == True %}</w:t>
+      </w:r>
+      <w:r>
+        <w:t>Tangible personal property transactions.</w:t>
+      </w:r>
+      <w:r>
+        <w:t xml:space="preserve">{% else %} </w:t>
       </w:r>
       <w:r>
         <w:rPr>
           <w:strike/>
         </w:rPr>
-        <w:t xml:space="preserve">Tangible personal property </w:t>
-      </w:r>
-      <w:proofErr w:type="gramStart"/>
-      <w:r>
-        <w:rPr>
-          <w:strike/>
-        </w:rPr>
-        <w:t>transactions.</w:t>
-      </w:r>
-      <w:r>
-        <w:t>{</w:t>
-      </w:r>
-      <w:proofErr w:type="gramEnd"/>
-      <w:r>
-        <w:t xml:space="preserve">% </w:t>
-      </w:r>
-      <w:proofErr w:type="gramStart"/>
-      <w:r>
-        <w:t>endif %}</w:t>
-      </w:r>
-      <w:proofErr w:type="gramEnd"/>
+        <w:t>Tangible personal property transactions.</w:t>
+      </w:r>
+      <w:r>
+        <w:t>{% endif %}</w:t>
+      </w:r>
     </w:p>
     <w:p>
       <w:pPr>
@@ -1063,59 +771,19 @@
         <w:ind w:right="64" w:hanging="473"/>
       </w:pPr>
       <w:r>
-        <w:t xml:space="preserve">{% if </w:t>
-      </w:r>
-      <w:proofErr w:type="spellStart"/>
-      <w:r>
-        <w:t>which_</w:t>
-      </w:r>
-      <w:proofErr w:type="gramStart"/>
-      <w:r>
-        <w:t>powers</w:t>
-      </w:r>
-      <w:proofErr w:type="spellEnd"/>
-      <w:r>
-        <w:t>[‘</w:t>
-      </w:r>
-      <w:proofErr w:type="gramEnd"/>
-      <w:r>
-        <w:t>safe</w:t>
+        <w:t>{% if which_powers[‘safe</w:t>
       </w:r>
       <w:r>
         <w:t>’</w:t>
       </w:r>
       <w:r>
-        <w:t xml:space="preserve">] == True </w:t>
-      </w:r>
-      <w:proofErr w:type="gramStart"/>
-      <w:r>
-        <w:t>%}</w:t>
-      </w:r>
-      <w:r>
-        <w:t>Safe</w:t>
-      </w:r>
-      <w:proofErr w:type="gramEnd"/>
-      <w:r>
-        <w:t xml:space="preserve"> deposit box </w:t>
-      </w:r>
-      <w:proofErr w:type="gramStart"/>
-      <w:r>
-        <w:t>transactions.</w:t>
-      </w:r>
-      <w:r>
-        <w:t>{</w:t>
-      </w:r>
-      <w:proofErr w:type="gramEnd"/>
-      <w:r>
-        <w:t xml:space="preserve">% </w:t>
-      </w:r>
-      <w:proofErr w:type="gramStart"/>
-      <w:r>
-        <w:t>else %}</w:t>
-      </w:r>
-      <w:proofErr w:type="gramEnd"/>
-      <w:r>
-        <w:t xml:space="preserve"> </w:t>
+        <w:t>] == True %}</w:t>
+      </w:r>
+      <w:r>
+        <w:t>Safe deposit box transactions.</w:t>
+      </w:r>
+      <w:r>
+        <w:t xml:space="preserve">{% else %} </w:t>
       </w:r>
       <w:r>
         <w:rPr>
@@ -1147,59 +815,19 @@
       </w:pPr>
       <w:r>
         <w:lastRenderedPageBreak/>
-        <w:t xml:space="preserve">{% if </w:t>
-      </w:r>
-      <w:proofErr w:type="spellStart"/>
-      <w:r>
-        <w:t>which_</w:t>
-      </w:r>
-      <w:proofErr w:type="gramStart"/>
-      <w:r>
-        <w:t>powers</w:t>
-      </w:r>
-      <w:proofErr w:type="spellEnd"/>
-      <w:r>
-        <w:t>[‘</w:t>
-      </w:r>
-      <w:proofErr w:type="gramEnd"/>
-      <w:r>
-        <w:t>insurance</w:t>
+        <w:t>{% if which_powers[‘insurance</w:t>
       </w:r>
       <w:r>
         <w:t>’</w:t>
       </w:r>
       <w:r>
-        <w:t xml:space="preserve">] == True </w:t>
-      </w:r>
-      <w:proofErr w:type="gramStart"/>
-      <w:r>
-        <w:t>%}</w:t>
-      </w:r>
-      <w:r>
-        <w:t>Insurance</w:t>
-      </w:r>
-      <w:proofErr w:type="gramEnd"/>
-      <w:r>
-        <w:t xml:space="preserve"> and annuity </w:t>
-      </w:r>
-      <w:proofErr w:type="gramStart"/>
-      <w:r>
-        <w:t>transactions.</w:t>
-      </w:r>
-      <w:r>
-        <w:t>{</w:t>
-      </w:r>
-      <w:proofErr w:type="gramEnd"/>
-      <w:r>
-        <w:t xml:space="preserve">% </w:t>
-      </w:r>
-      <w:proofErr w:type="gramStart"/>
-      <w:r>
-        <w:t>else %}</w:t>
-      </w:r>
-      <w:proofErr w:type="gramEnd"/>
-      <w:r>
-        <w:t xml:space="preserve"> </w:t>
+        <w:t>] == True %}</w:t>
+      </w:r>
+      <w:r>
+        <w:t>Insurance and annuity transactions.</w:t>
+      </w:r>
+      <w:r>
+        <w:t xml:space="preserve">{% else %} </w:t>
       </w:r>
       <w:r>
         <w:rPr>
@@ -1239,53 +867,13 @@
         <w:ind w:right="64" w:hanging="473"/>
       </w:pPr>
       <w:r>
-        <w:t xml:space="preserve">{% if </w:t>
-      </w:r>
-      <w:proofErr w:type="spellStart"/>
-      <w:r>
-        <w:t>which_</w:t>
-      </w:r>
-      <w:proofErr w:type="gramStart"/>
-      <w:r>
-        <w:t>powers</w:t>
-      </w:r>
-      <w:proofErr w:type="spellEnd"/>
-      <w:r>
-        <w:t>[‘</w:t>
-      </w:r>
-      <w:proofErr w:type="gramEnd"/>
-      <w:r>
-        <w:t xml:space="preserve">retirement’] == True </w:t>
-      </w:r>
-      <w:proofErr w:type="gramStart"/>
-      <w:r>
-        <w:t>%}</w:t>
-      </w:r>
-      <w:r>
-        <w:t>Retirement</w:t>
-      </w:r>
-      <w:proofErr w:type="gramEnd"/>
-      <w:r>
-        <w:t xml:space="preserve"> plan </w:t>
-      </w:r>
-      <w:proofErr w:type="gramStart"/>
-      <w:r>
-        <w:t>transactions.</w:t>
-      </w:r>
-      <w:r>
-        <w:t>{</w:t>
-      </w:r>
-      <w:proofErr w:type="gramEnd"/>
-      <w:r>
-        <w:t xml:space="preserve">% </w:t>
-      </w:r>
-      <w:proofErr w:type="gramStart"/>
-      <w:r>
-        <w:t>else %}</w:t>
-      </w:r>
-      <w:proofErr w:type="gramEnd"/>
-      <w:r>
-        <w:t xml:space="preserve"> </w:t>
+        <w:t>{% if which_powers[‘retirement’] == True %}</w:t>
+      </w:r>
+      <w:r>
+        <w:t>Retirement plan transactions.</w:t>
+      </w:r>
+      <w:r>
+        <w:t xml:space="preserve">{% else %} </w:t>
       </w:r>
       <w:r>
         <w:rPr>
@@ -1316,53 +904,13 @@
         <w:ind w:right="64" w:hanging="473"/>
       </w:pPr>
       <w:r>
-        <w:t xml:space="preserve">{% if </w:t>
-      </w:r>
-      <w:proofErr w:type="spellStart"/>
-      <w:r>
-        <w:t>which_</w:t>
-      </w:r>
-      <w:proofErr w:type="gramStart"/>
-      <w:r>
-        <w:t>powers</w:t>
-      </w:r>
-      <w:proofErr w:type="spellEnd"/>
-      <w:r>
-        <w:t>[‘</w:t>
-      </w:r>
-      <w:proofErr w:type="gramEnd"/>
-      <w:r>
-        <w:t xml:space="preserve">social’] == True </w:t>
-      </w:r>
-      <w:proofErr w:type="gramStart"/>
-      <w:r>
-        <w:t>%}</w:t>
-      </w:r>
-      <w:r>
-        <w:t>Social</w:t>
-      </w:r>
-      <w:proofErr w:type="gramEnd"/>
-      <w:r>
-        <w:t xml:space="preserve"> Security, employment and military service </w:t>
-      </w:r>
-      <w:proofErr w:type="gramStart"/>
-      <w:r>
-        <w:t>benefits.</w:t>
-      </w:r>
-      <w:r>
-        <w:t>{</w:t>
-      </w:r>
-      <w:proofErr w:type="gramEnd"/>
-      <w:r>
-        <w:t xml:space="preserve">% </w:t>
-      </w:r>
-      <w:proofErr w:type="gramStart"/>
-      <w:r>
-        <w:t>else %}</w:t>
-      </w:r>
-      <w:proofErr w:type="gramEnd"/>
-      <w:r>
-        <w:t xml:space="preserve"> </w:t>
+        <w:t>{% if which_powers[‘social’] == True %}</w:t>
+      </w:r>
+      <w:r>
+        <w:t>Social Security, employment and military service benefits.</w:t>
+      </w:r>
+      <w:r>
+        <w:t xml:space="preserve">{% else %} </w:t>
       </w:r>
       <w:r>
         <w:rPr>
@@ -1393,62 +941,19 @@
         <w:ind w:right="64" w:hanging="473"/>
       </w:pPr>
       <w:r>
-        <w:t xml:space="preserve">{% if </w:t>
-      </w:r>
-      <w:proofErr w:type="spellStart"/>
-      <w:r>
-        <w:t>which_</w:t>
-      </w:r>
-      <w:proofErr w:type="gramStart"/>
-      <w:r>
-        <w:t>powers</w:t>
-      </w:r>
-      <w:proofErr w:type="spellEnd"/>
-      <w:r>
-        <w:t>[‘</w:t>
-      </w:r>
-      <w:proofErr w:type="gramEnd"/>
-      <w:r>
-        <w:t xml:space="preserve">tax’] == True </w:t>
-      </w:r>
-      <w:proofErr w:type="gramStart"/>
-      <w:r>
-        <w:t>%}</w:t>
-      </w:r>
-      <w:r>
-        <w:t>Tax</w:t>
-      </w:r>
-      <w:proofErr w:type="gramEnd"/>
-      <w:r>
-        <w:t xml:space="preserve"> </w:t>
-      </w:r>
-      <w:proofErr w:type="gramStart"/>
-      <w:r>
-        <w:t>matters.</w:t>
-      </w:r>
-      <w:r>
-        <w:t>{</w:t>
-      </w:r>
-      <w:proofErr w:type="gramEnd"/>
-      <w:r>
-        <w:t xml:space="preserve">% else </w:t>
-      </w:r>
-      <w:proofErr w:type="gramStart"/>
-      <w:r>
-        <w:t>%}</w:t>
+        <w:t>{% if which_powers[‘tax’] == True %}</w:t>
+      </w:r>
+      <w:r>
+        <w:t>Tax matters.</w:t>
+      </w:r>
+      <w:r>
+        <w:t>{% else %}</w:t>
       </w:r>
       <w:r>
         <w:rPr>
           <w:strike/>
         </w:rPr>
-        <w:t>Tax</w:t>
-      </w:r>
-      <w:proofErr w:type="gramEnd"/>
-      <w:r>
-        <w:rPr>
-          <w:strike/>
-        </w:rPr>
-        <w:t xml:space="preserve"> matters.</w:t>
+        <w:t>Tax matters.</w:t>
       </w:r>
       <w:r>
         <w:t xml:space="preserve"> {% endif %}</w:t>
@@ -1473,53 +978,13 @@
         <w:ind w:right="64" w:hanging="473"/>
       </w:pPr>
       <w:r>
-        <w:t xml:space="preserve">{% if </w:t>
-      </w:r>
-      <w:proofErr w:type="spellStart"/>
-      <w:r>
-        <w:t>which_</w:t>
-      </w:r>
-      <w:proofErr w:type="gramStart"/>
-      <w:r>
-        <w:t>powers</w:t>
-      </w:r>
-      <w:proofErr w:type="spellEnd"/>
-      <w:r>
-        <w:t>[‘</w:t>
-      </w:r>
-      <w:proofErr w:type="gramEnd"/>
-      <w:r>
-        <w:t xml:space="preserve">claims’] == True </w:t>
-      </w:r>
-      <w:proofErr w:type="gramStart"/>
-      <w:r>
-        <w:t>%}</w:t>
-      </w:r>
-      <w:r>
-        <w:t>Claims</w:t>
-      </w:r>
-      <w:proofErr w:type="gramEnd"/>
-      <w:r>
-        <w:t xml:space="preserve"> and </w:t>
-      </w:r>
-      <w:proofErr w:type="gramStart"/>
-      <w:r>
-        <w:t>litigation.</w:t>
-      </w:r>
-      <w:r>
-        <w:t>{</w:t>
-      </w:r>
-      <w:proofErr w:type="gramEnd"/>
-      <w:r>
-        <w:t xml:space="preserve">% </w:t>
-      </w:r>
-      <w:proofErr w:type="gramStart"/>
-      <w:r>
-        <w:t>else %}</w:t>
-      </w:r>
-      <w:proofErr w:type="gramEnd"/>
-      <w:r>
-        <w:t xml:space="preserve"> </w:t>
+        <w:t>{% if which_powers[‘claims’] == True %}</w:t>
+      </w:r>
+      <w:r>
+        <w:t>Claims and litigation.</w:t>
+      </w:r>
+      <w:r>
+        <w:t xml:space="preserve">{% else %} </w:t>
       </w:r>
       <w:r>
         <w:rPr>
@@ -1550,79 +1015,23 @@
         <w:ind w:right="64" w:hanging="473"/>
       </w:pPr>
       <w:r>
-        <w:t xml:space="preserve">{% if </w:t>
-      </w:r>
-      <w:proofErr w:type="spellStart"/>
-      <w:r>
-        <w:t>which_</w:t>
-      </w:r>
-      <w:proofErr w:type="gramStart"/>
-      <w:r>
-        <w:t>powers</w:t>
-      </w:r>
-      <w:proofErr w:type="spellEnd"/>
-      <w:r>
-        <w:t>[‘</w:t>
-      </w:r>
-      <w:proofErr w:type="gramEnd"/>
-      <w:r>
-        <w:t xml:space="preserve">commodity’] == True </w:t>
-      </w:r>
-      <w:proofErr w:type="gramStart"/>
-      <w:r>
-        <w:t>%}</w:t>
-      </w:r>
-      <w:r>
-        <w:t>Commodity</w:t>
-      </w:r>
-      <w:proofErr w:type="gramEnd"/>
-      <w:r>
-        <w:t xml:space="preserve"> and option </w:t>
-      </w:r>
-      <w:proofErr w:type="gramStart"/>
-      <w:r>
-        <w:t>transactions.</w:t>
-      </w:r>
-      <w:r>
-        <w:t>{</w:t>
-      </w:r>
-      <w:proofErr w:type="gramEnd"/>
-      <w:r>
-        <w:t xml:space="preserve">% </w:t>
-      </w:r>
-      <w:proofErr w:type="gramStart"/>
-      <w:r>
-        <w:t>else %}</w:t>
-      </w:r>
-      <w:proofErr w:type="gramEnd"/>
-      <w:r>
-        <w:t xml:space="preserve"> </w:t>
+        <w:t>{% if which_powers[‘commodity’] == True %}</w:t>
+      </w:r>
+      <w:r>
+        <w:t>Commodity and option transactions.</w:t>
+      </w:r>
+      <w:r>
+        <w:t xml:space="preserve">{% else %} </w:t>
       </w:r>
       <w:r>
         <w:rPr>
           <w:strike/>
         </w:rPr>
-        <w:t xml:space="preserve">Commodity and option </w:t>
-      </w:r>
-      <w:proofErr w:type="gramStart"/>
-      <w:r>
-        <w:rPr>
-          <w:strike/>
-        </w:rPr>
-        <w:t>transactions.</w:t>
-      </w:r>
-      <w:r>
-        <w:t>{</w:t>
-      </w:r>
-      <w:proofErr w:type="gramEnd"/>
-      <w:r>
-        <w:t xml:space="preserve">% </w:t>
-      </w:r>
-      <w:proofErr w:type="gramStart"/>
-      <w:r>
-        <w:t>endif %}</w:t>
-      </w:r>
-      <w:proofErr w:type="gramEnd"/>
+        <w:t>Commodity and option transactions.</w:t>
+      </w:r>
+      <w:r>
+        <w:t>{% endif %}</w:t>
+      </w:r>
     </w:p>
     <w:p>
       <w:pPr>
@@ -1643,82 +1052,23 @@
         <w:ind w:right="64" w:hanging="473"/>
       </w:pPr>
       <w:r>
-        <w:t xml:space="preserve">{% if </w:t>
-      </w:r>
-      <w:proofErr w:type="spellStart"/>
-      <w:r>
-        <w:t>which_</w:t>
-      </w:r>
-      <w:proofErr w:type="gramStart"/>
-      <w:r>
-        <w:t>powers</w:t>
-      </w:r>
-      <w:proofErr w:type="spellEnd"/>
-      <w:r>
-        <w:t>[‘</w:t>
-      </w:r>
-      <w:proofErr w:type="gramEnd"/>
-      <w:r>
-        <w:t xml:space="preserve">business’] == True </w:t>
-      </w:r>
-      <w:proofErr w:type="gramStart"/>
-      <w:r>
-        <w:t>%}</w:t>
-      </w:r>
-      <w:r>
-        <w:t>Business</w:t>
-      </w:r>
-      <w:proofErr w:type="gramEnd"/>
-      <w:r>
-        <w:t xml:space="preserve"> </w:t>
-      </w:r>
-      <w:proofErr w:type="gramStart"/>
-      <w:r>
-        <w:t>operations.</w:t>
-      </w:r>
-      <w:r>
-        <w:t>{</w:t>
-      </w:r>
-      <w:proofErr w:type="gramEnd"/>
-      <w:r>
-        <w:t xml:space="preserve">% else </w:t>
-      </w:r>
-      <w:proofErr w:type="gramStart"/>
-      <w:r>
-        <w:t>%}</w:t>
+        <w:t>{% if which_powers[‘business’] == True %}</w:t>
+      </w:r>
+      <w:r>
+        <w:t>Business operations.</w:t>
+      </w:r>
+      <w:r>
+        <w:t>{% else %}</w:t>
       </w:r>
       <w:r>
         <w:rPr>
           <w:strike/>
         </w:rPr>
-        <w:t>Business</w:t>
-      </w:r>
-      <w:proofErr w:type="gramEnd"/>
-      <w:r>
-        <w:rPr>
-          <w:strike/>
-        </w:rPr>
-        <w:t xml:space="preserve"> </w:t>
-      </w:r>
-      <w:proofErr w:type="gramStart"/>
-      <w:r>
-        <w:rPr>
-          <w:strike/>
-        </w:rPr>
-        <w:t>operations.</w:t>
-      </w:r>
-      <w:r>
-        <w:t>{</w:t>
-      </w:r>
-      <w:proofErr w:type="gramEnd"/>
-      <w:r>
-        <w:t xml:space="preserve">% </w:t>
-      </w:r>
-      <w:proofErr w:type="gramStart"/>
-      <w:r>
-        <w:t>endif %}</w:t>
-      </w:r>
-      <w:proofErr w:type="gramEnd"/>
+        <w:t>Business operations.</w:t>
+      </w:r>
+      <w:r>
+        <w:t>{% endif %}</w:t>
+      </w:r>
     </w:p>
     <w:p>
       <w:pPr>
@@ -1739,82 +1089,23 @@
         <w:ind w:right="64" w:hanging="473"/>
       </w:pPr>
       <w:r>
-        <w:t xml:space="preserve">{% if </w:t>
-      </w:r>
-      <w:proofErr w:type="spellStart"/>
-      <w:r>
-        <w:t>which_</w:t>
-      </w:r>
-      <w:proofErr w:type="gramStart"/>
-      <w:r>
-        <w:t>powers</w:t>
-      </w:r>
-      <w:proofErr w:type="spellEnd"/>
-      <w:r>
-        <w:t>[‘</w:t>
-      </w:r>
-      <w:proofErr w:type="gramEnd"/>
-      <w:r>
-        <w:t xml:space="preserve">borrowing’] == True </w:t>
-      </w:r>
-      <w:proofErr w:type="gramStart"/>
-      <w:r>
-        <w:t>%}</w:t>
-      </w:r>
-      <w:r>
-        <w:t>Borrowing</w:t>
-      </w:r>
-      <w:proofErr w:type="gramEnd"/>
-      <w:r>
-        <w:t xml:space="preserve"> </w:t>
-      </w:r>
-      <w:proofErr w:type="gramStart"/>
-      <w:r>
-        <w:t>transactions.</w:t>
-      </w:r>
-      <w:r>
-        <w:t>{</w:t>
-      </w:r>
-      <w:proofErr w:type="gramEnd"/>
-      <w:r>
-        <w:t xml:space="preserve">% else </w:t>
-      </w:r>
-      <w:proofErr w:type="gramStart"/>
-      <w:r>
-        <w:t>%}</w:t>
+        <w:t>{% if which_powers[‘borrowing’] == True %}</w:t>
+      </w:r>
+      <w:r>
+        <w:t>Borrowing transactions.</w:t>
+      </w:r>
+      <w:r>
+        <w:t>{% else %}</w:t>
       </w:r>
       <w:r>
         <w:rPr>
           <w:strike/>
         </w:rPr>
-        <w:t>Borrowing</w:t>
-      </w:r>
-      <w:proofErr w:type="gramEnd"/>
-      <w:r>
-        <w:rPr>
-          <w:strike/>
-        </w:rPr>
-        <w:t xml:space="preserve"> </w:t>
-      </w:r>
-      <w:proofErr w:type="gramStart"/>
-      <w:r>
-        <w:rPr>
-          <w:strike/>
-        </w:rPr>
-        <w:t>transactions.</w:t>
-      </w:r>
-      <w:r>
-        <w:t>{</w:t>
-      </w:r>
-      <w:proofErr w:type="gramEnd"/>
-      <w:r>
-        <w:t xml:space="preserve">% </w:t>
-      </w:r>
-      <w:proofErr w:type="gramStart"/>
-      <w:r>
-        <w:t>endif %}</w:t>
-      </w:r>
-      <w:proofErr w:type="gramEnd"/>
+        <w:t>Borrowing transactions.</w:t>
+      </w:r>
+      <w:r>
+        <w:t>{% endif %}</w:t>
+      </w:r>
     </w:p>
     <w:p>
       <w:pPr>
@@ -1835,62 +1126,19 @@
         <w:ind w:right="64" w:hanging="473"/>
       </w:pPr>
       <w:r>
-        <w:t xml:space="preserve">{% if </w:t>
-      </w:r>
-      <w:proofErr w:type="spellStart"/>
-      <w:r>
-        <w:t>which_</w:t>
-      </w:r>
-      <w:proofErr w:type="gramStart"/>
-      <w:r>
-        <w:t>powers</w:t>
-      </w:r>
-      <w:proofErr w:type="spellEnd"/>
-      <w:r>
-        <w:t>[‘</w:t>
-      </w:r>
-      <w:proofErr w:type="gramEnd"/>
-      <w:r>
-        <w:t xml:space="preserve">estate’] == True </w:t>
-      </w:r>
-      <w:proofErr w:type="gramStart"/>
-      <w:r>
-        <w:t>%}</w:t>
-      </w:r>
-      <w:r>
-        <w:t>Estate</w:t>
-      </w:r>
-      <w:proofErr w:type="gramEnd"/>
-      <w:r>
-        <w:t xml:space="preserve"> </w:t>
-      </w:r>
-      <w:proofErr w:type="gramStart"/>
-      <w:r>
-        <w:t>transactions.</w:t>
-      </w:r>
-      <w:r>
-        <w:t>{</w:t>
-      </w:r>
-      <w:proofErr w:type="gramEnd"/>
-      <w:r>
-        <w:t xml:space="preserve">% else </w:t>
-      </w:r>
-      <w:proofErr w:type="gramStart"/>
-      <w:r>
-        <w:t>%}</w:t>
+        <w:t>{% if which_powers[‘estate’] == True %}</w:t>
+      </w:r>
+      <w:r>
+        <w:t>Estate transactions.</w:t>
+      </w:r>
+      <w:r>
+        <w:t>{% else %}</w:t>
       </w:r>
       <w:r>
         <w:rPr>
           <w:strike/>
         </w:rPr>
-        <w:t>Estate</w:t>
-      </w:r>
-      <w:proofErr w:type="gramEnd"/>
-      <w:r>
-        <w:rPr>
-          <w:strike/>
-        </w:rPr>
-        <w:t xml:space="preserve"> transactions.</w:t>
+        <w:t>Estate transactions.</w:t>
       </w:r>
       <w:r>
         <w:t xml:space="preserve"> {% endif %}</w:t>
@@ -1915,79 +1163,23 @@
         <w:ind w:right="64" w:hanging="473"/>
       </w:pPr>
       <w:r>
-        <w:t xml:space="preserve">{% if </w:t>
-      </w:r>
-      <w:proofErr w:type="spellStart"/>
-      <w:r>
-        <w:t>which_</w:t>
-      </w:r>
-      <w:proofErr w:type="gramStart"/>
-      <w:r>
-        <w:t>powers</w:t>
-      </w:r>
-      <w:proofErr w:type="spellEnd"/>
-      <w:r>
-        <w:t>[‘</w:t>
-      </w:r>
-      <w:proofErr w:type="gramEnd"/>
-      <w:r>
-        <w:t xml:space="preserve">all’] == True </w:t>
-      </w:r>
-      <w:proofErr w:type="gramStart"/>
-      <w:r>
-        <w:t>%}</w:t>
-      </w:r>
-      <w:r>
-        <w:t>All</w:t>
-      </w:r>
-      <w:proofErr w:type="gramEnd"/>
-      <w:r>
-        <w:t xml:space="preserve"> other property </w:t>
-      </w:r>
-      <w:proofErr w:type="gramStart"/>
-      <w:r>
-        <w:t>transactions.</w:t>
-      </w:r>
-      <w:r>
-        <w:t>{</w:t>
-      </w:r>
-      <w:proofErr w:type="gramEnd"/>
-      <w:r>
-        <w:t xml:space="preserve">% </w:t>
-      </w:r>
-      <w:proofErr w:type="gramStart"/>
-      <w:r>
-        <w:t>else %}</w:t>
-      </w:r>
-      <w:proofErr w:type="gramEnd"/>
-      <w:r>
-        <w:t xml:space="preserve"> </w:t>
+        <w:t>{% if which_powers[‘all’] == True %}</w:t>
+      </w:r>
+      <w:r>
+        <w:t>All other property transactions.</w:t>
+      </w:r>
+      <w:r>
+        <w:t xml:space="preserve">{% else %} </w:t>
       </w:r>
       <w:r>
         <w:rPr>
           <w:strike/>
         </w:rPr>
-        <w:t xml:space="preserve">All other property </w:t>
-      </w:r>
-      <w:proofErr w:type="gramStart"/>
-      <w:r>
-        <w:rPr>
-          <w:strike/>
-        </w:rPr>
-        <w:t>transactions.</w:t>
-      </w:r>
-      <w:r>
-        <w:t>{</w:t>
-      </w:r>
-      <w:proofErr w:type="gramEnd"/>
-      <w:r>
-        <w:t xml:space="preserve">% </w:t>
-      </w:r>
-      <w:proofErr w:type="gramStart"/>
-      <w:r>
-        <w:t>endif %}</w:t>
-      </w:r>
-      <w:proofErr w:type="gramEnd"/>
+        <w:t>All other property transactions.</w:t>
+      </w:r>
+      <w:r>
+        <w:t>{% endif %}</w:t>
+      </w:r>
     </w:p>
     <w:p>
       <w:pPr>
@@ -2076,23 +1268,7 @@
         <w:t>NOTE</w:t>
       </w:r>
       <w:r>
-        <w:t xml:space="preserve">: Here you may include any specific limitations you deem appropriate, such as </w:t>
-      </w:r>
-      <w:proofErr w:type="gramStart"/>
-      <w:r>
-        <w:t>a prohibition</w:t>
-      </w:r>
-      <w:proofErr w:type="gramEnd"/>
-      <w:r>
-        <w:t xml:space="preserve"> or conditions on the sale of </w:t>
-      </w:r>
-      <w:proofErr w:type="gramStart"/>
-      <w:r>
-        <w:t>particular stock</w:t>
-      </w:r>
-      <w:proofErr w:type="gramEnd"/>
-      <w:r>
-        <w:t xml:space="preserve"> or real estate or special rules on borrowing by the agent.) </w:t>
+        <w:t xml:space="preserve">: Here you may include any specific limitations you deem appropriate, such as a prohibition or conditions on the sale of particular stock or real estate or special rules on borrowing by the agent.) </w:t>
       </w:r>
     </w:p>
     <w:p>
@@ -2110,48 +1286,14 @@
         <w:ind w:left="-5" w:right="64"/>
       </w:pPr>
       <w:r>
-        <w:t xml:space="preserve">{% if </w:t>
-      </w:r>
-      <w:proofErr w:type="spellStart"/>
-      <w:r>
-        <w:t>agent_limitations</w:t>
-      </w:r>
-      <w:proofErr w:type="spellEnd"/>
-      <w:r>
-        <w:t xml:space="preserve"> == True </w:t>
-      </w:r>
-      <w:proofErr w:type="gramStart"/>
-      <w:r>
-        <w:t>%}</w:t>
-      </w:r>
-      <w:r>
-        <w:t xml:space="preserve">{{ </w:t>
-      </w:r>
-      <w:proofErr w:type="spellStart"/>
-      <w:r>
-        <w:t>agent</w:t>
-      </w:r>
-      <w:proofErr w:type="gramEnd"/>
-      <w:r>
-        <w:t>_limits</w:t>
-      </w:r>
-      <w:proofErr w:type="spellEnd"/>
-      <w:proofErr w:type="gramStart"/>
-      <w:r>
-        <w:t>}}</w:t>
-      </w:r>
-      <w:r>
-        <w:t>{</w:t>
-      </w:r>
-      <w:proofErr w:type="gramEnd"/>
-      <w:r>
-        <w:t xml:space="preserve">% </w:t>
-      </w:r>
-      <w:proofErr w:type="gramStart"/>
-      <w:r>
-        <w:t>endif %}</w:t>
-      </w:r>
-      <w:proofErr w:type="gramEnd"/>
+        <w:t>{% if agent_limitations == True %}</w:t>
+      </w:r>
+      <w:r>
+        <w:t>{{ agent_limits}}</w:t>
+      </w:r>
+      <w:r>
+        <w:t>{% endif %}</w:t>
+      </w:r>
     </w:p>
     <w:p>
       <w:pPr>
@@ -2213,88 +1355,265 @@
       <w:r>
         <w:t xml:space="preserve">{% if </w:t>
       </w:r>
-      <w:proofErr w:type="spellStart"/>
       <w:r>
         <w:t>life_insurance</w:t>
       </w:r>
-      <w:proofErr w:type="spellEnd"/>
-      <w:r>
-        <w:t xml:space="preserve"> == True </w:t>
-      </w:r>
-      <w:proofErr w:type="gramStart"/>
-      <w:r>
-        <w:t>%}</w:t>
-      </w:r>
-      <w:r>
-        <w:t>My</w:t>
-      </w:r>
-      <w:proofErr w:type="gramEnd"/>
-      <w:r>
-        <w:t xml:space="preserve"> power of attorney shall have the right to make and change insurance beneficiary designations.</w:t>
-      </w:r>
-    </w:p>
-    <w:p>
-      <w:pPr>
-        <w:spacing w:after="0" w:line="259" w:lineRule="auto"/>
-        <w:ind w:left="0" w:firstLine="0"/>
-        <w:jc w:val="left"/>
-      </w:pPr>
-    </w:p>
-    <w:p>
-      <w:pPr>
-        <w:spacing w:after="0" w:line="259" w:lineRule="auto"/>
-        <w:ind w:left="0" w:firstLine="0"/>
-        <w:jc w:val="left"/>
-      </w:pPr>
-      <w:r>
-        <w:t xml:space="preserve">{% endif </w:t>
-      </w:r>
-      <w:proofErr w:type="gramStart"/>
-      <w:r>
-        <w:t>%}</w:t>
+      <w:r>
+        <w:t xml:space="preserve"> == True %}</w:t>
+      </w:r>
+      <w:r>
+        <w:t>My power of attorney shall have the right to make and change insurance beneficiary designations.</w:t>
+      </w:r>
+    </w:p>
+    <w:p>
+      <w:pPr>
+        <w:spacing w:after="0" w:line="259" w:lineRule="auto"/>
+        <w:ind w:left="0" w:firstLine="0"/>
+        <w:jc w:val="left"/>
+      </w:pPr>
+    </w:p>
+    <w:p>
+      <w:pPr>
+        <w:spacing w:after="0" w:line="259" w:lineRule="auto"/>
+        <w:ind w:left="0" w:firstLine="0"/>
+        <w:jc w:val="left"/>
+      </w:pPr>
+      <w:r>
+        <w:t>{% endif %}</w:t>
+      </w:r>
+      <w:r>
+        <w:t>{%</w:t>
+      </w:r>
+      <w:r>
+        <w:t xml:space="preserve"> if </w:t>
+      </w:r>
+      <w:r>
+        <w:t>file_bankruptcy</w:t>
+      </w:r>
+      <w:r>
+        <w:t xml:space="preserve"> == True %}</w:t>
+      </w:r>
+      <w:r>
+        <w:t>My power of attorney shall have the right to pursue bankruptcy on my behalf.</w:t>
+      </w:r>
+    </w:p>
+    <w:p>
+      <w:pPr>
+        <w:spacing w:after="0" w:line="259" w:lineRule="auto"/>
+        <w:ind w:left="0" w:firstLine="0"/>
+        <w:jc w:val="left"/>
+      </w:pPr>
+    </w:p>
+    <w:p>
+      <w:pPr>
+        <w:spacing w:after="0" w:line="259" w:lineRule="auto"/>
+        <w:ind w:left="0" w:firstLine="0"/>
+        <w:jc w:val="left"/>
+      </w:pPr>
+      <w:r>
+        <w:t>{%</w:t>
+      </w:r>
+      <w:r>
+        <w:t xml:space="preserve"> endif %}</w:t>
+      </w:r>
+      <w:r>
+        <w:t xml:space="preserve">{% </w:t>
+      </w:r>
+      <w:r>
+        <w:t>if which_powers['social']</w:t>
+      </w:r>
+      <w:r>
+        <w:t xml:space="preserve"> == True %}</w:t>
+      </w:r>
+      <w:r>
+        <w:t>{%</w:t>
+      </w:r>
+      <w:r>
+        <w:t xml:space="preserve"> if </w:t>
+      </w:r>
+      <w:r>
+        <w:t>ssn_authority</w:t>
+      </w:r>
+      <w:r>
+        <w:t xml:space="preserve"> == True %}I</w:t>
+      </w:r>
+      <w:r>
+        <w:t>, {{principal.name.full(middle=’full’)}} born on {{birth_date}}, hereby authorize the Social Security Administration to disclose personal information to my agent including but not limited to my Social Security number, benefit amounts, and other information when I am no longer physically or mentally able to interact with the Social Security Administration on my own.</w:t>
+      </w:r>
+    </w:p>
+    <w:p>
+      <w:pPr>
+        <w:spacing w:after="0" w:line="259" w:lineRule="auto"/>
+        <w:ind w:left="0" w:firstLine="0"/>
+        <w:jc w:val="left"/>
+      </w:pPr>
+    </w:p>
+    <w:p>
+      <w:pPr>
+        <w:spacing w:after="0" w:line="259" w:lineRule="auto"/>
+        <w:ind w:left="0" w:firstLine="0"/>
+        <w:jc w:val="left"/>
+      </w:pPr>
+      <w:r>
+        <w:t>{% endif %}</w:t>
+      </w:r>
+      <w:r>
+        <w:t>{% endif %}</w:t>
+      </w:r>
+      <w:r>
+        <w:t>{% if additional_powers[‘gifts’] == True %}My power of attorney shall have the power to make gifts of my property.</w:t>
+      </w:r>
+    </w:p>
+    <w:p>
+      <w:pPr>
+        <w:spacing w:after="0" w:line="259" w:lineRule="auto"/>
+        <w:ind w:left="0" w:firstLine="0"/>
+        <w:jc w:val="left"/>
+      </w:pPr>
+    </w:p>
+    <w:p>
+      <w:pPr>
+        <w:spacing w:after="0" w:line="259" w:lineRule="auto"/>
+        <w:ind w:left="0" w:firstLine="0"/>
+        <w:jc w:val="left"/>
+      </w:pPr>
+      <w:r>
+        <w:t>{% endif %}{% if additional_powers[‘appointment’] == True %}My power of attorney shall have the powers of appointment.</w:t>
+      </w:r>
+    </w:p>
+    <w:p>
+      <w:pPr>
+        <w:spacing w:after="0" w:line="259" w:lineRule="auto"/>
+        <w:ind w:left="0" w:firstLine="0"/>
+        <w:jc w:val="left"/>
+      </w:pPr>
+    </w:p>
+    <w:p>
+      <w:pPr>
+        <w:spacing w:after="0" w:line="259" w:lineRule="auto"/>
+        <w:ind w:left="0" w:firstLine="0"/>
+        <w:jc w:val="left"/>
+      </w:pPr>
+      <w:r>
+        <w:t>{% endif %}{% if additional_powers[‘name’] == True %}My power of attorney shall have the power to name or change beneficiaries or joint tenants of my property.</w:t>
+      </w:r>
+    </w:p>
+    <w:p>
+      <w:pPr>
+        <w:spacing w:after="0" w:line="259" w:lineRule="auto"/>
+        <w:ind w:left="0" w:firstLine="0"/>
+        <w:jc w:val="left"/>
+      </w:pPr>
+    </w:p>
+    <w:p>
+      <w:pPr>
+        <w:spacing w:after="0" w:line="259" w:lineRule="auto"/>
+        <w:ind w:left="0" w:firstLine="0"/>
+        <w:jc w:val="left"/>
+      </w:pPr>
+      <w:r>
+        <w:lastRenderedPageBreak/>
+        <w:t>{% endif %}{% if additional_powers[‘social’] == True %}My power of attorney shall have the right to access my social media accounts.</w:t>
+      </w:r>
+    </w:p>
+    <w:p>
+      <w:pPr>
+        <w:spacing w:after="0" w:line="259" w:lineRule="auto"/>
+        <w:ind w:left="0" w:firstLine="0"/>
+        <w:jc w:val="left"/>
+      </w:pPr>
+    </w:p>
+    <w:p>
+      <w:pPr>
+        <w:spacing w:after="0" w:line="259" w:lineRule="auto"/>
+        <w:ind w:left="0" w:firstLine="0"/>
+        <w:jc w:val="left"/>
+      </w:pPr>
+      <w:r>
+        <w:t>{% endif %}{% if additional_powers[‘online’] == True %}My power of attorney shall have the right to access my online accounts, such as online banking, utilities, and bill pay.</w:t>
+      </w:r>
+    </w:p>
+    <w:p>
+      <w:pPr>
+        <w:spacing w:after="0" w:line="259" w:lineRule="auto"/>
+        <w:ind w:left="0" w:firstLine="0"/>
+        <w:jc w:val="left"/>
+      </w:pPr>
+    </w:p>
+    <w:p>
+      <w:pPr>
+        <w:spacing w:after="0" w:line="259" w:lineRule="auto"/>
+        <w:ind w:left="0" w:firstLine="0"/>
+        <w:jc w:val="left"/>
+      </w:pPr>
+      <w:r>
+        <w:t>{% endif %}</w:t>
+      </w:r>
+      <w:r>
+        <w:t>{%</w:t>
+      </w:r>
+      <w:r>
+        <w:t xml:space="preserve"> if additional_powers[‘trust’] == True %}My power of attorney shall have the power to or revoke or amend my trust named {{trust_name}}.</w:t>
+      </w:r>
+    </w:p>
+    <w:p>
+      <w:pPr>
+        <w:spacing w:after="0" w:line="259" w:lineRule="auto"/>
+        <w:ind w:left="0" w:firstLine="0"/>
+        <w:jc w:val="left"/>
+      </w:pPr>
+    </w:p>
+    <w:p>
+      <w:pPr>
+        <w:ind w:left="-5" w:right="64"/>
+      </w:pPr>
+      <w:r>
+        <w:t>{%</w:t>
+      </w:r>
+      <w:r>
+        <w:t xml:space="preserve"> endi</w:t>
+      </w:r>
+      <w:r>
+        <w:t>f %}</w:t>
       </w:r>
       <w:r>
         <w:t>{</w:t>
       </w:r>
-      <w:proofErr w:type="gramEnd"/>
-      <w:r>
-        <w:t>%</w:t>
-      </w:r>
-      <w:r>
-        <w:t xml:space="preserve"> if </w:t>
-      </w:r>
-      <w:proofErr w:type="spellStart"/>
-      <w:r>
-        <w:t>file_bankruptcy</w:t>
-      </w:r>
-      <w:proofErr w:type="spellEnd"/>
-      <w:r>
-        <w:t xml:space="preserve"> == True </w:t>
-      </w:r>
-      <w:proofErr w:type="gramStart"/>
-      <w:r>
-        <w:t>%}</w:t>
-      </w:r>
-      <w:r>
-        <w:t>My</w:t>
-      </w:r>
-      <w:proofErr w:type="gramEnd"/>
-      <w:r>
-        <w:t xml:space="preserve"> power of attorney shall have the right to pursue bankruptcy on my behalf.</w:t>
-      </w:r>
-    </w:p>
-    <w:p>
-      <w:pPr>
-        <w:spacing w:after="0" w:line="259" w:lineRule="auto"/>
-        <w:ind w:left="0" w:firstLine="0"/>
-        <w:jc w:val="left"/>
-      </w:pPr>
-    </w:p>
-    <w:p>
-      <w:pPr>
-        <w:spacing w:after="0" w:line="259" w:lineRule="auto"/>
-        <w:ind w:left="0" w:firstLine="0"/>
-        <w:jc w:val="left"/>
+      <w:r>
+        <w:t xml:space="preserve">% if </w:t>
+      </w:r>
+      <w:r>
+        <w:t>a</w:t>
+      </w:r>
+      <w:r>
+        <w:t>dditional_powers[‘other’]</w:t>
+      </w:r>
+      <w:r>
+        <w:t xml:space="preserve"> == True %}</w:t>
+      </w:r>
+      <w:r>
+        <w:t>{{additional_powers</w:t>
+      </w:r>
+      <w:r>
+        <w:t>_text</w:t>
+      </w:r>
+      <w:r>
+        <w:t>}}</w:t>
+      </w:r>
+    </w:p>
+    <w:p>
+      <w:pPr>
+        <w:spacing w:after="0" w:line="259" w:lineRule="auto"/>
+        <w:ind w:left="0" w:firstLine="0"/>
+        <w:jc w:val="left"/>
+      </w:pPr>
+      <w:r>
+        <w:t xml:space="preserve"> </w:t>
+      </w:r>
+    </w:p>
+    <w:p>
+      <w:pPr>
+        <w:ind w:left="-5" w:right="64"/>
       </w:pPr>
       <w:r>
         <w:t>{%</w:t>
@@ -2303,488 +1622,8 @@
         <w:t xml:space="preserve"> endif %}</w:t>
       </w:r>
       <w:r>
-        <w:t xml:space="preserve">{% </w:t>
-      </w:r>
-      <w:r>
-        <w:t xml:space="preserve">if </w:t>
-      </w:r>
-      <w:proofErr w:type="spellStart"/>
-      <w:r>
-        <w:t>which_powers</w:t>
-      </w:r>
-      <w:proofErr w:type="spellEnd"/>
-      <w:r>
-        <w:t>['social']</w:t>
-      </w:r>
-      <w:r>
-        <w:t xml:space="preserve"> == True %}</w:t>
-      </w:r>
-      <w:r>
-        <w:t>{%</w:t>
-      </w:r>
-      <w:r>
-        <w:t xml:space="preserve"> if </w:t>
-      </w:r>
-      <w:proofErr w:type="spellStart"/>
-      <w:r>
-        <w:t>ssn_authority</w:t>
-      </w:r>
-      <w:proofErr w:type="spellEnd"/>
-      <w:r>
-        <w:t xml:space="preserve"> == True %}I</w:t>
-      </w:r>
-      <w:r>
-        <w:t>, {{</w:t>
-      </w:r>
-      <w:proofErr w:type="spellStart"/>
-      <w:r>
-        <w:t>principal.name.full</w:t>
-      </w:r>
-      <w:proofErr w:type="spellEnd"/>
-      <w:r>
-        <w:t>(middle=’full’)}} born on {{</w:t>
-      </w:r>
-      <w:proofErr w:type="spellStart"/>
-      <w:r>
-        <w:t>birth_date</w:t>
-      </w:r>
-      <w:proofErr w:type="spellEnd"/>
-      <w:r>
-        <w:t>}}, hereby authorize the Social Security Administration to disclose personal information to my agent including but not limited to my Social Security number, benefit amounts, and other information when I am no longer physically or mentally able to interact with the Social Security Administration on my own.</w:t>
-      </w:r>
-    </w:p>
-    <w:p>
-      <w:pPr>
-        <w:spacing w:after="0" w:line="259" w:lineRule="auto"/>
-        <w:ind w:left="0" w:firstLine="0"/>
-        <w:jc w:val="left"/>
-      </w:pPr>
-    </w:p>
-    <w:p>
-      <w:pPr>
-        <w:spacing w:after="0" w:line="259" w:lineRule="auto"/>
-        <w:ind w:left="0" w:firstLine="0"/>
-        <w:jc w:val="left"/>
-      </w:pPr>
-      <w:r>
-        <w:t xml:space="preserve">{% endif </w:t>
-      </w:r>
-      <w:proofErr w:type="gramStart"/>
-      <w:r>
-        <w:t>%}</w:t>
-      </w:r>
-      <w:r>
-        <w:t>{</w:t>
-      </w:r>
-      <w:proofErr w:type="gramEnd"/>
-      <w:r>
-        <w:t xml:space="preserve">% endif </w:t>
-      </w:r>
-      <w:proofErr w:type="gramStart"/>
-      <w:r>
-        <w:t>%}</w:t>
-      </w:r>
-      <w:r>
-        <w:t>{</w:t>
-      </w:r>
-      <w:proofErr w:type="gramEnd"/>
-      <w:r>
-        <w:t xml:space="preserve">% if </w:t>
-      </w:r>
-      <w:proofErr w:type="spellStart"/>
-      <w:r>
-        <w:t>additional_</w:t>
-      </w:r>
-      <w:proofErr w:type="gramStart"/>
-      <w:r>
-        <w:t>powers</w:t>
-      </w:r>
-      <w:proofErr w:type="spellEnd"/>
-      <w:r>
-        <w:t>[‘</w:t>
-      </w:r>
-      <w:proofErr w:type="gramEnd"/>
-      <w:r>
-        <w:t xml:space="preserve">gifts’] == True </w:t>
-      </w:r>
-      <w:proofErr w:type="gramStart"/>
-      <w:r>
-        <w:t>%}My</w:t>
-      </w:r>
-      <w:proofErr w:type="gramEnd"/>
-      <w:r>
-        <w:t xml:space="preserve"> power of attorney shall have the power to make gifts of my property.</w:t>
-      </w:r>
-    </w:p>
-    <w:p>
-      <w:pPr>
-        <w:spacing w:after="0" w:line="259" w:lineRule="auto"/>
-        <w:ind w:left="0" w:firstLine="0"/>
-        <w:jc w:val="left"/>
-      </w:pPr>
-    </w:p>
-    <w:p>
-      <w:pPr>
-        <w:spacing w:after="0" w:line="259" w:lineRule="auto"/>
-        <w:ind w:left="0" w:firstLine="0"/>
-        <w:jc w:val="left"/>
-      </w:pPr>
-      <w:r>
-        <w:t xml:space="preserve">{% endif </w:t>
-      </w:r>
-      <w:proofErr w:type="gramStart"/>
-      <w:r>
-        <w:t>%}{</w:t>
-      </w:r>
-      <w:proofErr w:type="gramEnd"/>
-      <w:r>
-        <w:t xml:space="preserve">% if </w:t>
-      </w:r>
-      <w:proofErr w:type="spellStart"/>
-      <w:r>
-        <w:t>additional_</w:t>
-      </w:r>
-      <w:proofErr w:type="gramStart"/>
-      <w:r>
-        <w:t>powers</w:t>
-      </w:r>
-      <w:proofErr w:type="spellEnd"/>
-      <w:r>
-        <w:t>[‘</w:t>
-      </w:r>
-      <w:proofErr w:type="gramEnd"/>
-      <w:r>
-        <w:t xml:space="preserve">appointment’] == True </w:t>
-      </w:r>
-      <w:proofErr w:type="gramStart"/>
-      <w:r>
-        <w:t>%}My</w:t>
-      </w:r>
-      <w:proofErr w:type="gramEnd"/>
-      <w:r>
-        <w:t xml:space="preserve"> power of attorney shall have the powers of appointment.</w:t>
-      </w:r>
-    </w:p>
-    <w:p>
-      <w:pPr>
-        <w:spacing w:after="0" w:line="259" w:lineRule="auto"/>
-        <w:ind w:left="0" w:firstLine="0"/>
-        <w:jc w:val="left"/>
-      </w:pPr>
-    </w:p>
-    <w:p>
-      <w:pPr>
-        <w:spacing w:after="0" w:line="259" w:lineRule="auto"/>
-        <w:ind w:left="0" w:firstLine="0"/>
-        <w:jc w:val="left"/>
-      </w:pPr>
-      <w:r>
-        <w:t xml:space="preserve">{% endif </w:t>
-      </w:r>
-      <w:proofErr w:type="gramStart"/>
-      <w:r>
-        <w:t>%}{</w:t>
-      </w:r>
-      <w:proofErr w:type="gramEnd"/>
-      <w:r>
-        <w:t xml:space="preserve">% if </w:t>
-      </w:r>
-      <w:proofErr w:type="spellStart"/>
-      <w:r>
-        <w:t>additional_</w:t>
-      </w:r>
-      <w:proofErr w:type="gramStart"/>
-      <w:r>
-        <w:t>powers</w:t>
-      </w:r>
-      <w:proofErr w:type="spellEnd"/>
-      <w:r>
-        <w:t>[‘</w:t>
-      </w:r>
-      <w:proofErr w:type="gramEnd"/>
-      <w:r>
-        <w:t xml:space="preserve">name’] == True </w:t>
-      </w:r>
-      <w:proofErr w:type="gramStart"/>
-      <w:r>
-        <w:t>%}My</w:t>
-      </w:r>
-      <w:proofErr w:type="gramEnd"/>
-      <w:r>
-        <w:t xml:space="preserve"> power of attorney shall have the power to name or change beneficiaries or joint tenants of my property.</w:t>
-      </w:r>
-    </w:p>
-    <w:p>
-      <w:pPr>
-        <w:spacing w:after="0" w:line="259" w:lineRule="auto"/>
-        <w:ind w:left="0" w:firstLine="0"/>
-        <w:jc w:val="left"/>
-      </w:pPr>
-    </w:p>
-    <w:p>
-      <w:pPr>
-        <w:spacing w:after="0" w:line="259" w:lineRule="auto"/>
-        <w:ind w:left="0" w:firstLine="0"/>
-        <w:jc w:val="left"/>
-      </w:pPr>
-      <w:r>
-        <w:lastRenderedPageBreak/>
-        <w:t xml:space="preserve">{% endif </w:t>
-      </w:r>
-      <w:proofErr w:type="gramStart"/>
-      <w:r>
-        <w:t>%}{</w:t>
-      </w:r>
-      <w:proofErr w:type="gramEnd"/>
-      <w:r>
-        <w:t xml:space="preserve">% if </w:t>
-      </w:r>
-      <w:proofErr w:type="spellStart"/>
-      <w:r>
-        <w:t>additional_</w:t>
-      </w:r>
-      <w:proofErr w:type="gramStart"/>
-      <w:r>
-        <w:t>powers</w:t>
-      </w:r>
-      <w:proofErr w:type="spellEnd"/>
-      <w:r>
-        <w:t>[‘</w:t>
-      </w:r>
-      <w:proofErr w:type="gramEnd"/>
-      <w:r>
-        <w:t xml:space="preserve">social’] == True </w:t>
-      </w:r>
-      <w:proofErr w:type="gramStart"/>
-      <w:r>
-        <w:t>%}My</w:t>
-      </w:r>
-      <w:proofErr w:type="gramEnd"/>
-      <w:r>
-        <w:t xml:space="preserve"> power of attorney shall have the right to access my social media accounts.</w:t>
-      </w:r>
-    </w:p>
-    <w:p>
-      <w:pPr>
-        <w:spacing w:after="0" w:line="259" w:lineRule="auto"/>
-        <w:ind w:left="0" w:firstLine="0"/>
-        <w:jc w:val="left"/>
-      </w:pPr>
-    </w:p>
-    <w:p>
-      <w:pPr>
-        <w:spacing w:after="0" w:line="259" w:lineRule="auto"/>
-        <w:ind w:left="0" w:firstLine="0"/>
-        <w:jc w:val="left"/>
-      </w:pPr>
-      <w:r>
-        <w:t xml:space="preserve">{% endif </w:t>
-      </w:r>
-      <w:proofErr w:type="gramStart"/>
-      <w:r>
-        <w:t>%}{</w:t>
-      </w:r>
-      <w:proofErr w:type="gramEnd"/>
-      <w:r>
-        <w:t xml:space="preserve">% if </w:t>
-      </w:r>
-      <w:proofErr w:type="spellStart"/>
-      <w:r>
-        <w:t>additional_</w:t>
-      </w:r>
-      <w:proofErr w:type="gramStart"/>
-      <w:r>
-        <w:t>powers</w:t>
-      </w:r>
-      <w:proofErr w:type="spellEnd"/>
-      <w:r>
-        <w:t>[‘</w:t>
-      </w:r>
-      <w:proofErr w:type="gramEnd"/>
-      <w:r>
-        <w:t xml:space="preserve">online’] == True </w:t>
-      </w:r>
-      <w:proofErr w:type="gramStart"/>
-      <w:r>
-        <w:t>%}My</w:t>
-      </w:r>
-      <w:proofErr w:type="gramEnd"/>
-      <w:r>
-        <w:t xml:space="preserve"> power of attorney shall have the right to access my online accounts, such as online banking, utilities, and bill pay.</w:t>
-      </w:r>
-    </w:p>
-    <w:p>
-      <w:pPr>
-        <w:spacing w:after="0" w:line="259" w:lineRule="auto"/>
-        <w:ind w:left="0" w:firstLine="0"/>
-        <w:jc w:val="left"/>
-      </w:pPr>
-    </w:p>
-    <w:p>
-      <w:pPr>
-        <w:spacing w:after="0" w:line="259" w:lineRule="auto"/>
-        <w:ind w:left="0" w:firstLine="0"/>
-        <w:jc w:val="left"/>
-      </w:pPr>
-      <w:r>
-        <w:t xml:space="preserve">{% endif </w:t>
-      </w:r>
-      <w:proofErr w:type="gramStart"/>
-      <w:r>
-        <w:t>%}</w:t>
-      </w:r>
-      <w:r>
-        <w:t>{</w:t>
-      </w:r>
-      <w:proofErr w:type="gramEnd"/>
-      <w:r>
-        <w:t>%</w:t>
-      </w:r>
-      <w:r>
-        <w:t xml:space="preserve"> if </w:t>
-      </w:r>
-      <w:proofErr w:type="spellStart"/>
-      <w:r>
-        <w:t>additional_</w:t>
-      </w:r>
-      <w:proofErr w:type="gramStart"/>
-      <w:r>
-        <w:t>powers</w:t>
-      </w:r>
-      <w:proofErr w:type="spellEnd"/>
-      <w:r>
-        <w:t>[‘</w:t>
-      </w:r>
-      <w:proofErr w:type="gramEnd"/>
-      <w:r>
-        <w:t xml:space="preserve">trust’] == True </w:t>
-      </w:r>
-      <w:proofErr w:type="gramStart"/>
-      <w:r>
-        <w:t>%}My</w:t>
-      </w:r>
-      <w:proofErr w:type="gramEnd"/>
-      <w:r>
-        <w:t xml:space="preserve"> power of attorney shall have the power to or revoke or amend my trust named {{</w:t>
-      </w:r>
-      <w:proofErr w:type="spellStart"/>
-      <w:r>
-        <w:t>trust_</w:t>
-      </w:r>
-      <w:proofErr w:type="gramStart"/>
-      <w:r>
-        <w:t>name</w:t>
-      </w:r>
-      <w:proofErr w:type="spellEnd"/>
-      <w:r>
-        <w:t>}}.</w:t>
-      </w:r>
-      <w:proofErr w:type="gramEnd"/>
-    </w:p>
-    <w:p>
-      <w:pPr>
-        <w:spacing w:after="0" w:line="259" w:lineRule="auto"/>
-        <w:ind w:left="0" w:firstLine="0"/>
-        <w:jc w:val="left"/>
-      </w:pPr>
-    </w:p>
-    <w:p>
-      <w:pPr>
-        <w:ind w:left="-5" w:right="64"/>
-      </w:pPr>
-      <w:r>
-        <w:t>{%</w:t>
-      </w:r>
-      <w:r>
-        <w:t xml:space="preserve"> endi</w:t>
-      </w:r>
-      <w:r>
-        <w:t xml:space="preserve">f </w:t>
-      </w:r>
-      <w:proofErr w:type="gramStart"/>
-      <w:r>
-        <w:t>%}</w:t>
-      </w:r>
-      <w:r>
-        <w:t>{</w:t>
-      </w:r>
-      <w:proofErr w:type="gramEnd"/>
-      <w:r>
-        <w:t xml:space="preserve">% if </w:t>
-      </w:r>
-      <w:proofErr w:type="spellStart"/>
-      <w:r>
-        <w:t>a</w:t>
-      </w:r>
-      <w:r>
-        <w:t>dditional_</w:t>
-      </w:r>
-      <w:proofErr w:type="gramStart"/>
-      <w:r>
-        <w:t>powers</w:t>
-      </w:r>
-      <w:proofErr w:type="spellEnd"/>
-      <w:r>
-        <w:t>[‘</w:t>
-      </w:r>
-      <w:proofErr w:type="gramEnd"/>
-      <w:r>
-        <w:t>other’]</w:t>
-      </w:r>
-      <w:r>
-        <w:t xml:space="preserve"> == True </w:t>
-      </w:r>
-      <w:proofErr w:type="gramStart"/>
-      <w:r>
-        <w:t>%}</w:t>
-      </w:r>
-      <w:r>
-        <w:t>{</w:t>
-      </w:r>
-      <w:proofErr w:type="gramEnd"/>
-      <w:r>
-        <w:t>{</w:t>
-      </w:r>
-      <w:proofErr w:type="spellStart"/>
-      <w:r>
-        <w:t>additional_powers</w:t>
-      </w:r>
-      <w:r>
-        <w:t>_text</w:t>
-      </w:r>
-      <w:proofErr w:type="spellEnd"/>
-      <w:r>
-        <w:t>}}</w:t>
-      </w:r>
-    </w:p>
-    <w:p>
-      <w:pPr>
-        <w:spacing w:after="0" w:line="259" w:lineRule="auto"/>
-        <w:ind w:left="0" w:firstLine="0"/>
-        <w:jc w:val="left"/>
-      </w:pPr>
-      <w:r>
-        <w:t xml:space="preserve"> </w:t>
-      </w:r>
-    </w:p>
-    <w:p>
-      <w:pPr>
-        <w:ind w:left="-5" w:right="64"/>
-      </w:pPr>
-      <w:r>
-        <w:t>{%</w:t>
-      </w:r>
-      <w:r>
-        <w:t xml:space="preserve"> endif </w:t>
-      </w:r>
-      <w:proofErr w:type="gramStart"/>
-      <w:r>
-        <w:t>%}</w:t>
-      </w:r>
-      <w:r>
         <w:t>(</w:t>
       </w:r>
-      <w:proofErr w:type="gramEnd"/>
       <w:r>
         <w:rPr>
           <w:b/>
@@ -2792,15 +1631,7 @@
         <w:t>NOTE</w:t>
       </w:r>
       <w:r>
-        <w:t xml:space="preserve">: Your agent will have authority to employ other </w:t>
-      </w:r>
-      <w:proofErr w:type="gramStart"/>
-      <w:r>
-        <w:t>persons</w:t>
-      </w:r>
-      <w:proofErr w:type="gramEnd"/>
-      <w:r>
-        <w:t xml:space="preserve"> as necessary to enable the agent to properly exercise the powers granted in this form, but your agent will have to make all discretionary decisions. If you want to give your agent the right to delegate discretionary decision-making powers to others, you should keep paragraph 4, otherwise it should be struck out.) </w:t>
+        <w:t xml:space="preserve">: Your agent will have authority to employ other persons as necessary to enable the agent to properly exercise the powers granted in this form, but your agent will have to make all discretionary decisions. If you want to give your agent the right to delegate discretionary decision-making powers to others, you should keep paragraph 4, otherwise it should be struck out.) </w:t>
       </w:r>
     </w:p>
     <w:p>
@@ -2827,11 +1658,9 @@
       <w:r>
         <w:t xml:space="preserve"> if </w:t>
       </w:r>
-      <w:proofErr w:type="spellStart"/>
       <w:r>
         <w:t>delegate_decisions</w:t>
       </w:r>
-      <w:proofErr w:type="spellEnd"/>
       <w:r>
         <w:t xml:space="preserve"> == </w:t>
       </w:r>
@@ -2848,31 +1677,7 @@
         <w:t>orney at the time of reference.</w:t>
       </w:r>
       <w:r>
-        <w:t xml:space="preserve">{% </w:t>
-      </w:r>
-      <w:proofErr w:type="spellStart"/>
-      <w:r>
-        <w:t>elif</w:t>
-      </w:r>
-      <w:proofErr w:type="spellEnd"/>
-      <w:r>
-        <w:t xml:space="preserve"> </w:t>
-      </w:r>
-      <w:proofErr w:type="spellStart"/>
-      <w:r>
-        <w:t>delegate_decisions</w:t>
-      </w:r>
-      <w:proofErr w:type="spellEnd"/>
-      <w:r>
-        <w:t xml:space="preserve"> == “authorized” %}My agent shall have the right by written instrument to delegate any or all of the foregoing powers involving discretionary decision-making to {{</w:t>
-      </w:r>
-      <w:proofErr w:type="spellStart"/>
-      <w:r>
-        <w:t>delegate.name.full</w:t>
-      </w:r>
-      <w:proofErr w:type="spellEnd"/>
-      <w:r>
-        <w:t>(middle=’full’)}}, but such delegation may be amended or revoked by any agent (including any successor) named by me who is acting under this power of attorney at the time of reference.</w:t>
+        <w:t>{% elif delegate_decisions == “authorized” %}My agent shall have the right by written instrument to delegate any or all of the foregoing powers involving discretionary decision-making to {{delegate.name.full(middle=’full’)}}, but such delegation may be amended or revoked by any agent (including any successor) named by me who is acting under this power of attorney at the time of reference.</w:t>
       </w:r>
       <w:r>
         <w:t>{% else %}</w:t>
@@ -2948,11 +1753,9 @@
       <w:r>
         <w:t xml:space="preserve"> if </w:t>
       </w:r>
-      <w:proofErr w:type="spellStart"/>
       <w:r>
         <w:t>agent_compensation</w:t>
       </w:r>
-      <w:proofErr w:type="spellEnd"/>
       <w:r>
         <w:t xml:space="preserve"> == </w:t>
       </w:r>
@@ -2972,37 +1775,7 @@
         <w:t>My agent shall be entitled to reasonable compensation for services rendered as agent under this power of attorney.</w:t>
       </w:r>
       <w:r>
-        <w:t xml:space="preserve">{% </w:t>
-      </w:r>
-      <w:proofErr w:type="spellStart"/>
-      <w:r>
-        <w:t>elif</w:t>
-      </w:r>
-      <w:proofErr w:type="spellEnd"/>
-      <w:r>
-        <w:t xml:space="preserve"> </w:t>
-      </w:r>
-      <w:proofErr w:type="spellStart"/>
-      <w:r>
-        <w:t>agent_compensation</w:t>
-      </w:r>
-      <w:proofErr w:type="spellEnd"/>
-      <w:r>
-        <w:t xml:space="preserve"> == “</w:t>
-      </w:r>
-      <w:proofErr w:type="spellStart"/>
-      <w:r>
-        <w:t>with_limits</w:t>
-      </w:r>
-      <w:proofErr w:type="spellEnd"/>
-      <w:r>
-        <w:t>” %}</w:t>
-      </w:r>
-      <w:r>
-        <w:t xml:space="preserve"> </w:t>
-      </w:r>
-      <w:r>
-        <w:t>My agent shall be entitled to compensation not to exceed</w:t>
+        <w:t>{% elif agent_compensation == “with_limits” %}My agent shall be entitled to compensation not to exceed</w:t>
       </w:r>
       <w:r>
         <w:t xml:space="preserve"> </w:t>
@@ -3013,11 +1786,9 @@
       <w:r>
         <w:t>currency(</w:t>
       </w:r>
-      <w:proofErr w:type="spellStart"/>
       <w:r>
         <w:t>compensate_amount</w:t>
       </w:r>
-      <w:proofErr w:type="spellEnd"/>
       <w:r>
         <w:t>)</w:t>
       </w:r>
@@ -3028,105 +1799,38 @@
         <w:t xml:space="preserve"> </w:t>
       </w:r>
       <w:r>
-        <w:t>{{</w:t>
-      </w:r>
-      <w:proofErr w:type="spellStart"/>
-      <w:r>
-        <w:t>compensate_time</w:t>
-      </w:r>
-      <w:r>
-        <w:t>.lower</w:t>
-      </w:r>
-      <w:proofErr w:type="spellEnd"/>
-      <w:r>
-        <w:t>()</w:t>
-      </w:r>
-      <w:r>
-        <w:t xml:space="preserve">}} for services rendered as agent under this power of attorney.{% </w:t>
-      </w:r>
-      <w:proofErr w:type="spellStart"/>
-      <w:r>
-        <w:t>elif</w:t>
-      </w:r>
-      <w:proofErr w:type="spellEnd"/>
-      <w:r>
-        <w:t xml:space="preserve"> </w:t>
-      </w:r>
-      <w:proofErr w:type="spellStart"/>
-      <w:r>
-        <w:t>agent_compensation</w:t>
-      </w:r>
-      <w:proofErr w:type="spellEnd"/>
-      <w:r>
-        <w:t xml:space="preserve"> == “</w:t>
-      </w:r>
-      <w:proofErr w:type="spellStart"/>
-      <w:r>
-        <w:t>expenses_only</w:t>
-      </w:r>
-      <w:proofErr w:type="spellEnd"/>
-      <w:r>
-        <w:t>” %}My agent</w:t>
-      </w:r>
-      <w:r>
-        <w:t xml:space="preserve"> shall not be entitled to reasonable compensation for their services. They will only be entitled to reimbursement for reasonable </w:t>
-      </w:r>
-      <w:proofErr w:type="gramStart"/>
-      <w:r>
-        <w:t>expenses.</w:t>
-      </w:r>
-      <w:r>
-        <w:t>{</w:t>
-      </w:r>
-      <w:proofErr w:type="gramEnd"/>
-      <w:r>
-        <w:t>%</w:t>
-      </w:r>
-      <w:r>
-        <w:t xml:space="preserve"> else </w:t>
-      </w:r>
-      <w:proofErr w:type="gramStart"/>
-      <w:r>
-        <w:t>%}</w:t>
+        <w:t>{{compensate_time</w:t>
+      </w:r>
+      <w:r>
+        <w:t>.lower()</w:t>
+      </w:r>
+      <w:r>
+        <w:t>}} for services rendered as agent under this power of attorney.{% elif agent_compensation == “expenses_only” %}My agent</w:t>
+      </w:r>
+      <w:r>
+        <w:t xml:space="preserve"> shall not be entitled to reasonable compensation for their services. They will only be entitled to reimbursement for reasonable expenses.</w:t>
+      </w:r>
+      <w:r>
+        <w:t>{%</w:t>
+      </w:r>
+      <w:r>
+        <w:t xml:space="preserve"> else %}</w:t>
       </w:r>
       <w:r>
         <w:rPr>
           <w:strike/>
         </w:rPr>
-        <w:t>My</w:t>
-      </w:r>
-      <w:proofErr w:type="gramEnd"/>
-      <w:r>
-        <w:rPr>
-          <w:strike/>
-        </w:rPr>
-        <w:t xml:space="preserve"> agent shall be entitled to reasonable compensation for services rendered as agent under this power of </w:t>
-      </w:r>
-      <w:proofErr w:type="gramStart"/>
-      <w:r>
-        <w:rPr>
-          <w:strike/>
-        </w:rPr>
-        <w:t>attorney</w:t>
+        <w:t>My agent shall be entitled to reasonable compensation for services rendered as agent under this power of attorney</w:t>
       </w:r>
       <w:r>
         <w:t>.</w:t>
       </w:r>
       <w:r>
-        <w:t>{</w:t>
-      </w:r>
-      <w:proofErr w:type="gramEnd"/>
-      <w:r>
-        <w:t>%</w:t>
-      </w:r>
-      <w:r>
-        <w:t xml:space="preserve"> </w:t>
-      </w:r>
-      <w:proofErr w:type="gramStart"/>
-      <w:r>
-        <w:t>endif %}</w:t>
-      </w:r>
-      <w:proofErr w:type="gramEnd"/>
+        <w:t>{%</w:t>
+      </w:r>
+      <w:r>
+        <w:t xml:space="preserve"> endif %}</w:t>
+      </w:r>
       <w:r>
         <w:t xml:space="preserve"> </w:t>
       </w:r>
@@ -3186,16 +1890,11 @@
         <w:t xml:space="preserve"> </w:t>
       </w:r>
       <w:r>
-        <w:t xml:space="preserve">{% if </w:t>
-      </w:r>
-      <w:proofErr w:type="spellStart"/>
-      <w:r>
-        <w:t>effective_</w:t>
+        <w:t>{% if effective_</w:t>
       </w:r>
       <w:r>
         <w:t>date_choice</w:t>
       </w:r>
-      <w:proofErr w:type="spellEnd"/>
       <w:r>
         <w:t xml:space="preserve"> == </w:t>
       </w:r>
@@ -3215,23 +1914,7 @@
         <w:t>nly during times when a doctor has decided that I cannot make decisions for myself</w:t>
       </w:r>
       <w:r>
-        <w:t xml:space="preserve">{% </w:t>
-      </w:r>
-      <w:proofErr w:type="spellStart"/>
-      <w:r>
-        <w:t>elif</w:t>
-      </w:r>
-      <w:proofErr w:type="spellEnd"/>
-      <w:r>
-        <w:t xml:space="preserve"> </w:t>
-      </w:r>
-      <w:proofErr w:type="spellStart"/>
-      <w:r>
-        <w:t>effective_date_choice</w:t>
-      </w:r>
-      <w:proofErr w:type="spellEnd"/>
-      <w:r>
-        <w:t xml:space="preserve"> == “detained” %}</w:t>
+        <w:t>{% elif effective_date_choice == “detained” %}</w:t>
       </w:r>
       <w:r>
         <w:t xml:space="preserve"> </w:t>
@@ -3249,35 +1932,14 @@
         <w:t>financial decisions</w:t>
       </w:r>
       <w:r>
-        <w:t xml:space="preserve">{% </w:t>
-      </w:r>
-      <w:proofErr w:type="spellStart"/>
-      <w:r>
-        <w:t>elif</w:t>
-      </w:r>
-      <w:proofErr w:type="spellEnd"/>
-      <w:r>
-        <w:t xml:space="preserve"> </w:t>
-      </w:r>
-      <w:proofErr w:type="spellStart"/>
-      <w:r>
-        <w:t>effective_date_choice</w:t>
-      </w:r>
-      <w:proofErr w:type="spellEnd"/>
-      <w:r>
-        <w:t xml:space="preserve"> == “other” %}on </w:t>
-      </w:r>
-      <w:r>
-        <w:t>{{</w:t>
-      </w:r>
-      <w:proofErr w:type="spellStart"/>
-      <w:r>
-        <w:t>effective_date</w:t>
+        <w:t xml:space="preserve">{% elif effective_date_choice == “other” %}on </w:t>
+      </w:r>
+      <w:r>
+        <w:t>{{effective_date</w:t>
       </w:r>
       <w:r>
         <w:t>_text</w:t>
       </w:r>
-      <w:proofErr w:type="spellEnd"/>
       <w:r>
         <w:t>}}{% else %}</w:t>
       </w:r>
@@ -3346,21 +2008,13 @@
         <w:t xml:space="preserve">of attorney shall terminate </w:t>
       </w:r>
       <w:r>
-        <w:t xml:space="preserve">{% if </w:t>
-      </w:r>
-      <w:proofErr w:type="spellStart"/>
-      <w:r>
-        <w:t>end_</w:t>
+        <w:t>{% if end_</w:t>
       </w:r>
       <w:r>
         <w:t>at</w:t>
       </w:r>
       <w:r>
-        <w:t>_death</w:t>
-      </w:r>
-      <w:proofErr w:type="spellEnd"/>
-      <w:r>
-        <w:t xml:space="preserve"> == </w:t>
+        <w:t xml:space="preserve">_death == </w:t>
       </w:r>
       <w:r>
         <w:t>False</w:t>
@@ -3369,15 +2023,7 @@
         <w:t xml:space="preserve"> %}</w:t>
       </w:r>
       <w:r>
-        <w:t xml:space="preserve">{% if </w:t>
-      </w:r>
-      <w:proofErr w:type="spellStart"/>
-      <w:r>
-        <w:t>end_date_choice</w:t>
-      </w:r>
-      <w:proofErr w:type="spellEnd"/>
-      <w:r>
-        <w:t xml:space="preserve"> == “ doctor” %}</w:t>
+        <w:t>{% if end_date_choice == “ doctor” %}</w:t>
       </w:r>
       <w:r>
         <w:t xml:space="preserve"> </w:t>
@@ -3413,51 +2059,14 @@
         <w:t xml:space="preserve"> my financial affairs</w:t>
       </w:r>
       <w:r>
-        <w:t xml:space="preserve">{% </w:t>
-      </w:r>
-      <w:proofErr w:type="spellStart"/>
-      <w:r>
-        <w:t>elif</w:t>
-      </w:r>
-      <w:proofErr w:type="spellEnd"/>
-      <w:r>
-        <w:t xml:space="preserve"> </w:t>
-      </w:r>
-      <w:proofErr w:type="spellStart"/>
-      <w:r>
-        <w:t>end_date_choice</w:t>
-      </w:r>
-      <w:proofErr w:type="spellEnd"/>
-      <w:r>
-        <w:t xml:space="preserve"> == “custody” %}when I have been released from custody{% </w:t>
-      </w:r>
-      <w:proofErr w:type="spellStart"/>
-      <w:r>
-        <w:t>elif</w:t>
-      </w:r>
-      <w:proofErr w:type="spellEnd"/>
-      <w:r>
-        <w:t xml:space="preserve"> </w:t>
-      </w:r>
-      <w:proofErr w:type="spellStart"/>
-      <w:r>
-        <w:t>end_date_choice</w:t>
-      </w:r>
-      <w:proofErr w:type="spellEnd"/>
-      <w:r>
-        <w:t xml:space="preserve"> == “other” %}on {</w:t>
-      </w:r>
-      <w:r>
-        <w:t>{</w:t>
-      </w:r>
-      <w:proofErr w:type="spellStart"/>
-      <w:r>
-        <w:t>end_date</w:t>
+        <w:t>{% elif end_date_choice == “custody” %}when I have been released from custody{% elif end_date_choice == “other” %}on {</w:t>
+      </w:r>
+      <w:r>
+        <w:t>{end_date</w:t>
       </w:r>
       <w:r>
         <w:t>_text</w:t>
       </w:r>
-      <w:proofErr w:type="spellEnd"/>
       <w:r>
         <w:t>}}</w:t>
       </w:r>
@@ -3557,35 +2166,20 @@
         <w:t>If any agent named by me shall die, become incompetent, resign or refuse to accept the office of agent, I name the following (each to act alone and successively, in the order named)</w:t>
       </w:r>
       <w:r>
-        <w:t xml:space="preserve"> as successor(s) to such </w:t>
-      </w:r>
-      <w:proofErr w:type="gramStart"/>
-      <w:r>
-        <w:t>agent:</w:t>
-      </w:r>
-      <w:r>
-        <w:t>{</w:t>
-      </w:r>
-      <w:proofErr w:type="gramEnd"/>
-      <w:r>
-        <w:t>%</w:t>
+        <w:t xml:space="preserve"> as successor(s) to such agent:</w:t>
+      </w:r>
+      <w:r>
+        <w:t>{%</w:t>
       </w:r>
       <w:r>
         <w:t xml:space="preserve"> if </w:t>
       </w:r>
-      <w:proofErr w:type="spellStart"/>
       <w:r>
         <w:t>any_successors</w:t>
       </w:r>
-      <w:proofErr w:type="spellEnd"/>
-      <w:r>
-        <w:t xml:space="preserve"> == </w:t>
-      </w:r>
-      <w:proofErr w:type="gramStart"/>
-      <w:r>
-        <w:t>True %}</w:t>
-      </w:r>
-      <w:proofErr w:type="gramEnd"/>
+      <w:r>
+        <w:t xml:space="preserve"> == True %}</w:t>
+      </w:r>
     </w:p>
     <w:p>
       <w:pPr>
@@ -3597,13 +2191,8 @@
         <w:t>{%</w:t>
       </w:r>
       <w:r>
-        <w:t xml:space="preserve"> for person in </w:t>
-      </w:r>
-      <w:proofErr w:type="gramStart"/>
-      <w:r>
-        <w:t>successors %}</w:t>
-      </w:r>
-      <w:proofErr w:type="gramEnd"/>
+        <w:t xml:space="preserve"> for person in successors %}</w:t>
+      </w:r>
     </w:p>
     <w:p>
       <w:pPr>
@@ -3615,16 +2204,11 @@
         <w:ind w:right="64"/>
       </w:pPr>
       <w:r>
-        <w:t>{{</w:t>
-      </w:r>
-      <w:proofErr w:type="spellStart"/>
-      <w:r>
-        <w:t>person.</w:t>
+        <w:t>{{person.</w:t>
       </w:r>
       <w:r>
         <w:t>name.full</w:t>
       </w:r>
-      <w:proofErr w:type="spellEnd"/>
       <w:r>
         <w:t>(middle=’full’)</w:t>
       </w:r>
@@ -3632,26 +2216,10 @@
         <w:t xml:space="preserve">}}, </w:t>
       </w:r>
       <w:r>
-        <w:t xml:space="preserve">{% if </w:t>
-      </w:r>
-      <w:proofErr w:type="spellStart"/>
-      <w:r>
-        <w:t>person.in_america</w:t>
-      </w:r>
-      <w:proofErr w:type="spellEnd"/>
-      <w:r>
-        <w:t xml:space="preserve"> == True %}</w:t>
-      </w:r>
-      <w:r>
-        <w:t>{{</w:t>
-      </w:r>
-      <w:proofErr w:type="spellStart"/>
-      <w:r>
-        <w:t>person.address.on_one_line</w:t>
-      </w:r>
-      <w:proofErr w:type="spellEnd"/>
-      <w:r>
-        <w:t>(</w:t>
+        <w:t>{% if person.in_america == True %}</w:t>
+      </w:r>
+      <w:r>
+        <w:t>{{person.address.on_one_line(</w:t>
       </w:r>
       <w:r>
         <w:t>bare=True</w:t>
@@ -3666,34 +2234,10 @@
         <w:t>{% else %}{{person.intl_address_1}}, {{person.intl_address_2}}{% endif %}</w:t>
       </w:r>
       <w:r>
-        <w:t xml:space="preserve">{% if </w:t>
-      </w:r>
-      <w:proofErr w:type="spellStart"/>
-      <w:r>
-        <w:t>person.phone_number</w:t>
-      </w:r>
-      <w:proofErr w:type="spellEnd"/>
-      <w:r>
-        <w:t xml:space="preserve"> != “” %}</w:t>
-      </w:r>
-      <w:r>
-        <w:t>, {{</w:t>
-      </w:r>
-      <w:proofErr w:type="spellStart"/>
-      <w:r>
-        <w:t>phone_number_formatted</w:t>
-      </w:r>
-      <w:proofErr w:type="spellEnd"/>
-      <w:r>
-        <w:t>(</w:t>
-      </w:r>
-      <w:proofErr w:type="spellStart"/>
-      <w:r>
-        <w:t>person.phone_number</w:t>
-      </w:r>
-      <w:proofErr w:type="spellEnd"/>
-      <w:r>
-        <w:t>)}}</w:t>
+        <w:t>{% if person.phone_number != “” %}</w:t>
+      </w:r>
+      <w:r>
+        <w:t>, {{phone_number_formatted(person.phone_number)}}</w:t>
       </w:r>
       <w:r>
         <w:t>{% endif %}</w:t>
@@ -3707,15 +2251,7 @@
         <w:t>{%</w:t>
       </w:r>
       <w:r>
-        <w:t xml:space="preserve"> </w:t>
-      </w:r>
-      <w:proofErr w:type="spellStart"/>
-      <w:r>
-        <w:t>endfor</w:t>
-      </w:r>
-      <w:proofErr w:type="spellEnd"/>
-      <w:r>
-        <w:t xml:space="preserve"> %}</w:t>
+        <w:t xml:space="preserve"> endfor %}</w:t>
       </w:r>
     </w:p>
     <w:p>
@@ -3749,15 +2285,7 @@
         <w:ind w:left="-5" w:right="64"/>
       </w:pPr>
       <w:r>
-        <w:t xml:space="preserve">For purposes of this paragraph 8, a person shall </w:t>
-      </w:r>
-      <w:proofErr w:type="gramStart"/>
-      <w:r>
-        <w:t>be considered to be</w:t>
-      </w:r>
-      <w:proofErr w:type="gramEnd"/>
-      <w:r>
-        <w:t xml:space="preserve"> incompetent if and while the person is a minor or an adjudicated incompetent or disabled person or the person is unable to give prompt and intelligent consideration to business matters, as certified by a licensed physician. </w:t>
+        <w:t xml:space="preserve">For purposes of this paragraph 8, a person shall be considered to be incompetent if and while the person is a minor or an adjudicated incompetent or disabled person or the person is unable to give prompt and intelligent consideration to business matters, as certified by a licensed physician. </w:t>
       </w:r>
     </w:p>
     <w:p>
@@ -3811,11 +2339,9 @@
       <w:r>
         <w:t xml:space="preserve"> if </w:t>
       </w:r>
-      <w:proofErr w:type="spellStart"/>
       <w:r>
         <w:t>is_guardian</w:t>
       </w:r>
-      <w:proofErr w:type="spellEnd"/>
       <w:r>
         <w:t xml:space="preserve"> == True %}</w:t>
       </w:r>
@@ -3867,15 +2393,7 @@
         <w:ind w:right="64"/>
       </w:pPr>
       <w:r>
-        <w:t xml:space="preserve">I am fully informed as to all the contents of this form and understand the full </w:t>
-      </w:r>
-      <w:proofErr w:type="gramStart"/>
-      <w:r>
-        <w:t>import</w:t>
-      </w:r>
-      <w:proofErr w:type="gramEnd"/>
-      <w:r>
-        <w:t xml:space="preserve"> of this grant of powers to my agent. </w:t>
+        <w:t xml:space="preserve">I am fully informed as to all the contents of this form and understand the full import of this grant of powers to my agent. </w:t>
       </w:r>
     </w:p>
     <w:p>
@@ -3924,15 +2442,7 @@
         <w:ind w:right="64"/>
       </w:pPr>
       <w:r>
-        <w:t xml:space="preserve">The Notice to </w:t>
-      </w:r>
-      <w:proofErr w:type="gramStart"/>
-      <w:r>
-        <w:t>Agent</w:t>
-      </w:r>
-      <w:proofErr w:type="gramEnd"/>
-      <w:r>
-        <w:t xml:space="preserve">, as set out below, is incorporated by reference and included as part of this form. </w:t>
+        <w:t xml:space="preserve">The Notice to Agent, as set out below, is incorporated by reference and included as part of this form. </w:t>
       </w:r>
     </w:p>
     <w:p>
@@ -3965,11 +2475,7 @@
         <w:jc w:val="left"/>
       </w:pPr>
       <w:r>
-        <w:t>Dated: _______________</w:t>
-      </w:r>
-      <w:proofErr w:type="gramStart"/>
-      <w:r>
-        <w:t xml:space="preserve">_ </w:t>
+        <w:t xml:space="preserve">Dated: ________________ </w:t>
       </w:r>
       <w:r>
         <w:tab/>
@@ -3977,11 +2483,7 @@
       </w:r>
       <w:r>
         <w:tab/>
-        <w:t>Signed</w:t>
-      </w:r>
-      <w:proofErr w:type="gramEnd"/>
-      <w:r>
-        <w:t xml:space="preserve">: _____________________________ </w:t>
+        <w:t xml:space="preserve">Signed: _____________________________ </w:t>
       </w:r>
     </w:p>
     <w:p>
@@ -3991,23 +2493,8 @@
         <w:jc w:val="right"/>
       </w:pPr>
       <w:r>
-        <w:t>{{</w:t>
-      </w:r>
-      <w:proofErr w:type="spellStart"/>
-      <w:proofErr w:type="gramStart"/>
-      <w:r>
-        <w:t>principal.name.full</w:t>
-      </w:r>
-      <w:proofErr w:type="spellEnd"/>
-      <w:proofErr w:type="gramEnd"/>
-      <w:r>
-        <w:t>(middle=’full</w:t>
-      </w:r>
-      <w:proofErr w:type="gramStart"/>
-      <w:r>
-        <w:t>’)}}</w:t>
-      </w:r>
-      <w:proofErr w:type="gramEnd"/>
+        <w:t>{{principal.name.full(middle=’full’)}}</w:t>
+      </w:r>
       <w:r>
         <w:t xml:space="preserve"> </w:t>
       </w:r>
@@ -4057,21 +2544,8 @@
         <w:t xml:space="preserve">The undersigned witness certifies that </w:t>
       </w:r>
       <w:r>
-        <w:t>{{</w:t>
-      </w:r>
-      <w:proofErr w:type="spellStart"/>
-      <w:r>
-        <w:t>principal.name.full</w:t>
-      </w:r>
-      <w:proofErr w:type="spellEnd"/>
-      <w:r>
-        <w:t>(middle=’full</w:t>
-      </w:r>
-      <w:proofErr w:type="gramStart"/>
-      <w:r>
-        <w:t>’)}}</w:t>
-      </w:r>
-      <w:proofErr w:type="gramEnd"/>
+        <w:t>{{principal.name.full(middle=’full’)}}</w:t>
+      </w:r>
       <w:r>
         <w:t xml:space="preserve">, known to me to be the same person whose name is subscribed as principal to the foregoing power of attorney, appeared before me and the notary public and acknowledged signing and delivering the instrument as the free and voluntary act of the principal, for the uses and purposes therein set forth. I believe him or her to be of sound mind and memory. The undersigned witness also certifies that the witness is not: (a) the attending physician or mental health service provider or a relative of the physician or provider; (b) an owner, operator, or relative of an owner or operator of a health care facility in which the principal is a patient or resident; (c) a parent, sibling, descendant, or any spouse of such parent, sibling, or descendant of either the principal or any agent or successor agent under the foregoing power of attorney, whether such relationship is by blood, marriage, or adoption; or (d) an agent or successor agent under the foregoing power of attorney. </w:t>
       </w:r>
@@ -4095,17 +2569,10 @@
         <w:jc w:val="left"/>
       </w:pPr>
       <w:r>
-        <w:t>Dated: ____________</w:t>
-      </w:r>
-      <w:proofErr w:type="gramStart"/>
-      <w:r>
-        <w:t xml:space="preserve">_  </w:t>
+        <w:t xml:space="preserve">Dated: _____________  </w:t>
       </w:r>
       <w:r>
         <w:tab/>
-      </w:r>
-      <w:proofErr w:type="gramEnd"/>
-      <w:r>
         <w:t xml:space="preserve">Signed:  __________________________________ </w:t>
       </w:r>
     </w:p>
@@ -4163,24 +2630,8 @@
         <w:t>The undersigned witness certifies that</w:t>
       </w:r>
       <w:r>
-        <w:t xml:space="preserve"> </w:t>
-      </w:r>
-      <w:r>
-        <w:t>{{</w:t>
-      </w:r>
-      <w:proofErr w:type="spellStart"/>
-      <w:r>
-        <w:t>principal.name.full</w:t>
-      </w:r>
-      <w:proofErr w:type="spellEnd"/>
-      <w:r>
-        <w:t>(middle=’full</w:t>
-      </w:r>
-      <w:proofErr w:type="gramStart"/>
-      <w:r>
-        <w:t>’)}}</w:t>
-      </w:r>
-      <w:proofErr w:type="gramEnd"/>
+        <w:t xml:space="preserve"> {{principal.name.full(middle=’full’)}}</w:t>
+      </w:r>
       <w:r>
         <w:t xml:space="preserve">, known to me to be the same person whose name is subscribed as principal to the foregoing power of attorney, appeared before me and the notary public and acknowledged signing and delivering the instrument as the free and voluntary act of the principal, for the uses and purposes therein set forth. I believe him or her to be of sound mind and memory. The undersigned witness also certifies that the witness is not: (a) the attending physician or mental health service provider or a relative of the physician or provider; (b) an owner, operator, or relative of an owner or operator of a health care facility in which the principal is a patient or resident; (c) a parent, sibling, descendant, or any spouse of such parent, sibling, or descendant of either the principal or any agent or successor agent under the foregoing power of attorney, whether such relationship is by blood, marriage, or adoption; or (d) an agent or successor agent under the foregoing power of attorney. </w:t>
       </w:r>
@@ -4204,19 +2655,11 @@
         <w:jc w:val="left"/>
       </w:pPr>
       <w:r>
-        <w:t>Dated: _______________</w:t>
-      </w:r>
-      <w:proofErr w:type="gramStart"/>
-      <w:r>
-        <w:t xml:space="preserve">_ </w:t>
+        <w:t xml:space="preserve">Dated: ________________ </w:t>
       </w:r>
       <w:r>
         <w:tab/>
-        <w:t>Signed</w:t>
-      </w:r>
-      <w:proofErr w:type="gramEnd"/>
-      <w:r>
-        <w:t xml:space="preserve">:  __________________________________ </w:t>
+        <w:t xml:space="preserve">Signed:  __________________________________ </w:t>
       </w:r>
     </w:p>
     <w:p>
@@ -4244,15 +2687,7 @@
         <w:ind w:left="-5" w:right="64"/>
       </w:pPr>
       <w:r>
-        <w:t>State of   ___________________________</w:t>
-      </w:r>
-      <w:proofErr w:type="gramStart"/>
-      <w:r>
-        <w:t>_ )</w:t>
-      </w:r>
-      <w:proofErr w:type="gramEnd"/>
-      <w:r>
-        <w:t xml:space="preserve"> </w:t>
+        <w:t xml:space="preserve">State of   ____________________________ ) </w:t>
       </w:r>
     </w:p>
     <w:p>
@@ -4306,23 +2741,7 @@
         <w:ind w:left="-5" w:right="64"/>
       </w:pPr>
       <w:r>
-        <w:t xml:space="preserve">County </w:t>
-      </w:r>
-      <w:proofErr w:type="gramStart"/>
-      <w:r>
-        <w:t>of ___</w:t>
-      </w:r>
-      <w:proofErr w:type="gramEnd"/>
-      <w:r>
-        <w:t>______________________</w:t>
-      </w:r>
-      <w:proofErr w:type="gramStart"/>
-      <w:r>
-        <w:t>_  )</w:t>
-      </w:r>
-      <w:proofErr w:type="gramEnd"/>
-      <w:r>
-        <w:t xml:space="preserve"> </w:t>
+        <w:t xml:space="preserve">County of __________________________  ) </w:t>
       </w:r>
     </w:p>
     <w:p>
@@ -4374,15 +2793,7 @@
         <w:t>..............</w:t>
       </w:r>
       <w:r>
-        <w:t>..</w:t>
-      </w:r>
-      <w:proofErr w:type="gramStart"/>
-      <w:r>
-        <w:t>....)</w:t>
-      </w:r>
-      <w:proofErr w:type="gramEnd"/>
-      <w:r>
-        <w:t xml:space="preserve"> in person and acknowledged signing and delivering the instrument as the free and voluntary act of the principal, for the uses </w:t>
+        <w:t xml:space="preserve">......) in person and acknowledged signing and delivering the instrument as the free and voluntary act of the principal, for the uses </w:t>
       </w:r>
       <w:r>
         <w:t>and purposes therein set forth</w:t>
@@ -4445,15 +2856,7 @@
         <w:jc w:val="left"/>
       </w:pPr>
       <w:r>
-        <w:t>My commission expires</w:t>
-      </w:r>
-      <w:proofErr w:type="gramStart"/>
-      <w:r>
-        <w:t>:  __</w:t>
-      </w:r>
-      <w:proofErr w:type="gramEnd"/>
-      <w:r>
-        <w:t>___________________________________________ (</w:t>
+        <w:t>My commission expires:  _____________________________________________ (</w:t>
       </w:r>
       <w:r>
         <w:rPr>
@@ -4581,13 +2984,8 @@
               <w:jc w:val="left"/>
             </w:pPr>
             <w:r>
-              <w:t xml:space="preserve">my agent (and successors) </w:t>
+              <w:t>my agent (and successors) are</w:t>
             </w:r>
-            <w:proofErr w:type="gramStart"/>
-            <w:r>
-              <w:t>are</w:t>
-            </w:r>
-            <w:proofErr w:type="gramEnd"/>
             <w:r>
               <w:t xml:space="preserve"> </w:t>
             </w:r>
@@ -4721,26 +3119,10 @@
               <w:jc w:val="left"/>
             </w:pPr>
             <w:r>
-              <w:t xml:space="preserve">{% if </w:t>
-            </w:r>
-            <w:proofErr w:type="spellStart"/>
-            <w:r>
-              <w:t>any_successors</w:t>
-            </w:r>
-            <w:proofErr w:type="spellEnd"/>
-            <w:r>
-              <w:t xml:space="preserve"> == True </w:t>
-            </w:r>
-            <w:proofErr w:type="gramStart"/>
-            <w:r>
-              <w:t>%}</w:t>
+              <w:t>{% if any_successors == True %}</w:t>
             </w:r>
             <w:r>
-              <w:t>{</w:t>
-            </w:r>
-            <w:proofErr w:type="gramEnd"/>
-            <w:r>
-              <w:t>% for person in successors %}</w:t>
+              <w:t>{% for person in successors %}</w:t>
             </w:r>
             <w:r>
               <w:t xml:space="preserve"> </w:t>
@@ -4881,26 +3263,10 @@
               <w:jc w:val="left"/>
             </w:pPr>
             <w:r>
-              <w:t xml:space="preserve">{% </w:t>
-            </w:r>
-            <w:proofErr w:type="spellStart"/>
-            <w:r>
-              <w:t>endfor</w:t>
-            </w:r>
-            <w:proofErr w:type="spellEnd"/>
-            <w:r>
-              <w:t xml:space="preserve"> </w:t>
-            </w:r>
-            <w:proofErr w:type="gramStart"/>
-            <w:r>
-              <w:t>%}</w:t>
+              <w:t>{% endfor %}</w:t>
             </w:r>
             <w:r>
-              <w:t>{</w:t>
-            </w:r>
-            <w:proofErr w:type="gramEnd"/>
-            <w:r>
-              <w:t>% endif %}</w:t>
+              <w:t>{% endif %}</w:t>
             </w:r>
             <w:r>
               <w:t xml:space="preserve"> </w:t>
@@ -5003,48 +3369,11 @@
         <w:jc w:val="left"/>
       </w:pPr>
       <w:r>
-        <w:t xml:space="preserve">Name of </w:t>
-      </w:r>
-      <w:proofErr w:type="gramStart"/>
-      <w:r>
-        <w:t>preparer:{</w:t>
-      </w:r>
-      <w:proofErr w:type="gramEnd"/>
-      <w:r>
-        <w:t xml:space="preserve">% if </w:t>
-      </w:r>
-      <w:proofErr w:type="spellStart"/>
-      <w:r>
-        <w:t>for_yourself</w:t>
-      </w:r>
-      <w:proofErr w:type="spellEnd"/>
-      <w:r>
-        <w:t xml:space="preserve"> == </w:t>
-      </w:r>
-      <w:proofErr w:type="gramStart"/>
-      <w:r>
-        <w:t>False %}</w:t>
+        <w:t>Name of preparer:{% if for_yourself == False %}</w:t>
       </w:r>
       <w:r>
         <w:tab/>
-        <w:t>{{</w:t>
-      </w:r>
-      <w:proofErr w:type="spellStart"/>
-      <w:r>
-        <w:t>preparer.name.full</w:t>
-      </w:r>
-      <w:proofErr w:type="spellEnd"/>
-      <w:proofErr w:type="gramEnd"/>
-      <w:r>
-        <w:t>(middle=’full’)</w:t>
-      </w:r>
-      <w:proofErr w:type="gramStart"/>
-      <w:r>
-        <w:t>}}{</w:t>
-      </w:r>
-      <w:proofErr w:type="gramEnd"/>
-      <w:r>
-        <w:t>% else %}</w:t>
+        <w:t>{{preparer.name.full(middle=’full’)}}{% else %}</w:t>
       </w:r>
       <w:r>
         <w:tab/>
@@ -5054,21 +3383,8 @@
         <w:t>________</w:t>
       </w:r>
       <w:r>
-        <w:t>____</w:t>
-      </w:r>
-      <w:proofErr w:type="gramStart"/>
-      <w:r>
-        <w:t>_{</w:t>
-      </w:r>
-      <w:proofErr w:type="gramEnd"/>
-      <w:r>
-        <w:t xml:space="preserve">% </w:t>
-      </w:r>
-      <w:proofErr w:type="gramStart"/>
-      <w:r>
-        <w:t>endif %}</w:t>
-      </w:r>
-      <w:proofErr w:type="gramEnd"/>
+        <w:t>_____{% endif %}</w:t>
+      </w:r>
     </w:p>
     <w:p>
       <w:pPr>
@@ -5092,76 +3408,13 @@
       </w:r>
       <w:r>
         <w:tab/>
-        <w:t xml:space="preserve">{% if </w:t>
-      </w:r>
-      <w:proofErr w:type="spellStart"/>
-      <w:r>
-        <w:t>for_yourself</w:t>
-      </w:r>
-      <w:proofErr w:type="spellEnd"/>
-      <w:r>
-        <w:t xml:space="preserve"> == False and </w:t>
-      </w:r>
-      <w:proofErr w:type="spellStart"/>
-      <w:proofErr w:type="gramStart"/>
-      <w:r>
-        <w:t>preparer.address</w:t>
-      </w:r>
-      <w:proofErr w:type="gramEnd"/>
-      <w:r>
-        <w:t>.</w:t>
-      </w:r>
-      <w:proofErr w:type="gramStart"/>
-      <w:r>
-        <w:t>address</w:t>
-      </w:r>
-      <w:proofErr w:type="spellEnd"/>
-      <w:r>
-        <w:t xml:space="preserve"> !</w:t>
-      </w:r>
-      <w:proofErr w:type="gramEnd"/>
-      <w:r>
-        <w:t xml:space="preserve">= “” </w:t>
-      </w:r>
-      <w:proofErr w:type="gramStart"/>
-      <w:r>
-        <w:t>%}{</w:t>
-      </w:r>
-      <w:proofErr w:type="gramEnd"/>
-      <w:r>
-        <w:t>{</w:t>
-      </w:r>
-      <w:proofErr w:type="spellStart"/>
-      <w:proofErr w:type="gramStart"/>
-      <w:r>
-        <w:t>preparer.address</w:t>
-      </w:r>
-      <w:proofErr w:type="gramEnd"/>
-      <w:r>
-        <w:t>.</w:t>
+        <w:t>{% if for_yourself == False and preparer.address.address != “” %}{{preparer.address.</w:t>
       </w:r>
       <w:r>
         <w:t>on_one_line</w:t>
       </w:r>
-      <w:proofErr w:type="spellEnd"/>
-      <w:r>
-        <w:t>(bare=True)</w:t>
-      </w:r>
-      <w:proofErr w:type="gramStart"/>
-      <w:r>
-        <w:t>}}{</w:t>
-      </w:r>
-      <w:proofErr w:type="gramEnd"/>
-      <w:r>
-        <w:t xml:space="preserve">% else </w:t>
-      </w:r>
-      <w:proofErr w:type="gramStart"/>
-      <w:r>
-        <w:t>%}_</w:t>
-      </w:r>
-      <w:proofErr w:type="gramEnd"/>
-      <w:r>
-        <w:t>____________________________________</w:t>
+      <w:r>
+        <w:t>(bare=True)}}{% else %}_____________________________________</w:t>
       </w:r>
       <w:r>
         <w:t>_____</w:t>
@@ -5215,24 +3468,11 @@
         <w:t>______</w:t>
       </w:r>
       <w:r>
-        <w:t>_______________________________</w:t>
-      </w:r>
-      <w:proofErr w:type="gramStart"/>
-      <w:r>
-        <w:t>_</w:t>
-      </w:r>
-      <w:r>
-        <w:t>{</w:t>
-      </w:r>
-      <w:proofErr w:type="gramEnd"/>
-      <w:r>
-        <w:t xml:space="preserve">% </w:t>
-      </w:r>
-      <w:proofErr w:type="gramStart"/>
-      <w:r>
-        <w:t>endif %}</w:t>
-      </w:r>
-      <w:proofErr w:type="gramEnd"/>
+        <w:t>________________________________</w:t>
+      </w:r>
+      <w:r>
+        <w:t>{% endif %}</w:t>
+      </w:r>
     </w:p>
     <w:p>
       <w:pPr>
@@ -5255,104 +3495,22 @@
       </w:r>
       <w:r>
         <w:tab/>
-        <w:t xml:space="preserve">{% if </w:t>
-      </w:r>
-      <w:proofErr w:type="spellStart"/>
-      <w:r>
-        <w:t>for_yourself</w:t>
-      </w:r>
-      <w:proofErr w:type="spellEnd"/>
-      <w:r>
-        <w:t xml:space="preserve"> == False and </w:t>
-      </w:r>
-      <w:proofErr w:type="spellStart"/>
-      <w:proofErr w:type="gramStart"/>
-      <w:r>
-        <w:t>prepare</w:t>
+        <w:t>{% if for_yourself == False and prepare</w:t>
       </w:r>
       <w:r>
         <w:t>r</w:t>
       </w:r>
       <w:r>
-        <w:t>.phone</w:t>
-      </w:r>
-      <w:proofErr w:type="gramEnd"/>
-      <w:r>
-        <w:t>_</w:t>
-      </w:r>
-      <w:proofErr w:type="gramStart"/>
-      <w:r>
-        <w:t>number</w:t>
-      </w:r>
-      <w:proofErr w:type="spellEnd"/>
-      <w:r>
-        <w:t xml:space="preserve"> !</w:t>
-      </w:r>
-      <w:proofErr w:type="gramEnd"/>
-      <w:r>
-        <w:t>=</w:t>
-      </w:r>
-      <w:r>
-        <w:t xml:space="preserve">”” </w:t>
-      </w:r>
-      <w:proofErr w:type="gramStart"/>
-      <w:r>
-        <w:t>%}{</w:t>
-      </w:r>
-      <w:proofErr w:type="gramEnd"/>
-      <w:r>
-        <w:t>{</w:t>
-      </w:r>
-      <w:proofErr w:type="spellStart"/>
-      <w:r>
-        <w:t>phone_number_formatted</w:t>
-      </w:r>
-      <w:proofErr w:type="spellEnd"/>
-      <w:r>
-        <w:t>(</w:t>
-      </w:r>
-      <w:proofErr w:type="spellStart"/>
-      <w:proofErr w:type="gramStart"/>
-      <w:r>
-        <w:t>preparer.phone</w:t>
-      </w:r>
-      <w:proofErr w:type="gramEnd"/>
-      <w:r>
-        <w:t>_number</w:t>
-      </w:r>
-      <w:proofErr w:type="spellEnd"/>
-      <w:r>
-        <w:t>)</w:t>
-      </w:r>
-      <w:proofErr w:type="gramStart"/>
-      <w:r>
-        <w:t>}}{</w:t>
-      </w:r>
-      <w:proofErr w:type="gramEnd"/>
-      <w:r>
-        <w:t xml:space="preserve">% else </w:t>
-      </w:r>
-      <w:proofErr w:type="gramStart"/>
-      <w:r>
-        <w:t>%}_</w:t>
-      </w:r>
-      <w:proofErr w:type="gramEnd"/>
-      <w:r>
-        <w:t>_________________</w:t>
+        <w:t>.phone_number !=</w:t>
+      </w:r>
+      <w:r>
+        <w:t>”” %}{{phone_number_formatted(preparer.phone_number)}}{% else %}__________________</w:t>
       </w:r>
       <w:r>
         <w:t>___</w:t>
       </w:r>
       <w:r>
-        <w:t>______________________________</w:t>
-      </w:r>
-      <w:proofErr w:type="gramStart"/>
-      <w:r>
-        <w:t>_{</w:t>
-      </w:r>
-      <w:proofErr w:type="gramEnd"/>
-      <w:r>
-        <w:t>% endif %}</w:t>
+        <w:t>_______________________________{% endif %}</w:t>
       </w:r>
       <w:r>
         <w:br w:type="page"/>
@@ -5416,23 +3574,7 @@
         <w:ind w:left="-5" w:right="64"/>
       </w:pPr>
       <w:r>
-        <w:t xml:space="preserve">When you (the agent) accept the authority granted under this power of attorney, a special legal relationship, known as agency, is created between you and the principal. Agency imposes upon </w:t>
-      </w:r>
-      <w:proofErr w:type="gramStart"/>
-      <w:r>
-        <w:t>you</w:t>
-      </w:r>
-      <w:proofErr w:type="gramEnd"/>
-      <w:r>
-        <w:t xml:space="preserve"> duties that continue until you </w:t>
-      </w:r>
-      <w:proofErr w:type="gramStart"/>
-      <w:r>
-        <w:t>resign</w:t>
-      </w:r>
-      <w:proofErr w:type="gramEnd"/>
-      <w:r>
-        <w:t xml:space="preserve"> or the power of attorney is terminated or revoked. </w:t>
+        <w:t xml:space="preserve">When you (the agent) accept the authority granted under this power of attorney, a special legal relationship, known as agency, is created between you and the principal. Agency imposes upon you duties that continue until you resign or the power of attorney is terminated or revoked. </w:t>
       </w:r>
     </w:p>
     <w:p>
@@ -5450,15 +3592,7 @@
         <w:ind w:left="-5" w:right="64"/>
       </w:pPr>
       <w:r>
-        <w:t xml:space="preserve">As </w:t>
-      </w:r>
-      <w:proofErr w:type="gramStart"/>
-      <w:r>
-        <w:t>agent</w:t>
-      </w:r>
-      <w:proofErr w:type="gramEnd"/>
-      <w:r>
-        <w:t xml:space="preserve"> you must: </w:t>
+        <w:t xml:space="preserve">As agent you must: </w:t>
       </w:r>
     </w:p>
     <w:p>
@@ -5488,15 +3622,7 @@
         <w:ind w:left="-5" w:right="64"/>
       </w:pPr>
       <w:r>
-        <w:t xml:space="preserve">principal's </w:t>
-      </w:r>
-      <w:proofErr w:type="gramStart"/>
-      <w:r>
-        <w:t>property;</w:t>
-      </w:r>
-      <w:proofErr w:type="gramEnd"/>
-      <w:r>
-        <w:t xml:space="preserve"> </w:t>
+        <w:t xml:space="preserve">principal's property; </w:t>
       </w:r>
     </w:p>
     <w:p>
@@ -5518,15 +3644,7 @@
         <w:ind w:right="64" w:hanging="482"/>
       </w:pPr>
       <w:r>
-        <w:t xml:space="preserve">act in good faith for the best interest of the principal, using due care, competence, and </w:t>
-      </w:r>
-      <w:proofErr w:type="gramStart"/>
-      <w:r>
-        <w:t>diligence;</w:t>
-      </w:r>
-      <w:proofErr w:type="gramEnd"/>
-      <w:r>
-        <w:t xml:space="preserve"> </w:t>
+        <w:t xml:space="preserve">act in good faith for the best interest of the principal, using due care, competence, and diligence; </w:t>
       </w:r>
     </w:p>
     <w:p>
@@ -5548,15 +3666,7 @@
         <w:ind w:right="64" w:hanging="482"/>
       </w:pPr>
       <w:r>
-        <w:t xml:space="preserve">keep a complete and detailed record of all receipts, disbursements, and significant actions conducted for the </w:t>
-      </w:r>
-      <w:proofErr w:type="gramStart"/>
-      <w:r>
-        <w:t>principal;</w:t>
-      </w:r>
-      <w:proofErr w:type="gramEnd"/>
-      <w:r>
-        <w:t xml:space="preserve"> </w:t>
+        <w:t xml:space="preserve">keep a complete and detailed record of all receipts, disbursements, and significant actions conducted for the principal; </w:t>
       </w:r>
     </w:p>
     <w:p>
@@ -5578,15 +3688,7 @@
         <w:ind w:right="64" w:hanging="482"/>
       </w:pPr>
       <w:r>
-        <w:t xml:space="preserve">attempt to preserve the principal's estate plan, to the extent </w:t>
-      </w:r>
-      <w:proofErr w:type="gramStart"/>
-      <w:r>
-        <w:t>actually known</w:t>
-      </w:r>
-      <w:proofErr w:type="gramEnd"/>
-      <w:r>
-        <w:t xml:space="preserve"> by the agent, if preserving the plan is consistent with the principal's best interest; and </w:t>
+        <w:t xml:space="preserve">attempt to preserve the principal's estate plan, to the extent actually known by the agent, if preserving the plan is consistent with the principal's best interest; and </w:t>
       </w:r>
     </w:p>
     <w:p>
@@ -5608,23 +3710,7 @@
         <w:ind w:right="64" w:hanging="482"/>
       </w:pPr>
       <w:r>
-        <w:t xml:space="preserve">cooperate with a person who has </w:t>
-      </w:r>
-      <w:proofErr w:type="gramStart"/>
-      <w:r>
-        <w:t>authority</w:t>
-      </w:r>
-      <w:proofErr w:type="gramEnd"/>
-      <w:r>
-        <w:t xml:space="preserve"> to make health care decisions for the principal to carry out the principal's reasonable expectations to the extent </w:t>
-      </w:r>
-      <w:proofErr w:type="gramStart"/>
-      <w:r>
-        <w:t>actually in</w:t>
-      </w:r>
-      <w:proofErr w:type="gramEnd"/>
-      <w:r>
-        <w:t xml:space="preserve"> the principal's best interest. </w:t>
+        <w:t xml:space="preserve">cooperate with a person who has authority to make health care decisions for the principal to carry out the principal's reasonable expectations to the extent actually in the principal's best interest. </w:t>
       </w:r>
     </w:p>
     <w:p>
@@ -5642,15 +3728,7 @@
         <w:ind w:left="-5" w:right="64"/>
       </w:pPr>
       <w:r>
-        <w:t xml:space="preserve">As </w:t>
-      </w:r>
-      <w:proofErr w:type="gramStart"/>
-      <w:r>
-        <w:t>agent</w:t>
-      </w:r>
-      <w:proofErr w:type="gramEnd"/>
-      <w:r>
-        <w:t xml:space="preserve"> you must not do any of the following: </w:t>
+        <w:t xml:space="preserve">As agent you must not do any of the following: </w:t>
       </w:r>
     </w:p>
     <w:p>
@@ -5672,23 +3750,7 @@
         <w:ind w:right="64" w:hanging="398"/>
       </w:pPr>
       <w:r>
-        <w:t xml:space="preserve">act </w:t>
-      </w:r>
-      <w:proofErr w:type="gramStart"/>
-      <w:r>
-        <w:t>so as to</w:t>
-      </w:r>
-      <w:proofErr w:type="gramEnd"/>
-      <w:r>
-        <w:t xml:space="preserve"> create a conflict of interest that is inconsistent with the other principles in this Notice to </w:t>
-      </w:r>
-      <w:proofErr w:type="gramStart"/>
-      <w:r>
-        <w:t>Agent;</w:t>
-      </w:r>
-      <w:proofErr w:type="gramEnd"/>
-      <w:r>
-        <w:t xml:space="preserve"> </w:t>
+        <w:t xml:space="preserve">act so as to create a conflict of interest that is inconsistent with the other principles in this Notice to Agent; </w:t>
       </w:r>
     </w:p>
     <w:p>
@@ -5710,15 +3772,7 @@
         <w:ind w:right="64" w:hanging="398"/>
       </w:pPr>
       <w:r>
-        <w:t xml:space="preserve">do any act beyond the authority granted in this power of </w:t>
-      </w:r>
-      <w:proofErr w:type="gramStart"/>
-      <w:r>
-        <w:t>attorney;</w:t>
-      </w:r>
-      <w:proofErr w:type="gramEnd"/>
-      <w:r>
-        <w:t xml:space="preserve"> </w:t>
+        <w:t xml:space="preserve">do any act beyond the authority granted in this power of attorney; </w:t>
       </w:r>
     </w:p>
     <w:p>
@@ -5741,15 +3795,7 @@
       </w:pPr>
       <w:r>
         <w:lastRenderedPageBreak/>
-        <w:t xml:space="preserve">commingle the principal's funds with your </w:t>
-      </w:r>
-      <w:proofErr w:type="gramStart"/>
-      <w:r>
-        <w:t>funds;</w:t>
-      </w:r>
-      <w:proofErr w:type="gramEnd"/>
-      <w:r>
-        <w:t xml:space="preserve"> </w:t>
+        <w:t xml:space="preserve">commingle the principal's funds with your funds; </w:t>
       </w:r>
     </w:p>
     <w:p>
@@ -5771,15 +3817,7 @@
         <w:ind w:right="64" w:hanging="398"/>
       </w:pPr>
       <w:r>
-        <w:t xml:space="preserve">borrow funds or other property from the principal, unless otherwise </w:t>
-      </w:r>
-      <w:proofErr w:type="gramStart"/>
-      <w:r>
-        <w:t>authorized;</w:t>
-      </w:r>
-      <w:proofErr w:type="gramEnd"/>
-      <w:r>
-        <w:t xml:space="preserve"> </w:t>
+        <w:t xml:space="preserve">borrow funds or other property from the principal, unless otherwise authorized; </w:t>
       </w:r>
     </w:p>
     <w:p>
@@ -5873,15 +3911,7 @@
         <w:ind w:left="-5" w:right="64"/>
       </w:pPr>
       <w:r>
-        <w:t xml:space="preserve">If you violate your duties as </w:t>
-      </w:r>
-      <w:proofErr w:type="gramStart"/>
-      <w:r>
-        <w:t>agent</w:t>
-      </w:r>
-      <w:proofErr w:type="gramEnd"/>
-      <w:r>
-        <w:t xml:space="preserve"> or act outside the authority granted to you, you may be liable for any damages, including attorney's fees and costs, caused by your violation. </w:t>
+        <w:t xml:space="preserve">If you violate your duties as agent or act outside the authority granted to you, you may be liable for any damages, including attorney's fees and costs, caused by your violation. </w:t>
       </w:r>
     </w:p>
     <w:p>
@@ -5917,15 +3947,7 @@
         <w:ind w:left="-5" w:right="64"/>
       </w:pPr>
       <w:r>
-        <w:t xml:space="preserve">(f) The requirement </w:t>
-      </w:r>
-      <w:proofErr w:type="gramStart"/>
-      <w:r>
-        <w:t>of</w:t>
-      </w:r>
-      <w:proofErr w:type="gramEnd"/>
-      <w:r>
-        <w:t xml:space="preserve"> the signature of a witness in addition to the principal and the notary, imposed by Public Act 91-790, applies only to instruments executed on or after June 9, 2000 (the effective date of that Public Act). </w:t>
+        <w:t xml:space="preserve">(f) The requirement of the signature of a witness in addition to the principal and the notary, imposed by Public Act 91-790, applies only to instruments executed on or after June 9, 2000 (the effective date of that Public Act). </w:t>
       </w:r>
     </w:p>
     <w:p>
@@ -6029,17 +4051,8 @@
         <w:b/>
         <w:sz w:val="22"/>
       </w:rPr>
-      <w:t xml:space="preserve">July 27, </w:t>
+      <w:t>July 27, 2015</w:t>
     </w:r>
-    <w:proofErr w:type="gramStart"/>
-    <w:r>
-      <w:rPr>
-        <w:b/>
-        <w:sz w:val="22"/>
-      </w:rPr>
-      <w:t>2015</w:t>
-    </w:r>
-    <w:proofErr w:type="gramEnd"/>
     <w:r>
       <w:rPr>
         <w:b/>
@@ -6145,17 +4158,8 @@
         <w:b/>
         <w:sz w:val="22"/>
       </w:rPr>
-      <w:t xml:space="preserve">Form Revised July 27, </w:t>
+      <w:t>Form Revised July 27, 2015</w:t>
     </w:r>
-    <w:proofErr w:type="gramStart"/>
-    <w:r>
-      <w:rPr>
-        <w:b/>
-        <w:sz w:val="22"/>
-      </w:rPr>
-      <w:t>2015</w:t>
-    </w:r>
-    <w:proofErr w:type="gramEnd"/>
     <w:r>
       <w:rPr>
         <w:b/>
@@ -6261,23 +4265,7 @@
         <w:b/>
         <w:sz w:val="22"/>
       </w:rPr>
-      <w:t xml:space="preserve">Form Revised July 15, </w:t>
-    </w:r>
-    <w:proofErr w:type="gramStart"/>
-    <w:r>
-      <w:rPr>
-        <w:b/>
-        <w:sz w:val="22"/>
-      </w:rPr>
-      <w:t>2011</w:t>
-    </w:r>
-    <w:proofErr w:type="gramEnd"/>
-    <w:r>
-      <w:rPr>
-        <w:b/>
-        <w:sz w:val="22"/>
-      </w:rPr>
-      <w:t xml:space="preserve"> </w:t>
+      <w:t xml:space="preserve">Form Revised July 15, 2011 </w:t>
     </w:r>
     <w:r>
       <w:rPr>

</xml_diff>

<commit_message>
Implemented CDEL's June 23 2025 feedback
</commit_message>
<xml_diff>
--- a/docassemble/PowerOfAttorneyProperty/data/templates/poa_property_statutory_shortform_word_version.docx
+++ b/docassemble/PowerOfAttorneyProperty/data/templates/poa_property_statutory_shortform_word_version.docx
@@ -7,15 +7,7 @@
         <w:pStyle w:val="Heading1"/>
       </w:pPr>
       <w:r>
-        <w:t xml:space="preserve">STATUTORY SHORT </w:t>
-      </w:r>
-      <w:proofErr w:type="gramStart"/>
-      <w:r>
-        <w:t>FORM  POWER</w:t>
-      </w:r>
-      <w:proofErr w:type="gramEnd"/>
-      <w:r>
-        <w:t xml:space="preserve"> OF ATTORNEY FOR PROPERTY </w:t>
+        <w:t xml:space="preserve">STATUTORY SHORT FORM  POWER OF ATTORNEY FOR PROPERTY </w:t>
       </w:r>
     </w:p>
     <w:p>
@@ -58,25 +50,7 @@
           <w:i/>
           <w:sz w:val="32"/>
         </w:rPr>
-        <w:t xml:space="preserve">Includes Amendments Required </w:t>
-      </w:r>
-      <w:proofErr w:type="gramStart"/>
-      <w:r>
-        <w:rPr>
-          <w:b/>
-          <w:i/>
-          <w:sz w:val="32"/>
-        </w:rPr>
-        <w:t>By</w:t>
-      </w:r>
-      <w:proofErr w:type="gramEnd"/>
-      <w:r>
-        <w:rPr>
-          <w:b/>
-          <w:i/>
-          <w:sz w:val="32"/>
-        </w:rPr>
-        <w:t xml:space="preserve"> Public Act 96-1195 </w:t>
+        <w:t xml:space="preserve">Includes Amendments Required By Public Act 96-1195 </w:t>
       </w:r>
       <w:r>
         <w:rPr>
@@ -112,15 +86,7 @@
         <w:ind w:right="82"/>
       </w:pPr>
       <w:r>
-        <w:t xml:space="preserve">NOTICE TO THE INDIVIDUAL SIGNING THE ILLINOIS STATUTORY SHORT </w:t>
-      </w:r>
-      <w:proofErr w:type="gramStart"/>
-      <w:r>
-        <w:t>FORM  POWER</w:t>
-      </w:r>
-      <w:proofErr w:type="gramEnd"/>
-      <w:r>
-        <w:t xml:space="preserve"> OF ATTORNEY FOR PROPERTY </w:t>
+        <w:t xml:space="preserve">NOTICE TO THE INDIVIDUAL SIGNING THE ILLINOIS STATUTORY SHORT FORM  POWER OF ATTORNEY FOR PROPERTY </w:t>
       </w:r>
     </w:p>
     <w:p>
@@ -249,21 +215,7 @@
         <w:rPr>
           <w:sz w:val="32"/>
         </w:rPr>
-        <w:t xml:space="preserve">Unless you specifically limit the </w:t>
-      </w:r>
-      <w:proofErr w:type="gramStart"/>
-      <w:r>
-        <w:rPr>
-          <w:sz w:val="32"/>
-        </w:rPr>
-        <w:t>period of time</w:t>
-      </w:r>
-      <w:proofErr w:type="gramEnd"/>
-      <w:r>
-        <w:rPr>
-          <w:sz w:val="32"/>
-        </w:rPr>
-        <w:t xml:space="preserve"> that this Power of Attorney will be in effect, your agent may exercise the powers given to him or her throughout your lifetime, both before and after you become incapacitated. A court, however, can take away the powers of your agent if it finds that the agent is not acting properly. You may also revoke this Power of Attorney if you wish. </w:t>
+        <w:t xml:space="preserve">Unless you specifically limit the period of time that this Power of Attorney will be in effect, your agent may exercise the powers given to him or her throughout your lifetime, both before and after you become incapacitated. A court, however, can take away the powers of your agent if it finds that the agent is not acting properly. You may also revoke this Power of Attorney if you wish. </w:t>
       </w:r>
     </w:p>
     <w:p>
@@ -535,29 +487,34 @@
         <w:t>1.  I,</w:t>
       </w:r>
       <w:r>
-        <w:t xml:space="preserve"> {{</w:t>
-      </w:r>
-      <w:proofErr w:type="spellStart"/>
-      <w:r>
-        <w:t>principal.name.full</w:t>
-      </w:r>
-      <w:proofErr w:type="spellEnd"/>
-      <w:r>
-        <w:t>(middle=’full’)}} of {{</w:t>
-      </w:r>
-      <w:proofErr w:type="spellStart"/>
-      <w:r>
-        <w:t>principal.address.on_one_line</w:t>
-      </w:r>
-      <w:proofErr w:type="spellEnd"/>
+        <w:t xml:space="preserve"> {{principal.name.full(middle=’full’)}}</w:t>
+      </w:r>
+      <w:r>
+        <w:t xml:space="preserve"> </w:t>
+      </w:r>
+      <w:r>
+        <w:t>{% if also_known_as %}</w:t>
+      </w:r>
       <w:r>
         <w:t>(</w:t>
       </w:r>
       <w:r>
+        <w:t>also known as {{principal.aka_name}}</w:t>
+      </w:r>
+      <w:r>
+        <w:t>)</w:t>
+      </w:r>
+      <w:r>
+        <w:t xml:space="preserve">{% endif %}, </w:t>
+      </w:r>
+      <w:r>
+        <w:t xml:space="preserve"> of {{principal.address.on_one_line(</w:t>
+      </w:r>
+      <w:r>
         <w:t>bare=True</w:t>
       </w:r>
       <w:r>
-        <w:t>)}},</w:t>
+        <w:t>)}}</w:t>
       </w:r>
       <w:r>
         <w:t xml:space="preserve"> </w:t>
@@ -566,61 +523,35 @@
         <w:t>hereby revoke all prior statutory powers of attorney for property executed by me and appoint</w:t>
       </w:r>
       <w:r>
-        <w:t xml:space="preserve"> {{</w:t>
-      </w:r>
-      <w:proofErr w:type="spellStart"/>
-      <w:r>
-        <w:t>agent.name.full</w:t>
-      </w:r>
-      <w:proofErr w:type="spellEnd"/>
-      <w:r>
-        <w:t xml:space="preserve">(middle=’full’)}} of </w:t>
+        <w:t xml:space="preserve"> {{agent.name.full(middle=’full’)}} of </w:t>
+      </w:r>
+      <w:r>
+        <w:t>{% if agent.in_america == True %}</w:t>
+      </w:r>
+      <w:r>
+        <w:t>{{agent.address.on_one_line(</w:t>
+      </w:r>
+      <w:r>
+        <w:t>bare=True</w:t>
+      </w:r>
+      <w:r>
+        <w:t>)}}</w:t>
+      </w:r>
+      <w:r>
+        <w:t>{% else %}{</w:t>
+      </w:r>
+      <w:r>
+        <w:t>{</w:t>
+      </w:r>
+      <w:r>
+        <w:t>agent.intl_address_1}}, {{agent.intl_address_2}}{% endif %}</w:t>
       </w:r>
       <w:r>
         <w:t xml:space="preserve">{% if </w:t>
       </w:r>
-      <w:proofErr w:type="spellStart"/>
-      <w:r>
-        <w:t>agent.in_america</w:t>
-      </w:r>
-      <w:proofErr w:type="spellEnd"/>
-      <w:r>
-        <w:t xml:space="preserve"> == True %}</w:t>
-      </w:r>
-      <w:r>
-        <w:t>{{</w:t>
-      </w:r>
-      <w:proofErr w:type="spellStart"/>
-      <w:r>
-        <w:t>agent.address.on_one_line</w:t>
-      </w:r>
-      <w:proofErr w:type="spellEnd"/>
-      <w:r>
-        <w:t>(</w:t>
-      </w:r>
-      <w:r>
-        <w:t>bare=True</w:t>
-      </w:r>
-      <w:r>
-        <w:t>)}}</w:t>
-      </w:r>
-      <w:r>
-        <w:t>{% else %}{</w:t>
-      </w:r>
-      <w:r>
-        <w:t>{</w:t>
-      </w:r>
-      <w:r>
-        <w:t>agent.intl_address_1}}, {{agent.intl_address_2}}{% endif %}</w:t>
-      </w:r>
-      <w:r>
-        <w:t xml:space="preserve">{% if </w:t>
-      </w:r>
-      <w:proofErr w:type="spellStart"/>
       <w:r>
         <w:t>agent.phone_number</w:t>
       </w:r>
-      <w:proofErr w:type="spellEnd"/>
       <w:r>
         <w:t xml:space="preserve"> != “” %} (</w:t>
       </w:r>
@@ -628,21 +559,11 @@
         <w:t xml:space="preserve">Phone: </w:t>
       </w:r>
       <w:r>
-        <w:t>{{</w:t>
-      </w:r>
-      <w:proofErr w:type="spellStart"/>
-      <w:r>
-        <w:t>phone_number_formatted</w:t>
-      </w:r>
-      <w:proofErr w:type="spellEnd"/>
-      <w:r>
-        <w:t>(</w:t>
-      </w:r>
-      <w:proofErr w:type="spellStart"/>
+        <w:t>{{phone_number_formatted(</w:t>
+      </w:r>
       <w:r>
         <w:t>agent.phone_number</w:t>
       </w:r>
-      <w:proofErr w:type="spellEnd"/>
       <w:r>
         <w:t>)}}){% endif %}</w:t>
       </w:r>
@@ -705,79 +626,23 @@
         <w:ind w:right="64" w:hanging="473"/>
       </w:pPr>
       <w:r>
-        <w:t xml:space="preserve">{% if </w:t>
-      </w:r>
-      <w:proofErr w:type="spellStart"/>
-      <w:r>
-        <w:t>which_</w:t>
-      </w:r>
-      <w:proofErr w:type="gramStart"/>
-      <w:r>
-        <w:t>powers</w:t>
-      </w:r>
-      <w:proofErr w:type="spellEnd"/>
-      <w:r>
-        <w:t>[‘</w:t>
-      </w:r>
-      <w:proofErr w:type="gramEnd"/>
-      <w:r>
-        <w:t xml:space="preserve">real’] == True </w:t>
-      </w:r>
-      <w:proofErr w:type="gramStart"/>
-      <w:r>
-        <w:t>%}</w:t>
-      </w:r>
-      <w:r>
-        <w:t>Real</w:t>
-      </w:r>
-      <w:proofErr w:type="gramEnd"/>
-      <w:r>
-        <w:t xml:space="preserve"> estate </w:t>
-      </w:r>
-      <w:proofErr w:type="gramStart"/>
-      <w:r>
-        <w:t>transactions.</w:t>
-      </w:r>
-      <w:r>
-        <w:t>{</w:t>
-      </w:r>
-      <w:proofErr w:type="gramEnd"/>
-      <w:r>
-        <w:t xml:space="preserve">% </w:t>
-      </w:r>
-      <w:proofErr w:type="gramStart"/>
-      <w:r>
-        <w:t>else %}</w:t>
-      </w:r>
-      <w:proofErr w:type="gramEnd"/>
-      <w:r>
-        <w:t xml:space="preserve"> </w:t>
+        <w:t>{% if which_powers[‘real’] == True %}</w:t>
+      </w:r>
+      <w:r>
+        <w:t>Real estate transactions.</w:t>
+      </w:r>
+      <w:r>
+        <w:t xml:space="preserve">{% else %} </w:t>
       </w:r>
       <w:r>
         <w:rPr>
           <w:strike/>
         </w:rPr>
-        <w:t xml:space="preserve">Real estate </w:t>
-      </w:r>
-      <w:proofErr w:type="gramStart"/>
-      <w:r>
-        <w:rPr>
-          <w:strike/>
-        </w:rPr>
-        <w:t>transactions.</w:t>
-      </w:r>
-      <w:r>
-        <w:t>{</w:t>
-      </w:r>
-      <w:proofErr w:type="gramEnd"/>
-      <w:r>
-        <w:t xml:space="preserve">% </w:t>
-      </w:r>
-      <w:proofErr w:type="gramStart"/>
-      <w:r>
-        <w:t>endif %}</w:t>
-      </w:r>
-      <w:proofErr w:type="gramEnd"/>
+        <w:t>Real estate transactions.</w:t>
+      </w:r>
+      <w:r>
+        <w:t>{% endif %}</w:t>
+      </w:r>
     </w:p>
     <w:p>
       <w:pPr>
@@ -798,59 +663,19 @@
         <w:ind w:right="64" w:hanging="473"/>
       </w:pPr>
       <w:r>
-        <w:t xml:space="preserve">{% if </w:t>
-      </w:r>
-      <w:proofErr w:type="spellStart"/>
-      <w:r>
-        <w:t>which_</w:t>
-      </w:r>
-      <w:proofErr w:type="gramStart"/>
-      <w:r>
-        <w:t>powers</w:t>
-      </w:r>
-      <w:proofErr w:type="spellEnd"/>
-      <w:r>
-        <w:t>[‘</w:t>
-      </w:r>
-      <w:proofErr w:type="gramEnd"/>
-      <w:r>
-        <w:t>financial</w:t>
+        <w:t>{% if which_powers[‘financial</w:t>
       </w:r>
       <w:r>
         <w:t>’</w:t>
       </w:r>
       <w:r>
-        <w:t xml:space="preserve">] == True </w:t>
-      </w:r>
-      <w:proofErr w:type="gramStart"/>
-      <w:r>
-        <w:t>%}</w:t>
-      </w:r>
-      <w:r>
-        <w:t>Financial</w:t>
-      </w:r>
-      <w:proofErr w:type="gramEnd"/>
-      <w:r>
-        <w:t xml:space="preserve"> institution </w:t>
-      </w:r>
-      <w:proofErr w:type="gramStart"/>
-      <w:r>
-        <w:t>transactions.</w:t>
-      </w:r>
-      <w:r>
-        <w:t>{</w:t>
-      </w:r>
-      <w:proofErr w:type="gramEnd"/>
-      <w:r>
-        <w:t xml:space="preserve">% </w:t>
-      </w:r>
-      <w:proofErr w:type="gramStart"/>
-      <w:r>
-        <w:t>else %}</w:t>
-      </w:r>
-      <w:proofErr w:type="gramEnd"/>
-      <w:r>
-        <w:t xml:space="preserve"> </w:t>
+        <w:t>] == True %}</w:t>
+      </w:r>
+      <w:r>
+        <w:t>Financial institution transactions.</w:t>
+      </w:r>
+      <w:r>
+        <w:t xml:space="preserve">{% else %} </w:t>
       </w:r>
       <w:r>
         <w:rPr>
@@ -881,59 +706,19 @@
         <w:ind w:right="64" w:hanging="473"/>
       </w:pPr>
       <w:r>
-        <w:t xml:space="preserve">{% if </w:t>
-      </w:r>
-      <w:proofErr w:type="spellStart"/>
-      <w:r>
-        <w:t>which_</w:t>
-      </w:r>
-      <w:proofErr w:type="gramStart"/>
-      <w:r>
-        <w:t>powers</w:t>
-      </w:r>
-      <w:proofErr w:type="spellEnd"/>
-      <w:r>
-        <w:t>[‘</w:t>
-      </w:r>
-      <w:proofErr w:type="gramEnd"/>
-      <w:r>
-        <w:t>stock</w:t>
+        <w:t>{% if which_powers[‘stock</w:t>
       </w:r>
       <w:r>
         <w:t>’</w:t>
       </w:r>
       <w:r>
-        <w:t xml:space="preserve">] == True </w:t>
-      </w:r>
-      <w:proofErr w:type="gramStart"/>
-      <w:r>
-        <w:t>%}</w:t>
-      </w:r>
-      <w:r>
-        <w:t>Stock</w:t>
-      </w:r>
-      <w:proofErr w:type="gramEnd"/>
-      <w:r>
-        <w:t xml:space="preserve"> and bond </w:t>
-      </w:r>
-      <w:proofErr w:type="gramStart"/>
-      <w:r>
-        <w:t>transactions.</w:t>
-      </w:r>
-      <w:r>
-        <w:t>{</w:t>
-      </w:r>
-      <w:proofErr w:type="gramEnd"/>
-      <w:r>
-        <w:t xml:space="preserve">% </w:t>
-      </w:r>
-      <w:proofErr w:type="gramStart"/>
-      <w:r>
-        <w:t>else %}</w:t>
-      </w:r>
-      <w:proofErr w:type="gramEnd"/>
-      <w:r>
-        <w:t xml:space="preserve"> </w:t>
+        <w:t>] == True %}</w:t>
+      </w:r>
+      <w:r>
+        <w:t>Stock and bond transactions.</w:t>
+      </w:r>
+      <w:r>
+        <w:t xml:space="preserve">{% else %} </w:t>
       </w:r>
       <w:r>
         <w:rPr>
@@ -964,85 +749,29 @@
         <w:ind w:right="64" w:hanging="473"/>
       </w:pPr>
       <w:r>
-        <w:t xml:space="preserve">{% if </w:t>
-      </w:r>
-      <w:proofErr w:type="spellStart"/>
-      <w:r>
-        <w:t>which_</w:t>
-      </w:r>
-      <w:proofErr w:type="gramStart"/>
-      <w:r>
-        <w:t>powers</w:t>
-      </w:r>
-      <w:proofErr w:type="spellEnd"/>
-      <w:r>
-        <w:t>[‘</w:t>
-      </w:r>
-      <w:proofErr w:type="gramEnd"/>
-      <w:r>
-        <w:t>tangible</w:t>
+        <w:t>{% if which_powers[‘tangible</w:t>
       </w:r>
       <w:r>
         <w:t>’</w:t>
       </w:r>
       <w:r>
-        <w:t xml:space="preserve">] == True </w:t>
-      </w:r>
-      <w:proofErr w:type="gramStart"/>
-      <w:r>
-        <w:t>%}</w:t>
-      </w:r>
-      <w:r>
-        <w:t>Tangible</w:t>
-      </w:r>
-      <w:proofErr w:type="gramEnd"/>
-      <w:r>
-        <w:t xml:space="preserve"> personal property </w:t>
-      </w:r>
-      <w:proofErr w:type="gramStart"/>
-      <w:r>
-        <w:t>transactions.</w:t>
-      </w:r>
-      <w:r>
-        <w:t>{</w:t>
-      </w:r>
-      <w:proofErr w:type="gramEnd"/>
-      <w:r>
-        <w:t xml:space="preserve">% </w:t>
-      </w:r>
-      <w:proofErr w:type="gramStart"/>
-      <w:r>
-        <w:t>else %}</w:t>
-      </w:r>
-      <w:proofErr w:type="gramEnd"/>
-      <w:r>
-        <w:t xml:space="preserve"> </w:t>
+        <w:t>] == True %}</w:t>
+      </w:r>
+      <w:r>
+        <w:t>Tangible personal property transactions.</w:t>
+      </w:r>
+      <w:r>
+        <w:t xml:space="preserve">{% else %} </w:t>
       </w:r>
       <w:r>
         <w:rPr>
           <w:strike/>
         </w:rPr>
-        <w:t xml:space="preserve">Tangible personal property </w:t>
-      </w:r>
-      <w:proofErr w:type="gramStart"/>
-      <w:r>
-        <w:rPr>
-          <w:strike/>
-        </w:rPr>
-        <w:t>transactions.</w:t>
-      </w:r>
-      <w:r>
-        <w:t>{</w:t>
-      </w:r>
-      <w:proofErr w:type="gramEnd"/>
-      <w:r>
-        <w:t xml:space="preserve">% </w:t>
-      </w:r>
-      <w:proofErr w:type="gramStart"/>
-      <w:r>
-        <w:t>endif %}</w:t>
-      </w:r>
-      <w:proofErr w:type="gramEnd"/>
+        <w:t>Tangible personal property transactions.</w:t>
+      </w:r>
+      <w:r>
+        <w:t>{% endif %}</w:t>
+      </w:r>
     </w:p>
     <w:p>
       <w:pPr>
@@ -1063,59 +792,19 @@
         <w:ind w:right="64" w:hanging="473"/>
       </w:pPr>
       <w:r>
-        <w:t xml:space="preserve">{% if </w:t>
-      </w:r>
-      <w:proofErr w:type="spellStart"/>
-      <w:r>
-        <w:t>which_</w:t>
-      </w:r>
-      <w:proofErr w:type="gramStart"/>
-      <w:r>
-        <w:t>powers</w:t>
-      </w:r>
-      <w:proofErr w:type="spellEnd"/>
-      <w:r>
-        <w:t>[‘</w:t>
-      </w:r>
-      <w:proofErr w:type="gramEnd"/>
-      <w:r>
-        <w:t>safe</w:t>
+        <w:t>{% if which_powers[‘safe</w:t>
       </w:r>
       <w:r>
         <w:t>’</w:t>
       </w:r>
       <w:r>
-        <w:t xml:space="preserve">] == True </w:t>
-      </w:r>
-      <w:proofErr w:type="gramStart"/>
-      <w:r>
-        <w:t>%}</w:t>
-      </w:r>
-      <w:r>
-        <w:t>Safe</w:t>
-      </w:r>
-      <w:proofErr w:type="gramEnd"/>
-      <w:r>
-        <w:t xml:space="preserve"> deposit box </w:t>
-      </w:r>
-      <w:proofErr w:type="gramStart"/>
-      <w:r>
-        <w:t>transactions.</w:t>
-      </w:r>
-      <w:r>
-        <w:t>{</w:t>
-      </w:r>
-      <w:proofErr w:type="gramEnd"/>
-      <w:r>
-        <w:t xml:space="preserve">% </w:t>
-      </w:r>
-      <w:proofErr w:type="gramStart"/>
-      <w:r>
-        <w:t>else %}</w:t>
-      </w:r>
-      <w:proofErr w:type="gramEnd"/>
-      <w:r>
-        <w:t xml:space="preserve"> </w:t>
+        <w:t>] == True %}</w:t>
+      </w:r>
+      <w:r>
+        <w:t>Safe deposit box transactions.</w:t>
+      </w:r>
+      <w:r>
+        <w:t xml:space="preserve">{% else %} </w:t>
       </w:r>
       <w:r>
         <w:rPr>
@@ -1134,6 +823,7 @@
         <w:jc w:val="left"/>
       </w:pPr>
       <w:r>
+        <w:lastRenderedPageBreak/>
         <w:t xml:space="preserve"> </w:t>
       </w:r>
     </w:p>
@@ -1146,60 +836,19 @@
         <w:ind w:right="64" w:hanging="473"/>
       </w:pPr>
       <w:r>
-        <w:lastRenderedPageBreak/>
-        <w:t xml:space="preserve">{% if </w:t>
-      </w:r>
-      <w:proofErr w:type="spellStart"/>
-      <w:r>
-        <w:t>which_</w:t>
-      </w:r>
-      <w:proofErr w:type="gramStart"/>
-      <w:r>
-        <w:t>powers</w:t>
-      </w:r>
-      <w:proofErr w:type="spellEnd"/>
-      <w:r>
-        <w:t>[‘</w:t>
-      </w:r>
-      <w:proofErr w:type="gramEnd"/>
-      <w:r>
-        <w:t>insurance</w:t>
+        <w:t>{% if which_powers[‘insurance</w:t>
       </w:r>
       <w:r>
         <w:t>’</w:t>
       </w:r>
       <w:r>
-        <w:t xml:space="preserve">] == True </w:t>
-      </w:r>
-      <w:proofErr w:type="gramStart"/>
-      <w:r>
-        <w:t>%}</w:t>
-      </w:r>
-      <w:r>
-        <w:t>Insurance</w:t>
-      </w:r>
-      <w:proofErr w:type="gramEnd"/>
-      <w:r>
-        <w:t xml:space="preserve"> and annuity </w:t>
-      </w:r>
-      <w:proofErr w:type="gramStart"/>
-      <w:r>
-        <w:t>transactions.</w:t>
-      </w:r>
-      <w:r>
-        <w:t>{</w:t>
-      </w:r>
-      <w:proofErr w:type="gramEnd"/>
-      <w:r>
-        <w:t xml:space="preserve">% </w:t>
-      </w:r>
-      <w:proofErr w:type="gramStart"/>
-      <w:r>
-        <w:t>else %}</w:t>
-      </w:r>
-      <w:proofErr w:type="gramEnd"/>
-      <w:r>
-        <w:t xml:space="preserve"> </w:t>
+        <w:t>] == True %}</w:t>
+      </w:r>
+      <w:r>
+        <w:t>Insurance and annuity transactions.</w:t>
+      </w:r>
+      <w:r>
+        <w:t xml:space="preserve">{% else %} </w:t>
       </w:r>
       <w:r>
         <w:rPr>
@@ -1239,53 +888,13 @@
         <w:ind w:right="64" w:hanging="473"/>
       </w:pPr>
       <w:r>
-        <w:t xml:space="preserve">{% if </w:t>
-      </w:r>
-      <w:proofErr w:type="spellStart"/>
-      <w:r>
-        <w:t>which_</w:t>
-      </w:r>
-      <w:proofErr w:type="gramStart"/>
-      <w:r>
-        <w:t>powers</w:t>
-      </w:r>
-      <w:proofErr w:type="spellEnd"/>
-      <w:r>
-        <w:t>[‘</w:t>
-      </w:r>
-      <w:proofErr w:type="gramEnd"/>
-      <w:r>
-        <w:t xml:space="preserve">retirement’] == True </w:t>
-      </w:r>
-      <w:proofErr w:type="gramStart"/>
-      <w:r>
-        <w:t>%}</w:t>
-      </w:r>
-      <w:r>
-        <w:t>Retirement</w:t>
-      </w:r>
-      <w:proofErr w:type="gramEnd"/>
-      <w:r>
-        <w:t xml:space="preserve"> plan </w:t>
-      </w:r>
-      <w:proofErr w:type="gramStart"/>
-      <w:r>
-        <w:t>transactions.</w:t>
-      </w:r>
-      <w:r>
-        <w:t>{</w:t>
-      </w:r>
-      <w:proofErr w:type="gramEnd"/>
-      <w:r>
-        <w:t xml:space="preserve">% </w:t>
-      </w:r>
-      <w:proofErr w:type="gramStart"/>
-      <w:r>
-        <w:t>else %}</w:t>
-      </w:r>
-      <w:proofErr w:type="gramEnd"/>
-      <w:r>
-        <w:t xml:space="preserve"> </w:t>
+        <w:t>{% if which_powers[‘retirement’] == True %}</w:t>
+      </w:r>
+      <w:r>
+        <w:t>Retirement plan transactions.</w:t>
+      </w:r>
+      <w:r>
+        <w:t xml:space="preserve">{% else %} </w:t>
       </w:r>
       <w:r>
         <w:rPr>
@@ -1316,53 +925,13 @@
         <w:ind w:right="64" w:hanging="473"/>
       </w:pPr>
       <w:r>
-        <w:t xml:space="preserve">{% if </w:t>
-      </w:r>
-      <w:proofErr w:type="spellStart"/>
-      <w:r>
-        <w:t>which_</w:t>
-      </w:r>
-      <w:proofErr w:type="gramStart"/>
-      <w:r>
-        <w:t>powers</w:t>
-      </w:r>
-      <w:proofErr w:type="spellEnd"/>
-      <w:r>
-        <w:t>[‘</w:t>
-      </w:r>
-      <w:proofErr w:type="gramEnd"/>
-      <w:r>
-        <w:t xml:space="preserve">social’] == True </w:t>
-      </w:r>
-      <w:proofErr w:type="gramStart"/>
-      <w:r>
-        <w:t>%}</w:t>
-      </w:r>
-      <w:r>
-        <w:t>Social</w:t>
-      </w:r>
-      <w:proofErr w:type="gramEnd"/>
-      <w:r>
-        <w:t xml:space="preserve"> Security, employment and military service </w:t>
-      </w:r>
-      <w:proofErr w:type="gramStart"/>
-      <w:r>
-        <w:t>benefits.</w:t>
-      </w:r>
-      <w:r>
-        <w:t>{</w:t>
-      </w:r>
-      <w:proofErr w:type="gramEnd"/>
-      <w:r>
-        <w:t xml:space="preserve">% </w:t>
-      </w:r>
-      <w:proofErr w:type="gramStart"/>
-      <w:r>
-        <w:t>else %}</w:t>
-      </w:r>
-      <w:proofErr w:type="gramEnd"/>
-      <w:r>
-        <w:t xml:space="preserve"> </w:t>
+        <w:t>{% if which_powers[‘social’] == True %}</w:t>
+      </w:r>
+      <w:r>
+        <w:t>Social Security, employment and military service benefits.</w:t>
+      </w:r>
+      <w:r>
+        <w:t xml:space="preserve">{% else %} </w:t>
       </w:r>
       <w:r>
         <w:rPr>
@@ -1393,62 +962,19 @@
         <w:ind w:right="64" w:hanging="473"/>
       </w:pPr>
       <w:r>
-        <w:t xml:space="preserve">{% if </w:t>
-      </w:r>
-      <w:proofErr w:type="spellStart"/>
-      <w:r>
-        <w:t>which_</w:t>
-      </w:r>
-      <w:proofErr w:type="gramStart"/>
-      <w:r>
-        <w:t>powers</w:t>
-      </w:r>
-      <w:proofErr w:type="spellEnd"/>
-      <w:r>
-        <w:t>[‘</w:t>
-      </w:r>
-      <w:proofErr w:type="gramEnd"/>
-      <w:r>
-        <w:t xml:space="preserve">tax’] == True </w:t>
-      </w:r>
-      <w:proofErr w:type="gramStart"/>
-      <w:r>
-        <w:t>%}</w:t>
-      </w:r>
-      <w:r>
-        <w:t>Tax</w:t>
-      </w:r>
-      <w:proofErr w:type="gramEnd"/>
-      <w:r>
-        <w:t xml:space="preserve"> </w:t>
-      </w:r>
-      <w:proofErr w:type="gramStart"/>
-      <w:r>
-        <w:t>matters.</w:t>
-      </w:r>
-      <w:r>
-        <w:t>{</w:t>
-      </w:r>
-      <w:proofErr w:type="gramEnd"/>
-      <w:r>
-        <w:t xml:space="preserve">% else </w:t>
-      </w:r>
-      <w:proofErr w:type="gramStart"/>
-      <w:r>
-        <w:t>%}</w:t>
+        <w:t>{% if which_powers[‘tax’] == True %}</w:t>
+      </w:r>
+      <w:r>
+        <w:t>Tax matters.</w:t>
+      </w:r>
+      <w:r>
+        <w:t>{% else %}</w:t>
       </w:r>
       <w:r>
         <w:rPr>
           <w:strike/>
         </w:rPr>
-        <w:t>Tax</w:t>
-      </w:r>
-      <w:proofErr w:type="gramEnd"/>
-      <w:r>
-        <w:rPr>
-          <w:strike/>
-        </w:rPr>
-        <w:t xml:space="preserve"> matters.</w:t>
+        <w:t>Tax matters.</w:t>
       </w:r>
       <w:r>
         <w:t xml:space="preserve"> {% endif %}</w:t>
@@ -1473,53 +999,13 @@
         <w:ind w:right="64" w:hanging="473"/>
       </w:pPr>
       <w:r>
-        <w:t xml:space="preserve">{% if </w:t>
-      </w:r>
-      <w:proofErr w:type="spellStart"/>
-      <w:r>
-        <w:t>which_</w:t>
-      </w:r>
-      <w:proofErr w:type="gramStart"/>
-      <w:r>
-        <w:t>powers</w:t>
-      </w:r>
-      <w:proofErr w:type="spellEnd"/>
-      <w:r>
-        <w:t>[‘</w:t>
-      </w:r>
-      <w:proofErr w:type="gramEnd"/>
-      <w:r>
-        <w:t xml:space="preserve">claims’] == True </w:t>
-      </w:r>
-      <w:proofErr w:type="gramStart"/>
-      <w:r>
-        <w:t>%}</w:t>
-      </w:r>
-      <w:r>
-        <w:t>Claims</w:t>
-      </w:r>
-      <w:proofErr w:type="gramEnd"/>
-      <w:r>
-        <w:t xml:space="preserve"> and </w:t>
-      </w:r>
-      <w:proofErr w:type="gramStart"/>
-      <w:r>
-        <w:t>litigation.</w:t>
-      </w:r>
-      <w:r>
-        <w:t>{</w:t>
-      </w:r>
-      <w:proofErr w:type="gramEnd"/>
-      <w:r>
-        <w:t xml:space="preserve">% </w:t>
-      </w:r>
-      <w:proofErr w:type="gramStart"/>
-      <w:r>
-        <w:t>else %}</w:t>
-      </w:r>
-      <w:proofErr w:type="gramEnd"/>
-      <w:r>
-        <w:t xml:space="preserve"> </w:t>
+        <w:t>{% if which_powers[‘claims’] == True %}</w:t>
+      </w:r>
+      <w:r>
+        <w:t>Claims and litigation.</w:t>
+      </w:r>
+      <w:r>
+        <w:t xml:space="preserve">{% else %} </w:t>
       </w:r>
       <w:r>
         <w:rPr>
@@ -1550,79 +1036,23 @@
         <w:ind w:right="64" w:hanging="473"/>
       </w:pPr>
       <w:r>
-        <w:t xml:space="preserve">{% if </w:t>
-      </w:r>
-      <w:proofErr w:type="spellStart"/>
-      <w:r>
-        <w:t>which_</w:t>
-      </w:r>
-      <w:proofErr w:type="gramStart"/>
-      <w:r>
-        <w:t>powers</w:t>
-      </w:r>
-      <w:proofErr w:type="spellEnd"/>
-      <w:r>
-        <w:t>[‘</w:t>
-      </w:r>
-      <w:proofErr w:type="gramEnd"/>
-      <w:r>
-        <w:t xml:space="preserve">commodity’] == True </w:t>
-      </w:r>
-      <w:proofErr w:type="gramStart"/>
-      <w:r>
-        <w:t>%}</w:t>
-      </w:r>
-      <w:r>
-        <w:t>Commodity</w:t>
-      </w:r>
-      <w:proofErr w:type="gramEnd"/>
-      <w:r>
-        <w:t xml:space="preserve"> and option </w:t>
-      </w:r>
-      <w:proofErr w:type="gramStart"/>
-      <w:r>
-        <w:t>transactions.</w:t>
-      </w:r>
-      <w:r>
-        <w:t>{</w:t>
-      </w:r>
-      <w:proofErr w:type="gramEnd"/>
-      <w:r>
-        <w:t xml:space="preserve">% </w:t>
-      </w:r>
-      <w:proofErr w:type="gramStart"/>
-      <w:r>
-        <w:t>else %}</w:t>
-      </w:r>
-      <w:proofErr w:type="gramEnd"/>
-      <w:r>
-        <w:t xml:space="preserve"> </w:t>
+        <w:t>{% if which_powers[‘commodity’] == True %}</w:t>
+      </w:r>
+      <w:r>
+        <w:t>Commodity and option transactions.</w:t>
+      </w:r>
+      <w:r>
+        <w:t xml:space="preserve">{% else %} </w:t>
       </w:r>
       <w:r>
         <w:rPr>
           <w:strike/>
         </w:rPr>
-        <w:t xml:space="preserve">Commodity and option </w:t>
-      </w:r>
-      <w:proofErr w:type="gramStart"/>
-      <w:r>
-        <w:rPr>
-          <w:strike/>
-        </w:rPr>
-        <w:t>transactions.</w:t>
-      </w:r>
-      <w:r>
-        <w:t>{</w:t>
-      </w:r>
-      <w:proofErr w:type="gramEnd"/>
-      <w:r>
-        <w:t xml:space="preserve">% </w:t>
-      </w:r>
-      <w:proofErr w:type="gramStart"/>
-      <w:r>
-        <w:t>endif %}</w:t>
-      </w:r>
-      <w:proofErr w:type="gramEnd"/>
+        <w:t>Commodity and option transactions.</w:t>
+      </w:r>
+      <w:r>
+        <w:t>{% endif %}</w:t>
+      </w:r>
     </w:p>
     <w:p>
       <w:pPr>
@@ -1643,82 +1073,23 @@
         <w:ind w:right="64" w:hanging="473"/>
       </w:pPr>
       <w:r>
-        <w:t xml:space="preserve">{% if </w:t>
-      </w:r>
-      <w:proofErr w:type="spellStart"/>
-      <w:r>
-        <w:t>which_</w:t>
-      </w:r>
-      <w:proofErr w:type="gramStart"/>
-      <w:r>
-        <w:t>powers</w:t>
-      </w:r>
-      <w:proofErr w:type="spellEnd"/>
-      <w:r>
-        <w:t>[‘</w:t>
-      </w:r>
-      <w:proofErr w:type="gramEnd"/>
-      <w:r>
-        <w:t xml:space="preserve">business’] == True </w:t>
-      </w:r>
-      <w:proofErr w:type="gramStart"/>
-      <w:r>
-        <w:t>%}</w:t>
-      </w:r>
-      <w:r>
-        <w:t>Business</w:t>
-      </w:r>
-      <w:proofErr w:type="gramEnd"/>
-      <w:r>
-        <w:t xml:space="preserve"> </w:t>
-      </w:r>
-      <w:proofErr w:type="gramStart"/>
-      <w:r>
-        <w:t>operations.</w:t>
-      </w:r>
-      <w:r>
-        <w:t>{</w:t>
-      </w:r>
-      <w:proofErr w:type="gramEnd"/>
-      <w:r>
-        <w:t xml:space="preserve">% else </w:t>
-      </w:r>
-      <w:proofErr w:type="gramStart"/>
-      <w:r>
-        <w:t>%}</w:t>
+        <w:t>{% if which_powers[‘business’] == True %}</w:t>
+      </w:r>
+      <w:r>
+        <w:t>Business operations.</w:t>
+      </w:r>
+      <w:r>
+        <w:t>{% else %}</w:t>
       </w:r>
       <w:r>
         <w:rPr>
           <w:strike/>
         </w:rPr>
-        <w:t>Business</w:t>
-      </w:r>
-      <w:proofErr w:type="gramEnd"/>
-      <w:r>
-        <w:rPr>
-          <w:strike/>
-        </w:rPr>
-        <w:t xml:space="preserve"> </w:t>
-      </w:r>
-      <w:proofErr w:type="gramStart"/>
-      <w:r>
-        <w:rPr>
-          <w:strike/>
-        </w:rPr>
-        <w:t>operations.</w:t>
-      </w:r>
-      <w:r>
-        <w:t>{</w:t>
-      </w:r>
-      <w:proofErr w:type="gramEnd"/>
-      <w:r>
-        <w:t xml:space="preserve">% </w:t>
-      </w:r>
-      <w:proofErr w:type="gramStart"/>
-      <w:r>
-        <w:t>endif %}</w:t>
-      </w:r>
-      <w:proofErr w:type="gramEnd"/>
+        <w:t>Business operations.</w:t>
+      </w:r>
+      <w:r>
+        <w:t>{% endif %}</w:t>
+      </w:r>
     </w:p>
     <w:p>
       <w:pPr>
@@ -1739,82 +1110,23 @@
         <w:ind w:right="64" w:hanging="473"/>
       </w:pPr>
       <w:r>
-        <w:t xml:space="preserve">{% if </w:t>
-      </w:r>
-      <w:proofErr w:type="spellStart"/>
-      <w:r>
-        <w:t>which_</w:t>
-      </w:r>
-      <w:proofErr w:type="gramStart"/>
-      <w:r>
-        <w:t>powers</w:t>
-      </w:r>
-      <w:proofErr w:type="spellEnd"/>
-      <w:r>
-        <w:t>[‘</w:t>
-      </w:r>
-      <w:proofErr w:type="gramEnd"/>
-      <w:r>
-        <w:t xml:space="preserve">borrowing’] == True </w:t>
-      </w:r>
-      <w:proofErr w:type="gramStart"/>
-      <w:r>
-        <w:t>%}</w:t>
-      </w:r>
-      <w:r>
-        <w:t>Borrowing</w:t>
-      </w:r>
-      <w:proofErr w:type="gramEnd"/>
-      <w:r>
-        <w:t xml:space="preserve"> </w:t>
-      </w:r>
-      <w:proofErr w:type="gramStart"/>
-      <w:r>
-        <w:t>transactions.</w:t>
-      </w:r>
-      <w:r>
-        <w:t>{</w:t>
-      </w:r>
-      <w:proofErr w:type="gramEnd"/>
-      <w:r>
-        <w:t xml:space="preserve">% else </w:t>
-      </w:r>
-      <w:proofErr w:type="gramStart"/>
-      <w:r>
-        <w:t>%}</w:t>
+        <w:t>{% if which_powers[‘borrowing’] == True %}</w:t>
+      </w:r>
+      <w:r>
+        <w:t>Borrowing transactions.</w:t>
+      </w:r>
+      <w:r>
+        <w:t>{% else %}</w:t>
       </w:r>
       <w:r>
         <w:rPr>
           <w:strike/>
         </w:rPr>
-        <w:t>Borrowing</w:t>
-      </w:r>
-      <w:proofErr w:type="gramEnd"/>
-      <w:r>
-        <w:rPr>
-          <w:strike/>
-        </w:rPr>
-        <w:t xml:space="preserve"> </w:t>
-      </w:r>
-      <w:proofErr w:type="gramStart"/>
-      <w:r>
-        <w:rPr>
-          <w:strike/>
-        </w:rPr>
-        <w:t>transactions.</w:t>
-      </w:r>
-      <w:r>
-        <w:t>{</w:t>
-      </w:r>
-      <w:proofErr w:type="gramEnd"/>
-      <w:r>
-        <w:t xml:space="preserve">% </w:t>
-      </w:r>
-      <w:proofErr w:type="gramStart"/>
-      <w:r>
-        <w:t>endif %}</w:t>
-      </w:r>
-      <w:proofErr w:type="gramEnd"/>
+        <w:t>Borrowing transactions.</w:t>
+      </w:r>
+      <w:r>
+        <w:t>{% endif %}</w:t>
+      </w:r>
     </w:p>
     <w:p>
       <w:pPr>
@@ -1835,62 +1147,19 @@
         <w:ind w:right="64" w:hanging="473"/>
       </w:pPr>
       <w:r>
-        <w:t xml:space="preserve">{% if </w:t>
-      </w:r>
-      <w:proofErr w:type="spellStart"/>
-      <w:r>
-        <w:t>which_</w:t>
-      </w:r>
-      <w:proofErr w:type="gramStart"/>
-      <w:r>
-        <w:t>powers</w:t>
-      </w:r>
-      <w:proofErr w:type="spellEnd"/>
-      <w:r>
-        <w:t>[‘</w:t>
-      </w:r>
-      <w:proofErr w:type="gramEnd"/>
-      <w:r>
-        <w:t xml:space="preserve">estate’] == True </w:t>
-      </w:r>
-      <w:proofErr w:type="gramStart"/>
-      <w:r>
-        <w:t>%}</w:t>
-      </w:r>
-      <w:r>
-        <w:t>Estate</w:t>
-      </w:r>
-      <w:proofErr w:type="gramEnd"/>
-      <w:r>
-        <w:t xml:space="preserve"> </w:t>
-      </w:r>
-      <w:proofErr w:type="gramStart"/>
-      <w:r>
-        <w:t>transactions.</w:t>
-      </w:r>
-      <w:r>
-        <w:t>{</w:t>
-      </w:r>
-      <w:proofErr w:type="gramEnd"/>
-      <w:r>
-        <w:t xml:space="preserve">% else </w:t>
-      </w:r>
-      <w:proofErr w:type="gramStart"/>
-      <w:r>
-        <w:t>%}</w:t>
+        <w:t>{% if which_powers[‘estate’] == True %}</w:t>
+      </w:r>
+      <w:r>
+        <w:t>Estate transactions.</w:t>
+      </w:r>
+      <w:r>
+        <w:t>{% else %}</w:t>
       </w:r>
       <w:r>
         <w:rPr>
           <w:strike/>
         </w:rPr>
-        <w:t>Estate</w:t>
-      </w:r>
-      <w:proofErr w:type="gramEnd"/>
-      <w:r>
-        <w:rPr>
-          <w:strike/>
-        </w:rPr>
-        <w:t xml:space="preserve"> transactions.</w:t>
+        <w:t>Estate transactions.</w:t>
       </w:r>
       <w:r>
         <w:t xml:space="preserve"> {% endif %}</w:t>
@@ -1915,79 +1184,23 @@
         <w:ind w:right="64" w:hanging="473"/>
       </w:pPr>
       <w:r>
-        <w:t xml:space="preserve">{% if </w:t>
-      </w:r>
-      <w:proofErr w:type="spellStart"/>
-      <w:r>
-        <w:t>which_</w:t>
-      </w:r>
-      <w:proofErr w:type="gramStart"/>
-      <w:r>
-        <w:t>powers</w:t>
-      </w:r>
-      <w:proofErr w:type="spellEnd"/>
-      <w:r>
-        <w:t>[‘</w:t>
-      </w:r>
-      <w:proofErr w:type="gramEnd"/>
-      <w:r>
-        <w:t xml:space="preserve">all’] == True </w:t>
-      </w:r>
-      <w:proofErr w:type="gramStart"/>
-      <w:r>
-        <w:t>%}</w:t>
-      </w:r>
-      <w:r>
-        <w:t>All</w:t>
-      </w:r>
-      <w:proofErr w:type="gramEnd"/>
-      <w:r>
-        <w:t xml:space="preserve"> other property </w:t>
-      </w:r>
-      <w:proofErr w:type="gramStart"/>
-      <w:r>
-        <w:t>transactions.</w:t>
-      </w:r>
-      <w:r>
-        <w:t>{</w:t>
-      </w:r>
-      <w:proofErr w:type="gramEnd"/>
-      <w:r>
-        <w:t xml:space="preserve">% </w:t>
-      </w:r>
-      <w:proofErr w:type="gramStart"/>
-      <w:r>
-        <w:t>else %}</w:t>
-      </w:r>
-      <w:proofErr w:type="gramEnd"/>
-      <w:r>
-        <w:t xml:space="preserve"> </w:t>
+        <w:t>{% if which_powers[‘all’] == True %}</w:t>
+      </w:r>
+      <w:r>
+        <w:t>All other property transactions.</w:t>
+      </w:r>
+      <w:r>
+        <w:t xml:space="preserve">{% else %} </w:t>
       </w:r>
       <w:r>
         <w:rPr>
           <w:strike/>
         </w:rPr>
-        <w:t xml:space="preserve">All other property </w:t>
-      </w:r>
-      <w:proofErr w:type="gramStart"/>
-      <w:r>
-        <w:rPr>
-          <w:strike/>
-        </w:rPr>
-        <w:t>transactions.</w:t>
-      </w:r>
-      <w:r>
-        <w:t>{</w:t>
-      </w:r>
-      <w:proofErr w:type="gramEnd"/>
-      <w:r>
-        <w:t xml:space="preserve">% </w:t>
-      </w:r>
-      <w:proofErr w:type="gramStart"/>
-      <w:r>
-        <w:t>endif %}</w:t>
-      </w:r>
-      <w:proofErr w:type="gramEnd"/>
+        <w:t>All other property transactions.</w:t>
+      </w:r>
+      <w:r>
+        <w:t>{% endif %}</w:t>
+      </w:r>
     </w:p>
     <w:p>
       <w:pPr>
@@ -2048,6 +1261,7 @@
         <w:ind w:right="64" w:hanging="281"/>
       </w:pPr>
       <w:r>
+        <w:lastRenderedPageBreak/>
         <w:t xml:space="preserve">The powers granted above shall not include the following powers or shall be modified or limited in the following particulars: </w:t>
       </w:r>
     </w:p>
@@ -2058,7 +1272,6 @@
         <w:jc w:val="left"/>
       </w:pPr>
       <w:r>
-        <w:lastRenderedPageBreak/>
         <w:t xml:space="preserve"> </w:t>
       </w:r>
     </w:p>
@@ -2076,23 +1289,7 @@
         <w:t>NOTE</w:t>
       </w:r>
       <w:r>
-        <w:t xml:space="preserve">: Here you may include any specific limitations you deem appropriate, such as </w:t>
-      </w:r>
-      <w:proofErr w:type="gramStart"/>
-      <w:r>
-        <w:t>a prohibition</w:t>
-      </w:r>
-      <w:proofErr w:type="gramEnd"/>
-      <w:r>
-        <w:t xml:space="preserve"> or conditions on the sale of </w:t>
-      </w:r>
-      <w:proofErr w:type="gramStart"/>
-      <w:r>
-        <w:t>particular stock</w:t>
-      </w:r>
-      <w:proofErr w:type="gramEnd"/>
-      <w:r>
-        <w:t xml:space="preserve"> or real estate or special rules on borrowing by the agent.) </w:t>
+        <w:t xml:space="preserve">: Here you may include any specific limitations you deem appropriate, such as a prohibition or conditions on the sale of particular stock or real estate or special rules on borrowing by the agent.) </w:t>
       </w:r>
     </w:p>
     <w:p>
@@ -2110,48 +1307,14 @@
         <w:ind w:left="-5" w:right="64"/>
       </w:pPr>
       <w:r>
-        <w:t xml:space="preserve">{% if </w:t>
-      </w:r>
-      <w:proofErr w:type="spellStart"/>
-      <w:r>
-        <w:t>agent_limitations</w:t>
-      </w:r>
-      <w:proofErr w:type="spellEnd"/>
-      <w:r>
-        <w:t xml:space="preserve"> == True </w:t>
-      </w:r>
-      <w:proofErr w:type="gramStart"/>
-      <w:r>
-        <w:t>%}</w:t>
-      </w:r>
-      <w:r>
-        <w:t xml:space="preserve">{{ </w:t>
-      </w:r>
-      <w:proofErr w:type="spellStart"/>
-      <w:r>
-        <w:t>agent</w:t>
-      </w:r>
-      <w:proofErr w:type="gramEnd"/>
-      <w:r>
-        <w:t>_limits</w:t>
-      </w:r>
-      <w:proofErr w:type="spellEnd"/>
-      <w:proofErr w:type="gramStart"/>
-      <w:r>
-        <w:t>}}</w:t>
-      </w:r>
-      <w:r>
-        <w:t>{</w:t>
-      </w:r>
-      <w:proofErr w:type="gramEnd"/>
-      <w:r>
-        <w:t xml:space="preserve">% </w:t>
-      </w:r>
-      <w:proofErr w:type="gramStart"/>
-      <w:r>
-        <w:t>endif %}</w:t>
-      </w:r>
-      <w:proofErr w:type="gramEnd"/>
+        <w:t>{% if agent_limitations == True %}</w:t>
+      </w:r>
+      <w:r>
+        <w:t>{{ agent_limits}}</w:t>
+      </w:r>
+      <w:r>
+        <w:t>{% endif %}</w:t>
+      </w:r>
     </w:p>
     <w:p>
       <w:pPr>
@@ -2213,88 +1376,265 @@
       <w:r>
         <w:t xml:space="preserve">{% if </w:t>
       </w:r>
-      <w:proofErr w:type="spellStart"/>
       <w:r>
         <w:t>life_insurance</w:t>
       </w:r>
-      <w:proofErr w:type="spellEnd"/>
-      <w:r>
-        <w:t xml:space="preserve"> == True </w:t>
-      </w:r>
-      <w:proofErr w:type="gramStart"/>
-      <w:r>
-        <w:t>%}</w:t>
-      </w:r>
-      <w:r>
-        <w:t>My</w:t>
-      </w:r>
-      <w:proofErr w:type="gramEnd"/>
-      <w:r>
-        <w:t xml:space="preserve"> power of attorney shall have the right to make and change insurance beneficiary designations.</w:t>
-      </w:r>
-    </w:p>
-    <w:p>
-      <w:pPr>
-        <w:spacing w:after="0" w:line="259" w:lineRule="auto"/>
-        <w:ind w:left="0" w:firstLine="0"/>
-        <w:jc w:val="left"/>
-      </w:pPr>
-    </w:p>
-    <w:p>
-      <w:pPr>
-        <w:spacing w:after="0" w:line="259" w:lineRule="auto"/>
-        <w:ind w:left="0" w:firstLine="0"/>
-        <w:jc w:val="left"/>
-      </w:pPr>
-      <w:r>
-        <w:t xml:space="preserve">{% endif </w:t>
-      </w:r>
-      <w:proofErr w:type="gramStart"/>
-      <w:r>
-        <w:t>%}</w:t>
+      <w:r>
+        <w:t xml:space="preserve"> == True %}</w:t>
+      </w:r>
+      <w:r>
+        <w:t>My power of attorney shall have the right to make and change insurance beneficiary designations.</w:t>
+      </w:r>
+    </w:p>
+    <w:p>
+      <w:pPr>
+        <w:spacing w:after="0" w:line="259" w:lineRule="auto"/>
+        <w:ind w:left="0" w:firstLine="0"/>
+        <w:jc w:val="left"/>
+      </w:pPr>
+    </w:p>
+    <w:p>
+      <w:pPr>
+        <w:spacing w:after="0" w:line="259" w:lineRule="auto"/>
+        <w:ind w:left="0" w:firstLine="0"/>
+        <w:jc w:val="left"/>
+      </w:pPr>
+      <w:r>
+        <w:t>{% endif %}</w:t>
+      </w:r>
+      <w:r>
+        <w:t>{%</w:t>
+      </w:r>
+      <w:r>
+        <w:t xml:space="preserve"> if </w:t>
+      </w:r>
+      <w:r>
+        <w:t>file_bankruptcy</w:t>
+      </w:r>
+      <w:r>
+        <w:t xml:space="preserve"> == True %}</w:t>
+      </w:r>
+      <w:r>
+        <w:t>My power of attorney shall have the right to pursue bankruptcy on my behalf.</w:t>
+      </w:r>
+    </w:p>
+    <w:p>
+      <w:pPr>
+        <w:spacing w:after="0" w:line="259" w:lineRule="auto"/>
+        <w:ind w:left="0" w:firstLine="0"/>
+        <w:jc w:val="left"/>
+      </w:pPr>
+    </w:p>
+    <w:p>
+      <w:pPr>
+        <w:spacing w:after="0" w:line="259" w:lineRule="auto"/>
+        <w:ind w:left="0" w:firstLine="0"/>
+        <w:jc w:val="left"/>
+      </w:pPr>
+      <w:r>
+        <w:t>{%</w:t>
+      </w:r>
+      <w:r>
+        <w:t xml:space="preserve"> endif %}</w:t>
+      </w:r>
+      <w:r>
+        <w:t xml:space="preserve">{% </w:t>
+      </w:r>
+      <w:r>
+        <w:t>if which_powers['social']</w:t>
+      </w:r>
+      <w:r>
+        <w:t xml:space="preserve"> == True %}</w:t>
+      </w:r>
+      <w:r>
+        <w:t>{%</w:t>
+      </w:r>
+      <w:r>
+        <w:t xml:space="preserve"> if </w:t>
+      </w:r>
+      <w:r>
+        <w:t>ssn_authority</w:t>
+      </w:r>
+      <w:r>
+        <w:t xml:space="preserve"> == True %}I</w:t>
+      </w:r>
+      <w:r>
+        <w:t>, {{principal.name.full(middle=’full’)}} born on {{birth_date}}, hereby authorize the Social Security Administration to disclose personal information to my agent including but not limited to my Social Security number, benefit amounts, and other information when I am no longer physically or mentally able to interact with the Social Security Administration on my own.</w:t>
+      </w:r>
+    </w:p>
+    <w:p>
+      <w:pPr>
+        <w:spacing w:after="0" w:line="259" w:lineRule="auto"/>
+        <w:ind w:left="0" w:firstLine="0"/>
+        <w:jc w:val="left"/>
+      </w:pPr>
+    </w:p>
+    <w:p>
+      <w:pPr>
+        <w:spacing w:after="0" w:line="259" w:lineRule="auto"/>
+        <w:ind w:left="0" w:firstLine="0"/>
+        <w:jc w:val="left"/>
+      </w:pPr>
+      <w:r>
+        <w:t>{% endif %}</w:t>
+      </w:r>
+      <w:r>
+        <w:t>{% endif %}</w:t>
+      </w:r>
+      <w:r>
+        <w:t>{% if additional_powers[‘gifts’] == True %}My power of attorney shall have the power to make gifts of my property.</w:t>
+      </w:r>
+    </w:p>
+    <w:p>
+      <w:pPr>
+        <w:spacing w:after="0" w:line="259" w:lineRule="auto"/>
+        <w:ind w:left="0" w:firstLine="0"/>
+        <w:jc w:val="left"/>
+      </w:pPr>
+    </w:p>
+    <w:p>
+      <w:pPr>
+        <w:spacing w:after="0" w:line="259" w:lineRule="auto"/>
+        <w:ind w:left="0" w:firstLine="0"/>
+        <w:jc w:val="left"/>
+      </w:pPr>
+      <w:r>
+        <w:t>{% endif %}{% if additional_powers[‘appointment’] == True %}My power of attorney shall have the powers of appointment.</w:t>
+      </w:r>
+    </w:p>
+    <w:p>
+      <w:pPr>
+        <w:spacing w:after="0" w:line="259" w:lineRule="auto"/>
+        <w:ind w:left="0" w:firstLine="0"/>
+        <w:jc w:val="left"/>
+      </w:pPr>
+    </w:p>
+    <w:p>
+      <w:pPr>
+        <w:spacing w:after="0" w:line="259" w:lineRule="auto"/>
+        <w:ind w:left="0" w:firstLine="0"/>
+        <w:jc w:val="left"/>
+      </w:pPr>
+      <w:r>
+        <w:lastRenderedPageBreak/>
+        <w:t>{% endif %}{% if additional_powers[‘name’] == True %}My power of attorney shall have the power to name or change beneficiaries or joint tenants of my property.</w:t>
+      </w:r>
+    </w:p>
+    <w:p>
+      <w:pPr>
+        <w:spacing w:after="0" w:line="259" w:lineRule="auto"/>
+        <w:ind w:left="0" w:firstLine="0"/>
+        <w:jc w:val="left"/>
+      </w:pPr>
+    </w:p>
+    <w:p>
+      <w:pPr>
+        <w:spacing w:after="0" w:line="259" w:lineRule="auto"/>
+        <w:ind w:left="0" w:firstLine="0"/>
+        <w:jc w:val="left"/>
+      </w:pPr>
+      <w:r>
+        <w:t>{% endif %}{% if additional_powers[‘social’] == True %}My power of attorney shall have the right to access my social media accounts.</w:t>
+      </w:r>
+    </w:p>
+    <w:p>
+      <w:pPr>
+        <w:spacing w:after="0" w:line="259" w:lineRule="auto"/>
+        <w:ind w:left="0" w:firstLine="0"/>
+        <w:jc w:val="left"/>
+      </w:pPr>
+    </w:p>
+    <w:p>
+      <w:pPr>
+        <w:spacing w:after="0" w:line="259" w:lineRule="auto"/>
+        <w:ind w:left="0" w:firstLine="0"/>
+        <w:jc w:val="left"/>
+      </w:pPr>
+      <w:r>
+        <w:t>{% endif %}{% if additional_powers[‘online’] == True %}My power of attorney shall have the right to access my online accounts, such as online banking, utilities, and bill pay.</w:t>
+      </w:r>
+    </w:p>
+    <w:p>
+      <w:pPr>
+        <w:spacing w:after="0" w:line="259" w:lineRule="auto"/>
+        <w:ind w:left="0" w:firstLine="0"/>
+        <w:jc w:val="left"/>
+      </w:pPr>
+    </w:p>
+    <w:p>
+      <w:pPr>
+        <w:spacing w:after="0" w:line="259" w:lineRule="auto"/>
+        <w:ind w:left="0" w:firstLine="0"/>
+        <w:jc w:val="left"/>
+      </w:pPr>
+      <w:r>
+        <w:t>{% endif %}</w:t>
+      </w:r>
+      <w:r>
+        <w:t>{%</w:t>
+      </w:r>
+      <w:r>
+        <w:t xml:space="preserve"> if additional_powers[‘trust’] == True %}My power of attorney shall have the power to or revoke or amend my trust named {{trust_name}}.</w:t>
+      </w:r>
+    </w:p>
+    <w:p>
+      <w:pPr>
+        <w:spacing w:after="0" w:line="259" w:lineRule="auto"/>
+        <w:ind w:left="0" w:firstLine="0"/>
+        <w:jc w:val="left"/>
+      </w:pPr>
+    </w:p>
+    <w:p>
+      <w:pPr>
+        <w:ind w:left="-5" w:right="64"/>
+      </w:pPr>
+      <w:r>
+        <w:t>{%</w:t>
+      </w:r>
+      <w:r>
+        <w:t xml:space="preserve"> endi</w:t>
+      </w:r>
+      <w:r>
+        <w:t>f %}</w:t>
       </w:r>
       <w:r>
         <w:t>{</w:t>
       </w:r>
-      <w:proofErr w:type="gramEnd"/>
-      <w:r>
-        <w:t>%</w:t>
-      </w:r>
-      <w:r>
-        <w:t xml:space="preserve"> if </w:t>
-      </w:r>
-      <w:proofErr w:type="spellStart"/>
-      <w:r>
-        <w:t>file_bankruptcy</w:t>
-      </w:r>
-      <w:proofErr w:type="spellEnd"/>
-      <w:r>
-        <w:t xml:space="preserve"> == True </w:t>
-      </w:r>
-      <w:proofErr w:type="gramStart"/>
-      <w:r>
-        <w:t>%}</w:t>
-      </w:r>
-      <w:r>
-        <w:t>My</w:t>
-      </w:r>
-      <w:proofErr w:type="gramEnd"/>
-      <w:r>
-        <w:t xml:space="preserve"> power of attorney shall have the right to pursue bankruptcy on my behalf.</w:t>
-      </w:r>
-    </w:p>
-    <w:p>
-      <w:pPr>
-        <w:spacing w:after="0" w:line="259" w:lineRule="auto"/>
-        <w:ind w:left="0" w:firstLine="0"/>
-        <w:jc w:val="left"/>
-      </w:pPr>
-    </w:p>
-    <w:p>
-      <w:pPr>
-        <w:spacing w:after="0" w:line="259" w:lineRule="auto"/>
-        <w:ind w:left="0" w:firstLine="0"/>
-        <w:jc w:val="left"/>
+      <w:r>
+        <w:t xml:space="preserve">% if </w:t>
+      </w:r>
+      <w:r>
+        <w:t>a</w:t>
+      </w:r>
+      <w:r>
+        <w:t>dditional_powers[‘other’]</w:t>
+      </w:r>
+      <w:r>
+        <w:t xml:space="preserve"> == True %}</w:t>
+      </w:r>
+      <w:r>
+        <w:t>{{additional_powers</w:t>
+      </w:r>
+      <w:r>
+        <w:t>_text</w:t>
+      </w:r>
+      <w:r>
+        <w:t>}}</w:t>
+      </w:r>
+    </w:p>
+    <w:p>
+      <w:pPr>
+        <w:spacing w:after="0" w:line="259" w:lineRule="auto"/>
+        <w:ind w:left="0" w:firstLine="0"/>
+        <w:jc w:val="left"/>
+      </w:pPr>
+      <w:r>
+        <w:t xml:space="preserve"> </w:t>
+      </w:r>
+    </w:p>
+    <w:p>
+      <w:pPr>
+        <w:ind w:left="-5" w:right="64"/>
       </w:pPr>
       <w:r>
         <w:t>{%</w:t>
@@ -2303,488 +1643,8 @@
         <w:t xml:space="preserve"> endif %}</w:t>
       </w:r>
       <w:r>
-        <w:t xml:space="preserve">{% </w:t>
-      </w:r>
-      <w:r>
-        <w:t xml:space="preserve">if </w:t>
-      </w:r>
-      <w:proofErr w:type="spellStart"/>
-      <w:r>
-        <w:t>which_powers</w:t>
-      </w:r>
-      <w:proofErr w:type="spellEnd"/>
-      <w:r>
-        <w:t>['social']</w:t>
-      </w:r>
-      <w:r>
-        <w:t xml:space="preserve"> == True %}</w:t>
-      </w:r>
-      <w:r>
-        <w:t>{%</w:t>
-      </w:r>
-      <w:r>
-        <w:t xml:space="preserve"> if </w:t>
-      </w:r>
-      <w:proofErr w:type="spellStart"/>
-      <w:r>
-        <w:t>ssn_authority</w:t>
-      </w:r>
-      <w:proofErr w:type="spellEnd"/>
-      <w:r>
-        <w:t xml:space="preserve"> == True %}I</w:t>
-      </w:r>
-      <w:r>
-        <w:t>, {{</w:t>
-      </w:r>
-      <w:proofErr w:type="spellStart"/>
-      <w:r>
-        <w:t>principal.name.full</w:t>
-      </w:r>
-      <w:proofErr w:type="spellEnd"/>
-      <w:r>
-        <w:t>(middle=’full’)}} born on {{</w:t>
-      </w:r>
-      <w:proofErr w:type="spellStart"/>
-      <w:r>
-        <w:t>birth_date</w:t>
-      </w:r>
-      <w:proofErr w:type="spellEnd"/>
-      <w:r>
-        <w:t>}}, hereby authorize the Social Security Administration to disclose personal information to my agent including but not limited to my Social Security number, benefit amounts, and other information when I am no longer physically or mentally able to interact with the Social Security Administration on my own.</w:t>
-      </w:r>
-    </w:p>
-    <w:p>
-      <w:pPr>
-        <w:spacing w:after="0" w:line="259" w:lineRule="auto"/>
-        <w:ind w:left="0" w:firstLine="0"/>
-        <w:jc w:val="left"/>
-      </w:pPr>
-    </w:p>
-    <w:p>
-      <w:pPr>
-        <w:spacing w:after="0" w:line="259" w:lineRule="auto"/>
-        <w:ind w:left="0" w:firstLine="0"/>
-        <w:jc w:val="left"/>
-      </w:pPr>
-      <w:r>
-        <w:t xml:space="preserve">{% endif </w:t>
-      </w:r>
-      <w:proofErr w:type="gramStart"/>
-      <w:r>
-        <w:t>%}</w:t>
-      </w:r>
-      <w:r>
-        <w:t>{</w:t>
-      </w:r>
-      <w:proofErr w:type="gramEnd"/>
-      <w:r>
-        <w:t xml:space="preserve">% endif </w:t>
-      </w:r>
-      <w:proofErr w:type="gramStart"/>
-      <w:r>
-        <w:t>%}</w:t>
-      </w:r>
-      <w:r>
-        <w:t>{</w:t>
-      </w:r>
-      <w:proofErr w:type="gramEnd"/>
-      <w:r>
-        <w:t xml:space="preserve">% if </w:t>
-      </w:r>
-      <w:proofErr w:type="spellStart"/>
-      <w:r>
-        <w:t>additional_</w:t>
-      </w:r>
-      <w:proofErr w:type="gramStart"/>
-      <w:r>
-        <w:t>powers</w:t>
-      </w:r>
-      <w:proofErr w:type="spellEnd"/>
-      <w:r>
-        <w:t>[‘</w:t>
-      </w:r>
-      <w:proofErr w:type="gramEnd"/>
-      <w:r>
-        <w:t xml:space="preserve">gifts’] == True </w:t>
-      </w:r>
-      <w:proofErr w:type="gramStart"/>
-      <w:r>
-        <w:t>%}My</w:t>
-      </w:r>
-      <w:proofErr w:type="gramEnd"/>
-      <w:r>
-        <w:t xml:space="preserve"> power of attorney shall have the power to make gifts of my property.</w:t>
-      </w:r>
-    </w:p>
-    <w:p>
-      <w:pPr>
-        <w:spacing w:after="0" w:line="259" w:lineRule="auto"/>
-        <w:ind w:left="0" w:firstLine="0"/>
-        <w:jc w:val="left"/>
-      </w:pPr>
-    </w:p>
-    <w:p>
-      <w:pPr>
-        <w:spacing w:after="0" w:line="259" w:lineRule="auto"/>
-        <w:ind w:left="0" w:firstLine="0"/>
-        <w:jc w:val="left"/>
-      </w:pPr>
-      <w:r>
-        <w:t xml:space="preserve">{% endif </w:t>
-      </w:r>
-      <w:proofErr w:type="gramStart"/>
-      <w:r>
-        <w:t>%}{</w:t>
-      </w:r>
-      <w:proofErr w:type="gramEnd"/>
-      <w:r>
-        <w:t xml:space="preserve">% if </w:t>
-      </w:r>
-      <w:proofErr w:type="spellStart"/>
-      <w:r>
-        <w:t>additional_</w:t>
-      </w:r>
-      <w:proofErr w:type="gramStart"/>
-      <w:r>
-        <w:t>powers</w:t>
-      </w:r>
-      <w:proofErr w:type="spellEnd"/>
-      <w:r>
-        <w:t>[‘</w:t>
-      </w:r>
-      <w:proofErr w:type="gramEnd"/>
-      <w:r>
-        <w:t xml:space="preserve">appointment’] == True </w:t>
-      </w:r>
-      <w:proofErr w:type="gramStart"/>
-      <w:r>
-        <w:t>%}My</w:t>
-      </w:r>
-      <w:proofErr w:type="gramEnd"/>
-      <w:r>
-        <w:t xml:space="preserve"> power of attorney shall have the powers of appointment.</w:t>
-      </w:r>
-    </w:p>
-    <w:p>
-      <w:pPr>
-        <w:spacing w:after="0" w:line="259" w:lineRule="auto"/>
-        <w:ind w:left="0" w:firstLine="0"/>
-        <w:jc w:val="left"/>
-      </w:pPr>
-    </w:p>
-    <w:p>
-      <w:pPr>
-        <w:spacing w:after="0" w:line="259" w:lineRule="auto"/>
-        <w:ind w:left="0" w:firstLine="0"/>
-        <w:jc w:val="left"/>
-      </w:pPr>
-      <w:r>
-        <w:t xml:space="preserve">{% endif </w:t>
-      </w:r>
-      <w:proofErr w:type="gramStart"/>
-      <w:r>
-        <w:t>%}{</w:t>
-      </w:r>
-      <w:proofErr w:type="gramEnd"/>
-      <w:r>
-        <w:t xml:space="preserve">% if </w:t>
-      </w:r>
-      <w:proofErr w:type="spellStart"/>
-      <w:r>
-        <w:t>additional_</w:t>
-      </w:r>
-      <w:proofErr w:type="gramStart"/>
-      <w:r>
-        <w:t>powers</w:t>
-      </w:r>
-      <w:proofErr w:type="spellEnd"/>
-      <w:r>
-        <w:t>[‘</w:t>
-      </w:r>
-      <w:proofErr w:type="gramEnd"/>
-      <w:r>
-        <w:t xml:space="preserve">name’] == True </w:t>
-      </w:r>
-      <w:proofErr w:type="gramStart"/>
-      <w:r>
-        <w:t>%}My</w:t>
-      </w:r>
-      <w:proofErr w:type="gramEnd"/>
-      <w:r>
-        <w:t xml:space="preserve"> power of attorney shall have the power to name or change beneficiaries or joint tenants of my property.</w:t>
-      </w:r>
-    </w:p>
-    <w:p>
-      <w:pPr>
-        <w:spacing w:after="0" w:line="259" w:lineRule="auto"/>
-        <w:ind w:left="0" w:firstLine="0"/>
-        <w:jc w:val="left"/>
-      </w:pPr>
-    </w:p>
-    <w:p>
-      <w:pPr>
-        <w:spacing w:after="0" w:line="259" w:lineRule="auto"/>
-        <w:ind w:left="0" w:firstLine="0"/>
-        <w:jc w:val="left"/>
-      </w:pPr>
-      <w:r>
-        <w:lastRenderedPageBreak/>
-        <w:t xml:space="preserve">{% endif </w:t>
-      </w:r>
-      <w:proofErr w:type="gramStart"/>
-      <w:r>
-        <w:t>%}{</w:t>
-      </w:r>
-      <w:proofErr w:type="gramEnd"/>
-      <w:r>
-        <w:t xml:space="preserve">% if </w:t>
-      </w:r>
-      <w:proofErr w:type="spellStart"/>
-      <w:r>
-        <w:t>additional_</w:t>
-      </w:r>
-      <w:proofErr w:type="gramStart"/>
-      <w:r>
-        <w:t>powers</w:t>
-      </w:r>
-      <w:proofErr w:type="spellEnd"/>
-      <w:r>
-        <w:t>[‘</w:t>
-      </w:r>
-      <w:proofErr w:type="gramEnd"/>
-      <w:r>
-        <w:t xml:space="preserve">social’] == True </w:t>
-      </w:r>
-      <w:proofErr w:type="gramStart"/>
-      <w:r>
-        <w:t>%}My</w:t>
-      </w:r>
-      <w:proofErr w:type="gramEnd"/>
-      <w:r>
-        <w:t xml:space="preserve"> power of attorney shall have the right to access my social media accounts.</w:t>
-      </w:r>
-    </w:p>
-    <w:p>
-      <w:pPr>
-        <w:spacing w:after="0" w:line="259" w:lineRule="auto"/>
-        <w:ind w:left="0" w:firstLine="0"/>
-        <w:jc w:val="left"/>
-      </w:pPr>
-    </w:p>
-    <w:p>
-      <w:pPr>
-        <w:spacing w:after="0" w:line="259" w:lineRule="auto"/>
-        <w:ind w:left="0" w:firstLine="0"/>
-        <w:jc w:val="left"/>
-      </w:pPr>
-      <w:r>
-        <w:t xml:space="preserve">{% endif </w:t>
-      </w:r>
-      <w:proofErr w:type="gramStart"/>
-      <w:r>
-        <w:t>%}{</w:t>
-      </w:r>
-      <w:proofErr w:type="gramEnd"/>
-      <w:r>
-        <w:t xml:space="preserve">% if </w:t>
-      </w:r>
-      <w:proofErr w:type="spellStart"/>
-      <w:r>
-        <w:t>additional_</w:t>
-      </w:r>
-      <w:proofErr w:type="gramStart"/>
-      <w:r>
-        <w:t>powers</w:t>
-      </w:r>
-      <w:proofErr w:type="spellEnd"/>
-      <w:r>
-        <w:t>[‘</w:t>
-      </w:r>
-      <w:proofErr w:type="gramEnd"/>
-      <w:r>
-        <w:t xml:space="preserve">online’] == True </w:t>
-      </w:r>
-      <w:proofErr w:type="gramStart"/>
-      <w:r>
-        <w:t>%}My</w:t>
-      </w:r>
-      <w:proofErr w:type="gramEnd"/>
-      <w:r>
-        <w:t xml:space="preserve"> power of attorney shall have the right to access my online accounts, such as online banking, utilities, and bill pay.</w:t>
-      </w:r>
-    </w:p>
-    <w:p>
-      <w:pPr>
-        <w:spacing w:after="0" w:line="259" w:lineRule="auto"/>
-        <w:ind w:left="0" w:firstLine="0"/>
-        <w:jc w:val="left"/>
-      </w:pPr>
-    </w:p>
-    <w:p>
-      <w:pPr>
-        <w:spacing w:after="0" w:line="259" w:lineRule="auto"/>
-        <w:ind w:left="0" w:firstLine="0"/>
-        <w:jc w:val="left"/>
-      </w:pPr>
-      <w:r>
-        <w:t xml:space="preserve">{% endif </w:t>
-      </w:r>
-      <w:proofErr w:type="gramStart"/>
-      <w:r>
-        <w:t>%}</w:t>
-      </w:r>
-      <w:r>
-        <w:t>{</w:t>
-      </w:r>
-      <w:proofErr w:type="gramEnd"/>
-      <w:r>
-        <w:t>%</w:t>
-      </w:r>
-      <w:r>
-        <w:t xml:space="preserve"> if </w:t>
-      </w:r>
-      <w:proofErr w:type="spellStart"/>
-      <w:r>
-        <w:t>additional_</w:t>
-      </w:r>
-      <w:proofErr w:type="gramStart"/>
-      <w:r>
-        <w:t>powers</w:t>
-      </w:r>
-      <w:proofErr w:type="spellEnd"/>
-      <w:r>
-        <w:t>[‘</w:t>
-      </w:r>
-      <w:proofErr w:type="gramEnd"/>
-      <w:r>
-        <w:t xml:space="preserve">trust’] == True </w:t>
-      </w:r>
-      <w:proofErr w:type="gramStart"/>
-      <w:r>
-        <w:t>%}My</w:t>
-      </w:r>
-      <w:proofErr w:type="gramEnd"/>
-      <w:r>
-        <w:t xml:space="preserve"> power of attorney shall have the power to or revoke or amend my trust named {{</w:t>
-      </w:r>
-      <w:proofErr w:type="spellStart"/>
-      <w:r>
-        <w:t>trust_</w:t>
-      </w:r>
-      <w:proofErr w:type="gramStart"/>
-      <w:r>
-        <w:t>name</w:t>
-      </w:r>
-      <w:proofErr w:type="spellEnd"/>
-      <w:r>
-        <w:t>}}.</w:t>
-      </w:r>
-      <w:proofErr w:type="gramEnd"/>
-    </w:p>
-    <w:p>
-      <w:pPr>
-        <w:spacing w:after="0" w:line="259" w:lineRule="auto"/>
-        <w:ind w:left="0" w:firstLine="0"/>
-        <w:jc w:val="left"/>
-      </w:pPr>
-    </w:p>
-    <w:p>
-      <w:pPr>
-        <w:ind w:left="-5" w:right="64"/>
-      </w:pPr>
-      <w:r>
-        <w:t>{%</w:t>
-      </w:r>
-      <w:r>
-        <w:t xml:space="preserve"> endi</w:t>
-      </w:r>
-      <w:r>
-        <w:t xml:space="preserve">f </w:t>
-      </w:r>
-      <w:proofErr w:type="gramStart"/>
-      <w:r>
-        <w:t>%}</w:t>
-      </w:r>
-      <w:r>
-        <w:t>{</w:t>
-      </w:r>
-      <w:proofErr w:type="gramEnd"/>
-      <w:r>
-        <w:t xml:space="preserve">% if </w:t>
-      </w:r>
-      <w:proofErr w:type="spellStart"/>
-      <w:r>
-        <w:t>a</w:t>
-      </w:r>
-      <w:r>
-        <w:t>dditional_</w:t>
-      </w:r>
-      <w:proofErr w:type="gramStart"/>
-      <w:r>
-        <w:t>powers</w:t>
-      </w:r>
-      <w:proofErr w:type="spellEnd"/>
-      <w:r>
-        <w:t>[‘</w:t>
-      </w:r>
-      <w:proofErr w:type="gramEnd"/>
-      <w:r>
-        <w:t>other’]</w:t>
-      </w:r>
-      <w:r>
-        <w:t xml:space="preserve"> == True </w:t>
-      </w:r>
-      <w:proofErr w:type="gramStart"/>
-      <w:r>
-        <w:t>%}</w:t>
-      </w:r>
-      <w:r>
-        <w:t>{</w:t>
-      </w:r>
-      <w:proofErr w:type="gramEnd"/>
-      <w:r>
-        <w:t>{</w:t>
-      </w:r>
-      <w:proofErr w:type="spellStart"/>
-      <w:r>
-        <w:t>additional_powers</w:t>
-      </w:r>
-      <w:r>
-        <w:t>_text</w:t>
-      </w:r>
-      <w:proofErr w:type="spellEnd"/>
-      <w:r>
-        <w:t>}}</w:t>
-      </w:r>
-    </w:p>
-    <w:p>
-      <w:pPr>
-        <w:spacing w:after="0" w:line="259" w:lineRule="auto"/>
-        <w:ind w:left="0" w:firstLine="0"/>
-        <w:jc w:val="left"/>
-      </w:pPr>
-      <w:r>
-        <w:t xml:space="preserve"> </w:t>
-      </w:r>
-    </w:p>
-    <w:p>
-      <w:pPr>
-        <w:ind w:left="-5" w:right="64"/>
-      </w:pPr>
-      <w:r>
-        <w:t>{%</w:t>
-      </w:r>
-      <w:r>
-        <w:t xml:space="preserve"> endif </w:t>
-      </w:r>
-      <w:proofErr w:type="gramStart"/>
-      <w:r>
-        <w:t>%}</w:t>
-      </w:r>
-      <w:r>
         <w:t>(</w:t>
       </w:r>
-      <w:proofErr w:type="gramEnd"/>
       <w:r>
         <w:rPr>
           <w:b/>
@@ -2792,15 +1652,7 @@
         <w:t>NOTE</w:t>
       </w:r>
       <w:r>
-        <w:t xml:space="preserve">: Your agent will have authority to employ other </w:t>
-      </w:r>
-      <w:proofErr w:type="gramStart"/>
-      <w:r>
-        <w:t>persons</w:t>
-      </w:r>
-      <w:proofErr w:type="gramEnd"/>
-      <w:r>
-        <w:t xml:space="preserve"> as necessary to enable the agent to properly exercise the powers granted in this form, but your agent will have to make all discretionary decisions. If you want to give your agent the right to delegate discretionary decision-making powers to others, you should keep paragraph 4, otherwise it should be struck out.) </w:t>
+        <w:t xml:space="preserve">: Your agent will have authority to employ other persons as necessary to enable the agent to properly exercise the powers granted in this form, but your agent will have to make all discretionary decisions. If you want to give your agent the right to delegate discretionary decision-making powers to others, you should keep paragraph 4, otherwise it should be struck out.) </w:t>
       </w:r>
     </w:p>
     <w:p>
@@ -2827,11 +1679,9 @@
       <w:r>
         <w:t xml:space="preserve"> if </w:t>
       </w:r>
-      <w:proofErr w:type="spellStart"/>
       <w:r>
         <w:t>delegate_decisions</w:t>
       </w:r>
-      <w:proofErr w:type="spellEnd"/>
       <w:r>
         <w:t xml:space="preserve"> == </w:t>
       </w:r>
@@ -2848,31 +1698,7 @@
         <w:t>orney at the time of reference.</w:t>
       </w:r>
       <w:r>
-        <w:t xml:space="preserve">{% </w:t>
-      </w:r>
-      <w:proofErr w:type="spellStart"/>
-      <w:r>
-        <w:t>elif</w:t>
-      </w:r>
-      <w:proofErr w:type="spellEnd"/>
-      <w:r>
-        <w:t xml:space="preserve"> </w:t>
-      </w:r>
-      <w:proofErr w:type="spellStart"/>
-      <w:r>
-        <w:t>delegate_decisions</w:t>
-      </w:r>
-      <w:proofErr w:type="spellEnd"/>
-      <w:r>
-        <w:t xml:space="preserve"> == “authorized” %}My agent shall have the right by written instrument to delegate any or all of the foregoing powers involving discretionary decision-making to {{</w:t>
-      </w:r>
-      <w:proofErr w:type="spellStart"/>
-      <w:r>
-        <w:t>delegate.name.full</w:t>
-      </w:r>
-      <w:proofErr w:type="spellEnd"/>
-      <w:r>
-        <w:t>(middle=’full’)}}, but such delegation may be amended or revoked by any agent (including any successor) named by me who is acting under this power of attorney at the time of reference.</w:t>
+        <w:t>{% elif delegate_decisions == “authorized” %}My agent shall have the right by written instrument to delegate any or all of the foregoing powers involving discretionary decision-making to {{delegate.name.full(middle=’full’)}}, but such delegation may be amended or revoked by any agent (including any successor) named by me who is acting under this power of attorney at the time of reference.</w:t>
       </w:r>
       <w:r>
         <w:t>{% else %}</w:t>
@@ -2881,12 +1707,19 @@
         <w:rPr>
           <w:strike/>
         </w:rPr>
-        <w:t>My agent shall have the right by written instrument to delegate any or all of the foregoing powers involving discretionary decision-making to any person or persons whom my agent may select, but such delegation may be amended or revoked by any agent (including any successor) named by me who is acting under this power of attorney at the time of reference.</w:t>
+        <w:t xml:space="preserve">My agent shall have the right by written instrument to delegate any or all of the foregoing powers involving discretionary decision-making to any person or persons whom my agent may select, but such delegation may be amended or revoked by any agent </w:t>
       </w:r>
       <w:r>
         <w:rPr>
           <w:strike/>
         </w:rPr>
+        <w:lastRenderedPageBreak/>
+        <w:t>(including any successor) named by me who is acting under this power of attorney at the time of reference.</w:t>
+      </w:r>
+      <w:r>
+        <w:rPr>
+          <w:strike/>
+        </w:rPr>
         <w:t xml:space="preserve"> </w:t>
       </w:r>
       <w:r>
@@ -2911,7 +1744,6 @@
         <w:ind w:left="-5" w:right="64"/>
       </w:pPr>
       <w:r>
-        <w:lastRenderedPageBreak/>
         <w:t>(</w:t>
       </w:r>
       <w:r>
@@ -2948,11 +1780,9 @@
       <w:r>
         <w:t xml:space="preserve"> if </w:t>
       </w:r>
-      <w:proofErr w:type="spellStart"/>
       <w:r>
         <w:t>agent_compensation</w:t>
       </w:r>
-      <w:proofErr w:type="spellEnd"/>
       <w:r>
         <w:t xml:space="preserve"> == </w:t>
       </w:r>
@@ -2972,31 +1802,7 @@
         <w:t>My agent shall be entitled to reasonable compensation for services rendered as agent under this power of attorney.</w:t>
       </w:r>
       <w:r>
-        <w:t xml:space="preserve">{% </w:t>
-      </w:r>
-      <w:proofErr w:type="spellStart"/>
-      <w:r>
-        <w:t>elif</w:t>
-      </w:r>
-      <w:proofErr w:type="spellEnd"/>
-      <w:r>
-        <w:t xml:space="preserve"> </w:t>
-      </w:r>
-      <w:proofErr w:type="spellStart"/>
-      <w:r>
-        <w:t>agent_compensation</w:t>
-      </w:r>
-      <w:proofErr w:type="spellEnd"/>
-      <w:r>
-        <w:t xml:space="preserve"> == “</w:t>
-      </w:r>
-      <w:proofErr w:type="spellStart"/>
-      <w:r>
-        <w:t>with_limits</w:t>
-      </w:r>
-      <w:proofErr w:type="spellEnd"/>
-      <w:r>
-        <w:t>” %}My agent shall be entitled to compensation not to exceed</w:t>
+        <w:t>{% elif agent_compensation == “with_limits” %}My agent shall be entitled to compensation not to exceed</w:t>
       </w:r>
       <w:r>
         <w:t xml:space="preserve"> </w:t>
@@ -3007,11 +1813,9 @@
       <w:r>
         <w:t>currency(</w:t>
       </w:r>
-      <w:proofErr w:type="spellStart"/>
       <w:r>
         <w:t>compensate_amount</w:t>
       </w:r>
-      <w:proofErr w:type="spellEnd"/>
       <w:r>
         <w:t>)</w:t>
       </w:r>
@@ -3022,105 +1826,38 @@
         <w:t xml:space="preserve"> </w:t>
       </w:r>
       <w:r>
-        <w:t>{{</w:t>
-      </w:r>
-      <w:proofErr w:type="spellStart"/>
-      <w:r>
-        <w:t>compensate_time</w:t>
-      </w:r>
-      <w:r>
-        <w:t>.lower</w:t>
-      </w:r>
-      <w:proofErr w:type="spellEnd"/>
-      <w:r>
-        <w:t>()</w:t>
-      </w:r>
-      <w:r>
-        <w:t xml:space="preserve">}} for services rendered as agent under this power of attorney.{% </w:t>
-      </w:r>
-      <w:proofErr w:type="spellStart"/>
-      <w:r>
-        <w:t>elif</w:t>
-      </w:r>
-      <w:proofErr w:type="spellEnd"/>
-      <w:r>
-        <w:t xml:space="preserve"> </w:t>
-      </w:r>
-      <w:proofErr w:type="spellStart"/>
-      <w:r>
-        <w:t>agent_compensation</w:t>
-      </w:r>
-      <w:proofErr w:type="spellEnd"/>
-      <w:r>
-        <w:t xml:space="preserve"> == “</w:t>
-      </w:r>
-      <w:proofErr w:type="spellStart"/>
-      <w:r>
-        <w:t>expenses_only</w:t>
-      </w:r>
-      <w:proofErr w:type="spellEnd"/>
-      <w:r>
-        <w:t>” %}My agent</w:t>
-      </w:r>
-      <w:r>
-        <w:t xml:space="preserve"> shall not be entitled to reasonable compensation for their services. They will only be entitled to reimbursement for reasonable </w:t>
-      </w:r>
-      <w:proofErr w:type="gramStart"/>
-      <w:r>
-        <w:t>expenses.</w:t>
-      </w:r>
-      <w:r>
-        <w:t>{</w:t>
-      </w:r>
-      <w:proofErr w:type="gramEnd"/>
-      <w:r>
-        <w:t>%</w:t>
-      </w:r>
-      <w:r>
-        <w:t xml:space="preserve"> else </w:t>
-      </w:r>
-      <w:proofErr w:type="gramStart"/>
-      <w:r>
-        <w:t>%}</w:t>
+        <w:t>{{compensate_time</w:t>
+      </w:r>
+      <w:r>
+        <w:t>.lower()</w:t>
+      </w:r>
+      <w:r>
+        <w:t>}} for services rendered as agent under this power of attorney.{% elif agent_compensation == “expenses_only” %}My agent</w:t>
+      </w:r>
+      <w:r>
+        <w:t xml:space="preserve"> shall not be entitled to reasonable compensation for their services. They will only be entitled to reimbursement for reasonable expenses.</w:t>
+      </w:r>
+      <w:r>
+        <w:t>{%</w:t>
+      </w:r>
+      <w:r>
+        <w:t xml:space="preserve"> else %}</w:t>
       </w:r>
       <w:r>
         <w:rPr>
           <w:strike/>
         </w:rPr>
-        <w:t>My</w:t>
-      </w:r>
-      <w:proofErr w:type="gramEnd"/>
-      <w:r>
-        <w:rPr>
-          <w:strike/>
-        </w:rPr>
-        <w:t xml:space="preserve"> agent shall be entitled to reasonable compensation for services rendered as agent under this power of </w:t>
-      </w:r>
-      <w:proofErr w:type="gramStart"/>
-      <w:r>
-        <w:rPr>
-          <w:strike/>
-        </w:rPr>
-        <w:t>attorney</w:t>
+        <w:t>My agent shall be entitled to reasonable compensation for services rendered as agent under this power of attorney</w:t>
       </w:r>
       <w:r>
         <w:t>.</w:t>
       </w:r>
       <w:r>
-        <w:t>{</w:t>
-      </w:r>
-      <w:proofErr w:type="gramEnd"/>
-      <w:r>
-        <w:t>%</w:t>
-      </w:r>
-      <w:r>
-        <w:t xml:space="preserve"> </w:t>
-      </w:r>
-      <w:proofErr w:type="gramStart"/>
-      <w:r>
-        <w:t>endif %}</w:t>
-      </w:r>
-      <w:proofErr w:type="gramEnd"/>
+        <w:t>{%</w:t>
+      </w:r>
+      <w:r>
+        <w:t xml:space="preserve"> endif %}</w:t>
+      </w:r>
       <w:r>
         <w:t xml:space="preserve"> </w:t>
       </w:r>
@@ -3180,16 +1917,11 @@
         <w:t xml:space="preserve"> </w:t>
       </w:r>
       <w:r>
-        <w:t xml:space="preserve">{% if </w:t>
-      </w:r>
-      <w:proofErr w:type="spellStart"/>
-      <w:r>
-        <w:t>effective_</w:t>
+        <w:t>{% if effective_</w:t>
       </w:r>
       <w:r>
         <w:t>date_choice</w:t>
       </w:r>
-      <w:proofErr w:type="spellEnd"/>
       <w:r>
         <w:t xml:space="preserve"> == </w:t>
       </w:r>
@@ -3209,23 +1941,7 @@
         <w:t>nly during times when a doctor has decided that I cannot make decisions for myself</w:t>
       </w:r>
       <w:r>
-        <w:t xml:space="preserve">{% </w:t>
-      </w:r>
-      <w:proofErr w:type="spellStart"/>
-      <w:r>
-        <w:t>elif</w:t>
-      </w:r>
-      <w:proofErr w:type="spellEnd"/>
-      <w:r>
-        <w:t xml:space="preserve"> </w:t>
-      </w:r>
-      <w:proofErr w:type="spellStart"/>
-      <w:r>
-        <w:t>effective_date_choice</w:t>
-      </w:r>
-      <w:proofErr w:type="spellEnd"/>
-      <w:r>
-        <w:t xml:space="preserve"> == “detained” %}</w:t>
+        <w:t>{% elif effective_date_choice == “detained” %}</w:t>
       </w:r>
       <w:r>
         <w:t xml:space="preserve"> </w:t>
@@ -3243,35 +1959,14 @@
         <w:t>financial decisions</w:t>
       </w:r>
       <w:r>
-        <w:t xml:space="preserve">{% </w:t>
-      </w:r>
-      <w:proofErr w:type="spellStart"/>
-      <w:r>
-        <w:t>elif</w:t>
-      </w:r>
-      <w:proofErr w:type="spellEnd"/>
-      <w:r>
-        <w:t xml:space="preserve"> </w:t>
-      </w:r>
-      <w:proofErr w:type="spellStart"/>
-      <w:r>
-        <w:t>effective_date_choice</w:t>
-      </w:r>
-      <w:proofErr w:type="spellEnd"/>
-      <w:r>
-        <w:t xml:space="preserve"> == “other” %}on </w:t>
-      </w:r>
-      <w:r>
-        <w:t>{{</w:t>
-      </w:r>
-      <w:proofErr w:type="spellStart"/>
-      <w:r>
-        <w:t>effective_date</w:t>
+        <w:t xml:space="preserve">{% elif effective_date_choice == “other” %}on </w:t>
+      </w:r>
+      <w:r>
+        <w:t>{{effective_date</w:t>
       </w:r>
       <w:r>
         <w:t>_text</w:t>
       </w:r>
-      <w:proofErr w:type="spellEnd"/>
       <w:r>
         <w:t>}}{% else %}</w:t>
       </w:r>
@@ -3340,21 +2035,13 @@
         <w:t xml:space="preserve">of attorney shall terminate </w:t>
       </w:r>
       <w:r>
-        <w:t xml:space="preserve">{% if </w:t>
-      </w:r>
-      <w:proofErr w:type="spellStart"/>
-      <w:r>
-        <w:t>end_</w:t>
+        <w:t>{% if end_</w:t>
       </w:r>
       <w:r>
         <w:t>at</w:t>
       </w:r>
       <w:r>
-        <w:t>_death</w:t>
-      </w:r>
-      <w:proofErr w:type="spellEnd"/>
-      <w:r>
-        <w:t xml:space="preserve"> == </w:t>
+        <w:t xml:space="preserve">_death == </w:t>
       </w:r>
       <w:r>
         <w:t>False</w:t>
@@ -3363,15 +2050,7 @@
         <w:t xml:space="preserve"> %}</w:t>
       </w:r>
       <w:r>
-        <w:t xml:space="preserve">{% if </w:t>
-      </w:r>
-      <w:proofErr w:type="spellStart"/>
-      <w:r>
-        <w:t>end_date_choice</w:t>
-      </w:r>
-      <w:proofErr w:type="spellEnd"/>
-      <w:r>
-        <w:t xml:space="preserve"> == “ doctor” %}</w:t>
+        <w:t>{% if end_date_choice == “ doctor” %}</w:t>
       </w:r>
       <w:r>
         <w:t xml:space="preserve"> </w:t>
@@ -3407,51 +2086,18 @@
         <w:t xml:space="preserve"> my financial affairs</w:t>
       </w:r>
       <w:r>
-        <w:t xml:space="preserve">{% </w:t>
-      </w:r>
-      <w:proofErr w:type="spellStart"/>
-      <w:r>
-        <w:t>elif</w:t>
-      </w:r>
-      <w:proofErr w:type="spellEnd"/>
-      <w:r>
-        <w:t xml:space="preserve"> </w:t>
-      </w:r>
-      <w:proofErr w:type="spellStart"/>
-      <w:r>
-        <w:t>end_date_choice</w:t>
-      </w:r>
-      <w:proofErr w:type="spellEnd"/>
-      <w:r>
-        <w:t xml:space="preserve"> == “custody” %}when I have been released from custody{% </w:t>
-      </w:r>
-      <w:proofErr w:type="spellStart"/>
-      <w:r>
-        <w:t>elif</w:t>
-      </w:r>
-      <w:proofErr w:type="spellEnd"/>
-      <w:r>
-        <w:t xml:space="preserve"> </w:t>
-      </w:r>
-      <w:proofErr w:type="spellStart"/>
-      <w:r>
-        <w:t>end_date_choice</w:t>
-      </w:r>
-      <w:proofErr w:type="spellEnd"/>
-      <w:r>
-        <w:t xml:space="preserve"> == “other” %}on {</w:t>
-      </w:r>
-      <w:r>
-        <w:t>{</w:t>
-      </w:r>
-      <w:proofErr w:type="spellStart"/>
-      <w:r>
-        <w:t>end_date</w:t>
+        <w:t xml:space="preserve">{% elif end_date_choice </w:t>
+      </w:r>
+      <w:r>
+        <w:lastRenderedPageBreak/>
+        <w:t>== “custody” %}when I have been released from custody{% elif end_date_choice == “other” %}on {</w:t>
+      </w:r>
+      <w:r>
+        <w:t>{end_date</w:t>
       </w:r>
       <w:r>
         <w:t>_text</w:t>
       </w:r>
-      <w:proofErr w:type="spellEnd"/>
       <w:r>
         <w:t>}}</w:t>
       </w:r>
@@ -3481,7 +2127,6 @@
         <w:jc w:val="left"/>
       </w:pPr>
       <w:r>
-        <w:lastRenderedPageBreak/>
         <w:t xml:space="preserve"> </w:t>
       </w:r>
     </w:p>
@@ -3551,35 +2196,20 @@
         <w:t>If any agent named by me shall die, become incompetent, resign or refuse to accept the office of agent, I name the following (each to act alone and successively, in the order named)</w:t>
       </w:r>
       <w:r>
-        <w:t xml:space="preserve"> as successor(s) to such </w:t>
-      </w:r>
-      <w:proofErr w:type="gramStart"/>
-      <w:r>
-        <w:t>agent:</w:t>
-      </w:r>
-      <w:r>
-        <w:t>{</w:t>
-      </w:r>
-      <w:proofErr w:type="gramEnd"/>
-      <w:r>
-        <w:t>%</w:t>
+        <w:t xml:space="preserve"> as successor(s) to such agent:</w:t>
+      </w:r>
+      <w:r>
+        <w:t>{%</w:t>
       </w:r>
       <w:r>
         <w:t xml:space="preserve"> if </w:t>
       </w:r>
-      <w:proofErr w:type="spellStart"/>
       <w:r>
         <w:t>any_successors</w:t>
       </w:r>
-      <w:proofErr w:type="spellEnd"/>
-      <w:r>
-        <w:t xml:space="preserve"> == </w:t>
-      </w:r>
-      <w:proofErr w:type="gramStart"/>
-      <w:r>
-        <w:t>True %}</w:t>
-      </w:r>
-      <w:proofErr w:type="gramEnd"/>
+      <w:r>
+        <w:t xml:space="preserve"> == True %}</w:t>
+      </w:r>
     </w:p>
     <w:p>
       <w:pPr>
@@ -3591,13 +2221,8 @@
         <w:t>{%</w:t>
       </w:r>
       <w:r>
-        <w:t xml:space="preserve"> for person in </w:t>
-      </w:r>
-      <w:proofErr w:type="gramStart"/>
-      <w:r>
-        <w:t>successors %}</w:t>
-      </w:r>
-      <w:proofErr w:type="gramEnd"/>
+        <w:t xml:space="preserve"> for person in successors %}</w:t>
+      </w:r>
     </w:p>
     <w:p>
       <w:pPr>
@@ -3609,16 +2234,11 @@
         <w:ind w:right="64"/>
       </w:pPr>
       <w:r>
-        <w:t>{{</w:t>
-      </w:r>
-      <w:proofErr w:type="spellStart"/>
-      <w:r>
-        <w:t>person.</w:t>
+        <w:t>{{person.</w:t>
       </w:r>
       <w:r>
         <w:t>name.full</w:t>
       </w:r>
-      <w:proofErr w:type="spellEnd"/>
       <w:r>
         <w:t>(middle=’full’)</w:t>
       </w:r>
@@ -3626,26 +2246,10 @@
         <w:t xml:space="preserve">}}, </w:t>
       </w:r>
       <w:r>
-        <w:t xml:space="preserve">{% if </w:t>
-      </w:r>
-      <w:proofErr w:type="spellStart"/>
-      <w:r>
-        <w:t>person.in_america</w:t>
-      </w:r>
-      <w:proofErr w:type="spellEnd"/>
-      <w:r>
-        <w:t xml:space="preserve"> == True %}</w:t>
-      </w:r>
-      <w:r>
-        <w:t>{{</w:t>
-      </w:r>
-      <w:proofErr w:type="spellStart"/>
-      <w:r>
-        <w:t>person.address.on_one_line</w:t>
-      </w:r>
-      <w:proofErr w:type="spellEnd"/>
-      <w:r>
-        <w:t>(</w:t>
+        <w:t>{% if person.in_america == True %}</w:t>
+      </w:r>
+      <w:r>
+        <w:t>{{person.address.on_one_line(</w:t>
       </w:r>
       <w:r>
         <w:t>bare=True</w:t>
@@ -3660,34 +2264,10 @@
         <w:t>{% else %}{{person.intl_address_1}}, {{person.intl_address_2}}{% endif %}</w:t>
       </w:r>
       <w:r>
-        <w:t xml:space="preserve">{% if </w:t>
-      </w:r>
-      <w:proofErr w:type="spellStart"/>
-      <w:r>
-        <w:t>person.phone_number</w:t>
-      </w:r>
-      <w:proofErr w:type="spellEnd"/>
-      <w:r>
-        <w:t xml:space="preserve"> != “” %}</w:t>
-      </w:r>
-      <w:r>
-        <w:t>, {{</w:t>
-      </w:r>
-      <w:proofErr w:type="spellStart"/>
-      <w:r>
-        <w:t>phone_number_formatted</w:t>
-      </w:r>
-      <w:proofErr w:type="spellEnd"/>
-      <w:r>
-        <w:t>(</w:t>
-      </w:r>
-      <w:proofErr w:type="spellStart"/>
-      <w:r>
-        <w:t>person.phone_number</w:t>
-      </w:r>
-      <w:proofErr w:type="spellEnd"/>
-      <w:r>
-        <w:t>)}}</w:t>
+        <w:t>{% if person.phone_number != “” %}</w:t>
+      </w:r>
+      <w:r>
+        <w:t>, {{phone_number_formatted(person.phone_number)}}</w:t>
       </w:r>
       <w:r>
         <w:t>{% endif %}</w:t>
@@ -3701,32 +2281,11 @@
         <w:t>{%</w:t>
       </w:r>
       <w:r>
-        <w:t xml:space="preserve"> </w:t>
-      </w:r>
-      <w:proofErr w:type="spellStart"/>
-      <w:r>
-        <w:t>endfor</w:t>
-      </w:r>
-      <w:proofErr w:type="spellEnd"/>
-      <w:r>
-        <w:t xml:space="preserve"> </w:t>
-      </w:r>
-      <w:proofErr w:type="gramStart"/>
-      <w:r>
-        <w:t>%}</w:t>
-      </w:r>
-      <w:r>
-        <w:t>{</w:t>
-      </w:r>
-      <w:proofErr w:type="gramEnd"/>
-      <w:r>
-        <w:t xml:space="preserve">% </w:t>
-      </w:r>
-      <w:proofErr w:type="gramStart"/>
-      <w:r>
-        <w:t>else %}</w:t>
-      </w:r>
-      <w:proofErr w:type="gramEnd"/>
+        <w:t xml:space="preserve"> endfor %}</w:t>
+      </w:r>
+      <w:r>
+        <w:t>{% else %}</w:t>
+      </w:r>
     </w:p>
     <w:p>
       <w:pPr>
@@ -3741,27 +2300,14 @@
         <w:t xml:space="preserve">    </w:t>
       </w:r>
       <w:r>
-        <w:t xml:space="preserve">I choose not to name a successor </w:t>
-      </w:r>
-      <w:proofErr w:type="gramStart"/>
-      <w:r>
-        <w:t>agent.</w:t>
-      </w:r>
-      <w:r>
-        <w:t>{</w:t>
-      </w:r>
-      <w:proofErr w:type="gramEnd"/>
-      <w:r>
-        <w:t>%</w:t>
-      </w:r>
-      <w:r>
-        <w:t xml:space="preserve"> </w:t>
-      </w:r>
-      <w:proofErr w:type="gramStart"/>
-      <w:r>
-        <w:t>endif %}</w:t>
-      </w:r>
-      <w:proofErr w:type="gramEnd"/>
+        <w:t>I choose not to name a successor agent.</w:t>
+      </w:r>
+      <w:r>
+        <w:t>{%</w:t>
+      </w:r>
+      <w:r>
+        <w:t xml:space="preserve"> endif %}</w:t>
+      </w:r>
     </w:p>
     <w:p>
       <w:pPr>
@@ -3775,15 +2321,7 @@
         <w:ind w:left="-5" w:right="64"/>
       </w:pPr>
       <w:r>
-        <w:t xml:space="preserve">For purposes of this paragraph 8, a person shall </w:t>
-      </w:r>
-      <w:proofErr w:type="gramStart"/>
-      <w:r>
-        <w:t>be considered to be</w:t>
-      </w:r>
-      <w:proofErr w:type="gramEnd"/>
-      <w:r>
-        <w:t xml:space="preserve"> incompetent if and while the person is a minor or an adjudicated incompetent or disabled person or the person is unable to give prompt and intelligent consideration to business matters, as certified by a licensed physician. </w:t>
+        <w:t xml:space="preserve">For purposes of this paragraph 8, a person shall be considered to be incompetent if and while the person is a minor or an adjudicated incompetent or disabled person or the person is unable to give prompt and intelligent consideration to business matters, as certified by a licensed physician. </w:t>
       </w:r>
     </w:p>
     <w:p>
@@ -3832,16 +2370,15 @@
         <w:ind w:right="64"/>
       </w:pPr>
       <w:r>
+        <w:lastRenderedPageBreak/>
         <w:t>{%</w:t>
       </w:r>
       <w:r>
         <w:t xml:space="preserve"> if </w:t>
       </w:r>
-      <w:proofErr w:type="spellStart"/>
       <w:r>
         <w:t>is_guardian</w:t>
       </w:r>
-      <w:proofErr w:type="spellEnd"/>
       <w:r>
         <w:t xml:space="preserve"> == True %}</w:t>
       </w:r>
@@ -3861,14 +2398,7 @@
         <w:rPr>
           <w:strike/>
         </w:rPr>
-        <w:t xml:space="preserve">If a guardian of my estate </w:t>
-      </w:r>
-      <w:r>
-        <w:rPr>
-          <w:strike/>
-        </w:rPr>
-        <w:lastRenderedPageBreak/>
-        <w:t>(my property) is to be appointed, I nominate the agent acting under this power of attorney as such guardian, to serve without bond or security</w:t>
+        <w:t>If a guardian of my estate (my property) is to be appointed, I nominate the agent acting under this power of attorney as such guardian, to serve without bond or security</w:t>
       </w:r>
       <w:r>
         <w:t>.{% endif %}</w:t>
@@ -3893,15 +2423,7 @@
         <w:ind w:right="64"/>
       </w:pPr>
       <w:r>
-        <w:t xml:space="preserve">I am fully informed as to all the contents of this form and understand the full </w:t>
-      </w:r>
-      <w:proofErr w:type="gramStart"/>
-      <w:r>
-        <w:t>import</w:t>
-      </w:r>
-      <w:proofErr w:type="gramEnd"/>
-      <w:r>
-        <w:t xml:space="preserve"> of this grant of powers to my agent. </w:t>
+        <w:t xml:space="preserve">I am fully informed as to all the contents of this form and understand the full import of this grant of powers to my agent. </w:t>
       </w:r>
     </w:p>
     <w:p>
@@ -3950,15 +2472,7 @@
         <w:ind w:right="64"/>
       </w:pPr>
       <w:r>
-        <w:t xml:space="preserve">The Notice to </w:t>
-      </w:r>
-      <w:proofErr w:type="gramStart"/>
-      <w:r>
-        <w:t>Agent</w:t>
-      </w:r>
-      <w:proofErr w:type="gramEnd"/>
-      <w:r>
-        <w:t xml:space="preserve">, as set out below, is incorporated by reference and included as part of this form. </w:t>
+        <w:t xml:space="preserve">The Notice to Agent, as set out below, is incorporated by reference and included as part of this form. </w:t>
       </w:r>
     </w:p>
     <w:p>
@@ -3991,11 +2505,7 @@
         <w:jc w:val="left"/>
       </w:pPr>
       <w:r>
-        <w:t>Dated: _______________</w:t>
-      </w:r>
-      <w:proofErr w:type="gramStart"/>
-      <w:r>
-        <w:t xml:space="preserve">_ </w:t>
+        <w:t xml:space="preserve">Dated: ________________ </w:t>
       </w:r>
       <w:r>
         <w:tab/>
@@ -4003,11 +2513,7 @@
       </w:r>
       <w:r>
         <w:tab/>
-        <w:t>Signed</w:t>
-      </w:r>
-      <w:proofErr w:type="gramEnd"/>
-      <w:r>
-        <w:t xml:space="preserve">: _____________________________ </w:t>
+        <w:t xml:space="preserve">Signed: _____________________________ </w:t>
       </w:r>
     </w:p>
     <w:p>
@@ -4017,23 +2523,8 @@
         <w:jc w:val="right"/>
       </w:pPr>
       <w:r>
-        <w:t>{{</w:t>
-      </w:r>
-      <w:proofErr w:type="spellStart"/>
-      <w:proofErr w:type="gramStart"/>
-      <w:r>
-        <w:t>principal.name.full</w:t>
-      </w:r>
-      <w:proofErr w:type="spellEnd"/>
-      <w:proofErr w:type="gramEnd"/>
-      <w:r>
-        <w:t>(middle=’full</w:t>
-      </w:r>
-      <w:proofErr w:type="gramStart"/>
-      <w:r>
-        <w:t>’)}}</w:t>
-      </w:r>
-      <w:proofErr w:type="gramEnd"/>
+        <w:t>{{principal.name.full(middle=’full’)}}</w:t>
+      </w:r>
       <w:r>
         <w:t xml:space="preserve"> </w:t>
       </w:r>
@@ -4083,15 +2574,7 @@
         <w:t xml:space="preserve">The undersigned witness certifies that </w:t>
       </w:r>
       <w:r>
-        <w:t>{{</w:t>
-      </w:r>
-      <w:proofErr w:type="spellStart"/>
-      <w:r>
-        <w:t>principal.name.full</w:t>
-      </w:r>
-      <w:proofErr w:type="spellEnd"/>
-      <w:r>
-        <w:t>(middle=’full’)}}</w:t>
+        <w:t>{{principal.name.full(middle=’full’)}}</w:t>
       </w:r>
       <w:r>
         <w:t xml:space="preserve">, known to me to be the same person whose name is subscribed as principal to the foregoing power of attorney, appeared before me and the notary public and acknowledged signing and delivering the instrument as the free and voluntary act of the principal, for the uses and purposes therein set forth. I believe him or her to be of sound mind and memory. The undersigned witness also certifies that the witness is not: (a) the attending physician or mental health service provider or a relative of the physician or provider; (b) an owner, operator, or relative of an owner or operator of a health care facility in which the principal is a patient or resident; (c) a parent, sibling, descendant, or any spouse of such parent, sibling, or descendant of either the principal or any agent or successor agent under the foregoing power of attorney, whether such relationship is by blood, marriage, or adoption; or (d) an agent or successor agent under the foregoing power of attorney. </w:t>
@@ -4104,6 +2587,7 @@
         <w:jc w:val="left"/>
       </w:pPr>
       <w:r>
+        <w:lastRenderedPageBreak/>
         <w:t xml:space="preserve"> </w:t>
       </w:r>
     </w:p>
@@ -4116,17 +2600,10 @@
         <w:jc w:val="left"/>
       </w:pPr>
       <w:r>
-        <w:t>Dated: ____________</w:t>
-      </w:r>
-      <w:proofErr w:type="gramStart"/>
-      <w:r>
-        <w:t xml:space="preserve">_  </w:t>
+        <w:t xml:space="preserve">Dated: _____________  </w:t>
       </w:r>
       <w:r>
         <w:tab/>
-      </w:r>
-      <w:proofErr w:type="gramEnd"/>
-      <w:r>
         <w:t xml:space="preserve">Signed:  __________________________________ </w:t>
       </w:r>
     </w:p>
@@ -4145,7 +2622,6 @@
         <w:ind w:left="-5" w:right="64"/>
       </w:pPr>
       <w:r>
-        <w:lastRenderedPageBreak/>
         <w:t>(</w:t>
       </w:r>
       <w:r>
@@ -4184,15 +2660,7 @@
         <w:t>The undersigned witness certifies that</w:t>
       </w:r>
       <w:r>
-        <w:t xml:space="preserve"> {{</w:t>
-      </w:r>
-      <w:proofErr w:type="spellStart"/>
-      <w:r>
-        <w:t>principal.name.full</w:t>
-      </w:r>
-      <w:proofErr w:type="spellEnd"/>
-      <w:r>
-        <w:t>(middle=’full’)}}</w:t>
+        <w:t xml:space="preserve"> {{principal.name.full(middle=’full’)}}</w:t>
       </w:r>
       <w:r>
         <w:t xml:space="preserve">, known to me to be the same person whose name is subscribed as principal to the foregoing power of attorney, appeared before me and the notary public and acknowledged signing and delivering the instrument as the free and voluntary act of the principal, for the uses and purposes therein set forth. I believe him or her to be of sound mind and memory. The undersigned witness also certifies that the witness is not: (a) the attending physician or mental health service provider or a relative of the physician or provider; (b) an owner, operator, or relative of an owner or operator of a health care facility in which the principal is a patient or resident; (c) a parent, sibling, descendant, or any spouse of such parent, sibling, or descendant of either the principal or any agent or successor agent under the foregoing power of attorney, whether such relationship is by blood, marriage, or adoption; or (d) an agent or successor agent under the foregoing power of attorney. </w:t>
@@ -4217,19 +2685,11 @@
         <w:jc w:val="left"/>
       </w:pPr>
       <w:r>
-        <w:t>Dated: _______________</w:t>
-      </w:r>
-      <w:proofErr w:type="gramStart"/>
-      <w:r>
-        <w:t xml:space="preserve">_ </w:t>
+        <w:t xml:space="preserve">Dated: ________________ </w:t>
       </w:r>
       <w:r>
         <w:tab/>
-        <w:t>Signed</w:t>
-      </w:r>
-      <w:proofErr w:type="gramEnd"/>
-      <w:r>
-        <w:t xml:space="preserve">:  __________________________________ </w:t>
+        <w:t xml:space="preserve">Signed:  __________________________________ </w:t>
       </w:r>
     </w:p>
     <w:p>
@@ -4257,15 +2717,7 @@
         <w:ind w:left="-5" w:right="64"/>
       </w:pPr>
       <w:r>
-        <w:t>State of   ___________________________</w:t>
-      </w:r>
-      <w:proofErr w:type="gramStart"/>
-      <w:r>
-        <w:t>_ )</w:t>
-      </w:r>
-      <w:proofErr w:type="gramEnd"/>
-      <w:r>
-        <w:t xml:space="preserve"> </w:t>
+        <w:t xml:space="preserve">State of   ____________________________ ) </w:t>
       </w:r>
     </w:p>
     <w:p>
@@ -4319,23 +2771,7 @@
         <w:ind w:left="-5" w:right="64"/>
       </w:pPr>
       <w:r>
-        <w:t xml:space="preserve">County </w:t>
-      </w:r>
-      <w:proofErr w:type="gramStart"/>
-      <w:r>
-        <w:t>of ___</w:t>
-      </w:r>
-      <w:proofErr w:type="gramEnd"/>
-      <w:r>
-        <w:t>______________________</w:t>
-      </w:r>
-      <w:proofErr w:type="gramStart"/>
-      <w:r>
-        <w:t>_  )</w:t>
-      </w:r>
-      <w:proofErr w:type="gramEnd"/>
-      <w:r>
-        <w:t xml:space="preserve"> </w:t>
+        <w:t xml:space="preserve">County of __________________________  ) </w:t>
       </w:r>
     </w:p>
     <w:p>
@@ -4387,17 +2823,10 @@
         <w:t>..............</w:t>
       </w:r>
       <w:r>
-        <w:t>..</w:t>
-      </w:r>
-      <w:proofErr w:type="gramStart"/>
-      <w:r>
-        <w:t>....)</w:t>
-      </w:r>
-      <w:proofErr w:type="gramEnd"/>
-      <w:r>
-        <w:t xml:space="preserve"> in person and acknowledged signing and delivering the instrument as the free and voluntary act of the principal, for the uses </w:t>
-      </w:r>
-      <w:r>
+        <w:t xml:space="preserve">......) in person and acknowledged signing and delivering the instrument as the free and voluntary act of the principal, for the uses </w:t>
+      </w:r>
+      <w:r>
+        <w:lastRenderedPageBreak/>
         <w:t>and purposes therein set forth</w:t>
       </w:r>
       <w:r>
@@ -4437,7 +2866,6 @@
         <w:jc w:val="right"/>
       </w:pPr>
       <w:r>
-        <w:lastRenderedPageBreak/>
         <w:t xml:space="preserve">Notary Public </w:t>
       </w:r>
     </w:p>
@@ -4458,15 +2886,7 @@
         <w:jc w:val="left"/>
       </w:pPr>
       <w:r>
-        <w:t>My commission expires</w:t>
-      </w:r>
-      <w:proofErr w:type="gramStart"/>
-      <w:r>
-        <w:t>:  __</w:t>
-      </w:r>
-      <w:proofErr w:type="gramEnd"/>
-      <w:r>
-        <w:t>___________________________________________ (</w:t>
+        <w:t>My commission expires:  _____________________________________________ (</w:t>
       </w:r>
       <w:r>
         <w:rPr>
@@ -4592,13 +3012,8 @@
               <w:jc w:val="left"/>
             </w:pPr>
             <w:r>
-              <w:t xml:space="preserve">my agent (and successors) </w:t>
+              <w:t>my agent (and successors) are</w:t>
             </w:r>
-            <w:proofErr w:type="gramStart"/>
-            <w:r>
-              <w:t>are</w:t>
-            </w:r>
-            <w:proofErr w:type="gramEnd"/>
             <w:r>
               <w:t xml:space="preserve"> </w:t>
             </w:r>
@@ -4732,26 +3147,10 @@
               <w:jc w:val="left"/>
             </w:pPr>
             <w:r>
-              <w:t xml:space="preserve">{% if </w:t>
-            </w:r>
-            <w:proofErr w:type="spellStart"/>
-            <w:r>
-              <w:t>any_successors</w:t>
-            </w:r>
-            <w:proofErr w:type="spellEnd"/>
-            <w:r>
-              <w:t xml:space="preserve"> == True </w:t>
-            </w:r>
-            <w:proofErr w:type="gramStart"/>
-            <w:r>
-              <w:t>%}</w:t>
+              <w:t>{% if any_successors == True %}</w:t>
             </w:r>
             <w:r>
-              <w:t>{</w:t>
-            </w:r>
-            <w:proofErr w:type="gramEnd"/>
-            <w:r>
-              <w:t>% for person in successors %}</w:t>
+              <w:t>{% for person in successors %}</w:t>
             </w:r>
             <w:r>
               <w:t xml:space="preserve"> </w:t>
@@ -4892,26 +3291,10 @@
               <w:jc w:val="left"/>
             </w:pPr>
             <w:r>
-              <w:t xml:space="preserve">{% </w:t>
-            </w:r>
-            <w:proofErr w:type="spellStart"/>
-            <w:r>
-              <w:t>endfor</w:t>
-            </w:r>
-            <w:proofErr w:type="spellEnd"/>
-            <w:r>
-              <w:t xml:space="preserve"> </w:t>
-            </w:r>
-            <w:proofErr w:type="gramStart"/>
-            <w:r>
-              <w:t>%}</w:t>
+              <w:t>{% endfor %}</w:t>
             </w:r>
             <w:r>
-              <w:t>{</w:t>
-            </w:r>
-            <w:proofErr w:type="gramEnd"/>
-            <w:r>
-              <w:t>% endif %}</w:t>
+              <w:t>{% endif %}</w:t>
             </w:r>
             <w:r>
               <w:t xml:space="preserve"> </w:t>
@@ -5011,48 +3394,11 @@
         <w:jc w:val="left"/>
       </w:pPr>
       <w:r>
-        <w:t xml:space="preserve">Name of </w:t>
-      </w:r>
-      <w:proofErr w:type="gramStart"/>
-      <w:r>
-        <w:t>preparer:{</w:t>
-      </w:r>
-      <w:proofErr w:type="gramEnd"/>
-      <w:r>
-        <w:t xml:space="preserve">% if </w:t>
-      </w:r>
-      <w:proofErr w:type="spellStart"/>
-      <w:r>
-        <w:t>for_yourself</w:t>
-      </w:r>
-      <w:proofErr w:type="spellEnd"/>
-      <w:r>
-        <w:t xml:space="preserve"> == </w:t>
-      </w:r>
-      <w:proofErr w:type="gramStart"/>
-      <w:r>
-        <w:t>False %}</w:t>
+        <w:t>Name of preparer:{% if for_yourself == False %}</w:t>
       </w:r>
       <w:r>
         <w:tab/>
-        <w:t>{{</w:t>
-      </w:r>
-      <w:proofErr w:type="spellStart"/>
-      <w:r>
-        <w:t>preparer.name.full</w:t>
-      </w:r>
-      <w:proofErr w:type="spellEnd"/>
-      <w:proofErr w:type="gramEnd"/>
-      <w:r>
-        <w:t>(middle=’full’)</w:t>
-      </w:r>
-      <w:proofErr w:type="gramStart"/>
-      <w:r>
-        <w:t>}}{</w:t>
-      </w:r>
-      <w:proofErr w:type="gramEnd"/>
-      <w:r>
-        <w:t>% else %}</w:t>
+        <w:t>{{preparer.name.full(middle=’full’)}}{% else %}</w:t>
       </w:r>
       <w:r>
         <w:tab/>
@@ -5062,21 +3408,8 @@
         <w:t>________</w:t>
       </w:r>
       <w:r>
-        <w:t>____</w:t>
-      </w:r>
-      <w:proofErr w:type="gramStart"/>
-      <w:r>
-        <w:t>_{</w:t>
-      </w:r>
-      <w:proofErr w:type="gramEnd"/>
-      <w:r>
-        <w:t xml:space="preserve">% </w:t>
-      </w:r>
-      <w:proofErr w:type="gramStart"/>
-      <w:r>
-        <w:t>endif %}</w:t>
-      </w:r>
-      <w:proofErr w:type="gramEnd"/>
+        <w:t>_____{% endif %}</w:t>
+      </w:r>
     </w:p>
     <w:p>
       <w:pPr>
@@ -5100,76 +3433,13 @@
       </w:r>
       <w:r>
         <w:tab/>
-        <w:t xml:space="preserve">{% if </w:t>
-      </w:r>
-      <w:proofErr w:type="spellStart"/>
-      <w:r>
-        <w:t>for_yourself</w:t>
-      </w:r>
-      <w:proofErr w:type="spellEnd"/>
-      <w:r>
-        <w:t xml:space="preserve"> == False and </w:t>
-      </w:r>
-      <w:proofErr w:type="spellStart"/>
-      <w:proofErr w:type="gramStart"/>
-      <w:r>
-        <w:t>preparer.address</w:t>
-      </w:r>
-      <w:proofErr w:type="gramEnd"/>
-      <w:r>
-        <w:t>.</w:t>
-      </w:r>
-      <w:proofErr w:type="gramStart"/>
-      <w:r>
-        <w:t>address</w:t>
-      </w:r>
-      <w:proofErr w:type="spellEnd"/>
-      <w:r>
-        <w:t xml:space="preserve"> !</w:t>
-      </w:r>
-      <w:proofErr w:type="gramEnd"/>
-      <w:r>
-        <w:t xml:space="preserve">= “” </w:t>
-      </w:r>
-      <w:proofErr w:type="gramStart"/>
-      <w:r>
-        <w:t>%}{</w:t>
-      </w:r>
-      <w:proofErr w:type="gramEnd"/>
-      <w:r>
-        <w:t>{</w:t>
-      </w:r>
-      <w:proofErr w:type="spellStart"/>
-      <w:proofErr w:type="gramStart"/>
-      <w:r>
-        <w:t>preparer.address</w:t>
-      </w:r>
-      <w:proofErr w:type="gramEnd"/>
-      <w:r>
-        <w:t>.</w:t>
+        <w:t>{% if for_yourself == False and preparer.address.address != “” %}{{preparer.address.</w:t>
       </w:r>
       <w:r>
         <w:t>on_one_line</w:t>
       </w:r>
-      <w:proofErr w:type="spellEnd"/>
-      <w:r>
-        <w:t>(bare=True)</w:t>
-      </w:r>
-      <w:proofErr w:type="gramStart"/>
-      <w:r>
-        <w:t>}}{</w:t>
-      </w:r>
-      <w:proofErr w:type="gramEnd"/>
-      <w:r>
-        <w:t xml:space="preserve">% else </w:t>
-      </w:r>
-      <w:proofErr w:type="gramStart"/>
-      <w:r>
-        <w:t>%}_</w:t>
-      </w:r>
-      <w:proofErr w:type="gramEnd"/>
-      <w:r>
-        <w:t>____________________________________</w:t>
+      <w:r>
+        <w:t>(bare=True)}}{% else %}_____________________________________</w:t>
       </w:r>
       <w:r>
         <w:t>_____</w:t>
@@ -5223,24 +3493,11 @@
         <w:t>______</w:t>
       </w:r>
       <w:r>
-        <w:t>_______________________________</w:t>
-      </w:r>
-      <w:proofErr w:type="gramStart"/>
-      <w:r>
-        <w:t>_</w:t>
-      </w:r>
-      <w:r>
-        <w:t>{</w:t>
-      </w:r>
-      <w:proofErr w:type="gramEnd"/>
-      <w:r>
-        <w:t xml:space="preserve">% </w:t>
-      </w:r>
-      <w:proofErr w:type="gramStart"/>
-      <w:r>
-        <w:t>endif %}</w:t>
-      </w:r>
-      <w:proofErr w:type="gramEnd"/>
+        <w:t>________________________________</w:t>
+      </w:r>
+      <w:r>
+        <w:t>{% endif %}</w:t>
+      </w:r>
     </w:p>
     <w:p>
       <w:pPr>
@@ -5263,104 +3520,22 @@
       </w:r>
       <w:r>
         <w:tab/>
-        <w:t xml:space="preserve">{% if </w:t>
-      </w:r>
-      <w:proofErr w:type="spellStart"/>
-      <w:r>
-        <w:t>for_yourself</w:t>
-      </w:r>
-      <w:proofErr w:type="spellEnd"/>
-      <w:r>
-        <w:t xml:space="preserve"> == False and </w:t>
-      </w:r>
-      <w:proofErr w:type="spellStart"/>
-      <w:proofErr w:type="gramStart"/>
-      <w:r>
-        <w:t>prepare</w:t>
+        <w:t>{% if for_yourself == False and prepare</w:t>
       </w:r>
       <w:r>
         <w:t>r</w:t>
       </w:r>
       <w:r>
-        <w:t>.phone</w:t>
-      </w:r>
-      <w:proofErr w:type="gramEnd"/>
-      <w:r>
-        <w:t>_</w:t>
-      </w:r>
-      <w:proofErr w:type="gramStart"/>
-      <w:r>
-        <w:t>number</w:t>
-      </w:r>
-      <w:proofErr w:type="spellEnd"/>
-      <w:r>
-        <w:t xml:space="preserve"> !</w:t>
-      </w:r>
-      <w:proofErr w:type="gramEnd"/>
-      <w:r>
-        <w:t>=</w:t>
-      </w:r>
-      <w:r>
-        <w:t xml:space="preserve">”” </w:t>
-      </w:r>
-      <w:proofErr w:type="gramStart"/>
-      <w:r>
-        <w:t>%}{</w:t>
-      </w:r>
-      <w:proofErr w:type="gramEnd"/>
-      <w:r>
-        <w:t>{</w:t>
-      </w:r>
-      <w:proofErr w:type="spellStart"/>
-      <w:r>
-        <w:t>phone_number_formatted</w:t>
-      </w:r>
-      <w:proofErr w:type="spellEnd"/>
-      <w:r>
-        <w:t>(</w:t>
-      </w:r>
-      <w:proofErr w:type="spellStart"/>
-      <w:proofErr w:type="gramStart"/>
-      <w:r>
-        <w:t>preparer.phone</w:t>
-      </w:r>
-      <w:proofErr w:type="gramEnd"/>
-      <w:r>
-        <w:t>_number</w:t>
-      </w:r>
-      <w:proofErr w:type="spellEnd"/>
-      <w:r>
-        <w:t>)</w:t>
-      </w:r>
-      <w:proofErr w:type="gramStart"/>
-      <w:r>
-        <w:t>}}{</w:t>
-      </w:r>
-      <w:proofErr w:type="gramEnd"/>
-      <w:r>
-        <w:t xml:space="preserve">% else </w:t>
-      </w:r>
-      <w:proofErr w:type="gramStart"/>
-      <w:r>
-        <w:t>%}_</w:t>
-      </w:r>
-      <w:proofErr w:type="gramEnd"/>
-      <w:r>
-        <w:t>_________________</w:t>
+        <w:t>.phone_number !=</w:t>
+      </w:r>
+      <w:r>
+        <w:t>”” %}{{phone_number_formatted(preparer.phone_number)}}{% else %}__________________</w:t>
       </w:r>
       <w:r>
         <w:t>___</w:t>
       </w:r>
       <w:r>
-        <w:t>______________________________</w:t>
-      </w:r>
-      <w:proofErr w:type="gramStart"/>
-      <w:r>
-        <w:t>_{</w:t>
-      </w:r>
-      <w:proofErr w:type="gramEnd"/>
-      <w:r>
-        <w:t>% endif %}</w:t>
+        <w:t>_______________________________{% endif %}</w:t>
       </w:r>
       <w:r>
         <w:br w:type="page"/>
@@ -5424,15 +3599,7 @@
         <w:ind w:left="-5" w:right="64"/>
       </w:pPr>
       <w:r>
-        <w:t xml:space="preserve">When you (the agent) accept the authority granted under this power of attorney, a special legal relationship, known as agency, is created between you and the principal. Agency imposes upon </w:t>
-      </w:r>
-      <w:proofErr w:type="gramStart"/>
-      <w:r>
-        <w:t>you</w:t>
-      </w:r>
-      <w:proofErr w:type="gramEnd"/>
-      <w:r>
-        <w:t xml:space="preserve"> duties that continue until you resign or the power of attorney is terminated or revoked. </w:t>
+        <w:t xml:space="preserve">When you (the agent) accept the authority granted under this power of attorney, a special legal relationship, known as agency, is created between you and the principal. Agency imposes upon you duties that continue until you resign or the power of attorney is terminated or revoked. </w:t>
       </w:r>
     </w:p>
     <w:p>
@@ -5450,15 +3617,7 @@
         <w:ind w:left="-5" w:right="64"/>
       </w:pPr>
       <w:r>
-        <w:t xml:space="preserve">As </w:t>
-      </w:r>
-      <w:proofErr w:type="gramStart"/>
-      <w:r>
-        <w:t>agent</w:t>
-      </w:r>
-      <w:proofErr w:type="gramEnd"/>
-      <w:r>
-        <w:t xml:space="preserve"> you must: </w:t>
+        <w:t xml:space="preserve">As agent you must: </w:t>
       </w:r>
     </w:p>
     <w:p>
@@ -5488,15 +3647,7 @@
         <w:ind w:left="-5" w:right="64"/>
       </w:pPr>
       <w:r>
-        <w:t xml:space="preserve">principal's </w:t>
-      </w:r>
-      <w:proofErr w:type="gramStart"/>
-      <w:r>
-        <w:t>property;</w:t>
-      </w:r>
-      <w:proofErr w:type="gramEnd"/>
-      <w:r>
-        <w:t xml:space="preserve"> </w:t>
+        <w:t xml:space="preserve">principal's property; </w:t>
       </w:r>
     </w:p>
     <w:p>
@@ -5518,15 +3669,7 @@
         <w:ind w:right="64" w:hanging="482"/>
       </w:pPr>
       <w:r>
-        <w:t xml:space="preserve">act in good faith for the best interest of the principal, using due care, competence, and </w:t>
-      </w:r>
-      <w:proofErr w:type="gramStart"/>
-      <w:r>
-        <w:t>diligence;</w:t>
-      </w:r>
-      <w:proofErr w:type="gramEnd"/>
-      <w:r>
-        <w:t xml:space="preserve"> </w:t>
+        <w:t xml:space="preserve">act in good faith for the best interest of the principal, using due care, competence, and diligence; </w:t>
       </w:r>
     </w:p>
     <w:p>
@@ -5548,15 +3691,7 @@
         <w:ind w:right="64" w:hanging="482"/>
       </w:pPr>
       <w:r>
-        <w:t xml:space="preserve">keep a complete and detailed record of all receipts, disbursements, and significant actions conducted for the </w:t>
-      </w:r>
-      <w:proofErr w:type="gramStart"/>
-      <w:r>
-        <w:t>principal;</w:t>
-      </w:r>
-      <w:proofErr w:type="gramEnd"/>
-      <w:r>
-        <w:t xml:space="preserve"> </w:t>
+        <w:t xml:space="preserve">keep a complete and detailed record of all receipts, disbursements, and significant actions conducted for the principal; </w:t>
       </w:r>
     </w:p>
     <w:p>
@@ -5578,15 +3713,7 @@
         <w:ind w:right="64" w:hanging="482"/>
       </w:pPr>
       <w:r>
-        <w:t xml:space="preserve">attempt to preserve the principal's estate plan, to the extent </w:t>
-      </w:r>
-      <w:proofErr w:type="gramStart"/>
-      <w:r>
-        <w:t>actually known</w:t>
-      </w:r>
-      <w:proofErr w:type="gramEnd"/>
-      <w:r>
-        <w:t xml:space="preserve"> by the agent, if preserving the plan is consistent with the principal's best interest; and </w:t>
+        <w:t xml:space="preserve">attempt to preserve the principal's estate plan, to the extent actually known by the agent, if preserving the plan is consistent with the principal's best interest; and </w:t>
       </w:r>
     </w:p>
     <w:p>
@@ -5608,23 +3735,7 @@
         <w:ind w:right="64" w:hanging="482"/>
       </w:pPr>
       <w:r>
-        <w:t xml:space="preserve">cooperate with a person who has </w:t>
-      </w:r>
-      <w:proofErr w:type="gramStart"/>
-      <w:r>
-        <w:t>authority</w:t>
-      </w:r>
-      <w:proofErr w:type="gramEnd"/>
-      <w:r>
-        <w:t xml:space="preserve"> to make health care decisions for the principal to carry out the principal's reasonable expectations to the extent </w:t>
-      </w:r>
-      <w:proofErr w:type="gramStart"/>
-      <w:r>
-        <w:t>actually in</w:t>
-      </w:r>
-      <w:proofErr w:type="gramEnd"/>
-      <w:r>
-        <w:t xml:space="preserve"> the principal's best interest. </w:t>
+        <w:t xml:space="preserve">cooperate with a person who has authority to make health care decisions for the principal to carry out the principal's reasonable expectations to the extent actually in the principal's best interest. </w:t>
       </w:r>
     </w:p>
     <w:p>
@@ -5642,15 +3753,7 @@
         <w:ind w:left="-5" w:right="64"/>
       </w:pPr>
       <w:r>
-        <w:t xml:space="preserve">As </w:t>
-      </w:r>
-      <w:proofErr w:type="gramStart"/>
-      <w:r>
-        <w:t>agent</w:t>
-      </w:r>
-      <w:proofErr w:type="gramEnd"/>
-      <w:r>
-        <w:t xml:space="preserve"> you must not do any of the following: </w:t>
+        <w:t xml:space="preserve">As agent you must not do any of the following: </w:t>
       </w:r>
     </w:p>
     <w:p>
@@ -5672,23 +3775,7 @@
         <w:ind w:right="64" w:hanging="398"/>
       </w:pPr>
       <w:r>
-        <w:t xml:space="preserve">act </w:t>
-      </w:r>
-      <w:proofErr w:type="gramStart"/>
-      <w:r>
-        <w:t>so as to</w:t>
-      </w:r>
-      <w:proofErr w:type="gramEnd"/>
-      <w:r>
-        <w:t xml:space="preserve"> create a conflict of interest that is inconsistent with the other principles in this Notice to </w:t>
-      </w:r>
-      <w:proofErr w:type="gramStart"/>
-      <w:r>
-        <w:t>Agent;</w:t>
-      </w:r>
-      <w:proofErr w:type="gramEnd"/>
-      <w:r>
-        <w:t xml:space="preserve"> </w:t>
+        <w:t xml:space="preserve">act so as to create a conflict of interest that is inconsistent with the other principles in this Notice to Agent; </w:t>
       </w:r>
     </w:p>
     <w:p>
@@ -5710,15 +3797,7 @@
         <w:ind w:right="64" w:hanging="398"/>
       </w:pPr>
       <w:r>
-        <w:t xml:space="preserve">do any act beyond the authority granted in this power of </w:t>
-      </w:r>
-      <w:proofErr w:type="gramStart"/>
-      <w:r>
-        <w:t>attorney;</w:t>
-      </w:r>
-      <w:proofErr w:type="gramEnd"/>
-      <w:r>
-        <w:t xml:space="preserve"> </w:t>
+        <w:t xml:space="preserve">do any act beyond the authority granted in this power of attorney; </w:t>
       </w:r>
     </w:p>
     <w:p>
@@ -5741,15 +3820,7 @@
       </w:pPr>
       <w:r>
         <w:lastRenderedPageBreak/>
-        <w:t xml:space="preserve">commingle the principal's funds with your </w:t>
-      </w:r>
-      <w:proofErr w:type="gramStart"/>
-      <w:r>
-        <w:t>funds;</w:t>
-      </w:r>
-      <w:proofErr w:type="gramEnd"/>
-      <w:r>
-        <w:t xml:space="preserve"> </w:t>
+        <w:t xml:space="preserve">commingle the principal's funds with your funds; </w:t>
       </w:r>
     </w:p>
     <w:p>
@@ -5771,15 +3842,7 @@
         <w:ind w:right="64" w:hanging="398"/>
       </w:pPr>
       <w:r>
-        <w:t xml:space="preserve">borrow funds or other property from the principal, unless otherwise </w:t>
-      </w:r>
-      <w:proofErr w:type="gramStart"/>
-      <w:r>
-        <w:t>authorized;</w:t>
-      </w:r>
-      <w:proofErr w:type="gramEnd"/>
-      <w:r>
-        <w:t xml:space="preserve"> </w:t>
+        <w:t xml:space="preserve">borrow funds or other property from the principal, unless otherwise authorized; </w:t>
       </w:r>
     </w:p>
     <w:p>
@@ -5873,15 +3936,7 @@
         <w:ind w:left="-5" w:right="64"/>
       </w:pPr>
       <w:r>
-        <w:t xml:space="preserve">If you violate your duties as </w:t>
-      </w:r>
-      <w:proofErr w:type="gramStart"/>
-      <w:r>
-        <w:t>agent</w:t>
-      </w:r>
-      <w:proofErr w:type="gramEnd"/>
-      <w:r>
-        <w:t xml:space="preserve"> or act outside the authority granted to you, you may be liable for any damages, including attorney's fees and costs, caused by your violation. </w:t>
+        <w:t xml:space="preserve">If you violate your duties as agent or act outside the authority granted to you, you may be liable for any damages, including attorney's fees and costs, caused by your violation. </w:t>
       </w:r>
     </w:p>
     <w:p>
@@ -5917,15 +3972,7 @@
         <w:ind w:left="-5" w:right="64"/>
       </w:pPr>
       <w:r>
-        <w:t xml:space="preserve">(f) The requirement </w:t>
-      </w:r>
-      <w:proofErr w:type="gramStart"/>
-      <w:r>
-        <w:t>of</w:t>
-      </w:r>
-      <w:proofErr w:type="gramEnd"/>
-      <w:r>
-        <w:t xml:space="preserve"> the signature of a witness in addition to the principal and the notary, imposed by Public Act 91-790, applies only to instruments executed on or after June 9, 2000 (the effective date of that Public Act). </w:t>
+        <w:t xml:space="preserve">(f) The requirement of the signature of a witness in addition to the principal and the notary, imposed by Public Act 91-790, applies only to instruments executed on or after June 9, 2000 (the effective date of that Public Act). </w:t>
       </w:r>
     </w:p>
     <w:p>
@@ -6029,17 +4076,8 @@
         <w:b/>
         <w:sz w:val="22"/>
       </w:rPr>
-      <w:t xml:space="preserve">July 27, </w:t>
+      <w:t>July 27, 2015</w:t>
     </w:r>
-    <w:proofErr w:type="gramStart"/>
-    <w:r>
-      <w:rPr>
-        <w:b/>
-        <w:sz w:val="22"/>
-      </w:rPr>
-      <w:t>2015</w:t>
-    </w:r>
-    <w:proofErr w:type="gramEnd"/>
     <w:r>
       <w:rPr>
         <w:b/>
@@ -6145,17 +4183,8 @@
         <w:b/>
         <w:sz w:val="22"/>
       </w:rPr>
-      <w:t xml:space="preserve">Form Revised July 27, </w:t>
+      <w:t>Form Revised July 27, 2015</w:t>
     </w:r>
-    <w:proofErr w:type="gramStart"/>
-    <w:r>
-      <w:rPr>
-        <w:b/>
-        <w:sz w:val="22"/>
-      </w:rPr>
-      <w:t>2015</w:t>
-    </w:r>
-    <w:proofErr w:type="gramEnd"/>
     <w:r>
       <w:rPr>
         <w:b/>
@@ -6261,23 +4290,7 @@
         <w:b/>
         <w:sz w:val="22"/>
       </w:rPr>
-      <w:t xml:space="preserve">Form Revised July 15, </w:t>
-    </w:r>
-    <w:proofErr w:type="gramStart"/>
-    <w:r>
-      <w:rPr>
-        <w:b/>
-        <w:sz w:val="22"/>
-      </w:rPr>
-      <w:t>2011</w:t>
-    </w:r>
-    <w:proofErr w:type="gramEnd"/>
-    <w:r>
-      <w:rPr>
-        <w:b/>
-        <w:sz w:val="22"/>
-      </w:rPr>
-      <w:t xml:space="preserve"> </w:t>
+      <w:t xml:space="preserve">Form Revised July 15, 2011 </w:t>
     </w:r>
     <w:r>
       <w:rPr>

</xml_diff>

<commit_message>
Took potentially removed power options out of review screen buttons
</commit_message>
<xml_diff>
--- a/docassemble/PowerOfAttorneyProperty/data/templates/poa_property_statutory_shortform_word_version.docx
+++ b/docassemble/PowerOfAttorneyProperty/data/templates/poa_property_statutory_shortform_word_version.docx
@@ -7,7 +7,15 @@
         <w:pStyle w:val="Heading1"/>
       </w:pPr>
       <w:r>
-        <w:t xml:space="preserve">STATUTORY SHORT FORM  POWER OF ATTORNEY FOR PROPERTY </w:t>
+        <w:t xml:space="preserve">STATUTORY SHORT </w:t>
+      </w:r>
+      <w:proofErr w:type="gramStart"/>
+      <w:r>
+        <w:t>FORM  POWER</w:t>
+      </w:r>
+      <w:proofErr w:type="gramEnd"/>
+      <w:r>
+        <w:t xml:space="preserve"> OF ATTORNEY FOR PROPERTY </w:t>
       </w:r>
     </w:p>
     <w:p>
@@ -50,7 +58,25 @@
           <w:i/>
           <w:sz w:val="32"/>
         </w:rPr>
-        <w:t xml:space="preserve">Includes Amendments Required By Public Act 96-1195 </w:t>
+        <w:t xml:space="preserve">Includes Amendments Required </w:t>
+      </w:r>
+      <w:proofErr w:type="gramStart"/>
+      <w:r>
+        <w:rPr>
+          <w:b/>
+          <w:i/>
+          <w:sz w:val="32"/>
+        </w:rPr>
+        <w:t>By</w:t>
+      </w:r>
+      <w:proofErr w:type="gramEnd"/>
+      <w:r>
+        <w:rPr>
+          <w:b/>
+          <w:i/>
+          <w:sz w:val="32"/>
+        </w:rPr>
+        <w:t xml:space="preserve"> Public Act 96-1195 </w:t>
       </w:r>
       <w:r>
         <w:rPr>
@@ -86,7 +112,15 @@
         <w:ind w:right="82"/>
       </w:pPr>
       <w:r>
-        <w:t xml:space="preserve">NOTICE TO THE INDIVIDUAL SIGNING THE ILLINOIS STATUTORY SHORT FORM  POWER OF ATTORNEY FOR PROPERTY </w:t>
+        <w:t xml:space="preserve">NOTICE TO THE INDIVIDUAL SIGNING THE ILLINOIS STATUTORY SHORT </w:t>
+      </w:r>
+      <w:proofErr w:type="gramStart"/>
+      <w:r>
+        <w:t>FORM  POWER</w:t>
+      </w:r>
+      <w:proofErr w:type="gramEnd"/>
+      <w:r>
+        <w:t xml:space="preserve"> OF ATTORNEY FOR PROPERTY </w:t>
       </w:r>
     </w:p>
     <w:p>
@@ -215,7 +249,21 @@
         <w:rPr>
           <w:sz w:val="32"/>
         </w:rPr>
-        <w:t xml:space="preserve">Unless you specifically limit the period of time that this Power of Attorney will be in effect, your agent may exercise the powers given to him or her throughout your lifetime, both before and after you become incapacitated. A court, however, can take away the powers of your agent if it finds that the agent is not acting properly. You may also revoke this Power of Attorney if you wish. </w:t>
+        <w:t xml:space="preserve">Unless you specifically limit the </w:t>
+      </w:r>
+      <w:proofErr w:type="gramStart"/>
+      <w:r>
+        <w:rPr>
+          <w:sz w:val="32"/>
+        </w:rPr>
+        <w:t>period of time</w:t>
+      </w:r>
+      <w:proofErr w:type="gramEnd"/>
+      <w:r>
+        <w:rPr>
+          <w:sz w:val="32"/>
+        </w:rPr>
+        <w:t xml:space="preserve"> that this Power of Attorney will be in effect, your agent may exercise the powers given to him or her throughout your lifetime, both before and after you become incapacitated. A court, however, can take away the powers of your agent if it finds that the agent is not acting properly. You may also revoke this Power of Attorney if you wish. </w:t>
       </w:r>
     </w:p>
     <w:p>
@@ -487,19 +535,43 @@
         <w:t>1.  I,</w:t>
       </w:r>
       <w:r>
-        <w:t xml:space="preserve"> {{principal.name.full(middle=’full’)}}</w:t>
-      </w:r>
-      <w:r>
-        <w:t xml:space="preserve"> </w:t>
-      </w:r>
-      <w:r>
-        <w:t>{% if also_known_as %}</w:t>
+        <w:t xml:space="preserve"> {{</w:t>
+      </w:r>
+      <w:proofErr w:type="spellStart"/>
+      <w:r>
+        <w:t>principal.name.full</w:t>
+      </w:r>
+      <w:proofErr w:type="spellEnd"/>
+      <w:r>
+        <w:t>(middle=’full’)}}</w:t>
+      </w:r>
+      <w:r>
+        <w:t xml:space="preserve"> </w:t>
+      </w:r>
+      <w:r>
+        <w:t xml:space="preserve">{% if </w:t>
+      </w:r>
+      <w:proofErr w:type="spellStart"/>
+      <w:r>
+        <w:t>also_known_as</w:t>
+      </w:r>
+      <w:proofErr w:type="spellEnd"/>
+      <w:r>
+        <w:t xml:space="preserve"> %}</w:t>
       </w:r>
       <w:r>
         <w:t>(</w:t>
       </w:r>
       <w:r>
-        <w:t>also known as {{principal.aka_name}}</w:t>
+        <w:t>also known as {{</w:t>
+      </w:r>
+      <w:proofErr w:type="spellStart"/>
+      <w:r>
+        <w:t>principal.aka_name</w:t>
+      </w:r>
+      <w:proofErr w:type="spellEnd"/>
+      <w:r>
+        <w:t>}}</w:t>
       </w:r>
       <w:r>
         <w:t>)</w:t>
@@ -508,7 +580,15 @@
         <w:t xml:space="preserve">{% endif %}, </w:t>
       </w:r>
       <w:r>
-        <w:t xml:space="preserve"> of {{principal.address.on_one_line(</w:t>
+        <w:t xml:space="preserve"> of {{</w:t>
+      </w:r>
+      <w:proofErr w:type="spellStart"/>
+      <w:r>
+        <w:t>principal.address.on_one_line</w:t>
+      </w:r>
+      <w:proofErr w:type="spellEnd"/>
+      <w:r>
+        <w:t>(</w:t>
       </w:r>
       <w:r>
         <w:t>bare=True</w:t>
@@ -523,13 +603,37 @@
         <w:t>hereby revoke all prior statutory powers of attorney for property executed by me and appoint</w:t>
       </w:r>
       <w:r>
-        <w:t xml:space="preserve"> {{agent.name.full(middle=’full’)}} of </w:t>
-      </w:r>
-      <w:r>
-        <w:t>{% if agent.in_america == True %}</w:t>
-      </w:r>
-      <w:r>
-        <w:t>{{agent.address.on_one_line(</w:t>
+        <w:t xml:space="preserve"> {{</w:t>
+      </w:r>
+      <w:proofErr w:type="spellStart"/>
+      <w:r>
+        <w:t>agent.name.full</w:t>
+      </w:r>
+      <w:proofErr w:type="spellEnd"/>
+      <w:r>
+        <w:t xml:space="preserve">(middle=’full’)}} of </w:t>
+      </w:r>
+      <w:r>
+        <w:t xml:space="preserve">{% if </w:t>
+      </w:r>
+      <w:proofErr w:type="spellStart"/>
+      <w:r>
+        <w:t>agent.in_america</w:t>
+      </w:r>
+      <w:proofErr w:type="spellEnd"/>
+      <w:r>
+        <w:t xml:space="preserve"> == True %}</w:t>
+      </w:r>
+      <w:r>
+        <w:t>{{</w:t>
+      </w:r>
+      <w:proofErr w:type="spellStart"/>
+      <w:r>
+        <w:t>agent.address.on_one_line</w:t>
+      </w:r>
+      <w:proofErr w:type="spellEnd"/>
+      <w:r>
+        <w:t>(</w:t>
       </w:r>
       <w:r>
         <w:t>bare=True</w:t>
@@ -549,9 +653,11 @@
       <w:r>
         <w:t xml:space="preserve">{% if </w:t>
       </w:r>
+      <w:proofErr w:type="spellStart"/>
       <w:r>
         <w:t>agent.phone_number</w:t>
       </w:r>
+      <w:proofErr w:type="spellEnd"/>
       <w:r>
         <w:t xml:space="preserve"> != “” %} (</w:t>
       </w:r>
@@ -559,11 +665,21 @@
         <w:t xml:space="preserve">Phone: </w:t>
       </w:r>
       <w:r>
-        <w:t>{{phone_number_formatted(</w:t>
-      </w:r>
+        <w:t>{{</w:t>
+      </w:r>
+      <w:proofErr w:type="spellStart"/>
+      <w:r>
+        <w:t>phone_number_formatted</w:t>
+      </w:r>
+      <w:proofErr w:type="spellEnd"/>
+      <w:r>
+        <w:t>(</w:t>
+      </w:r>
+      <w:proofErr w:type="spellStart"/>
       <w:r>
         <w:t>agent.phone_number</w:t>
       </w:r>
+      <w:proofErr w:type="spellEnd"/>
       <w:r>
         <w:t>)}}){% endif %}</w:t>
       </w:r>
@@ -626,23 +742,79 @@
         <w:ind w:right="64" w:hanging="473"/>
       </w:pPr>
       <w:r>
-        <w:t>{% if which_powers[‘real’] == True %}</w:t>
-      </w:r>
-      <w:r>
-        <w:t>Real estate transactions.</w:t>
-      </w:r>
-      <w:r>
-        <w:t xml:space="preserve">{% else %} </w:t>
+        <w:t xml:space="preserve">{% if </w:t>
+      </w:r>
+      <w:proofErr w:type="spellStart"/>
+      <w:r>
+        <w:t>which_</w:t>
+      </w:r>
+      <w:proofErr w:type="gramStart"/>
+      <w:r>
+        <w:t>powers</w:t>
+      </w:r>
+      <w:proofErr w:type="spellEnd"/>
+      <w:r>
+        <w:t>[‘</w:t>
+      </w:r>
+      <w:proofErr w:type="gramEnd"/>
+      <w:r>
+        <w:t xml:space="preserve">real’] == True </w:t>
+      </w:r>
+      <w:proofErr w:type="gramStart"/>
+      <w:r>
+        <w:t>%}</w:t>
+      </w:r>
+      <w:r>
+        <w:t>Real</w:t>
+      </w:r>
+      <w:proofErr w:type="gramEnd"/>
+      <w:r>
+        <w:t xml:space="preserve"> estate </w:t>
+      </w:r>
+      <w:proofErr w:type="gramStart"/>
+      <w:r>
+        <w:t>transactions.</w:t>
+      </w:r>
+      <w:r>
+        <w:t>{</w:t>
+      </w:r>
+      <w:proofErr w:type="gramEnd"/>
+      <w:r>
+        <w:t xml:space="preserve">% </w:t>
+      </w:r>
+      <w:proofErr w:type="gramStart"/>
+      <w:r>
+        <w:t>else %}</w:t>
+      </w:r>
+      <w:proofErr w:type="gramEnd"/>
+      <w:r>
+        <w:t xml:space="preserve"> </w:t>
       </w:r>
       <w:r>
         <w:rPr>
           <w:strike/>
         </w:rPr>
-        <w:t>Real estate transactions.</w:t>
-      </w:r>
-      <w:r>
-        <w:t>{% endif %}</w:t>
-      </w:r>
+        <w:t xml:space="preserve">Real estate </w:t>
+      </w:r>
+      <w:proofErr w:type="gramStart"/>
+      <w:r>
+        <w:rPr>
+          <w:strike/>
+        </w:rPr>
+        <w:t>transactions.</w:t>
+      </w:r>
+      <w:r>
+        <w:t>{</w:t>
+      </w:r>
+      <w:proofErr w:type="gramEnd"/>
+      <w:r>
+        <w:t xml:space="preserve">% </w:t>
+      </w:r>
+      <w:proofErr w:type="gramStart"/>
+      <w:r>
+        <w:t>endif %}</w:t>
+      </w:r>
+      <w:proofErr w:type="gramEnd"/>
     </w:p>
     <w:p>
       <w:pPr>
@@ -663,19 +835,59 @@
         <w:ind w:right="64" w:hanging="473"/>
       </w:pPr>
       <w:r>
-        <w:t>{% if which_powers[‘financial</w:t>
+        <w:t xml:space="preserve">{% if </w:t>
+      </w:r>
+      <w:proofErr w:type="spellStart"/>
+      <w:r>
+        <w:t>which_</w:t>
+      </w:r>
+      <w:proofErr w:type="gramStart"/>
+      <w:r>
+        <w:t>powers</w:t>
+      </w:r>
+      <w:proofErr w:type="spellEnd"/>
+      <w:r>
+        <w:t>[‘</w:t>
+      </w:r>
+      <w:proofErr w:type="gramEnd"/>
+      <w:r>
+        <w:t>financial</w:t>
       </w:r>
       <w:r>
         <w:t>’</w:t>
       </w:r>
       <w:r>
-        <w:t>] == True %}</w:t>
-      </w:r>
-      <w:r>
-        <w:t>Financial institution transactions.</w:t>
-      </w:r>
-      <w:r>
-        <w:t xml:space="preserve">{% else %} </w:t>
+        <w:t xml:space="preserve">] == True </w:t>
+      </w:r>
+      <w:proofErr w:type="gramStart"/>
+      <w:r>
+        <w:t>%}</w:t>
+      </w:r>
+      <w:r>
+        <w:t>Financial</w:t>
+      </w:r>
+      <w:proofErr w:type="gramEnd"/>
+      <w:r>
+        <w:t xml:space="preserve"> institution </w:t>
+      </w:r>
+      <w:proofErr w:type="gramStart"/>
+      <w:r>
+        <w:t>transactions.</w:t>
+      </w:r>
+      <w:r>
+        <w:t>{</w:t>
+      </w:r>
+      <w:proofErr w:type="gramEnd"/>
+      <w:r>
+        <w:t xml:space="preserve">% </w:t>
+      </w:r>
+      <w:proofErr w:type="gramStart"/>
+      <w:r>
+        <w:t>else %}</w:t>
+      </w:r>
+      <w:proofErr w:type="gramEnd"/>
+      <w:r>
+        <w:t xml:space="preserve"> </w:t>
       </w:r>
       <w:r>
         <w:rPr>
@@ -706,19 +918,59 @@
         <w:ind w:right="64" w:hanging="473"/>
       </w:pPr>
       <w:r>
-        <w:t>{% if which_powers[‘stock</w:t>
+        <w:t xml:space="preserve">{% if </w:t>
+      </w:r>
+      <w:proofErr w:type="spellStart"/>
+      <w:r>
+        <w:t>which_</w:t>
+      </w:r>
+      <w:proofErr w:type="gramStart"/>
+      <w:r>
+        <w:t>powers</w:t>
+      </w:r>
+      <w:proofErr w:type="spellEnd"/>
+      <w:r>
+        <w:t>[‘</w:t>
+      </w:r>
+      <w:proofErr w:type="gramEnd"/>
+      <w:r>
+        <w:t>stock</w:t>
       </w:r>
       <w:r>
         <w:t>’</w:t>
       </w:r>
       <w:r>
-        <w:t>] == True %}</w:t>
-      </w:r>
-      <w:r>
-        <w:t>Stock and bond transactions.</w:t>
-      </w:r>
-      <w:r>
-        <w:t xml:space="preserve">{% else %} </w:t>
+        <w:t xml:space="preserve">] == True </w:t>
+      </w:r>
+      <w:proofErr w:type="gramStart"/>
+      <w:r>
+        <w:t>%}</w:t>
+      </w:r>
+      <w:r>
+        <w:t>Stock</w:t>
+      </w:r>
+      <w:proofErr w:type="gramEnd"/>
+      <w:r>
+        <w:t xml:space="preserve"> and bond </w:t>
+      </w:r>
+      <w:proofErr w:type="gramStart"/>
+      <w:r>
+        <w:t>transactions.</w:t>
+      </w:r>
+      <w:r>
+        <w:t>{</w:t>
+      </w:r>
+      <w:proofErr w:type="gramEnd"/>
+      <w:r>
+        <w:t xml:space="preserve">% </w:t>
+      </w:r>
+      <w:proofErr w:type="gramStart"/>
+      <w:r>
+        <w:t>else %}</w:t>
+      </w:r>
+      <w:proofErr w:type="gramEnd"/>
+      <w:r>
+        <w:t xml:space="preserve"> </w:t>
       </w:r>
       <w:r>
         <w:rPr>
@@ -749,29 +1001,85 @@
         <w:ind w:right="64" w:hanging="473"/>
       </w:pPr>
       <w:r>
-        <w:t>{% if which_powers[‘tangible</w:t>
+        <w:t xml:space="preserve">{% if </w:t>
+      </w:r>
+      <w:proofErr w:type="spellStart"/>
+      <w:r>
+        <w:t>which_</w:t>
+      </w:r>
+      <w:proofErr w:type="gramStart"/>
+      <w:r>
+        <w:t>powers</w:t>
+      </w:r>
+      <w:proofErr w:type="spellEnd"/>
+      <w:r>
+        <w:t>[‘</w:t>
+      </w:r>
+      <w:proofErr w:type="gramEnd"/>
+      <w:r>
+        <w:t>tangible</w:t>
       </w:r>
       <w:r>
         <w:t>’</w:t>
       </w:r>
       <w:r>
-        <w:t>] == True %}</w:t>
-      </w:r>
-      <w:r>
-        <w:t>Tangible personal property transactions.</w:t>
-      </w:r>
-      <w:r>
-        <w:t xml:space="preserve">{% else %} </w:t>
+        <w:t xml:space="preserve">] == True </w:t>
+      </w:r>
+      <w:proofErr w:type="gramStart"/>
+      <w:r>
+        <w:t>%}</w:t>
+      </w:r>
+      <w:r>
+        <w:t>Tangible</w:t>
+      </w:r>
+      <w:proofErr w:type="gramEnd"/>
+      <w:r>
+        <w:t xml:space="preserve"> personal property </w:t>
+      </w:r>
+      <w:proofErr w:type="gramStart"/>
+      <w:r>
+        <w:t>transactions.</w:t>
+      </w:r>
+      <w:r>
+        <w:t>{</w:t>
+      </w:r>
+      <w:proofErr w:type="gramEnd"/>
+      <w:r>
+        <w:t xml:space="preserve">% </w:t>
+      </w:r>
+      <w:proofErr w:type="gramStart"/>
+      <w:r>
+        <w:t>else %}</w:t>
+      </w:r>
+      <w:proofErr w:type="gramEnd"/>
+      <w:r>
+        <w:t xml:space="preserve"> </w:t>
       </w:r>
       <w:r>
         <w:rPr>
           <w:strike/>
         </w:rPr>
-        <w:t>Tangible personal property transactions.</w:t>
-      </w:r>
-      <w:r>
-        <w:t>{% endif %}</w:t>
-      </w:r>
+        <w:t xml:space="preserve">Tangible personal property </w:t>
+      </w:r>
+      <w:proofErr w:type="gramStart"/>
+      <w:r>
+        <w:rPr>
+          <w:strike/>
+        </w:rPr>
+        <w:t>transactions.</w:t>
+      </w:r>
+      <w:r>
+        <w:t>{</w:t>
+      </w:r>
+      <w:proofErr w:type="gramEnd"/>
+      <w:r>
+        <w:t xml:space="preserve">% </w:t>
+      </w:r>
+      <w:proofErr w:type="gramStart"/>
+      <w:r>
+        <w:t>endif %}</w:t>
+      </w:r>
+      <w:proofErr w:type="gramEnd"/>
     </w:p>
     <w:p>
       <w:pPr>
@@ -792,19 +1100,59 @@
         <w:ind w:right="64" w:hanging="473"/>
       </w:pPr>
       <w:r>
-        <w:t>{% if which_powers[‘safe</w:t>
+        <w:t xml:space="preserve">{% if </w:t>
+      </w:r>
+      <w:proofErr w:type="spellStart"/>
+      <w:r>
+        <w:t>which_</w:t>
+      </w:r>
+      <w:proofErr w:type="gramStart"/>
+      <w:r>
+        <w:t>powers</w:t>
+      </w:r>
+      <w:proofErr w:type="spellEnd"/>
+      <w:r>
+        <w:t>[‘</w:t>
+      </w:r>
+      <w:proofErr w:type="gramEnd"/>
+      <w:r>
+        <w:t>safe</w:t>
       </w:r>
       <w:r>
         <w:t>’</w:t>
       </w:r>
       <w:r>
-        <w:t>] == True %}</w:t>
-      </w:r>
-      <w:r>
-        <w:t>Safe deposit box transactions.</w:t>
-      </w:r>
-      <w:r>
-        <w:t xml:space="preserve">{% else %} </w:t>
+        <w:t xml:space="preserve">] == True </w:t>
+      </w:r>
+      <w:proofErr w:type="gramStart"/>
+      <w:r>
+        <w:t>%}</w:t>
+      </w:r>
+      <w:r>
+        <w:t>Safe</w:t>
+      </w:r>
+      <w:proofErr w:type="gramEnd"/>
+      <w:r>
+        <w:t xml:space="preserve"> deposit box </w:t>
+      </w:r>
+      <w:proofErr w:type="gramStart"/>
+      <w:r>
+        <w:t>transactions.</w:t>
+      </w:r>
+      <w:r>
+        <w:t>{</w:t>
+      </w:r>
+      <w:proofErr w:type="gramEnd"/>
+      <w:r>
+        <w:t xml:space="preserve">% </w:t>
+      </w:r>
+      <w:proofErr w:type="gramStart"/>
+      <w:r>
+        <w:t>else %}</w:t>
+      </w:r>
+      <w:proofErr w:type="gramEnd"/>
+      <w:r>
+        <w:t xml:space="preserve"> </w:t>
       </w:r>
       <w:r>
         <w:rPr>
@@ -836,19 +1184,59 @@
         <w:ind w:right="64" w:hanging="473"/>
       </w:pPr>
       <w:r>
-        <w:t>{% if which_powers[‘insurance</w:t>
+        <w:t xml:space="preserve">{% if </w:t>
+      </w:r>
+      <w:proofErr w:type="spellStart"/>
+      <w:r>
+        <w:t>which_</w:t>
+      </w:r>
+      <w:proofErr w:type="gramStart"/>
+      <w:r>
+        <w:t>powers</w:t>
+      </w:r>
+      <w:proofErr w:type="spellEnd"/>
+      <w:r>
+        <w:t>[‘</w:t>
+      </w:r>
+      <w:proofErr w:type="gramEnd"/>
+      <w:r>
+        <w:t>insurance</w:t>
       </w:r>
       <w:r>
         <w:t>’</w:t>
       </w:r>
       <w:r>
-        <w:t>] == True %}</w:t>
-      </w:r>
-      <w:r>
-        <w:t>Insurance and annuity transactions.</w:t>
-      </w:r>
-      <w:r>
-        <w:t xml:space="preserve">{% else %} </w:t>
+        <w:t xml:space="preserve">] == True </w:t>
+      </w:r>
+      <w:proofErr w:type="gramStart"/>
+      <w:r>
+        <w:t>%}</w:t>
+      </w:r>
+      <w:r>
+        <w:t>Insurance</w:t>
+      </w:r>
+      <w:proofErr w:type="gramEnd"/>
+      <w:r>
+        <w:t xml:space="preserve"> and annuity </w:t>
+      </w:r>
+      <w:proofErr w:type="gramStart"/>
+      <w:r>
+        <w:t>transactions.</w:t>
+      </w:r>
+      <w:r>
+        <w:t>{</w:t>
+      </w:r>
+      <w:proofErr w:type="gramEnd"/>
+      <w:r>
+        <w:t xml:space="preserve">% </w:t>
+      </w:r>
+      <w:proofErr w:type="gramStart"/>
+      <w:r>
+        <w:t>else %}</w:t>
+      </w:r>
+      <w:proofErr w:type="gramEnd"/>
+      <w:r>
+        <w:t xml:space="preserve"> </w:t>
       </w:r>
       <w:r>
         <w:rPr>
@@ -888,13 +1276,53 @@
         <w:ind w:right="64" w:hanging="473"/>
       </w:pPr>
       <w:r>
-        <w:t>{% if which_powers[‘retirement’] == True %}</w:t>
-      </w:r>
-      <w:r>
-        <w:t>Retirement plan transactions.</w:t>
-      </w:r>
-      <w:r>
-        <w:t xml:space="preserve">{% else %} </w:t>
+        <w:t xml:space="preserve">{% if </w:t>
+      </w:r>
+      <w:proofErr w:type="spellStart"/>
+      <w:r>
+        <w:t>which_</w:t>
+      </w:r>
+      <w:proofErr w:type="gramStart"/>
+      <w:r>
+        <w:t>powers</w:t>
+      </w:r>
+      <w:proofErr w:type="spellEnd"/>
+      <w:r>
+        <w:t>[‘</w:t>
+      </w:r>
+      <w:proofErr w:type="gramEnd"/>
+      <w:r>
+        <w:t xml:space="preserve">retirement’] == True </w:t>
+      </w:r>
+      <w:proofErr w:type="gramStart"/>
+      <w:r>
+        <w:t>%}</w:t>
+      </w:r>
+      <w:r>
+        <w:t>Retirement</w:t>
+      </w:r>
+      <w:proofErr w:type="gramEnd"/>
+      <w:r>
+        <w:t xml:space="preserve"> plan </w:t>
+      </w:r>
+      <w:proofErr w:type="gramStart"/>
+      <w:r>
+        <w:t>transactions.</w:t>
+      </w:r>
+      <w:r>
+        <w:t>{</w:t>
+      </w:r>
+      <w:proofErr w:type="gramEnd"/>
+      <w:r>
+        <w:t xml:space="preserve">% </w:t>
+      </w:r>
+      <w:proofErr w:type="gramStart"/>
+      <w:r>
+        <w:t>else %}</w:t>
+      </w:r>
+      <w:proofErr w:type="gramEnd"/>
+      <w:r>
+        <w:t xml:space="preserve"> </w:t>
       </w:r>
       <w:r>
         <w:rPr>
@@ -925,13 +1353,53 @@
         <w:ind w:right="64" w:hanging="473"/>
       </w:pPr>
       <w:r>
-        <w:t>{% if which_powers[‘social’] == True %}</w:t>
-      </w:r>
-      <w:r>
-        <w:t>Social Security, employment and military service benefits.</w:t>
-      </w:r>
-      <w:r>
-        <w:t xml:space="preserve">{% else %} </w:t>
+        <w:t xml:space="preserve">{% if </w:t>
+      </w:r>
+      <w:proofErr w:type="spellStart"/>
+      <w:r>
+        <w:t>which_</w:t>
+      </w:r>
+      <w:proofErr w:type="gramStart"/>
+      <w:r>
+        <w:t>powers</w:t>
+      </w:r>
+      <w:proofErr w:type="spellEnd"/>
+      <w:r>
+        <w:t>[‘</w:t>
+      </w:r>
+      <w:proofErr w:type="gramEnd"/>
+      <w:r>
+        <w:t xml:space="preserve">social’] == True </w:t>
+      </w:r>
+      <w:proofErr w:type="gramStart"/>
+      <w:r>
+        <w:t>%}</w:t>
+      </w:r>
+      <w:r>
+        <w:t>Social</w:t>
+      </w:r>
+      <w:proofErr w:type="gramEnd"/>
+      <w:r>
+        <w:t xml:space="preserve"> Security, employment and military service </w:t>
+      </w:r>
+      <w:proofErr w:type="gramStart"/>
+      <w:r>
+        <w:t>benefits.</w:t>
+      </w:r>
+      <w:r>
+        <w:t>{</w:t>
+      </w:r>
+      <w:proofErr w:type="gramEnd"/>
+      <w:r>
+        <w:t xml:space="preserve">% </w:t>
+      </w:r>
+      <w:proofErr w:type="gramStart"/>
+      <w:r>
+        <w:t>else %}</w:t>
+      </w:r>
+      <w:proofErr w:type="gramEnd"/>
+      <w:r>
+        <w:t xml:space="preserve"> </w:t>
       </w:r>
       <w:r>
         <w:rPr>
@@ -962,19 +1430,62 @@
         <w:ind w:right="64" w:hanging="473"/>
       </w:pPr>
       <w:r>
-        <w:t>{% if which_powers[‘tax’] == True %}</w:t>
-      </w:r>
-      <w:r>
-        <w:t>Tax matters.</w:t>
-      </w:r>
-      <w:r>
-        <w:t>{% else %}</w:t>
+        <w:t xml:space="preserve">{% if </w:t>
+      </w:r>
+      <w:proofErr w:type="spellStart"/>
+      <w:r>
+        <w:t>which_</w:t>
+      </w:r>
+      <w:proofErr w:type="gramStart"/>
+      <w:r>
+        <w:t>powers</w:t>
+      </w:r>
+      <w:proofErr w:type="spellEnd"/>
+      <w:r>
+        <w:t>[‘</w:t>
+      </w:r>
+      <w:proofErr w:type="gramEnd"/>
+      <w:r>
+        <w:t xml:space="preserve">tax’] == True </w:t>
+      </w:r>
+      <w:proofErr w:type="gramStart"/>
+      <w:r>
+        <w:t>%}</w:t>
+      </w:r>
+      <w:r>
+        <w:t>Tax</w:t>
+      </w:r>
+      <w:proofErr w:type="gramEnd"/>
+      <w:r>
+        <w:t xml:space="preserve"> </w:t>
+      </w:r>
+      <w:proofErr w:type="gramStart"/>
+      <w:r>
+        <w:t>matters.</w:t>
+      </w:r>
+      <w:r>
+        <w:t>{</w:t>
+      </w:r>
+      <w:proofErr w:type="gramEnd"/>
+      <w:r>
+        <w:t xml:space="preserve">% else </w:t>
+      </w:r>
+      <w:proofErr w:type="gramStart"/>
+      <w:r>
+        <w:t>%}</w:t>
       </w:r>
       <w:r>
         <w:rPr>
           <w:strike/>
         </w:rPr>
-        <w:t>Tax matters.</w:t>
+        <w:t>Tax</w:t>
+      </w:r>
+      <w:proofErr w:type="gramEnd"/>
+      <w:r>
+        <w:rPr>
+          <w:strike/>
+        </w:rPr>
+        <w:t xml:space="preserve"> matters.</w:t>
       </w:r>
       <w:r>
         <w:t xml:space="preserve"> {% endif %}</w:t>
@@ -999,13 +1510,53 @@
         <w:ind w:right="64" w:hanging="473"/>
       </w:pPr>
       <w:r>
-        <w:t>{% if which_powers[‘claims’] == True %}</w:t>
-      </w:r>
-      <w:r>
-        <w:t>Claims and litigation.</w:t>
-      </w:r>
-      <w:r>
-        <w:t xml:space="preserve">{% else %} </w:t>
+        <w:t xml:space="preserve">{% if </w:t>
+      </w:r>
+      <w:proofErr w:type="spellStart"/>
+      <w:r>
+        <w:t>which_</w:t>
+      </w:r>
+      <w:proofErr w:type="gramStart"/>
+      <w:r>
+        <w:t>powers</w:t>
+      </w:r>
+      <w:proofErr w:type="spellEnd"/>
+      <w:r>
+        <w:t>[‘</w:t>
+      </w:r>
+      <w:proofErr w:type="gramEnd"/>
+      <w:r>
+        <w:t xml:space="preserve">claims’] == True </w:t>
+      </w:r>
+      <w:proofErr w:type="gramStart"/>
+      <w:r>
+        <w:t>%}</w:t>
+      </w:r>
+      <w:r>
+        <w:t>Claims</w:t>
+      </w:r>
+      <w:proofErr w:type="gramEnd"/>
+      <w:r>
+        <w:t xml:space="preserve"> and </w:t>
+      </w:r>
+      <w:proofErr w:type="gramStart"/>
+      <w:r>
+        <w:t>litigation.</w:t>
+      </w:r>
+      <w:r>
+        <w:t>{</w:t>
+      </w:r>
+      <w:proofErr w:type="gramEnd"/>
+      <w:r>
+        <w:t xml:space="preserve">% </w:t>
+      </w:r>
+      <w:proofErr w:type="gramStart"/>
+      <w:r>
+        <w:t>else %}</w:t>
+      </w:r>
+      <w:proofErr w:type="gramEnd"/>
+      <w:r>
+        <w:t xml:space="preserve"> </w:t>
       </w:r>
       <w:r>
         <w:rPr>
@@ -1036,23 +1587,79 @@
         <w:ind w:right="64" w:hanging="473"/>
       </w:pPr>
       <w:r>
-        <w:t>{% if which_powers[‘commodity’] == True %}</w:t>
-      </w:r>
-      <w:r>
-        <w:t>Commodity and option transactions.</w:t>
-      </w:r>
-      <w:r>
-        <w:t xml:space="preserve">{% else %} </w:t>
+        <w:t xml:space="preserve">{% if </w:t>
+      </w:r>
+      <w:proofErr w:type="spellStart"/>
+      <w:r>
+        <w:t>which_</w:t>
+      </w:r>
+      <w:proofErr w:type="gramStart"/>
+      <w:r>
+        <w:t>powers</w:t>
+      </w:r>
+      <w:proofErr w:type="spellEnd"/>
+      <w:r>
+        <w:t>[‘</w:t>
+      </w:r>
+      <w:proofErr w:type="gramEnd"/>
+      <w:r>
+        <w:t xml:space="preserve">commodity’] == True </w:t>
+      </w:r>
+      <w:proofErr w:type="gramStart"/>
+      <w:r>
+        <w:t>%}</w:t>
+      </w:r>
+      <w:r>
+        <w:t>Commodity</w:t>
+      </w:r>
+      <w:proofErr w:type="gramEnd"/>
+      <w:r>
+        <w:t xml:space="preserve"> and option </w:t>
+      </w:r>
+      <w:proofErr w:type="gramStart"/>
+      <w:r>
+        <w:t>transactions.</w:t>
+      </w:r>
+      <w:r>
+        <w:t>{</w:t>
+      </w:r>
+      <w:proofErr w:type="gramEnd"/>
+      <w:r>
+        <w:t xml:space="preserve">% </w:t>
+      </w:r>
+      <w:proofErr w:type="gramStart"/>
+      <w:r>
+        <w:t>else %}</w:t>
+      </w:r>
+      <w:proofErr w:type="gramEnd"/>
+      <w:r>
+        <w:t xml:space="preserve"> </w:t>
       </w:r>
       <w:r>
         <w:rPr>
           <w:strike/>
         </w:rPr>
-        <w:t>Commodity and option transactions.</w:t>
-      </w:r>
-      <w:r>
-        <w:t>{% endif %}</w:t>
-      </w:r>
+        <w:t xml:space="preserve">Commodity and option </w:t>
+      </w:r>
+      <w:proofErr w:type="gramStart"/>
+      <w:r>
+        <w:rPr>
+          <w:strike/>
+        </w:rPr>
+        <w:t>transactions.</w:t>
+      </w:r>
+      <w:r>
+        <w:t>{</w:t>
+      </w:r>
+      <w:proofErr w:type="gramEnd"/>
+      <w:r>
+        <w:t xml:space="preserve">% </w:t>
+      </w:r>
+      <w:proofErr w:type="gramStart"/>
+      <w:r>
+        <w:t>endif %}</w:t>
+      </w:r>
+      <w:proofErr w:type="gramEnd"/>
     </w:p>
     <w:p>
       <w:pPr>
@@ -1073,23 +1680,82 @@
         <w:ind w:right="64" w:hanging="473"/>
       </w:pPr>
       <w:r>
-        <w:t>{% if which_powers[‘business’] == True %}</w:t>
-      </w:r>
-      <w:r>
-        <w:t>Business operations.</w:t>
-      </w:r>
-      <w:r>
-        <w:t>{% else %}</w:t>
+        <w:t xml:space="preserve">{% if </w:t>
+      </w:r>
+      <w:proofErr w:type="spellStart"/>
+      <w:r>
+        <w:t>which_</w:t>
+      </w:r>
+      <w:proofErr w:type="gramStart"/>
+      <w:r>
+        <w:t>powers</w:t>
+      </w:r>
+      <w:proofErr w:type="spellEnd"/>
+      <w:r>
+        <w:t>[‘</w:t>
+      </w:r>
+      <w:proofErr w:type="gramEnd"/>
+      <w:r>
+        <w:t xml:space="preserve">business’] == True </w:t>
+      </w:r>
+      <w:proofErr w:type="gramStart"/>
+      <w:r>
+        <w:t>%}</w:t>
+      </w:r>
+      <w:r>
+        <w:t>Business</w:t>
+      </w:r>
+      <w:proofErr w:type="gramEnd"/>
+      <w:r>
+        <w:t xml:space="preserve"> </w:t>
+      </w:r>
+      <w:proofErr w:type="gramStart"/>
+      <w:r>
+        <w:t>operations.</w:t>
+      </w:r>
+      <w:r>
+        <w:t>{</w:t>
+      </w:r>
+      <w:proofErr w:type="gramEnd"/>
+      <w:r>
+        <w:t xml:space="preserve">% else </w:t>
+      </w:r>
+      <w:proofErr w:type="gramStart"/>
+      <w:r>
+        <w:t>%}</w:t>
       </w:r>
       <w:r>
         <w:rPr>
           <w:strike/>
         </w:rPr>
-        <w:t>Business operations.</w:t>
-      </w:r>
-      <w:r>
-        <w:t>{% endif %}</w:t>
-      </w:r>
+        <w:t>Business</w:t>
+      </w:r>
+      <w:proofErr w:type="gramEnd"/>
+      <w:r>
+        <w:rPr>
+          <w:strike/>
+        </w:rPr>
+        <w:t xml:space="preserve"> </w:t>
+      </w:r>
+      <w:proofErr w:type="gramStart"/>
+      <w:r>
+        <w:rPr>
+          <w:strike/>
+        </w:rPr>
+        <w:t>operations.</w:t>
+      </w:r>
+      <w:r>
+        <w:t>{</w:t>
+      </w:r>
+      <w:proofErr w:type="gramEnd"/>
+      <w:r>
+        <w:t xml:space="preserve">% </w:t>
+      </w:r>
+      <w:proofErr w:type="gramStart"/>
+      <w:r>
+        <w:t>endif %}</w:t>
+      </w:r>
+      <w:proofErr w:type="gramEnd"/>
     </w:p>
     <w:p>
       <w:pPr>
@@ -1110,23 +1776,82 @@
         <w:ind w:right="64" w:hanging="473"/>
       </w:pPr>
       <w:r>
-        <w:t>{% if which_powers[‘borrowing’] == True %}</w:t>
-      </w:r>
-      <w:r>
-        <w:t>Borrowing transactions.</w:t>
-      </w:r>
-      <w:r>
-        <w:t>{% else %}</w:t>
+        <w:t xml:space="preserve">{% if </w:t>
+      </w:r>
+      <w:proofErr w:type="spellStart"/>
+      <w:r>
+        <w:t>which_</w:t>
+      </w:r>
+      <w:proofErr w:type="gramStart"/>
+      <w:r>
+        <w:t>powers</w:t>
+      </w:r>
+      <w:proofErr w:type="spellEnd"/>
+      <w:r>
+        <w:t>[‘</w:t>
+      </w:r>
+      <w:proofErr w:type="gramEnd"/>
+      <w:r>
+        <w:t xml:space="preserve">borrowing’] == True </w:t>
+      </w:r>
+      <w:proofErr w:type="gramStart"/>
+      <w:r>
+        <w:t>%}</w:t>
+      </w:r>
+      <w:r>
+        <w:t>Borrowing</w:t>
+      </w:r>
+      <w:proofErr w:type="gramEnd"/>
+      <w:r>
+        <w:t xml:space="preserve"> </w:t>
+      </w:r>
+      <w:proofErr w:type="gramStart"/>
+      <w:r>
+        <w:t>transactions.</w:t>
+      </w:r>
+      <w:r>
+        <w:t>{</w:t>
+      </w:r>
+      <w:proofErr w:type="gramEnd"/>
+      <w:r>
+        <w:t xml:space="preserve">% else </w:t>
+      </w:r>
+      <w:proofErr w:type="gramStart"/>
+      <w:r>
+        <w:t>%}</w:t>
       </w:r>
       <w:r>
         <w:rPr>
           <w:strike/>
         </w:rPr>
-        <w:t>Borrowing transactions.</w:t>
-      </w:r>
-      <w:r>
-        <w:t>{% endif %}</w:t>
-      </w:r>
+        <w:t>Borrowing</w:t>
+      </w:r>
+      <w:proofErr w:type="gramEnd"/>
+      <w:r>
+        <w:rPr>
+          <w:strike/>
+        </w:rPr>
+        <w:t xml:space="preserve"> </w:t>
+      </w:r>
+      <w:proofErr w:type="gramStart"/>
+      <w:r>
+        <w:rPr>
+          <w:strike/>
+        </w:rPr>
+        <w:t>transactions.</w:t>
+      </w:r>
+      <w:r>
+        <w:t>{</w:t>
+      </w:r>
+      <w:proofErr w:type="gramEnd"/>
+      <w:r>
+        <w:t xml:space="preserve">% </w:t>
+      </w:r>
+      <w:proofErr w:type="gramStart"/>
+      <w:r>
+        <w:t>endif %}</w:t>
+      </w:r>
+      <w:proofErr w:type="gramEnd"/>
     </w:p>
     <w:p>
       <w:pPr>
@@ -1147,19 +1872,62 @@
         <w:ind w:right="64" w:hanging="473"/>
       </w:pPr>
       <w:r>
-        <w:t>{% if which_powers[‘estate’] == True %}</w:t>
-      </w:r>
-      <w:r>
-        <w:t>Estate transactions.</w:t>
-      </w:r>
-      <w:r>
-        <w:t>{% else %}</w:t>
+        <w:t xml:space="preserve">{% if </w:t>
+      </w:r>
+      <w:proofErr w:type="spellStart"/>
+      <w:r>
+        <w:t>which_</w:t>
+      </w:r>
+      <w:proofErr w:type="gramStart"/>
+      <w:r>
+        <w:t>powers</w:t>
+      </w:r>
+      <w:proofErr w:type="spellEnd"/>
+      <w:r>
+        <w:t>[‘</w:t>
+      </w:r>
+      <w:proofErr w:type="gramEnd"/>
+      <w:r>
+        <w:t xml:space="preserve">estate’] == True </w:t>
+      </w:r>
+      <w:proofErr w:type="gramStart"/>
+      <w:r>
+        <w:t>%}</w:t>
+      </w:r>
+      <w:r>
+        <w:t>Estate</w:t>
+      </w:r>
+      <w:proofErr w:type="gramEnd"/>
+      <w:r>
+        <w:t xml:space="preserve"> </w:t>
+      </w:r>
+      <w:proofErr w:type="gramStart"/>
+      <w:r>
+        <w:t>transactions.</w:t>
+      </w:r>
+      <w:r>
+        <w:t>{</w:t>
+      </w:r>
+      <w:proofErr w:type="gramEnd"/>
+      <w:r>
+        <w:t xml:space="preserve">% else </w:t>
+      </w:r>
+      <w:proofErr w:type="gramStart"/>
+      <w:r>
+        <w:t>%}</w:t>
       </w:r>
       <w:r>
         <w:rPr>
           <w:strike/>
         </w:rPr>
-        <w:t>Estate transactions.</w:t>
+        <w:t>Estate</w:t>
+      </w:r>
+      <w:proofErr w:type="gramEnd"/>
+      <w:r>
+        <w:rPr>
+          <w:strike/>
+        </w:rPr>
+        <w:t xml:space="preserve"> transactions.</w:t>
       </w:r>
       <w:r>
         <w:t xml:space="preserve"> {% endif %}</w:t>
@@ -1184,23 +1952,79 @@
         <w:ind w:right="64" w:hanging="473"/>
       </w:pPr>
       <w:r>
-        <w:t>{% if which_powers[‘all’] == True %}</w:t>
-      </w:r>
-      <w:r>
-        <w:t>All other property transactions.</w:t>
-      </w:r>
-      <w:r>
-        <w:t xml:space="preserve">{% else %} </w:t>
+        <w:t xml:space="preserve">{% if </w:t>
+      </w:r>
+      <w:proofErr w:type="spellStart"/>
+      <w:r>
+        <w:t>which_</w:t>
+      </w:r>
+      <w:proofErr w:type="gramStart"/>
+      <w:r>
+        <w:t>powers</w:t>
+      </w:r>
+      <w:proofErr w:type="spellEnd"/>
+      <w:r>
+        <w:t>[‘</w:t>
+      </w:r>
+      <w:proofErr w:type="gramEnd"/>
+      <w:r>
+        <w:t xml:space="preserve">all’] == True </w:t>
+      </w:r>
+      <w:proofErr w:type="gramStart"/>
+      <w:r>
+        <w:t>%}</w:t>
+      </w:r>
+      <w:r>
+        <w:t>All</w:t>
+      </w:r>
+      <w:proofErr w:type="gramEnd"/>
+      <w:r>
+        <w:t xml:space="preserve"> other property </w:t>
+      </w:r>
+      <w:proofErr w:type="gramStart"/>
+      <w:r>
+        <w:t>transactions.</w:t>
+      </w:r>
+      <w:r>
+        <w:t>{</w:t>
+      </w:r>
+      <w:proofErr w:type="gramEnd"/>
+      <w:r>
+        <w:t xml:space="preserve">% </w:t>
+      </w:r>
+      <w:proofErr w:type="gramStart"/>
+      <w:r>
+        <w:t>else %}</w:t>
+      </w:r>
+      <w:proofErr w:type="gramEnd"/>
+      <w:r>
+        <w:t xml:space="preserve"> </w:t>
       </w:r>
       <w:r>
         <w:rPr>
           <w:strike/>
         </w:rPr>
-        <w:t>All other property transactions.</w:t>
-      </w:r>
-      <w:r>
-        <w:t>{% endif %}</w:t>
-      </w:r>
+        <w:t xml:space="preserve">All other property </w:t>
+      </w:r>
+      <w:proofErr w:type="gramStart"/>
+      <w:r>
+        <w:rPr>
+          <w:strike/>
+        </w:rPr>
+        <w:t>transactions.</w:t>
+      </w:r>
+      <w:r>
+        <w:t>{</w:t>
+      </w:r>
+      <w:proofErr w:type="gramEnd"/>
+      <w:r>
+        <w:t xml:space="preserve">% </w:t>
+      </w:r>
+      <w:proofErr w:type="gramStart"/>
+      <w:r>
+        <w:t>endif %}</w:t>
+      </w:r>
+      <w:proofErr w:type="gramEnd"/>
     </w:p>
     <w:p>
       <w:pPr>
@@ -1289,7 +2113,23 @@
         <w:t>NOTE</w:t>
       </w:r>
       <w:r>
-        <w:t xml:space="preserve">: Here you may include any specific limitations you deem appropriate, such as a prohibition or conditions on the sale of particular stock or real estate or special rules on borrowing by the agent.) </w:t>
+        <w:t xml:space="preserve">: Here you may include any specific limitations you deem appropriate, such as </w:t>
+      </w:r>
+      <w:proofErr w:type="gramStart"/>
+      <w:r>
+        <w:t>a prohibition</w:t>
+      </w:r>
+      <w:proofErr w:type="gramEnd"/>
+      <w:r>
+        <w:t xml:space="preserve"> or conditions on the sale of </w:t>
+      </w:r>
+      <w:proofErr w:type="gramStart"/>
+      <w:r>
+        <w:t>particular stock</w:t>
+      </w:r>
+      <w:proofErr w:type="gramEnd"/>
+      <w:r>
+        <w:t xml:space="preserve"> or real estate or special rules on borrowing by the agent.) </w:t>
       </w:r>
     </w:p>
     <w:p>
@@ -1307,14 +2147,48 @@
         <w:ind w:left="-5" w:right="64"/>
       </w:pPr>
       <w:r>
-        <w:t>{% if agent_limitations == True %}</w:t>
-      </w:r>
-      <w:r>
-        <w:t>{{ agent_limits}}</w:t>
-      </w:r>
-      <w:r>
-        <w:t>{% endif %}</w:t>
-      </w:r>
+        <w:t xml:space="preserve">{% if </w:t>
+      </w:r>
+      <w:proofErr w:type="spellStart"/>
+      <w:r>
+        <w:t>agent_limitations</w:t>
+      </w:r>
+      <w:proofErr w:type="spellEnd"/>
+      <w:r>
+        <w:t xml:space="preserve"> == True </w:t>
+      </w:r>
+      <w:proofErr w:type="gramStart"/>
+      <w:r>
+        <w:t>%}</w:t>
+      </w:r>
+      <w:r>
+        <w:t xml:space="preserve">{{ </w:t>
+      </w:r>
+      <w:proofErr w:type="spellStart"/>
+      <w:r>
+        <w:t>agent</w:t>
+      </w:r>
+      <w:proofErr w:type="gramEnd"/>
+      <w:r>
+        <w:t>_limits</w:t>
+      </w:r>
+      <w:proofErr w:type="spellEnd"/>
+      <w:proofErr w:type="gramStart"/>
+      <w:r>
+        <w:t>}}</w:t>
+      </w:r>
+      <w:r>
+        <w:t>{</w:t>
+      </w:r>
+      <w:proofErr w:type="gramEnd"/>
+      <w:r>
+        <w:t xml:space="preserve">% </w:t>
+      </w:r>
+      <w:proofErr w:type="gramStart"/>
+      <w:r>
+        <w:t>endif %}</w:t>
+      </w:r>
+      <w:proofErr w:type="gramEnd"/>
     </w:p>
     <w:p>
       <w:pPr>
@@ -1376,275 +2250,456 @@
       <w:r>
         <w:t xml:space="preserve">{% if </w:t>
       </w:r>
+      <w:proofErr w:type="spellStart"/>
       <w:r>
         <w:t>life_insurance</w:t>
       </w:r>
+      <w:proofErr w:type="spellEnd"/>
+      <w:r>
+        <w:t xml:space="preserve"> == True </w:t>
+      </w:r>
+      <w:proofErr w:type="gramStart"/>
+      <w:r>
+        <w:t>%}</w:t>
+      </w:r>
+      <w:r>
+        <w:t>My</w:t>
+      </w:r>
+      <w:proofErr w:type="gramEnd"/>
+      <w:r>
+        <w:t xml:space="preserve"> power of attorney shall have the right to make and change insurance beneficiary designations.</w:t>
+      </w:r>
+    </w:p>
+    <w:p>
+      <w:pPr>
+        <w:spacing w:after="0" w:line="259" w:lineRule="auto"/>
+        <w:ind w:left="0" w:firstLine="0"/>
+        <w:jc w:val="left"/>
+      </w:pPr>
+    </w:p>
+    <w:p>
+      <w:pPr>
+        <w:spacing w:after="0" w:line="259" w:lineRule="auto"/>
+        <w:ind w:left="0" w:firstLine="0"/>
+        <w:jc w:val="left"/>
+      </w:pPr>
+      <w:r>
+        <w:t xml:space="preserve">{% endif </w:t>
+      </w:r>
+      <w:proofErr w:type="gramStart"/>
+      <w:r>
+        <w:t>%}</w:t>
+      </w:r>
+      <w:r>
+        <w:t>{</w:t>
+      </w:r>
+      <w:proofErr w:type="gramEnd"/>
+      <w:r>
+        <w:t>%</w:t>
+      </w:r>
+      <w:r>
+        <w:t xml:space="preserve"> if </w:t>
+      </w:r>
+      <w:proofErr w:type="spellStart"/>
+      <w:r>
+        <w:t>file_bankruptcy</w:t>
+      </w:r>
+      <w:proofErr w:type="spellEnd"/>
+      <w:r>
+        <w:t xml:space="preserve"> == True </w:t>
+      </w:r>
+      <w:proofErr w:type="gramStart"/>
+      <w:r>
+        <w:t>%}</w:t>
+      </w:r>
+      <w:r>
+        <w:t>My</w:t>
+      </w:r>
+      <w:proofErr w:type="gramEnd"/>
+      <w:r>
+        <w:t xml:space="preserve"> power of attorney shall have the right to pursue bankruptcy on my behalf.</w:t>
+      </w:r>
+    </w:p>
+    <w:p>
+      <w:pPr>
+        <w:spacing w:after="0" w:line="259" w:lineRule="auto"/>
+        <w:ind w:left="0" w:firstLine="0"/>
+        <w:jc w:val="left"/>
+      </w:pPr>
+    </w:p>
+    <w:p>
+      <w:pPr>
+        <w:spacing w:after="0" w:line="259" w:lineRule="auto"/>
+        <w:ind w:left="0" w:firstLine="0"/>
+        <w:jc w:val="left"/>
+      </w:pPr>
+      <w:r>
+        <w:t>{%</w:t>
+      </w:r>
+      <w:r>
+        <w:t xml:space="preserve"> endif %}</w:t>
+      </w:r>
+      <w:r>
+        <w:t xml:space="preserve">{% </w:t>
+      </w:r>
+      <w:r>
+        <w:t xml:space="preserve">if </w:t>
+      </w:r>
+      <w:proofErr w:type="spellStart"/>
+      <w:r>
+        <w:t>which_powers</w:t>
+      </w:r>
+      <w:proofErr w:type="spellEnd"/>
+      <w:r>
+        <w:t>['social']</w:t>
+      </w:r>
       <w:r>
         <w:t xml:space="preserve"> == True %}</w:t>
       </w:r>
       <w:r>
-        <w:t>My power of attorney shall have the right to make and change insurance beneficiary designations.</w:t>
-      </w:r>
-    </w:p>
-    <w:p>
-      <w:pPr>
-        <w:spacing w:after="0" w:line="259" w:lineRule="auto"/>
-        <w:ind w:left="0" w:firstLine="0"/>
-        <w:jc w:val="left"/>
-      </w:pPr>
-    </w:p>
-    <w:p>
-      <w:pPr>
-        <w:spacing w:after="0" w:line="259" w:lineRule="auto"/>
-        <w:ind w:left="0" w:firstLine="0"/>
-        <w:jc w:val="left"/>
-      </w:pPr>
-      <w:r>
-        <w:t>{% endif %}</w:t>
-      </w:r>
-      <w:r>
         <w:t>{%</w:t>
       </w:r>
       <w:r>
         <w:t xml:space="preserve"> if </w:t>
       </w:r>
-      <w:r>
-        <w:t>file_bankruptcy</w:t>
-      </w:r>
-      <w:r>
-        <w:t xml:space="preserve"> == True %}</w:t>
-      </w:r>
-      <w:r>
-        <w:t>My power of attorney shall have the right to pursue bankruptcy on my behalf.</w:t>
-      </w:r>
-    </w:p>
-    <w:p>
-      <w:pPr>
-        <w:spacing w:after="0" w:line="259" w:lineRule="auto"/>
-        <w:ind w:left="0" w:firstLine="0"/>
-        <w:jc w:val="left"/>
-      </w:pPr>
-    </w:p>
-    <w:p>
-      <w:pPr>
-        <w:spacing w:after="0" w:line="259" w:lineRule="auto"/>
-        <w:ind w:left="0" w:firstLine="0"/>
-        <w:jc w:val="left"/>
+      <w:proofErr w:type="spellStart"/>
+      <w:r>
+        <w:t>ssn_authority</w:t>
+      </w:r>
+      <w:proofErr w:type="spellEnd"/>
+      <w:r>
+        <w:t xml:space="preserve"> == True %}I</w:t>
+      </w:r>
+      <w:r>
+        <w:t>, {{</w:t>
+      </w:r>
+      <w:proofErr w:type="spellStart"/>
+      <w:r>
+        <w:t>principal.name.full</w:t>
+      </w:r>
+      <w:proofErr w:type="spellEnd"/>
+      <w:r>
+        <w:t>(middle=’full’)}} born on {{</w:t>
+      </w:r>
+      <w:proofErr w:type="spellStart"/>
+      <w:r>
+        <w:t>birth_date</w:t>
+      </w:r>
+      <w:proofErr w:type="spellEnd"/>
+      <w:r>
+        <w:t>}}, hereby authorize the Social Security Administration to disclose personal information to my agent including but not limited to my Social Security number, benefit amounts, and other information when I am no longer physically or mentally able to interact with the Social Security Administration on my own.</w:t>
+      </w:r>
+    </w:p>
+    <w:p>
+      <w:pPr>
+        <w:spacing w:after="0" w:line="259" w:lineRule="auto"/>
+        <w:ind w:left="0" w:firstLine="0"/>
+        <w:jc w:val="left"/>
+      </w:pPr>
+    </w:p>
+    <w:p>
+      <w:pPr>
+        <w:spacing w:after="0" w:line="259" w:lineRule="auto"/>
+        <w:ind w:left="0" w:firstLine="0"/>
+        <w:jc w:val="left"/>
+      </w:pPr>
+      <w:r>
+        <w:t xml:space="preserve">{% endif </w:t>
+      </w:r>
+      <w:proofErr w:type="gramStart"/>
+      <w:r>
+        <w:t>%}</w:t>
+      </w:r>
+      <w:r>
+        <w:t>{</w:t>
+      </w:r>
+      <w:proofErr w:type="gramEnd"/>
+      <w:r>
+        <w:t xml:space="preserve">% endif </w:t>
+      </w:r>
+      <w:proofErr w:type="gramStart"/>
+      <w:r>
+        <w:t>%}</w:t>
+      </w:r>
+      <w:r>
+        <w:t>{</w:t>
+      </w:r>
+      <w:proofErr w:type="gramEnd"/>
+      <w:r>
+        <w:t xml:space="preserve">% if </w:t>
+      </w:r>
+      <w:proofErr w:type="spellStart"/>
+      <w:r>
+        <w:t>additional_</w:t>
+      </w:r>
+      <w:proofErr w:type="gramStart"/>
+      <w:r>
+        <w:t>powers</w:t>
+      </w:r>
+      <w:proofErr w:type="spellEnd"/>
+      <w:r>
+        <w:t>[‘</w:t>
+      </w:r>
+      <w:proofErr w:type="gramEnd"/>
+      <w:r>
+        <w:t xml:space="preserve">gifts’] == True </w:t>
+      </w:r>
+      <w:proofErr w:type="gramStart"/>
+      <w:r>
+        <w:t>%}My</w:t>
+      </w:r>
+      <w:proofErr w:type="gramEnd"/>
+      <w:r>
+        <w:t xml:space="preserve"> power of attorney shall have the power to make gifts of my property.</w:t>
+      </w:r>
+    </w:p>
+    <w:p>
+      <w:pPr>
+        <w:spacing w:after="0" w:line="259" w:lineRule="auto"/>
+        <w:ind w:left="0" w:firstLine="0"/>
+        <w:jc w:val="left"/>
+      </w:pPr>
+    </w:p>
+    <w:p>
+      <w:pPr>
+        <w:spacing w:after="0" w:line="259" w:lineRule="auto"/>
+        <w:ind w:left="0" w:firstLine="0"/>
+        <w:jc w:val="left"/>
+      </w:pPr>
+      <w:r>
+        <w:t xml:space="preserve">{% endif </w:t>
+      </w:r>
+      <w:proofErr w:type="gramStart"/>
+      <w:r>
+        <w:t>%}{</w:t>
+      </w:r>
+      <w:proofErr w:type="gramEnd"/>
+      <w:r>
+        <w:t xml:space="preserve">% if </w:t>
+      </w:r>
+      <w:proofErr w:type="spellStart"/>
+      <w:r>
+        <w:t>additional_</w:t>
+      </w:r>
+      <w:proofErr w:type="gramStart"/>
+      <w:r>
+        <w:t>powers</w:t>
+      </w:r>
+      <w:proofErr w:type="spellEnd"/>
+      <w:r>
+        <w:t>[‘</w:t>
+      </w:r>
+      <w:proofErr w:type="gramEnd"/>
+      <w:r>
+        <w:t xml:space="preserve">appointment’] == True </w:t>
+      </w:r>
+      <w:proofErr w:type="gramStart"/>
+      <w:r>
+        <w:t>%}My</w:t>
+      </w:r>
+      <w:proofErr w:type="gramEnd"/>
+      <w:r>
+        <w:t xml:space="preserve"> power of attorney shall have the powers of appointment.</w:t>
+      </w:r>
+    </w:p>
+    <w:p>
+      <w:pPr>
+        <w:spacing w:after="0" w:line="259" w:lineRule="auto"/>
+        <w:ind w:left="0" w:firstLine="0"/>
+        <w:jc w:val="left"/>
+      </w:pPr>
+    </w:p>
+    <w:p>
+      <w:pPr>
+        <w:spacing w:after="0" w:line="259" w:lineRule="auto"/>
+        <w:ind w:left="0" w:firstLine="0"/>
+        <w:jc w:val="left"/>
+      </w:pPr>
+      <w:r>
+        <w:t xml:space="preserve">{% endif </w:t>
+      </w:r>
+      <w:proofErr w:type="gramStart"/>
+      <w:r>
+        <w:t>%}{</w:t>
+      </w:r>
+      <w:proofErr w:type="gramEnd"/>
+      <w:r>
+        <w:t xml:space="preserve">% if </w:t>
+      </w:r>
+      <w:proofErr w:type="spellStart"/>
+      <w:r>
+        <w:t>additional_</w:t>
+      </w:r>
+      <w:proofErr w:type="gramStart"/>
+      <w:r>
+        <w:t>powers</w:t>
+      </w:r>
+      <w:proofErr w:type="spellEnd"/>
+      <w:r>
+        <w:t>[‘</w:t>
+      </w:r>
+      <w:proofErr w:type="gramEnd"/>
+      <w:r>
+        <w:t xml:space="preserve">social’] == True </w:t>
+      </w:r>
+      <w:proofErr w:type="gramStart"/>
+      <w:r>
+        <w:t>%}My</w:t>
+      </w:r>
+      <w:proofErr w:type="gramEnd"/>
+      <w:r>
+        <w:t xml:space="preserve"> power of attorney shall have the right to access my social media accounts.</w:t>
+      </w:r>
+    </w:p>
+    <w:p>
+      <w:pPr>
+        <w:spacing w:after="0" w:line="259" w:lineRule="auto"/>
+        <w:ind w:left="0" w:firstLine="0"/>
+        <w:jc w:val="left"/>
+      </w:pPr>
+    </w:p>
+    <w:p>
+      <w:pPr>
+        <w:spacing w:after="0" w:line="259" w:lineRule="auto"/>
+        <w:ind w:left="0" w:firstLine="0"/>
+        <w:jc w:val="left"/>
+      </w:pPr>
+      <w:r>
+        <w:t xml:space="preserve">{% endif </w:t>
+      </w:r>
+      <w:proofErr w:type="gramStart"/>
+      <w:r>
+        <w:t>%}{</w:t>
+      </w:r>
+      <w:proofErr w:type="gramEnd"/>
+      <w:r>
+        <w:t xml:space="preserve">% if </w:t>
+      </w:r>
+      <w:proofErr w:type="spellStart"/>
+      <w:r>
+        <w:t>additional_</w:t>
+      </w:r>
+      <w:proofErr w:type="gramStart"/>
+      <w:r>
+        <w:t>powers</w:t>
+      </w:r>
+      <w:proofErr w:type="spellEnd"/>
+      <w:r>
+        <w:t>[‘</w:t>
+      </w:r>
+      <w:proofErr w:type="gramEnd"/>
+      <w:r>
+        <w:t xml:space="preserve">online’] == True </w:t>
+      </w:r>
+      <w:proofErr w:type="gramStart"/>
+      <w:r>
+        <w:t>%}My</w:t>
+      </w:r>
+      <w:proofErr w:type="gramEnd"/>
+      <w:r>
+        <w:t xml:space="preserve"> power of attorney shall have the right to access my online accounts, such as online banking, utilities, and bill pay.</w:t>
+      </w:r>
+    </w:p>
+    <w:p>
+      <w:pPr>
+        <w:spacing w:after="0" w:line="259" w:lineRule="auto"/>
+        <w:ind w:left="0" w:firstLine="0"/>
+        <w:jc w:val="left"/>
+      </w:pPr>
+    </w:p>
+    <w:p>
+      <w:pPr>
+        <w:spacing w:after="0" w:line="259" w:lineRule="auto"/>
+        <w:ind w:left="0" w:firstLine="0"/>
+        <w:jc w:val="left"/>
+      </w:pPr>
+      <w:r>
+        <w:t xml:space="preserve">{% endif </w:t>
+      </w:r>
+      <w:proofErr w:type="gramStart"/>
+      <w:r>
+        <w:t>%}</w:t>
+      </w:r>
+      <w:r>
+        <w:t>{</w:t>
+      </w:r>
+      <w:proofErr w:type="gramEnd"/>
+      <w:r>
+        <w:t xml:space="preserve">% if </w:t>
+      </w:r>
+      <w:proofErr w:type="spellStart"/>
+      <w:r>
+        <w:t>a</w:t>
+      </w:r>
+      <w:r>
+        <w:t>dditional_</w:t>
+      </w:r>
+      <w:proofErr w:type="gramStart"/>
+      <w:r>
+        <w:t>powers</w:t>
+      </w:r>
+      <w:proofErr w:type="spellEnd"/>
+      <w:r>
+        <w:t>[‘</w:t>
+      </w:r>
+      <w:proofErr w:type="gramEnd"/>
+      <w:r>
+        <w:t>other’]</w:t>
+      </w:r>
+      <w:r>
+        <w:t xml:space="preserve"> == True </w:t>
+      </w:r>
+      <w:proofErr w:type="gramStart"/>
+      <w:r>
+        <w:t>%}</w:t>
+      </w:r>
+      <w:r>
+        <w:t>{</w:t>
+      </w:r>
+      <w:proofErr w:type="gramEnd"/>
+      <w:r>
+        <w:t>{</w:t>
+      </w:r>
+      <w:proofErr w:type="spellStart"/>
+      <w:r>
+        <w:t>additional_powers</w:t>
+      </w:r>
+      <w:r>
+        <w:t>_text</w:t>
+      </w:r>
+      <w:proofErr w:type="spellEnd"/>
+      <w:r>
+        <w:t>}}</w:t>
+      </w:r>
+    </w:p>
+    <w:p>
+      <w:pPr>
+        <w:spacing w:after="0" w:line="259" w:lineRule="auto"/>
+        <w:ind w:left="0" w:firstLine="0"/>
+        <w:jc w:val="left"/>
+      </w:pPr>
+      <w:r>
+        <w:t xml:space="preserve"> </w:t>
+      </w:r>
+    </w:p>
+    <w:p>
+      <w:pPr>
+        <w:ind w:left="-5" w:right="64"/>
       </w:pPr>
       <w:r>
         <w:t>{%</w:t>
       </w:r>
       <w:r>
-        <w:t xml:space="preserve"> endif %}</w:t>
-      </w:r>
-      <w:r>
-        <w:t xml:space="preserve">{% </w:t>
-      </w:r>
-      <w:r>
-        <w:t>if which_powers['social']</w:t>
-      </w:r>
-      <w:r>
-        <w:t xml:space="preserve"> == True %}</w:t>
-      </w:r>
-      <w:r>
-        <w:t>{%</w:t>
-      </w:r>
-      <w:r>
-        <w:t xml:space="preserve"> if </w:t>
-      </w:r>
-      <w:r>
-        <w:t>ssn_authority</w:t>
-      </w:r>
-      <w:r>
-        <w:t xml:space="preserve"> == True %}I</w:t>
-      </w:r>
-      <w:r>
-        <w:t>, {{principal.name.full(middle=’full’)}} born on {{birth_date}}, hereby authorize the Social Security Administration to disclose personal information to my agent including but not limited to my Social Security number, benefit amounts, and other information when I am no longer physically or mentally able to interact with the Social Security Administration on my own.</w:t>
-      </w:r>
-    </w:p>
-    <w:p>
-      <w:pPr>
-        <w:spacing w:after="0" w:line="259" w:lineRule="auto"/>
-        <w:ind w:left="0" w:firstLine="0"/>
-        <w:jc w:val="left"/>
-      </w:pPr>
-    </w:p>
-    <w:p>
-      <w:pPr>
-        <w:spacing w:after="0" w:line="259" w:lineRule="auto"/>
-        <w:ind w:left="0" w:firstLine="0"/>
-        <w:jc w:val="left"/>
-      </w:pPr>
-      <w:r>
-        <w:t>{% endif %}</w:t>
-      </w:r>
-      <w:r>
-        <w:t>{% endif %}</w:t>
-      </w:r>
-      <w:r>
-        <w:t>{% if additional_powers[‘gifts’] == True %}My power of attorney shall have the power to make gifts of my property.</w:t>
-      </w:r>
-    </w:p>
-    <w:p>
-      <w:pPr>
-        <w:spacing w:after="0" w:line="259" w:lineRule="auto"/>
-        <w:ind w:left="0" w:firstLine="0"/>
-        <w:jc w:val="left"/>
-      </w:pPr>
-    </w:p>
-    <w:p>
-      <w:pPr>
-        <w:spacing w:after="0" w:line="259" w:lineRule="auto"/>
-        <w:ind w:left="0" w:firstLine="0"/>
-        <w:jc w:val="left"/>
-      </w:pPr>
-      <w:r>
-        <w:t>{% endif %}{% if additional_powers[‘appointment’] == True %}My power of attorney shall have the powers of appointment.</w:t>
-      </w:r>
-    </w:p>
-    <w:p>
-      <w:pPr>
-        <w:spacing w:after="0" w:line="259" w:lineRule="auto"/>
-        <w:ind w:left="0" w:firstLine="0"/>
-        <w:jc w:val="left"/>
-      </w:pPr>
-    </w:p>
-    <w:p>
-      <w:pPr>
-        <w:spacing w:after="0" w:line="259" w:lineRule="auto"/>
-        <w:ind w:left="0" w:firstLine="0"/>
-        <w:jc w:val="left"/>
-      </w:pPr>
-      <w:r>
-        <w:lastRenderedPageBreak/>
-        <w:t>{% endif %}{% if additional_powers[‘name’] == True %}My power of attorney shall have the power to name or change beneficiaries or joint tenants of my property.</w:t>
-      </w:r>
-    </w:p>
-    <w:p>
-      <w:pPr>
-        <w:spacing w:after="0" w:line="259" w:lineRule="auto"/>
-        <w:ind w:left="0" w:firstLine="0"/>
-        <w:jc w:val="left"/>
-      </w:pPr>
-    </w:p>
-    <w:p>
-      <w:pPr>
-        <w:spacing w:after="0" w:line="259" w:lineRule="auto"/>
-        <w:ind w:left="0" w:firstLine="0"/>
-        <w:jc w:val="left"/>
-      </w:pPr>
-      <w:r>
-        <w:t>{% endif %}{% if additional_powers[‘social’] == True %}My power of attorney shall have the right to access my social media accounts.</w:t>
-      </w:r>
-    </w:p>
-    <w:p>
-      <w:pPr>
-        <w:spacing w:after="0" w:line="259" w:lineRule="auto"/>
-        <w:ind w:left="0" w:firstLine="0"/>
-        <w:jc w:val="left"/>
-      </w:pPr>
-    </w:p>
-    <w:p>
-      <w:pPr>
-        <w:spacing w:after="0" w:line="259" w:lineRule="auto"/>
-        <w:ind w:left="0" w:firstLine="0"/>
-        <w:jc w:val="left"/>
-      </w:pPr>
-      <w:r>
-        <w:t>{% endif %}{% if additional_powers[‘online’] == True %}My power of attorney shall have the right to access my online accounts, such as online banking, utilities, and bill pay.</w:t>
-      </w:r>
-    </w:p>
-    <w:p>
-      <w:pPr>
-        <w:spacing w:after="0" w:line="259" w:lineRule="auto"/>
-        <w:ind w:left="0" w:firstLine="0"/>
-        <w:jc w:val="left"/>
-      </w:pPr>
-    </w:p>
-    <w:p>
-      <w:pPr>
-        <w:spacing w:after="0" w:line="259" w:lineRule="auto"/>
-        <w:ind w:left="0" w:firstLine="0"/>
-        <w:jc w:val="left"/>
-      </w:pPr>
-      <w:r>
-        <w:t>{% endif %}</w:t>
-      </w:r>
-      <w:r>
-        <w:t>{%</w:t>
-      </w:r>
-      <w:r>
-        <w:t xml:space="preserve"> if additional_powers[‘trust’] == True %}My power of attorney shall have the power to or revoke or amend my trust named {{trust_name}}.</w:t>
-      </w:r>
-    </w:p>
-    <w:p>
-      <w:pPr>
-        <w:spacing w:after="0" w:line="259" w:lineRule="auto"/>
-        <w:ind w:left="0" w:firstLine="0"/>
-        <w:jc w:val="left"/>
-      </w:pPr>
-    </w:p>
-    <w:p>
-      <w:pPr>
-        <w:ind w:left="-5" w:right="64"/>
-      </w:pPr>
-      <w:r>
-        <w:t>{%</w:t>
-      </w:r>
-      <w:r>
-        <w:t xml:space="preserve"> endi</w:t>
-      </w:r>
-      <w:r>
-        <w:t>f %}</w:t>
-      </w:r>
-      <w:r>
-        <w:t>{</w:t>
-      </w:r>
-      <w:r>
-        <w:t xml:space="preserve">% if </w:t>
-      </w:r>
-      <w:r>
-        <w:t>a</w:t>
-      </w:r>
-      <w:r>
-        <w:t>dditional_powers[‘other’]</w:t>
-      </w:r>
-      <w:r>
-        <w:t xml:space="preserve"> == True %}</w:t>
-      </w:r>
-      <w:r>
-        <w:t>{{additional_powers</w:t>
-      </w:r>
-      <w:r>
-        <w:t>_text</w:t>
-      </w:r>
-      <w:r>
-        <w:t>}}</w:t>
-      </w:r>
-    </w:p>
-    <w:p>
-      <w:pPr>
-        <w:spacing w:after="0" w:line="259" w:lineRule="auto"/>
-        <w:ind w:left="0" w:firstLine="0"/>
-        <w:jc w:val="left"/>
-      </w:pPr>
-      <w:r>
-        <w:t xml:space="preserve"> </w:t>
-      </w:r>
-    </w:p>
-    <w:p>
-      <w:pPr>
-        <w:ind w:left="-5" w:right="64"/>
-      </w:pPr>
-      <w:r>
-        <w:t>{%</w:t>
-      </w:r>
-      <w:r>
-        <w:t xml:space="preserve"> endif %}</w:t>
+        <w:t xml:space="preserve"> endif </w:t>
+      </w:r>
+      <w:proofErr w:type="gramStart"/>
+      <w:r>
+        <w:t>%}</w:t>
       </w:r>
       <w:r>
         <w:t>(</w:t>
       </w:r>
+      <w:proofErr w:type="gramEnd"/>
       <w:r>
         <w:rPr>
           <w:b/>
@@ -1652,7 +2707,15 @@
         <w:t>NOTE</w:t>
       </w:r>
       <w:r>
-        <w:t xml:space="preserve">: Your agent will have authority to employ other persons as necessary to enable the agent to properly exercise the powers granted in this form, but your agent will have to make all discretionary decisions. If you want to give your agent the right to delegate discretionary decision-making powers to others, you should keep paragraph 4, otherwise it should be struck out.) </w:t>
+        <w:t xml:space="preserve">: Your agent will have authority to employ other </w:t>
+      </w:r>
+      <w:proofErr w:type="gramStart"/>
+      <w:r>
+        <w:t>persons</w:t>
+      </w:r>
+      <w:proofErr w:type="gramEnd"/>
+      <w:r>
+        <w:t xml:space="preserve"> as necessary to enable the agent to properly exercise the powers granted in this form, but your agent will have to make all discretionary decisions. If you want to give your agent the right to delegate discretionary decision-making powers to others, you should keep paragraph 4, otherwise it should be struck out.) </w:t>
       </w:r>
     </w:p>
     <w:p>
@@ -1679,9 +2742,11 @@
       <w:r>
         <w:t xml:space="preserve"> if </w:t>
       </w:r>
+      <w:proofErr w:type="spellStart"/>
       <w:r>
         <w:t>delegate_decisions</w:t>
       </w:r>
+      <w:proofErr w:type="spellEnd"/>
       <w:r>
         <w:t xml:space="preserve"> == </w:t>
       </w:r>
@@ -1698,7 +2763,31 @@
         <w:t>orney at the time of reference.</w:t>
       </w:r>
       <w:r>
-        <w:t>{% elif delegate_decisions == “authorized” %}My agent shall have the right by written instrument to delegate any or all of the foregoing powers involving discretionary decision-making to {{delegate.name.full(middle=’full’)}}, but such delegation may be amended or revoked by any agent (including any successor) named by me who is acting under this power of attorney at the time of reference.</w:t>
+        <w:t xml:space="preserve">{% </w:t>
+      </w:r>
+      <w:proofErr w:type="spellStart"/>
+      <w:r>
+        <w:t>elif</w:t>
+      </w:r>
+      <w:proofErr w:type="spellEnd"/>
+      <w:r>
+        <w:t xml:space="preserve"> </w:t>
+      </w:r>
+      <w:proofErr w:type="spellStart"/>
+      <w:r>
+        <w:t>delegate_decisions</w:t>
+      </w:r>
+      <w:proofErr w:type="spellEnd"/>
+      <w:r>
+        <w:t xml:space="preserve"> == “authorized” %}My agent shall have the right by written instrument to delegate any or all of the foregoing powers involving discretionary decision-making to {{</w:t>
+      </w:r>
+      <w:proofErr w:type="spellStart"/>
+      <w:r>
+        <w:t>delegate.name.full</w:t>
+      </w:r>
+      <w:proofErr w:type="spellEnd"/>
+      <w:r>
+        <w:t>(middle=’full’)}}, but such delegation may be amended or revoked by any agent (including any successor) named by me who is acting under this power of attorney at the time of reference.</w:t>
       </w:r>
       <w:r>
         <w:t>{% else %}</w:t>
@@ -1707,14 +2796,7 @@
         <w:rPr>
           <w:strike/>
         </w:rPr>
-        <w:t xml:space="preserve">My agent shall have the right by written instrument to delegate any or all of the foregoing powers involving discretionary decision-making to any person or persons whom my agent may select, but such delegation may be amended or revoked by any agent </w:t>
-      </w:r>
-      <w:r>
-        <w:rPr>
-          <w:strike/>
-        </w:rPr>
-        <w:lastRenderedPageBreak/>
-        <w:t>(including any successor) named by me who is acting under this power of attorney at the time of reference.</w:t>
+        <w:t>My agent shall have the right by written instrument to delegate any or all of the foregoing powers involving discretionary decision-making to any person or persons whom my agent may select, but such delegation may be amended or revoked by any agent (including any successor) named by me who is acting under this power of attorney at the time of reference.</w:t>
       </w:r>
       <w:r>
         <w:rPr>
@@ -1780,9 +2862,11 @@
       <w:r>
         <w:t xml:space="preserve"> if </w:t>
       </w:r>
+      <w:proofErr w:type="spellStart"/>
       <w:r>
         <w:t>agent_compensation</w:t>
       </w:r>
+      <w:proofErr w:type="spellEnd"/>
       <w:r>
         <w:t xml:space="preserve"> == </w:t>
       </w:r>
@@ -1799,10 +2883,38 @@
         <w:t xml:space="preserve"> %}</w:t>
       </w:r>
       <w:r>
-        <w:t>My agent shall be entitled to reasonable compensation for services rendered as agent under this power of attorney.</w:t>
-      </w:r>
-      <w:r>
-        <w:t>{% elif agent_compensation == “with_limits” %}My agent shall be entitled to compensation not to exceed</w:t>
+        <w:t xml:space="preserve">My agent shall be entitled to reasonable compensation for services rendered as agent under this power of </w:t>
+      </w:r>
+      <w:r>
+        <w:lastRenderedPageBreak/>
+        <w:t>attorney.</w:t>
+      </w:r>
+      <w:r>
+        <w:t xml:space="preserve">{% </w:t>
+      </w:r>
+      <w:proofErr w:type="spellStart"/>
+      <w:r>
+        <w:t>elif</w:t>
+      </w:r>
+      <w:proofErr w:type="spellEnd"/>
+      <w:r>
+        <w:t xml:space="preserve"> </w:t>
+      </w:r>
+      <w:proofErr w:type="spellStart"/>
+      <w:r>
+        <w:t>agent_compensation</w:t>
+      </w:r>
+      <w:proofErr w:type="spellEnd"/>
+      <w:r>
+        <w:t xml:space="preserve"> == “</w:t>
+      </w:r>
+      <w:proofErr w:type="spellStart"/>
+      <w:r>
+        <w:t>with_limits</w:t>
+      </w:r>
+      <w:proofErr w:type="spellEnd"/>
+      <w:r>
+        <w:t>” %}My agent shall be entitled to compensation not to exceed</w:t>
       </w:r>
       <w:r>
         <w:t xml:space="preserve"> </w:t>
@@ -1813,9 +2925,11 @@
       <w:r>
         <w:t>currency(</w:t>
       </w:r>
+      <w:proofErr w:type="spellStart"/>
       <w:r>
         <w:t>compensate_amount</w:t>
       </w:r>
+      <w:proofErr w:type="spellEnd"/>
       <w:r>
         <w:t>)</w:t>
       </w:r>
@@ -1826,38 +2940,105 @@
         <w:t xml:space="preserve"> </w:t>
       </w:r>
       <w:r>
-        <w:t>{{compensate_time</w:t>
-      </w:r>
-      <w:r>
-        <w:t>.lower()</w:t>
-      </w:r>
-      <w:r>
-        <w:t>}} for services rendered as agent under this power of attorney.{% elif agent_compensation == “expenses_only” %}My agent</w:t>
-      </w:r>
-      <w:r>
-        <w:t xml:space="preserve"> shall not be entitled to reasonable compensation for their services. They will only be entitled to reimbursement for reasonable expenses.</w:t>
-      </w:r>
-      <w:r>
-        <w:t>{%</w:t>
-      </w:r>
-      <w:r>
-        <w:t xml:space="preserve"> else %}</w:t>
+        <w:t>{{</w:t>
+      </w:r>
+      <w:proofErr w:type="spellStart"/>
+      <w:r>
+        <w:t>compensate_time</w:t>
+      </w:r>
+      <w:r>
+        <w:t>.lower</w:t>
+      </w:r>
+      <w:proofErr w:type="spellEnd"/>
+      <w:r>
+        <w:t>()</w:t>
+      </w:r>
+      <w:r>
+        <w:t xml:space="preserve">}} for services rendered as agent under this power of attorney.{% </w:t>
+      </w:r>
+      <w:proofErr w:type="spellStart"/>
+      <w:r>
+        <w:t>elif</w:t>
+      </w:r>
+      <w:proofErr w:type="spellEnd"/>
+      <w:r>
+        <w:t xml:space="preserve"> </w:t>
+      </w:r>
+      <w:proofErr w:type="spellStart"/>
+      <w:r>
+        <w:t>agent_compensation</w:t>
+      </w:r>
+      <w:proofErr w:type="spellEnd"/>
+      <w:r>
+        <w:t xml:space="preserve"> == “</w:t>
+      </w:r>
+      <w:proofErr w:type="spellStart"/>
+      <w:r>
+        <w:t>expenses_only</w:t>
+      </w:r>
+      <w:proofErr w:type="spellEnd"/>
+      <w:r>
+        <w:t>” %}My agent</w:t>
+      </w:r>
+      <w:r>
+        <w:t xml:space="preserve"> shall not be entitled to reasonable compensation for their services. They will only be entitled to reimbursement for reasonable </w:t>
+      </w:r>
+      <w:proofErr w:type="gramStart"/>
+      <w:r>
+        <w:t>expenses.</w:t>
+      </w:r>
+      <w:r>
+        <w:t>{</w:t>
+      </w:r>
+      <w:proofErr w:type="gramEnd"/>
+      <w:r>
+        <w:t>%</w:t>
+      </w:r>
+      <w:r>
+        <w:t xml:space="preserve"> else </w:t>
+      </w:r>
+      <w:proofErr w:type="gramStart"/>
+      <w:r>
+        <w:t>%}</w:t>
       </w:r>
       <w:r>
         <w:rPr>
           <w:strike/>
         </w:rPr>
-        <w:t>My agent shall be entitled to reasonable compensation for services rendered as agent under this power of attorney</w:t>
+        <w:t>My</w:t>
+      </w:r>
+      <w:proofErr w:type="gramEnd"/>
+      <w:r>
+        <w:rPr>
+          <w:strike/>
+        </w:rPr>
+        <w:t xml:space="preserve"> agent shall be entitled to reasonable compensation for services rendered as agent under this power of </w:t>
+      </w:r>
+      <w:proofErr w:type="gramStart"/>
+      <w:r>
+        <w:rPr>
+          <w:strike/>
+        </w:rPr>
+        <w:t>attorney</w:t>
       </w:r>
       <w:r>
         <w:t>.</w:t>
       </w:r>
       <w:r>
-        <w:t>{%</w:t>
-      </w:r>
-      <w:r>
-        <w:t xml:space="preserve"> endif %}</w:t>
-      </w:r>
+        <w:t>{</w:t>
+      </w:r>
+      <w:proofErr w:type="gramEnd"/>
+      <w:r>
+        <w:t>%</w:t>
+      </w:r>
+      <w:r>
+        <w:t xml:space="preserve"> </w:t>
+      </w:r>
+      <w:proofErr w:type="gramStart"/>
+      <w:r>
+        <w:t>endif %}</w:t>
+      </w:r>
+      <w:proofErr w:type="gramEnd"/>
       <w:r>
         <w:t xml:space="preserve"> </w:t>
       </w:r>
@@ -1917,11 +3098,16 @@
         <w:t xml:space="preserve"> </w:t>
       </w:r>
       <w:r>
-        <w:t>{% if effective_</w:t>
+        <w:t xml:space="preserve">{% if </w:t>
+      </w:r>
+      <w:proofErr w:type="spellStart"/>
+      <w:r>
+        <w:t>effective_</w:t>
       </w:r>
       <w:r>
         <w:t>date_choice</w:t>
       </w:r>
+      <w:proofErr w:type="spellEnd"/>
       <w:r>
         <w:t xml:space="preserve"> == </w:t>
       </w:r>
@@ -1941,7 +3127,23 @@
         <w:t>nly during times when a doctor has decided that I cannot make decisions for myself</w:t>
       </w:r>
       <w:r>
-        <w:t>{% elif effective_date_choice == “detained” %}</w:t>
+        <w:t xml:space="preserve">{% </w:t>
+      </w:r>
+      <w:proofErr w:type="spellStart"/>
+      <w:r>
+        <w:t>elif</w:t>
+      </w:r>
+      <w:proofErr w:type="spellEnd"/>
+      <w:r>
+        <w:t xml:space="preserve"> </w:t>
+      </w:r>
+      <w:proofErr w:type="spellStart"/>
+      <w:r>
+        <w:t>effective_date_choice</w:t>
+      </w:r>
+      <w:proofErr w:type="spellEnd"/>
+      <w:r>
+        <w:t xml:space="preserve"> == “detained” %}</w:t>
       </w:r>
       <w:r>
         <w:t xml:space="preserve"> </w:t>
@@ -1959,14 +3161,35 @@
         <w:t>financial decisions</w:t>
       </w:r>
       <w:r>
-        <w:t xml:space="preserve">{% elif effective_date_choice == “other” %}on </w:t>
-      </w:r>
-      <w:r>
-        <w:t>{{effective_date</w:t>
+        <w:t xml:space="preserve">{% </w:t>
+      </w:r>
+      <w:proofErr w:type="spellStart"/>
+      <w:r>
+        <w:t>elif</w:t>
+      </w:r>
+      <w:proofErr w:type="spellEnd"/>
+      <w:r>
+        <w:t xml:space="preserve"> </w:t>
+      </w:r>
+      <w:proofErr w:type="spellStart"/>
+      <w:r>
+        <w:t>effective_date_choice</w:t>
+      </w:r>
+      <w:proofErr w:type="spellEnd"/>
+      <w:r>
+        <w:t xml:space="preserve"> == “other” %}on </w:t>
+      </w:r>
+      <w:r>
+        <w:t>{{</w:t>
+      </w:r>
+      <w:proofErr w:type="spellStart"/>
+      <w:r>
+        <w:t>effective_date</w:t>
       </w:r>
       <w:r>
         <w:t>_text</w:t>
       </w:r>
+      <w:proofErr w:type="spellEnd"/>
       <w:r>
         <w:t>}}{% else %}</w:t>
       </w:r>
@@ -2035,13 +3258,21 @@
         <w:t xml:space="preserve">of attorney shall terminate </w:t>
       </w:r>
       <w:r>
-        <w:t>{% if end_</w:t>
+        <w:t xml:space="preserve">{% if </w:t>
+      </w:r>
+      <w:proofErr w:type="spellStart"/>
+      <w:r>
+        <w:t>end_</w:t>
       </w:r>
       <w:r>
         <w:t>at</w:t>
       </w:r>
       <w:r>
-        <w:t xml:space="preserve">_death == </w:t>
+        <w:t>_death</w:t>
+      </w:r>
+      <w:proofErr w:type="spellEnd"/>
+      <w:r>
+        <w:t xml:space="preserve"> == </w:t>
       </w:r>
       <w:r>
         <w:t>False</w:t>
@@ -2050,7 +3281,15 @@
         <w:t xml:space="preserve"> %}</w:t>
       </w:r>
       <w:r>
-        <w:t>{% if end_date_choice == “ doctor” %}</w:t>
+        <w:t xml:space="preserve">{% if </w:t>
+      </w:r>
+      <w:proofErr w:type="spellStart"/>
+      <w:r>
+        <w:t>end_date_choice</w:t>
+      </w:r>
+      <w:proofErr w:type="spellEnd"/>
+      <w:r>
+        <w:t xml:space="preserve"> == “ doctor” %}</w:t>
       </w:r>
       <w:r>
         <w:t xml:space="preserve"> </w:t>
@@ -2086,82 +3325,116 @@
         <w:t xml:space="preserve"> my financial affairs</w:t>
       </w:r>
       <w:r>
-        <w:t xml:space="preserve">{% elif end_date_choice </w:t>
-      </w:r>
+        <w:t xml:space="preserve">{% </w:t>
+      </w:r>
+      <w:proofErr w:type="spellStart"/>
+      <w:r>
+        <w:t>elif</w:t>
+      </w:r>
+      <w:proofErr w:type="spellEnd"/>
+      <w:r>
+        <w:t xml:space="preserve"> </w:t>
+      </w:r>
+      <w:proofErr w:type="spellStart"/>
+      <w:r>
+        <w:t>end_date_choice</w:t>
+      </w:r>
+      <w:proofErr w:type="spellEnd"/>
+      <w:r>
+        <w:t xml:space="preserve"> == “custody” %}when I have been released from custody{% </w:t>
+      </w:r>
+      <w:proofErr w:type="spellStart"/>
+      <w:r>
+        <w:t>elif</w:t>
+      </w:r>
+      <w:proofErr w:type="spellEnd"/>
+      <w:r>
+        <w:t xml:space="preserve"> </w:t>
+      </w:r>
+      <w:proofErr w:type="spellStart"/>
+      <w:r>
+        <w:t>end_date_choice</w:t>
+      </w:r>
+      <w:proofErr w:type="spellEnd"/>
+      <w:r>
+        <w:t xml:space="preserve"> == “other” %}on {</w:t>
+      </w:r>
+      <w:r>
+        <w:t>{</w:t>
+      </w:r>
+      <w:proofErr w:type="spellStart"/>
+      <w:r>
+        <w:t>end_date</w:t>
+      </w:r>
+      <w:r>
+        <w:t>_text</w:t>
+      </w:r>
+      <w:proofErr w:type="spellEnd"/>
+      <w:r>
+        <w:t>}}</w:t>
+      </w:r>
+      <w:r>
+        <w:t>{% endif %}</w:t>
+      </w:r>
+      <w:r>
+        <w:t>{% else %}</w:t>
+      </w:r>
+      <w:r>
+        <w:t xml:space="preserve">on </w:t>
+      </w:r>
+      <w:r>
+        <w:t>my death</w:t>
+      </w:r>
+      <w:r>
+        <w:t>{% endif %}</w:t>
+      </w:r>
+      <w:r>
+        <w:t>.</w:t>
+      </w:r>
+    </w:p>
+    <w:p>
+      <w:pPr>
+        <w:spacing w:after="0" w:line="259" w:lineRule="auto"/>
+        <w:ind w:left="0" w:firstLine="0"/>
+        <w:jc w:val="left"/>
+      </w:pPr>
+      <w:r>
+        <w:t xml:space="preserve"> </w:t>
+      </w:r>
+    </w:p>
+    <w:p>
+      <w:pPr>
+        <w:ind w:left="-5" w:right="64"/>
+      </w:pPr>
+      <w:r>
+        <w:t>(</w:t>
+      </w:r>
+      <w:r>
+        <w:rPr>
+          <w:b/>
+        </w:rPr>
+        <w:t>NOTE</w:t>
+      </w:r>
+      <w:r>
+        <w:t xml:space="preserve">: Insert a future date or event, such as a court determination that you are not under a legal disability or a written determination by your physician that you are not incapacitated, if you want this power to terminate prior to your death.) </w:t>
+      </w:r>
+    </w:p>
+    <w:p>
+      <w:pPr>
+        <w:spacing w:after="0" w:line="259" w:lineRule="auto"/>
+        <w:ind w:left="0" w:firstLine="0"/>
+        <w:jc w:val="left"/>
+      </w:pPr>
+      <w:r>
+        <w:t xml:space="preserve"> </w:t>
+      </w:r>
+    </w:p>
+    <w:p>
+      <w:pPr>
+        <w:ind w:left="-5" w:right="64"/>
+      </w:pPr>
       <w:r>
         <w:lastRenderedPageBreak/>
-        <w:t>== “custody” %}when I have been released from custody{% elif end_date_choice == “other” %}on {</w:t>
-      </w:r>
-      <w:r>
-        <w:t>{end_date</w:t>
-      </w:r>
-      <w:r>
-        <w:t>_text</w:t>
-      </w:r>
-      <w:r>
-        <w:t>}}</w:t>
-      </w:r>
-      <w:r>
-        <w:t>{% endif %}</w:t>
-      </w:r>
-      <w:r>
-        <w:t>{% else %}</w:t>
-      </w:r>
-      <w:r>
-        <w:t xml:space="preserve">on </w:t>
-      </w:r>
-      <w:r>
-        <w:t>my death</w:t>
-      </w:r>
-      <w:r>
-        <w:t>{% endif %}</w:t>
-      </w:r>
-      <w:r>
-        <w:t>.</w:t>
-      </w:r>
-    </w:p>
-    <w:p>
-      <w:pPr>
-        <w:spacing w:after="0" w:line="259" w:lineRule="auto"/>
-        <w:ind w:left="0" w:firstLine="0"/>
-        <w:jc w:val="left"/>
-      </w:pPr>
-      <w:r>
-        <w:t xml:space="preserve"> </w:t>
-      </w:r>
-    </w:p>
-    <w:p>
-      <w:pPr>
-        <w:ind w:left="-5" w:right="64"/>
-      </w:pPr>
-      <w:r>
-        <w:t>(</w:t>
-      </w:r>
-      <w:r>
-        <w:rPr>
-          <w:b/>
-        </w:rPr>
-        <w:t>NOTE</w:t>
-      </w:r>
-      <w:r>
-        <w:t xml:space="preserve">: Insert a future date or event, such as a court determination that you are not under a legal disability or a written determination by your physician that you are not incapacitated, if you want this power to terminate prior to your death.) </w:t>
-      </w:r>
-    </w:p>
-    <w:p>
-      <w:pPr>
-        <w:spacing w:after="0" w:line="259" w:lineRule="auto"/>
-        <w:ind w:left="0" w:firstLine="0"/>
-        <w:jc w:val="left"/>
-      </w:pPr>
-      <w:r>
-        <w:t xml:space="preserve"> </w:t>
-      </w:r>
-    </w:p>
-    <w:p>
-      <w:pPr>
-        <w:ind w:left="-5" w:right="64"/>
-      </w:pPr>
-      <w:r>
         <w:t>(</w:t>
       </w:r>
       <w:r>
@@ -2196,33 +3469,53 @@
         <w:t>If any agent named by me shall die, become incompetent, resign or refuse to accept the office of agent, I name the following (each to act alone and successively, in the order named)</w:t>
       </w:r>
       <w:r>
-        <w:t xml:space="preserve"> as successor(s) to such agent:</w:t>
-      </w:r>
+        <w:t xml:space="preserve"> as successor(s) to such </w:t>
+      </w:r>
+      <w:proofErr w:type="gramStart"/>
+      <w:r>
+        <w:t>agent:</w:t>
+      </w:r>
+      <w:r>
+        <w:t>{</w:t>
+      </w:r>
+      <w:proofErr w:type="gramEnd"/>
+      <w:r>
+        <w:t>%</w:t>
+      </w:r>
+      <w:r>
+        <w:t xml:space="preserve"> if </w:t>
+      </w:r>
+      <w:proofErr w:type="spellStart"/>
+      <w:r>
+        <w:t>any_successors</w:t>
+      </w:r>
+      <w:proofErr w:type="spellEnd"/>
+      <w:r>
+        <w:t xml:space="preserve"> == </w:t>
+      </w:r>
+      <w:proofErr w:type="gramStart"/>
+      <w:r>
+        <w:t>True %}</w:t>
+      </w:r>
+      <w:proofErr w:type="gramEnd"/>
+    </w:p>
+    <w:p>
+      <w:pPr>
+        <w:spacing w:after="0" w:line="259" w:lineRule="auto"/>
+        <w:ind w:left="0" w:firstLine="0"/>
+        <w:jc w:val="left"/>
+      </w:pPr>
       <w:r>
         <w:t>{%</w:t>
       </w:r>
       <w:r>
-        <w:t xml:space="preserve"> if </w:t>
-      </w:r>
-      <w:r>
-        <w:t>any_successors</w:t>
-      </w:r>
-      <w:r>
-        <w:t xml:space="preserve"> == True %}</w:t>
-      </w:r>
-    </w:p>
-    <w:p>
-      <w:pPr>
-        <w:spacing w:after="0" w:line="259" w:lineRule="auto"/>
-        <w:ind w:left="0" w:firstLine="0"/>
-        <w:jc w:val="left"/>
-      </w:pPr>
-      <w:r>
-        <w:t>{%</w:t>
-      </w:r>
-      <w:r>
-        <w:t xml:space="preserve"> for person in successors %}</w:t>
-      </w:r>
+        <w:t xml:space="preserve"> for person in </w:t>
+      </w:r>
+      <w:proofErr w:type="gramStart"/>
+      <w:r>
+        <w:t>successors %}</w:t>
+      </w:r>
+      <w:proofErr w:type="gramEnd"/>
     </w:p>
     <w:p>
       <w:pPr>
@@ -2234,11 +3527,16 @@
         <w:ind w:right="64"/>
       </w:pPr>
       <w:r>
-        <w:t>{{person.</w:t>
+        <w:t>{{</w:t>
+      </w:r>
+      <w:proofErr w:type="spellStart"/>
+      <w:r>
+        <w:t>person.</w:t>
       </w:r>
       <w:r>
         <w:t>name.full</w:t>
       </w:r>
+      <w:proofErr w:type="spellEnd"/>
       <w:r>
         <w:t>(middle=’full’)</w:t>
       </w:r>
@@ -2246,10 +3544,26 @@
         <w:t xml:space="preserve">}}, </w:t>
       </w:r>
       <w:r>
-        <w:t>{% if person.in_america == True %}</w:t>
-      </w:r>
-      <w:r>
-        <w:t>{{person.address.on_one_line(</w:t>
+        <w:t xml:space="preserve">{% if </w:t>
+      </w:r>
+      <w:proofErr w:type="spellStart"/>
+      <w:r>
+        <w:t>person.in_america</w:t>
+      </w:r>
+      <w:proofErr w:type="spellEnd"/>
+      <w:r>
+        <w:t xml:space="preserve"> == True %}</w:t>
+      </w:r>
+      <w:r>
+        <w:t>{{</w:t>
+      </w:r>
+      <w:proofErr w:type="spellStart"/>
+      <w:r>
+        <w:t>person.address.on_one_line</w:t>
+      </w:r>
+      <w:proofErr w:type="spellEnd"/>
+      <w:r>
+        <w:t>(</w:t>
       </w:r>
       <w:r>
         <w:t>bare=True</w:t>
@@ -2264,10 +3578,34 @@
         <w:t>{% else %}{{person.intl_address_1}}, {{person.intl_address_2}}{% endif %}</w:t>
       </w:r>
       <w:r>
-        <w:t>{% if person.phone_number != “” %}</w:t>
-      </w:r>
-      <w:r>
-        <w:t>, {{phone_number_formatted(person.phone_number)}}</w:t>
+        <w:t xml:space="preserve">{% if </w:t>
+      </w:r>
+      <w:proofErr w:type="spellStart"/>
+      <w:r>
+        <w:t>person.phone_number</w:t>
+      </w:r>
+      <w:proofErr w:type="spellEnd"/>
+      <w:r>
+        <w:t xml:space="preserve"> != “” %}</w:t>
+      </w:r>
+      <w:r>
+        <w:t>, {{</w:t>
+      </w:r>
+      <w:proofErr w:type="spellStart"/>
+      <w:r>
+        <w:t>phone_number_formatted</w:t>
+      </w:r>
+      <w:proofErr w:type="spellEnd"/>
+      <w:r>
+        <w:t>(</w:t>
+      </w:r>
+      <w:proofErr w:type="spellStart"/>
+      <w:r>
+        <w:t>person.phone_number</w:t>
+      </w:r>
+      <w:proofErr w:type="spellEnd"/>
+      <w:r>
+        <w:t>)}}</w:t>
       </w:r>
       <w:r>
         <w:t>{% endif %}</w:t>
@@ -2281,11 +3619,32 @@
         <w:t>{%</w:t>
       </w:r>
       <w:r>
-        <w:t xml:space="preserve"> endfor %}</w:t>
-      </w:r>
-      <w:r>
-        <w:t>{% else %}</w:t>
-      </w:r>
+        <w:t xml:space="preserve"> </w:t>
+      </w:r>
+      <w:proofErr w:type="spellStart"/>
+      <w:r>
+        <w:t>endfor</w:t>
+      </w:r>
+      <w:proofErr w:type="spellEnd"/>
+      <w:r>
+        <w:t xml:space="preserve"> </w:t>
+      </w:r>
+      <w:proofErr w:type="gramStart"/>
+      <w:r>
+        <w:t>%}</w:t>
+      </w:r>
+      <w:r>
+        <w:t>{</w:t>
+      </w:r>
+      <w:proofErr w:type="gramEnd"/>
+      <w:r>
+        <w:t xml:space="preserve">% </w:t>
+      </w:r>
+      <w:proofErr w:type="gramStart"/>
+      <w:r>
+        <w:t>else %}</w:t>
+      </w:r>
+      <w:proofErr w:type="gramEnd"/>
     </w:p>
     <w:p>
       <w:pPr>
@@ -2300,14 +3659,27 @@
         <w:t xml:space="preserve">    </w:t>
       </w:r>
       <w:r>
-        <w:t>I choose not to name a successor agent.</w:t>
-      </w:r>
-      <w:r>
-        <w:t>{%</w:t>
-      </w:r>
-      <w:r>
-        <w:t xml:space="preserve"> endif %}</w:t>
-      </w:r>
+        <w:t xml:space="preserve">I choose not to name a successor </w:t>
+      </w:r>
+      <w:proofErr w:type="gramStart"/>
+      <w:r>
+        <w:t>agent.</w:t>
+      </w:r>
+      <w:r>
+        <w:t>{</w:t>
+      </w:r>
+      <w:proofErr w:type="gramEnd"/>
+      <w:r>
+        <w:t>%</w:t>
+      </w:r>
+      <w:r>
+        <w:t xml:space="preserve"> </w:t>
+      </w:r>
+      <w:proofErr w:type="gramStart"/>
+      <w:r>
+        <w:t>endif %}</w:t>
+      </w:r>
+      <w:proofErr w:type="gramEnd"/>
     </w:p>
     <w:p>
       <w:pPr>
@@ -2321,7 +3693,15 @@
         <w:ind w:left="-5" w:right="64"/>
       </w:pPr>
       <w:r>
-        <w:t xml:space="preserve">For purposes of this paragraph 8, a person shall be considered to be incompetent if and while the person is a minor or an adjudicated incompetent or disabled person or the person is unable to give prompt and intelligent consideration to business matters, as certified by a licensed physician. </w:t>
+        <w:t xml:space="preserve">For purposes of this paragraph 8, a person shall </w:t>
+      </w:r>
+      <w:proofErr w:type="gramStart"/>
+      <w:r>
+        <w:t>be considered to be</w:t>
+      </w:r>
+      <w:proofErr w:type="gramEnd"/>
+      <w:r>
+        <w:t xml:space="preserve"> incompetent if and while the person is a minor or an adjudicated incompetent or disabled person or the person is unable to give prompt and intelligent consideration to business matters, as certified by a licensed physician. </w:t>
       </w:r>
     </w:p>
     <w:p>
@@ -2370,15 +3750,16 @@
         <w:ind w:right="64"/>
       </w:pPr>
       <w:r>
-        <w:lastRenderedPageBreak/>
         <w:t>{%</w:t>
       </w:r>
       <w:r>
         <w:t xml:space="preserve"> if </w:t>
       </w:r>
+      <w:proofErr w:type="spellStart"/>
       <w:r>
         <w:t>is_guardian</w:t>
       </w:r>
+      <w:proofErr w:type="spellEnd"/>
       <w:r>
         <w:t xml:space="preserve"> == True %}</w:t>
       </w:r>
@@ -2423,7 +3804,15 @@
         <w:ind w:right="64"/>
       </w:pPr>
       <w:r>
-        <w:t xml:space="preserve">I am fully informed as to all the contents of this form and understand the full import of this grant of powers to my agent. </w:t>
+        <w:t xml:space="preserve">I am fully informed as to all the contents of this form and understand the full </w:t>
+      </w:r>
+      <w:proofErr w:type="gramStart"/>
+      <w:r>
+        <w:t>import</w:t>
+      </w:r>
+      <w:proofErr w:type="gramEnd"/>
+      <w:r>
+        <w:t xml:space="preserve"> of this grant of powers to my agent. </w:t>
       </w:r>
     </w:p>
     <w:p>
@@ -2441,6 +3830,7 @@
         <w:ind w:left="-5" w:right="64"/>
       </w:pPr>
       <w:r>
+        <w:lastRenderedPageBreak/>
         <w:t>(</w:t>
       </w:r>
       <w:r>
@@ -2472,7 +3862,15 @@
         <w:ind w:right="64"/>
       </w:pPr>
       <w:r>
-        <w:t xml:space="preserve">The Notice to Agent, as set out below, is incorporated by reference and included as part of this form. </w:t>
+        <w:t xml:space="preserve">The Notice to </w:t>
+      </w:r>
+      <w:proofErr w:type="gramStart"/>
+      <w:r>
+        <w:t>Agent</w:t>
+      </w:r>
+      <w:proofErr w:type="gramEnd"/>
+      <w:r>
+        <w:t xml:space="preserve">, as set out below, is incorporated by reference and included as part of this form. </w:t>
       </w:r>
     </w:p>
     <w:p>
@@ -2505,7 +3903,11 @@
         <w:jc w:val="left"/>
       </w:pPr>
       <w:r>
-        <w:t xml:space="preserve">Dated: ________________ </w:t>
+        <w:t>Dated: _______________</w:t>
+      </w:r>
+      <w:proofErr w:type="gramStart"/>
+      <w:r>
+        <w:t xml:space="preserve">_ </w:t>
       </w:r>
       <w:r>
         <w:tab/>
@@ -2513,7 +3915,11 @@
       </w:r>
       <w:r>
         <w:tab/>
-        <w:t xml:space="preserve">Signed: _____________________________ </w:t>
+        <w:t>Signed</w:t>
+      </w:r>
+      <w:proofErr w:type="gramEnd"/>
+      <w:r>
+        <w:t xml:space="preserve">: _____________________________ </w:t>
       </w:r>
     </w:p>
     <w:p>
@@ -2523,8 +3929,23 @@
         <w:jc w:val="right"/>
       </w:pPr>
       <w:r>
-        <w:t>{{principal.name.full(middle=’full’)}}</w:t>
-      </w:r>
+        <w:t>{{</w:t>
+      </w:r>
+      <w:proofErr w:type="spellStart"/>
+      <w:proofErr w:type="gramStart"/>
+      <w:r>
+        <w:t>principal.name.full</w:t>
+      </w:r>
+      <w:proofErr w:type="spellEnd"/>
+      <w:proofErr w:type="gramEnd"/>
+      <w:r>
+        <w:t>(middle=’full</w:t>
+      </w:r>
+      <w:proofErr w:type="gramStart"/>
+      <w:r>
+        <w:t>’)}}</w:t>
+      </w:r>
+      <w:proofErr w:type="gramEnd"/>
       <w:r>
         <w:t xml:space="preserve"> </w:t>
       </w:r>
@@ -2574,7 +3995,15 @@
         <w:t xml:space="preserve">The undersigned witness certifies that </w:t>
       </w:r>
       <w:r>
-        <w:t>{{principal.name.full(middle=’full’)}}</w:t>
+        <w:t>{{</w:t>
+      </w:r>
+      <w:proofErr w:type="spellStart"/>
+      <w:r>
+        <w:t>principal.name.full</w:t>
+      </w:r>
+      <w:proofErr w:type="spellEnd"/>
+      <w:r>
+        <w:t>(middle=’full’)}}</w:t>
       </w:r>
       <w:r>
         <w:t xml:space="preserve">, known to me to be the same person whose name is subscribed as principal to the foregoing power of attorney, appeared before me and the notary public and acknowledged signing and delivering the instrument as the free and voluntary act of the principal, for the uses and purposes therein set forth. I believe him or her to be of sound mind and memory. The undersigned witness also certifies that the witness is not: (a) the attending physician or mental health service provider or a relative of the physician or provider; (b) an owner, operator, or relative of an owner or operator of a health care facility in which the principal is a patient or resident; (c) a parent, sibling, descendant, or any spouse of such parent, sibling, or descendant of either the principal or any agent or successor agent under the foregoing power of attorney, whether such relationship is by blood, marriage, or adoption; or (d) an agent or successor agent under the foregoing power of attorney. </w:t>
@@ -2587,7 +4016,6 @@
         <w:jc w:val="left"/>
       </w:pPr>
       <w:r>
-        <w:lastRenderedPageBreak/>
         <w:t xml:space="preserve"> </w:t>
       </w:r>
     </w:p>
@@ -2600,10 +4028,17 @@
         <w:jc w:val="left"/>
       </w:pPr>
       <w:r>
-        <w:t xml:space="preserve">Dated: _____________  </w:t>
+        <w:t>Dated: ____________</w:t>
+      </w:r>
+      <w:proofErr w:type="gramStart"/>
+      <w:r>
+        <w:t xml:space="preserve">_  </w:t>
       </w:r>
       <w:r>
         <w:tab/>
+      </w:r>
+      <w:proofErr w:type="gramEnd"/>
+      <w:r>
         <w:t xml:space="preserve">Signed:  __________________________________ </w:t>
       </w:r>
     </w:p>
@@ -2657,10 +4092,19 @@
         <w:ind w:left="-5" w:right="64"/>
       </w:pPr>
       <w:r>
+        <w:lastRenderedPageBreak/>
         <w:t>The undersigned witness certifies that</w:t>
       </w:r>
       <w:r>
-        <w:t xml:space="preserve"> {{principal.name.full(middle=’full’)}}</w:t>
+        <w:t xml:space="preserve"> {{</w:t>
+      </w:r>
+      <w:proofErr w:type="spellStart"/>
+      <w:r>
+        <w:t>principal.name.full</w:t>
+      </w:r>
+      <w:proofErr w:type="spellEnd"/>
+      <w:r>
+        <w:t>(middle=’full’)}}</w:t>
       </w:r>
       <w:r>
         <w:t xml:space="preserve">, known to me to be the same person whose name is subscribed as principal to the foregoing power of attorney, appeared before me and the notary public and acknowledged signing and delivering the instrument as the free and voluntary act of the principal, for the uses and purposes therein set forth. I believe him or her to be of sound mind and memory. The undersigned witness also certifies that the witness is not: (a) the attending physician or mental health service provider or a relative of the physician or provider; (b) an owner, operator, or relative of an owner or operator of a health care facility in which the principal is a patient or resident; (c) a parent, sibling, descendant, or any spouse of such parent, sibling, or descendant of either the principal or any agent or successor agent under the foregoing power of attorney, whether such relationship is by blood, marriage, or adoption; or (d) an agent or successor agent under the foregoing power of attorney. </w:t>
@@ -2685,11 +4129,19 @@
         <w:jc w:val="left"/>
       </w:pPr>
       <w:r>
-        <w:t xml:space="preserve">Dated: ________________ </w:t>
+        <w:t>Dated: _______________</w:t>
+      </w:r>
+      <w:proofErr w:type="gramStart"/>
+      <w:r>
+        <w:t xml:space="preserve">_ </w:t>
       </w:r>
       <w:r>
         <w:tab/>
-        <w:t xml:space="preserve">Signed:  __________________________________ </w:t>
+        <w:t>Signed</w:t>
+      </w:r>
+      <w:proofErr w:type="gramEnd"/>
+      <w:r>
+        <w:t xml:space="preserve">:  __________________________________ </w:t>
       </w:r>
     </w:p>
     <w:p>
@@ -2717,7 +4169,15 @@
         <w:ind w:left="-5" w:right="64"/>
       </w:pPr>
       <w:r>
-        <w:t xml:space="preserve">State of   ____________________________ ) </w:t>
+        <w:t>State of   ___________________________</w:t>
+      </w:r>
+      <w:proofErr w:type="gramStart"/>
+      <w:r>
+        <w:t>_ )</w:t>
+      </w:r>
+      <w:proofErr w:type="gramEnd"/>
+      <w:r>
+        <w:t xml:space="preserve"> </w:t>
       </w:r>
     </w:p>
     <w:p>
@@ -2771,7 +4231,23 @@
         <w:ind w:left="-5" w:right="64"/>
       </w:pPr>
       <w:r>
-        <w:t xml:space="preserve">County of __________________________  ) </w:t>
+        <w:t xml:space="preserve">County </w:t>
+      </w:r>
+      <w:proofErr w:type="gramStart"/>
+      <w:r>
+        <w:t>of ___</w:t>
+      </w:r>
+      <w:proofErr w:type="gramEnd"/>
+      <w:r>
+        <w:t>______________________</w:t>
+      </w:r>
+      <w:proofErr w:type="gramStart"/>
+      <w:r>
+        <w:t>_  )</w:t>
+      </w:r>
+      <w:proofErr w:type="gramEnd"/>
+      <w:r>
+        <w:t xml:space="preserve"> </w:t>
       </w:r>
     </w:p>
     <w:p>
@@ -2823,10 +4299,17 @@
         <w:t>..............</w:t>
       </w:r>
       <w:r>
-        <w:t xml:space="preserve">......) in person and acknowledged signing and delivering the instrument as the free and voluntary act of the principal, for the uses </w:t>
-      </w:r>
-      <w:r>
-        <w:lastRenderedPageBreak/>
+        <w:t>..</w:t>
+      </w:r>
+      <w:proofErr w:type="gramStart"/>
+      <w:r>
+        <w:t>....)</w:t>
+      </w:r>
+      <w:proofErr w:type="gramEnd"/>
+      <w:r>
+        <w:t xml:space="preserve"> in person and acknowledged signing and delivering the instrument as the free and voluntary act of the principal, for the uses </w:t>
+      </w:r>
+      <w:r>
         <w:t>and purposes therein set forth</w:t>
       </w:r>
       <w:r>
@@ -2886,7 +4369,15 @@
         <w:jc w:val="left"/>
       </w:pPr>
       <w:r>
-        <w:t>My commission expires:  _____________________________________________ (</w:t>
+        <w:t>My commission expires</w:t>
+      </w:r>
+      <w:proofErr w:type="gramStart"/>
+      <w:r>
+        <w:t>:  __</w:t>
+      </w:r>
+      <w:proofErr w:type="gramEnd"/>
+      <w:r>
+        <w:t>___________________________________________ (</w:t>
       </w:r>
       <w:r>
         <w:rPr>
@@ -2895,7 +4386,11 @@
         <w:t>NOTE</w:t>
       </w:r>
       <w:r>
-        <w:t xml:space="preserve">: You may, but are not required to, request your agent and successor agents to provide specimen signatures below. If you include specimen signatures in this power of attorney, you must complete the certification opposite the signatures of the agents.) </w:t>
+        <w:t xml:space="preserve">: You may, but are not required to, request your agent and successor agents to provide specimen signatures below. If you include specimen signatures in this </w:t>
+      </w:r>
+      <w:r>
+        <w:lastRenderedPageBreak/>
+        <w:t xml:space="preserve">power of attorney, you must complete the certification opposite the signatures of the agents.) </w:t>
       </w:r>
     </w:p>
     <w:p>
@@ -3012,8 +4507,13 @@
               <w:jc w:val="left"/>
             </w:pPr>
             <w:r>
-              <w:t>my agent (and successors) are</w:t>
+              <w:t xml:space="preserve">my agent (and successors) </w:t>
             </w:r>
+            <w:proofErr w:type="gramStart"/>
+            <w:r>
+              <w:t>are</w:t>
+            </w:r>
+            <w:proofErr w:type="gramEnd"/>
             <w:r>
               <w:t xml:space="preserve"> </w:t>
             </w:r>
@@ -3147,10 +4647,26 @@
               <w:jc w:val="left"/>
             </w:pPr>
             <w:r>
-              <w:t>{% if any_successors == True %}</w:t>
+              <w:t xml:space="preserve">{% if </w:t>
+            </w:r>
+            <w:proofErr w:type="spellStart"/>
+            <w:r>
+              <w:t>any_successors</w:t>
+            </w:r>
+            <w:proofErr w:type="spellEnd"/>
+            <w:r>
+              <w:t xml:space="preserve"> == True </w:t>
+            </w:r>
+            <w:proofErr w:type="gramStart"/>
+            <w:r>
+              <w:t>%}</w:t>
             </w:r>
             <w:r>
-              <w:t>{% for person in successors %}</w:t>
+              <w:t>{</w:t>
+            </w:r>
+            <w:proofErr w:type="gramEnd"/>
+            <w:r>
+              <w:t>% for person in successors %}</w:t>
             </w:r>
             <w:r>
               <w:t xml:space="preserve"> </w:t>
@@ -3291,10 +4807,26 @@
               <w:jc w:val="left"/>
             </w:pPr>
             <w:r>
-              <w:t>{% endfor %}</w:t>
+              <w:t xml:space="preserve">{% </w:t>
+            </w:r>
+            <w:proofErr w:type="spellStart"/>
+            <w:r>
+              <w:t>endfor</w:t>
+            </w:r>
+            <w:proofErr w:type="spellEnd"/>
+            <w:r>
+              <w:t xml:space="preserve"> </w:t>
+            </w:r>
+            <w:proofErr w:type="gramStart"/>
+            <w:r>
+              <w:t>%}</w:t>
             </w:r>
             <w:r>
-              <w:t>{% endif %}</w:t>
+              <w:t>{</w:t>
+            </w:r>
+            <w:proofErr w:type="gramEnd"/>
+            <w:r>
+              <w:t>% endif %}</w:t>
             </w:r>
             <w:r>
               <w:t xml:space="preserve"> </w:t>
@@ -3363,7 +4895,6 @@
         <w:ind w:left="0" w:right="58" w:hanging="14"/>
       </w:pPr>
       <w:r>
-        <w:lastRenderedPageBreak/>
         <w:t>(</w:t>
       </w:r>
       <w:r>
@@ -3394,11 +4925,48 @@
         <w:jc w:val="left"/>
       </w:pPr>
       <w:r>
-        <w:t>Name of preparer:{% if for_yourself == False %}</w:t>
+        <w:t xml:space="preserve">Name of </w:t>
+      </w:r>
+      <w:proofErr w:type="gramStart"/>
+      <w:r>
+        <w:t>preparer:{</w:t>
+      </w:r>
+      <w:proofErr w:type="gramEnd"/>
+      <w:r>
+        <w:t xml:space="preserve">% if </w:t>
+      </w:r>
+      <w:proofErr w:type="spellStart"/>
+      <w:r>
+        <w:t>for_yourself</w:t>
+      </w:r>
+      <w:proofErr w:type="spellEnd"/>
+      <w:r>
+        <w:t xml:space="preserve"> == </w:t>
+      </w:r>
+      <w:proofErr w:type="gramStart"/>
+      <w:r>
+        <w:t>False %}</w:t>
       </w:r>
       <w:r>
         <w:tab/>
-        <w:t>{{preparer.name.full(middle=’full’)}}{% else %}</w:t>
+        <w:t>{{</w:t>
+      </w:r>
+      <w:proofErr w:type="spellStart"/>
+      <w:r>
+        <w:t>preparer.name.full</w:t>
+      </w:r>
+      <w:proofErr w:type="spellEnd"/>
+      <w:proofErr w:type="gramEnd"/>
+      <w:r>
+        <w:t>(middle=’full’)</w:t>
+      </w:r>
+      <w:proofErr w:type="gramStart"/>
+      <w:r>
+        <w:t>}}{</w:t>
+      </w:r>
+      <w:proofErr w:type="gramEnd"/>
+      <w:r>
+        <w:t>% else %}</w:t>
       </w:r>
       <w:r>
         <w:tab/>
@@ -3408,8 +4976,21 @@
         <w:t>________</w:t>
       </w:r>
       <w:r>
-        <w:t>_____{% endif %}</w:t>
-      </w:r>
+        <w:t>____</w:t>
+      </w:r>
+      <w:proofErr w:type="gramStart"/>
+      <w:r>
+        <w:t>_{</w:t>
+      </w:r>
+      <w:proofErr w:type="gramEnd"/>
+      <w:r>
+        <w:t xml:space="preserve">% </w:t>
+      </w:r>
+      <w:proofErr w:type="gramStart"/>
+      <w:r>
+        <w:t>endif %}</w:t>
+      </w:r>
+      <w:proofErr w:type="gramEnd"/>
     </w:p>
     <w:p>
       <w:pPr>
@@ -3433,13 +5014,76 @@
       </w:r>
       <w:r>
         <w:tab/>
-        <w:t>{% if for_yourself == False and preparer.address.address != “” %}{{preparer.address.</w:t>
+        <w:t xml:space="preserve">{% if </w:t>
+      </w:r>
+      <w:proofErr w:type="spellStart"/>
+      <w:r>
+        <w:t>for_yourself</w:t>
+      </w:r>
+      <w:proofErr w:type="spellEnd"/>
+      <w:r>
+        <w:t xml:space="preserve"> == False and </w:t>
+      </w:r>
+      <w:proofErr w:type="spellStart"/>
+      <w:proofErr w:type="gramStart"/>
+      <w:r>
+        <w:t>preparer.address</w:t>
+      </w:r>
+      <w:proofErr w:type="gramEnd"/>
+      <w:r>
+        <w:t>.</w:t>
+      </w:r>
+      <w:proofErr w:type="gramStart"/>
+      <w:r>
+        <w:t>address</w:t>
+      </w:r>
+      <w:proofErr w:type="spellEnd"/>
+      <w:r>
+        <w:t xml:space="preserve"> !</w:t>
+      </w:r>
+      <w:proofErr w:type="gramEnd"/>
+      <w:r>
+        <w:t xml:space="preserve">= “” </w:t>
+      </w:r>
+      <w:proofErr w:type="gramStart"/>
+      <w:r>
+        <w:t>%}{</w:t>
+      </w:r>
+      <w:proofErr w:type="gramEnd"/>
+      <w:r>
+        <w:t>{</w:t>
+      </w:r>
+      <w:proofErr w:type="spellStart"/>
+      <w:proofErr w:type="gramStart"/>
+      <w:r>
+        <w:t>preparer.address</w:t>
+      </w:r>
+      <w:proofErr w:type="gramEnd"/>
+      <w:r>
+        <w:t>.</w:t>
       </w:r>
       <w:r>
         <w:t>on_one_line</w:t>
       </w:r>
-      <w:r>
-        <w:t>(bare=True)}}{% else %}_____________________________________</w:t>
+      <w:proofErr w:type="spellEnd"/>
+      <w:r>
+        <w:t>(bare=True)</w:t>
+      </w:r>
+      <w:proofErr w:type="gramStart"/>
+      <w:r>
+        <w:t>}}{</w:t>
+      </w:r>
+      <w:proofErr w:type="gramEnd"/>
+      <w:r>
+        <w:t xml:space="preserve">% else </w:t>
+      </w:r>
+      <w:proofErr w:type="gramStart"/>
+      <w:r>
+        <w:t>%}_</w:t>
+      </w:r>
+      <w:proofErr w:type="gramEnd"/>
+      <w:r>
+        <w:t>____________________________________</w:t>
       </w:r>
       <w:r>
         <w:t>_____</w:t>
@@ -3493,11 +5137,24 @@
         <w:t>______</w:t>
       </w:r>
       <w:r>
-        <w:t>________________________________</w:t>
-      </w:r>
-      <w:r>
-        <w:t>{% endif %}</w:t>
-      </w:r>
+        <w:t>_______________________________</w:t>
+      </w:r>
+      <w:proofErr w:type="gramStart"/>
+      <w:r>
+        <w:t>_</w:t>
+      </w:r>
+      <w:r>
+        <w:t>{</w:t>
+      </w:r>
+      <w:proofErr w:type="gramEnd"/>
+      <w:r>
+        <w:t xml:space="preserve">% </w:t>
+      </w:r>
+      <w:proofErr w:type="gramStart"/>
+      <w:r>
+        <w:t>endif %}</w:t>
+      </w:r>
+      <w:proofErr w:type="gramEnd"/>
     </w:p>
     <w:p>
       <w:pPr>
@@ -3520,22 +5177,104 @@
       </w:r>
       <w:r>
         <w:tab/>
-        <w:t>{% if for_yourself == False and prepare</w:t>
+        <w:t xml:space="preserve">{% if </w:t>
+      </w:r>
+      <w:proofErr w:type="spellStart"/>
+      <w:r>
+        <w:t>for_yourself</w:t>
+      </w:r>
+      <w:proofErr w:type="spellEnd"/>
+      <w:r>
+        <w:t xml:space="preserve"> == False and </w:t>
+      </w:r>
+      <w:proofErr w:type="spellStart"/>
+      <w:proofErr w:type="gramStart"/>
+      <w:r>
+        <w:t>prepare</w:t>
       </w:r>
       <w:r>
         <w:t>r</w:t>
       </w:r>
       <w:r>
-        <w:t>.phone_number !=</w:t>
-      </w:r>
-      <w:r>
-        <w:t>”” %}{{phone_number_formatted(preparer.phone_number)}}{% else %}__________________</w:t>
+        <w:t>.phone</w:t>
+      </w:r>
+      <w:proofErr w:type="gramEnd"/>
+      <w:r>
+        <w:t>_</w:t>
+      </w:r>
+      <w:proofErr w:type="gramStart"/>
+      <w:r>
+        <w:t>number</w:t>
+      </w:r>
+      <w:proofErr w:type="spellEnd"/>
+      <w:r>
+        <w:t xml:space="preserve"> !</w:t>
+      </w:r>
+      <w:proofErr w:type="gramEnd"/>
+      <w:r>
+        <w:t>=</w:t>
+      </w:r>
+      <w:r>
+        <w:t xml:space="preserve">”” </w:t>
+      </w:r>
+      <w:proofErr w:type="gramStart"/>
+      <w:r>
+        <w:t>%}{</w:t>
+      </w:r>
+      <w:proofErr w:type="gramEnd"/>
+      <w:r>
+        <w:t>{</w:t>
+      </w:r>
+      <w:proofErr w:type="spellStart"/>
+      <w:r>
+        <w:t>phone_number_formatted</w:t>
+      </w:r>
+      <w:proofErr w:type="spellEnd"/>
+      <w:r>
+        <w:t>(</w:t>
+      </w:r>
+      <w:proofErr w:type="spellStart"/>
+      <w:proofErr w:type="gramStart"/>
+      <w:r>
+        <w:t>preparer.phone</w:t>
+      </w:r>
+      <w:proofErr w:type="gramEnd"/>
+      <w:r>
+        <w:t>_number</w:t>
+      </w:r>
+      <w:proofErr w:type="spellEnd"/>
+      <w:r>
+        <w:t>)</w:t>
+      </w:r>
+      <w:proofErr w:type="gramStart"/>
+      <w:r>
+        <w:t>}}{</w:t>
+      </w:r>
+      <w:proofErr w:type="gramEnd"/>
+      <w:r>
+        <w:t xml:space="preserve">% else </w:t>
+      </w:r>
+      <w:proofErr w:type="gramStart"/>
+      <w:r>
+        <w:t>%}_</w:t>
+      </w:r>
+      <w:proofErr w:type="gramEnd"/>
+      <w:r>
+        <w:t>_________________</w:t>
       </w:r>
       <w:r>
         <w:t>___</w:t>
       </w:r>
       <w:r>
-        <w:t>_______________________________{% endif %}</w:t>
+        <w:t>______________________________</w:t>
+      </w:r>
+      <w:proofErr w:type="gramStart"/>
+      <w:r>
+        <w:t>_{</w:t>
+      </w:r>
+      <w:proofErr w:type="gramEnd"/>
+      <w:r>
+        <w:t>% endif %}</w:t>
       </w:r>
       <w:r>
         <w:br w:type="page"/>
@@ -3599,7 +5338,15 @@
         <w:ind w:left="-5" w:right="64"/>
       </w:pPr>
       <w:r>
-        <w:t xml:space="preserve">When you (the agent) accept the authority granted under this power of attorney, a special legal relationship, known as agency, is created between you and the principal. Agency imposes upon you duties that continue until you resign or the power of attorney is terminated or revoked. </w:t>
+        <w:t xml:space="preserve">When you (the agent) accept the authority granted under this power of attorney, a special legal relationship, known as agency, is created between you and the principal. Agency imposes upon </w:t>
+      </w:r>
+      <w:proofErr w:type="gramStart"/>
+      <w:r>
+        <w:t>you</w:t>
+      </w:r>
+      <w:proofErr w:type="gramEnd"/>
+      <w:r>
+        <w:t xml:space="preserve"> duties that continue until you resign or the power of attorney is terminated or revoked. </w:t>
       </w:r>
     </w:p>
     <w:p>
@@ -3617,7 +5364,15 @@
         <w:ind w:left="-5" w:right="64"/>
       </w:pPr>
       <w:r>
-        <w:t xml:space="preserve">As agent you must: </w:t>
+        <w:t xml:space="preserve">As </w:t>
+      </w:r>
+      <w:proofErr w:type="gramStart"/>
+      <w:r>
+        <w:t>agent</w:t>
+      </w:r>
+      <w:proofErr w:type="gramEnd"/>
+      <w:r>
+        <w:t xml:space="preserve"> you must: </w:t>
       </w:r>
     </w:p>
     <w:p>
@@ -3647,7 +5402,15 @@
         <w:ind w:left="-5" w:right="64"/>
       </w:pPr>
       <w:r>
-        <w:t xml:space="preserve">principal's property; </w:t>
+        <w:t xml:space="preserve">principal's </w:t>
+      </w:r>
+      <w:proofErr w:type="gramStart"/>
+      <w:r>
+        <w:t>property;</w:t>
+      </w:r>
+      <w:proofErr w:type="gramEnd"/>
+      <w:r>
+        <w:t xml:space="preserve"> </w:t>
       </w:r>
     </w:p>
     <w:p>
@@ -3669,7 +5432,15 @@
         <w:ind w:right="64" w:hanging="482"/>
       </w:pPr>
       <w:r>
-        <w:t xml:space="preserve">act in good faith for the best interest of the principal, using due care, competence, and diligence; </w:t>
+        <w:t xml:space="preserve">act in good faith for the best interest of the principal, using due care, competence, and </w:t>
+      </w:r>
+      <w:proofErr w:type="gramStart"/>
+      <w:r>
+        <w:t>diligence;</w:t>
+      </w:r>
+      <w:proofErr w:type="gramEnd"/>
+      <w:r>
+        <w:t xml:space="preserve"> </w:t>
       </w:r>
     </w:p>
     <w:p>
@@ -3691,7 +5462,15 @@
         <w:ind w:right="64" w:hanging="482"/>
       </w:pPr>
       <w:r>
-        <w:t xml:space="preserve">keep a complete and detailed record of all receipts, disbursements, and significant actions conducted for the principal; </w:t>
+        <w:t xml:space="preserve">keep a complete and detailed record of all receipts, disbursements, and significant actions conducted for the </w:t>
+      </w:r>
+      <w:proofErr w:type="gramStart"/>
+      <w:r>
+        <w:t>principal;</w:t>
+      </w:r>
+      <w:proofErr w:type="gramEnd"/>
+      <w:r>
+        <w:t xml:space="preserve"> </w:t>
       </w:r>
     </w:p>
     <w:p>
@@ -3713,7 +5492,15 @@
         <w:ind w:right="64" w:hanging="482"/>
       </w:pPr>
       <w:r>
-        <w:t xml:space="preserve">attempt to preserve the principal's estate plan, to the extent actually known by the agent, if preserving the plan is consistent with the principal's best interest; and </w:t>
+        <w:t xml:space="preserve">attempt to preserve the principal's estate plan, to the extent </w:t>
+      </w:r>
+      <w:proofErr w:type="gramStart"/>
+      <w:r>
+        <w:t>actually known</w:t>
+      </w:r>
+      <w:proofErr w:type="gramEnd"/>
+      <w:r>
+        <w:t xml:space="preserve"> by the agent, if preserving the plan is consistent with the principal's best interest; and </w:t>
       </w:r>
     </w:p>
     <w:p>
@@ -3735,7 +5522,23 @@
         <w:ind w:right="64" w:hanging="482"/>
       </w:pPr>
       <w:r>
-        <w:t xml:space="preserve">cooperate with a person who has authority to make health care decisions for the principal to carry out the principal's reasonable expectations to the extent actually in the principal's best interest. </w:t>
+        <w:t xml:space="preserve">cooperate with a person who has </w:t>
+      </w:r>
+      <w:proofErr w:type="gramStart"/>
+      <w:r>
+        <w:t>authority</w:t>
+      </w:r>
+      <w:proofErr w:type="gramEnd"/>
+      <w:r>
+        <w:t xml:space="preserve"> to make health care decisions for the principal to carry out the principal's reasonable expectations to the extent </w:t>
+      </w:r>
+      <w:proofErr w:type="gramStart"/>
+      <w:r>
+        <w:t>actually in</w:t>
+      </w:r>
+      <w:proofErr w:type="gramEnd"/>
+      <w:r>
+        <w:t xml:space="preserve"> the principal's best interest. </w:t>
       </w:r>
     </w:p>
     <w:p>
@@ -3753,7 +5556,15 @@
         <w:ind w:left="-5" w:right="64"/>
       </w:pPr>
       <w:r>
-        <w:t xml:space="preserve">As agent you must not do any of the following: </w:t>
+        <w:t xml:space="preserve">As </w:t>
+      </w:r>
+      <w:proofErr w:type="gramStart"/>
+      <w:r>
+        <w:t>agent</w:t>
+      </w:r>
+      <w:proofErr w:type="gramEnd"/>
+      <w:r>
+        <w:t xml:space="preserve"> you must not do any of the following: </w:t>
       </w:r>
     </w:p>
     <w:p>
@@ -3775,7 +5586,23 @@
         <w:ind w:right="64" w:hanging="398"/>
       </w:pPr>
       <w:r>
-        <w:t xml:space="preserve">act so as to create a conflict of interest that is inconsistent with the other principles in this Notice to Agent; </w:t>
+        <w:t xml:space="preserve">act </w:t>
+      </w:r>
+      <w:proofErr w:type="gramStart"/>
+      <w:r>
+        <w:t>so as to</w:t>
+      </w:r>
+      <w:proofErr w:type="gramEnd"/>
+      <w:r>
+        <w:t xml:space="preserve"> create a conflict of interest that is inconsistent with the other principles in this Notice to </w:t>
+      </w:r>
+      <w:proofErr w:type="gramStart"/>
+      <w:r>
+        <w:t>Agent;</w:t>
+      </w:r>
+      <w:proofErr w:type="gramEnd"/>
+      <w:r>
+        <w:t xml:space="preserve"> </w:t>
       </w:r>
     </w:p>
     <w:p>
@@ -3797,7 +5624,15 @@
         <w:ind w:right="64" w:hanging="398"/>
       </w:pPr>
       <w:r>
-        <w:t xml:space="preserve">do any act beyond the authority granted in this power of attorney; </w:t>
+        <w:t xml:space="preserve">do any act beyond the authority granted in this power of </w:t>
+      </w:r>
+      <w:proofErr w:type="gramStart"/>
+      <w:r>
+        <w:t>attorney;</w:t>
+      </w:r>
+      <w:proofErr w:type="gramEnd"/>
+      <w:r>
+        <w:t xml:space="preserve"> </w:t>
       </w:r>
     </w:p>
     <w:p>
@@ -3820,7 +5655,15 @@
       </w:pPr>
       <w:r>
         <w:lastRenderedPageBreak/>
-        <w:t xml:space="preserve">commingle the principal's funds with your funds; </w:t>
+        <w:t xml:space="preserve">commingle the principal's funds with your </w:t>
+      </w:r>
+      <w:proofErr w:type="gramStart"/>
+      <w:r>
+        <w:t>funds;</w:t>
+      </w:r>
+      <w:proofErr w:type="gramEnd"/>
+      <w:r>
+        <w:t xml:space="preserve"> </w:t>
       </w:r>
     </w:p>
     <w:p>
@@ -3842,7 +5685,15 @@
         <w:ind w:right="64" w:hanging="398"/>
       </w:pPr>
       <w:r>
-        <w:t xml:space="preserve">borrow funds or other property from the principal, unless otherwise authorized; </w:t>
+        <w:t xml:space="preserve">borrow funds or other property from the principal, unless otherwise </w:t>
+      </w:r>
+      <w:proofErr w:type="gramStart"/>
+      <w:r>
+        <w:t>authorized;</w:t>
+      </w:r>
+      <w:proofErr w:type="gramEnd"/>
+      <w:r>
+        <w:t xml:space="preserve"> </w:t>
       </w:r>
     </w:p>
     <w:p>
@@ -3936,7 +5787,15 @@
         <w:ind w:left="-5" w:right="64"/>
       </w:pPr>
       <w:r>
-        <w:t xml:space="preserve">If you violate your duties as agent or act outside the authority granted to you, you may be liable for any damages, including attorney's fees and costs, caused by your violation. </w:t>
+        <w:t xml:space="preserve">If you violate your duties as </w:t>
+      </w:r>
+      <w:proofErr w:type="gramStart"/>
+      <w:r>
+        <w:t>agent</w:t>
+      </w:r>
+      <w:proofErr w:type="gramEnd"/>
+      <w:r>
+        <w:t xml:space="preserve"> or act outside the authority granted to you, you may be liable for any damages, including attorney's fees and costs, caused by your violation. </w:t>
       </w:r>
     </w:p>
     <w:p>
@@ -3972,7 +5831,15 @@
         <w:ind w:left="-5" w:right="64"/>
       </w:pPr>
       <w:r>
-        <w:t xml:space="preserve">(f) The requirement of the signature of a witness in addition to the principal and the notary, imposed by Public Act 91-790, applies only to instruments executed on or after June 9, 2000 (the effective date of that Public Act). </w:t>
+        <w:t xml:space="preserve">(f) The requirement </w:t>
+      </w:r>
+      <w:proofErr w:type="gramStart"/>
+      <w:r>
+        <w:t>of</w:t>
+      </w:r>
+      <w:proofErr w:type="gramEnd"/>
+      <w:r>
+        <w:t xml:space="preserve"> the signature of a witness in addition to the principal and the notary, imposed by Public Act 91-790, applies only to instruments executed on or after June 9, 2000 (the effective date of that Public Act). </w:t>
       </w:r>
     </w:p>
     <w:p>
@@ -4076,8 +5943,17 @@
         <w:b/>
         <w:sz w:val="22"/>
       </w:rPr>
-      <w:t>July 27, 2015</w:t>
+      <w:t xml:space="preserve">July 27, </w:t>
     </w:r>
+    <w:proofErr w:type="gramStart"/>
+    <w:r>
+      <w:rPr>
+        <w:b/>
+        <w:sz w:val="22"/>
+      </w:rPr>
+      <w:t>2015</w:t>
+    </w:r>
+    <w:proofErr w:type="gramEnd"/>
     <w:r>
       <w:rPr>
         <w:b/>
@@ -4183,8 +6059,17 @@
         <w:b/>
         <w:sz w:val="22"/>
       </w:rPr>
-      <w:t>Form Revised July 27, 2015</w:t>
+      <w:t xml:space="preserve">Form Revised July 27, </w:t>
     </w:r>
+    <w:proofErr w:type="gramStart"/>
+    <w:r>
+      <w:rPr>
+        <w:b/>
+        <w:sz w:val="22"/>
+      </w:rPr>
+      <w:t>2015</w:t>
+    </w:r>
+    <w:proofErr w:type="gramEnd"/>
     <w:r>
       <w:rPr>
         <w:b/>
@@ -4290,7 +6175,23 @@
         <w:b/>
         <w:sz w:val="22"/>
       </w:rPr>
-      <w:t xml:space="preserve">Form Revised July 15, 2011 </w:t>
+      <w:t xml:space="preserve">Form Revised July 15, </w:t>
+    </w:r>
+    <w:proofErr w:type="gramStart"/>
+    <w:r>
+      <w:rPr>
+        <w:b/>
+        <w:sz w:val="22"/>
+      </w:rPr>
+      <w:t>2011</w:t>
+    </w:r>
+    <w:proofErr w:type="gramEnd"/>
+    <w:r>
+      <w:rPr>
+        <w:b/>
+        <w:sz w:val="22"/>
+      </w:rPr>
+      <w:t xml:space="preserve"> </w:t>
     </w:r>
     <w:r>
       <w:rPr>

</xml_diff>

<commit_message>
Implemented June 27 2025 feedback
</commit_message>
<xml_diff>
--- a/docassemble/PowerOfAttorneyProperty/data/templates/poa_property_statutory_shortform_word_version.docx
+++ b/docassemble/PowerOfAttorneyProperty/data/templates/poa_property_statutory_shortform_word_version.docx
@@ -7,15 +7,7 @@
         <w:pStyle w:val="Heading1"/>
       </w:pPr>
       <w:r>
-        <w:t xml:space="preserve">STATUTORY SHORT </w:t>
-      </w:r>
-      <w:proofErr w:type="gramStart"/>
-      <w:r>
-        <w:t>FORM  POWER</w:t>
-      </w:r>
-      <w:proofErr w:type="gramEnd"/>
-      <w:r>
-        <w:t xml:space="preserve"> OF ATTORNEY FOR PROPERTY </w:t>
+        <w:t xml:space="preserve">STATUTORY SHORT FORM  POWER OF ATTORNEY FOR PROPERTY </w:t>
       </w:r>
     </w:p>
     <w:p>
@@ -58,25 +50,7 @@
           <w:i/>
           <w:sz w:val="32"/>
         </w:rPr>
-        <w:t xml:space="preserve">Includes Amendments Required </w:t>
-      </w:r>
-      <w:proofErr w:type="gramStart"/>
-      <w:r>
-        <w:rPr>
-          <w:b/>
-          <w:i/>
-          <w:sz w:val="32"/>
-        </w:rPr>
-        <w:t>By</w:t>
-      </w:r>
-      <w:proofErr w:type="gramEnd"/>
-      <w:r>
-        <w:rPr>
-          <w:b/>
-          <w:i/>
-          <w:sz w:val="32"/>
-        </w:rPr>
-        <w:t xml:space="preserve"> Public Act 96-1195 </w:t>
+        <w:t xml:space="preserve">Includes Amendments Required By Public Act 96-1195 </w:t>
       </w:r>
       <w:r>
         <w:rPr>
@@ -112,15 +86,7 @@
         <w:ind w:right="82"/>
       </w:pPr>
       <w:r>
-        <w:t xml:space="preserve">NOTICE TO THE INDIVIDUAL SIGNING THE ILLINOIS STATUTORY SHORT </w:t>
-      </w:r>
-      <w:proofErr w:type="gramStart"/>
-      <w:r>
-        <w:t>FORM  POWER</w:t>
-      </w:r>
-      <w:proofErr w:type="gramEnd"/>
-      <w:r>
-        <w:t xml:space="preserve"> OF ATTORNEY FOR PROPERTY </w:t>
+        <w:t xml:space="preserve">NOTICE TO THE INDIVIDUAL SIGNING THE ILLINOIS STATUTORY SHORT FORM  POWER OF ATTORNEY FOR PROPERTY </w:t>
       </w:r>
     </w:p>
     <w:p>
@@ -249,21 +215,7 @@
         <w:rPr>
           <w:sz w:val="32"/>
         </w:rPr>
-        <w:t xml:space="preserve">Unless you specifically limit the </w:t>
-      </w:r>
-      <w:proofErr w:type="gramStart"/>
-      <w:r>
-        <w:rPr>
-          <w:sz w:val="32"/>
-        </w:rPr>
-        <w:t>period of time</w:t>
-      </w:r>
-      <w:proofErr w:type="gramEnd"/>
-      <w:r>
-        <w:rPr>
-          <w:sz w:val="32"/>
-        </w:rPr>
-        <w:t xml:space="preserve"> that this Power of Attorney will be in effect, your agent may exercise the powers given to him or her throughout your lifetime, both before and after you become incapacitated. A court, however, can take away the powers of your agent if it finds that the agent is not acting properly. You may also revoke this Power of Attorney if you wish. </w:t>
+        <w:t xml:space="preserve">Unless you specifically limit the period of time that this Power of Attorney will be in effect, your agent may exercise the powers given to him or her throughout your lifetime, both before and after you become incapacitated. A court, however, can take away the powers of your agent if it finds that the agent is not acting properly. You may also revoke this Power of Attorney if you wish. </w:t>
       </w:r>
     </w:p>
     <w:p>
@@ -546,9 +498,6 @@
         <w:t>(middle=’full’)}}</w:t>
       </w:r>
       <w:r>
-        <w:t xml:space="preserve"> </w:t>
-      </w:r>
-      <w:r>
         <w:t xml:space="preserve">{% if </w:t>
       </w:r>
       <w:proofErr w:type="spellStart"/>
@@ -560,24 +509,10 @@
         <w:t xml:space="preserve"> %}</w:t>
       </w:r>
       <w:r>
-        <w:t xml:space="preserve">{% if </w:t>
-      </w:r>
-      <w:proofErr w:type="spellStart"/>
-      <w:r>
-        <w:t>formerly_or_also</w:t>
-      </w:r>
-      <w:proofErr w:type="spellEnd"/>
-      <w:r>
-        <w:t xml:space="preserve"> %}(formerly known as{% else %}</w:t>
-      </w:r>
-      <w:r>
-        <w:t>(also known as</w:t>
-      </w:r>
-      <w:r>
-        <w:t>{% endif %}</w:t>
-      </w:r>
-      <w:r>
-        <w:t xml:space="preserve"> {{</w:t>
+        <w:t xml:space="preserve"> </w:t>
+      </w:r>
+      <w:r>
+        <w:t>(also known as {{</w:t>
       </w:r>
       <w:proofErr w:type="spellStart"/>
       <w:r>
@@ -758,63 +693,23 @@
       </w:r>
       <w:proofErr w:type="spellEnd"/>
       <w:r>
-        <w:t xml:space="preserve"> == True </w:t>
-      </w:r>
-      <w:proofErr w:type="gramStart"/>
-      <w:r>
-        <w:t>%}</w:t>
-      </w:r>
-      <w:r>
-        <w:t>Real</w:t>
-      </w:r>
-      <w:proofErr w:type="gramEnd"/>
-      <w:r>
-        <w:t xml:space="preserve"> estate </w:t>
-      </w:r>
-      <w:proofErr w:type="gramStart"/>
-      <w:r>
-        <w:t>transactions.</w:t>
-      </w:r>
-      <w:r>
-        <w:t>{</w:t>
-      </w:r>
-      <w:proofErr w:type="gramEnd"/>
-      <w:r>
-        <w:t xml:space="preserve">% </w:t>
-      </w:r>
-      <w:proofErr w:type="gramStart"/>
-      <w:r>
-        <w:t>else %}</w:t>
-      </w:r>
-      <w:proofErr w:type="gramEnd"/>
-      <w:r>
-        <w:t xml:space="preserve"> </w:t>
+        <w:t xml:space="preserve"> == True %}</w:t>
+      </w:r>
+      <w:r>
+        <w:t>Real estate transactions.</w:t>
+      </w:r>
+      <w:r>
+        <w:t xml:space="preserve">{% else %} </w:t>
       </w:r>
       <w:r>
         <w:rPr>
           <w:strike/>
         </w:rPr>
-        <w:t xml:space="preserve">Real estate </w:t>
-      </w:r>
-      <w:proofErr w:type="gramStart"/>
-      <w:r>
-        <w:rPr>
-          <w:strike/>
-        </w:rPr>
-        <w:t>transactions.</w:t>
-      </w:r>
-      <w:r>
-        <w:t>{</w:t>
-      </w:r>
-      <w:proofErr w:type="gramEnd"/>
-      <w:r>
-        <w:t xml:space="preserve">% </w:t>
-      </w:r>
-      <w:proofErr w:type="gramStart"/>
-      <w:r>
-        <w:t>endif %}</w:t>
-      </w:r>
-      <w:proofErr w:type="gramEnd"/>
+        <w:t>Real estate transactions.</w:t>
+      </w:r>
+      <w:r>
+        <w:t>{% endif %}</w:t>
+      </w:r>
     </w:p>
     <w:p>
       <w:pPr>
@@ -843,37 +738,13 @@
       </w:r>
       <w:proofErr w:type="spellEnd"/>
       <w:r>
-        <w:t xml:space="preserve"> == True </w:t>
-      </w:r>
-      <w:proofErr w:type="gramStart"/>
-      <w:r>
-        <w:t>%}</w:t>
-      </w:r>
-      <w:r>
-        <w:t>Financial</w:t>
-      </w:r>
-      <w:proofErr w:type="gramEnd"/>
-      <w:r>
-        <w:t xml:space="preserve"> institution </w:t>
-      </w:r>
-      <w:proofErr w:type="gramStart"/>
-      <w:r>
-        <w:t>transactions.</w:t>
-      </w:r>
-      <w:r>
-        <w:t>{</w:t>
-      </w:r>
-      <w:proofErr w:type="gramEnd"/>
-      <w:r>
-        <w:t xml:space="preserve">% </w:t>
-      </w:r>
-      <w:proofErr w:type="gramStart"/>
-      <w:r>
-        <w:t>else %}</w:t>
-      </w:r>
-      <w:proofErr w:type="gramEnd"/>
-      <w:r>
-        <w:t xml:space="preserve"> </w:t>
+        <w:t xml:space="preserve"> == True %}</w:t>
+      </w:r>
+      <w:r>
+        <w:t>Financial institution transactions.</w:t>
+      </w:r>
+      <w:r>
+        <w:t xml:space="preserve">{% else %} </w:t>
       </w:r>
       <w:r>
         <w:rPr>
@@ -912,37 +783,13 @@
       </w:r>
       <w:proofErr w:type="spellEnd"/>
       <w:r>
-        <w:t xml:space="preserve"> == True </w:t>
-      </w:r>
-      <w:proofErr w:type="gramStart"/>
-      <w:r>
-        <w:t>%}</w:t>
-      </w:r>
-      <w:r>
-        <w:t>Stock</w:t>
-      </w:r>
-      <w:proofErr w:type="gramEnd"/>
-      <w:r>
-        <w:t xml:space="preserve"> and bond </w:t>
-      </w:r>
-      <w:proofErr w:type="gramStart"/>
-      <w:r>
-        <w:t>transactions.</w:t>
-      </w:r>
-      <w:r>
-        <w:t>{</w:t>
-      </w:r>
-      <w:proofErr w:type="gramEnd"/>
-      <w:r>
-        <w:t xml:space="preserve">% </w:t>
-      </w:r>
-      <w:proofErr w:type="gramStart"/>
-      <w:r>
-        <w:t>else %}</w:t>
-      </w:r>
-      <w:proofErr w:type="gramEnd"/>
-      <w:r>
-        <w:t xml:space="preserve"> </w:t>
+        <w:t xml:space="preserve"> == True %}</w:t>
+      </w:r>
+      <w:r>
+        <w:t>Stock and bond transactions.</w:t>
+      </w:r>
+      <w:r>
+        <w:t xml:space="preserve">{% else %} </w:t>
       </w:r>
       <w:r>
         <w:rPr>
@@ -981,63 +828,23 @@
       </w:r>
       <w:proofErr w:type="spellEnd"/>
       <w:r>
-        <w:t xml:space="preserve"> == True </w:t>
-      </w:r>
-      <w:proofErr w:type="gramStart"/>
-      <w:r>
-        <w:t>%}</w:t>
-      </w:r>
-      <w:r>
-        <w:t>Tangible</w:t>
-      </w:r>
-      <w:proofErr w:type="gramEnd"/>
-      <w:r>
-        <w:t xml:space="preserve"> personal property </w:t>
-      </w:r>
-      <w:proofErr w:type="gramStart"/>
-      <w:r>
-        <w:t>transactions.</w:t>
-      </w:r>
-      <w:r>
-        <w:t>{</w:t>
-      </w:r>
-      <w:proofErr w:type="gramEnd"/>
-      <w:r>
-        <w:t xml:space="preserve">% </w:t>
-      </w:r>
-      <w:proofErr w:type="gramStart"/>
-      <w:r>
-        <w:t>else %}</w:t>
-      </w:r>
-      <w:proofErr w:type="gramEnd"/>
-      <w:r>
-        <w:t xml:space="preserve"> </w:t>
+        <w:t xml:space="preserve"> == True %}</w:t>
+      </w:r>
+      <w:r>
+        <w:t>Tangible personal property transactions.</w:t>
+      </w:r>
+      <w:r>
+        <w:t xml:space="preserve">{% else %} </w:t>
       </w:r>
       <w:r>
         <w:rPr>
           <w:strike/>
         </w:rPr>
-        <w:t xml:space="preserve">Tangible personal property </w:t>
-      </w:r>
-      <w:proofErr w:type="gramStart"/>
-      <w:r>
-        <w:rPr>
-          <w:strike/>
-        </w:rPr>
-        <w:t>transactions.</w:t>
-      </w:r>
-      <w:r>
-        <w:t>{</w:t>
-      </w:r>
-      <w:proofErr w:type="gramEnd"/>
-      <w:r>
-        <w:t xml:space="preserve">% </w:t>
-      </w:r>
-      <w:proofErr w:type="gramStart"/>
-      <w:r>
-        <w:t>endif %}</w:t>
-      </w:r>
-      <w:proofErr w:type="gramEnd"/>
+        <w:t>Tangible personal property transactions.</w:t>
+      </w:r>
+      <w:r>
+        <w:t>{% endif %}</w:t>
+      </w:r>
     </w:p>
     <w:p>
       <w:pPr>
@@ -1058,64 +865,40 @@
         <w:ind w:right="64" w:hanging="473"/>
       </w:pPr>
       <w:r>
+        <w:t xml:space="preserve">{% if </w:t>
+      </w:r>
+      <w:proofErr w:type="spellStart"/>
+      <w:r>
+        <w:t>safe_powers</w:t>
+      </w:r>
+      <w:proofErr w:type="spellEnd"/>
+      <w:r>
+        <w:t xml:space="preserve"> == True %}</w:t>
+      </w:r>
+      <w:r>
+        <w:t>Safe deposit box transactions.</w:t>
+      </w:r>
+      <w:r>
+        <w:t xml:space="preserve">{% else %} </w:t>
+      </w:r>
+      <w:r>
+        <w:rPr>
+          <w:strike/>
+        </w:rPr>
+        <w:t>Safe deposit box transactions.</w:t>
+      </w:r>
+      <w:r>
+        <w:t xml:space="preserve"> {% endif %}</w:t>
+      </w:r>
+    </w:p>
+    <w:p>
+      <w:pPr>
+        <w:spacing w:after="0" w:line="259" w:lineRule="auto"/>
+        <w:ind w:left="0" w:firstLine="0"/>
+        <w:jc w:val="left"/>
+      </w:pPr>
+      <w:r>
         <w:lastRenderedPageBreak/>
-        <w:t xml:space="preserve">{% if </w:t>
-      </w:r>
-      <w:proofErr w:type="spellStart"/>
-      <w:r>
-        <w:t>safe_powers</w:t>
-      </w:r>
-      <w:proofErr w:type="spellEnd"/>
-      <w:r>
-        <w:t xml:space="preserve"> == True </w:t>
-      </w:r>
-      <w:proofErr w:type="gramStart"/>
-      <w:r>
-        <w:t>%}</w:t>
-      </w:r>
-      <w:r>
-        <w:t>Safe</w:t>
-      </w:r>
-      <w:proofErr w:type="gramEnd"/>
-      <w:r>
-        <w:t xml:space="preserve"> deposit box </w:t>
-      </w:r>
-      <w:proofErr w:type="gramStart"/>
-      <w:r>
-        <w:t>transactions.</w:t>
-      </w:r>
-      <w:r>
-        <w:t>{</w:t>
-      </w:r>
-      <w:proofErr w:type="gramEnd"/>
-      <w:r>
-        <w:t xml:space="preserve">% </w:t>
-      </w:r>
-      <w:proofErr w:type="gramStart"/>
-      <w:r>
-        <w:t>else %}</w:t>
-      </w:r>
-      <w:proofErr w:type="gramEnd"/>
-      <w:r>
-        <w:t xml:space="preserve"> </w:t>
-      </w:r>
-      <w:r>
-        <w:rPr>
-          <w:strike/>
-        </w:rPr>
-        <w:t>Safe deposit box transactions.</w:t>
-      </w:r>
-      <w:r>
-        <w:t xml:space="preserve"> {% endif %}</w:t>
-      </w:r>
-    </w:p>
-    <w:p>
-      <w:pPr>
-        <w:spacing w:after="0" w:line="259" w:lineRule="auto"/>
-        <w:ind w:left="0" w:firstLine="0"/>
-        <w:jc w:val="left"/>
-      </w:pPr>
-      <w:r>
         <w:t xml:space="preserve"> </w:t>
       </w:r>
     </w:p>
@@ -1136,37 +919,13 @@
       </w:r>
       <w:proofErr w:type="spellEnd"/>
       <w:r>
-        <w:t xml:space="preserve"> == True </w:t>
-      </w:r>
-      <w:proofErr w:type="gramStart"/>
-      <w:r>
-        <w:t>%}</w:t>
-      </w:r>
-      <w:r>
-        <w:t>Insurance</w:t>
-      </w:r>
-      <w:proofErr w:type="gramEnd"/>
-      <w:r>
-        <w:t xml:space="preserve"> and annuity </w:t>
-      </w:r>
-      <w:proofErr w:type="gramStart"/>
-      <w:r>
-        <w:t>transactions.</w:t>
-      </w:r>
-      <w:r>
-        <w:t>{</w:t>
-      </w:r>
-      <w:proofErr w:type="gramEnd"/>
-      <w:r>
-        <w:t xml:space="preserve">% </w:t>
-      </w:r>
-      <w:proofErr w:type="gramStart"/>
-      <w:r>
-        <w:t>else %}</w:t>
-      </w:r>
-      <w:proofErr w:type="gramEnd"/>
-      <w:r>
-        <w:t xml:space="preserve"> </w:t>
+        <w:t xml:space="preserve"> == True %}</w:t>
+      </w:r>
+      <w:r>
+        <w:t>Insurance and annuity transactions.</w:t>
+      </w:r>
+      <w:r>
+        <w:t xml:space="preserve">{% else %} </w:t>
       </w:r>
       <w:r>
         <w:rPr>
@@ -1214,37 +973,13 @@
       </w:r>
       <w:proofErr w:type="spellEnd"/>
       <w:r>
-        <w:t xml:space="preserve"> == True </w:t>
-      </w:r>
-      <w:proofErr w:type="gramStart"/>
-      <w:r>
-        <w:t>%}</w:t>
-      </w:r>
-      <w:r>
-        <w:t>Retirement</w:t>
-      </w:r>
-      <w:proofErr w:type="gramEnd"/>
-      <w:r>
-        <w:t xml:space="preserve"> plan </w:t>
-      </w:r>
-      <w:proofErr w:type="gramStart"/>
-      <w:r>
-        <w:t>transactions.</w:t>
-      </w:r>
-      <w:r>
-        <w:t>{</w:t>
-      </w:r>
-      <w:proofErr w:type="gramEnd"/>
-      <w:r>
-        <w:t xml:space="preserve">% </w:t>
-      </w:r>
-      <w:proofErr w:type="gramStart"/>
-      <w:r>
-        <w:t>else %}</w:t>
-      </w:r>
-      <w:proofErr w:type="gramEnd"/>
-      <w:r>
-        <w:t xml:space="preserve"> </w:t>
+        <w:t xml:space="preserve"> == True %}</w:t>
+      </w:r>
+      <w:r>
+        <w:t>Retirement plan transactions.</w:t>
+      </w:r>
+      <w:r>
+        <w:t xml:space="preserve">{% else %} </w:t>
       </w:r>
       <w:r>
         <w:rPr>
@@ -1283,37 +1018,13 @@
       </w:r>
       <w:proofErr w:type="spellEnd"/>
       <w:r>
-        <w:t xml:space="preserve"> == True </w:t>
-      </w:r>
-      <w:proofErr w:type="gramStart"/>
-      <w:r>
-        <w:t>%}</w:t>
-      </w:r>
-      <w:r>
-        <w:t>Social</w:t>
-      </w:r>
-      <w:proofErr w:type="gramEnd"/>
-      <w:r>
-        <w:t xml:space="preserve"> Security, employment and military service </w:t>
-      </w:r>
-      <w:proofErr w:type="gramStart"/>
-      <w:r>
-        <w:t>benefits.</w:t>
-      </w:r>
-      <w:r>
-        <w:t>{</w:t>
-      </w:r>
-      <w:proofErr w:type="gramEnd"/>
-      <w:r>
-        <w:t xml:space="preserve">% </w:t>
-      </w:r>
-      <w:proofErr w:type="gramStart"/>
-      <w:r>
-        <w:t>else %}</w:t>
-      </w:r>
-      <w:proofErr w:type="gramEnd"/>
-      <w:r>
-        <w:t xml:space="preserve"> </w:t>
+        <w:t xml:space="preserve"> == True %}</w:t>
+      </w:r>
+      <w:r>
+        <w:t>Social Security, employment and military service benefits.</w:t>
+      </w:r>
+      <w:r>
+        <w:t xml:space="preserve">{% else %} </w:t>
       </w:r>
       <w:r>
         <w:rPr>
@@ -1352,46 +1063,19 @@
       </w:r>
       <w:proofErr w:type="spellEnd"/>
       <w:r>
-        <w:t xml:space="preserve"> == True </w:t>
-      </w:r>
-      <w:proofErr w:type="gramStart"/>
-      <w:r>
-        <w:t>%}</w:t>
-      </w:r>
-      <w:r>
-        <w:t>Tax</w:t>
-      </w:r>
-      <w:proofErr w:type="gramEnd"/>
-      <w:r>
-        <w:t xml:space="preserve"> </w:t>
-      </w:r>
-      <w:proofErr w:type="gramStart"/>
-      <w:r>
-        <w:t>matters.</w:t>
-      </w:r>
-      <w:r>
-        <w:t>{</w:t>
-      </w:r>
-      <w:proofErr w:type="gramEnd"/>
-      <w:r>
-        <w:t xml:space="preserve">% else </w:t>
-      </w:r>
-      <w:proofErr w:type="gramStart"/>
-      <w:r>
-        <w:t>%}</w:t>
+        <w:t xml:space="preserve"> == True %}</w:t>
+      </w:r>
+      <w:r>
+        <w:t>Tax matters.</w:t>
+      </w:r>
+      <w:r>
+        <w:t>{% else %}</w:t>
       </w:r>
       <w:r>
         <w:rPr>
           <w:strike/>
         </w:rPr>
-        <w:t>Tax</w:t>
-      </w:r>
-      <w:proofErr w:type="gramEnd"/>
-      <w:r>
-        <w:rPr>
-          <w:strike/>
-        </w:rPr>
-        <w:t xml:space="preserve"> matters.</w:t>
+        <w:t>Tax matters.</w:t>
       </w:r>
       <w:r>
         <w:t xml:space="preserve"> {% endif %}</w:t>
@@ -1424,37 +1108,13 @@
       </w:r>
       <w:proofErr w:type="spellEnd"/>
       <w:r>
-        <w:t xml:space="preserve"> == True </w:t>
-      </w:r>
-      <w:proofErr w:type="gramStart"/>
-      <w:r>
-        <w:t>%}</w:t>
-      </w:r>
-      <w:r>
-        <w:t>Claims</w:t>
-      </w:r>
-      <w:proofErr w:type="gramEnd"/>
-      <w:r>
-        <w:t xml:space="preserve"> and </w:t>
-      </w:r>
-      <w:proofErr w:type="gramStart"/>
-      <w:r>
-        <w:t>litigation.</w:t>
-      </w:r>
-      <w:r>
-        <w:t>{</w:t>
-      </w:r>
-      <w:proofErr w:type="gramEnd"/>
-      <w:r>
-        <w:t xml:space="preserve">% </w:t>
-      </w:r>
-      <w:proofErr w:type="gramStart"/>
-      <w:r>
-        <w:t>else %}</w:t>
-      </w:r>
-      <w:proofErr w:type="gramEnd"/>
-      <w:r>
-        <w:t xml:space="preserve"> </w:t>
+        <w:t xml:space="preserve"> == True %}</w:t>
+      </w:r>
+      <w:r>
+        <w:t>Claims and litigation.</w:t>
+      </w:r>
+      <w:r>
+        <w:t xml:space="preserve">{% else %} </w:t>
       </w:r>
       <w:r>
         <w:rPr>
@@ -1493,63 +1153,23 @@
       </w:r>
       <w:proofErr w:type="spellEnd"/>
       <w:r>
-        <w:t xml:space="preserve"> == True </w:t>
-      </w:r>
-      <w:proofErr w:type="gramStart"/>
-      <w:r>
-        <w:t>%}</w:t>
-      </w:r>
-      <w:r>
-        <w:t>Commodity</w:t>
-      </w:r>
-      <w:proofErr w:type="gramEnd"/>
-      <w:r>
-        <w:t xml:space="preserve"> and option </w:t>
-      </w:r>
-      <w:proofErr w:type="gramStart"/>
-      <w:r>
-        <w:t>transactions.</w:t>
-      </w:r>
-      <w:r>
-        <w:t>{</w:t>
-      </w:r>
-      <w:proofErr w:type="gramEnd"/>
-      <w:r>
-        <w:t xml:space="preserve">% </w:t>
-      </w:r>
-      <w:proofErr w:type="gramStart"/>
-      <w:r>
-        <w:t>else %}</w:t>
-      </w:r>
-      <w:proofErr w:type="gramEnd"/>
-      <w:r>
-        <w:t xml:space="preserve"> </w:t>
+        <w:t xml:space="preserve"> == True %}</w:t>
+      </w:r>
+      <w:r>
+        <w:t>Commodity and option transactions.</w:t>
+      </w:r>
+      <w:r>
+        <w:t xml:space="preserve">{% else %} </w:t>
       </w:r>
       <w:r>
         <w:rPr>
           <w:strike/>
         </w:rPr>
-        <w:t xml:space="preserve">Commodity and option </w:t>
-      </w:r>
-      <w:proofErr w:type="gramStart"/>
-      <w:r>
-        <w:rPr>
-          <w:strike/>
-        </w:rPr>
-        <w:t>transactions.</w:t>
-      </w:r>
-      <w:r>
-        <w:t>{</w:t>
-      </w:r>
-      <w:proofErr w:type="gramEnd"/>
-      <w:r>
-        <w:t xml:space="preserve">% </w:t>
-      </w:r>
-      <w:proofErr w:type="gramStart"/>
-      <w:r>
-        <w:t>endif %}</w:t>
-      </w:r>
-      <w:proofErr w:type="gramEnd"/>
+        <w:t>Commodity and option transactions.</w:t>
+      </w:r>
+      <w:r>
+        <w:t>{% endif %}</w:t>
+      </w:r>
     </w:p>
     <w:p>
       <w:pPr>
@@ -1578,66 +1198,23 @@
       </w:r>
       <w:proofErr w:type="spellEnd"/>
       <w:r>
-        <w:t xml:space="preserve"> == True </w:t>
-      </w:r>
-      <w:proofErr w:type="gramStart"/>
-      <w:r>
-        <w:t>%}</w:t>
-      </w:r>
-      <w:r>
-        <w:t>Business</w:t>
-      </w:r>
-      <w:proofErr w:type="gramEnd"/>
-      <w:r>
-        <w:t xml:space="preserve"> </w:t>
-      </w:r>
-      <w:proofErr w:type="gramStart"/>
-      <w:r>
-        <w:t>operations.</w:t>
-      </w:r>
-      <w:r>
-        <w:t>{</w:t>
-      </w:r>
-      <w:proofErr w:type="gramEnd"/>
-      <w:r>
-        <w:t xml:space="preserve">% else </w:t>
-      </w:r>
-      <w:proofErr w:type="gramStart"/>
-      <w:r>
-        <w:t>%}</w:t>
+        <w:t xml:space="preserve"> == True %}</w:t>
+      </w:r>
+      <w:r>
+        <w:t>Business operations.</w:t>
+      </w:r>
+      <w:r>
+        <w:t>{% else %}</w:t>
       </w:r>
       <w:r>
         <w:rPr>
           <w:strike/>
         </w:rPr>
-        <w:t>Business</w:t>
-      </w:r>
-      <w:proofErr w:type="gramEnd"/>
-      <w:r>
-        <w:rPr>
-          <w:strike/>
-        </w:rPr>
-        <w:t xml:space="preserve"> </w:t>
-      </w:r>
-      <w:proofErr w:type="gramStart"/>
-      <w:r>
-        <w:rPr>
-          <w:strike/>
-        </w:rPr>
-        <w:t>operations.</w:t>
-      </w:r>
-      <w:r>
-        <w:t>{</w:t>
-      </w:r>
-      <w:proofErr w:type="gramEnd"/>
-      <w:r>
-        <w:t xml:space="preserve">% </w:t>
-      </w:r>
-      <w:proofErr w:type="gramStart"/>
-      <w:r>
-        <w:t>endif %}</w:t>
-      </w:r>
-      <w:proofErr w:type="gramEnd"/>
+        <w:t>Business operations.</w:t>
+      </w:r>
+      <w:r>
+        <w:t>{% endif %}</w:t>
+      </w:r>
     </w:p>
     <w:p>
       <w:pPr>
@@ -1666,66 +1243,23 @@
       </w:r>
       <w:proofErr w:type="spellEnd"/>
       <w:r>
-        <w:t xml:space="preserve"> == True </w:t>
-      </w:r>
-      <w:proofErr w:type="gramStart"/>
-      <w:r>
-        <w:t>%}</w:t>
-      </w:r>
-      <w:r>
-        <w:t>Borrowing</w:t>
-      </w:r>
-      <w:proofErr w:type="gramEnd"/>
-      <w:r>
-        <w:t xml:space="preserve"> </w:t>
-      </w:r>
-      <w:proofErr w:type="gramStart"/>
-      <w:r>
-        <w:t>transactions.</w:t>
-      </w:r>
-      <w:r>
-        <w:t>{</w:t>
-      </w:r>
-      <w:proofErr w:type="gramEnd"/>
-      <w:r>
-        <w:t xml:space="preserve">% else </w:t>
-      </w:r>
-      <w:proofErr w:type="gramStart"/>
-      <w:r>
-        <w:t>%}</w:t>
+        <w:t xml:space="preserve"> == True %}</w:t>
+      </w:r>
+      <w:r>
+        <w:t>Borrowing transactions.</w:t>
+      </w:r>
+      <w:r>
+        <w:t>{% else %}</w:t>
       </w:r>
       <w:r>
         <w:rPr>
           <w:strike/>
         </w:rPr>
-        <w:t>Borrowing</w:t>
-      </w:r>
-      <w:proofErr w:type="gramEnd"/>
-      <w:r>
-        <w:rPr>
-          <w:strike/>
-        </w:rPr>
-        <w:t xml:space="preserve"> </w:t>
-      </w:r>
-      <w:proofErr w:type="gramStart"/>
-      <w:r>
-        <w:rPr>
-          <w:strike/>
-        </w:rPr>
-        <w:t>transactions.</w:t>
-      </w:r>
-      <w:r>
-        <w:t>{</w:t>
-      </w:r>
-      <w:proofErr w:type="gramEnd"/>
-      <w:r>
-        <w:t xml:space="preserve">% </w:t>
-      </w:r>
-      <w:proofErr w:type="gramStart"/>
-      <w:r>
-        <w:t>endif %}</w:t>
-      </w:r>
-      <w:proofErr w:type="gramEnd"/>
+        <w:t>Borrowing transactions.</w:t>
+      </w:r>
+      <w:r>
+        <w:t>{% endif %}</w:t>
+      </w:r>
     </w:p>
     <w:p>
       <w:pPr>
@@ -1754,46 +1288,19 @@
       </w:r>
       <w:proofErr w:type="spellEnd"/>
       <w:r>
-        <w:t xml:space="preserve"> == True </w:t>
-      </w:r>
-      <w:proofErr w:type="gramStart"/>
-      <w:r>
-        <w:t>%}</w:t>
-      </w:r>
-      <w:r>
-        <w:t>Estate</w:t>
-      </w:r>
-      <w:proofErr w:type="gramEnd"/>
-      <w:r>
-        <w:t xml:space="preserve"> </w:t>
-      </w:r>
-      <w:proofErr w:type="gramStart"/>
-      <w:r>
-        <w:t>transactions.</w:t>
-      </w:r>
-      <w:r>
-        <w:t>{</w:t>
-      </w:r>
-      <w:proofErr w:type="gramEnd"/>
-      <w:r>
-        <w:t xml:space="preserve">% else </w:t>
-      </w:r>
-      <w:proofErr w:type="gramStart"/>
-      <w:r>
-        <w:t>%}</w:t>
+        <w:t xml:space="preserve"> == True %}</w:t>
+      </w:r>
+      <w:r>
+        <w:t>Estate transactions.</w:t>
+      </w:r>
+      <w:r>
+        <w:t>{% else %}</w:t>
       </w:r>
       <w:r>
         <w:rPr>
           <w:strike/>
         </w:rPr>
-        <w:t>Estate</w:t>
-      </w:r>
-      <w:proofErr w:type="gramEnd"/>
-      <w:r>
-        <w:rPr>
-          <w:strike/>
-        </w:rPr>
-        <w:t xml:space="preserve"> transactions.</w:t>
+        <w:t>Estate transactions.</w:t>
       </w:r>
       <w:r>
         <w:t xml:space="preserve"> {% endif %}</w:t>
@@ -1826,63 +1333,23 @@
       </w:r>
       <w:proofErr w:type="spellEnd"/>
       <w:r>
-        <w:t xml:space="preserve"> == True </w:t>
-      </w:r>
-      <w:proofErr w:type="gramStart"/>
-      <w:r>
-        <w:t>%}</w:t>
-      </w:r>
-      <w:r>
-        <w:t>All</w:t>
-      </w:r>
-      <w:proofErr w:type="gramEnd"/>
-      <w:r>
-        <w:t xml:space="preserve"> other property </w:t>
-      </w:r>
-      <w:proofErr w:type="gramStart"/>
-      <w:r>
-        <w:t>transactions.</w:t>
-      </w:r>
-      <w:r>
-        <w:t>{</w:t>
-      </w:r>
-      <w:proofErr w:type="gramEnd"/>
-      <w:r>
-        <w:t xml:space="preserve">% </w:t>
-      </w:r>
-      <w:proofErr w:type="gramStart"/>
-      <w:r>
-        <w:t>else %}</w:t>
-      </w:r>
-      <w:proofErr w:type="gramEnd"/>
-      <w:r>
-        <w:t xml:space="preserve"> </w:t>
+        <w:t xml:space="preserve"> == True %}</w:t>
+      </w:r>
+      <w:r>
+        <w:t>All other property transactions.</w:t>
+      </w:r>
+      <w:r>
+        <w:t xml:space="preserve">{% else %} </w:t>
       </w:r>
       <w:r>
         <w:rPr>
           <w:strike/>
         </w:rPr>
-        <w:t xml:space="preserve">All other property </w:t>
-      </w:r>
-      <w:proofErr w:type="gramStart"/>
-      <w:r>
-        <w:rPr>
-          <w:strike/>
-        </w:rPr>
-        <w:t>transactions.</w:t>
-      </w:r>
-      <w:r>
-        <w:t>{</w:t>
-      </w:r>
-      <w:proofErr w:type="gramEnd"/>
-      <w:r>
-        <w:t xml:space="preserve">% </w:t>
-      </w:r>
-      <w:proofErr w:type="gramStart"/>
-      <w:r>
-        <w:t>endif %}</w:t>
-      </w:r>
-      <w:proofErr w:type="gramEnd"/>
+        <w:t>All other property transactions.</w:t>
+      </w:r>
+      <w:r>
+        <w:t>{% endif %}</w:t>
+      </w:r>
     </w:p>
     <w:p>
       <w:pPr>
@@ -1943,17 +1410,17 @@
         <w:ind w:right="64" w:hanging="281"/>
       </w:pPr>
       <w:r>
+        <w:t xml:space="preserve">The powers granted above shall not include the following powers or shall be modified or limited in the following particulars: </w:t>
+      </w:r>
+    </w:p>
+    <w:p>
+      <w:pPr>
+        <w:spacing w:after="0" w:line="259" w:lineRule="auto"/>
+        <w:ind w:left="0" w:firstLine="0"/>
+        <w:jc w:val="left"/>
+      </w:pPr>
+      <w:r>
         <w:lastRenderedPageBreak/>
-        <w:t xml:space="preserve">The powers granted above shall not include the following powers or shall be modified or limited in the following particulars: </w:t>
-      </w:r>
-    </w:p>
-    <w:p>
-      <w:pPr>
-        <w:spacing w:after="0" w:line="259" w:lineRule="auto"/>
-        <w:ind w:left="0" w:firstLine="0"/>
-        <w:jc w:val="left"/>
-      </w:pPr>
-      <w:r>
         <w:t xml:space="preserve"> </w:t>
       </w:r>
     </w:p>
@@ -1971,23 +1438,7 @@
         <w:t>NOTE</w:t>
       </w:r>
       <w:r>
-        <w:t xml:space="preserve">: Here you may include any specific limitations you deem appropriate, such as </w:t>
-      </w:r>
-      <w:proofErr w:type="gramStart"/>
-      <w:r>
-        <w:t>a prohibition</w:t>
-      </w:r>
-      <w:proofErr w:type="gramEnd"/>
-      <w:r>
-        <w:t xml:space="preserve"> or conditions on the sale of </w:t>
-      </w:r>
-      <w:proofErr w:type="gramStart"/>
-      <w:r>
-        <w:t>particular stock</w:t>
-      </w:r>
-      <w:proofErr w:type="gramEnd"/>
-      <w:r>
-        <w:t xml:space="preserve"> or real estate or special rules on borrowing by the agent.) </w:t>
+        <w:t xml:space="preserve">: Here you may include any specific limitations you deem appropriate, such as a prohibition or conditions on the sale of particular stock or real estate or special rules on borrowing by the agent.) </w:t>
       </w:r>
     </w:p>
     <w:p>
@@ -2013,40 +1464,22 @@
       </w:r>
       <w:proofErr w:type="spellEnd"/>
       <w:r>
-        <w:t xml:space="preserve"> == True </w:t>
-      </w:r>
-      <w:proofErr w:type="gramStart"/>
-      <w:r>
-        <w:t>%}</w:t>
+        <w:t xml:space="preserve"> == True %}</w:t>
       </w:r>
       <w:r>
         <w:t xml:space="preserve">{{ </w:t>
       </w:r>
       <w:proofErr w:type="spellStart"/>
       <w:r>
-        <w:t>agent</w:t>
-      </w:r>
-      <w:proofErr w:type="gramEnd"/>
-      <w:r>
-        <w:t>_limits</w:t>
-      </w:r>
-      <w:proofErr w:type="spellEnd"/>
-      <w:proofErr w:type="gramStart"/>
+        <w:t>agent_limits</w:t>
+      </w:r>
+      <w:proofErr w:type="spellEnd"/>
       <w:r>
         <w:t>}}</w:t>
       </w:r>
       <w:r>
-        <w:t>{</w:t>
-      </w:r>
-      <w:proofErr w:type="gramEnd"/>
-      <w:r>
-        <w:t xml:space="preserve">% </w:t>
-      </w:r>
-      <w:proofErr w:type="gramStart"/>
-      <w:r>
-        <w:t>endif %}</w:t>
-      </w:r>
-      <w:proofErr w:type="gramEnd"/>
+        <w:t>{% endif %}</w:t>
+      </w:r>
     </w:p>
     <w:p>
       <w:pPr>
@@ -2114,82 +1547,177 @@
       </w:r>
       <w:proofErr w:type="spellEnd"/>
       <w:r>
-        <w:t xml:space="preserve"> == True </w:t>
-      </w:r>
-      <w:proofErr w:type="gramStart"/>
-      <w:r>
-        <w:t>%}</w:t>
-      </w:r>
-      <w:r>
-        <w:t>My</w:t>
-      </w:r>
-      <w:proofErr w:type="gramEnd"/>
-      <w:r>
-        <w:t xml:space="preserve"> power of attorney shall have the right to make and change insurance beneficiary designations.</w:t>
-      </w:r>
-    </w:p>
-    <w:p>
-      <w:pPr>
-        <w:spacing w:after="0" w:line="259" w:lineRule="auto"/>
-        <w:ind w:left="0" w:firstLine="0"/>
-        <w:jc w:val="left"/>
-      </w:pPr>
-    </w:p>
-    <w:p>
-      <w:pPr>
-        <w:spacing w:after="0" w:line="259" w:lineRule="auto"/>
-        <w:ind w:left="0" w:firstLine="0"/>
-        <w:jc w:val="left"/>
-      </w:pPr>
-      <w:r>
-        <w:t xml:space="preserve">{% endif </w:t>
-      </w:r>
-      <w:proofErr w:type="gramStart"/>
-      <w:r>
-        <w:t>%}</w:t>
+        <w:t xml:space="preserve"> == True %}</w:t>
+      </w:r>
+      <w:r>
+        <w:t>My power of attorney shall have the right to make and change insurance beneficiary designations.</w:t>
+      </w:r>
+    </w:p>
+    <w:p>
+      <w:pPr>
+        <w:spacing w:after="0" w:line="259" w:lineRule="auto"/>
+        <w:ind w:left="0" w:firstLine="0"/>
+        <w:jc w:val="left"/>
+      </w:pPr>
+    </w:p>
+    <w:p>
+      <w:pPr>
+        <w:spacing w:after="0" w:line="259" w:lineRule="auto"/>
+        <w:ind w:left="0" w:firstLine="0"/>
+        <w:jc w:val="left"/>
+      </w:pPr>
+      <w:r>
+        <w:t>{% endif %}</w:t>
+      </w:r>
+      <w:r>
+        <w:t>{%</w:t>
+      </w:r>
+      <w:r>
+        <w:t xml:space="preserve"> if </w:t>
+      </w:r>
+      <w:proofErr w:type="spellStart"/>
+      <w:r>
+        <w:t>file_bankruptcy</w:t>
+      </w:r>
+      <w:proofErr w:type="spellEnd"/>
+      <w:r>
+        <w:t xml:space="preserve"> == True %}</w:t>
+      </w:r>
+      <w:r>
+        <w:t>My power of attorney shall have the right to pursue bankruptcy on my behalf.</w:t>
+      </w:r>
+    </w:p>
+    <w:p>
+      <w:pPr>
+        <w:spacing w:after="0" w:line="259" w:lineRule="auto"/>
+        <w:ind w:left="0" w:firstLine="0"/>
+        <w:jc w:val="left"/>
+      </w:pPr>
+    </w:p>
+    <w:p>
+      <w:pPr>
+        <w:spacing w:after="0" w:line="259" w:lineRule="auto"/>
+        <w:ind w:left="0" w:firstLine="0"/>
+        <w:jc w:val="left"/>
+      </w:pPr>
+      <w:r>
+        <w:t>{%</w:t>
+      </w:r>
+      <w:r>
+        <w:t xml:space="preserve"> endif %}</w:t>
+      </w:r>
+      <w:r>
+        <w:t xml:space="preserve">{% </w:t>
+      </w:r>
+      <w:r>
+        <w:t xml:space="preserve">if </w:t>
+      </w:r>
+      <w:proofErr w:type="spellStart"/>
+      <w:r>
+        <w:t>social_powers</w:t>
+      </w:r>
+      <w:proofErr w:type="spellEnd"/>
+      <w:r>
+        <w:t xml:space="preserve"> == True %}</w:t>
+      </w:r>
+      <w:r>
+        <w:t>{%</w:t>
+      </w:r>
+      <w:r>
+        <w:t xml:space="preserve"> if </w:t>
+      </w:r>
+      <w:proofErr w:type="spellStart"/>
+      <w:r>
+        <w:t>ssn_authority</w:t>
+      </w:r>
+      <w:proofErr w:type="spellEnd"/>
+      <w:r>
+        <w:t xml:space="preserve"> == True %}I</w:t>
+      </w:r>
+      <w:r>
+        <w:t>, {{</w:t>
+      </w:r>
+      <w:proofErr w:type="spellStart"/>
+      <w:r>
+        <w:t>principal.name.full</w:t>
+      </w:r>
+      <w:proofErr w:type="spellEnd"/>
+      <w:r>
+        <w:t>(middle=’full’)}} born on {{</w:t>
+      </w:r>
+      <w:proofErr w:type="spellStart"/>
+      <w:r>
+        <w:t>birth_date</w:t>
+      </w:r>
+      <w:proofErr w:type="spellEnd"/>
+      <w:r>
+        <w:t>}}, hereby authorize the Social Security Administration to disclose personal information to my agent including but not limited to my Social Security number, benefit amounts, and other information when I am no longer physically or mentally able to interact with the Social Security Administration on my own.</w:t>
+      </w:r>
+    </w:p>
+    <w:p>
+      <w:pPr>
+        <w:spacing w:after="0" w:line="259" w:lineRule="auto"/>
+        <w:ind w:left="0" w:firstLine="0"/>
+        <w:jc w:val="left"/>
+      </w:pPr>
+    </w:p>
+    <w:p>
+      <w:pPr>
+        <w:spacing w:after="0" w:line="259" w:lineRule="auto"/>
+        <w:ind w:left="0" w:firstLine="0"/>
+        <w:jc w:val="left"/>
+      </w:pPr>
+      <w:r>
+        <w:t>{% endif %}</w:t>
+      </w:r>
+      <w:r>
+        <w:t>{% endif %}</w:t>
       </w:r>
       <w:r>
         <w:t>{</w:t>
       </w:r>
-      <w:proofErr w:type="gramEnd"/>
-      <w:r>
-        <w:t>%</w:t>
-      </w:r>
-      <w:r>
-        <w:t xml:space="preserve"> if </w:t>
-      </w:r>
-      <w:proofErr w:type="spellStart"/>
-      <w:r>
-        <w:t>file_bankruptcy</w:t>
-      </w:r>
-      <w:proofErr w:type="spellEnd"/>
-      <w:r>
-        <w:t xml:space="preserve"> == True </w:t>
-      </w:r>
-      <w:proofErr w:type="gramStart"/>
-      <w:r>
-        <w:t>%}</w:t>
-      </w:r>
-      <w:r>
-        <w:t>My</w:t>
-      </w:r>
-      <w:proofErr w:type="gramEnd"/>
-      <w:r>
-        <w:t xml:space="preserve"> power of attorney shall have the right to pursue bankruptcy on my behalf.</w:t>
-      </w:r>
-    </w:p>
-    <w:p>
-      <w:pPr>
-        <w:spacing w:after="0" w:line="259" w:lineRule="auto"/>
-        <w:ind w:left="0" w:firstLine="0"/>
-        <w:jc w:val="left"/>
-      </w:pPr>
-    </w:p>
-    <w:p>
-      <w:pPr>
-        <w:spacing w:after="0" w:line="259" w:lineRule="auto"/>
-        <w:ind w:left="0" w:firstLine="0"/>
-        <w:jc w:val="left"/>
+      <w:r>
+        <w:t xml:space="preserve">% if </w:t>
+      </w:r>
+      <w:proofErr w:type="spellStart"/>
+      <w:r>
+        <w:t>a</w:t>
+      </w:r>
+      <w:r>
+        <w:t>dditional_powers</w:t>
+      </w:r>
+      <w:r>
+        <w:t>_check</w:t>
+      </w:r>
+      <w:proofErr w:type="spellEnd"/>
+      <w:r>
+        <w:t xml:space="preserve"> == True %}</w:t>
+      </w:r>
+      <w:r>
+        <w:t>{{</w:t>
+      </w:r>
+      <w:proofErr w:type="spellStart"/>
+      <w:r>
+        <w:t>additional_powers</w:t>
+      </w:r>
+      <w:r>
+        <w:t>_text</w:t>
+      </w:r>
+      <w:proofErr w:type="spellEnd"/>
+      <w:r>
+        <w:t>}}</w:t>
+      </w:r>
+    </w:p>
+    <w:p>
+      <w:pPr>
+        <w:spacing w:after="0" w:line="259" w:lineRule="auto"/>
+        <w:ind w:left="0" w:firstLine="0"/>
+        <w:jc w:val="left"/>
+      </w:pPr>
+    </w:p>
+    <w:p>
+      <w:pPr>
+        <w:ind w:left="-5" w:right="64"/>
       </w:pPr>
       <w:r>
         <w:t>{%</w:t>
@@ -2198,153 +1726,8 @@
         <w:t xml:space="preserve"> endif %}</w:t>
       </w:r>
       <w:r>
-        <w:t xml:space="preserve">{% </w:t>
-      </w:r>
-      <w:r>
-        <w:t xml:space="preserve">if </w:t>
-      </w:r>
-      <w:proofErr w:type="spellStart"/>
-      <w:r>
-        <w:t>social_powers</w:t>
-      </w:r>
-      <w:proofErr w:type="spellEnd"/>
-      <w:r>
-        <w:t xml:space="preserve"> == True %}</w:t>
-      </w:r>
-      <w:r>
-        <w:t>{%</w:t>
-      </w:r>
-      <w:r>
-        <w:t xml:space="preserve"> if </w:t>
-      </w:r>
-      <w:proofErr w:type="spellStart"/>
-      <w:r>
-        <w:t>ssn_authority</w:t>
-      </w:r>
-      <w:proofErr w:type="spellEnd"/>
-      <w:r>
-        <w:t xml:space="preserve"> == True %}I</w:t>
-      </w:r>
-      <w:r>
-        <w:t>, {{</w:t>
-      </w:r>
-      <w:proofErr w:type="spellStart"/>
-      <w:r>
-        <w:t>principal.name.full</w:t>
-      </w:r>
-      <w:proofErr w:type="spellEnd"/>
-      <w:r>
-        <w:t>(middle=’full’)}} born on {{</w:t>
-      </w:r>
-      <w:proofErr w:type="spellStart"/>
-      <w:r>
-        <w:t>birth_date</w:t>
-      </w:r>
-      <w:proofErr w:type="spellEnd"/>
-      <w:r>
-        <w:t>}}, hereby authorize the Social Security Administration to disclose personal information to my agent including but not limited to my Social Security number, benefit amounts, and other information when I am no longer physically or mentally able to interact with the Social Security Administration on my own.</w:t>
-      </w:r>
-    </w:p>
-    <w:p>
-      <w:pPr>
-        <w:spacing w:after="0" w:line="259" w:lineRule="auto"/>
-        <w:ind w:left="0" w:firstLine="0"/>
-        <w:jc w:val="left"/>
-      </w:pPr>
-    </w:p>
-    <w:p>
-      <w:pPr>
-        <w:spacing w:after="0" w:line="259" w:lineRule="auto"/>
-        <w:ind w:left="0" w:firstLine="0"/>
-        <w:jc w:val="left"/>
-      </w:pPr>
-      <w:r>
-        <w:t xml:space="preserve">{% endif </w:t>
-      </w:r>
-      <w:proofErr w:type="gramStart"/>
-      <w:r>
-        <w:t>%}</w:t>
-      </w:r>
-      <w:r>
-        <w:t>{</w:t>
-      </w:r>
-      <w:proofErr w:type="gramEnd"/>
-      <w:r>
-        <w:t xml:space="preserve">% endif </w:t>
-      </w:r>
-      <w:proofErr w:type="gramStart"/>
-      <w:r>
-        <w:t>%}</w:t>
-      </w:r>
-      <w:r>
-        <w:t>{</w:t>
-      </w:r>
-      <w:proofErr w:type="gramEnd"/>
-      <w:r>
-        <w:t xml:space="preserve">% if </w:t>
-      </w:r>
-      <w:proofErr w:type="spellStart"/>
-      <w:r>
-        <w:t>a</w:t>
-      </w:r>
-      <w:r>
-        <w:t>dditional_powers</w:t>
-      </w:r>
-      <w:r>
-        <w:t>_check</w:t>
-      </w:r>
-      <w:proofErr w:type="spellEnd"/>
-      <w:r>
-        <w:t xml:space="preserve"> == True </w:t>
-      </w:r>
-      <w:proofErr w:type="gramStart"/>
-      <w:r>
-        <w:t>%}</w:t>
-      </w:r>
-      <w:r>
-        <w:t>{</w:t>
-      </w:r>
-      <w:proofErr w:type="gramEnd"/>
-      <w:r>
-        <w:t>{</w:t>
-      </w:r>
-      <w:proofErr w:type="spellStart"/>
-      <w:r>
-        <w:t>additional_powers</w:t>
-      </w:r>
-      <w:r>
-        <w:t>_text</w:t>
-      </w:r>
-      <w:proofErr w:type="spellEnd"/>
-      <w:r>
-        <w:t>}}</w:t>
-      </w:r>
-    </w:p>
-    <w:p>
-      <w:pPr>
-        <w:spacing w:after="0" w:line="259" w:lineRule="auto"/>
-        <w:ind w:left="0" w:firstLine="0"/>
-        <w:jc w:val="left"/>
-      </w:pPr>
-    </w:p>
-    <w:p>
-      <w:pPr>
-        <w:ind w:left="-5" w:right="64"/>
-      </w:pPr>
-      <w:r>
-        <w:t>{%</w:t>
-      </w:r>
-      <w:r>
-        <w:t xml:space="preserve"> endif </w:t>
-      </w:r>
-      <w:proofErr w:type="gramStart"/>
-      <w:r>
-        <w:t>%}</w:t>
-      </w:r>
-      <w:r>
         <w:t>(</w:t>
       </w:r>
-      <w:proofErr w:type="gramEnd"/>
       <w:r>
         <w:rPr>
           <w:b/>
@@ -2352,25 +1735,16 @@
         <w:t>NOTE</w:t>
       </w:r>
       <w:r>
-        <w:t xml:space="preserve">: Your agent will have authority to employ other </w:t>
-      </w:r>
-      <w:proofErr w:type="gramStart"/>
-      <w:r>
-        <w:t>persons</w:t>
-      </w:r>
-      <w:proofErr w:type="gramEnd"/>
-      <w:r>
-        <w:t xml:space="preserve"> as necessary to enable the agent to properly exercise the powers granted in this form, but your agent will have to make all discretionary decisions. If you want to give your agent the right to delegate discretionary decision-making powers to others, you should keep paragraph 4, otherwise it should be struck out.) </w:t>
-      </w:r>
-    </w:p>
-    <w:p>
-      <w:pPr>
-        <w:spacing w:after="0" w:line="259" w:lineRule="auto"/>
-        <w:ind w:left="0" w:firstLine="0"/>
-        <w:jc w:val="left"/>
-      </w:pPr>
-      <w:r>
-        <w:lastRenderedPageBreak/>
+        <w:t xml:space="preserve">: Your agent will have authority to employ other persons as necessary to enable the agent to properly exercise the powers granted in this form, but your agent will have to make all discretionary decisions. If you want to give your agent the right to delegate discretionary decision-making powers to others, you should keep paragraph 4, otherwise it should be struck out.) </w:t>
+      </w:r>
+    </w:p>
+    <w:p>
+      <w:pPr>
+        <w:spacing w:after="0" w:line="259" w:lineRule="auto"/>
+        <w:ind w:left="0" w:firstLine="0"/>
+        <w:jc w:val="left"/>
+      </w:pPr>
+      <w:r>
         <w:t xml:space="preserve"> </w:t>
       </w:r>
     </w:p>
@@ -2383,6 +1757,7 @@
         <w:ind w:right="64" w:hanging="350"/>
       </w:pPr>
       <w:r>
+        <w:lastRenderedPageBreak/>
         <w:t>{%</w:t>
       </w:r>
       <w:r>
@@ -2623,64 +1998,29 @@
         <w:t>” %}My agent</w:t>
       </w:r>
       <w:r>
-        <w:t xml:space="preserve"> shall not be entitled to reasonable compensation for their services. They will only be entitled to reimbursement for reasonable </w:t>
-      </w:r>
-      <w:proofErr w:type="gramStart"/>
-      <w:r>
-        <w:t>expenses.</w:t>
-      </w:r>
-      <w:r>
-        <w:t>{</w:t>
-      </w:r>
-      <w:proofErr w:type="gramEnd"/>
-      <w:r>
-        <w:t>%</w:t>
-      </w:r>
-      <w:r>
-        <w:t xml:space="preserve"> else </w:t>
-      </w:r>
-      <w:proofErr w:type="gramStart"/>
-      <w:r>
-        <w:t>%}</w:t>
+        <w:t xml:space="preserve"> shall not be entitled to reasonable compensation for their services. They will only be entitled to reimbursement for reasonable expenses.</w:t>
+      </w:r>
+      <w:r>
+        <w:t>{%</w:t>
+      </w:r>
+      <w:r>
+        <w:t xml:space="preserve"> else %}</w:t>
       </w:r>
       <w:r>
         <w:rPr>
           <w:strike/>
         </w:rPr>
-        <w:t>My</w:t>
-      </w:r>
-      <w:proofErr w:type="gramEnd"/>
-      <w:r>
-        <w:rPr>
-          <w:strike/>
-        </w:rPr>
-        <w:t xml:space="preserve"> agent shall be entitled to reasonable compensation for services rendered as agent under this power of </w:t>
-      </w:r>
-      <w:proofErr w:type="gramStart"/>
-      <w:r>
-        <w:rPr>
-          <w:strike/>
-        </w:rPr>
-        <w:t>attorney</w:t>
+        <w:t>My agent shall be entitled to reasonable compensation for services rendered as agent under this power of attorney</w:t>
       </w:r>
       <w:r>
         <w:t>.</w:t>
       </w:r>
       <w:r>
-        <w:t>{</w:t>
-      </w:r>
-      <w:proofErr w:type="gramEnd"/>
-      <w:r>
-        <w:t>%</w:t>
-      </w:r>
-      <w:r>
-        <w:t xml:space="preserve"> </w:t>
-      </w:r>
-      <w:proofErr w:type="gramStart"/>
-      <w:r>
-        <w:t>endif %}</w:t>
-      </w:r>
-      <w:proofErr w:type="gramEnd"/>
+        <w:t>{%</w:t>
+      </w:r>
+      <w:r>
+        <w:t xml:space="preserve"> endif %}</w:t>
+      </w:r>
       <w:r>
         <w:t xml:space="preserve"> </w:t>
       </w:r>
@@ -2719,7 +2059,6 @@
         <w:jc w:val="left"/>
       </w:pPr>
       <w:r>
-        <w:lastRenderedPageBreak/>
         <w:t xml:space="preserve"> </w:t>
       </w:r>
     </w:p>
@@ -2732,6 +2071,7 @@
         <w:ind w:right="64" w:hanging="350"/>
       </w:pPr>
       <w:r>
+        <w:lastRenderedPageBreak/>
         <w:t>This power of att</w:t>
       </w:r>
       <w:r>
@@ -3111,18 +2451,10 @@
         <w:t>If any agent named by me shall die, become incompetent, resign or refuse to accept the office of agent, I name the following (each to act alone and successively, in the order named)</w:t>
       </w:r>
       <w:r>
-        <w:t xml:space="preserve"> as successor(s) to such </w:t>
-      </w:r>
-      <w:proofErr w:type="gramStart"/>
-      <w:r>
-        <w:t>agent:</w:t>
-      </w:r>
-      <w:r>
-        <w:t>{</w:t>
-      </w:r>
-      <w:proofErr w:type="gramEnd"/>
-      <w:r>
-        <w:t>%</w:t>
+        <w:t xml:space="preserve"> as successor(s) to such agent:</w:t>
+      </w:r>
+      <w:r>
+        <w:t>{%</w:t>
       </w:r>
       <w:r>
         <w:t xml:space="preserve"> if </w:t>
@@ -3133,13 +2465,8 @@
       </w:r>
       <w:proofErr w:type="spellEnd"/>
       <w:r>
-        <w:t xml:space="preserve"> == </w:t>
-      </w:r>
-      <w:proofErr w:type="gramStart"/>
-      <w:r>
-        <w:t>True %}</w:t>
-      </w:r>
-      <w:proofErr w:type="gramEnd"/>
+        <w:t xml:space="preserve"> == True %}</w:t>
+      </w:r>
     </w:p>
     <w:p>
       <w:pPr>
@@ -3151,13 +2478,8 @@
         <w:t>{%</w:t>
       </w:r>
       <w:r>
-        <w:t xml:space="preserve"> for person in </w:t>
-      </w:r>
-      <w:proofErr w:type="gramStart"/>
-      <w:r>
-        <w:t>successors %}</w:t>
-      </w:r>
-      <w:proofErr w:type="gramEnd"/>
+        <w:t xml:space="preserve"> for person in successors %}</w:t>
+      </w:r>
     </w:p>
     <w:p>
       <w:pPr>
@@ -3269,24 +2591,11 @@
       </w:r>
       <w:proofErr w:type="spellEnd"/>
       <w:r>
-        <w:t xml:space="preserve"> </w:t>
-      </w:r>
-      <w:proofErr w:type="gramStart"/>
-      <w:r>
-        <w:t>%}</w:t>
-      </w:r>
-      <w:r>
-        <w:t>{</w:t>
-      </w:r>
-      <w:proofErr w:type="gramEnd"/>
-      <w:r>
-        <w:t xml:space="preserve">% </w:t>
-      </w:r>
-      <w:proofErr w:type="gramStart"/>
-      <w:r>
-        <w:t>else %}</w:t>
-      </w:r>
-      <w:proofErr w:type="gramEnd"/>
+        <w:t xml:space="preserve"> %}</w:t>
+      </w:r>
+      <w:r>
+        <w:t>{% else %}</w:t>
+      </w:r>
     </w:p>
     <w:p>
       <w:pPr>
@@ -3298,30 +2607,18 @@
         <w:ind w:left="-5" w:right="64" w:firstLine="5"/>
       </w:pPr>
       <w:r>
+        <w:lastRenderedPageBreak/>
         <w:t xml:space="preserve">    </w:t>
       </w:r>
       <w:r>
-        <w:t xml:space="preserve">I choose not to name a successor </w:t>
-      </w:r>
-      <w:proofErr w:type="gramStart"/>
-      <w:r>
-        <w:t>agent.</w:t>
-      </w:r>
-      <w:r>
-        <w:t>{</w:t>
-      </w:r>
-      <w:proofErr w:type="gramEnd"/>
-      <w:r>
-        <w:t>%</w:t>
-      </w:r>
-      <w:r>
-        <w:t xml:space="preserve"> </w:t>
-      </w:r>
-      <w:proofErr w:type="gramStart"/>
-      <w:r>
-        <w:t>endif %}</w:t>
-      </w:r>
-      <w:proofErr w:type="gramEnd"/>
+        <w:t>I choose not to name a successor agent.</w:t>
+      </w:r>
+      <w:r>
+        <w:t>{%</w:t>
+      </w:r>
+      <w:r>
+        <w:t xml:space="preserve"> endif %}</w:t>
+      </w:r>
     </w:p>
     <w:p>
       <w:pPr>
@@ -3335,15 +2632,7 @@
         <w:ind w:left="-5" w:right="64"/>
       </w:pPr>
       <w:r>
-        <w:t xml:space="preserve">For purposes of this paragraph 8, a person shall </w:t>
-      </w:r>
-      <w:proofErr w:type="gramStart"/>
-      <w:r>
-        <w:t>be considered to be</w:t>
-      </w:r>
-      <w:proofErr w:type="gramEnd"/>
-      <w:r>
-        <w:t xml:space="preserve"> incompetent if and while the person is a minor or an adjudicated incompetent or disabled person or the person is unable to give prompt and intelligent consideration to business matters, as certified by a licensed physician. </w:t>
+        <w:t xml:space="preserve">For purposes of this paragraph 8, a person shall be considered to be incompetent if and while the person is a minor or an adjudicated incompetent or disabled person or the person is unable to give prompt and intelligent consideration to business matters, as certified by a licensed physician. </w:t>
       </w:r>
     </w:p>
     <w:p>
@@ -3446,15 +2735,7 @@
         <w:ind w:right="64"/>
       </w:pPr>
       <w:r>
-        <w:t xml:space="preserve">I am fully informed as to all the contents of this form and understand the full </w:t>
-      </w:r>
-      <w:proofErr w:type="gramStart"/>
-      <w:r>
-        <w:t>import</w:t>
-      </w:r>
-      <w:proofErr w:type="gramEnd"/>
-      <w:r>
-        <w:t xml:space="preserve"> of this grant of powers to my agent. </w:t>
+        <w:t xml:space="preserve">I am fully informed as to all the contents of this form and understand the full import of this grant of powers to my agent. </w:t>
       </w:r>
     </w:p>
     <w:p>
@@ -3503,15 +2784,7 @@
         <w:ind w:right="64"/>
       </w:pPr>
       <w:r>
-        <w:t xml:space="preserve">The Notice to </w:t>
-      </w:r>
-      <w:proofErr w:type="gramStart"/>
-      <w:r>
-        <w:t>Agent</w:t>
-      </w:r>
-      <w:proofErr w:type="gramEnd"/>
-      <w:r>
-        <w:t xml:space="preserve">, as set out below, is incorporated by reference and included as part of this form. </w:t>
+        <w:t xml:space="preserve">The Notice to Agent, as set out below, is incorporated by reference and included as part of this form. </w:t>
       </w:r>
     </w:p>
     <w:p>
@@ -3544,11 +2817,7 @@
         <w:jc w:val="left"/>
       </w:pPr>
       <w:r>
-        <w:t>Dated: _______________</w:t>
-      </w:r>
-      <w:proofErr w:type="gramStart"/>
-      <w:r>
-        <w:t xml:space="preserve">_ </w:t>
+        <w:t xml:space="preserve">Dated: ________________ </w:t>
       </w:r>
       <w:r>
         <w:tab/>
@@ -3556,11 +2825,7 @@
       </w:r>
       <w:r>
         <w:tab/>
-        <w:t>Signed</w:t>
-      </w:r>
-      <w:proofErr w:type="gramEnd"/>
-      <w:r>
-        <w:t xml:space="preserve">: _____________________________ </w:t>
+        <w:t xml:space="preserve">Signed: _____________________________ </w:t>
       </w:r>
     </w:p>
     <w:p>
@@ -3573,20 +2838,13 @@
         <w:t>{{</w:t>
       </w:r>
       <w:proofErr w:type="spellStart"/>
-      <w:proofErr w:type="gramStart"/>
       <w:r>
         <w:t>principal.name.full</w:t>
       </w:r>
       <w:proofErr w:type="spellEnd"/>
-      <w:proofErr w:type="gramEnd"/>
-      <w:r>
-        <w:t>(middle=’full</w:t>
-      </w:r>
-      <w:proofErr w:type="gramStart"/>
-      <w:r>
-        <w:t>’)}}</w:t>
-      </w:r>
-      <w:proofErr w:type="gramEnd"/>
+      <w:r>
+        <w:t>(middle=’full’)}}</w:t>
+      </w:r>
       <w:r>
         <w:t xml:space="preserve"> </w:t>
       </w:r>
@@ -3625,15 +2883,15 @@
         <w:jc w:val="left"/>
       </w:pPr>
       <w:r>
+        <w:t xml:space="preserve"> </w:t>
+      </w:r>
+    </w:p>
+    <w:p>
+      <w:pPr>
+        <w:ind w:left="-5" w:right="64"/>
+      </w:pPr>
+      <w:r>
         <w:lastRenderedPageBreak/>
-        <w:t xml:space="preserve"> </w:t>
-      </w:r>
-    </w:p>
-    <w:p>
-      <w:pPr>
-        <w:ind w:left="-5" w:right="64"/>
-      </w:pPr>
-      <w:r>
         <w:t xml:space="preserve">The undersigned witness certifies that </w:t>
       </w:r>
       <w:r>
@@ -3670,17 +2928,10 @@
         <w:jc w:val="left"/>
       </w:pPr>
       <w:r>
-        <w:t>Dated: ____________</w:t>
-      </w:r>
-      <w:proofErr w:type="gramStart"/>
-      <w:r>
-        <w:t xml:space="preserve">_  </w:t>
+        <w:t xml:space="preserve">Dated: _____________  </w:t>
       </w:r>
       <w:r>
         <w:tab/>
-      </w:r>
-      <w:proofErr w:type="gramEnd"/>
-      <w:r>
         <w:t xml:space="preserve">Signed:  __________________________________ </w:t>
       </w:r>
     </w:p>
@@ -3770,19 +3021,11 @@
         <w:jc w:val="left"/>
       </w:pPr>
       <w:r>
-        <w:t>Dated: _______________</w:t>
-      </w:r>
-      <w:proofErr w:type="gramStart"/>
-      <w:r>
-        <w:t xml:space="preserve">_ </w:t>
+        <w:t xml:space="preserve">Dated: ________________ </w:t>
       </w:r>
       <w:r>
         <w:tab/>
-        <w:t>Signed</w:t>
-      </w:r>
-      <w:proofErr w:type="gramEnd"/>
-      <w:r>
-        <w:t xml:space="preserve">:  __________________________________ </w:t>
+        <w:t xml:space="preserve">Signed:  __________________________________ </w:t>
       </w:r>
     </w:p>
     <w:p>
@@ -3802,24 +3045,16 @@
         <w:jc w:val="left"/>
       </w:pPr>
       <w:r>
+        <w:t xml:space="preserve"> </w:t>
+      </w:r>
+    </w:p>
+    <w:p>
+      <w:pPr>
+        <w:ind w:left="-5" w:right="64"/>
+      </w:pPr>
+      <w:r>
         <w:lastRenderedPageBreak/>
-        <w:t xml:space="preserve"> </w:t>
-      </w:r>
-    </w:p>
-    <w:p>
-      <w:pPr>
-        <w:ind w:left="-5" w:right="64"/>
-      </w:pPr>
-      <w:r>
-        <w:t>State of   ___________________________</w:t>
-      </w:r>
-      <w:proofErr w:type="gramStart"/>
-      <w:r>
-        <w:t>_ )</w:t>
-      </w:r>
-      <w:proofErr w:type="gramEnd"/>
-      <w:r>
-        <w:t xml:space="preserve"> </w:t>
+        <w:t xml:space="preserve">State of   ____________________________ ) </w:t>
       </w:r>
     </w:p>
     <w:p>
@@ -3873,23 +3108,7 @@
         <w:ind w:left="-5" w:right="64"/>
       </w:pPr>
       <w:r>
-        <w:t xml:space="preserve">County </w:t>
-      </w:r>
-      <w:proofErr w:type="gramStart"/>
-      <w:r>
-        <w:t>of ___</w:t>
-      </w:r>
-      <w:proofErr w:type="gramEnd"/>
-      <w:r>
-        <w:t>______________________</w:t>
-      </w:r>
-      <w:proofErr w:type="gramStart"/>
-      <w:r>
-        <w:t>_  )</w:t>
-      </w:r>
-      <w:proofErr w:type="gramEnd"/>
-      <w:r>
-        <w:t xml:space="preserve"> </w:t>
+        <w:t xml:space="preserve">County of __________________________  ) </w:t>
       </w:r>
     </w:p>
     <w:p>
@@ -3941,15 +3160,7 @@
         <w:t>..............</w:t>
       </w:r>
       <w:r>
-        <w:t>..</w:t>
-      </w:r>
-      <w:proofErr w:type="gramStart"/>
-      <w:r>
-        <w:t>....)</w:t>
-      </w:r>
-      <w:proofErr w:type="gramEnd"/>
-      <w:r>
-        <w:t xml:space="preserve"> in person and acknowledged signing and delivering the instrument as the free and voluntary act of the principal, for the uses </w:t>
+        <w:t xml:space="preserve">......) in person and acknowledged signing and delivering the instrument as the free and voluntary act of the principal, for the uses </w:t>
       </w:r>
       <w:r>
         <w:t>and purposes therein set forth</w:t>
@@ -4011,15 +3222,7 @@
         <w:jc w:val="left"/>
       </w:pPr>
       <w:r>
-        <w:t>My commission expires</w:t>
-      </w:r>
-      <w:proofErr w:type="gramStart"/>
-      <w:r>
-        <w:t>:  __</w:t>
-      </w:r>
-      <w:proofErr w:type="gramEnd"/>
-      <w:r>
-        <w:t>___________________________________________ (</w:t>
+        <w:t>My commission expires:  _____________________________________________ (</w:t>
       </w:r>
       <w:r>
         <w:rPr>
@@ -4145,13 +3348,8 @@
               <w:jc w:val="left"/>
             </w:pPr>
             <w:r>
-              <w:t xml:space="preserve">my agent (and successors) </w:t>
+              <w:t>my agent (and successors) are</w:t>
             </w:r>
-            <w:proofErr w:type="gramStart"/>
-            <w:r>
-              <w:t>are</w:t>
-            </w:r>
-            <w:proofErr w:type="gramEnd"/>
             <w:r>
               <w:t xml:space="preserve"> </w:t>
             </w:r>
@@ -4293,18 +3491,10 @@
             </w:r>
             <w:proofErr w:type="spellEnd"/>
             <w:r>
-              <w:t xml:space="preserve"> == True </w:t>
-            </w:r>
-            <w:proofErr w:type="gramStart"/>
-            <w:r>
-              <w:t>%}</w:t>
+              <w:t xml:space="preserve"> == True %}</w:t>
             </w:r>
             <w:r>
-              <w:t>{</w:t>
-            </w:r>
-            <w:proofErr w:type="gramEnd"/>
-            <w:r>
-              <w:t>% for person in successors %}</w:t>
+              <w:t>{% for person in successors %}</w:t>
             </w:r>
             <w:r>
               <w:t xml:space="preserve"> </w:t>
@@ -4453,18 +3643,10 @@
             </w:r>
             <w:proofErr w:type="spellEnd"/>
             <w:r>
-              <w:t xml:space="preserve"> </w:t>
-            </w:r>
-            <w:proofErr w:type="gramStart"/>
-            <w:r>
-              <w:t>%}</w:t>
+              <w:t xml:space="preserve"> %}</w:t>
             </w:r>
             <w:r>
-              <w:t>{</w:t>
-            </w:r>
-            <w:proofErr w:type="gramEnd"/>
-            <w:r>
-              <w:t>% endif %}</w:t>
+              <w:t>{% endif %}</w:t>
             </w:r>
             <w:r>
               <w:t xml:space="preserve"> </w:t>
@@ -4533,6 +3715,7 @@
         <w:ind w:left="0" w:right="58" w:hanging="14"/>
       </w:pPr>
       <w:r>
+        <w:lastRenderedPageBreak/>
         <w:t>(</w:t>
       </w:r>
       <w:r>
@@ -4563,15 +3746,7 @@
         <w:jc w:val="left"/>
       </w:pPr>
       <w:r>
-        <w:t xml:space="preserve">Name of </w:t>
-      </w:r>
-      <w:proofErr w:type="gramStart"/>
-      <w:r>
-        <w:t>preparer:{</w:t>
-      </w:r>
-      <w:proofErr w:type="gramEnd"/>
-      <w:r>
-        <w:t xml:space="preserve">% if </w:t>
+        <w:t xml:space="preserve">Name of preparer:{% if </w:t>
       </w:r>
       <w:proofErr w:type="spellStart"/>
       <w:r>
@@ -4579,11 +3754,7 @@
       </w:r>
       <w:proofErr w:type="spellEnd"/>
       <w:r>
-        <w:t xml:space="preserve"> == </w:t>
-      </w:r>
-      <w:proofErr w:type="gramStart"/>
-      <w:r>
-        <w:t>False %}</w:t>
+        <w:t xml:space="preserve"> == False %}</w:t>
       </w:r>
       <w:r>
         <w:tab/>
@@ -4594,17 +3765,8 @@
         <w:t>preparer.name.full</w:t>
       </w:r>
       <w:proofErr w:type="spellEnd"/>
-      <w:proofErr w:type="gramEnd"/>
-      <w:r>
-        <w:t>(middle=’full’)</w:t>
-      </w:r>
-      <w:proofErr w:type="gramStart"/>
-      <w:r>
-        <w:t>}}{</w:t>
-      </w:r>
-      <w:proofErr w:type="gramEnd"/>
-      <w:r>
-        <w:t>% else %}</w:t>
+      <w:r>
+        <w:t>(middle=’full’)}}{% else %}</w:t>
       </w:r>
       <w:r>
         <w:tab/>
@@ -4614,21 +3776,8 @@
         <w:t>________</w:t>
       </w:r>
       <w:r>
-        <w:t>____</w:t>
-      </w:r>
-      <w:proofErr w:type="gramStart"/>
-      <w:r>
-        <w:t>_{</w:t>
-      </w:r>
-      <w:proofErr w:type="gramEnd"/>
-      <w:r>
-        <w:t xml:space="preserve">% </w:t>
-      </w:r>
-      <w:proofErr w:type="gramStart"/>
-      <w:r>
-        <w:t>endif %}</w:t>
-      </w:r>
-      <w:proofErr w:type="gramEnd"/>
+        <w:t>_____{% endif %}</w:t>
+      </w:r>
     </w:p>
     <w:p>
       <w:pPr>
@@ -4663,65 +3812,23 @@
         <w:t xml:space="preserve"> == False and </w:t>
       </w:r>
       <w:proofErr w:type="spellStart"/>
-      <w:proofErr w:type="gramStart"/>
-      <w:r>
-        <w:t>preparer.address</w:t>
-      </w:r>
-      <w:proofErr w:type="gramEnd"/>
-      <w:r>
-        <w:t>.</w:t>
-      </w:r>
-      <w:proofErr w:type="gramStart"/>
-      <w:r>
-        <w:t>address</w:t>
-      </w:r>
-      <w:proofErr w:type="spellEnd"/>
-      <w:r>
-        <w:t xml:space="preserve"> !</w:t>
-      </w:r>
-      <w:proofErr w:type="gramEnd"/>
-      <w:r>
-        <w:t xml:space="preserve">= “” </w:t>
-      </w:r>
-      <w:proofErr w:type="gramStart"/>
-      <w:r>
-        <w:t>%}{</w:t>
-      </w:r>
-      <w:proofErr w:type="gramEnd"/>
-      <w:r>
-        <w:t>{</w:t>
-      </w:r>
-      <w:proofErr w:type="spellStart"/>
-      <w:proofErr w:type="gramStart"/>
-      <w:r>
-        <w:t>preparer.address</w:t>
-      </w:r>
-      <w:proofErr w:type="gramEnd"/>
-      <w:r>
-        <w:t>.</w:t>
+      <w:r>
+        <w:t>preparer.address.address</w:t>
+      </w:r>
+      <w:proofErr w:type="spellEnd"/>
+      <w:r>
+        <w:t xml:space="preserve"> != “” %}{{</w:t>
+      </w:r>
+      <w:proofErr w:type="spellStart"/>
+      <w:r>
+        <w:t>preparer.address.</w:t>
       </w:r>
       <w:r>
         <w:t>on_one_line</w:t>
       </w:r>
       <w:proofErr w:type="spellEnd"/>
       <w:r>
-        <w:t>(bare=True)</w:t>
-      </w:r>
-      <w:proofErr w:type="gramStart"/>
-      <w:r>
-        <w:t>}}{</w:t>
-      </w:r>
-      <w:proofErr w:type="gramEnd"/>
-      <w:r>
-        <w:t xml:space="preserve">% else </w:t>
-      </w:r>
-      <w:proofErr w:type="gramStart"/>
-      <w:r>
-        <w:t>%}_</w:t>
-      </w:r>
-      <w:proofErr w:type="gramEnd"/>
-      <w:r>
-        <w:t>____________________________________</w:t>
+        <w:t>(bare=True)}}{% else %}_____________________________________</w:t>
       </w:r>
       <w:r>
         <w:t>_____</w:t>
@@ -4775,24 +3882,11 @@
         <w:t>______</w:t>
       </w:r>
       <w:r>
-        <w:t>_______________________________</w:t>
-      </w:r>
-      <w:proofErr w:type="gramStart"/>
-      <w:r>
-        <w:t>_</w:t>
-      </w:r>
-      <w:r>
-        <w:t>{</w:t>
-      </w:r>
-      <w:proofErr w:type="gramEnd"/>
-      <w:r>
-        <w:t xml:space="preserve">% </w:t>
-      </w:r>
-      <w:proofErr w:type="gramStart"/>
-      <w:r>
-        <w:t>endif %}</w:t>
-      </w:r>
-      <w:proofErr w:type="gramEnd"/>
+        <w:t>________________________________</w:t>
+      </w:r>
+      <w:r>
+        <w:t>{% endif %}</w:t>
+      </w:r>
     </w:p>
     <w:p>
       <w:pPr>
@@ -4826,7 +3920,6 @@
         <w:t xml:space="preserve"> == False and </w:t>
       </w:r>
       <w:proofErr w:type="spellStart"/>
-      <w:proofErr w:type="gramStart"/>
       <w:r>
         <w:t>prepare</w:t>
       </w:r>
@@ -4834,34 +3927,14 @@
         <w:t>r</w:t>
       </w:r>
       <w:r>
-        <w:t>.phone</w:t>
-      </w:r>
-      <w:proofErr w:type="gramEnd"/>
-      <w:r>
-        <w:t>_</w:t>
-      </w:r>
-      <w:proofErr w:type="gramStart"/>
-      <w:r>
-        <w:t>number</w:t>
-      </w:r>
-      <w:proofErr w:type="spellEnd"/>
-      <w:r>
-        <w:t xml:space="preserve"> !</w:t>
-      </w:r>
-      <w:proofErr w:type="gramEnd"/>
-      <w:r>
-        <w:t>=</w:t>
-      </w:r>
-      <w:r>
-        <w:t xml:space="preserve">”” </w:t>
-      </w:r>
-      <w:proofErr w:type="gramStart"/>
-      <w:r>
-        <w:t>%}{</w:t>
-      </w:r>
-      <w:proofErr w:type="gramEnd"/>
-      <w:r>
-        <w:t>{</w:t>
+        <w:t>.phone_number</w:t>
+      </w:r>
+      <w:proofErr w:type="spellEnd"/>
+      <w:r>
+        <w:t xml:space="preserve"> !=</w:t>
+      </w:r>
+      <w:r>
+        <w:t>”” %}{{</w:t>
       </w:r>
       <w:proofErr w:type="spellStart"/>
       <w:r>
@@ -4872,47 +3945,18 @@
         <w:t>(</w:t>
       </w:r>
       <w:proofErr w:type="spellStart"/>
-      <w:proofErr w:type="gramStart"/>
-      <w:r>
-        <w:t>preparer.phone</w:t>
-      </w:r>
-      <w:proofErr w:type="gramEnd"/>
-      <w:r>
-        <w:t>_number</w:t>
-      </w:r>
-      <w:proofErr w:type="spellEnd"/>
-      <w:r>
-        <w:t>)</w:t>
-      </w:r>
-      <w:proofErr w:type="gramStart"/>
-      <w:r>
-        <w:t>}}{</w:t>
-      </w:r>
-      <w:proofErr w:type="gramEnd"/>
-      <w:r>
-        <w:t xml:space="preserve">% else </w:t>
-      </w:r>
-      <w:proofErr w:type="gramStart"/>
-      <w:r>
-        <w:t>%}_</w:t>
-      </w:r>
-      <w:proofErr w:type="gramEnd"/>
-      <w:r>
-        <w:t>_________________</w:t>
+      <w:r>
+        <w:t>preparer.phone_number</w:t>
+      </w:r>
+      <w:proofErr w:type="spellEnd"/>
+      <w:r>
+        <w:t>)}}{% else %}__________________</w:t>
       </w:r>
       <w:r>
         <w:t>___</w:t>
       </w:r>
       <w:r>
-        <w:t>______________________________</w:t>
-      </w:r>
-      <w:proofErr w:type="gramStart"/>
-      <w:r>
-        <w:t>_{</w:t>
-      </w:r>
-      <w:proofErr w:type="gramEnd"/>
-      <w:r>
-        <w:t>% endif %}</w:t>
+        <w:t>_______________________________{% endif %}</w:t>
       </w:r>
       <w:r>
         <w:br w:type="page"/>
@@ -4976,15 +4020,7 @@
         <w:ind w:left="-5" w:right="64"/>
       </w:pPr>
       <w:r>
-        <w:t xml:space="preserve">When you (the agent) accept the authority granted under this power of attorney, a special legal relationship, known as agency, is created between you and the principal. Agency imposes upon </w:t>
-      </w:r>
-      <w:proofErr w:type="gramStart"/>
-      <w:r>
-        <w:t>you</w:t>
-      </w:r>
-      <w:proofErr w:type="gramEnd"/>
-      <w:r>
-        <w:t xml:space="preserve"> duties that continue until you resign or the power of attorney is terminated or revoked. </w:t>
+        <w:t xml:space="preserve">When you (the agent) accept the authority granted under this power of attorney, a special legal relationship, known as agency, is created between you and the principal. Agency imposes upon you duties that continue until you resign or the power of attorney is terminated or revoked. </w:t>
       </w:r>
     </w:p>
     <w:p>
@@ -5002,15 +4038,7 @@
         <w:ind w:left="-5" w:right="64"/>
       </w:pPr>
       <w:r>
-        <w:t xml:space="preserve">As </w:t>
-      </w:r>
-      <w:proofErr w:type="gramStart"/>
-      <w:r>
-        <w:t>agent</w:t>
-      </w:r>
-      <w:proofErr w:type="gramEnd"/>
-      <w:r>
-        <w:t xml:space="preserve"> you must: </w:t>
+        <w:t xml:space="preserve">As agent you must: </w:t>
       </w:r>
     </w:p>
     <w:p>
@@ -5040,15 +4068,7 @@
         <w:ind w:left="-5" w:right="64"/>
       </w:pPr>
       <w:r>
-        <w:t xml:space="preserve">principal's </w:t>
-      </w:r>
-      <w:proofErr w:type="gramStart"/>
-      <w:r>
-        <w:t>property;</w:t>
-      </w:r>
-      <w:proofErr w:type="gramEnd"/>
-      <w:r>
-        <w:t xml:space="preserve"> </w:t>
+        <w:t xml:space="preserve">principal's property; </w:t>
       </w:r>
     </w:p>
     <w:p>
@@ -5070,15 +4090,7 @@
         <w:ind w:right="64" w:hanging="482"/>
       </w:pPr>
       <w:r>
-        <w:t xml:space="preserve">act in good faith for the best interest of the principal, using due care, competence, and </w:t>
-      </w:r>
-      <w:proofErr w:type="gramStart"/>
-      <w:r>
-        <w:t>diligence;</w:t>
-      </w:r>
-      <w:proofErr w:type="gramEnd"/>
-      <w:r>
-        <w:t xml:space="preserve"> </w:t>
+        <w:t xml:space="preserve">act in good faith for the best interest of the principal, using due care, competence, and diligence; </w:t>
       </w:r>
     </w:p>
     <w:p>
@@ -5100,15 +4112,7 @@
         <w:ind w:right="64" w:hanging="482"/>
       </w:pPr>
       <w:r>
-        <w:t xml:space="preserve">keep a complete and detailed record of all receipts, disbursements, and significant actions conducted for the </w:t>
-      </w:r>
-      <w:proofErr w:type="gramStart"/>
-      <w:r>
-        <w:t>principal;</w:t>
-      </w:r>
-      <w:proofErr w:type="gramEnd"/>
-      <w:r>
-        <w:t xml:space="preserve"> </w:t>
+        <w:t xml:space="preserve">keep a complete and detailed record of all receipts, disbursements, and significant actions conducted for the principal; </w:t>
       </w:r>
     </w:p>
     <w:p>
@@ -5130,15 +4134,7 @@
         <w:ind w:right="64" w:hanging="482"/>
       </w:pPr>
       <w:r>
-        <w:t xml:space="preserve">attempt to preserve the principal's estate plan, to the extent </w:t>
-      </w:r>
-      <w:proofErr w:type="gramStart"/>
-      <w:r>
-        <w:t>actually known</w:t>
-      </w:r>
-      <w:proofErr w:type="gramEnd"/>
-      <w:r>
-        <w:t xml:space="preserve"> by the agent, if preserving the plan is consistent with the principal's best interest; and </w:t>
+        <w:t xml:space="preserve">attempt to preserve the principal's estate plan, to the extent actually known by the agent, if preserving the plan is consistent with the principal's best interest; and </w:t>
       </w:r>
     </w:p>
     <w:p>
@@ -5160,23 +4156,7 @@
         <w:ind w:right="64" w:hanging="482"/>
       </w:pPr>
       <w:r>
-        <w:t xml:space="preserve">cooperate with a person who has </w:t>
-      </w:r>
-      <w:proofErr w:type="gramStart"/>
-      <w:r>
-        <w:t>authority</w:t>
-      </w:r>
-      <w:proofErr w:type="gramEnd"/>
-      <w:r>
-        <w:t xml:space="preserve"> to make health care decisions for the principal to carry out the principal's reasonable expectations to the extent </w:t>
-      </w:r>
-      <w:proofErr w:type="gramStart"/>
-      <w:r>
-        <w:t>actually in</w:t>
-      </w:r>
-      <w:proofErr w:type="gramEnd"/>
-      <w:r>
-        <w:t xml:space="preserve"> the principal's best interest. </w:t>
+        <w:t xml:space="preserve">cooperate with a person who has authority to make health care decisions for the principal to carry out the principal's reasonable expectations to the extent actually in the principal's best interest. </w:t>
       </w:r>
     </w:p>
     <w:p>
@@ -5194,15 +4174,7 @@
         <w:ind w:left="-5" w:right="64"/>
       </w:pPr>
       <w:r>
-        <w:t xml:space="preserve">As </w:t>
-      </w:r>
-      <w:proofErr w:type="gramStart"/>
-      <w:r>
-        <w:t>agent</w:t>
-      </w:r>
-      <w:proofErr w:type="gramEnd"/>
-      <w:r>
-        <w:t xml:space="preserve"> you must not do any of the following: </w:t>
+        <w:t xml:space="preserve">As agent you must not do any of the following: </w:t>
       </w:r>
     </w:p>
     <w:p>
@@ -5224,23 +4196,7 @@
         <w:ind w:right="64" w:hanging="398"/>
       </w:pPr>
       <w:r>
-        <w:t xml:space="preserve">act </w:t>
-      </w:r>
-      <w:proofErr w:type="gramStart"/>
-      <w:r>
-        <w:t>so as to</w:t>
-      </w:r>
-      <w:proofErr w:type="gramEnd"/>
-      <w:r>
-        <w:t xml:space="preserve"> create a conflict of interest that is inconsistent with the other principles in this Notice to </w:t>
-      </w:r>
-      <w:proofErr w:type="gramStart"/>
-      <w:r>
-        <w:t>Agent;</w:t>
-      </w:r>
-      <w:proofErr w:type="gramEnd"/>
-      <w:r>
-        <w:t xml:space="preserve"> </w:t>
+        <w:t xml:space="preserve">act so as to create a conflict of interest that is inconsistent with the other principles in this Notice to Agent; </w:t>
       </w:r>
     </w:p>
     <w:p>
@@ -5262,15 +4218,7 @@
         <w:ind w:right="64" w:hanging="398"/>
       </w:pPr>
       <w:r>
-        <w:t xml:space="preserve">do any act beyond the authority granted in this power of </w:t>
-      </w:r>
-      <w:proofErr w:type="gramStart"/>
-      <w:r>
-        <w:t>attorney;</w:t>
-      </w:r>
-      <w:proofErr w:type="gramEnd"/>
-      <w:r>
-        <w:t xml:space="preserve"> </w:t>
+        <w:t xml:space="preserve">do any act beyond the authority granted in this power of attorney; </w:t>
       </w:r>
     </w:p>
     <w:p>
@@ -5293,15 +4241,7 @@
       </w:pPr>
       <w:r>
         <w:lastRenderedPageBreak/>
-        <w:t xml:space="preserve">commingle the principal's funds with your </w:t>
-      </w:r>
-      <w:proofErr w:type="gramStart"/>
-      <w:r>
-        <w:t>funds;</w:t>
-      </w:r>
-      <w:proofErr w:type="gramEnd"/>
-      <w:r>
-        <w:t xml:space="preserve"> </w:t>
+        <w:t xml:space="preserve">commingle the principal's funds with your funds; </w:t>
       </w:r>
     </w:p>
     <w:p>
@@ -5323,15 +4263,7 @@
         <w:ind w:right="64" w:hanging="398"/>
       </w:pPr>
       <w:r>
-        <w:t xml:space="preserve">borrow funds or other property from the principal, unless otherwise </w:t>
-      </w:r>
-      <w:proofErr w:type="gramStart"/>
-      <w:r>
-        <w:t>authorized;</w:t>
-      </w:r>
-      <w:proofErr w:type="gramEnd"/>
-      <w:r>
-        <w:t xml:space="preserve"> </w:t>
+        <w:t xml:space="preserve">borrow funds or other property from the principal, unless otherwise authorized; </w:t>
       </w:r>
     </w:p>
     <w:p>
@@ -5425,15 +4357,7 @@
         <w:ind w:left="-5" w:right="64"/>
       </w:pPr>
       <w:r>
-        <w:t xml:space="preserve">If you violate your duties as </w:t>
-      </w:r>
-      <w:proofErr w:type="gramStart"/>
-      <w:r>
-        <w:t>agent</w:t>
-      </w:r>
-      <w:proofErr w:type="gramEnd"/>
-      <w:r>
-        <w:t xml:space="preserve"> or act outside the authority granted to you, you may be liable for any damages, including attorney's fees and costs, caused by your violation. </w:t>
+        <w:t xml:space="preserve">If you violate your duties as agent or act outside the authority granted to you, you may be liable for any damages, including attorney's fees and costs, caused by your violation. </w:t>
       </w:r>
     </w:p>
     <w:p>
@@ -5469,15 +4393,7 @@
         <w:ind w:left="-5" w:right="64"/>
       </w:pPr>
       <w:r>
-        <w:t xml:space="preserve">(f) The requirement </w:t>
-      </w:r>
-      <w:proofErr w:type="gramStart"/>
-      <w:r>
-        <w:t>of</w:t>
-      </w:r>
-      <w:proofErr w:type="gramEnd"/>
-      <w:r>
-        <w:t xml:space="preserve"> the signature of a witness in addition to the principal and the notary, imposed by Public Act 91-790, applies only to instruments executed on or after June 9, 2000 (the effective date of that Public Act). </w:t>
+        <w:t xml:space="preserve">(f) The requirement of the signature of a witness in addition to the principal and the notary, imposed by Public Act 91-790, applies only to instruments executed on or after June 9, 2000 (the effective date of that Public Act). </w:t>
       </w:r>
     </w:p>
     <w:p>
@@ -5581,17 +4497,8 @@
         <w:b/>
         <w:sz w:val="22"/>
       </w:rPr>
-      <w:t xml:space="preserve">July 27, </w:t>
+      <w:t>July 27, 2015</w:t>
     </w:r>
-    <w:proofErr w:type="gramStart"/>
-    <w:r>
-      <w:rPr>
-        <w:b/>
-        <w:sz w:val="22"/>
-      </w:rPr>
-      <w:t>2015</w:t>
-    </w:r>
-    <w:proofErr w:type="gramEnd"/>
     <w:r>
       <w:rPr>
         <w:b/>
@@ -5697,17 +4604,8 @@
         <w:b/>
         <w:sz w:val="22"/>
       </w:rPr>
-      <w:t xml:space="preserve">Form Revised July 27, </w:t>
+      <w:t>Form Revised July 27, 2015</w:t>
     </w:r>
-    <w:proofErr w:type="gramStart"/>
-    <w:r>
-      <w:rPr>
-        <w:b/>
-        <w:sz w:val="22"/>
-      </w:rPr>
-      <w:t>2015</w:t>
-    </w:r>
-    <w:proofErr w:type="gramEnd"/>
     <w:r>
       <w:rPr>
         <w:b/>
@@ -5813,23 +4711,7 @@
         <w:b/>
         <w:sz w:val="22"/>
       </w:rPr>
-      <w:t xml:space="preserve">Form Revised July 15, </w:t>
-    </w:r>
-    <w:proofErr w:type="gramStart"/>
-    <w:r>
-      <w:rPr>
-        <w:b/>
-        <w:sz w:val="22"/>
-      </w:rPr>
-      <w:t>2011</w:t>
-    </w:r>
-    <w:proofErr w:type="gramEnd"/>
-    <w:r>
-      <w:rPr>
-        <w:b/>
-        <w:sz w:val="22"/>
-      </w:rPr>
-      <w:t xml:space="preserve"> </w:t>
+      <w:t xml:space="preserve">Form Revised July 15, 2011 </w:t>
     </w:r>
     <w:r>
       <w:rPr>

</xml_diff>

<commit_message>
Updated full name functions
</commit_message>
<xml_diff>
--- a/docassemble/PowerOfAttorneyProperty/data/templates/poa_property_statutory_shortform_word_version.docx
+++ b/docassemble/PowerOfAttorneyProperty/data/templates/poa_property_statutory_shortform_word_version.docx
@@ -7,7 +7,15 @@
         <w:pStyle w:val="Heading1"/>
       </w:pPr>
       <w:r>
-        <w:t xml:space="preserve">STATUTORY SHORT FORM  POWER OF ATTORNEY FOR PROPERTY </w:t>
+        <w:t xml:space="preserve">STATUTORY SHORT </w:t>
+      </w:r>
+      <w:proofErr w:type="gramStart"/>
+      <w:r>
+        <w:t>FORM  POWER</w:t>
+      </w:r>
+      <w:proofErr w:type="gramEnd"/>
+      <w:r>
+        <w:t xml:space="preserve"> OF ATTORNEY FOR PROPERTY </w:t>
       </w:r>
     </w:p>
     <w:p>
@@ -50,7 +58,25 @@
           <w:i/>
           <w:sz w:val="32"/>
         </w:rPr>
-        <w:t xml:space="preserve">Includes Amendments Required By Public Act 96-1195 </w:t>
+        <w:t xml:space="preserve">Includes Amendments Required </w:t>
+      </w:r>
+      <w:proofErr w:type="gramStart"/>
+      <w:r>
+        <w:rPr>
+          <w:b/>
+          <w:i/>
+          <w:sz w:val="32"/>
+        </w:rPr>
+        <w:t>By</w:t>
+      </w:r>
+      <w:proofErr w:type="gramEnd"/>
+      <w:r>
+        <w:rPr>
+          <w:b/>
+          <w:i/>
+          <w:sz w:val="32"/>
+        </w:rPr>
+        <w:t xml:space="preserve"> Public Act 96-1195 </w:t>
       </w:r>
       <w:r>
         <w:rPr>
@@ -86,7 +112,15 @@
         <w:ind w:right="82"/>
       </w:pPr>
       <w:r>
-        <w:t xml:space="preserve">NOTICE TO THE INDIVIDUAL SIGNING THE ILLINOIS STATUTORY SHORT FORM  POWER OF ATTORNEY FOR PROPERTY </w:t>
+        <w:t xml:space="preserve">NOTICE TO THE INDIVIDUAL SIGNING THE ILLINOIS STATUTORY SHORT </w:t>
+      </w:r>
+      <w:proofErr w:type="gramStart"/>
+      <w:r>
+        <w:t>FORM  POWER</w:t>
+      </w:r>
+      <w:proofErr w:type="gramEnd"/>
+      <w:r>
+        <w:t xml:space="preserve"> OF ATTORNEY FOR PROPERTY </w:t>
       </w:r>
     </w:p>
     <w:p>
@@ -215,7 +249,21 @@
         <w:rPr>
           <w:sz w:val="32"/>
         </w:rPr>
-        <w:t xml:space="preserve">Unless you specifically limit the period of time that this Power of Attorney will be in effect, your agent may exercise the powers given to him or her throughout your lifetime, both before and after you become incapacitated. A court, however, can take away the powers of your agent if it finds that the agent is not acting properly. You may also revoke this Power of Attorney if you wish. </w:t>
+        <w:t xml:space="preserve">Unless you specifically limit the </w:t>
+      </w:r>
+      <w:proofErr w:type="gramStart"/>
+      <w:r>
+        <w:rPr>
+          <w:sz w:val="32"/>
+        </w:rPr>
+        <w:t>period of time</w:t>
+      </w:r>
+      <w:proofErr w:type="gramEnd"/>
+      <w:r>
+        <w:rPr>
+          <w:sz w:val="32"/>
+        </w:rPr>
+        <w:t xml:space="preserve"> that this Power of Attorney will be in effect, your agent may exercise the powers given to him or her throughout your lifetime, both before and after you become incapacitated. A court, however, can take away the powers of your agent if it finds that the agent is not acting properly. You may also revoke this Power of Attorney if you wish. </w:t>
       </w:r>
     </w:p>
     <w:p>
@@ -491,11 +539,17 @@
       </w:r>
       <w:proofErr w:type="spellStart"/>
       <w:r>
-        <w:t>principal.name.full</w:t>
+        <w:t>principal.</w:t>
+      </w:r>
+      <w:r>
+        <w:t>name_full</w:t>
       </w:r>
       <w:proofErr w:type="spellEnd"/>
       <w:r>
-        <w:t>(middle=’full’)}}</w:t>
+        <w:t>(</w:t>
+      </w:r>
+      <w:r>
+        <w:t>)}}</w:t>
       </w:r>
       <w:r>
         <w:t xml:space="preserve">{% if </w:t>
@@ -550,11 +604,17 @@
       </w:r>
       <w:proofErr w:type="spellStart"/>
       <w:r>
-        <w:t>agent.name.full</w:t>
+        <w:t>agent.</w:t>
+      </w:r>
+      <w:r>
+        <w:t>name_full</w:t>
       </w:r>
       <w:proofErr w:type="spellEnd"/>
       <w:r>
-        <w:t xml:space="preserve">(middle=’full’)}} of </w:t>
+        <w:t>(</w:t>
+      </w:r>
+      <w:r>
+        <w:t xml:space="preserve">)}} of </w:t>
       </w:r>
       <w:r>
         <w:t xml:space="preserve">{% if </w:t>
@@ -693,23 +753,63 @@
       </w:r>
       <w:proofErr w:type="spellEnd"/>
       <w:r>
-        <w:t xml:space="preserve"> == True %}</w:t>
-      </w:r>
-      <w:r>
-        <w:t>Real estate transactions.</w:t>
-      </w:r>
-      <w:r>
-        <w:t xml:space="preserve">{% else %} </w:t>
+        <w:t xml:space="preserve"> == True </w:t>
+      </w:r>
+      <w:proofErr w:type="gramStart"/>
+      <w:r>
+        <w:t>%}</w:t>
+      </w:r>
+      <w:r>
+        <w:t>Real</w:t>
+      </w:r>
+      <w:proofErr w:type="gramEnd"/>
+      <w:r>
+        <w:t xml:space="preserve"> estate </w:t>
+      </w:r>
+      <w:proofErr w:type="gramStart"/>
+      <w:r>
+        <w:t>transactions.</w:t>
+      </w:r>
+      <w:r>
+        <w:t>{</w:t>
+      </w:r>
+      <w:proofErr w:type="gramEnd"/>
+      <w:r>
+        <w:t xml:space="preserve">% </w:t>
+      </w:r>
+      <w:proofErr w:type="gramStart"/>
+      <w:r>
+        <w:t>else %}</w:t>
+      </w:r>
+      <w:proofErr w:type="gramEnd"/>
+      <w:r>
+        <w:t xml:space="preserve"> </w:t>
       </w:r>
       <w:r>
         <w:rPr>
           <w:strike/>
         </w:rPr>
-        <w:t>Real estate transactions.</w:t>
-      </w:r>
-      <w:r>
-        <w:t>{% endif %}</w:t>
-      </w:r>
+        <w:t xml:space="preserve">Real estate </w:t>
+      </w:r>
+      <w:proofErr w:type="gramStart"/>
+      <w:r>
+        <w:rPr>
+          <w:strike/>
+        </w:rPr>
+        <w:t>transactions.</w:t>
+      </w:r>
+      <w:r>
+        <w:t>{</w:t>
+      </w:r>
+      <w:proofErr w:type="gramEnd"/>
+      <w:r>
+        <w:t xml:space="preserve">% </w:t>
+      </w:r>
+      <w:proofErr w:type="gramStart"/>
+      <w:r>
+        <w:t>endif %}</w:t>
+      </w:r>
+      <w:proofErr w:type="gramEnd"/>
     </w:p>
     <w:p>
       <w:pPr>
@@ -738,13 +838,37 @@
       </w:r>
       <w:proofErr w:type="spellEnd"/>
       <w:r>
-        <w:t xml:space="preserve"> == True %}</w:t>
-      </w:r>
-      <w:r>
-        <w:t>Financial institution transactions.</w:t>
-      </w:r>
-      <w:r>
-        <w:t xml:space="preserve">{% else %} </w:t>
+        <w:t xml:space="preserve"> == True </w:t>
+      </w:r>
+      <w:proofErr w:type="gramStart"/>
+      <w:r>
+        <w:t>%}</w:t>
+      </w:r>
+      <w:r>
+        <w:t>Financial</w:t>
+      </w:r>
+      <w:proofErr w:type="gramEnd"/>
+      <w:r>
+        <w:t xml:space="preserve"> institution </w:t>
+      </w:r>
+      <w:proofErr w:type="gramStart"/>
+      <w:r>
+        <w:t>transactions.</w:t>
+      </w:r>
+      <w:r>
+        <w:t>{</w:t>
+      </w:r>
+      <w:proofErr w:type="gramEnd"/>
+      <w:r>
+        <w:t xml:space="preserve">% </w:t>
+      </w:r>
+      <w:proofErr w:type="gramStart"/>
+      <w:r>
+        <w:t>else %}</w:t>
+      </w:r>
+      <w:proofErr w:type="gramEnd"/>
+      <w:r>
+        <w:t xml:space="preserve"> </w:t>
       </w:r>
       <w:r>
         <w:rPr>
@@ -783,13 +907,37 @@
       </w:r>
       <w:proofErr w:type="spellEnd"/>
       <w:r>
-        <w:t xml:space="preserve"> == True %}</w:t>
-      </w:r>
-      <w:r>
-        <w:t>Stock and bond transactions.</w:t>
-      </w:r>
-      <w:r>
-        <w:t xml:space="preserve">{% else %} </w:t>
+        <w:t xml:space="preserve"> == True </w:t>
+      </w:r>
+      <w:proofErr w:type="gramStart"/>
+      <w:r>
+        <w:t>%}</w:t>
+      </w:r>
+      <w:r>
+        <w:t>Stock</w:t>
+      </w:r>
+      <w:proofErr w:type="gramEnd"/>
+      <w:r>
+        <w:t xml:space="preserve"> and bond </w:t>
+      </w:r>
+      <w:proofErr w:type="gramStart"/>
+      <w:r>
+        <w:t>transactions.</w:t>
+      </w:r>
+      <w:r>
+        <w:t>{</w:t>
+      </w:r>
+      <w:proofErr w:type="gramEnd"/>
+      <w:r>
+        <w:t xml:space="preserve">% </w:t>
+      </w:r>
+      <w:proofErr w:type="gramStart"/>
+      <w:r>
+        <w:t>else %}</w:t>
+      </w:r>
+      <w:proofErr w:type="gramEnd"/>
+      <w:r>
+        <w:t xml:space="preserve"> </w:t>
       </w:r>
       <w:r>
         <w:rPr>
@@ -828,23 +976,63 @@
       </w:r>
       <w:proofErr w:type="spellEnd"/>
       <w:r>
-        <w:t xml:space="preserve"> == True %}</w:t>
-      </w:r>
-      <w:r>
-        <w:t>Tangible personal property transactions.</w:t>
-      </w:r>
-      <w:r>
-        <w:t xml:space="preserve">{% else %} </w:t>
+        <w:t xml:space="preserve"> == True </w:t>
+      </w:r>
+      <w:proofErr w:type="gramStart"/>
+      <w:r>
+        <w:t>%}</w:t>
+      </w:r>
+      <w:r>
+        <w:t>Tangible</w:t>
+      </w:r>
+      <w:proofErr w:type="gramEnd"/>
+      <w:r>
+        <w:t xml:space="preserve"> personal property </w:t>
+      </w:r>
+      <w:proofErr w:type="gramStart"/>
+      <w:r>
+        <w:t>transactions.</w:t>
+      </w:r>
+      <w:r>
+        <w:t>{</w:t>
+      </w:r>
+      <w:proofErr w:type="gramEnd"/>
+      <w:r>
+        <w:t xml:space="preserve">% </w:t>
+      </w:r>
+      <w:proofErr w:type="gramStart"/>
+      <w:r>
+        <w:t>else %}</w:t>
+      </w:r>
+      <w:proofErr w:type="gramEnd"/>
+      <w:r>
+        <w:t xml:space="preserve"> </w:t>
       </w:r>
       <w:r>
         <w:rPr>
           <w:strike/>
         </w:rPr>
-        <w:t>Tangible personal property transactions.</w:t>
-      </w:r>
-      <w:r>
-        <w:t>{% endif %}</w:t>
-      </w:r>
+        <w:t xml:space="preserve">Tangible personal property </w:t>
+      </w:r>
+      <w:proofErr w:type="gramStart"/>
+      <w:r>
+        <w:rPr>
+          <w:strike/>
+        </w:rPr>
+        <w:t>transactions.</w:t>
+      </w:r>
+      <w:r>
+        <w:t>{</w:t>
+      </w:r>
+      <w:proofErr w:type="gramEnd"/>
+      <w:r>
+        <w:t xml:space="preserve">% </w:t>
+      </w:r>
+      <w:proofErr w:type="gramStart"/>
+      <w:r>
+        <w:t>endif %}</w:t>
+      </w:r>
+      <w:proofErr w:type="gramEnd"/>
     </w:p>
     <w:p>
       <w:pPr>
@@ -873,13 +1061,37 @@
       </w:r>
       <w:proofErr w:type="spellEnd"/>
       <w:r>
-        <w:t xml:space="preserve"> == True %}</w:t>
-      </w:r>
-      <w:r>
-        <w:t>Safe deposit box transactions.</w:t>
-      </w:r>
-      <w:r>
-        <w:t xml:space="preserve">{% else %} </w:t>
+        <w:t xml:space="preserve"> == True </w:t>
+      </w:r>
+      <w:proofErr w:type="gramStart"/>
+      <w:r>
+        <w:t>%}</w:t>
+      </w:r>
+      <w:r>
+        <w:t>Safe</w:t>
+      </w:r>
+      <w:proofErr w:type="gramEnd"/>
+      <w:r>
+        <w:t xml:space="preserve"> deposit box </w:t>
+      </w:r>
+      <w:proofErr w:type="gramStart"/>
+      <w:r>
+        <w:t>transactions.</w:t>
+      </w:r>
+      <w:r>
+        <w:t>{</w:t>
+      </w:r>
+      <w:proofErr w:type="gramEnd"/>
+      <w:r>
+        <w:t xml:space="preserve">% </w:t>
+      </w:r>
+      <w:proofErr w:type="gramStart"/>
+      <w:r>
+        <w:t>else %}</w:t>
+      </w:r>
+      <w:proofErr w:type="gramEnd"/>
+      <w:r>
+        <w:t xml:space="preserve"> </w:t>
       </w:r>
       <w:r>
         <w:rPr>
@@ -919,13 +1131,37 @@
       </w:r>
       <w:proofErr w:type="spellEnd"/>
       <w:r>
-        <w:t xml:space="preserve"> == True %}</w:t>
-      </w:r>
-      <w:r>
-        <w:t>Insurance and annuity transactions.</w:t>
-      </w:r>
-      <w:r>
-        <w:t xml:space="preserve">{% else %} </w:t>
+        <w:t xml:space="preserve"> == True </w:t>
+      </w:r>
+      <w:proofErr w:type="gramStart"/>
+      <w:r>
+        <w:t>%}</w:t>
+      </w:r>
+      <w:r>
+        <w:t>Insurance</w:t>
+      </w:r>
+      <w:proofErr w:type="gramEnd"/>
+      <w:r>
+        <w:t xml:space="preserve"> and annuity </w:t>
+      </w:r>
+      <w:proofErr w:type="gramStart"/>
+      <w:r>
+        <w:t>transactions.</w:t>
+      </w:r>
+      <w:r>
+        <w:t>{</w:t>
+      </w:r>
+      <w:proofErr w:type="gramEnd"/>
+      <w:r>
+        <w:t xml:space="preserve">% </w:t>
+      </w:r>
+      <w:proofErr w:type="gramStart"/>
+      <w:r>
+        <w:t>else %}</w:t>
+      </w:r>
+      <w:proofErr w:type="gramEnd"/>
+      <w:r>
+        <w:t xml:space="preserve"> </w:t>
       </w:r>
       <w:r>
         <w:rPr>
@@ -973,13 +1209,37 @@
       </w:r>
       <w:proofErr w:type="spellEnd"/>
       <w:r>
-        <w:t xml:space="preserve"> == True %}</w:t>
-      </w:r>
-      <w:r>
-        <w:t>Retirement plan transactions.</w:t>
-      </w:r>
-      <w:r>
-        <w:t xml:space="preserve">{% else %} </w:t>
+        <w:t xml:space="preserve"> == True </w:t>
+      </w:r>
+      <w:proofErr w:type="gramStart"/>
+      <w:r>
+        <w:t>%}</w:t>
+      </w:r>
+      <w:r>
+        <w:t>Retirement</w:t>
+      </w:r>
+      <w:proofErr w:type="gramEnd"/>
+      <w:r>
+        <w:t xml:space="preserve"> plan </w:t>
+      </w:r>
+      <w:proofErr w:type="gramStart"/>
+      <w:r>
+        <w:t>transactions.</w:t>
+      </w:r>
+      <w:r>
+        <w:t>{</w:t>
+      </w:r>
+      <w:proofErr w:type="gramEnd"/>
+      <w:r>
+        <w:t xml:space="preserve">% </w:t>
+      </w:r>
+      <w:proofErr w:type="gramStart"/>
+      <w:r>
+        <w:t>else %}</w:t>
+      </w:r>
+      <w:proofErr w:type="gramEnd"/>
+      <w:r>
+        <w:t xml:space="preserve"> </w:t>
       </w:r>
       <w:r>
         <w:rPr>
@@ -1018,13 +1278,37 @@
       </w:r>
       <w:proofErr w:type="spellEnd"/>
       <w:r>
-        <w:t xml:space="preserve"> == True %}</w:t>
-      </w:r>
-      <w:r>
-        <w:t>Social Security, employment and military service benefits.</w:t>
-      </w:r>
-      <w:r>
-        <w:t xml:space="preserve">{% else %} </w:t>
+        <w:t xml:space="preserve"> == True </w:t>
+      </w:r>
+      <w:proofErr w:type="gramStart"/>
+      <w:r>
+        <w:t>%}</w:t>
+      </w:r>
+      <w:r>
+        <w:t>Social</w:t>
+      </w:r>
+      <w:proofErr w:type="gramEnd"/>
+      <w:r>
+        <w:t xml:space="preserve"> Security, employment and military service </w:t>
+      </w:r>
+      <w:proofErr w:type="gramStart"/>
+      <w:r>
+        <w:t>benefits.</w:t>
+      </w:r>
+      <w:r>
+        <w:t>{</w:t>
+      </w:r>
+      <w:proofErr w:type="gramEnd"/>
+      <w:r>
+        <w:t xml:space="preserve">% </w:t>
+      </w:r>
+      <w:proofErr w:type="gramStart"/>
+      <w:r>
+        <w:t>else %}</w:t>
+      </w:r>
+      <w:proofErr w:type="gramEnd"/>
+      <w:r>
+        <w:t xml:space="preserve"> </w:t>
       </w:r>
       <w:r>
         <w:rPr>
@@ -1063,19 +1347,46 @@
       </w:r>
       <w:proofErr w:type="spellEnd"/>
       <w:r>
-        <w:t xml:space="preserve"> == True %}</w:t>
-      </w:r>
-      <w:r>
-        <w:t>Tax matters.</w:t>
-      </w:r>
-      <w:r>
-        <w:t>{% else %}</w:t>
+        <w:t xml:space="preserve"> == True </w:t>
+      </w:r>
+      <w:proofErr w:type="gramStart"/>
+      <w:r>
+        <w:t>%}</w:t>
+      </w:r>
+      <w:r>
+        <w:t>Tax</w:t>
+      </w:r>
+      <w:proofErr w:type="gramEnd"/>
+      <w:r>
+        <w:t xml:space="preserve"> </w:t>
+      </w:r>
+      <w:proofErr w:type="gramStart"/>
+      <w:r>
+        <w:t>matters.</w:t>
+      </w:r>
+      <w:r>
+        <w:t>{</w:t>
+      </w:r>
+      <w:proofErr w:type="gramEnd"/>
+      <w:r>
+        <w:t xml:space="preserve">% else </w:t>
+      </w:r>
+      <w:proofErr w:type="gramStart"/>
+      <w:r>
+        <w:t>%}</w:t>
       </w:r>
       <w:r>
         <w:rPr>
           <w:strike/>
         </w:rPr>
-        <w:t>Tax matters.</w:t>
+        <w:t>Tax</w:t>
+      </w:r>
+      <w:proofErr w:type="gramEnd"/>
+      <w:r>
+        <w:rPr>
+          <w:strike/>
+        </w:rPr>
+        <w:t xml:space="preserve"> matters.</w:t>
       </w:r>
       <w:r>
         <w:t xml:space="preserve"> {% endif %}</w:t>
@@ -1108,13 +1419,37 @@
       </w:r>
       <w:proofErr w:type="spellEnd"/>
       <w:r>
-        <w:t xml:space="preserve"> == True %}</w:t>
-      </w:r>
-      <w:r>
-        <w:t>Claims and litigation.</w:t>
-      </w:r>
-      <w:r>
-        <w:t xml:space="preserve">{% else %} </w:t>
+        <w:t xml:space="preserve"> == True </w:t>
+      </w:r>
+      <w:proofErr w:type="gramStart"/>
+      <w:r>
+        <w:t>%}</w:t>
+      </w:r>
+      <w:r>
+        <w:t>Claims</w:t>
+      </w:r>
+      <w:proofErr w:type="gramEnd"/>
+      <w:r>
+        <w:t xml:space="preserve"> and </w:t>
+      </w:r>
+      <w:proofErr w:type="gramStart"/>
+      <w:r>
+        <w:t>litigation.</w:t>
+      </w:r>
+      <w:r>
+        <w:t>{</w:t>
+      </w:r>
+      <w:proofErr w:type="gramEnd"/>
+      <w:r>
+        <w:t xml:space="preserve">% </w:t>
+      </w:r>
+      <w:proofErr w:type="gramStart"/>
+      <w:r>
+        <w:t>else %}</w:t>
+      </w:r>
+      <w:proofErr w:type="gramEnd"/>
+      <w:r>
+        <w:t xml:space="preserve"> </w:t>
       </w:r>
       <w:r>
         <w:rPr>
@@ -1153,23 +1488,63 @@
       </w:r>
       <w:proofErr w:type="spellEnd"/>
       <w:r>
-        <w:t xml:space="preserve"> == True %}</w:t>
-      </w:r>
-      <w:r>
-        <w:t>Commodity and option transactions.</w:t>
-      </w:r>
-      <w:r>
-        <w:t xml:space="preserve">{% else %} </w:t>
+        <w:t xml:space="preserve"> == True </w:t>
+      </w:r>
+      <w:proofErr w:type="gramStart"/>
+      <w:r>
+        <w:t>%}</w:t>
+      </w:r>
+      <w:r>
+        <w:t>Commodity</w:t>
+      </w:r>
+      <w:proofErr w:type="gramEnd"/>
+      <w:r>
+        <w:t xml:space="preserve"> and option </w:t>
+      </w:r>
+      <w:proofErr w:type="gramStart"/>
+      <w:r>
+        <w:t>transactions.</w:t>
+      </w:r>
+      <w:r>
+        <w:t>{</w:t>
+      </w:r>
+      <w:proofErr w:type="gramEnd"/>
+      <w:r>
+        <w:t xml:space="preserve">% </w:t>
+      </w:r>
+      <w:proofErr w:type="gramStart"/>
+      <w:r>
+        <w:t>else %}</w:t>
+      </w:r>
+      <w:proofErr w:type="gramEnd"/>
+      <w:r>
+        <w:t xml:space="preserve"> </w:t>
       </w:r>
       <w:r>
         <w:rPr>
           <w:strike/>
         </w:rPr>
-        <w:t>Commodity and option transactions.</w:t>
-      </w:r>
-      <w:r>
-        <w:t>{% endif %}</w:t>
-      </w:r>
+        <w:t xml:space="preserve">Commodity and option </w:t>
+      </w:r>
+      <w:proofErr w:type="gramStart"/>
+      <w:r>
+        <w:rPr>
+          <w:strike/>
+        </w:rPr>
+        <w:t>transactions.</w:t>
+      </w:r>
+      <w:r>
+        <w:t>{</w:t>
+      </w:r>
+      <w:proofErr w:type="gramEnd"/>
+      <w:r>
+        <w:t xml:space="preserve">% </w:t>
+      </w:r>
+      <w:proofErr w:type="gramStart"/>
+      <w:r>
+        <w:t>endif %}</w:t>
+      </w:r>
+      <w:proofErr w:type="gramEnd"/>
     </w:p>
     <w:p>
       <w:pPr>
@@ -1198,23 +1573,66 @@
       </w:r>
       <w:proofErr w:type="spellEnd"/>
       <w:r>
-        <w:t xml:space="preserve"> == True %}</w:t>
-      </w:r>
-      <w:r>
-        <w:t>Business operations.</w:t>
-      </w:r>
-      <w:r>
-        <w:t>{% else %}</w:t>
+        <w:t xml:space="preserve"> == True </w:t>
+      </w:r>
+      <w:proofErr w:type="gramStart"/>
+      <w:r>
+        <w:t>%}</w:t>
+      </w:r>
+      <w:r>
+        <w:t>Business</w:t>
+      </w:r>
+      <w:proofErr w:type="gramEnd"/>
+      <w:r>
+        <w:t xml:space="preserve"> </w:t>
+      </w:r>
+      <w:proofErr w:type="gramStart"/>
+      <w:r>
+        <w:t>operations.</w:t>
+      </w:r>
+      <w:r>
+        <w:t>{</w:t>
+      </w:r>
+      <w:proofErr w:type="gramEnd"/>
+      <w:r>
+        <w:t xml:space="preserve">% else </w:t>
+      </w:r>
+      <w:proofErr w:type="gramStart"/>
+      <w:r>
+        <w:t>%}</w:t>
       </w:r>
       <w:r>
         <w:rPr>
           <w:strike/>
         </w:rPr>
-        <w:t>Business operations.</w:t>
-      </w:r>
-      <w:r>
-        <w:t>{% endif %}</w:t>
-      </w:r>
+        <w:t>Business</w:t>
+      </w:r>
+      <w:proofErr w:type="gramEnd"/>
+      <w:r>
+        <w:rPr>
+          <w:strike/>
+        </w:rPr>
+        <w:t xml:space="preserve"> </w:t>
+      </w:r>
+      <w:proofErr w:type="gramStart"/>
+      <w:r>
+        <w:rPr>
+          <w:strike/>
+        </w:rPr>
+        <w:t>operations.</w:t>
+      </w:r>
+      <w:r>
+        <w:t>{</w:t>
+      </w:r>
+      <w:proofErr w:type="gramEnd"/>
+      <w:r>
+        <w:t xml:space="preserve">% </w:t>
+      </w:r>
+      <w:proofErr w:type="gramStart"/>
+      <w:r>
+        <w:t>endif %}</w:t>
+      </w:r>
+      <w:proofErr w:type="gramEnd"/>
     </w:p>
     <w:p>
       <w:pPr>
@@ -1243,23 +1661,66 @@
       </w:r>
       <w:proofErr w:type="spellEnd"/>
       <w:r>
-        <w:t xml:space="preserve"> == True %}</w:t>
-      </w:r>
-      <w:r>
-        <w:t>Borrowing transactions.</w:t>
-      </w:r>
-      <w:r>
-        <w:t>{% else %}</w:t>
+        <w:t xml:space="preserve"> == True </w:t>
+      </w:r>
+      <w:proofErr w:type="gramStart"/>
+      <w:r>
+        <w:t>%}</w:t>
+      </w:r>
+      <w:r>
+        <w:t>Borrowing</w:t>
+      </w:r>
+      <w:proofErr w:type="gramEnd"/>
+      <w:r>
+        <w:t xml:space="preserve"> </w:t>
+      </w:r>
+      <w:proofErr w:type="gramStart"/>
+      <w:r>
+        <w:t>transactions.</w:t>
+      </w:r>
+      <w:r>
+        <w:t>{</w:t>
+      </w:r>
+      <w:proofErr w:type="gramEnd"/>
+      <w:r>
+        <w:t xml:space="preserve">% else </w:t>
+      </w:r>
+      <w:proofErr w:type="gramStart"/>
+      <w:r>
+        <w:t>%}</w:t>
       </w:r>
       <w:r>
         <w:rPr>
           <w:strike/>
         </w:rPr>
-        <w:t>Borrowing transactions.</w:t>
-      </w:r>
-      <w:r>
-        <w:t>{% endif %}</w:t>
-      </w:r>
+        <w:t>Borrowing</w:t>
+      </w:r>
+      <w:proofErr w:type="gramEnd"/>
+      <w:r>
+        <w:rPr>
+          <w:strike/>
+        </w:rPr>
+        <w:t xml:space="preserve"> </w:t>
+      </w:r>
+      <w:proofErr w:type="gramStart"/>
+      <w:r>
+        <w:rPr>
+          <w:strike/>
+        </w:rPr>
+        <w:t>transactions.</w:t>
+      </w:r>
+      <w:r>
+        <w:t>{</w:t>
+      </w:r>
+      <w:proofErr w:type="gramEnd"/>
+      <w:r>
+        <w:t xml:space="preserve">% </w:t>
+      </w:r>
+      <w:proofErr w:type="gramStart"/>
+      <w:r>
+        <w:t>endif %}</w:t>
+      </w:r>
+      <w:proofErr w:type="gramEnd"/>
     </w:p>
     <w:p>
       <w:pPr>
@@ -1288,19 +1749,46 @@
       </w:r>
       <w:proofErr w:type="spellEnd"/>
       <w:r>
-        <w:t xml:space="preserve"> == True %}</w:t>
-      </w:r>
-      <w:r>
-        <w:t>Estate transactions.</w:t>
-      </w:r>
-      <w:r>
-        <w:t>{% else %}</w:t>
+        <w:t xml:space="preserve"> == True </w:t>
+      </w:r>
+      <w:proofErr w:type="gramStart"/>
+      <w:r>
+        <w:t>%}</w:t>
+      </w:r>
+      <w:r>
+        <w:t>Estate</w:t>
+      </w:r>
+      <w:proofErr w:type="gramEnd"/>
+      <w:r>
+        <w:t xml:space="preserve"> </w:t>
+      </w:r>
+      <w:proofErr w:type="gramStart"/>
+      <w:r>
+        <w:t>transactions.</w:t>
+      </w:r>
+      <w:r>
+        <w:t>{</w:t>
+      </w:r>
+      <w:proofErr w:type="gramEnd"/>
+      <w:r>
+        <w:t xml:space="preserve">% else </w:t>
+      </w:r>
+      <w:proofErr w:type="gramStart"/>
+      <w:r>
+        <w:t>%}</w:t>
       </w:r>
       <w:r>
         <w:rPr>
           <w:strike/>
         </w:rPr>
-        <w:t>Estate transactions.</w:t>
+        <w:t>Estate</w:t>
+      </w:r>
+      <w:proofErr w:type="gramEnd"/>
+      <w:r>
+        <w:rPr>
+          <w:strike/>
+        </w:rPr>
+        <w:t xml:space="preserve"> transactions.</w:t>
       </w:r>
       <w:r>
         <w:t xml:space="preserve"> {% endif %}</w:t>
@@ -1333,23 +1821,63 @@
       </w:r>
       <w:proofErr w:type="spellEnd"/>
       <w:r>
-        <w:t xml:space="preserve"> == True %}</w:t>
-      </w:r>
-      <w:r>
-        <w:t>All other property transactions.</w:t>
-      </w:r>
-      <w:r>
-        <w:t xml:space="preserve">{% else %} </w:t>
+        <w:t xml:space="preserve"> == True </w:t>
+      </w:r>
+      <w:proofErr w:type="gramStart"/>
+      <w:r>
+        <w:t>%}</w:t>
+      </w:r>
+      <w:r>
+        <w:t>All</w:t>
+      </w:r>
+      <w:proofErr w:type="gramEnd"/>
+      <w:r>
+        <w:t xml:space="preserve"> other property </w:t>
+      </w:r>
+      <w:proofErr w:type="gramStart"/>
+      <w:r>
+        <w:t>transactions.</w:t>
+      </w:r>
+      <w:r>
+        <w:t>{</w:t>
+      </w:r>
+      <w:proofErr w:type="gramEnd"/>
+      <w:r>
+        <w:t xml:space="preserve">% </w:t>
+      </w:r>
+      <w:proofErr w:type="gramStart"/>
+      <w:r>
+        <w:t>else %}</w:t>
+      </w:r>
+      <w:proofErr w:type="gramEnd"/>
+      <w:r>
+        <w:t xml:space="preserve"> </w:t>
       </w:r>
       <w:r>
         <w:rPr>
           <w:strike/>
         </w:rPr>
-        <w:t>All other property transactions.</w:t>
-      </w:r>
-      <w:r>
-        <w:t>{% endif %}</w:t>
-      </w:r>
+        <w:t xml:space="preserve">All other property </w:t>
+      </w:r>
+      <w:proofErr w:type="gramStart"/>
+      <w:r>
+        <w:rPr>
+          <w:strike/>
+        </w:rPr>
+        <w:t>transactions.</w:t>
+      </w:r>
+      <w:r>
+        <w:t>{</w:t>
+      </w:r>
+      <w:proofErr w:type="gramEnd"/>
+      <w:r>
+        <w:t xml:space="preserve">% </w:t>
+      </w:r>
+      <w:proofErr w:type="gramStart"/>
+      <w:r>
+        <w:t>endif %}</w:t>
+      </w:r>
+      <w:proofErr w:type="gramEnd"/>
     </w:p>
     <w:p>
       <w:pPr>
@@ -1438,7 +1966,23 @@
         <w:t>NOTE</w:t>
       </w:r>
       <w:r>
-        <w:t xml:space="preserve">: Here you may include any specific limitations you deem appropriate, such as a prohibition or conditions on the sale of particular stock or real estate or special rules on borrowing by the agent.) </w:t>
+        <w:t xml:space="preserve">: Here you may include any specific limitations you deem appropriate, such as </w:t>
+      </w:r>
+      <w:proofErr w:type="gramStart"/>
+      <w:r>
+        <w:t>a prohibition</w:t>
+      </w:r>
+      <w:proofErr w:type="gramEnd"/>
+      <w:r>
+        <w:t xml:space="preserve"> or conditions on the sale of </w:t>
+      </w:r>
+      <w:proofErr w:type="gramStart"/>
+      <w:r>
+        <w:t>particular stock</w:t>
+      </w:r>
+      <w:proofErr w:type="gramEnd"/>
+      <w:r>
+        <w:t xml:space="preserve"> or real estate or special rules on borrowing by the agent.) </w:t>
       </w:r>
     </w:p>
     <w:p>
@@ -1464,22 +2008,40 @@
       </w:r>
       <w:proofErr w:type="spellEnd"/>
       <w:r>
-        <w:t xml:space="preserve"> == True %}</w:t>
+        <w:t xml:space="preserve"> == True </w:t>
+      </w:r>
+      <w:proofErr w:type="gramStart"/>
+      <w:r>
+        <w:t>%}</w:t>
       </w:r>
       <w:r>
         <w:t xml:space="preserve">{{ </w:t>
       </w:r>
       <w:proofErr w:type="spellStart"/>
       <w:r>
-        <w:t>agent_limits</w:t>
+        <w:t>agent</w:t>
+      </w:r>
+      <w:proofErr w:type="gramEnd"/>
+      <w:r>
+        <w:t>_limits</w:t>
       </w:r>
       <w:proofErr w:type="spellEnd"/>
+      <w:proofErr w:type="gramStart"/>
       <w:r>
         <w:t>}}</w:t>
       </w:r>
       <w:r>
-        <w:t>{% endif %}</w:t>
-      </w:r>
+        <w:t>{</w:t>
+      </w:r>
+      <w:proofErr w:type="gramEnd"/>
+      <w:r>
+        <w:t xml:space="preserve">% </w:t>
+      </w:r>
+      <w:proofErr w:type="gramStart"/>
+      <w:r>
+        <w:t>endif %}</w:t>
+      </w:r>
+      <w:proofErr w:type="gramEnd"/>
     </w:p>
     <w:p>
       <w:pPr>
@@ -1547,29 +2109,104 @@
       </w:r>
       <w:proofErr w:type="spellEnd"/>
       <w:r>
+        <w:t xml:space="preserve"> == True </w:t>
+      </w:r>
+      <w:proofErr w:type="gramStart"/>
+      <w:r>
+        <w:t>%}</w:t>
+      </w:r>
+      <w:r>
+        <w:t>My</w:t>
+      </w:r>
+      <w:proofErr w:type="gramEnd"/>
+      <w:r>
+        <w:t xml:space="preserve"> power of attorney shall have the right to make and change insurance beneficiary designations.</w:t>
+      </w:r>
+    </w:p>
+    <w:p>
+      <w:pPr>
+        <w:spacing w:after="0" w:line="259" w:lineRule="auto"/>
+        <w:ind w:left="0" w:firstLine="0"/>
+        <w:jc w:val="left"/>
+      </w:pPr>
+    </w:p>
+    <w:p>
+      <w:pPr>
+        <w:spacing w:after="0" w:line="259" w:lineRule="auto"/>
+        <w:ind w:left="0" w:firstLine="0"/>
+        <w:jc w:val="left"/>
+      </w:pPr>
+      <w:r>
+        <w:t xml:space="preserve">{% endif </w:t>
+      </w:r>
+      <w:proofErr w:type="gramStart"/>
+      <w:r>
+        <w:t>%}</w:t>
+      </w:r>
+      <w:r>
+        <w:t>{</w:t>
+      </w:r>
+      <w:proofErr w:type="gramEnd"/>
+      <w:r>
+        <w:t>%</w:t>
+      </w:r>
+      <w:r>
+        <w:t xml:space="preserve"> if </w:t>
+      </w:r>
+      <w:proofErr w:type="spellStart"/>
+      <w:r>
+        <w:t>file_bankruptcy</w:t>
+      </w:r>
+      <w:proofErr w:type="spellEnd"/>
+      <w:r>
+        <w:t xml:space="preserve"> == True </w:t>
+      </w:r>
+      <w:proofErr w:type="gramStart"/>
+      <w:r>
+        <w:t>%}</w:t>
+      </w:r>
+      <w:r>
+        <w:t>My</w:t>
+      </w:r>
+      <w:proofErr w:type="gramEnd"/>
+      <w:r>
+        <w:t xml:space="preserve"> power of attorney shall have the right to pursue bankruptcy on my behalf.</w:t>
+      </w:r>
+    </w:p>
+    <w:p>
+      <w:pPr>
+        <w:spacing w:after="0" w:line="259" w:lineRule="auto"/>
+        <w:ind w:left="0" w:firstLine="0"/>
+        <w:jc w:val="left"/>
+      </w:pPr>
+    </w:p>
+    <w:p>
+      <w:pPr>
+        <w:spacing w:after="0" w:line="259" w:lineRule="auto"/>
+        <w:ind w:left="0" w:firstLine="0"/>
+        <w:jc w:val="left"/>
+      </w:pPr>
+      <w:r>
+        <w:t>{%</w:t>
+      </w:r>
+      <w:r>
+        <w:t xml:space="preserve"> endif %}</w:t>
+      </w:r>
+      <w:r>
+        <w:t xml:space="preserve">{% </w:t>
+      </w:r>
+      <w:r>
+        <w:t xml:space="preserve">if </w:t>
+      </w:r>
+      <w:proofErr w:type="spellStart"/>
+      <w:r>
+        <w:t>social_powers</w:t>
+      </w:r>
+      <w:proofErr w:type="spellEnd"/>
+      <w:r>
         <w:t xml:space="preserve"> == True %}</w:t>
       </w:r>
       <w:r>
-        <w:t>My power of attorney shall have the right to make and change insurance beneficiary designations.</w:t>
-      </w:r>
-    </w:p>
-    <w:p>
-      <w:pPr>
-        <w:spacing w:after="0" w:line="259" w:lineRule="auto"/>
-        <w:ind w:left="0" w:firstLine="0"/>
-        <w:jc w:val="left"/>
-      </w:pPr>
-    </w:p>
-    <w:p>
-      <w:pPr>
-        <w:spacing w:after="0" w:line="259" w:lineRule="auto"/>
-        <w:ind w:left="0" w:firstLine="0"/>
-        <w:jc w:val="left"/>
-      </w:pPr>
-      <w:r>
-        <w:t>{% endif %}</w:t>
-      </w:r>
-      <w:r>
         <w:t>{%</w:t>
       </w:r>
       <w:r>
@@ -1577,157 +2214,138 @@
       </w:r>
       <w:proofErr w:type="spellStart"/>
       <w:r>
-        <w:t>file_bankruptcy</w:t>
+        <w:t>ssn_authority</w:t>
       </w:r>
       <w:proofErr w:type="spellEnd"/>
       <w:r>
-        <w:t xml:space="preserve"> == True %}</w:t>
-      </w:r>
-      <w:r>
-        <w:t>My power of attorney shall have the right to pursue bankruptcy on my behalf.</w:t>
-      </w:r>
-    </w:p>
-    <w:p>
-      <w:pPr>
-        <w:spacing w:after="0" w:line="259" w:lineRule="auto"/>
-        <w:ind w:left="0" w:firstLine="0"/>
-        <w:jc w:val="left"/>
-      </w:pPr>
-    </w:p>
-    <w:p>
-      <w:pPr>
-        <w:spacing w:after="0" w:line="259" w:lineRule="auto"/>
-        <w:ind w:left="0" w:firstLine="0"/>
-        <w:jc w:val="left"/>
+        <w:t xml:space="preserve"> == True %}I</w:t>
+      </w:r>
+      <w:r>
+        <w:t>, {{</w:t>
+      </w:r>
+      <w:proofErr w:type="spellStart"/>
+      <w:r>
+        <w:t>principal.</w:t>
+      </w:r>
+      <w:r>
+        <w:t>name_full</w:t>
+      </w:r>
+      <w:proofErr w:type="spellEnd"/>
+      <w:r>
+        <w:t>(</w:t>
+      </w:r>
+      <w:r>
+        <w:t>)}} born on {{</w:t>
+      </w:r>
+      <w:proofErr w:type="spellStart"/>
+      <w:r>
+        <w:t>birth_date</w:t>
+      </w:r>
+      <w:proofErr w:type="spellEnd"/>
+      <w:r>
+        <w:t>}}, hereby authorize the Social Security Administration to disclose personal information to my agent including but not limited to my Social Security number, benefit amounts, and other information when I am no longer physically or mentally able to interact with the Social Security Administration on my own.</w:t>
+      </w:r>
+    </w:p>
+    <w:p>
+      <w:pPr>
+        <w:spacing w:after="0" w:line="259" w:lineRule="auto"/>
+        <w:ind w:left="0" w:firstLine="0"/>
+        <w:jc w:val="left"/>
+      </w:pPr>
+    </w:p>
+    <w:p>
+      <w:pPr>
+        <w:spacing w:after="0" w:line="259" w:lineRule="auto"/>
+        <w:ind w:left="0" w:firstLine="0"/>
+        <w:jc w:val="left"/>
+      </w:pPr>
+      <w:r>
+        <w:t xml:space="preserve">{% endif </w:t>
+      </w:r>
+      <w:proofErr w:type="gramStart"/>
+      <w:r>
+        <w:t>%}</w:t>
+      </w:r>
+      <w:r>
+        <w:t>{</w:t>
+      </w:r>
+      <w:proofErr w:type="gramEnd"/>
+      <w:r>
+        <w:t xml:space="preserve">% endif </w:t>
+      </w:r>
+      <w:proofErr w:type="gramStart"/>
+      <w:r>
+        <w:t>%}</w:t>
+      </w:r>
+      <w:r>
+        <w:t>{</w:t>
+      </w:r>
+      <w:proofErr w:type="gramEnd"/>
+      <w:r>
+        <w:t xml:space="preserve">% if </w:t>
+      </w:r>
+      <w:proofErr w:type="spellStart"/>
+      <w:r>
+        <w:t>a</w:t>
+      </w:r>
+      <w:r>
+        <w:t>dditional_powers</w:t>
+      </w:r>
+      <w:r>
+        <w:t>_check</w:t>
+      </w:r>
+      <w:proofErr w:type="spellEnd"/>
+      <w:r>
+        <w:t xml:space="preserve"> == True </w:t>
+      </w:r>
+      <w:proofErr w:type="gramStart"/>
+      <w:r>
+        <w:t>%}</w:t>
+      </w:r>
+      <w:r>
+        <w:t>{</w:t>
+      </w:r>
+      <w:proofErr w:type="gramEnd"/>
+      <w:r>
+        <w:t>{</w:t>
+      </w:r>
+      <w:proofErr w:type="spellStart"/>
+      <w:r>
+        <w:t>additional_powers</w:t>
+      </w:r>
+      <w:r>
+        <w:t>_text</w:t>
+      </w:r>
+      <w:proofErr w:type="spellEnd"/>
+      <w:r>
+        <w:t>}}</w:t>
+      </w:r>
+    </w:p>
+    <w:p>
+      <w:pPr>
+        <w:spacing w:after="0" w:line="259" w:lineRule="auto"/>
+        <w:ind w:left="0" w:firstLine="0"/>
+        <w:jc w:val="left"/>
+      </w:pPr>
+    </w:p>
+    <w:p>
+      <w:pPr>
+        <w:ind w:left="-5" w:right="64"/>
       </w:pPr>
       <w:r>
         <w:t>{%</w:t>
       </w:r>
       <w:r>
-        <w:t xml:space="preserve"> endif %}</w:t>
-      </w:r>
-      <w:r>
-        <w:t xml:space="preserve">{% </w:t>
-      </w:r>
-      <w:r>
-        <w:t xml:space="preserve">if </w:t>
-      </w:r>
-      <w:proofErr w:type="spellStart"/>
-      <w:r>
-        <w:t>social_powers</w:t>
-      </w:r>
-      <w:proofErr w:type="spellEnd"/>
-      <w:r>
-        <w:t xml:space="preserve"> == True %}</w:t>
-      </w:r>
-      <w:r>
-        <w:t>{%</w:t>
-      </w:r>
-      <w:r>
-        <w:t xml:space="preserve"> if </w:t>
-      </w:r>
-      <w:proofErr w:type="spellStart"/>
-      <w:r>
-        <w:t>ssn_authority</w:t>
-      </w:r>
-      <w:proofErr w:type="spellEnd"/>
-      <w:r>
-        <w:t xml:space="preserve"> == True %}I</w:t>
-      </w:r>
-      <w:r>
-        <w:t>, {{</w:t>
-      </w:r>
-      <w:proofErr w:type="spellStart"/>
-      <w:r>
-        <w:t>principal.name.full</w:t>
-      </w:r>
-      <w:proofErr w:type="spellEnd"/>
-      <w:r>
-        <w:t>(middle=’full’)}} born on {{</w:t>
-      </w:r>
-      <w:proofErr w:type="spellStart"/>
-      <w:r>
-        <w:t>birth_date</w:t>
-      </w:r>
-      <w:proofErr w:type="spellEnd"/>
-      <w:r>
-        <w:t>}}, hereby authorize the Social Security Administration to disclose personal information to my agent including but not limited to my Social Security number, benefit amounts, and other information when I am no longer physically or mentally able to interact with the Social Security Administration on my own.</w:t>
-      </w:r>
-    </w:p>
-    <w:p>
-      <w:pPr>
-        <w:spacing w:after="0" w:line="259" w:lineRule="auto"/>
-        <w:ind w:left="0" w:firstLine="0"/>
-        <w:jc w:val="left"/>
-      </w:pPr>
-    </w:p>
-    <w:p>
-      <w:pPr>
-        <w:spacing w:after="0" w:line="259" w:lineRule="auto"/>
-        <w:ind w:left="0" w:firstLine="0"/>
-        <w:jc w:val="left"/>
-      </w:pPr>
-      <w:r>
-        <w:t>{% endif %}</w:t>
-      </w:r>
-      <w:r>
-        <w:t>{% endif %}</w:t>
-      </w:r>
-      <w:r>
-        <w:t>{</w:t>
-      </w:r>
-      <w:r>
-        <w:t xml:space="preserve">% if </w:t>
-      </w:r>
-      <w:proofErr w:type="spellStart"/>
-      <w:r>
-        <w:t>a</w:t>
-      </w:r>
-      <w:r>
-        <w:t>dditional_powers</w:t>
-      </w:r>
-      <w:r>
-        <w:t>_check</w:t>
-      </w:r>
-      <w:proofErr w:type="spellEnd"/>
-      <w:r>
-        <w:t xml:space="preserve"> == True %}</w:t>
-      </w:r>
-      <w:r>
-        <w:t>{{</w:t>
-      </w:r>
-      <w:proofErr w:type="spellStart"/>
-      <w:r>
-        <w:t>additional_powers</w:t>
-      </w:r>
-      <w:r>
-        <w:t>_text</w:t>
-      </w:r>
-      <w:proofErr w:type="spellEnd"/>
-      <w:r>
-        <w:t>}}</w:t>
-      </w:r>
-    </w:p>
-    <w:p>
-      <w:pPr>
-        <w:spacing w:after="0" w:line="259" w:lineRule="auto"/>
-        <w:ind w:left="0" w:firstLine="0"/>
-        <w:jc w:val="left"/>
-      </w:pPr>
-    </w:p>
-    <w:p>
-      <w:pPr>
-        <w:ind w:left="-5" w:right="64"/>
-      </w:pPr>
-      <w:r>
-        <w:t>{%</w:t>
-      </w:r>
-      <w:r>
-        <w:t xml:space="preserve"> endif %}</w:t>
+        <w:t xml:space="preserve"> endif </w:t>
+      </w:r>
+      <w:proofErr w:type="gramStart"/>
+      <w:r>
+        <w:t>%}</w:t>
       </w:r>
       <w:r>
         <w:t>(</w:t>
       </w:r>
+      <w:proofErr w:type="gramEnd"/>
       <w:r>
         <w:rPr>
           <w:b/>
@@ -1735,7 +2353,15 @@
         <w:t>NOTE</w:t>
       </w:r>
       <w:r>
-        <w:t xml:space="preserve">: Your agent will have authority to employ other persons as necessary to enable the agent to properly exercise the powers granted in this form, but your agent will have to make all discretionary decisions. If you want to give your agent the right to delegate discretionary decision-making powers to others, you should keep paragraph 4, otherwise it should be struck out.) </w:t>
+        <w:t xml:space="preserve">: Your agent will have authority to employ other </w:t>
+      </w:r>
+      <w:proofErr w:type="gramStart"/>
+      <w:r>
+        <w:t>persons</w:t>
+      </w:r>
+      <w:proofErr w:type="gramEnd"/>
+      <w:r>
+        <w:t xml:space="preserve"> as necessary to enable the agent to properly exercise the powers granted in this form, but your agent will have to make all discretionary decisions. If you want to give your agent the right to delegate discretionary decision-making powers to others, you should keep paragraph 4, otherwise it should be struck out.) </w:t>
       </w:r>
     </w:p>
     <w:p>
@@ -1804,11 +2430,17 @@
       </w:r>
       <w:proofErr w:type="spellStart"/>
       <w:r>
-        <w:t>delegate.name.full</w:t>
+        <w:t>delegate.</w:t>
+      </w:r>
+      <w:r>
+        <w:t>name_full</w:t>
       </w:r>
       <w:proofErr w:type="spellEnd"/>
       <w:r>
-        <w:t>(middle=’full’)}}, but such delegation may be amended or revoked by any agent (including any successor) named by me who is acting under this power of attorney at the time of reference.</w:t>
+        <w:t>(</w:t>
+      </w:r>
+      <w:r>
+        <w:t>)}}, but such delegation may be amended or revoked by any agent (including any successor) named by me who is acting under this power of attorney at the time of reference.</w:t>
       </w:r>
       <w:r>
         <w:t>{% else %}</w:t>
@@ -1998,29 +2630,64 @@
         <w:t>” %}My agent</w:t>
       </w:r>
       <w:r>
-        <w:t xml:space="preserve"> shall not be entitled to reasonable compensation for their services. They will only be entitled to reimbursement for reasonable expenses.</w:t>
-      </w:r>
-      <w:r>
-        <w:t>{%</w:t>
-      </w:r>
-      <w:r>
-        <w:t xml:space="preserve"> else %}</w:t>
+        <w:t xml:space="preserve"> shall not be entitled to reasonable compensation for their services. They will only be entitled to reimbursement for reasonable </w:t>
+      </w:r>
+      <w:proofErr w:type="gramStart"/>
+      <w:r>
+        <w:t>expenses.</w:t>
+      </w:r>
+      <w:r>
+        <w:t>{</w:t>
+      </w:r>
+      <w:proofErr w:type="gramEnd"/>
+      <w:r>
+        <w:t>%</w:t>
+      </w:r>
+      <w:r>
+        <w:t xml:space="preserve"> else </w:t>
+      </w:r>
+      <w:proofErr w:type="gramStart"/>
+      <w:r>
+        <w:t>%}</w:t>
       </w:r>
       <w:r>
         <w:rPr>
           <w:strike/>
         </w:rPr>
-        <w:t>My agent shall be entitled to reasonable compensation for services rendered as agent under this power of attorney</w:t>
+        <w:t>My</w:t>
+      </w:r>
+      <w:proofErr w:type="gramEnd"/>
+      <w:r>
+        <w:rPr>
+          <w:strike/>
+        </w:rPr>
+        <w:t xml:space="preserve"> agent shall be entitled to reasonable compensation for services rendered as agent under this power of </w:t>
+      </w:r>
+      <w:proofErr w:type="gramStart"/>
+      <w:r>
+        <w:rPr>
+          <w:strike/>
+        </w:rPr>
+        <w:t>attorney</w:t>
       </w:r>
       <w:r>
         <w:t>.</w:t>
       </w:r>
       <w:r>
-        <w:t>{%</w:t>
-      </w:r>
-      <w:r>
-        <w:t xml:space="preserve"> endif %}</w:t>
-      </w:r>
+        <w:t>{</w:t>
+      </w:r>
+      <w:proofErr w:type="gramEnd"/>
+      <w:r>
+        <w:t>%</w:t>
+      </w:r>
+      <w:r>
+        <w:t xml:space="preserve"> </w:t>
+      </w:r>
+      <w:proofErr w:type="gramStart"/>
+      <w:r>
+        <w:t>endif %}</w:t>
+      </w:r>
+      <w:proofErr w:type="gramEnd"/>
       <w:r>
         <w:t xml:space="preserve"> </w:t>
       </w:r>
@@ -2451,35 +3118,53 @@
         <w:t>If any agent named by me shall die, become incompetent, resign or refuse to accept the office of agent, I name the following (each to act alone and successively, in the order named)</w:t>
       </w:r>
       <w:r>
-        <w:t xml:space="preserve"> as successor(s) to such agent:</w:t>
-      </w:r>
+        <w:t xml:space="preserve"> as successor(s) to such </w:t>
+      </w:r>
+      <w:proofErr w:type="gramStart"/>
+      <w:r>
+        <w:t>agent:</w:t>
+      </w:r>
+      <w:r>
+        <w:t>{</w:t>
+      </w:r>
+      <w:proofErr w:type="gramEnd"/>
+      <w:r>
+        <w:t>%</w:t>
+      </w:r>
+      <w:r>
+        <w:t xml:space="preserve"> if </w:t>
+      </w:r>
+      <w:proofErr w:type="spellStart"/>
+      <w:r>
+        <w:t>any_successors</w:t>
+      </w:r>
+      <w:proofErr w:type="spellEnd"/>
+      <w:r>
+        <w:t xml:space="preserve"> == </w:t>
+      </w:r>
+      <w:proofErr w:type="gramStart"/>
+      <w:r>
+        <w:t>True %}</w:t>
+      </w:r>
+      <w:proofErr w:type="gramEnd"/>
+    </w:p>
+    <w:p>
+      <w:pPr>
+        <w:spacing w:after="0" w:line="259" w:lineRule="auto"/>
+        <w:ind w:left="0" w:firstLine="0"/>
+        <w:jc w:val="left"/>
+      </w:pPr>
       <w:r>
         <w:t>{%</w:t>
       </w:r>
       <w:r>
-        <w:t xml:space="preserve"> if </w:t>
-      </w:r>
-      <w:proofErr w:type="spellStart"/>
-      <w:r>
-        <w:t>any_successors</w:t>
-      </w:r>
-      <w:proofErr w:type="spellEnd"/>
-      <w:r>
-        <w:t xml:space="preserve"> == True %}</w:t>
-      </w:r>
-    </w:p>
-    <w:p>
-      <w:pPr>
-        <w:spacing w:after="0" w:line="259" w:lineRule="auto"/>
-        <w:ind w:left="0" w:firstLine="0"/>
-        <w:jc w:val="left"/>
-      </w:pPr>
-      <w:r>
-        <w:t>{%</w:t>
-      </w:r>
-      <w:r>
-        <w:t xml:space="preserve"> for person in successors %}</w:t>
-      </w:r>
+        <w:t xml:space="preserve"> for person in </w:t>
+      </w:r>
+      <w:proofErr w:type="gramStart"/>
+      <w:r>
+        <w:t>successors %}</w:t>
+      </w:r>
+      <w:proofErr w:type="gramEnd"/>
     </w:p>
     <w:p>
       <w:pPr>
@@ -2498,11 +3183,14 @@
         <w:t>person.</w:t>
       </w:r>
       <w:r>
-        <w:t>name.full</w:t>
+        <w:t>name_full</w:t>
       </w:r>
       <w:proofErr w:type="spellEnd"/>
       <w:r>
-        <w:t>(middle=’full’)</w:t>
+        <w:t>(</w:t>
+      </w:r>
+      <w:r>
+        <w:t>)</w:t>
       </w:r>
       <w:r>
         <w:t xml:space="preserve">}}, </w:t>
@@ -2591,11 +3279,24 @@
       </w:r>
       <w:proofErr w:type="spellEnd"/>
       <w:r>
-        <w:t xml:space="preserve"> %}</w:t>
-      </w:r>
-      <w:r>
-        <w:t>{% else %}</w:t>
-      </w:r>
+        <w:t xml:space="preserve"> </w:t>
+      </w:r>
+      <w:proofErr w:type="gramStart"/>
+      <w:r>
+        <w:t>%}</w:t>
+      </w:r>
+      <w:r>
+        <w:t>{</w:t>
+      </w:r>
+      <w:proofErr w:type="gramEnd"/>
+      <w:r>
+        <w:t xml:space="preserve">% </w:t>
+      </w:r>
+      <w:proofErr w:type="gramStart"/>
+      <w:r>
+        <w:t>else %}</w:t>
+      </w:r>
+      <w:proofErr w:type="gramEnd"/>
     </w:p>
     <w:p>
       <w:pPr>
@@ -2611,14 +3312,27 @@
         <w:t xml:space="preserve">    </w:t>
       </w:r>
       <w:r>
-        <w:t>I choose not to name a successor agent.</w:t>
-      </w:r>
-      <w:r>
-        <w:t>{%</w:t>
-      </w:r>
-      <w:r>
-        <w:t xml:space="preserve"> endif %}</w:t>
-      </w:r>
+        <w:t xml:space="preserve">I choose not to name a successor </w:t>
+      </w:r>
+      <w:proofErr w:type="gramStart"/>
+      <w:r>
+        <w:t>agent.</w:t>
+      </w:r>
+      <w:r>
+        <w:t>{</w:t>
+      </w:r>
+      <w:proofErr w:type="gramEnd"/>
+      <w:r>
+        <w:t>%</w:t>
+      </w:r>
+      <w:r>
+        <w:t xml:space="preserve"> </w:t>
+      </w:r>
+      <w:proofErr w:type="gramStart"/>
+      <w:r>
+        <w:t>endif %}</w:t>
+      </w:r>
+      <w:proofErr w:type="gramEnd"/>
     </w:p>
     <w:p>
       <w:pPr>
@@ -2632,7 +3346,15 @@
         <w:ind w:left="-5" w:right="64"/>
       </w:pPr>
       <w:r>
-        <w:t xml:space="preserve">For purposes of this paragraph 8, a person shall be considered to be incompetent if and while the person is a minor or an adjudicated incompetent or disabled person or the person is unable to give prompt and intelligent consideration to business matters, as certified by a licensed physician. </w:t>
+        <w:t xml:space="preserve">For purposes of this paragraph 8, a person shall </w:t>
+      </w:r>
+      <w:proofErr w:type="gramStart"/>
+      <w:r>
+        <w:t>be considered to be</w:t>
+      </w:r>
+      <w:proofErr w:type="gramEnd"/>
+      <w:r>
+        <w:t xml:space="preserve"> incompetent if and while the person is a minor or an adjudicated incompetent or disabled person or the person is unable to give prompt and intelligent consideration to business matters, as certified by a licensed physician. </w:t>
       </w:r>
     </w:p>
     <w:p>
@@ -2735,7 +3457,15 @@
         <w:ind w:right="64"/>
       </w:pPr>
       <w:r>
-        <w:t xml:space="preserve">I am fully informed as to all the contents of this form and understand the full import of this grant of powers to my agent. </w:t>
+        <w:t xml:space="preserve">I am fully informed as to all the contents of this form and understand the full </w:t>
+      </w:r>
+      <w:proofErr w:type="gramStart"/>
+      <w:r>
+        <w:t>import</w:t>
+      </w:r>
+      <w:proofErr w:type="gramEnd"/>
+      <w:r>
+        <w:t xml:space="preserve"> of this grant of powers to my agent. </w:t>
       </w:r>
     </w:p>
     <w:p>
@@ -2784,7 +3514,15 @@
         <w:ind w:right="64"/>
       </w:pPr>
       <w:r>
-        <w:t xml:space="preserve">The Notice to Agent, as set out below, is incorporated by reference and included as part of this form. </w:t>
+        <w:t xml:space="preserve">The Notice to </w:t>
+      </w:r>
+      <w:proofErr w:type="gramStart"/>
+      <w:r>
+        <w:t>Agent</w:t>
+      </w:r>
+      <w:proofErr w:type="gramEnd"/>
+      <w:r>
+        <w:t xml:space="preserve">, as set out below, is incorporated by reference and included as part of this form. </w:t>
       </w:r>
     </w:p>
     <w:p>
@@ -2817,7 +3555,11 @@
         <w:jc w:val="left"/>
       </w:pPr>
       <w:r>
-        <w:t xml:space="preserve">Dated: ________________ </w:t>
+        <w:t>Dated: _______________</w:t>
+      </w:r>
+      <w:proofErr w:type="gramStart"/>
+      <w:r>
+        <w:t xml:space="preserve">_ </w:t>
       </w:r>
       <w:r>
         <w:tab/>
@@ -2825,7 +3567,11 @@
       </w:r>
       <w:r>
         <w:tab/>
-        <w:t xml:space="preserve">Signed: _____________________________ </w:t>
+        <w:t>Signed</w:t>
+      </w:r>
+      <w:proofErr w:type="gramEnd"/>
+      <w:r>
+        <w:t xml:space="preserve">: _____________________________ </w:t>
       </w:r>
     </w:p>
     <w:p>
@@ -2839,11 +3585,22 @@
       </w:r>
       <w:proofErr w:type="spellStart"/>
       <w:r>
-        <w:t>principal.name.full</w:t>
+        <w:t>principal.</w:t>
+      </w:r>
+      <w:r>
+        <w:t>name_</w:t>
+      </w:r>
+      <w:proofErr w:type="gramStart"/>
+      <w:r>
+        <w:t>full</w:t>
       </w:r>
       <w:proofErr w:type="spellEnd"/>
       <w:r>
-        <w:t>(middle=’full’)}}</w:t>
+        <w:t>(</w:t>
+      </w:r>
+      <w:proofErr w:type="gramEnd"/>
+      <w:r>
+        <w:t>)}}</w:t>
       </w:r>
       <w:r>
         <w:t xml:space="preserve"> </w:t>
@@ -2899,11 +3656,17 @@
       </w:r>
       <w:proofErr w:type="spellStart"/>
       <w:r>
-        <w:t>principal.name.full</w:t>
+        <w:t>principal.</w:t>
+      </w:r>
+      <w:r>
+        <w:t>name_full</w:t>
       </w:r>
       <w:proofErr w:type="spellEnd"/>
       <w:r>
-        <w:t>(middle=’full’)}}</w:t>
+        <w:t>(</w:t>
+      </w:r>
+      <w:r>
+        <w:t>)}}</w:t>
       </w:r>
       <w:r>
         <w:t xml:space="preserve">, known to me to be the same person whose name is subscribed as principal to the foregoing power of attorney, appeared before me and the notary public and acknowledged signing and delivering the instrument as the free and voluntary act of the principal, for the uses and purposes therein set forth. I believe him or her to be of sound mind and memory. The undersigned witness also certifies that the witness is not: (a) the attending physician or mental health service provider or a relative of the physician or provider; (b) an owner, operator, or relative of an owner or operator of a health care facility in which the principal is a patient or resident; (c) a parent, sibling, descendant, or any spouse of such parent, sibling, or descendant of either the principal or any agent or successor agent under the foregoing power of attorney, whether such relationship is by blood, marriage, or adoption; or (d) an agent or successor agent under the foregoing power of attorney. </w:t>
@@ -2928,10 +3691,17 @@
         <w:jc w:val="left"/>
       </w:pPr>
       <w:r>
-        <w:t xml:space="preserve">Dated: _____________  </w:t>
+        <w:t>Dated: ____________</w:t>
+      </w:r>
+      <w:proofErr w:type="gramStart"/>
+      <w:r>
+        <w:t xml:space="preserve">_  </w:t>
       </w:r>
       <w:r>
         <w:tab/>
+      </w:r>
+      <w:proofErr w:type="gramEnd"/>
+      <w:r>
         <w:t xml:space="preserve">Signed:  __________________________________ </w:t>
       </w:r>
     </w:p>
@@ -2992,11 +3762,17 @@
       </w:r>
       <w:proofErr w:type="spellStart"/>
       <w:r>
-        <w:t>principal.name.full</w:t>
+        <w:t>principal.</w:t>
+      </w:r>
+      <w:r>
+        <w:t>name_full</w:t>
       </w:r>
       <w:proofErr w:type="spellEnd"/>
       <w:r>
-        <w:t>(middle=’full’)}}</w:t>
+        <w:t>(</w:t>
+      </w:r>
+      <w:r>
+        <w:t>)}}</w:t>
       </w:r>
       <w:r>
         <w:t xml:space="preserve">, known to me to be the same person whose name is subscribed as principal to the foregoing power of attorney, appeared before me and the notary public and acknowledged signing and delivering the instrument as the free and voluntary act of the principal, for the uses and purposes therein set forth. I believe him or her to be of sound mind and memory. The undersigned witness also certifies that the witness is not: (a) the attending physician or mental health service provider or a relative of the physician or provider; (b) an owner, operator, or relative of an owner or operator of a health care facility in which the principal is a patient or resident; (c) a parent, sibling, descendant, or any spouse of such parent, sibling, or descendant of either the principal or any agent or successor agent under the foregoing power of attorney, whether such relationship is by blood, marriage, or adoption; or (d) an agent or successor agent under the foregoing power of attorney. </w:t>
@@ -3021,11 +3797,19 @@
         <w:jc w:val="left"/>
       </w:pPr>
       <w:r>
-        <w:t xml:space="preserve">Dated: ________________ </w:t>
+        <w:t>Dated: _______________</w:t>
+      </w:r>
+      <w:proofErr w:type="gramStart"/>
+      <w:r>
+        <w:t xml:space="preserve">_ </w:t>
       </w:r>
       <w:r>
         <w:tab/>
-        <w:t xml:space="preserve">Signed:  __________________________________ </w:t>
+        <w:t>Signed</w:t>
+      </w:r>
+      <w:proofErr w:type="gramEnd"/>
+      <w:r>
+        <w:t xml:space="preserve">:  __________________________________ </w:t>
       </w:r>
     </w:p>
     <w:p>
@@ -3054,7 +3838,15 @@
       </w:pPr>
       <w:r>
         <w:lastRenderedPageBreak/>
-        <w:t xml:space="preserve">State of   ____________________________ ) </w:t>
+        <w:t>State of   ___________________________</w:t>
+      </w:r>
+      <w:proofErr w:type="gramStart"/>
+      <w:r>
+        <w:t>_ )</w:t>
+      </w:r>
+      <w:proofErr w:type="gramEnd"/>
+      <w:r>
+        <w:t xml:space="preserve"> </w:t>
       </w:r>
     </w:p>
     <w:p>
@@ -3108,7 +3900,23 @@
         <w:ind w:left="-5" w:right="64"/>
       </w:pPr>
       <w:r>
-        <w:t xml:space="preserve">County of __________________________  ) </w:t>
+        <w:t xml:space="preserve">County </w:t>
+      </w:r>
+      <w:proofErr w:type="gramStart"/>
+      <w:r>
+        <w:t>of ___</w:t>
+      </w:r>
+      <w:proofErr w:type="gramEnd"/>
+      <w:r>
+        <w:t>______________________</w:t>
+      </w:r>
+      <w:proofErr w:type="gramStart"/>
+      <w:r>
+        <w:t>_  )</w:t>
+      </w:r>
+      <w:proofErr w:type="gramEnd"/>
+      <w:r>
+        <w:t xml:space="preserve"> </w:t>
       </w:r>
     </w:p>
     <w:p>
@@ -3160,7 +3968,15 @@
         <w:t>..............</w:t>
       </w:r>
       <w:r>
-        <w:t xml:space="preserve">......) in person and acknowledged signing and delivering the instrument as the free and voluntary act of the principal, for the uses </w:t>
+        <w:t>..</w:t>
+      </w:r>
+      <w:proofErr w:type="gramStart"/>
+      <w:r>
+        <w:t>....)</w:t>
+      </w:r>
+      <w:proofErr w:type="gramEnd"/>
+      <w:r>
+        <w:t xml:space="preserve"> in person and acknowledged signing and delivering the instrument as the free and voluntary act of the principal, for the uses </w:t>
       </w:r>
       <w:r>
         <w:t>and purposes therein set forth</w:t>
@@ -3222,7 +4038,15 @@
         <w:jc w:val="left"/>
       </w:pPr>
       <w:r>
-        <w:t>My commission expires:  _____________________________________________ (</w:t>
+        <w:t>My commission expires</w:t>
+      </w:r>
+      <w:proofErr w:type="gramStart"/>
+      <w:r>
+        <w:t>:  __</w:t>
+      </w:r>
+      <w:proofErr w:type="gramEnd"/>
+      <w:r>
+        <w:t>___________________________________________ (</w:t>
       </w:r>
       <w:r>
         <w:rPr>
@@ -3348,8 +4172,13 @@
               <w:jc w:val="left"/>
             </w:pPr>
             <w:r>
-              <w:t>my agent (and successors) are</w:t>
+              <w:t xml:space="preserve">my agent (and successors) </w:t>
             </w:r>
+            <w:proofErr w:type="gramStart"/>
+            <w:r>
+              <w:t>are</w:t>
+            </w:r>
+            <w:proofErr w:type="gramEnd"/>
             <w:r>
               <w:t xml:space="preserve"> </w:t>
             </w:r>
@@ -3491,10 +4320,18 @@
             </w:r>
             <w:proofErr w:type="spellEnd"/>
             <w:r>
-              <w:t xml:space="preserve"> == True %}</w:t>
+              <w:t xml:space="preserve"> == True </w:t>
+            </w:r>
+            <w:proofErr w:type="gramStart"/>
+            <w:r>
+              <w:t>%}</w:t>
             </w:r>
             <w:r>
-              <w:t>{% for person in successors %}</w:t>
+              <w:t>{</w:t>
+            </w:r>
+            <w:proofErr w:type="gramEnd"/>
+            <w:r>
+              <w:t>% for person in successors %}</w:t>
             </w:r>
             <w:r>
               <w:t xml:space="preserve"> </w:t>
@@ -3643,10 +4480,18 @@
             </w:r>
             <w:proofErr w:type="spellEnd"/>
             <w:r>
-              <w:t xml:space="preserve"> %}</w:t>
+              <w:t xml:space="preserve"> </w:t>
+            </w:r>
+            <w:proofErr w:type="gramStart"/>
+            <w:r>
+              <w:t>%}</w:t>
             </w:r>
             <w:r>
-              <w:t>{% endif %}</w:t>
+              <w:t>{</w:t>
+            </w:r>
+            <w:proofErr w:type="gramEnd"/>
+            <w:r>
+              <w:t>% endif %}</w:t>
             </w:r>
             <w:r>
               <w:t xml:space="preserve"> </w:t>
@@ -3746,7 +4591,15 @@
         <w:jc w:val="left"/>
       </w:pPr>
       <w:r>
-        <w:t xml:space="preserve">Name of preparer:{% if </w:t>
+        <w:t xml:space="preserve">Name of </w:t>
+      </w:r>
+      <w:proofErr w:type="gramStart"/>
+      <w:r>
+        <w:t>preparer:{</w:t>
+      </w:r>
+      <w:proofErr w:type="gramEnd"/>
+      <w:r>
+        <w:t xml:space="preserve">% if </w:t>
       </w:r>
       <w:proofErr w:type="spellStart"/>
       <w:r>
@@ -3754,19 +4607,43 @@
       </w:r>
       <w:proofErr w:type="spellEnd"/>
       <w:r>
-        <w:t xml:space="preserve"> == False %}</w:t>
+        <w:t xml:space="preserve"> == </w:t>
+      </w:r>
+      <w:proofErr w:type="gramStart"/>
+      <w:r>
+        <w:t>False %}</w:t>
       </w:r>
       <w:r>
         <w:tab/>
         <w:t>{{</w:t>
       </w:r>
       <w:proofErr w:type="spellStart"/>
-      <w:r>
-        <w:t>preparer.name.full</w:t>
+      <w:proofErr w:type="gramEnd"/>
+      <w:r>
+        <w:t>preparer.</w:t>
+      </w:r>
+      <w:r>
+        <w:t>name_</w:t>
+      </w:r>
+      <w:proofErr w:type="gramStart"/>
+      <w:r>
+        <w:t>full</w:t>
       </w:r>
       <w:proofErr w:type="spellEnd"/>
       <w:r>
-        <w:t>(middle=’full’)}}{% else %}</w:t>
+        <w:t>(</w:t>
+      </w:r>
+      <w:proofErr w:type="gramEnd"/>
+      <w:r>
+        <w:t>)</w:t>
+      </w:r>
+      <w:proofErr w:type="gramStart"/>
+      <w:r>
+        <w:t>}}{</w:t>
+      </w:r>
+      <w:proofErr w:type="gramEnd"/>
+      <w:r>
+        <w:t>% else %}</w:t>
       </w:r>
       <w:r>
         <w:tab/>
@@ -3776,8 +4653,21 @@
         <w:t>________</w:t>
       </w:r>
       <w:r>
-        <w:t>_____{% endif %}</w:t>
-      </w:r>
+        <w:t>____</w:t>
+      </w:r>
+      <w:proofErr w:type="gramStart"/>
+      <w:r>
+        <w:t>_{</w:t>
+      </w:r>
+      <w:proofErr w:type="gramEnd"/>
+      <w:r>
+        <w:t xml:space="preserve">% </w:t>
+      </w:r>
+      <w:proofErr w:type="gramStart"/>
+      <w:r>
+        <w:t>endif %}</w:t>
+      </w:r>
+      <w:proofErr w:type="gramEnd"/>
     </w:p>
     <w:p>
       <w:pPr>
@@ -3812,23 +4702,65 @@
         <w:t xml:space="preserve"> == False and </w:t>
       </w:r>
       <w:proofErr w:type="spellStart"/>
-      <w:r>
-        <w:t>preparer.address.address</w:t>
+      <w:proofErr w:type="gramStart"/>
+      <w:r>
+        <w:t>preparer.address</w:t>
+      </w:r>
+      <w:proofErr w:type="gramEnd"/>
+      <w:r>
+        <w:t>.</w:t>
+      </w:r>
+      <w:proofErr w:type="gramStart"/>
+      <w:r>
+        <w:t>address</w:t>
       </w:r>
       <w:proofErr w:type="spellEnd"/>
       <w:r>
-        <w:t xml:space="preserve"> != “” %}{{</w:t>
+        <w:t xml:space="preserve"> !</w:t>
+      </w:r>
+      <w:proofErr w:type="gramEnd"/>
+      <w:r>
+        <w:t xml:space="preserve">= “” </w:t>
+      </w:r>
+      <w:proofErr w:type="gramStart"/>
+      <w:r>
+        <w:t>%}{</w:t>
+      </w:r>
+      <w:proofErr w:type="gramEnd"/>
+      <w:r>
+        <w:t>{</w:t>
       </w:r>
       <w:proofErr w:type="spellStart"/>
-      <w:r>
-        <w:t>preparer.address.</w:t>
+      <w:proofErr w:type="gramStart"/>
+      <w:r>
+        <w:t>preparer.address</w:t>
+      </w:r>
+      <w:proofErr w:type="gramEnd"/>
+      <w:r>
+        <w:t>.</w:t>
       </w:r>
       <w:r>
         <w:t>on_one_line</w:t>
       </w:r>
       <w:proofErr w:type="spellEnd"/>
       <w:r>
-        <w:t>(bare=True)}}{% else %}_____________________________________</w:t>
+        <w:t>(bare=True)</w:t>
+      </w:r>
+      <w:proofErr w:type="gramStart"/>
+      <w:r>
+        <w:t>}}{</w:t>
+      </w:r>
+      <w:proofErr w:type="gramEnd"/>
+      <w:r>
+        <w:t xml:space="preserve">% else </w:t>
+      </w:r>
+      <w:proofErr w:type="gramStart"/>
+      <w:r>
+        <w:t>%}_</w:t>
+      </w:r>
+      <w:proofErr w:type="gramEnd"/>
+      <w:r>
+        <w:t>____________________________________</w:t>
       </w:r>
       <w:r>
         <w:t>_____</w:t>
@@ -3882,11 +4814,24 @@
         <w:t>______</w:t>
       </w:r>
       <w:r>
-        <w:t>________________________________</w:t>
-      </w:r>
-      <w:r>
-        <w:t>{% endif %}</w:t>
-      </w:r>
+        <w:t>_______________________________</w:t>
+      </w:r>
+      <w:proofErr w:type="gramStart"/>
+      <w:r>
+        <w:t>_</w:t>
+      </w:r>
+      <w:r>
+        <w:t>{</w:t>
+      </w:r>
+      <w:proofErr w:type="gramEnd"/>
+      <w:r>
+        <w:t xml:space="preserve">% </w:t>
+      </w:r>
+      <w:proofErr w:type="gramStart"/>
+      <w:r>
+        <w:t>endif %}</w:t>
+      </w:r>
+      <w:proofErr w:type="gramEnd"/>
     </w:p>
     <w:p>
       <w:pPr>
@@ -3920,6 +4865,7 @@
         <w:t xml:space="preserve"> == False and </w:t>
       </w:r>
       <w:proofErr w:type="spellStart"/>
+      <w:proofErr w:type="gramStart"/>
       <w:r>
         <w:t>prepare</w:t>
       </w:r>
@@ -3927,14 +4873,34 @@
         <w:t>r</w:t>
       </w:r>
       <w:r>
-        <w:t>.phone_number</w:t>
+        <w:t>.phone</w:t>
+      </w:r>
+      <w:proofErr w:type="gramEnd"/>
+      <w:r>
+        <w:t>_</w:t>
+      </w:r>
+      <w:proofErr w:type="gramStart"/>
+      <w:r>
+        <w:t>number</w:t>
       </w:r>
       <w:proofErr w:type="spellEnd"/>
       <w:r>
-        <w:t xml:space="preserve"> !=</w:t>
-      </w:r>
-      <w:r>
-        <w:t>”” %}{{</w:t>
+        <w:t xml:space="preserve"> !</w:t>
+      </w:r>
+      <w:proofErr w:type="gramEnd"/>
+      <w:r>
+        <w:t>=</w:t>
+      </w:r>
+      <w:r>
+        <w:t xml:space="preserve">”” </w:t>
+      </w:r>
+      <w:proofErr w:type="gramStart"/>
+      <w:r>
+        <w:t>%}{</w:t>
+      </w:r>
+      <w:proofErr w:type="gramEnd"/>
+      <w:r>
+        <w:t>{</w:t>
       </w:r>
       <w:proofErr w:type="spellStart"/>
       <w:r>
@@ -3945,18 +4911,47 @@
         <w:t>(</w:t>
       </w:r>
       <w:proofErr w:type="spellStart"/>
-      <w:r>
-        <w:t>preparer.phone_number</w:t>
+      <w:proofErr w:type="gramStart"/>
+      <w:r>
+        <w:t>preparer.phone</w:t>
+      </w:r>
+      <w:proofErr w:type="gramEnd"/>
+      <w:r>
+        <w:t>_number</w:t>
       </w:r>
       <w:proofErr w:type="spellEnd"/>
       <w:r>
-        <w:t>)}}{% else %}__________________</w:t>
+        <w:t>)</w:t>
+      </w:r>
+      <w:proofErr w:type="gramStart"/>
+      <w:r>
+        <w:t>}}{</w:t>
+      </w:r>
+      <w:proofErr w:type="gramEnd"/>
+      <w:r>
+        <w:t xml:space="preserve">% else </w:t>
+      </w:r>
+      <w:proofErr w:type="gramStart"/>
+      <w:r>
+        <w:t>%}_</w:t>
+      </w:r>
+      <w:proofErr w:type="gramEnd"/>
+      <w:r>
+        <w:t>_________________</w:t>
       </w:r>
       <w:r>
         <w:t>___</w:t>
       </w:r>
       <w:r>
-        <w:t>_______________________________{% endif %}</w:t>
+        <w:t>______________________________</w:t>
+      </w:r>
+      <w:proofErr w:type="gramStart"/>
+      <w:r>
+        <w:t>_{</w:t>
+      </w:r>
+      <w:proofErr w:type="gramEnd"/>
+      <w:r>
+        <w:t>% endif %}</w:t>
       </w:r>
       <w:r>
         <w:br w:type="page"/>
@@ -4020,7 +5015,15 @@
         <w:ind w:left="-5" w:right="64"/>
       </w:pPr>
       <w:r>
-        <w:t xml:space="preserve">When you (the agent) accept the authority granted under this power of attorney, a special legal relationship, known as agency, is created between you and the principal. Agency imposes upon you duties that continue until you resign or the power of attorney is terminated or revoked. </w:t>
+        <w:t xml:space="preserve">When you (the agent) accept the authority granted under this power of attorney, a special legal relationship, known as agency, is created between you and the principal. Agency imposes upon </w:t>
+      </w:r>
+      <w:proofErr w:type="gramStart"/>
+      <w:r>
+        <w:t>you</w:t>
+      </w:r>
+      <w:proofErr w:type="gramEnd"/>
+      <w:r>
+        <w:t xml:space="preserve"> duties that continue until you resign or the power of attorney is terminated or revoked. </w:t>
       </w:r>
     </w:p>
     <w:p>
@@ -4038,7 +5041,15 @@
         <w:ind w:left="-5" w:right="64"/>
       </w:pPr>
       <w:r>
-        <w:t xml:space="preserve">As agent you must: </w:t>
+        <w:t xml:space="preserve">As </w:t>
+      </w:r>
+      <w:proofErr w:type="gramStart"/>
+      <w:r>
+        <w:t>agent</w:t>
+      </w:r>
+      <w:proofErr w:type="gramEnd"/>
+      <w:r>
+        <w:t xml:space="preserve"> you must: </w:t>
       </w:r>
     </w:p>
     <w:p>
@@ -4068,7 +5079,15 @@
         <w:ind w:left="-5" w:right="64"/>
       </w:pPr>
       <w:r>
-        <w:t xml:space="preserve">principal's property; </w:t>
+        <w:t xml:space="preserve">principal's </w:t>
+      </w:r>
+      <w:proofErr w:type="gramStart"/>
+      <w:r>
+        <w:t>property;</w:t>
+      </w:r>
+      <w:proofErr w:type="gramEnd"/>
+      <w:r>
+        <w:t xml:space="preserve"> </w:t>
       </w:r>
     </w:p>
     <w:p>
@@ -4090,7 +5109,15 @@
         <w:ind w:right="64" w:hanging="482"/>
       </w:pPr>
       <w:r>
-        <w:t xml:space="preserve">act in good faith for the best interest of the principal, using due care, competence, and diligence; </w:t>
+        <w:t xml:space="preserve">act in good faith for the best interest of the principal, using due care, competence, and </w:t>
+      </w:r>
+      <w:proofErr w:type="gramStart"/>
+      <w:r>
+        <w:t>diligence;</w:t>
+      </w:r>
+      <w:proofErr w:type="gramEnd"/>
+      <w:r>
+        <w:t xml:space="preserve"> </w:t>
       </w:r>
     </w:p>
     <w:p>
@@ -4112,7 +5139,15 @@
         <w:ind w:right="64" w:hanging="482"/>
       </w:pPr>
       <w:r>
-        <w:t xml:space="preserve">keep a complete and detailed record of all receipts, disbursements, and significant actions conducted for the principal; </w:t>
+        <w:t xml:space="preserve">keep a complete and detailed record of all receipts, disbursements, and significant actions conducted for the </w:t>
+      </w:r>
+      <w:proofErr w:type="gramStart"/>
+      <w:r>
+        <w:t>principal;</w:t>
+      </w:r>
+      <w:proofErr w:type="gramEnd"/>
+      <w:r>
+        <w:t xml:space="preserve"> </w:t>
       </w:r>
     </w:p>
     <w:p>
@@ -4134,7 +5169,15 @@
         <w:ind w:right="64" w:hanging="482"/>
       </w:pPr>
       <w:r>
-        <w:t xml:space="preserve">attempt to preserve the principal's estate plan, to the extent actually known by the agent, if preserving the plan is consistent with the principal's best interest; and </w:t>
+        <w:t xml:space="preserve">attempt to preserve the principal's estate plan, to the extent </w:t>
+      </w:r>
+      <w:proofErr w:type="gramStart"/>
+      <w:r>
+        <w:t>actually known</w:t>
+      </w:r>
+      <w:proofErr w:type="gramEnd"/>
+      <w:r>
+        <w:t xml:space="preserve"> by the agent, if preserving the plan is consistent with the principal's best interest; and </w:t>
       </w:r>
     </w:p>
     <w:p>
@@ -4156,7 +5199,23 @@
         <w:ind w:right="64" w:hanging="482"/>
       </w:pPr>
       <w:r>
-        <w:t xml:space="preserve">cooperate with a person who has authority to make health care decisions for the principal to carry out the principal's reasonable expectations to the extent actually in the principal's best interest. </w:t>
+        <w:t xml:space="preserve">cooperate with a person who has </w:t>
+      </w:r>
+      <w:proofErr w:type="gramStart"/>
+      <w:r>
+        <w:t>authority</w:t>
+      </w:r>
+      <w:proofErr w:type="gramEnd"/>
+      <w:r>
+        <w:t xml:space="preserve"> to make health care decisions for the principal to carry out the principal's reasonable expectations to the extent </w:t>
+      </w:r>
+      <w:proofErr w:type="gramStart"/>
+      <w:r>
+        <w:t>actually in</w:t>
+      </w:r>
+      <w:proofErr w:type="gramEnd"/>
+      <w:r>
+        <w:t xml:space="preserve"> the principal's best interest. </w:t>
       </w:r>
     </w:p>
     <w:p>
@@ -4174,7 +5233,15 @@
         <w:ind w:left="-5" w:right="64"/>
       </w:pPr>
       <w:r>
-        <w:t xml:space="preserve">As agent you must not do any of the following: </w:t>
+        <w:t xml:space="preserve">As </w:t>
+      </w:r>
+      <w:proofErr w:type="gramStart"/>
+      <w:r>
+        <w:t>agent</w:t>
+      </w:r>
+      <w:proofErr w:type="gramEnd"/>
+      <w:r>
+        <w:t xml:space="preserve"> you must not do any of the following: </w:t>
       </w:r>
     </w:p>
     <w:p>
@@ -4196,7 +5263,23 @@
         <w:ind w:right="64" w:hanging="398"/>
       </w:pPr>
       <w:r>
-        <w:t xml:space="preserve">act so as to create a conflict of interest that is inconsistent with the other principles in this Notice to Agent; </w:t>
+        <w:t xml:space="preserve">act </w:t>
+      </w:r>
+      <w:proofErr w:type="gramStart"/>
+      <w:r>
+        <w:t>so as to</w:t>
+      </w:r>
+      <w:proofErr w:type="gramEnd"/>
+      <w:r>
+        <w:t xml:space="preserve"> create a conflict of interest that is inconsistent with the other principles in this Notice to </w:t>
+      </w:r>
+      <w:proofErr w:type="gramStart"/>
+      <w:r>
+        <w:t>Agent;</w:t>
+      </w:r>
+      <w:proofErr w:type="gramEnd"/>
+      <w:r>
+        <w:t xml:space="preserve"> </w:t>
       </w:r>
     </w:p>
     <w:p>
@@ -4218,7 +5301,15 @@
         <w:ind w:right="64" w:hanging="398"/>
       </w:pPr>
       <w:r>
-        <w:t xml:space="preserve">do any act beyond the authority granted in this power of attorney; </w:t>
+        <w:t xml:space="preserve">do any act beyond the authority granted in this power of </w:t>
+      </w:r>
+      <w:proofErr w:type="gramStart"/>
+      <w:r>
+        <w:t>attorney;</w:t>
+      </w:r>
+      <w:proofErr w:type="gramEnd"/>
+      <w:r>
+        <w:t xml:space="preserve"> </w:t>
       </w:r>
     </w:p>
     <w:p>
@@ -4241,7 +5332,15 @@
       </w:pPr>
       <w:r>
         <w:lastRenderedPageBreak/>
-        <w:t xml:space="preserve">commingle the principal's funds with your funds; </w:t>
+        <w:t xml:space="preserve">commingle the principal's funds with your </w:t>
+      </w:r>
+      <w:proofErr w:type="gramStart"/>
+      <w:r>
+        <w:t>funds;</w:t>
+      </w:r>
+      <w:proofErr w:type="gramEnd"/>
+      <w:r>
+        <w:t xml:space="preserve"> </w:t>
       </w:r>
     </w:p>
     <w:p>
@@ -4263,7 +5362,15 @@
         <w:ind w:right="64" w:hanging="398"/>
       </w:pPr>
       <w:r>
-        <w:t xml:space="preserve">borrow funds or other property from the principal, unless otherwise authorized; </w:t>
+        <w:t xml:space="preserve">borrow funds or other property from the principal, unless otherwise </w:t>
+      </w:r>
+      <w:proofErr w:type="gramStart"/>
+      <w:r>
+        <w:t>authorized;</w:t>
+      </w:r>
+      <w:proofErr w:type="gramEnd"/>
+      <w:r>
+        <w:t xml:space="preserve"> </w:t>
       </w:r>
     </w:p>
     <w:p>
@@ -4357,7 +5464,15 @@
         <w:ind w:left="-5" w:right="64"/>
       </w:pPr>
       <w:r>
-        <w:t xml:space="preserve">If you violate your duties as agent or act outside the authority granted to you, you may be liable for any damages, including attorney's fees and costs, caused by your violation. </w:t>
+        <w:t xml:space="preserve">If you violate your duties as </w:t>
+      </w:r>
+      <w:proofErr w:type="gramStart"/>
+      <w:r>
+        <w:t>agent</w:t>
+      </w:r>
+      <w:proofErr w:type="gramEnd"/>
+      <w:r>
+        <w:t xml:space="preserve"> or act outside the authority granted to you, you may be liable for any damages, including attorney's fees and costs, caused by your violation. </w:t>
       </w:r>
     </w:p>
     <w:p>
@@ -4393,7 +5508,15 @@
         <w:ind w:left="-5" w:right="64"/>
       </w:pPr>
       <w:r>
-        <w:t xml:space="preserve">(f) The requirement of the signature of a witness in addition to the principal and the notary, imposed by Public Act 91-790, applies only to instruments executed on or after June 9, 2000 (the effective date of that Public Act). </w:t>
+        <w:t xml:space="preserve">(f) The requirement </w:t>
+      </w:r>
+      <w:proofErr w:type="gramStart"/>
+      <w:r>
+        <w:t>of</w:t>
+      </w:r>
+      <w:proofErr w:type="gramEnd"/>
+      <w:r>
+        <w:t xml:space="preserve"> the signature of a witness in addition to the principal and the notary, imposed by Public Act 91-790, applies only to instruments executed on or after June 9, 2000 (the effective date of that Public Act). </w:t>
       </w:r>
     </w:p>
     <w:p>
@@ -4497,8 +5620,17 @@
         <w:b/>
         <w:sz w:val="22"/>
       </w:rPr>
-      <w:t>July 27, 2015</w:t>
+      <w:t xml:space="preserve">July 27, </w:t>
     </w:r>
+    <w:proofErr w:type="gramStart"/>
+    <w:r>
+      <w:rPr>
+        <w:b/>
+        <w:sz w:val="22"/>
+      </w:rPr>
+      <w:t>2015</w:t>
+    </w:r>
+    <w:proofErr w:type="gramEnd"/>
     <w:r>
       <w:rPr>
         <w:b/>
@@ -4604,8 +5736,17 @@
         <w:b/>
         <w:sz w:val="22"/>
       </w:rPr>
-      <w:t>Form Revised July 27, 2015</w:t>
+      <w:t xml:space="preserve">Form Revised July 27, </w:t>
     </w:r>
+    <w:proofErr w:type="gramStart"/>
+    <w:r>
+      <w:rPr>
+        <w:b/>
+        <w:sz w:val="22"/>
+      </w:rPr>
+      <w:t>2015</w:t>
+    </w:r>
+    <w:proofErr w:type="gramEnd"/>
     <w:r>
       <w:rPr>
         <w:b/>
@@ -4711,7 +5852,23 @@
         <w:b/>
         <w:sz w:val="22"/>
       </w:rPr>
-      <w:t xml:space="preserve">Form Revised July 15, 2011 </w:t>
+      <w:t xml:space="preserve">Form Revised July 15, </w:t>
+    </w:r>
+    <w:proofErr w:type="gramStart"/>
+    <w:r>
+      <w:rPr>
+        <w:b/>
+        <w:sz w:val="22"/>
+      </w:rPr>
+      <w:t>2011</w:t>
+    </w:r>
+    <w:proofErr w:type="gramEnd"/>
+    <w:r>
+      <w:rPr>
+        <w:b/>
+        <w:sz w:val="22"/>
+      </w:rPr>
+      <w:t xml:space="preserve"> </w:t>
     </w:r>
     <w:r>
       <w:rPr>

</xml_diff>

<commit_message>
Added adverse immigration action options, updated principal name subquestion
</commit_message>
<xml_diff>
--- a/docassemble/PowerOfAttorneyProperty/data/templates/poa_property_statutory_shortform_word_version.docx
+++ b/docassemble/PowerOfAttorneyProperty/data/templates/poa_property_statutory_shortform_word_version.docx
@@ -7,15 +7,7 @@
         <w:pStyle w:val="Heading1"/>
       </w:pPr>
       <w:r>
-        <w:t xml:space="preserve">STATUTORY SHORT </w:t>
-      </w:r>
-      <w:proofErr w:type="gramStart"/>
-      <w:r>
-        <w:t>FORM  POWER</w:t>
-      </w:r>
-      <w:proofErr w:type="gramEnd"/>
-      <w:r>
-        <w:t xml:space="preserve"> OF ATTORNEY FOR PROPERTY </w:t>
+        <w:t xml:space="preserve">STATUTORY SHORT FORM  POWER OF ATTORNEY FOR PROPERTY </w:t>
       </w:r>
     </w:p>
     <w:p>
@@ -58,25 +50,7 @@
           <w:i/>
           <w:sz w:val="32"/>
         </w:rPr>
-        <w:t xml:space="preserve">Includes Amendments Required </w:t>
-      </w:r>
-      <w:proofErr w:type="gramStart"/>
-      <w:r>
-        <w:rPr>
-          <w:b/>
-          <w:i/>
-          <w:sz w:val="32"/>
-        </w:rPr>
-        <w:t>By</w:t>
-      </w:r>
-      <w:proofErr w:type="gramEnd"/>
-      <w:r>
-        <w:rPr>
-          <w:b/>
-          <w:i/>
-          <w:sz w:val="32"/>
-        </w:rPr>
-        <w:t xml:space="preserve"> Public Act 96-1195 </w:t>
+        <w:t xml:space="preserve">Includes Amendments Required By Public Act 96-1195 </w:t>
       </w:r>
       <w:r>
         <w:rPr>
@@ -112,15 +86,7 @@
         <w:ind w:right="82"/>
       </w:pPr>
       <w:r>
-        <w:t xml:space="preserve">NOTICE TO THE INDIVIDUAL SIGNING THE ILLINOIS STATUTORY SHORT </w:t>
-      </w:r>
-      <w:proofErr w:type="gramStart"/>
-      <w:r>
-        <w:t>FORM  POWER</w:t>
-      </w:r>
-      <w:proofErr w:type="gramEnd"/>
-      <w:r>
-        <w:t xml:space="preserve"> OF ATTORNEY FOR PROPERTY </w:t>
+        <w:t xml:space="preserve">NOTICE TO THE INDIVIDUAL SIGNING THE ILLINOIS STATUTORY SHORT FORM  POWER OF ATTORNEY FOR PROPERTY </w:t>
       </w:r>
     </w:p>
     <w:p>
@@ -249,21 +215,7 @@
         <w:rPr>
           <w:sz w:val="32"/>
         </w:rPr>
-        <w:t xml:space="preserve">Unless you specifically limit the </w:t>
-      </w:r>
-      <w:proofErr w:type="gramStart"/>
-      <w:r>
-        <w:rPr>
-          <w:sz w:val="32"/>
-        </w:rPr>
-        <w:t>period of time</w:t>
-      </w:r>
-      <w:proofErr w:type="gramEnd"/>
-      <w:r>
-        <w:rPr>
-          <w:sz w:val="32"/>
-        </w:rPr>
-        <w:t xml:space="preserve"> that this Power of Attorney will be in effect, your agent may exercise the powers given to him or her throughout your lifetime, both before and after you become incapacitated. A court, however, can take away the powers of your agent if it finds that the agent is not acting properly. You may also revoke this Power of Attorney if you wish. </w:t>
+        <w:t xml:space="preserve">Unless you specifically limit the period of time that this Power of Attorney will be in effect, your agent may exercise the powers given to him or her throughout your lifetime, both before and after you become incapacitated. A court, however, can take away the powers of your agent if it finds that the agent is not acting properly. You may also revoke this Power of Attorney if you wish. </w:t>
       </w:r>
     </w:p>
     <w:p>
@@ -535,132 +487,86 @@
         <w:t>1.  I,</w:t>
       </w:r>
       <w:r>
-        <w:t xml:space="preserve"> {{</w:t>
-      </w:r>
-      <w:proofErr w:type="spellStart"/>
-      <w:r>
-        <w:t>principal.</w:t>
-      </w:r>
-      <w:r>
-        <w:t>name_full</w:t>
-      </w:r>
-      <w:proofErr w:type="spellEnd"/>
+        <w:t xml:space="preserve"> {{principal.</w:t>
+      </w:r>
+      <w:r>
+        <w:t>name_full(</w:t>
+      </w:r>
+      <w:r>
+        <w:t>)}}</w:t>
+      </w:r>
+      <w:r>
+        <w:t>{% if also_known_as %}</w:t>
+      </w:r>
+      <w:r>
+        <w:t xml:space="preserve"> </w:t>
+      </w:r>
       <w:r>
         <w:t>(</w:t>
       </w:r>
       <w:r>
+        <w:t>{% if formerly_or_also %}formerly{% else %}</w:t>
+      </w:r>
+      <w:r>
+        <w:t>also</w:t>
+      </w:r>
+      <w:r>
+        <w:t>{% endif %}</w:t>
+      </w:r>
+      <w:r>
+        <w:t xml:space="preserve"> known as {{principal.aka_name}}){% endif %}, </w:t>
+      </w:r>
+      <w:r>
+        <w:t xml:space="preserve"> of {{principal.address.on_one_line(</w:t>
+      </w:r>
+      <w:r>
+        <w:t>bare=True</w:t>
+      </w:r>
+      <w:r>
         <w:t>)}}</w:t>
       </w:r>
       <w:r>
+        <w:t xml:space="preserve"> </w:t>
+      </w:r>
+      <w:r>
+        <w:t>hereby revoke all prior statutory powers of attorney for property executed by me and appoint</w:t>
+      </w:r>
+      <w:r>
+        <w:t xml:space="preserve"> {{agent.</w:t>
+      </w:r>
+      <w:r>
+        <w:t>name_full(</w:t>
+      </w:r>
+      <w:r>
+        <w:t xml:space="preserve">)}} of </w:t>
+      </w:r>
+      <w:r>
+        <w:t>{% if agent.in_america == True %}</w:t>
+      </w:r>
+      <w:r>
+        <w:t>{{agent.address.on_one_line(</w:t>
+      </w:r>
+      <w:r>
+        <w:t>bare=True</w:t>
+      </w:r>
+      <w:r>
+        <w:t>)}}</w:t>
+      </w:r>
+      <w:r>
+        <w:t>{% else %}{</w:t>
+      </w:r>
+      <w:r>
+        <w:t>{</w:t>
+      </w:r>
+      <w:r>
+        <w:t>agent.intl_address_1}}, {{agent.intl_address_2}}{% endif %}</w:t>
+      </w:r>
+      <w:r>
         <w:t xml:space="preserve">{% if </w:t>
       </w:r>
-      <w:proofErr w:type="spellStart"/>
-      <w:r>
-        <w:t>also_known_as</w:t>
-      </w:r>
-      <w:proofErr w:type="spellEnd"/>
-      <w:r>
-        <w:t xml:space="preserve"> %}</w:t>
-      </w:r>
-      <w:r>
-        <w:t xml:space="preserve"> </w:t>
-      </w:r>
-      <w:r>
-        <w:t>(also known as {{</w:t>
-      </w:r>
-      <w:proofErr w:type="spellStart"/>
-      <w:r>
-        <w:t>principal.aka_name</w:t>
-      </w:r>
-      <w:proofErr w:type="spellEnd"/>
-      <w:r>
-        <w:t xml:space="preserve">}}){% endif %}, </w:t>
-      </w:r>
-      <w:r>
-        <w:t xml:space="preserve"> of {{</w:t>
-      </w:r>
-      <w:proofErr w:type="spellStart"/>
-      <w:r>
-        <w:t>principal.address.on_one_line</w:t>
-      </w:r>
-      <w:proofErr w:type="spellEnd"/>
-      <w:r>
-        <w:t>(</w:t>
-      </w:r>
-      <w:r>
-        <w:t>bare=True</w:t>
-      </w:r>
-      <w:r>
-        <w:t>)}}</w:t>
-      </w:r>
-      <w:r>
-        <w:t xml:space="preserve"> </w:t>
-      </w:r>
-      <w:r>
-        <w:t>hereby revoke all prior statutory powers of attorney for property executed by me and appoint</w:t>
-      </w:r>
-      <w:r>
-        <w:t xml:space="preserve"> {{</w:t>
-      </w:r>
-      <w:proofErr w:type="spellStart"/>
-      <w:r>
-        <w:t>agent.</w:t>
-      </w:r>
-      <w:r>
-        <w:t>name_full</w:t>
-      </w:r>
-      <w:proofErr w:type="spellEnd"/>
-      <w:r>
-        <w:t>(</w:t>
-      </w:r>
-      <w:r>
-        <w:t xml:space="preserve">)}} of </w:t>
-      </w:r>
-      <w:r>
-        <w:t xml:space="preserve">{% if </w:t>
-      </w:r>
-      <w:proofErr w:type="spellStart"/>
-      <w:r>
-        <w:t>agent.in_america</w:t>
-      </w:r>
-      <w:proofErr w:type="spellEnd"/>
-      <w:r>
-        <w:t xml:space="preserve"> == True %}</w:t>
-      </w:r>
-      <w:r>
-        <w:t>{{</w:t>
-      </w:r>
-      <w:proofErr w:type="spellStart"/>
-      <w:r>
-        <w:t>agent.address.on_one_line</w:t>
-      </w:r>
-      <w:proofErr w:type="spellEnd"/>
-      <w:r>
-        <w:t>(</w:t>
-      </w:r>
-      <w:r>
-        <w:t>bare=True</w:t>
-      </w:r>
-      <w:r>
-        <w:t>)}}</w:t>
-      </w:r>
-      <w:r>
-        <w:t>{% else %}{</w:t>
-      </w:r>
-      <w:r>
-        <w:t>{</w:t>
-      </w:r>
-      <w:r>
-        <w:t>agent.intl_address_1}}, {{agent.intl_address_2}}{% endif %}</w:t>
-      </w:r>
-      <w:r>
-        <w:t xml:space="preserve">{% if </w:t>
-      </w:r>
-      <w:proofErr w:type="spellStart"/>
       <w:r>
         <w:t>agent.phone_number</w:t>
       </w:r>
-      <w:proofErr w:type="spellEnd"/>
       <w:r>
         <w:t xml:space="preserve"> != “” %} (</w:t>
       </w:r>
@@ -668,21 +574,11 @@
         <w:t xml:space="preserve">Phone: </w:t>
       </w:r>
       <w:r>
-        <w:t>{{</w:t>
-      </w:r>
-      <w:proofErr w:type="spellStart"/>
-      <w:r>
-        <w:t>phone_number_formatted</w:t>
-      </w:r>
-      <w:proofErr w:type="spellEnd"/>
-      <w:r>
-        <w:t>(</w:t>
-      </w:r>
-      <w:proofErr w:type="spellStart"/>
+        <w:t>{{phone_number_formatted(</w:t>
+      </w:r>
       <w:r>
         <w:t>agent.phone_number</w:t>
       </w:r>
-      <w:proofErr w:type="spellEnd"/>
       <w:r>
         <w:t>)}}){% endif %}</w:t>
       </w:r>
@@ -747,69 +643,27 @@
       <w:r>
         <w:t xml:space="preserve">{% if </w:t>
       </w:r>
-      <w:proofErr w:type="spellStart"/>
       <w:r>
         <w:t>real_powers</w:t>
       </w:r>
-      <w:proofErr w:type="spellEnd"/>
-      <w:r>
-        <w:t xml:space="preserve"> == True </w:t>
-      </w:r>
-      <w:proofErr w:type="gramStart"/>
-      <w:r>
-        <w:t>%}</w:t>
-      </w:r>
-      <w:r>
-        <w:t>Real</w:t>
-      </w:r>
-      <w:proofErr w:type="gramEnd"/>
-      <w:r>
-        <w:t xml:space="preserve"> estate </w:t>
-      </w:r>
-      <w:proofErr w:type="gramStart"/>
-      <w:r>
-        <w:t>transactions.</w:t>
-      </w:r>
-      <w:r>
-        <w:t>{</w:t>
-      </w:r>
-      <w:proofErr w:type="gramEnd"/>
-      <w:r>
-        <w:t xml:space="preserve">% </w:t>
-      </w:r>
-      <w:proofErr w:type="gramStart"/>
-      <w:r>
-        <w:t>else %}</w:t>
-      </w:r>
-      <w:proofErr w:type="gramEnd"/>
-      <w:r>
-        <w:t xml:space="preserve"> </w:t>
+      <w:r>
+        <w:t xml:space="preserve"> == True %}</w:t>
+      </w:r>
+      <w:r>
+        <w:t>Real estate transactions.</w:t>
+      </w:r>
+      <w:r>
+        <w:t xml:space="preserve">{% else %} </w:t>
       </w:r>
       <w:r>
         <w:rPr>
           <w:strike/>
         </w:rPr>
-        <w:t xml:space="preserve">Real estate </w:t>
-      </w:r>
-      <w:proofErr w:type="gramStart"/>
-      <w:r>
-        <w:rPr>
-          <w:strike/>
-        </w:rPr>
-        <w:t>transactions.</w:t>
-      </w:r>
-      <w:r>
-        <w:t>{</w:t>
-      </w:r>
-      <w:proofErr w:type="gramEnd"/>
-      <w:r>
-        <w:t xml:space="preserve">% </w:t>
-      </w:r>
-      <w:proofErr w:type="gramStart"/>
-      <w:r>
-        <w:t>endif %}</w:t>
-      </w:r>
-      <w:proofErr w:type="gramEnd"/>
+        <w:t>Real estate transactions.</w:t>
+      </w:r>
+      <w:r>
+        <w:t>{% endif %}</w:t>
+      </w:r>
     </w:p>
     <w:p>
       <w:pPr>
@@ -832,43 +686,17 @@
       <w:r>
         <w:t xml:space="preserve">{% if </w:t>
       </w:r>
-      <w:proofErr w:type="spellStart"/>
       <w:r>
         <w:t>financial_powers</w:t>
       </w:r>
-      <w:proofErr w:type="spellEnd"/>
-      <w:r>
-        <w:t xml:space="preserve"> == True </w:t>
-      </w:r>
-      <w:proofErr w:type="gramStart"/>
-      <w:r>
-        <w:t>%}</w:t>
-      </w:r>
-      <w:r>
-        <w:t>Financial</w:t>
-      </w:r>
-      <w:proofErr w:type="gramEnd"/>
-      <w:r>
-        <w:t xml:space="preserve"> institution </w:t>
-      </w:r>
-      <w:proofErr w:type="gramStart"/>
-      <w:r>
-        <w:t>transactions.</w:t>
-      </w:r>
-      <w:r>
-        <w:t>{</w:t>
-      </w:r>
-      <w:proofErr w:type="gramEnd"/>
-      <w:r>
-        <w:t xml:space="preserve">% </w:t>
-      </w:r>
-      <w:proofErr w:type="gramStart"/>
-      <w:r>
-        <w:t>else %}</w:t>
-      </w:r>
-      <w:proofErr w:type="gramEnd"/>
-      <w:r>
-        <w:t xml:space="preserve"> </w:t>
+      <w:r>
+        <w:t xml:space="preserve"> == True %}</w:t>
+      </w:r>
+      <w:r>
+        <w:t>Financial institution transactions.</w:t>
+      </w:r>
+      <w:r>
+        <w:t xml:space="preserve">{% else %} </w:t>
       </w:r>
       <w:r>
         <w:rPr>
@@ -901,43 +729,17 @@
       <w:r>
         <w:t xml:space="preserve">{% if </w:t>
       </w:r>
-      <w:proofErr w:type="spellStart"/>
       <w:r>
         <w:t>stock_powers</w:t>
       </w:r>
-      <w:proofErr w:type="spellEnd"/>
-      <w:r>
-        <w:t xml:space="preserve"> == True </w:t>
-      </w:r>
-      <w:proofErr w:type="gramStart"/>
-      <w:r>
-        <w:t>%}</w:t>
-      </w:r>
-      <w:r>
-        <w:t>Stock</w:t>
-      </w:r>
-      <w:proofErr w:type="gramEnd"/>
-      <w:r>
-        <w:t xml:space="preserve"> and bond </w:t>
-      </w:r>
-      <w:proofErr w:type="gramStart"/>
-      <w:r>
-        <w:t>transactions.</w:t>
-      </w:r>
-      <w:r>
-        <w:t>{</w:t>
-      </w:r>
-      <w:proofErr w:type="gramEnd"/>
-      <w:r>
-        <w:t xml:space="preserve">% </w:t>
-      </w:r>
-      <w:proofErr w:type="gramStart"/>
-      <w:r>
-        <w:t>else %}</w:t>
-      </w:r>
-      <w:proofErr w:type="gramEnd"/>
-      <w:r>
-        <w:t xml:space="preserve"> </w:t>
+      <w:r>
+        <w:t xml:space="preserve"> == True %}</w:t>
+      </w:r>
+      <w:r>
+        <w:t>Stock and bond transactions.</w:t>
+      </w:r>
+      <w:r>
+        <w:t xml:space="preserve">{% else %} </w:t>
       </w:r>
       <w:r>
         <w:rPr>
@@ -970,69 +772,27 @@
       <w:r>
         <w:t xml:space="preserve">{% if </w:t>
       </w:r>
-      <w:proofErr w:type="spellStart"/>
       <w:r>
         <w:t>tangible_powers</w:t>
       </w:r>
-      <w:proofErr w:type="spellEnd"/>
-      <w:r>
-        <w:t xml:space="preserve"> == True </w:t>
-      </w:r>
-      <w:proofErr w:type="gramStart"/>
-      <w:r>
-        <w:t>%}</w:t>
-      </w:r>
-      <w:r>
-        <w:t>Tangible</w:t>
-      </w:r>
-      <w:proofErr w:type="gramEnd"/>
-      <w:r>
-        <w:t xml:space="preserve"> personal property </w:t>
-      </w:r>
-      <w:proofErr w:type="gramStart"/>
-      <w:r>
-        <w:t>transactions.</w:t>
-      </w:r>
-      <w:r>
-        <w:t>{</w:t>
-      </w:r>
-      <w:proofErr w:type="gramEnd"/>
-      <w:r>
-        <w:t xml:space="preserve">% </w:t>
-      </w:r>
-      <w:proofErr w:type="gramStart"/>
-      <w:r>
-        <w:t>else %}</w:t>
-      </w:r>
-      <w:proofErr w:type="gramEnd"/>
-      <w:r>
-        <w:t xml:space="preserve"> </w:t>
+      <w:r>
+        <w:t xml:space="preserve"> == True %}</w:t>
+      </w:r>
+      <w:r>
+        <w:t>Tangible personal property transactions.</w:t>
+      </w:r>
+      <w:r>
+        <w:t xml:space="preserve">{% else %} </w:t>
       </w:r>
       <w:r>
         <w:rPr>
           <w:strike/>
         </w:rPr>
-        <w:t xml:space="preserve">Tangible personal property </w:t>
-      </w:r>
-      <w:proofErr w:type="gramStart"/>
-      <w:r>
-        <w:rPr>
-          <w:strike/>
-        </w:rPr>
-        <w:t>transactions.</w:t>
-      </w:r>
-      <w:r>
-        <w:t>{</w:t>
-      </w:r>
-      <w:proofErr w:type="gramEnd"/>
-      <w:r>
-        <w:t xml:space="preserve">% </w:t>
-      </w:r>
-      <w:proofErr w:type="gramStart"/>
-      <w:r>
-        <w:t>endif %}</w:t>
-      </w:r>
-      <w:proofErr w:type="gramEnd"/>
+        <w:t>Tangible personal property transactions.</w:t>
+      </w:r>
+      <w:r>
+        <w:t>{% endif %}</w:t>
+      </w:r>
     </w:p>
     <w:p>
       <w:pPr>
@@ -1055,43 +815,17 @@
       <w:r>
         <w:t xml:space="preserve">{% if </w:t>
       </w:r>
-      <w:proofErr w:type="spellStart"/>
       <w:r>
         <w:t>safe_powers</w:t>
       </w:r>
-      <w:proofErr w:type="spellEnd"/>
-      <w:r>
-        <w:t xml:space="preserve"> == True </w:t>
-      </w:r>
-      <w:proofErr w:type="gramStart"/>
-      <w:r>
-        <w:t>%}</w:t>
-      </w:r>
-      <w:r>
-        <w:t>Safe</w:t>
-      </w:r>
-      <w:proofErr w:type="gramEnd"/>
-      <w:r>
-        <w:t xml:space="preserve"> deposit box </w:t>
-      </w:r>
-      <w:proofErr w:type="gramStart"/>
-      <w:r>
-        <w:t>transactions.</w:t>
-      </w:r>
-      <w:r>
-        <w:t>{</w:t>
-      </w:r>
-      <w:proofErr w:type="gramEnd"/>
-      <w:r>
-        <w:t xml:space="preserve">% </w:t>
-      </w:r>
-      <w:proofErr w:type="gramStart"/>
-      <w:r>
-        <w:t>else %}</w:t>
-      </w:r>
-      <w:proofErr w:type="gramEnd"/>
-      <w:r>
-        <w:t xml:space="preserve"> </w:t>
+      <w:r>
+        <w:t xml:space="preserve"> == True %}</w:t>
+      </w:r>
+      <w:r>
+        <w:t>Safe deposit box transactions.</w:t>
+      </w:r>
+      <w:r>
+        <w:t xml:space="preserve">{% else %} </w:t>
       </w:r>
       <w:r>
         <w:rPr>
@@ -1125,43 +859,17 @@
       <w:r>
         <w:t xml:space="preserve">{% if </w:t>
       </w:r>
-      <w:proofErr w:type="spellStart"/>
       <w:r>
         <w:t>insurance_powers</w:t>
       </w:r>
-      <w:proofErr w:type="spellEnd"/>
-      <w:r>
-        <w:t xml:space="preserve"> == True </w:t>
-      </w:r>
-      <w:proofErr w:type="gramStart"/>
-      <w:r>
-        <w:t>%}</w:t>
-      </w:r>
-      <w:r>
-        <w:t>Insurance</w:t>
-      </w:r>
-      <w:proofErr w:type="gramEnd"/>
-      <w:r>
-        <w:t xml:space="preserve"> and annuity </w:t>
-      </w:r>
-      <w:proofErr w:type="gramStart"/>
-      <w:r>
-        <w:t>transactions.</w:t>
-      </w:r>
-      <w:r>
-        <w:t>{</w:t>
-      </w:r>
-      <w:proofErr w:type="gramEnd"/>
-      <w:r>
-        <w:t xml:space="preserve">% </w:t>
-      </w:r>
-      <w:proofErr w:type="gramStart"/>
-      <w:r>
-        <w:t>else %}</w:t>
-      </w:r>
-      <w:proofErr w:type="gramEnd"/>
-      <w:r>
-        <w:t xml:space="preserve"> </w:t>
+      <w:r>
+        <w:t xml:space="preserve"> == True %}</w:t>
+      </w:r>
+      <w:r>
+        <w:t>Insurance and annuity transactions.</w:t>
+      </w:r>
+      <w:r>
+        <w:t xml:space="preserve">{% else %} </w:t>
       </w:r>
       <w:r>
         <w:rPr>
@@ -1203,43 +911,17 @@
       <w:r>
         <w:t xml:space="preserve">{% if </w:t>
       </w:r>
-      <w:proofErr w:type="spellStart"/>
       <w:r>
         <w:t>retirement_powers</w:t>
       </w:r>
-      <w:proofErr w:type="spellEnd"/>
-      <w:r>
-        <w:t xml:space="preserve"> == True </w:t>
-      </w:r>
-      <w:proofErr w:type="gramStart"/>
-      <w:r>
-        <w:t>%}</w:t>
-      </w:r>
-      <w:r>
-        <w:t>Retirement</w:t>
-      </w:r>
-      <w:proofErr w:type="gramEnd"/>
-      <w:r>
-        <w:t xml:space="preserve"> plan </w:t>
-      </w:r>
-      <w:proofErr w:type="gramStart"/>
-      <w:r>
-        <w:t>transactions.</w:t>
-      </w:r>
-      <w:r>
-        <w:t>{</w:t>
-      </w:r>
-      <w:proofErr w:type="gramEnd"/>
-      <w:r>
-        <w:t xml:space="preserve">% </w:t>
-      </w:r>
-      <w:proofErr w:type="gramStart"/>
-      <w:r>
-        <w:t>else %}</w:t>
-      </w:r>
-      <w:proofErr w:type="gramEnd"/>
-      <w:r>
-        <w:t xml:space="preserve"> </w:t>
+      <w:r>
+        <w:t xml:space="preserve"> == True %}</w:t>
+      </w:r>
+      <w:r>
+        <w:t>Retirement plan transactions.</w:t>
+      </w:r>
+      <w:r>
+        <w:t xml:space="preserve">{% else %} </w:t>
       </w:r>
       <w:r>
         <w:rPr>
@@ -1272,43 +954,17 @@
       <w:r>
         <w:t xml:space="preserve">{% if </w:t>
       </w:r>
-      <w:proofErr w:type="spellStart"/>
       <w:r>
         <w:t>social_powers</w:t>
       </w:r>
-      <w:proofErr w:type="spellEnd"/>
-      <w:r>
-        <w:t xml:space="preserve"> == True </w:t>
-      </w:r>
-      <w:proofErr w:type="gramStart"/>
-      <w:r>
-        <w:t>%}</w:t>
-      </w:r>
-      <w:r>
-        <w:t>Social</w:t>
-      </w:r>
-      <w:proofErr w:type="gramEnd"/>
-      <w:r>
-        <w:t xml:space="preserve"> Security, employment and military service </w:t>
-      </w:r>
-      <w:proofErr w:type="gramStart"/>
-      <w:r>
-        <w:t>benefits.</w:t>
-      </w:r>
-      <w:r>
-        <w:t>{</w:t>
-      </w:r>
-      <w:proofErr w:type="gramEnd"/>
-      <w:r>
-        <w:t xml:space="preserve">% </w:t>
-      </w:r>
-      <w:proofErr w:type="gramStart"/>
-      <w:r>
-        <w:t>else %}</w:t>
-      </w:r>
-      <w:proofErr w:type="gramEnd"/>
-      <w:r>
-        <w:t xml:space="preserve"> </w:t>
+      <w:r>
+        <w:t xml:space="preserve"> == True %}</w:t>
+      </w:r>
+      <w:r>
+        <w:t>Social Security, employment and military service benefits.</w:t>
+      </w:r>
+      <w:r>
+        <w:t xml:space="preserve">{% else %} </w:t>
       </w:r>
       <w:r>
         <w:rPr>
@@ -1341,52 +997,23 @@
       <w:r>
         <w:t xml:space="preserve">{% if </w:t>
       </w:r>
-      <w:proofErr w:type="spellStart"/>
       <w:r>
         <w:t>tax_powers</w:t>
       </w:r>
-      <w:proofErr w:type="spellEnd"/>
-      <w:r>
-        <w:t xml:space="preserve"> == True </w:t>
-      </w:r>
-      <w:proofErr w:type="gramStart"/>
-      <w:r>
-        <w:t>%}</w:t>
-      </w:r>
-      <w:r>
-        <w:t>Tax</w:t>
-      </w:r>
-      <w:proofErr w:type="gramEnd"/>
-      <w:r>
-        <w:t xml:space="preserve"> </w:t>
-      </w:r>
-      <w:proofErr w:type="gramStart"/>
-      <w:r>
-        <w:t>matters.</w:t>
-      </w:r>
-      <w:r>
-        <w:t>{</w:t>
-      </w:r>
-      <w:proofErr w:type="gramEnd"/>
-      <w:r>
-        <w:t xml:space="preserve">% else </w:t>
-      </w:r>
-      <w:proofErr w:type="gramStart"/>
-      <w:r>
-        <w:t>%}</w:t>
+      <w:r>
+        <w:t xml:space="preserve"> == True %}</w:t>
+      </w:r>
+      <w:r>
+        <w:t>Tax matters.</w:t>
+      </w:r>
+      <w:r>
+        <w:t>{% else %}</w:t>
       </w:r>
       <w:r>
         <w:rPr>
           <w:strike/>
         </w:rPr>
-        <w:t>Tax</w:t>
-      </w:r>
-      <w:proofErr w:type="gramEnd"/>
-      <w:r>
-        <w:rPr>
-          <w:strike/>
-        </w:rPr>
-        <w:t xml:space="preserve"> matters.</w:t>
+        <w:t>Tax matters.</w:t>
       </w:r>
       <w:r>
         <w:t xml:space="preserve"> {% endif %}</w:t>
@@ -1413,43 +1040,17 @@
       <w:r>
         <w:t xml:space="preserve">{% if </w:t>
       </w:r>
-      <w:proofErr w:type="spellStart"/>
       <w:r>
         <w:t>claims_powers</w:t>
       </w:r>
-      <w:proofErr w:type="spellEnd"/>
-      <w:r>
-        <w:t xml:space="preserve"> == True </w:t>
-      </w:r>
-      <w:proofErr w:type="gramStart"/>
-      <w:r>
-        <w:t>%}</w:t>
-      </w:r>
-      <w:r>
-        <w:t>Claims</w:t>
-      </w:r>
-      <w:proofErr w:type="gramEnd"/>
-      <w:r>
-        <w:t xml:space="preserve"> and </w:t>
-      </w:r>
-      <w:proofErr w:type="gramStart"/>
-      <w:r>
-        <w:t>litigation.</w:t>
-      </w:r>
-      <w:r>
-        <w:t>{</w:t>
-      </w:r>
-      <w:proofErr w:type="gramEnd"/>
-      <w:r>
-        <w:t xml:space="preserve">% </w:t>
-      </w:r>
-      <w:proofErr w:type="gramStart"/>
-      <w:r>
-        <w:t>else %}</w:t>
-      </w:r>
-      <w:proofErr w:type="gramEnd"/>
-      <w:r>
-        <w:t xml:space="preserve"> </w:t>
+      <w:r>
+        <w:t xml:space="preserve"> == True %}</w:t>
+      </w:r>
+      <w:r>
+        <w:t>Claims and litigation.</w:t>
+      </w:r>
+      <w:r>
+        <w:t xml:space="preserve">{% else %} </w:t>
       </w:r>
       <w:r>
         <w:rPr>
@@ -1482,69 +1083,27 @@
       <w:r>
         <w:t xml:space="preserve">{% if </w:t>
       </w:r>
-      <w:proofErr w:type="spellStart"/>
       <w:r>
         <w:t>commodity_powers</w:t>
       </w:r>
-      <w:proofErr w:type="spellEnd"/>
-      <w:r>
-        <w:t xml:space="preserve"> == True </w:t>
-      </w:r>
-      <w:proofErr w:type="gramStart"/>
-      <w:r>
-        <w:t>%}</w:t>
-      </w:r>
-      <w:r>
-        <w:t>Commodity</w:t>
-      </w:r>
-      <w:proofErr w:type="gramEnd"/>
-      <w:r>
-        <w:t xml:space="preserve"> and option </w:t>
-      </w:r>
-      <w:proofErr w:type="gramStart"/>
-      <w:r>
-        <w:t>transactions.</w:t>
-      </w:r>
-      <w:r>
-        <w:t>{</w:t>
-      </w:r>
-      <w:proofErr w:type="gramEnd"/>
-      <w:r>
-        <w:t xml:space="preserve">% </w:t>
-      </w:r>
-      <w:proofErr w:type="gramStart"/>
-      <w:r>
-        <w:t>else %}</w:t>
-      </w:r>
-      <w:proofErr w:type="gramEnd"/>
-      <w:r>
-        <w:t xml:space="preserve"> </w:t>
+      <w:r>
+        <w:t xml:space="preserve"> == True %}</w:t>
+      </w:r>
+      <w:r>
+        <w:t>Commodity and option transactions.</w:t>
+      </w:r>
+      <w:r>
+        <w:t xml:space="preserve">{% else %} </w:t>
       </w:r>
       <w:r>
         <w:rPr>
           <w:strike/>
         </w:rPr>
-        <w:t xml:space="preserve">Commodity and option </w:t>
-      </w:r>
-      <w:proofErr w:type="gramStart"/>
-      <w:r>
-        <w:rPr>
-          <w:strike/>
-        </w:rPr>
-        <w:t>transactions.</w:t>
-      </w:r>
-      <w:r>
-        <w:t>{</w:t>
-      </w:r>
-      <w:proofErr w:type="gramEnd"/>
-      <w:r>
-        <w:t xml:space="preserve">% </w:t>
-      </w:r>
-      <w:proofErr w:type="gramStart"/>
-      <w:r>
-        <w:t>endif %}</w:t>
-      </w:r>
-      <w:proofErr w:type="gramEnd"/>
+        <w:t>Commodity and option transactions.</w:t>
+      </w:r>
+      <w:r>
+        <w:t>{% endif %}</w:t>
+      </w:r>
     </w:p>
     <w:p>
       <w:pPr>
@@ -1567,72 +1126,27 @@
       <w:r>
         <w:t xml:space="preserve">{% if </w:t>
       </w:r>
-      <w:proofErr w:type="spellStart"/>
       <w:r>
         <w:t>business_powers</w:t>
       </w:r>
-      <w:proofErr w:type="spellEnd"/>
-      <w:r>
-        <w:t xml:space="preserve"> == True </w:t>
-      </w:r>
-      <w:proofErr w:type="gramStart"/>
-      <w:r>
-        <w:t>%}</w:t>
-      </w:r>
-      <w:r>
-        <w:t>Business</w:t>
-      </w:r>
-      <w:proofErr w:type="gramEnd"/>
-      <w:r>
-        <w:t xml:space="preserve"> </w:t>
-      </w:r>
-      <w:proofErr w:type="gramStart"/>
-      <w:r>
-        <w:t>operations.</w:t>
-      </w:r>
-      <w:r>
-        <w:t>{</w:t>
-      </w:r>
-      <w:proofErr w:type="gramEnd"/>
-      <w:r>
-        <w:t xml:space="preserve">% else </w:t>
-      </w:r>
-      <w:proofErr w:type="gramStart"/>
-      <w:r>
-        <w:t>%}</w:t>
+      <w:r>
+        <w:t xml:space="preserve"> == True %}</w:t>
+      </w:r>
+      <w:r>
+        <w:t>Business operations.</w:t>
+      </w:r>
+      <w:r>
+        <w:t>{% else %}</w:t>
       </w:r>
       <w:r>
         <w:rPr>
           <w:strike/>
         </w:rPr>
-        <w:t>Business</w:t>
-      </w:r>
-      <w:proofErr w:type="gramEnd"/>
-      <w:r>
-        <w:rPr>
-          <w:strike/>
-        </w:rPr>
-        <w:t xml:space="preserve"> </w:t>
-      </w:r>
-      <w:proofErr w:type="gramStart"/>
-      <w:r>
-        <w:rPr>
-          <w:strike/>
-        </w:rPr>
-        <w:t>operations.</w:t>
-      </w:r>
-      <w:r>
-        <w:t>{</w:t>
-      </w:r>
-      <w:proofErr w:type="gramEnd"/>
-      <w:r>
-        <w:t xml:space="preserve">% </w:t>
-      </w:r>
-      <w:proofErr w:type="gramStart"/>
-      <w:r>
-        <w:t>endif %}</w:t>
-      </w:r>
-      <w:proofErr w:type="gramEnd"/>
+        <w:t>Business operations.</w:t>
+      </w:r>
+      <w:r>
+        <w:t>{% endif %}</w:t>
+      </w:r>
     </w:p>
     <w:p>
       <w:pPr>
@@ -1655,72 +1169,27 @@
       <w:r>
         <w:t xml:space="preserve">{% if </w:t>
       </w:r>
-      <w:proofErr w:type="spellStart"/>
       <w:r>
         <w:t>borrowing_powers</w:t>
       </w:r>
-      <w:proofErr w:type="spellEnd"/>
-      <w:r>
-        <w:t xml:space="preserve"> == True </w:t>
-      </w:r>
-      <w:proofErr w:type="gramStart"/>
-      <w:r>
-        <w:t>%}</w:t>
-      </w:r>
-      <w:r>
-        <w:t>Borrowing</w:t>
-      </w:r>
-      <w:proofErr w:type="gramEnd"/>
-      <w:r>
-        <w:t xml:space="preserve"> </w:t>
-      </w:r>
-      <w:proofErr w:type="gramStart"/>
-      <w:r>
-        <w:t>transactions.</w:t>
-      </w:r>
-      <w:r>
-        <w:t>{</w:t>
-      </w:r>
-      <w:proofErr w:type="gramEnd"/>
-      <w:r>
-        <w:t xml:space="preserve">% else </w:t>
-      </w:r>
-      <w:proofErr w:type="gramStart"/>
-      <w:r>
-        <w:t>%}</w:t>
+      <w:r>
+        <w:t xml:space="preserve"> == True %}</w:t>
+      </w:r>
+      <w:r>
+        <w:t>Borrowing transactions.</w:t>
+      </w:r>
+      <w:r>
+        <w:t>{% else %}</w:t>
       </w:r>
       <w:r>
         <w:rPr>
           <w:strike/>
         </w:rPr>
-        <w:t>Borrowing</w:t>
-      </w:r>
-      <w:proofErr w:type="gramEnd"/>
-      <w:r>
-        <w:rPr>
-          <w:strike/>
-        </w:rPr>
-        <w:t xml:space="preserve"> </w:t>
-      </w:r>
-      <w:proofErr w:type="gramStart"/>
-      <w:r>
-        <w:rPr>
-          <w:strike/>
-        </w:rPr>
-        <w:t>transactions.</w:t>
-      </w:r>
-      <w:r>
-        <w:t>{</w:t>
-      </w:r>
-      <w:proofErr w:type="gramEnd"/>
-      <w:r>
-        <w:t xml:space="preserve">% </w:t>
-      </w:r>
-      <w:proofErr w:type="gramStart"/>
-      <w:r>
-        <w:t>endif %}</w:t>
-      </w:r>
-      <w:proofErr w:type="gramEnd"/>
+        <w:t>Borrowing transactions.</w:t>
+      </w:r>
+      <w:r>
+        <w:t>{% endif %}</w:t>
+      </w:r>
     </w:p>
     <w:p>
       <w:pPr>
@@ -1743,52 +1212,23 @@
       <w:r>
         <w:t xml:space="preserve">{% if </w:t>
       </w:r>
-      <w:proofErr w:type="spellStart"/>
       <w:r>
         <w:t>estate_powers</w:t>
       </w:r>
-      <w:proofErr w:type="spellEnd"/>
-      <w:r>
-        <w:t xml:space="preserve"> == True </w:t>
-      </w:r>
-      <w:proofErr w:type="gramStart"/>
-      <w:r>
-        <w:t>%}</w:t>
-      </w:r>
-      <w:r>
-        <w:t>Estate</w:t>
-      </w:r>
-      <w:proofErr w:type="gramEnd"/>
-      <w:r>
-        <w:t xml:space="preserve"> </w:t>
-      </w:r>
-      <w:proofErr w:type="gramStart"/>
-      <w:r>
-        <w:t>transactions.</w:t>
-      </w:r>
-      <w:r>
-        <w:t>{</w:t>
-      </w:r>
-      <w:proofErr w:type="gramEnd"/>
-      <w:r>
-        <w:t xml:space="preserve">% else </w:t>
-      </w:r>
-      <w:proofErr w:type="gramStart"/>
-      <w:r>
-        <w:t>%}</w:t>
+      <w:r>
+        <w:t xml:space="preserve"> == True %}</w:t>
+      </w:r>
+      <w:r>
+        <w:t>Estate transactions.</w:t>
+      </w:r>
+      <w:r>
+        <w:t>{% else %}</w:t>
       </w:r>
       <w:r>
         <w:rPr>
           <w:strike/>
         </w:rPr>
-        <w:t>Estate</w:t>
-      </w:r>
-      <w:proofErr w:type="gramEnd"/>
-      <w:r>
-        <w:rPr>
-          <w:strike/>
-        </w:rPr>
-        <w:t xml:space="preserve"> transactions.</w:t>
+        <w:t>Estate transactions.</w:t>
       </w:r>
       <w:r>
         <w:t xml:space="preserve"> {% endif %}</w:t>
@@ -1815,69 +1255,27 @@
       <w:r>
         <w:t xml:space="preserve">{% if </w:t>
       </w:r>
-      <w:proofErr w:type="spellStart"/>
       <w:r>
         <w:t>all_other_powers</w:t>
       </w:r>
-      <w:proofErr w:type="spellEnd"/>
-      <w:r>
-        <w:t xml:space="preserve"> == True </w:t>
-      </w:r>
-      <w:proofErr w:type="gramStart"/>
-      <w:r>
-        <w:t>%}</w:t>
-      </w:r>
-      <w:r>
-        <w:t>All</w:t>
-      </w:r>
-      <w:proofErr w:type="gramEnd"/>
-      <w:r>
-        <w:t xml:space="preserve"> other property </w:t>
-      </w:r>
-      <w:proofErr w:type="gramStart"/>
-      <w:r>
-        <w:t>transactions.</w:t>
-      </w:r>
-      <w:r>
-        <w:t>{</w:t>
-      </w:r>
-      <w:proofErr w:type="gramEnd"/>
-      <w:r>
-        <w:t xml:space="preserve">% </w:t>
-      </w:r>
-      <w:proofErr w:type="gramStart"/>
-      <w:r>
-        <w:t>else %}</w:t>
-      </w:r>
-      <w:proofErr w:type="gramEnd"/>
-      <w:r>
-        <w:t xml:space="preserve"> </w:t>
+      <w:r>
+        <w:t xml:space="preserve"> == True %}</w:t>
+      </w:r>
+      <w:r>
+        <w:t>All other property transactions.</w:t>
+      </w:r>
+      <w:r>
+        <w:t xml:space="preserve">{% else %} </w:t>
       </w:r>
       <w:r>
         <w:rPr>
           <w:strike/>
         </w:rPr>
-        <w:t xml:space="preserve">All other property </w:t>
-      </w:r>
-      <w:proofErr w:type="gramStart"/>
-      <w:r>
-        <w:rPr>
-          <w:strike/>
-        </w:rPr>
-        <w:t>transactions.</w:t>
-      </w:r>
-      <w:r>
-        <w:t>{</w:t>
-      </w:r>
-      <w:proofErr w:type="gramEnd"/>
-      <w:r>
-        <w:t xml:space="preserve">% </w:t>
-      </w:r>
-      <w:proofErr w:type="gramStart"/>
-      <w:r>
-        <w:t>endif %}</w:t>
-      </w:r>
-      <w:proofErr w:type="gramEnd"/>
+        <w:t>All other property transactions.</w:t>
+      </w:r>
+      <w:r>
+        <w:t>{% endif %}</w:t>
+      </w:r>
     </w:p>
     <w:p>
       <w:pPr>
@@ -1966,23 +1364,7 @@
         <w:t>NOTE</w:t>
       </w:r>
       <w:r>
-        <w:t xml:space="preserve">: Here you may include any specific limitations you deem appropriate, such as </w:t>
-      </w:r>
-      <w:proofErr w:type="gramStart"/>
-      <w:r>
-        <w:t>a prohibition</w:t>
-      </w:r>
-      <w:proofErr w:type="gramEnd"/>
-      <w:r>
-        <w:t xml:space="preserve"> or conditions on the sale of </w:t>
-      </w:r>
-      <w:proofErr w:type="gramStart"/>
-      <w:r>
-        <w:t>particular stock</w:t>
-      </w:r>
-      <w:proofErr w:type="gramEnd"/>
-      <w:r>
-        <w:t xml:space="preserve"> or real estate or special rules on borrowing by the agent.) </w:t>
+        <w:t xml:space="preserve">: Here you may include any specific limitations you deem appropriate, such as a prohibition or conditions on the sale of particular stock or real estate or special rules on borrowing by the agent.) </w:t>
       </w:r>
     </w:p>
     <w:p>
@@ -2000,48 +1382,14 @@
         <w:ind w:left="-5" w:right="64"/>
       </w:pPr>
       <w:r>
-        <w:t xml:space="preserve">{% if </w:t>
-      </w:r>
-      <w:proofErr w:type="spellStart"/>
-      <w:r>
-        <w:t>agent_limitations</w:t>
-      </w:r>
-      <w:proofErr w:type="spellEnd"/>
-      <w:r>
-        <w:t xml:space="preserve"> == True </w:t>
-      </w:r>
-      <w:proofErr w:type="gramStart"/>
-      <w:r>
-        <w:t>%}</w:t>
-      </w:r>
-      <w:r>
-        <w:t xml:space="preserve">{{ </w:t>
-      </w:r>
-      <w:proofErr w:type="spellStart"/>
-      <w:r>
-        <w:t>agent</w:t>
-      </w:r>
-      <w:proofErr w:type="gramEnd"/>
-      <w:r>
-        <w:t>_limits</w:t>
-      </w:r>
-      <w:proofErr w:type="spellEnd"/>
-      <w:proofErr w:type="gramStart"/>
-      <w:r>
-        <w:t>}}</w:t>
-      </w:r>
-      <w:r>
-        <w:t>{</w:t>
-      </w:r>
-      <w:proofErr w:type="gramEnd"/>
-      <w:r>
-        <w:t xml:space="preserve">% </w:t>
-      </w:r>
-      <w:proofErr w:type="gramStart"/>
-      <w:r>
-        <w:t>endif %}</w:t>
-      </w:r>
-      <w:proofErr w:type="gramEnd"/>
+        <w:t>{% if agent_limitations == True %}</w:t>
+      </w:r>
+      <w:r>
+        <w:t>{{ agent_limits}}</w:t>
+      </w:r>
+      <w:r>
+        <w:t>{% endif %}</w:t>
+      </w:r>
     </w:p>
     <w:p>
       <w:pPr>
@@ -2103,88 +1451,158 @@
       <w:r>
         <w:t xml:space="preserve">{% if </w:t>
       </w:r>
-      <w:proofErr w:type="spellStart"/>
       <w:r>
         <w:t>life_insurance</w:t>
       </w:r>
-      <w:proofErr w:type="spellEnd"/>
-      <w:r>
-        <w:t xml:space="preserve"> == True </w:t>
-      </w:r>
-      <w:proofErr w:type="gramStart"/>
-      <w:r>
-        <w:t>%}</w:t>
-      </w:r>
-      <w:r>
-        <w:t>My</w:t>
-      </w:r>
-      <w:proofErr w:type="gramEnd"/>
-      <w:r>
-        <w:t xml:space="preserve"> power of attorney shall have the right to make and change insurance beneficiary designations.</w:t>
-      </w:r>
-    </w:p>
-    <w:p>
-      <w:pPr>
-        <w:spacing w:after="0" w:line="259" w:lineRule="auto"/>
-        <w:ind w:left="0" w:firstLine="0"/>
-        <w:jc w:val="left"/>
-      </w:pPr>
-    </w:p>
-    <w:p>
-      <w:pPr>
-        <w:spacing w:after="0" w:line="259" w:lineRule="auto"/>
-        <w:ind w:left="0" w:firstLine="0"/>
-        <w:jc w:val="left"/>
-      </w:pPr>
-      <w:r>
-        <w:t xml:space="preserve">{% endif </w:t>
-      </w:r>
-      <w:proofErr w:type="gramStart"/>
-      <w:r>
-        <w:t>%}</w:t>
+      <w:r>
+        <w:t xml:space="preserve"> == True %}</w:t>
+      </w:r>
+      <w:r>
+        <w:t>My power of attorney shall have the right to make and change insurance beneficiary designations.</w:t>
+      </w:r>
+    </w:p>
+    <w:p>
+      <w:pPr>
+        <w:spacing w:after="0" w:line="259" w:lineRule="auto"/>
+        <w:ind w:left="0" w:firstLine="0"/>
+        <w:jc w:val="left"/>
+      </w:pPr>
+    </w:p>
+    <w:p>
+      <w:pPr>
+        <w:spacing w:after="0" w:line="259" w:lineRule="auto"/>
+        <w:ind w:left="0" w:firstLine="0"/>
+        <w:jc w:val="left"/>
+      </w:pPr>
+      <w:r>
+        <w:t>{% endif %}</w:t>
+      </w:r>
+      <w:r>
+        <w:t>{%</w:t>
+      </w:r>
+      <w:r>
+        <w:t xml:space="preserve"> if </w:t>
+      </w:r>
+      <w:r>
+        <w:t>file_bankruptcy</w:t>
+      </w:r>
+      <w:r>
+        <w:t xml:space="preserve"> == True %}</w:t>
+      </w:r>
+      <w:r>
+        <w:t>My power of attorney shall have the right to pursue bankruptcy on my behalf.</w:t>
+      </w:r>
+    </w:p>
+    <w:p>
+      <w:pPr>
+        <w:spacing w:after="0" w:line="259" w:lineRule="auto"/>
+        <w:ind w:left="0" w:firstLine="0"/>
+        <w:jc w:val="left"/>
+      </w:pPr>
+    </w:p>
+    <w:p>
+      <w:pPr>
+        <w:spacing w:after="0" w:line="259" w:lineRule="auto"/>
+        <w:ind w:left="0" w:firstLine="0"/>
+        <w:jc w:val="left"/>
+      </w:pPr>
+      <w:r>
+        <w:t>{%</w:t>
+      </w:r>
+      <w:r>
+        <w:t xml:space="preserve"> endif %}</w:t>
+      </w:r>
+      <w:r>
+        <w:t xml:space="preserve">{% </w:t>
+      </w:r>
+      <w:r>
+        <w:t xml:space="preserve">if </w:t>
+      </w:r>
+      <w:r>
+        <w:t>social_powers</w:t>
+      </w:r>
+      <w:r>
+        <w:t xml:space="preserve"> == True %}</w:t>
+      </w:r>
+      <w:r>
+        <w:t>{%</w:t>
+      </w:r>
+      <w:r>
+        <w:t xml:space="preserve"> if </w:t>
+      </w:r>
+      <w:r>
+        <w:t>ssn_authority</w:t>
+      </w:r>
+      <w:r>
+        <w:t xml:space="preserve"> == True %}I</w:t>
+      </w:r>
+      <w:r>
+        <w:t>, {{principal.</w:t>
+      </w:r>
+      <w:r>
+        <w:t>name_full(</w:t>
+      </w:r>
+      <w:r>
+        <w:t>)}} born on {{birth_date}}, hereby authorize the Social Security Administration to disclose personal information to my agent including but not limited to my Social Security number, benefit amounts, and other information when I am no longer physically or mentally able to interact with the Social Security Administration on my own.</w:t>
+      </w:r>
+    </w:p>
+    <w:p>
+      <w:pPr>
+        <w:spacing w:after="0" w:line="259" w:lineRule="auto"/>
+        <w:ind w:left="0" w:firstLine="0"/>
+        <w:jc w:val="left"/>
+      </w:pPr>
+    </w:p>
+    <w:p>
+      <w:pPr>
+        <w:spacing w:after="0" w:line="259" w:lineRule="auto"/>
+        <w:ind w:left="0" w:firstLine="0"/>
+        <w:jc w:val="left"/>
+      </w:pPr>
+      <w:r>
+        <w:t>{% endif %}</w:t>
+      </w:r>
+      <w:r>
+        <w:t>{% endif %}</w:t>
       </w:r>
       <w:r>
         <w:t>{</w:t>
       </w:r>
-      <w:proofErr w:type="gramEnd"/>
-      <w:r>
-        <w:t>%</w:t>
-      </w:r>
-      <w:r>
-        <w:t xml:space="preserve"> if </w:t>
-      </w:r>
-      <w:proofErr w:type="spellStart"/>
-      <w:r>
-        <w:t>file_bankruptcy</w:t>
-      </w:r>
-      <w:proofErr w:type="spellEnd"/>
-      <w:r>
-        <w:t xml:space="preserve"> == True </w:t>
-      </w:r>
-      <w:proofErr w:type="gramStart"/>
-      <w:r>
-        <w:t>%}</w:t>
-      </w:r>
-      <w:r>
-        <w:t>My</w:t>
-      </w:r>
-      <w:proofErr w:type="gramEnd"/>
-      <w:r>
-        <w:t xml:space="preserve"> power of attorney shall have the right to pursue bankruptcy on my behalf.</w:t>
-      </w:r>
-    </w:p>
-    <w:p>
-      <w:pPr>
-        <w:spacing w:after="0" w:line="259" w:lineRule="auto"/>
-        <w:ind w:left="0" w:firstLine="0"/>
-        <w:jc w:val="left"/>
-      </w:pPr>
-    </w:p>
-    <w:p>
-      <w:pPr>
-        <w:spacing w:after="0" w:line="259" w:lineRule="auto"/>
-        <w:ind w:left="0" w:firstLine="0"/>
-        <w:jc w:val="left"/>
+      <w:r>
+        <w:t xml:space="preserve">% if </w:t>
+      </w:r>
+      <w:r>
+        <w:t>a</w:t>
+      </w:r>
+      <w:r>
+        <w:t>dditional_powers</w:t>
+      </w:r>
+      <w:r>
+        <w:t>_check</w:t>
+      </w:r>
+      <w:r>
+        <w:t xml:space="preserve"> == True %}</w:t>
+      </w:r>
+      <w:r>
+        <w:t>{{additional_powers</w:t>
+      </w:r>
+      <w:r>
+        <w:t>_text</w:t>
+      </w:r>
+      <w:r>
+        <w:t>}}</w:t>
+      </w:r>
+    </w:p>
+    <w:p>
+      <w:pPr>
+        <w:spacing w:after="0" w:line="259" w:lineRule="auto"/>
+        <w:ind w:left="0" w:firstLine="0"/>
+        <w:jc w:val="left"/>
+      </w:pPr>
+    </w:p>
+    <w:p>
+      <w:pPr>
+        <w:ind w:left="-5" w:right="64"/>
       </w:pPr>
       <w:r>
         <w:t>{%</w:t>
@@ -2193,175 +1611,16 @@
         <w:t xml:space="preserve"> endif %}</w:t>
       </w:r>
       <w:r>
-        <w:t xml:space="preserve">{% </w:t>
-      </w:r>
-      <w:r>
-        <w:t xml:space="preserve">if </w:t>
-      </w:r>
-      <w:proofErr w:type="spellStart"/>
-      <w:r>
-        <w:t>social_powers</w:t>
-      </w:r>
-      <w:proofErr w:type="spellEnd"/>
-      <w:r>
-        <w:t xml:space="preserve"> == True %}</w:t>
-      </w:r>
-      <w:r>
-        <w:t>{%</w:t>
-      </w:r>
-      <w:r>
-        <w:t xml:space="preserve"> if </w:t>
-      </w:r>
-      <w:proofErr w:type="spellStart"/>
-      <w:r>
-        <w:t>ssn_authority</w:t>
-      </w:r>
-      <w:proofErr w:type="spellEnd"/>
-      <w:r>
-        <w:t xml:space="preserve"> == True %}I</w:t>
-      </w:r>
-      <w:r>
-        <w:t>, {{</w:t>
-      </w:r>
-      <w:proofErr w:type="spellStart"/>
-      <w:r>
-        <w:t>principal.</w:t>
-      </w:r>
-      <w:r>
-        <w:t>name_full</w:t>
-      </w:r>
-      <w:proofErr w:type="spellEnd"/>
-      <w:r>
         <w:t>(</w:t>
       </w:r>
       <w:r>
-        <w:t>)}} born on {{</w:t>
-      </w:r>
-      <w:proofErr w:type="spellStart"/>
-      <w:r>
-        <w:t>birth_date</w:t>
-      </w:r>
-      <w:proofErr w:type="spellEnd"/>
-      <w:r>
-        <w:t>}}, hereby authorize the Social Security Administration to disclose personal information to my agent including but not limited to my Social Security number, benefit amounts, and other information when I am no longer physically or mentally able to interact with the Social Security Administration on my own.</w:t>
-      </w:r>
-    </w:p>
-    <w:p>
-      <w:pPr>
-        <w:spacing w:after="0" w:line="259" w:lineRule="auto"/>
-        <w:ind w:left="0" w:firstLine="0"/>
-        <w:jc w:val="left"/>
-      </w:pPr>
-    </w:p>
-    <w:p>
-      <w:pPr>
-        <w:spacing w:after="0" w:line="259" w:lineRule="auto"/>
-        <w:ind w:left="0" w:firstLine="0"/>
-        <w:jc w:val="left"/>
-      </w:pPr>
-      <w:r>
-        <w:t xml:space="preserve">{% endif </w:t>
-      </w:r>
-      <w:proofErr w:type="gramStart"/>
-      <w:r>
-        <w:t>%}</w:t>
-      </w:r>
-      <w:r>
-        <w:t>{</w:t>
-      </w:r>
-      <w:proofErr w:type="gramEnd"/>
-      <w:r>
-        <w:t xml:space="preserve">% endif </w:t>
-      </w:r>
-      <w:proofErr w:type="gramStart"/>
-      <w:r>
-        <w:t>%}</w:t>
-      </w:r>
-      <w:r>
-        <w:t>{</w:t>
-      </w:r>
-      <w:proofErr w:type="gramEnd"/>
-      <w:r>
-        <w:t xml:space="preserve">% if </w:t>
-      </w:r>
-      <w:proofErr w:type="spellStart"/>
-      <w:r>
-        <w:t>a</w:t>
-      </w:r>
-      <w:r>
-        <w:t>dditional_powers</w:t>
-      </w:r>
-      <w:r>
-        <w:t>_check</w:t>
-      </w:r>
-      <w:proofErr w:type="spellEnd"/>
-      <w:r>
-        <w:t xml:space="preserve"> == True </w:t>
-      </w:r>
-      <w:proofErr w:type="gramStart"/>
-      <w:r>
-        <w:t>%}</w:t>
-      </w:r>
-      <w:r>
-        <w:t>{</w:t>
-      </w:r>
-      <w:proofErr w:type="gramEnd"/>
-      <w:r>
-        <w:t>{</w:t>
-      </w:r>
-      <w:proofErr w:type="spellStart"/>
-      <w:r>
-        <w:t>additional_powers</w:t>
-      </w:r>
-      <w:r>
-        <w:t>_text</w:t>
-      </w:r>
-      <w:proofErr w:type="spellEnd"/>
-      <w:r>
-        <w:t>}}</w:t>
-      </w:r>
-    </w:p>
-    <w:p>
-      <w:pPr>
-        <w:spacing w:after="0" w:line="259" w:lineRule="auto"/>
-        <w:ind w:left="0" w:firstLine="0"/>
-        <w:jc w:val="left"/>
-      </w:pPr>
-    </w:p>
-    <w:p>
-      <w:pPr>
-        <w:ind w:left="-5" w:right="64"/>
-      </w:pPr>
-      <w:r>
-        <w:t>{%</w:t>
-      </w:r>
-      <w:r>
-        <w:t xml:space="preserve"> endif </w:t>
-      </w:r>
-      <w:proofErr w:type="gramStart"/>
-      <w:r>
-        <w:t>%}</w:t>
-      </w:r>
-      <w:r>
-        <w:t>(</w:t>
-      </w:r>
-      <w:proofErr w:type="gramEnd"/>
-      <w:r>
         <w:rPr>
           <w:b/>
         </w:rPr>
         <w:t>NOTE</w:t>
       </w:r>
       <w:r>
-        <w:t xml:space="preserve">: Your agent will have authority to employ other </w:t>
-      </w:r>
-      <w:proofErr w:type="gramStart"/>
-      <w:r>
-        <w:t>persons</w:t>
-      </w:r>
-      <w:proofErr w:type="gramEnd"/>
-      <w:r>
-        <w:t xml:space="preserve"> as necessary to enable the agent to properly exercise the powers granted in this form, but your agent will have to make all discretionary decisions. If you want to give your agent the right to delegate discretionary decision-making powers to others, you should keep paragraph 4, otherwise it should be struck out.) </w:t>
+        <w:t xml:space="preserve">: Your agent will have authority to employ other persons as necessary to enable the agent to properly exercise the powers granted in this form, but your agent will have to make all discretionary decisions. If you want to give your agent the right to delegate discretionary decision-making powers to others, you should keep paragraph 4, otherwise it should be struck out.) </w:t>
       </w:r>
     </w:p>
     <w:p>
@@ -2389,11 +1648,9 @@
       <w:r>
         <w:t xml:space="preserve"> if </w:t>
       </w:r>
-      <w:proofErr w:type="spellStart"/>
       <w:r>
         <w:t>delegate_decisions</w:t>
       </w:r>
-      <w:proofErr w:type="spellEnd"/>
       <w:r>
         <w:t xml:space="preserve"> == </w:t>
       </w:r>
@@ -2410,34 +1667,10 @@
         <w:t>orney at the time of reference.</w:t>
       </w:r>
       <w:r>
-        <w:t xml:space="preserve">{% </w:t>
-      </w:r>
-      <w:proofErr w:type="spellStart"/>
-      <w:r>
-        <w:t>elif</w:t>
-      </w:r>
-      <w:proofErr w:type="spellEnd"/>
-      <w:r>
-        <w:t xml:space="preserve"> </w:t>
-      </w:r>
-      <w:proofErr w:type="spellStart"/>
-      <w:r>
-        <w:t>delegate_decisions</w:t>
-      </w:r>
-      <w:proofErr w:type="spellEnd"/>
-      <w:r>
-        <w:t xml:space="preserve"> == “authorized” %}My agent shall have the right by written instrument to delegate any or all of the foregoing powers involving discretionary decision-making to {{</w:t>
-      </w:r>
-      <w:proofErr w:type="spellStart"/>
-      <w:r>
-        <w:t>delegate.</w:t>
-      </w:r>
-      <w:r>
-        <w:t>name_full</w:t>
-      </w:r>
-      <w:proofErr w:type="spellEnd"/>
-      <w:r>
-        <w:t>(</w:t>
+        <w:t>{% elif delegate_decisions == “authorized” %}My agent shall have the right by written instrument to delegate any or all of the foregoing powers involving discretionary decision-making to {{delegate.</w:t>
+      </w:r>
+      <w:r>
+        <w:t>name_full(</w:t>
       </w:r>
       <w:r>
         <w:t>)}}, but such delegation may be amended or revoked by any agent (including any successor) named by me who is acting under this power of attorney at the time of reference.</w:t>
@@ -2515,11 +1748,9 @@
       <w:r>
         <w:t xml:space="preserve"> if </w:t>
       </w:r>
-      <w:proofErr w:type="spellStart"/>
       <w:r>
         <w:t>agent_compensation</w:t>
       </w:r>
-      <w:proofErr w:type="spellEnd"/>
       <w:r>
         <w:t xml:space="preserve"> == </w:t>
       </w:r>
@@ -2539,31 +1770,7 @@
         <w:t>My agent shall be entitled to reasonable compensation for services rendered as agent under this power of attorney.</w:t>
       </w:r>
       <w:r>
-        <w:t xml:space="preserve">{% </w:t>
-      </w:r>
-      <w:proofErr w:type="spellStart"/>
-      <w:r>
-        <w:t>elif</w:t>
-      </w:r>
-      <w:proofErr w:type="spellEnd"/>
-      <w:r>
-        <w:t xml:space="preserve"> </w:t>
-      </w:r>
-      <w:proofErr w:type="spellStart"/>
-      <w:r>
-        <w:t>agent_compensation</w:t>
-      </w:r>
-      <w:proofErr w:type="spellEnd"/>
-      <w:r>
-        <w:t xml:space="preserve"> == “</w:t>
-      </w:r>
-      <w:proofErr w:type="spellStart"/>
-      <w:r>
-        <w:t>with_limits</w:t>
-      </w:r>
-      <w:proofErr w:type="spellEnd"/>
-      <w:r>
-        <w:t>” %}My agent shall be entitled to compensation not to exceed</w:t>
+        <w:t>{% elif agent_compensation == “with_limits” %}My agent shall be entitled to compensation not to exceed</w:t>
       </w:r>
       <w:r>
         <w:t xml:space="preserve"> </w:t>
@@ -2574,11 +1781,9 @@
       <w:r>
         <w:t>currency(</w:t>
       </w:r>
-      <w:proofErr w:type="spellStart"/>
       <w:r>
         <w:t>compensate_amount</w:t>
       </w:r>
-      <w:proofErr w:type="spellEnd"/>
       <w:r>
         <w:t>)</w:t>
       </w:r>
@@ -2589,105 +1794,38 @@
         <w:t xml:space="preserve"> </w:t>
       </w:r>
       <w:r>
-        <w:t>{{</w:t>
-      </w:r>
-      <w:proofErr w:type="spellStart"/>
-      <w:r>
-        <w:t>compensate_time</w:t>
-      </w:r>
-      <w:r>
-        <w:t>.lower</w:t>
-      </w:r>
-      <w:proofErr w:type="spellEnd"/>
-      <w:r>
-        <w:t>()</w:t>
-      </w:r>
-      <w:r>
-        <w:t xml:space="preserve">}} for services rendered as agent under this power of attorney.{% </w:t>
-      </w:r>
-      <w:proofErr w:type="spellStart"/>
-      <w:r>
-        <w:t>elif</w:t>
-      </w:r>
-      <w:proofErr w:type="spellEnd"/>
-      <w:r>
-        <w:t xml:space="preserve"> </w:t>
-      </w:r>
-      <w:proofErr w:type="spellStart"/>
-      <w:r>
-        <w:t>agent_compensation</w:t>
-      </w:r>
-      <w:proofErr w:type="spellEnd"/>
-      <w:r>
-        <w:t xml:space="preserve"> == “</w:t>
-      </w:r>
-      <w:proofErr w:type="spellStart"/>
-      <w:r>
-        <w:t>expenses_only</w:t>
-      </w:r>
-      <w:proofErr w:type="spellEnd"/>
-      <w:r>
-        <w:t>” %}My agent</w:t>
-      </w:r>
-      <w:r>
-        <w:t xml:space="preserve"> shall not be entitled to reasonable compensation for their services. They will only be entitled to reimbursement for reasonable </w:t>
-      </w:r>
-      <w:proofErr w:type="gramStart"/>
-      <w:r>
-        <w:t>expenses.</w:t>
-      </w:r>
-      <w:r>
-        <w:t>{</w:t>
-      </w:r>
-      <w:proofErr w:type="gramEnd"/>
-      <w:r>
-        <w:t>%</w:t>
-      </w:r>
-      <w:r>
-        <w:t xml:space="preserve"> else </w:t>
-      </w:r>
-      <w:proofErr w:type="gramStart"/>
-      <w:r>
-        <w:t>%}</w:t>
+        <w:t>{{compensate_time</w:t>
+      </w:r>
+      <w:r>
+        <w:t>.lower()</w:t>
+      </w:r>
+      <w:r>
+        <w:t>}} for services rendered as agent under this power of attorney.{% elif agent_compensation == “expenses_only” %}My agent</w:t>
+      </w:r>
+      <w:r>
+        <w:t xml:space="preserve"> shall not be entitled to reasonable compensation for their services. They will only be entitled to reimbursement for reasonable expenses.</w:t>
+      </w:r>
+      <w:r>
+        <w:t>{%</w:t>
+      </w:r>
+      <w:r>
+        <w:t xml:space="preserve"> else %}</w:t>
       </w:r>
       <w:r>
         <w:rPr>
           <w:strike/>
         </w:rPr>
-        <w:t>My</w:t>
-      </w:r>
-      <w:proofErr w:type="gramEnd"/>
-      <w:r>
-        <w:rPr>
-          <w:strike/>
-        </w:rPr>
-        <w:t xml:space="preserve"> agent shall be entitled to reasonable compensation for services rendered as agent under this power of </w:t>
-      </w:r>
-      <w:proofErr w:type="gramStart"/>
-      <w:r>
-        <w:rPr>
-          <w:strike/>
-        </w:rPr>
-        <w:t>attorney</w:t>
+        <w:t>My agent shall be entitled to reasonable compensation for services rendered as agent under this power of attorney</w:t>
       </w:r>
       <w:r>
         <w:t>.</w:t>
       </w:r>
       <w:r>
-        <w:t>{</w:t>
-      </w:r>
-      <w:proofErr w:type="gramEnd"/>
-      <w:r>
-        <w:t>%</w:t>
-      </w:r>
-      <w:r>
-        <w:t xml:space="preserve"> </w:t>
-      </w:r>
-      <w:proofErr w:type="gramStart"/>
-      <w:r>
-        <w:t>endif %}</w:t>
-      </w:r>
-      <w:proofErr w:type="gramEnd"/>
+        <w:t>{%</w:t>
+      </w:r>
+      <w:r>
+        <w:t xml:space="preserve"> endif %}</w:t>
+      </w:r>
       <w:r>
         <w:t xml:space="preserve"> </w:t>
       </w:r>
@@ -2748,16 +1886,11 @@
         <w:t xml:space="preserve"> </w:t>
       </w:r>
       <w:r>
-        <w:t xml:space="preserve">{% if </w:t>
-      </w:r>
-      <w:proofErr w:type="spellStart"/>
-      <w:r>
-        <w:t>effective_</w:t>
+        <w:t>{% if effective_</w:t>
       </w:r>
       <w:r>
         <w:t>date_choice</w:t>
       </w:r>
-      <w:proofErr w:type="spellEnd"/>
       <w:r>
         <w:t xml:space="preserve"> == </w:t>
       </w:r>
@@ -2777,29 +1910,7 @@
         <w:t>nly during times when a doctor has decided that I cannot make decisions for myself</w:t>
       </w:r>
       <w:r>
-        <w:t xml:space="preserve">{% </w:t>
-      </w:r>
-      <w:proofErr w:type="spellStart"/>
-      <w:r>
-        <w:t>elif</w:t>
-      </w:r>
-      <w:proofErr w:type="spellEnd"/>
-      <w:r>
-        <w:t xml:space="preserve"> </w:t>
-      </w:r>
-      <w:proofErr w:type="spellStart"/>
-      <w:r>
-        <w:t>effective_date_choice</w:t>
-      </w:r>
-      <w:proofErr w:type="spellEnd"/>
-      <w:r>
-        <w:t xml:space="preserve"> == “detained” %}</w:t>
-      </w:r>
-      <w:r>
-        <w:t xml:space="preserve"> </w:t>
-      </w:r>
-      <w:r>
-        <w:t>o</w:t>
+        <w:t>{% elif effective_date_choice == “detained” %}o</w:t>
       </w:r>
       <w:r>
         <w:t>nly if I am arrested, detained, or deported by law enforcement and I am unable to make</w:t>
@@ -2811,35 +1922,47 @@
         <w:t>financial decisions</w:t>
       </w:r>
       <w:r>
-        <w:t xml:space="preserve">{% </w:t>
-      </w:r>
-      <w:proofErr w:type="spellStart"/>
-      <w:r>
-        <w:t>elif</w:t>
-      </w:r>
-      <w:proofErr w:type="spellEnd"/>
-      <w:r>
-        <w:t xml:space="preserve"> </w:t>
-      </w:r>
-      <w:proofErr w:type="spellStart"/>
-      <w:r>
-        <w:t>effective_date_choice</w:t>
-      </w:r>
-      <w:proofErr w:type="spellEnd"/>
-      <w:r>
-        <w:t xml:space="preserve"> == “other” %}on </w:t>
-      </w:r>
-      <w:r>
-        <w:t>{{</w:t>
-      </w:r>
-      <w:proofErr w:type="spellStart"/>
-      <w:r>
-        <w:t>effective_date</w:t>
+        <w:t>{% elif effective_date_choice == “immigration” %}w</w:t>
+      </w:r>
+      <w:r>
+        <w:t>hen an Adverse Immigration Action occurs, defined as</w:t>
+      </w:r>
+      <w:r>
+        <w:t xml:space="preserve"> an</w:t>
+      </w:r>
+      <w:r>
+        <w:t xml:space="preserve"> arrest, detention, or apprehension by ICE, CBP, or DHS, and/or any other federal action restricting </w:t>
+      </w:r>
+      <w:r>
+        <w:t xml:space="preserve">my </w:t>
+      </w:r>
+      <w:r>
+        <w:t>ability to be in</w:t>
+      </w:r>
+      <w:r>
+        <w:t xml:space="preserve"> or manage affairs in</w:t>
+      </w:r>
+      <w:r>
+        <w:t xml:space="preserve"> the U</w:t>
+      </w:r>
+      <w:r>
+        <w:t xml:space="preserve">nited </w:t>
+      </w:r>
+      <w:r>
+        <w:t>S</w:t>
+      </w:r>
+      <w:r>
+        <w:t>tates</w:t>
+      </w:r>
+      <w:r>
+        <w:t xml:space="preserve">{% elif effective_date_choice == “other” %}on </w:t>
+      </w:r>
+      <w:r>
+        <w:t>{{effective_date</w:t>
       </w:r>
       <w:r>
         <w:t>_text</w:t>
       </w:r>
-      <w:proofErr w:type="spellEnd"/>
       <w:r>
         <w:t>}}{% else %}</w:t>
       </w:r>
@@ -2908,21 +2031,13 @@
         <w:t xml:space="preserve">of attorney shall terminate </w:t>
       </w:r>
       <w:r>
-        <w:t xml:space="preserve">{% if </w:t>
-      </w:r>
-      <w:proofErr w:type="spellStart"/>
-      <w:r>
-        <w:t>end_</w:t>
+        <w:t>{% if end_</w:t>
       </w:r>
       <w:r>
         <w:t>at</w:t>
       </w:r>
       <w:r>
-        <w:t>_death</w:t>
-      </w:r>
-      <w:proofErr w:type="spellEnd"/>
-      <w:r>
-        <w:t xml:space="preserve"> == </w:t>
+        <w:t xml:space="preserve">_death == </w:t>
       </w:r>
       <w:r>
         <w:t>False</w:t>
@@ -2931,21 +2046,7 @@
         <w:t xml:space="preserve"> %}</w:t>
       </w:r>
       <w:r>
-        <w:t xml:space="preserve">{% if </w:t>
-      </w:r>
-      <w:proofErr w:type="spellStart"/>
-      <w:r>
-        <w:t>end_date_choice</w:t>
-      </w:r>
-      <w:proofErr w:type="spellEnd"/>
-      <w:r>
-        <w:t xml:space="preserve"> == “ doctor” %}</w:t>
-      </w:r>
-      <w:r>
-        <w:t xml:space="preserve"> </w:t>
-      </w:r>
-      <w:r>
-        <w:t>when my agent</w:t>
+        <w:t>{% if end_date_choice == “ doctor” %}when my agent</w:t>
       </w:r>
       <w:r>
         <w:t xml:space="preserve"> </w:t>
@@ -2975,51 +2076,59 @@
         <w:t xml:space="preserve"> my financial affairs</w:t>
       </w:r>
       <w:r>
-        <w:t xml:space="preserve">{% </w:t>
-      </w:r>
-      <w:proofErr w:type="spellStart"/>
-      <w:r>
-        <w:t>elif</w:t>
-      </w:r>
-      <w:proofErr w:type="spellEnd"/>
-      <w:r>
-        <w:t xml:space="preserve"> </w:t>
-      </w:r>
-      <w:proofErr w:type="spellStart"/>
-      <w:r>
-        <w:t>end_date_choice</w:t>
-      </w:r>
-      <w:proofErr w:type="spellEnd"/>
-      <w:r>
-        <w:t xml:space="preserve"> == “custody” %}when I have been released from custody{% </w:t>
-      </w:r>
-      <w:proofErr w:type="spellStart"/>
-      <w:r>
-        <w:t>elif</w:t>
-      </w:r>
-      <w:proofErr w:type="spellEnd"/>
-      <w:r>
-        <w:t xml:space="preserve"> </w:t>
-      </w:r>
-      <w:proofErr w:type="spellStart"/>
-      <w:r>
-        <w:t>end_date_choice</w:t>
-      </w:r>
-      <w:proofErr w:type="spellEnd"/>
-      <w:r>
-        <w:t xml:space="preserve"> == “other” %}on {</w:t>
-      </w:r>
-      <w:r>
-        <w:t>{</w:t>
-      </w:r>
-      <w:proofErr w:type="spellStart"/>
-      <w:r>
-        <w:t>end_date</w:t>
+        <w:t>{% elif end_date_choice == “custody” %}when I have been released from custody</w:t>
+      </w:r>
+      <w:r>
+        <w:t>{% elif end_date_choice == “</w:t>
+      </w:r>
+      <w:r>
+        <w:t>immigration</w:t>
+      </w:r>
+      <w:r>
+        <w:t>” %}</w:t>
+      </w:r>
+      <w:r>
+        <w:t>once the Adverse Immigration Action is resolved</w:t>
+      </w:r>
+      <w:r>
+        <w:t xml:space="preserve"> and I confirm in writing my intent to resume managing my affairs.</w:t>
+      </w:r>
+      <w:r>
+        <w:t xml:space="preserve"> </w:t>
+      </w:r>
+      <w:r>
+        <w:t>R</w:t>
+      </w:r>
+      <w:r>
+        <w:t xml:space="preserve">esolution of the </w:t>
+      </w:r>
+      <w:r>
+        <w:t>A</w:t>
+      </w:r>
+      <w:r>
+        <w:t xml:space="preserve">dverse </w:t>
+      </w:r>
+      <w:r>
+        <w:t>I</w:t>
+      </w:r>
+      <w:r>
+        <w:t>mmigration Action may include: execution or cancellation of a removal order, grant of immigration relief or protection, end of removal proceedings,</w:t>
+      </w:r>
+      <w:r>
+        <w:t xml:space="preserve"> or</w:t>
+      </w:r>
+      <w:r>
+        <w:t xml:space="preserve"> release from immigration detention</w:t>
+      </w:r>
+      <w:r>
+        <w:t>{% elif end_date_choice == “other” %}on {</w:t>
+      </w:r>
+      <w:r>
+        <w:t>{end_date</w:t>
       </w:r>
       <w:r>
         <w:t>_text</w:t>
       </w:r>
-      <w:proofErr w:type="spellEnd"/>
       <w:r>
         <w:t>}}</w:t>
       </w:r>
@@ -3118,53 +2227,34 @@
         <w:t>If any agent named by me shall die, become incompetent, resign or refuse to accept the office of agent, I name the following (each to act alone and successively, in the order named)</w:t>
       </w:r>
       <w:r>
-        <w:t xml:space="preserve"> as successor(s) to such </w:t>
-      </w:r>
-      <w:proofErr w:type="gramStart"/>
-      <w:r>
-        <w:t>agent:</w:t>
-      </w:r>
-      <w:r>
-        <w:t>{</w:t>
-      </w:r>
-      <w:proofErr w:type="gramEnd"/>
-      <w:r>
-        <w:t>%</w:t>
+        <w:t xml:space="preserve"> as successor(s) to such agent:</w:t>
+      </w:r>
+      <w:r>
+        <w:t>{%</w:t>
       </w:r>
       <w:r>
         <w:t xml:space="preserve"> if </w:t>
       </w:r>
-      <w:proofErr w:type="spellStart"/>
       <w:r>
         <w:t>any_successors</w:t>
       </w:r>
-      <w:proofErr w:type="spellEnd"/>
-      <w:r>
-        <w:t xml:space="preserve"> == </w:t>
-      </w:r>
-      <w:proofErr w:type="gramStart"/>
-      <w:r>
-        <w:t>True %}</w:t>
-      </w:r>
-      <w:proofErr w:type="gramEnd"/>
-    </w:p>
-    <w:p>
-      <w:pPr>
-        <w:spacing w:after="0" w:line="259" w:lineRule="auto"/>
-        <w:ind w:left="0" w:firstLine="0"/>
-        <w:jc w:val="left"/>
-      </w:pPr>
-      <w:r>
+      <w:r>
+        <w:t xml:space="preserve"> == True %}</w:t>
+      </w:r>
+    </w:p>
+    <w:p>
+      <w:pPr>
+        <w:spacing w:after="0" w:line="259" w:lineRule="auto"/>
+        <w:ind w:left="0" w:firstLine="0"/>
+        <w:jc w:val="left"/>
+      </w:pPr>
+      <w:r>
+        <w:lastRenderedPageBreak/>
         <w:t>{%</w:t>
       </w:r>
       <w:r>
-        <w:t xml:space="preserve"> for person in </w:t>
-      </w:r>
-      <w:proofErr w:type="gramStart"/>
-      <w:r>
-        <w:t>successors %}</w:t>
-      </w:r>
-      <w:proofErr w:type="gramEnd"/>
+        <w:t xml:space="preserve"> for person in successors %}</w:t>
+      </w:r>
     </w:p>
     <w:p>
       <w:pPr>
@@ -3176,18 +2266,10 @@
         <w:ind w:right="64"/>
       </w:pPr>
       <w:r>
-        <w:t>{{</w:t>
-      </w:r>
-      <w:proofErr w:type="spellStart"/>
-      <w:r>
-        <w:t>person.</w:t>
-      </w:r>
-      <w:r>
-        <w:t>name_full</w:t>
-      </w:r>
-      <w:proofErr w:type="spellEnd"/>
-      <w:r>
-        <w:t>(</w:t>
+        <w:t>{{person.</w:t>
+      </w:r>
+      <w:r>
+        <w:t>name_full(</w:t>
       </w:r>
       <w:r>
         <w:t>)</w:t>
@@ -3196,26 +2278,10 @@
         <w:t xml:space="preserve">}}, </w:t>
       </w:r>
       <w:r>
-        <w:t xml:space="preserve">{% if </w:t>
-      </w:r>
-      <w:proofErr w:type="spellStart"/>
-      <w:r>
-        <w:t>person.in_america</w:t>
-      </w:r>
-      <w:proofErr w:type="spellEnd"/>
-      <w:r>
-        <w:t xml:space="preserve"> == True %}</w:t>
-      </w:r>
-      <w:r>
-        <w:t>{{</w:t>
-      </w:r>
-      <w:proofErr w:type="spellStart"/>
-      <w:r>
-        <w:t>person.address.on_one_line</w:t>
-      </w:r>
-      <w:proofErr w:type="spellEnd"/>
-      <w:r>
-        <w:t>(</w:t>
+        <w:t>{% if person.in_america == True %}</w:t>
+      </w:r>
+      <w:r>
+        <w:t>{{person.address.on_one_line(</w:t>
       </w:r>
       <w:r>
         <w:t>bare=True</w:t>
@@ -3230,34 +2296,10 @@
         <w:t>{% else %}{{person.intl_address_1}}, {{person.intl_address_2}}{% endif %}</w:t>
       </w:r>
       <w:r>
-        <w:t xml:space="preserve">{% if </w:t>
-      </w:r>
-      <w:proofErr w:type="spellStart"/>
-      <w:r>
-        <w:t>person.phone_number</w:t>
-      </w:r>
-      <w:proofErr w:type="spellEnd"/>
-      <w:r>
-        <w:t xml:space="preserve"> != “” %}</w:t>
-      </w:r>
-      <w:r>
-        <w:t>, {{</w:t>
-      </w:r>
-      <w:proofErr w:type="spellStart"/>
-      <w:r>
-        <w:t>phone_number_formatted</w:t>
-      </w:r>
-      <w:proofErr w:type="spellEnd"/>
-      <w:r>
-        <w:t>(</w:t>
-      </w:r>
-      <w:proofErr w:type="spellStart"/>
-      <w:r>
-        <w:t>person.phone_number</w:t>
-      </w:r>
-      <w:proofErr w:type="spellEnd"/>
-      <w:r>
-        <w:t>)}}</w:t>
+        <w:t>{% if person.phone_number != “” %}</w:t>
+      </w:r>
+      <w:r>
+        <w:t>, {{phone_number_formatted(person.phone_number)}}</w:t>
       </w:r>
       <w:r>
         <w:t>{% endif %}</w:t>
@@ -3271,32 +2313,11 @@
         <w:t>{%</w:t>
       </w:r>
       <w:r>
-        <w:t xml:space="preserve"> </w:t>
-      </w:r>
-      <w:proofErr w:type="spellStart"/>
-      <w:r>
-        <w:t>endfor</w:t>
-      </w:r>
-      <w:proofErr w:type="spellEnd"/>
-      <w:r>
-        <w:t xml:space="preserve"> </w:t>
-      </w:r>
-      <w:proofErr w:type="gramStart"/>
-      <w:r>
-        <w:t>%}</w:t>
-      </w:r>
-      <w:r>
-        <w:t>{</w:t>
-      </w:r>
-      <w:proofErr w:type="gramEnd"/>
-      <w:r>
-        <w:t xml:space="preserve">% </w:t>
-      </w:r>
-      <w:proofErr w:type="gramStart"/>
-      <w:r>
-        <w:t>else %}</w:t>
-      </w:r>
-      <w:proofErr w:type="gramEnd"/>
+        <w:t xml:space="preserve"> endfor %}</w:t>
+      </w:r>
+      <w:r>
+        <w:t>{% else %}</w:t>
+      </w:r>
     </w:p>
     <w:p>
       <w:pPr>
@@ -3308,31 +2329,17 @@
         <w:ind w:left="-5" w:right="64" w:firstLine="5"/>
       </w:pPr>
       <w:r>
-        <w:lastRenderedPageBreak/>
         <w:t xml:space="preserve">    </w:t>
       </w:r>
       <w:r>
-        <w:t xml:space="preserve">I choose not to name a successor </w:t>
-      </w:r>
-      <w:proofErr w:type="gramStart"/>
-      <w:r>
-        <w:t>agent.</w:t>
-      </w:r>
-      <w:r>
-        <w:t>{</w:t>
-      </w:r>
-      <w:proofErr w:type="gramEnd"/>
-      <w:r>
-        <w:t>%</w:t>
-      </w:r>
-      <w:r>
-        <w:t xml:space="preserve"> </w:t>
-      </w:r>
-      <w:proofErr w:type="gramStart"/>
-      <w:r>
-        <w:t>endif %}</w:t>
-      </w:r>
-      <w:proofErr w:type="gramEnd"/>
+        <w:t>I choose not to name a successor agent.</w:t>
+      </w:r>
+      <w:r>
+        <w:t>{%</w:t>
+      </w:r>
+      <w:r>
+        <w:t xml:space="preserve"> endif %}</w:t>
+      </w:r>
     </w:p>
     <w:p>
       <w:pPr>
@@ -3346,15 +2353,7 @@
         <w:ind w:left="-5" w:right="64"/>
       </w:pPr>
       <w:r>
-        <w:t xml:space="preserve">For purposes of this paragraph 8, a person shall </w:t>
-      </w:r>
-      <w:proofErr w:type="gramStart"/>
-      <w:r>
-        <w:t>be considered to be</w:t>
-      </w:r>
-      <w:proofErr w:type="gramEnd"/>
-      <w:r>
-        <w:t xml:space="preserve"> incompetent if and while the person is a minor or an adjudicated incompetent or disabled person or the person is unable to give prompt and intelligent consideration to business matters, as certified by a licensed physician. </w:t>
+        <w:t xml:space="preserve">For purposes of this paragraph 8, a person shall be considered to be incompetent if and while the person is a minor or an adjudicated incompetent or disabled person or the person is unable to give prompt and intelligent consideration to business matters, as certified by a licensed physician. </w:t>
       </w:r>
     </w:p>
     <w:p>
@@ -3408,11 +2407,9 @@
       <w:r>
         <w:t xml:space="preserve"> if </w:t>
       </w:r>
-      <w:proofErr w:type="spellStart"/>
       <w:r>
         <w:t>is_guardian</w:t>
       </w:r>
-      <w:proofErr w:type="spellEnd"/>
       <w:r>
         <w:t xml:space="preserve"> == True %}</w:t>
       </w:r>
@@ -3457,15 +2454,7 @@
         <w:ind w:right="64"/>
       </w:pPr>
       <w:r>
-        <w:t xml:space="preserve">I am fully informed as to all the contents of this form and understand the full </w:t>
-      </w:r>
-      <w:proofErr w:type="gramStart"/>
-      <w:r>
-        <w:t>import</w:t>
-      </w:r>
-      <w:proofErr w:type="gramEnd"/>
-      <w:r>
-        <w:t xml:space="preserve"> of this grant of powers to my agent. </w:t>
+        <w:t xml:space="preserve">I am fully informed as to all the contents of this form and understand the full import of this grant of powers to my agent. </w:t>
       </w:r>
     </w:p>
     <w:p>
@@ -3514,15 +2503,7 @@
         <w:ind w:right="64"/>
       </w:pPr>
       <w:r>
-        <w:t xml:space="preserve">The Notice to </w:t>
-      </w:r>
-      <w:proofErr w:type="gramStart"/>
-      <w:r>
-        <w:t>Agent</w:t>
-      </w:r>
-      <w:proofErr w:type="gramEnd"/>
-      <w:r>
-        <w:t xml:space="preserve">, as set out below, is incorporated by reference and included as part of this form. </w:t>
+        <w:t xml:space="preserve">The Notice to Agent, as set out below, is incorporated by reference and included as part of this form. </w:t>
       </w:r>
     </w:p>
     <w:p>
@@ -3542,6 +2523,7 @@
         <w:jc w:val="left"/>
       </w:pPr>
       <w:r>
+        <w:lastRenderedPageBreak/>
         <w:t xml:space="preserve"> </w:t>
       </w:r>
     </w:p>
@@ -3555,11 +2537,7 @@
         <w:jc w:val="left"/>
       </w:pPr>
       <w:r>
-        <w:t>Dated: _______________</w:t>
-      </w:r>
-      <w:proofErr w:type="gramStart"/>
-      <w:r>
-        <w:t xml:space="preserve">_ </w:t>
+        <w:t xml:space="preserve">Dated: ________________ </w:t>
       </w:r>
       <w:r>
         <w:tab/>
@@ -3567,11 +2545,7 @@
       </w:r>
       <w:r>
         <w:tab/>
-        <w:t>Signed</w:t>
-      </w:r>
-      <w:proofErr w:type="gramEnd"/>
-      <w:r>
-        <w:t xml:space="preserve">: _____________________________ </w:t>
+        <w:t xml:space="preserve">Signed: _____________________________ </w:t>
       </w:r>
     </w:p>
     <w:p>
@@ -3581,29 +2555,43 @@
         <w:jc w:val="right"/>
       </w:pPr>
       <w:r>
-        <w:t>{{</w:t>
-      </w:r>
-      <w:proofErr w:type="spellStart"/>
-      <w:r>
-        <w:t>principal.</w:t>
-      </w:r>
-      <w:r>
-        <w:t>name_</w:t>
-      </w:r>
-      <w:proofErr w:type="gramStart"/>
-      <w:r>
-        <w:t>full</w:t>
-      </w:r>
-      <w:proofErr w:type="spellEnd"/>
+        <w:t>{{principal.</w:t>
+      </w:r>
+      <w:r>
+        <w:t>name_full(</w:t>
+      </w:r>
+      <w:r>
+        <w:t>)}}</w:t>
+      </w:r>
+      <w:r>
+        <w:t xml:space="preserve"> </w:t>
+      </w:r>
+    </w:p>
+    <w:p>
+      <w:pPr>
+        <w:spacing w:after="0" w:line="259" w:lineRule="auto"/>
+        <w:ind w:left="0" w:firstLine="0"/>
+        <w:jc w:val="left"/>
+      </w:pPr>
+      <w:r>
+        <w:t xml:space="preserve"> </w:t>
+      </w:r>
+    </w:p>
+    <w:p>
+      <w:pPr>
+        <w:ind w:left="-5" w:right="64"/>
+      </w:pPr>
       <w:r>
         <w:t>(</w:t>
       </w:r>
-      <w:proofErr w:type="gramEnd"/>
-      <w:r>
-        <w:t>)}}</w:t>
-      </w:r>
-      <w:r>
-        <w:t xml:space="preserve"> </w:t>
+      <w:r>
+        <w:rPr>
+          <w:b/>
+        </w:rPr>
+        <w:t>NOTE</w:t>
+      </w:r>
+      <w:r>
+        <w:t xml:space="preserve">: This power of attorney will not be effective unless it is signed by at least one witness and your signature is notarized, using the form below. The notary may not also sign as a witness.) </w:t>
       </w:r>
     </w:p>
     <w:p>
@@ -3621,49 +2609,13 @@
         <w:ind w:left="-5" w:right="64"/>
       </w:pPr>
       <w:r>
-        <w:t>(</w:t>
-      </w:r>
-      <w:r>
-        <w:rPr>
-          <w:b/>
-        </w:rPr>
-        <w:t>NOTE</w:t>
-      </w:r>
-      <w:r>
-        <w:t xml:space="preserve">: This power of attorney will not be effective unless it is signed by at least one witness and your signature is notarized, using the form below. The notary may not also sign as a witness.) </w:t>
-      </w:r>
-    </w:p>
-    <w:p>
-      <w:pPr>
-        <w:spacing w:after="0" w:line="259" w:lineRule="auto"/>
-        <w:ind w:left="0" w:firstLine="0"/>
-        <w:jc w:val="left"/>
-      </w:pPr>
-      <w:r>
-        <w:t xml:space="preserve"> </w:t>
-      </w:r>
-    </w:p>
-    <w:p>
-      <w:pPr>
-        <w:ind w:left="-5" w:right="64"/>
-      </w:pPr>
-      <w:r>
-        <w:lastRenderedPageBreak/>
         <w:t xml:space="preserve">The undersigned witness certifies that </w:t>
       </w:r>
       <w:r>
-        <w:t>{{</w:t>
-      </w:r>
-      <w:proofErr w:type="spellStart"/>
-      <w:r>
-        <w:t>principal.</w:t>
-      </w:r>
-      <w:r>
-        <w:t>name_full</w:t>
-      </w:r>
-      <w:proofErr w:type="spellEnd"/>
-      <w:r>
-        <w:t>(</w:t>
+        <w:t>{{principal.</w:t>
+      </w:r>
+      <w:r>
+        <w:t>name_full(</w:t>
       </w:r>
       <w:r>
         <w:t>)}}</w:t>
@@ -3691,17 +2643,10 @@
         <w:jc w:val="left"/>
       </w:pPr>
       <w:r>
-        <w:t>Dated: ____________</w:t>
-      </w:r>
-      <w:proofErr w:type="gramStart"/>
-      <w:r>
-        <w:t xml:space="preserve">_  </w:t>
+        <w:t xml:space="preserve">Dated: _____________  </w:t>
       </w:r>
       <w:r>
         <w:tab/>
-      </w:r>
-      <w:proofErr w:type="gramEnd"/>
-      <w:r>
         <w:t xml:space="preserve">Signed:  __________________________________ </w:t>
       </w:r>
     </w:p>
@@ -3758,24 +2703,20 @@
         <w:t>The undersigned witness certifies that</w:t>
       </w:r>
       <w:r>
-        <w:t xml:space="preserve"> {{</w:t>
-      </w:r>
-      <w:proofErr w:type="spellStart"/>
-      <w:r>
-        <w:t>principal.</w:t>
-      </w:r>
-      <w:r>
-        <w:t>name_full</w:t>
-      </w:r>
-      <w:proofErr w:type="spellEnd"/>
-      <w:r>
-        <w:t>(</w:t>
+        <w:t xml:space="preserve"> {{principal.</w:t>
+      </w:r>
+      <w:r>
+        <w:t>name_full(</w:t>
       </w:r>
       <w:r>
         <w:t>)}}</w:t>
       </w:r>
       <w:r>
-        <w:t xml:space="preserve">, known to me to be the same person whose name is subscribed as principal to the foregoing power of attorney, appeared before me and the notary public and acknowledged signing and delivering the instrument as the free and voluntary act of the principal, for the uses and purposes therein set forth. I believe him or her to be of sound mind and memory. The undersigned witness also certifies that the witness is not: (a) the attending physician or mental health service provider or a relative of the physician or provider; (b) an owner, operator, or relative of an owner or operator of a health care facility in which the principal is a patient or resident; (c) a parent, sibling, descendant, or any spouse of such parent, sibling, or descendant of either the principal or any agent or successor agent under the foregoing power of attorney, whether such relationship is by blood, marriage, or adoption; or (d) an agent or successor agent under the foregoing power of attorney. </w:t>
+        <w:t xml:space="preserve">, known to me to be the same person whose name is subscribed as principal to the foregoing power of attorney, appeared before me and the notary public and acknowledged signing and delivering the instrument as the free and voluntary act of the principal, for the uses and purposes therein set forth. I believe him or her to be of sound mind and memory. The undersigned witness also certifies that the witness is not: (a) the attending physician or mental health service provider or a relative of the physician or provider; (b) an owner, operator, or relative of an owner or operator of a health care facility in </w:t>
+      </w:r>
+      <w:r>
+        <w:lastRenderedPageBreak/>
+        <w:t xml:space="preserve">which the principal is a patient or resident; (c) a parent, sibling, descendant, or any spouse of such parent, sibling, or descendant of either the principal or any agent or successor agent under the foregoing power of attorney, whether such relationship is by blood, marriage, or adoption; or (d) an agent or successor agent under the foregoing power of attorney. </w:t>
       </w:r>
     </w:p>
     <w:p>
@@ -3797,19 +2738,11 @@
         <w:jc w:val="left"/>
       </w:pPr>
       <w:r>
-        <w:t>Dated: _______________</w:t>
-      </w:r>
-      <w:proofErr w:type="gramStart"/>
-      <w:r>
-        <w:t xml:space="preserve">_ </w:t>
+        <w:t xml:space="preserve">Dated: ________________ </w:t>
       </w:r>
       <w:r>
         <w:tab/>
-        <w:t>Signed</w:t>
-      </w:r>
-      <w:proofErr w:type="gramEnd"/>
-      <w:r>
-        <w:t xml:space="preserve">:  __________________________________ </w:t>
+        <w:t xml:space="preserve">Signed:  __________________________________ </w:t>
       </w:r>
     </w:p>
     <w:p>
@@ -3837,16 +2770,7 @@
         <w:ind w:left="-5" w:right="64"/>
       </w:pPr>
       <w:r>
-        <w:lastRenderedPageBreak/>
-        <w:t>State of   ___________________________</w:t>
-      </w:r>
-      <w:proofErr w:type="gramStart"/>
-      <w:r>
-        <w:t>_ )</w:t>
-      </w:r>
-      <w:proofErr w:type="gramEnd"/>
-      <w:r>
-        <w:t xml:space="preserve"> </w:t>
+        <w:t xml:space="preserve">State of   ____________________________ ) </w:t>
       </w:r>
     </w:p>
     <w:p>
@@ -3900,23 +2824,7 @@
         <w:ind w:left="-5" w:right="64"/>
       </w:pPr>
       <w:r>
-        <w:t xml:space="preserve">County </w:t>
-      </w:r>
-      <w:proofErr w:type="gramStart"/>
-      <w:r>
-        <w:t>of ___</w:t>
-      </w:r>
-      <w:proofErr w:type="gramEnd"/>
-      <w:r>
-        <w:t>______________________</w:t>
-      </w:r>
-      <w:proofErr w:type="gramStart"/>
-      <w:r>
-        <w:t>_  )</w:t>
-      </w:r>
-      <w:proofErr w:type="gramEnd"/>
-      <w:r>
-        <w:t xml:space="preserve"> </w:t>
+        <w:t xml:space="preserve">County of __________________________  ) </w:t>
       </w:r>
     </w:p>
     <w:p>
@@ -3968,15 +2876,7 @@
         <w:t>..............</w:t>
       </w:r>
       <w:r>
-        <w:t>..</w:t>
-      </w:r>
-      <w:proofErr w:type="gramStart"/>
-      <w:r>
-        <w:t>....)</w:t>
-      </w:r>
-      <w:proofErr w:type="gramEnd"/>
-      <w:r>
-        <w:t xml:space="preserve"> in person and acknowledged signing and delivering the instrument as the free and voluntary act of the principal, for the uses </w:t>
+        <w:t xml:space="preserve">......) in person and acknowledged signing and delivering the instrument as the free and voluntary act of the principal, for the uses </w:t>
       </w:r>
       <w:r>
         <w:t>and purposes therein set forth</w:t>
@@ -4038,15 +2938,7 @@
         <w:jc w:val="left"/>
       </w:pPr>
       <w:r>
-        <w:t>My commission expires</w:t>
-      </w:r>
-      <w:proofErr w:type="gramStart"/>
-      <w:r>
-        <w:t>:  __</w:t>
-      </w:r>
-      <w:proofErr w:type="gramEnd"/>
-      <w:r>
-        <w:t>___________________________________________ (</w:t>
+        <w:t>My commission expires:  _____________________________________________ (</w:t>
       </w:r>
       <w:r>
         <w:rPr>
@@ -4172,13 +3064,8 @@
               <w:jc w:val="left"/>
             </w:pPr>
             <w:r>
-              <w:t xml:space="preserve">my agent (and successors) </w:t>
+              <w:t>my agent (and successors) are</w:t>
             </w:r>
-            <w:proofErr w:type="gramStart"/>
-            <w:r>
-              <w:t>are</w:t>
-            </w:r>
-            <w:proofErr w:type="gramEnd"/>
             <w:r>
               <w:t xml:space="preserve"> </w:t>
             </w:r>
@@ -4229,6 +3116,7 @@
               <w:jc w:val="left"/>
             </w:pPr>
             <w:r>
+              <w:lastRenderedPageBreak/>
               <w:t xml:space="preserve">______________________________  </w:t>
             </w:r>
           </w:p>
@@ -4312,26 +3200,10 @@
               <w:jc w:val="left"/>
             </w:pPr>
             <w:r>
-              <w:t xml:space="preserve">{% if </w:t>
-            </w:r>
-            <w:proofErr w:type="spellStart"/>
-            <w:r>
-              <w:t>any_successors</w:t>
-            </w:r>
-            <w:proofErr w:type="spellEnd"/>
-            <w:r>
-              <w:t xml:space="preserve"> == True </w:t>
-            </w:r>
-            <w:proofErr w:type="gramStart"/>
-            <w:r>
-              <w:t>%}</w:t>
+              <w:t>{% if any_successors == True %}</w:t>
             </w:r>
             <w:r>
-              <w:t>{</w:t>
-            </w:r>
-            <w:proofErr w:type="gramEnd"/>
-            <w:r>
-              <w:t>% for person in successors %}</w:t>
+              <w:t>{% for person in successors %}</w:t>
             </w:r>
             <w:r>
               <w:t xml:space="preserve"> </w:t>
@@ -4472,26 +3344,10 @@
               <w:jc w:val="left"/>
             </w:pPr>
             <w:r>
-              <w:t xml:space="preserve">{% </w:t>
-            </w:r>
-            <w:proofErr w:type="spellStart"/>
-            <w:r>
-              <w:t>endfor</w:t>
-            </w:r>
-            <w:proofErr w:type="spellEnd"/>
-            <w:r>
-              <w:t xml:space="preserve"> </w:t>
-            </w:r>
-            <w:proofErr w:type="gramStart"/>
-            <w:r>
-              <w:t>%}</w:t>
+              <w:t>{% endfor %}</w:t>
             </w:r>
             <w:r>
-              <w:t>{</w:t>
-            </w:r>
-            <w:proofErr w:type="gramEnd"/>
-            <w:r>
-              <w:t>% endif %}</w:t>
+              <w:t>{% endif %}</w:t>
             </w:r>
             <w:r>
               <w:t xml:space="preserve"> </w:t>
@@ -4560,7 +3416,6 @@
         <w:ind w:left="0" w:right="58" w:hanging="14"/>
       </w:pPr>
       <w:r>
-        <w:lastRenderedPageBreak/>
         <w:t>(</w:t>
       </w:r>
       <w:r>
@@ -4591,59 +3446,17 @@
         <w:jc w:val="left"/>
       </w:pPr>
       <w:r>
-        <w:t xml:space="preserve">Name of </w:t>
-      </w:r>
-      <w:proofErr w:type="gramStart"/>
-      <w:r>
-        <w:t>preparer:{</w:t>
-      </w:r>
-      <w:proofErr w:type="gramEnd"/>
-      <w:r>
-        <w:t xml:space="preserve">% if </w:t>
-      </w:r>
-      <w:proofErr w:type="spellStart"/>
-      <w:r>
-        <w:t>for_yourself</w:t>
-      </w:r>
-      <w:proofErr w:type="spellEnd"/>
-      <w:r>
-        <w:t xml:space="preserve"> == </w:t>
-      </w:r>
-      <w:proofErr w:type="gramStart"/>
-      <w:r>
-        <w:t>False %}</w:t>
+        <w:t>Name of preparer:{% if for_yourself == False %}</w:t>
       </w:r>
       <w:r>
         <w:tab/>
-        <w:t>{{</w:t>
-      </w:r>
-      <w:proofErr w:type="spellStart"/>
-      <w:proofErr w:type="gramEnd"/>
-      <w:r>
-        <w:t>preparer.</w:t>
-      </w:r>
-      <w:r>
-        <w:t>name_</w:t>
-      </w:r>
-      <w:proofErr w:type="gramStart"/>
-      <w:r>
-        <w:t>full</w:t>
-      </w:r>
-      <w:proofErr w:type="spellEnd"/>
-      <w:r>
-        <w:t>(</w:t>
-      </w:r>
-      <w:proofErr w:type="gramEnd"/>
-      <w:r>
-        <w:t>)</w:t>
-      </w:r>
-      <w:proofErr w:type="gramStart"/>
-      <w:r>
-        <w:t>}}{</w:t>
-      </w:r>
-      <w:proofErr w:type="gramEnd"/>
-      <w:r>
-        <w:t>% else %}</w:t>
+        <w:t>{{preparer.</w:t>
+      </w:r>
+      <w:r>
+        <w:t>name_full(</w:t>
+      </w:r>
+      <w:r>
+        <w:t>)}}{% else %}</w:t>
       </w:r>
       <w:r>
         <w:tab/>
@@ -4653,21 +3466,8 @@
         <w:t>________</w:t>
       </w:r>
       <w:r>
-        <w:t>____</w:t>
-      </w:r>
-      <w:proofErr w:type="gramStart"/>
-      <w:r>
-        <w:t>_{</w:t>
-      </w:r>
-      <w:proofErr w:type="gramEnd"/>
-      <w:r>
-        <w:t xml:space="preserve">% </w:t>
-      </w:r>
-      <w:proofErr w:type="gramStart"/>
-      <w:r>
-        <w:t>endif %}</w:t>
-      </w:r>
-      <w:proofErr w:type="gramEnd"/>
+        <w:t>_____{% endif %}</w:t>
+      </w:r>
     </w:p>
     <w:p>
       <w:pPr>
@@ -4691,76 +3491,13 @@
       </w:r>
       <w:r>
         <w:tab/>
-        <w:t xml:space="preserve">{% if </w:t>
-      </w:r>
-      <w:proofErr w:type="spellStart"/>
-      <w:r>
-        <w:t>for_yourself</w:t>
-      </w:r>
-      <w:proofErr w:type="spellEnd"/>
-      <w:r>
-        <w:t xml:space="preserve"> == False and </w:t>
-      </w:r>
-      <w:proofErr w:type="spellStart"/>
-      <w:proofErr w:type="gramStart"/>
-      <w:r>
-        <w:t>preparer.address</w:t>
-      </w:r>
-      <w:proofErr w:type="gramEnd"/>
-      <w:r>
-        <w:t>.</w:t>
-      </w:r>
-      <w:proofErr w:type="gramStart"/>
-      <w:r>
-        <w:t>address</w:t>
-      </w:r>
-      <w:proofErr w:type="spellEnd"/>
-      <w:r>
-        <w:t xml:space="preserve"> !</w:t>
-      </w:r>
-      <w:proofErr w:type="gramEnd"/>
-      <w:r>
-        <w:t xml:space="preserve">= “” </w:t>
-      </w:r>
-      <w:proofErr w:type="gramStart"/>
-      <w:r>
-        <w:t>%}{</w:t>
-      </w:r>
-      <w:proofErr w:type="gramEnd"/>
-      <w:r>
-        <w:t>{</w:t>
-      </w:r>
-      <w:proofErr w:type="spellStart"/>
-      <w:proofErr w:type="gramStart"/>
-      <w:r>
-        <w:t>preparer.address</w:t>
-      </w:r>
-      <w:proofErr w:type="gramEnd"/>
-      <w:r>
-        <w:t>.</w:t>
+        <w:t>{% if for_yourself == False and preparer.address.address != “” %}{{preparer.address.</w:t>
       </w:r>
       <w:r>
         <w:t>on_one_line</w:t>
       </w:r>
-      <w:proofErr w:type="spellEnd"/>
-      <w:r>
-        <w:t>(bare=True)</w:t>
-      </w:r>
-      <w:proofErr w:type="gramStart"/>
-      <w:r>
-        <w:t>}}{</w:t>
-      </w:r>
-      <w:proofErr w:type="gramEnd"/>
-      <w:r>
-        <w:t xml:space="preserve">% else </w:t>
-      </w:r>
-      <w:proofErr w:type="gramStart"/>
-      <w:r>
-        <w:t>%}_</w:t>
-      </w:r>
-      <w:proofErr w:type="gramEnd"/>
-      <w:r>
-        <w:t>____________________________________</w:t>
+      <w:r>
+        <w:t>(bare=True)}}{% else %}_____________________________________</w:t>
       </w:r>
       <w:r>
         <w:t>_____</w:t>
@@ -4814,24 +3551,11 @@
         <w:t>______</w:t>
       </w:r>
       <w:r>
-        <w:t>_______________________________</w:t>
-      </w:r>
-      <w:proofErr w:type="gramStart"/>
-      <w:r>
-        <w:t>_</w:t>
-      </w:r>
-      <w:r>
-        <w:t>{</w:t>
-      </w:r>
-      <w:proofErr w:type="gramEnd"/>
-      <w:r>
-        <w:t xml:space="preserve">% </w:t>
-      </w:r>
-      <w:proofErr w:type="gramStart"/>
-      <w:r>
-        <w:t>endif %}</w:t>
-      </w:r>
-      <w:proofErr w:type="gramEnd"/>
+        <w:t>________________________________</w:t>
+      </w:r>
+      <w:r>
+        <w:t>{% endif %}</w:t>
+      </w:r>
     </w:p>
     <w:p>
       <w:pPr>
@@ -4854,104 +3578,22 @@
       </w:r>
       <w:r>
         <w:tab/>
-        <w:t xml:space="preserve">{% if </w:t>
-      </w:r>
-      <w:proofErr w:type="spellStart"/>
-      <w:r>
-        <w:t>for_yourself</w:t>
-      </w:r>
-      <w:proofErr w:type="spellEnd"/>
-      <w:r>
-        <w:t xml:space="preserve"> == False and </w:t>
-      </w:r>
-      <w:proofErr w:type="spellStart"/>
-      <w:proofErr w:type="gramStart"/>
-      <w:r>
-        <w:t>prepare</w:t>
+        <w:t>{% if for_yourself == False and prepare</w:t>
       </w:r>
       <w:r>
         <w:t>r</w:t>
       </w:r>
       <w:r>
-        <w:t>.phone</w:t>
-      </w:r>
-      <w:proofErr w:type="gramEnd"/>
-      <w:r>
-        <w:t>_</w:t>
-      </w:r>
-      <w:proofErr w:type="gramStart"/>
-      <w:r>
-        <w:t>number</w:t>
-      </w:r>
-      <w:proofErr w:type="spellEnd"/>
-      <w:r>
-        <w:t xml:space="preserve"> !</w:t>
-      </w:r>
-      <w:proofErr w:type="gramEnd"/>
-      <w:r>
-        <w:t>=</w:t>
-      </w:r>
-      <w:r>
-        <w:t xml:space="preserve">”” </w:t>
-      </w:r>
-      <w:proofErr w:type="gramStart"/>
-      <w:r>
-        <w:t>%}{</w:t>
-      </w:r>
-      <w:proofErr w:type="gramEnd"/>
-      <w:r>
-        <w:t>{</w:t>
-      </w:r>
-      <w:proofErr w:type="spellStart"/>
-      <w:r>
-        <w:t>phone_number_formatted</w:t>
-      </w:r>
-      <w:proofErr w:type="spellEnd"/>
-      <w:r>
-        <w:t>(</w:t>
-      </w:r>
-      <w:proofErr w:type="spellStart"/>
-      <w:proofErr w:type="gramStart"/>
-      <w:r>
-        <w:t>preparer.phone</w:t>
-      </w:r>
-      <w:proofErr w:type="gramEnd"/>
-      <w:r>
-        <w:t>_number</w:t>
-      </w:r>
-      <w:proofErr w:type="spellEnd"/>
-      <w:r>
-        <w:t>)</w:t>
-      </w:r>
-      <w:proofErr w:type="gramStart"/>
-      <w:r>
-        <w:t>}}{</w:t>
-      </w:r>
-      <w:proofErr w:type="gramEnd"/>
-      <w:r>
-        <w:t xml:space="preserve">% else </w:t>
-      </w:r>
-      <w:proofErr w:type="gramStart"/>
-      <w:r>
-        <w:t>%}_</w:t>
-      </w:r>
-      <w:proofErr w:type="gramEnd"/>
-      <w:r>
-        <w:t>_________________</w:t>
+        <w:t>.phone_number !=</w:t>
+      </w:r>
+      <w:r>
+        <w:t>”” %}{{phone_number_formatted(preparer.phone_number)}}{% else %}__________________</w:t>
       </w:r>
       <w:r>
         <w:t>___</w:t>
       </w:r>
       <w:r>
-        <w:t>______________________________</w:t>
-      </w:r>
-      <w:proofErr w:type="gramStart"/>
-      <w:r>
-        <w:t>_{</w:t>
-      </w:r>
-      <w:proofErr w:type="gramEnd"/>
-      <w:r>
-        <w:t>% endif %}</w:t>
+        <w:t>_______________________________{% endif %}</w:t>
       </w:r>
       <w:r>
         <w:br w:type="page"/>
@@ -5015,15 +3657,7 @@
         <w:ind w:left="-5" w:right="64"/>
       </w:pPr>
       <w:r>
-        <w:t xml:space="preserve">When you (the agent) accept the authority granted under this power of attorney, a special legal relationship, known as agency, is created between you and the principal. Agency imposes upon </w:t>
-      </w:r>
-      <w:proofErr w:type="gramStart"/>
-      <w:r>
-        <w:t>you</w:t>
-      </w:r>
-      <w:proofErr w:type="gramEnd"/>
-      <w:r>
-        <w:t xml:space="preserve"> duties that continue until you resign or the power of attorney is terminated or revoked. </w:t>
+        <w:t xml:space="preserve">When you (the agent) accept the authority granted under this power of attorney, a special legal relationship, known as agency, is created between you and the principal. Agency imposes upon you duties that continue until you resign or the power of attorney is terminated or revoked. </w:t>
       </w:r>
     </w:p>
     <w:p>
@@ -5041,15 +3675,7 @@
         <w:ind w:left="-5" w:right="64"/>
       </w:pPr>
       <w:r>
-        <w:t xml:space="preserve">As </w:t>
-      </w:r>
-      <w:proofErr w:type="gramStart"/>
-      <w:r>
-        <w:t>agent</w:t>
-      </w:r>
-      <w:proofErr w:type="gramEnd"/>
-      <w:r>
-        <w:t xml:space="preserve"> you must: </w:t>
+        <w:t xml:space="preserve">As agent you must: </w:t>
       </w:r>
     </w:p>
     <w:p>
@@ -5079,15 +3705,7 @@
         <w:ind w:left="-5" w:right="64"/>
       </w:pPr>
       <w:r>
-        <w:t xml:space="preserve">principal's </w:t>
-      </w:r>
-      <w:proofErr w:type="gramStart"/>
-      <w:r>
-        <w:t>property;</w:t>
-      </w:r>
-      <w:proofErr w:type="gramEnd"/>
-      <w:r>
-        <w:t xml:space="preserve"> </w:t>
+        <w:t xml:space="preserve">principal's property; </w:t>
       </w:r>
     </w:p>
     <w:p>
@@ -5109,15 +3727,7 @@
         <w:ind w:right="64" w:hanging="482"/>
       </w:pPr>
       <w:r>
-        <w:t xml:space="preserve">act in good faith for the best interest of the principal, using due care, competence, and </w:t>
-      </w:r>
-      <w:proofErr w:type="gramStart"/>
-      <w:r>
-        <w:t>diligence;</w:t>
-      </w:r>
-      <w:proofErr w:type="gramEnd"/>
-      <w:r>
-        <w:t xml:space="preserve"> </w:t>
+        <w:t xml:space="preserve">act in good faith for the best interest of the principal, using due care, competence, and diligence; </w:t>
       </w:r>
     </w:p>
     <w:p>
@@ -5139,15 +3749,7 @@
         <w:ind w:right="64" w:hanging="482"/>
       </w:pPr>
       <w:r>
-        <w:t xml:space="preserve">keep a complete and detailed record of all receipts, disbursements, and significant actions conducted for the </w:t>
-      </w:r>
-      <w:proofErr w:type="gramStart"/>
-      <w:r>
-        <w:t>principal;</w:t>
-      </w:r>
-      <w:proofErr w:type="gramEnd"/>
-      <w:r>
-        <w:t xml:space="preserve"> </w:t>
+        <w:t xml:space="preserve">keep a complete and detailed record of all receipts, disbursements, and significant actions conducted for the principal; </w:t>
       </w:r>
     </w:p>
     <w:p>
@@ -5169,15 +3771,7 @@
         <w:ind w:right="64" w:hanging="482"/>
       </w:pPr>
       <w:r>
-        <w:t xml:space="preserve">attempt to preserve the principal's estate plan, to the extent </w:t>
-      </w:r>
-      <w:proofErr w:type="gramStart"/>
-      <w:r>
-        <w:t>actually known</w:t>
-      </w:r>
-      <w:proofErr w:type="gramEnd"/>
-      <w:r>
-        <w:t xml:space="preserve"> by the agent, if preserving the plan is consistent with the principal's best interest; and </w:t>
+        <w:t xml:space="preserve">attempt to preserve the principal's estate plan, to the extent actually known by the agent, if preserving the plan is consistent with the principal's best interest; and </w:t>
       </w:r>
     </w:p>
     <w:p>
@@ -5199,23 +3793,7 @@
         <w:ind w:right="64" w:hanging="482"/>
       </w:pPr>
       <w:r>
-        <w:t xml:space="preserve">cooperate with a person who has </w:t>
-      </w:r>
-      <w:proofErr w:type="gramStart"/>
-      <w:r>
-        <w:t>authority</w:t>
-      </w:r>
-      <w:proofErr w:type="gramEnd"/>
-      <w:r>
-        <w:t xml:space="preserve"> to make health care decisions for the principal to carry out the principal's reasonable expectations to the extent </w:t>
-      </w:r>
-      <w:proofErr w:type="gramStart"/>
-      <w:r>
-        <w:t>actually in</w:t>
-      </w:r>
-      <w:proofErr w:type="gramEnd"/>
-      <w:r>
-        <w:t xml:space="preserve"> the principal's best interest. </w:t>
+        <w:t xml:space="preserve">cooperate with a person who has authority to make health care decisions for the principal to carry out the principal's reasonable expectations to the extent actually in the principal's best interest. </w:t>
       </w:r>
     </w:p>
     <w:p>
@@ -5233,15 +3811,7 @@
         <w:ind w:left="-5" w:right="64"/>
       </w:pPr>
       <w:r>
-        <w:t xml:space="preserve">As </w:t>
-      </w:r>
-      <w:proofErr w:type="gramStart"/>
-      <w:r>
-        <w:t>agent</w:t>
-      </w:r>
-      <w:proofErr w:type="gramEnd"/>
-      <w:r>
-        <w:t xml:space="preserve"> you must not do any of the following: </w:t>
+        <w:t xml:space="preserve">As agent you must not do any of the following: </w:t>
       </w:r>
     </w:p>
     <w:p>
@@ -5263,23 +3833,7 @@
         <w:ind w:right="64" w:hanging="398"/>
       </w:pPr>
       <w:r>
-        <w:t xml:space="preserve">act </w:t>
-      </w:r>
-      <w:proofErr w:type="gramStart"/>
-      <w:r>
-        <w:t>so as to</w:t>
-      </w:r>
-      <w:proofErr w:type="gramEnd"/>
-      <w:r>
-        <w:t xml:space="preserve"> create a conflict of interest that is inconsistent with the other principles in this Notice to </w:t>
-      </w:r>
-      <w:proofErr w:type="gramStart"/>
-      <w:r>
-        <w:t>Agent;</w:t>
-      </w:r>
-      <w:proofErr w:type="gramEnd"/>
-      <w:r>
-        <w:t xml:space="preserve"> </w:t>
+        <w:t xml:space="preserve">act so as to create a conflict of interest that is inconsistent with the other principles in this Notice to Agent; </w:t>
       </w:r>
     </w:p>
     <w:p>
@@ -5301,15 +3855,7 @@
         <w:ind w:right="64" w:hanging="398"/>
       </w:pPr>
       <w:r>
-        <w:t xml:space="preserve">do any act beyond the authority granted in this power of </w:t>
-      </w:r>
-      <w:proofErr w:type="gramStart"/>
-      <w:r>
-        <w:t>attorney;</w:t>
-      </w:r>
-      <w:proofErr w:type="gramEnd"/>
-      <w:r>
-        <w:t xml:space="preserve"> </w:t>
+        <w:t xml:space="preserve">do any act beyond the authority granted in this power of attorney; </w:t>
       </w:r>
     </w:p>
     <w:p>
@@ -5332,15 +3878,7 @@
       </w:pPr>
       <w:r>
         <w:lastRenderedPageBreak/>
-        <w:t xml:space="preserve">commingle the principal's funds with your </w:t>
-      </w:r>
-      <w:proofErr w:type="gramStart"/>
-      <w:r>
-        <w:t>funds;</w:t>
-      </w:r>
-      <w:proofErr w:type="gramEnd"/>
-      <w:r>
-        <w:t xml:space="preserve"> </w:t>
+        <w:t xml:space="preserve">commingle the principal's funds with your funds; </w:t>
       </w:r>
     </w:p>
     <w:p>
@@ -5362,15 +3900,7 @@
         <w:ind w:right="64" w:hanging="398"/>
       </w:pPr>
       <w:r>
-        <w:t xml:space="preserve">borrow funds or other property from the principal, unless otherwise </w:t>
-      </w:r>
-      <w:proofErr w:type="gramStart"/>
-      <w:r>
-        <w:t>authorized;</w:t>
-      </w:r>
-      <w:proofErr w:type="gramEnd"/>
-      <w:r>
-        <w:t xml:space="preserve"> </w:t>
+        <w:t xml:space="preserve">borrow funds or other property from the principal, unless otherwise authorized; </w:t>
       </w:r>
     </w:p>
     <w:p>
@@ -5464,15 +3994,7 @@
         <w:ind w:left="-5" w:right="64"/>
       </w:pPr>
       <w:r>
-        <w:t xml:space="preserve">If you violate your duties as </w:t>
-      </w:r>
-      <w:proofErr w:type="gramStart"/>
-      <w:r>
-        <w:t>agent</w:t>
-      </w:r>
-      <w:proofErr w:type="gramEnd"/>
-      <w:r>
-        <w:t xml:space="preserve"> or act outside the authority granted to you, you may be liable for any damages, including attorney's fees and costs, caused by your violation. </w:t>
+        <w:t xml:space="preserve">If you violate your duties as agent or act outside the authority granted to you, you may be liable for any damages, including attorney's fees and costs, caused by your violation. </w:t>
       </w:r>
     </w:p>
     <w:p>
@@ -5508,15 +4030,7 @@
         <w:ind w:left="-5" w:right="64"/>
       </w:pPr>
       <w:r>
-        <w:t xml:space="preserve">(f) The requirement </w:t>
-      </w:r>
-      <w:proofErr w:type="gramStart"/>
-      <w:r>
-        <w:t>of</w:t>
-      </w:r>
-      <w:proofErr w:type="gramEnd"/>
-      <w:r>
-        <w:t xml:space="preserve"> the signature of a witness in addition to the principal and the notary, imposed by Public Act 91-790, applies only to instruments executed on or after June 9, 2000 (the effective date of that Public Act). </w:t>
+        <w:t xml:space="preserve">(f) The requirement of the signature of a witness in addition to the principal and the notary, imposed by Public Act 91-790, applies only to instruments executed on or after June 9, 2000 (the effective date of that Public Act). </w:t>
       </w:r>
     </w:p>
     <w:p>
@@ -5620,17 +4134,8 @@
         <w:b/>
         <w:sz w:val="22"/>
       </w:rPr>
-      <w:t xml:space="preserve">July 27, </w:t>
+      <w:t>July 27, 2015</w:t>
     </w:r>
-    <w:proofErr w:type="gramStart"/>
-    <w:r>
-      <w:rPr>
-        <w:b/>
-        <w:sz w:val="22"/>
-      </w:rPr>
-      <w:t>2015</w:t>
-    </w:r>
-    <w:proofErr w:type="gramEnd"/>
     <w:r>
       <w:rPr>
         <w:b/>
@@ -5736,17 +4241,8 @@
         <w:b/>
         <w:sz w:val="22"/>
       </w:rPr>
-      <w:t xml:space="preserve">Form Revised July 27, </w:t>
+      <w:t>Form Revised July 27, 2015</w:t>
     </w:r>
-    <w:proofErr w:type="gramStart"/>
-    <w:r>
-      <w:rPr>
-        <w:b/>
-        <w:sz w:val="22"/>
-      </w:rPr>
-      <w:t>2015</w:t>
-    </w:r>
-    <w:proofErr w:type="gramEnd"/>
     <w:r>
       <w:rPr>
         <w:b/>
@@ -5852,23 +4348,7 @@
         <w:b/>
         <w:sz w:val="22"/>
       </w:rPr>
-      <w:t xml:space="preserve">Form Revised July 15, </w:t>
-    </w:r>
-    <w:proofErr w:type="gramStart"/>
-    <w:r>
-      <w:rPr>
-        <w:b/>
-        <w:sz w:val="22"/>
-      </w:rPr>
-      <w:t>2011</w:t>
-    </w:r>
-    <w:proofErr w:type="gramEnd"/>
-    <w:r>
-      <w:rPr>
-        <w:b/>
-        <w:sz w:val="22"/>
-      </w:rPr>
-      <w:t xml:space="preserve"> </w:t>
+      <w:t xml:space="preserve">Form Revised July 15, 2011 </w:t>
     </w:r>
     <w:r>
       <w:rPr>

</xml_diff>

<commit_message>
Added Adverse Immigration Action date choices
</commit_message>
<xml_diff>
--- a/docassemble/PowerOfAttorneyProperty/data/templates/poa_property_statutory_shortform_word_version.docx
+++ b/docassemble/PowerOfAttorneyProperty/data/templates/poa_property_statutory_shortform_word_version.docx
@@ -1,6 +1,6 @@
 
 <file path=word/document.xml><?xml version="1.0" encoding="utf-8"?>
-<w:document xmlns:wpc="http://schemas.microsoft.com/office/word/2010/wordprocessingCanvas" xmlns:cx="http://schemas.microsoft.com/office/drawing/2014/chartex" xmlns:cx1="http://schemas.microsoft.com/office/drawing/2015/9/8/chartex" xmlns:cx2="http://schemas.microsoft.com/office/drawing/2015/10/21/chartex" xmlns:cx3="http://schemas.microsoft.com/office/drawing/2016/5/9/chartex" xmlns:cx4="http://schemas.microsoft.com/office/drawing/2016/5/10/chartex" xmlns:cx5="http://schemas.microsoft.com/office/drawing/2016/5/11/chartex" xmlns:cx6="http://schemas.microsoft.com/office/drawing/2016/5/12/chartex" xmlns:cx7="http://schemas.microsoft.com/office/drawing/2016/5/13/chartex" xmlns:cx8="http://schemas.microsoft.com/office/drawing/2016/5/14/chartex" xmlns:mc="http://schemas.openxmlformats.org/markup-compatibility/2006" xmlns:aink="http://schemas.microsoft.com/office/drawing/2016/ink" xmlns:am3d="http://schemas.microsoft.com/office/drawing/2017/model3d" xmlns:o="urn:schemas-microsoft-com:office:office" xmlns:oel="http://schemas.microsoft.com/office/2019/extlst" xmlns:r="http://schemas.openxmlformats.org/officeDocument/2006/relationships" xmlns:m="http://schemas.openxmlformats.org/officeDocument/2006/math" xmlns:v="urn:schemas-microsoft-com:vml" xmlns:wp14="http://schemas.microsoft.com/office/word/2010/wordprocessingDrawing" xmlns:wp="http://schemas.openxmlformats.org/drawingml/2006/wordprocessingDrawing" xmlns:w10="urn:schemas-microsoft-com:office:word" xmlns:w="http://schemas.openxmlformats.org/wordprocessingml/2006/main" xmlns:w14="http://schemas.microsoft.com/office/word/2010/wordml" xmlns:w15="http://schemas.microsoft.com/office/word/2012/wordml" xmlns:w16cex="http://schemas.microsoft.com/office/word/2018/wordml/cex" xmlns:w16cid="http://schemas.microsoft.com/office/word/2016/wordml/cid" xmlns:w16="http://schemas.microsoft.com/office/word/2018/wordml" xmlns:w16du="http://schemas.microsoft.com/office/word/2023/wordml/word16du" xmlns:w16sdtdh="http://schemas.microsoft.com/office/word/2020/wordml/sdtdatahash" xmlns:w16se="http://schemas.microsoft.com/office/word/2015/wordml/symex" xmlns:wpg="http://schemas.microsoft.com/office/word/2010/wordprocessingGroup" xmlns:wpi="http://schemas.microsoft.com/office/word/2010/wordprocessingInk" xmlns:wne="http://schemas.microsoft.com/office/word/2006/wordml" xmlns:wps="http://schemas.microsoft.com/office/word/2010/wordprocessingShape" mc:Ignorable="w14 w15 w16se w16cid w16 w16cex w16sdtdh w16du wp14">
+<w:document xmlns:wpc="http://schemas.microsoft.com/office/word/2010/wordprocessingCanvas" xmlns:cx="http://schemas.microsoft.com/office/drawing/2014/chartex" xmlns:cx1="http://schemas.microsoft.com/office/drawing/2015/9/8/chartex" xmlns:cx2="http://schemas.microsoft.com/office/drawing/2015/10/21/chartex" xmlns:cx3="http://schemas.microsoft.com/office/drawing/2016/5/9/chartex" xmlns:cx4="http://schemas.microsoft.com/office/drawing/2016/5/10/chartex" xmlns:cx5="http://schemas.microsoft.com/office/drawing/2016/5/11/chartex" xmlns:cx6="http://schemas.microsoft.com/office/drawing/2016/5/12/chartex" xmlns:cx7="http://schemas.microsoft.com/office/drawing/2016/5/13/chartex" xmlns:cx8="http://schemas.microsoft.com/office/drawing/2016/5/14/chartex" xmlns:mc="http://schemas.openxmlformats.org/markup-compatibility/2006" xmlns:aink="http://schemas.microsoft.com/office/drawing/2016/ink" xmlns:am3d="http://schemas.microsoft.com/office/drawing/2017/model3d" xmlns:o="urn:schemas-microsoft-com:office:office" xmlns:oel="http://schemas.microsoft.com/office/2019/extlst" xmlns:r="http://schemas.openxmlformats.org/officeDocument/2006/relationships" xmlns:m="http://schemas.openxmlformats.org/officeDocument/2006/math" xmlns:v="urn:schemas-microsoft-com:vml" xmlns:wp14="http://schemas.microsoft.com/office/word/2010/wordprocessingDrawing" xmlns:wp="http://schemas.openxmlformats.org/drawingml/2006/wordprocessingDrawing" xmlns:w10="urn:schemas-microsoft-com:office:word" xmlns:w="http://schemas.openxmlformats.org/wordprocessingml/2006/main" xmlns:w14="http://schemas.microsoft.com/office/word/2010/wordml" xmlns:w15="http://schemas.microsoft.com/office/word/2012/wordml" xmlns:w16cex="http://schemas.microsoft.com/office/word/2018/wordml/cex" xmlns:w16cid="http://schemas.microsoft.com/office/word/2016/wordml/cid" xmlns:w16="http://schemas.microsoft.com/office/word/2018/wordml" xmlns:w16du="http://schemas.microsoft.com/office/word/2023/wordml/word16du" xmlns:w16sdtdh="http://schemas.microsoft.com/office/word/2020/wordml/sdtdatahash" xmlns:w16sdtfl="http://schemas.microsoft.com/office/word/2024/wordml/sdtformatlock" xmlns:w16se="http://schemas.microsoft.com/office/word/2015/wordml/symex" xmlns:wpg="http://schemas.microsoft.com/office/word/2010/wordprocessingGroup" xmlns:wpi="http://schemas.microsoft.com/office/word/2010/wordprocessingInk" xmlns:wne="http://schemas.microsoft.com/office/word/2006/wordml" xmlns:wps="http://schemas.microsoft.com/office/word/2010/wordprocessingShape" mc:Ignorable="w14 w15 w16se w16cid w16 w16cex w16sdtdh w16sdtfl w16du wp14">
   <w:body>
     <w:p>
       <w:pPr>
@@ -1943,56 +1943,123 @@
         <w:ind w:right="64" w:hanging="350"/>
       </w:pPr>
       <w:r>
-        <w:t>This power of att</w:t>
-      </w:r>
-      <w:r>
-        <w:t>orney shall become effective</w:t>
-      </w:r>
-      <w:r>
-        <w:t xml:space="preserve"> </w:t>
-      </w:r>
-      <w:r>
-        <w:t xml:space="preserve">{% if </w:t>
-      </w:r>
-      <w:proofErr w:type="spellStart"/>
-      <w:r>
-        <w:t>effective_immediately</w:t>
-      </w:r>
-      <w:proofErr w:type="spellEnd"/>
-      <w:r>
-        <w:t xml:space="preserve"> == </w:t>
-      </w:r>
-      <w:r>
-        <w:t>False</w:t>
-      </w:r>
-      <w:r>
-        <w:t xml:space="preserve"> %}</w:t>
-      </w:r>
-      <w:r>
-        <w:t xml:space="preserve">on </w:t>
-      </w:r>
-      <w:r>
-        <w:t>{{</w:t>
-      </w:r>
-      <w:proofErr w:type="spellStart"/>
-      <w:r>
-        <w:t>effective_date</w:t>
-      </w:r>
-      <w:proofErr w:type="spellEnd"/>
-      <w:r>
-        <w:t>}}{% else %}</w:t>
-      </w:r>
-      <w:r>
-        <w:t>immediately</w:t>
-      </w:r>
-      <w:r>
-        <w:t>{% endif %}</w:t>
-      </w:r>
-      <w:r>
-        <w:t>.</w:t>
-      </w:r>
-      <w:r>
-        <w:t xml:space="preserve"> </w:t>
+        <w:t xml:space="preserve">This power of attorney shall become effective {% if </w:t>
+      </w:r>
+      <w:proofErr w:type="spellStart"/>
+      <w:r>
+        <w:t>effective_date_choice</w:t>
+      </w:r>
+      <w:proofErr w:type="spellEnd"/>
+      <w:r>
+        <w:t xml:space="preserve"> == “doctor” %}o</w:t>
+      </w:r>
+      <w:r>
+        <w:t>nly during times when a doctor has decided that I cannot make decisions for myself</w:t>
+      </w:r>
+      <w:r>
+        <w:t xml:space="preserve">{% </w:t>
+      </w:r>
+      <w:proofErr w:type="spellStart"/>
+      <w:r>
+        <w:t>elif</w:t>
+      </w:r>
+      <w:proofErr w:type="spellEnd"/>
+      <w:r>
+        <w:t xml:space="preserve"> </w:t>
+      </w:r>
+      <w:proofErr w:type="spellStart"/>
+      <w:r>
+        <w:t>effective_date_choice</w:t>
+      </w:r>
+      <w:proofErr w:type="spellEnd"/>
+      <w:r>
+        <w:t xml:space="preserve"> == “detained” %}o</w:t>
+      </w:r>
+      <w:r>
+        <w:t>nly if I am arrested, detained, or deported by law enforcement and I am unable to make</w:t>
+      </w:r>
+      <w:r>
+        <w:t xml:space="preserve"> </w:t>
+      </w:r>
+      <w:r>
+        <w:t>financial decisions</w:t>
+      </w:r>
+      <w:r>
+        <w:t xml:space="preserve">{% </w:t>
+      </w:r>
+      <w:proofErr w:type="spellStart"/>
+      <w:r>
+        <w:t>elif</w:t>
+      </w:r>
+      <w:proofErr w:type="spellEnd"/>
+      <w:r>
+        <w:t xml:space="preserve"> </w:t>
+      </w:r>
+      <w:proofErr w:type="spellStart"/>
+      <w:r>
+        <w:t>effective_date_choice</w:t>
+      </w:r>
+      <w:proofErr w:type="spellEnd"/>
+      <w:r>
+        <w:t xml:space="preserve"> == “immigration” %}w</w:t>
+      </w:r>
+      <w:r>
+        <w:t xml:space="preserve">hen an </w:t>
+      </w:r>
+      <w:r>
+        <w:lastRenderedPageBreak/>
+        <w:t>Adverse Immigration Action occurs, defined as</w:t>
+      </w:r>
+      <w:r>
+        <w:t xml:space="preserve"> an</w:t>
+      </w:r>
+      <w:r>
+        <w:t xml:space="preserve"> arrest, detention, or apprehension by ICE, CBP, or DHS, and/or any other federal action restricting </w:t>
+      </w:r>
+      <w:r>
+        <w:t xml:space="preserve">my </w:t>
+      </w:r>
+      <w:r>
+        <w:t>ability to be in</w:t>
+      </w:r>
+      <w:r>
+        <w:t xml:space="preserve"> or manage affairs in</w:t>
+      </w:r>
+      <w:r>
+        <w:t xml:space="preserve"> the U</w:t>
+      </w:r>
+      <w:r>
+        <w:t xml:space="preserve">nited </w:t>
+      </w:r>
+      <w:r>
+        <w:t>S</w:t>
+      </w:r>
+      <w:r>
+        <w:t xml:space="preserve">tates{% </w:t>
+      </w:r>
+      <w:proofErr w:type="spellStart"/>
+      <w:r>
+        <w:t>elif</w:t>
+      </w:r>
+      <w:proofErr w:type="spellEnd"/>
+      <w:r>
+        <w:t xml:space="preserve"> </w:t>
+      </w:r>
+      <w:proofErr w:type="spellStart"/>
+      <w:r>
+        <w:t>effective_date_choice</w:t>
+      </w:r>
+      <w:proofErr w:type="spellEnd"/>
+      <w:r>
+        <w:t xml:space="preserve"> == “other” %}on {{</w:t>
+      </w:r>
+      <w:proofErr w:type="spellStart"/>
+      <w:r>
+        <w:t>effective_date_text</w:t>
+      </w:r>
+      <w:proofErr w:type="spellEnd"/>
+      <w:r>
+        <w:t>}}{% else %}immediately{% endif %}.</w:t>
       </w:r>
     </w:p>
     <w:p>
@@ -2010,7 +2077,6 @@
         <w:ind w:left="-5" w:right="64"/>
       </w:pPr>
       <w:r>
-        <w:lastRenderedPageBreak/>
         <w:t>(</w:t>
       </w:r>
       <w:r>
@@ -2042,50 +2108,151 @@
         <w:ind w:right="64" w:hanging="350"/>
       </w:pPr>
       <w:r>
-        <w:t xml:space="preserve">This power </w:t>
-      </w:r>
-      <w:r>
-        <w:t xml:space="preserve">of attorney shall terminate on </w:t>
-      </w:r>
-      <w:r>
-        <w:t xml:space="preserve">{% if </w:t>
-      </w:r>
-      <w:proofErr w:type="spellStart"/>
-      <w:r>
-        <w:t>end_</w:t>
-      </w:r>
-      <w:r>
-        <w:t>at</w:t>
-      </w:r>
-      <w:r>
-        <w:t>_death</w:t>
-      </w:r>
-      <w:proofErr w:type="spellEnd"/>
-      <w:r>
-        <w:t xml:space="preserve"> == </w:t>
-      </w:r>
-      <w:r>
-        <w:t>False</w:t>
-      </w:r>
-      <w:r>
-        <w:t xml:space="preserve"> %} {{</w:t>
-      </w:r>
-      <w:proofErr w:type="spellStart"/>
-      <w:r>
-        <w:t>end_date</w:t>
-      </w:r>
-      <w:proofErr w:type="spellEnd"/>
-      <w:r>
-        <w:t>}}{% else %}</w:t>
-      </w:r>
-      <w:r>
-        <w:t>my death</w:t>
-      </w:r>
-      <w:r>
-        <w:t>{% endif %}</w:t>
-      </w:r>
-      <w:r>
-        <w:t>.</w:t>
+        <w:t xml:space="preserve">This power of attorney shall terminate {% if </w:t>
+      </w:r>
+      <w:proofErr w:type="spellStart"/>
+      <w:r>
+        <w:t>end_at_death</w:t>
+      </w:r>
+      <w:proofErr w:type="spellEnd"/>
+      <w:r>
+        <w:t xml:space="preserve"> == False %}{% if </w:t>
+      </w:r>
+      <w:proofErr w:type="spellStart"/>
+      <w:r>
+        <w:t>end_date_choice</w:t>
+      </w:r>
+      <w:proofErr w:type="spellEnd"/>
+      <w:r>
+        <w:t xml:space="preserve"> == “ doctor” %}when my agent</w:t>
+      </w:r>
+      <w:r>
+        <w:t xml:space="preserve"> </w:t>
+      </w:r>
+      <w:r>
+        <w:t>receives</w:t>
+      </w:r>
+      <w:r>
+        <w:t xml:space="preserve"> a note from my doctor that </w:t>
+      </w:r>
+      <w:r>
+        <w:t xml:space="preserve">says </w:t>
+      </w:r>
+      <w:r>
+        <w:t xml:space="preserve">I </w:t>
+      </w:r>
+      <w:r>
+        <w:t>am</w:t>
+      </w:r>
+      <w:r>
+        <w:t xml:space="preserve"> </w:t>
+      </w:r>
+      <w:r>
+        <w:t>capable of managing</w:t>
+      </w:r>
+      <w:r>
+        <w:t xml:space="preserve"> my financial affairs</w:t>
+      </w:r>
+      <w:r>
+        <w:t xml:space="preserve">{% </w:t>
+      </w:r>
+      <w:proofErr w:type="spellStart"/>
+      <w:r>
+        <w:t>elif</w:t>
+      </w:r>
+      <w:proofErr w:type="spellEnd"/>
+      <w:r>
+        <w:t xml:space="preserve"> </w:t>
+      </w:r>
+      <w:proofErr w:type="spellStart"/>
+      <w:r>
+        <w:t>end_date_choice</w:t>
+      </w:r>
+      <w:proofErr w:type="spellEnd"/>
+      <w:r>
+        <w:t xml:space="preserve"> == “custody” %}when I have been released from custody{% </w:t>
+      </w:r>
+      <w:proofErr w:type="spellStart"/>
+      <w:r>
+        <w:t>elif</w:t>
+      </w:r>
+      <w:proofErr w:type="spellEnd"/>
+      <w:r>
+        <w:t xml:space="preserve"> </w:t>
+      </w:r>
+      <w:proofErr w:type="spellStart"/>
+      <w:r>
+        <w:t>end_date_choice</w:t>
+      </w:r>
+      <w:proofErr w:type="spellEnd"/>
+      <w:r>
+        <w:t xml:space="preserve"> == “</w:t>
+      </w:r>
+      <w:r>
+        <w:t>immigration</w:t>
+      </w:r>
+      <w:r>
+        <w:t>” %}</w:t>
+      </w:r>
+      <w:r>
+        <w:t>once the Adverse Immigration Action is resolved</w:t>
+      </w:r>
+      <w:r>
+        <w:t xml:space="preserve"> and I confirm in writing my intent to resume managing my affairs.</w:t>
+      </w:r>
+      <w:r>
+        <w:t xml:space="preserve"> </w:t>
+      </w:r>
+      <w:r>
+        <w:t>R</w:t>
+      </w:r>
+      <w:r>
+        <w:t xml:space="preserve">esolution of the </w:t>
+      </w:r>
+      <w:r>
+        <w:t>A</w:t>
+      </w:r>
+      <w:r>
+        <w:t xml:space="preserve">dverse </w:t>
+      </w:r>
+      <w:r>
+        <w:t>I</w:t>
+      </w:r>
+      <w:r>
+        <w:t>mmigration Action may include: execution or cancellation of a removal order, grant of immigration relief or protection, end of removal proceedings,</w:t>
+      </w:r>
+      <w:r>
+        <w:t xml:space="preserve"> or</w:t>
+      </w:r>
+      <w:r>
+        <w:t xml:space="preserve"> release from immigration detention</w:t>
+      </w:r>
+      <w:r>
+        <w:t xml:space="preserve">{% </w:t>
+      </w:r>
+      <w:proofErr w:type="spellStart"/>
+      <w:r>
+        <w:t>elif</w:t>
+      </w:r>
+      <w:proofErr w:type="spellEnd"/>
+      <w:r>
+        <w:t xml:space="preserve"> </w:t>
+      </w:r>
+      <w:proofErr w:type="spellStart"/>
+      <w:r>
+        <w:t>end_date_choice</w:t>
+      </w:r>
+      <w:proofErr w:type="spellEnd"/>
+      <w:r>
+        <w:t xml:space="preserve"> == “other” %}on {{</w:t>
+      </w:r>
+      <w:proofErr w:type="spellStart"/>
+      <w:r>
+        <w:t>end_date_text</w:t>
+      </w:r>
+      <w:proofErr w:type="spellEnd"/>
+      <w:r>
+        <w:t>}}{% endif %}{% else %}on my death{% endif %}.</w:t>
       </w:r>
     </w:p>
     <w:p>
@@ -2259,6 +2426,7 @@
       </w:r>
       <w:proofErr w:type="spellStart"/>
       <w:r>
+        <w:lastRenderedPageBreak/>
         <w:t>person.phone_number</w:t>
       </w:r>
       <w:proofErr w:type="spellEnd"/>
@@ -2365,11 +2533,7 @@
         <w:t>NOTE</w:t>
       </w:r>
       <w:r>
-        <w:t xml:space="preserve">: If you wish to, you may name your agent as guardian of your estate if a court decides that one should be appointed. To do this, retain paragraph 9, and the court will appoint your agent if the court finds that this appointment will serve your </w:t>
-      </w:r>
-      <w:r>
-        <w:lastRenderedPageBreak/>
-        <w:t xml:space="preserve">best interests and welfare. Strike out paragraph 9 if you do not want your agent to act as guardian.) </w:t>
+        <w:t xml:space="preserve">: If you wish to, you may name your agent as guardian of your estate if a court decides that one should be appointed. To do this, retain paragraph 9, and the court will appoint your agent if the court finds that this appointment will serve your best interests and welfare. Strike out paragraph 9 if you do not want your agent to act as guardian.) </w:t>
       </w:r>
     </w:p>
     <w:p>
@@ -2574,6 +2738,7 @@
         <w:ind w:left="-5" w:right="64"/>
       </w:pPr>
       <w:r>
+        <w:lastRenderedPageBreak/>
         <w:t>(</w:t>
       </w:r>
       <w:r>
@@ -2615,11 +2780,7 @@
         <w:t>(middle=’full’)}}</w:t>
       </w:r>
       <w:r>
-        <w:t xml:space="preserve">, known to me to be the same person whose name is subscribed as principal to the foregoing power of attorney, appeared before me and the notary public and acknowledged signing and delivering the instrument as the free and voluntary act of the principal, for the uses and purposes therein set forth. I believe him or her to be of sound mind and memory. The undersigned witness also certifies that the witness is not: (a) the attending physician or mental health service provider or a relative of the physician or provider; (b) an owner, operator, or relative of an owner or operator of a health care facility in which the principal is a patient or resident; (c) a parent, sibling, descendant, or any spouse of such parent, sibling, or descendant of either the </w:t>
-      </w:r>
-      <w:r>
-        <w:lastRenderedPageBreak/>
-        <w:t xml:space="preserve">principal or any agent or successor agent under the foregoing power of attorney, whether such relationship is by blood, marriage, or adoption; or (d) an agent or successor agent under the foregoing power of attorney. </w:t>
+        <w:t xml:space="preserve">, known to me to be the same person whose name is subscribed as principal to the foregoing power of attorney, appeared before me and the notary public and acknowledged signing and delivering the instrument as the free and voluntary act of the principal, for the uses and purposes therein set forth. I believe him or her to be of sound mind and memory. The undersigned witness also certifies that the witness is not: (a) the attending physician or mental health service provider or a relative of the physician or provider; (b) an owner, operator, or relative of an owner or operator of a health care facility in which the principal is a patient or resident; (c) a parent, sibling, descendant, or any spouse of such parent, sibling, or descendant of either the principal or any agent or successor agent under the foregoing power of attorney, whether such relationship is by blood, marriage, or adoption; or (d) an agent or successor agent under the foregoing power of attorney. </w:t>
       </w:r>
     </w:p>
     <w:p>
@@ -2708,6 +2869,7 @@
         <w:jc w:val="left"/>
       </w:pPr>
       <w:r>
+        <w:lastRenderedPageBreak/>
         <w:t xml:space="preserve"> </w:t>
       </w:r>
     </w:p>
@@ -2846,11 +3008,7 @@
         <w:t>.................................................</w:t>
       </w:r>
       <w:r>
-        <w:t xml:space="preserve">....... (and </w:t>
-      </w:r>
-      <w:r>
-        <w:lastRenderedPageBreak/>
-        <w:t>.....</w:t>
+        <w:t>....... (and .....</w:t>
       </w:r>
       <w:r>
         <w:t>.................................</w:t>
@@ -3317,6 +3475,7 @@
               <w:jc w:val="left"/>
             </w:pPr>
             <w:r>
+              <w:lastRenderedPageBreak/>
               <w:t xml:space="preserve"> </w:t>
             </w:r>
             <w:r>
@@ -3422,7 +3581,6 @@
         <w:ind w:left="0" w:right="58" w:hanging="14"/>
       </w:pPr>
       <w:r>
-        <w:lastRenderedPageBreak/>
         <w:t>(</w:t>
       </w:r>
       <w:r>
@@ -4156,7 +4314,7 @@
 </file>
 
 <file path=word/endnotes.xml><?xml version="1.0" encoding="utf-8"?>
-<w:endnotes xmlns:wpc="http://schemas.microsoft.com/office/word/2010/wordprocessingCanvas" xmlns:cx="http://schemas.microsoft.com/office/drawing/2014/chartex" xmlns:cx1="http://schemas.microsoft.com/office/drawing/2015/9/8/chartex" xmlns:cx2="http://schemas.microsoft.com/office/drawing/2015/10/21/chartex" xmlns:cx3="http://schemas.microsoft.com/office/drawing/2016/5/9/chartex" xmlns:cx4="http://schemas.microsoft.com/office/drawing/2016/5/10/chartex" xmlns:cx5="http://schemas.microsoft.com/office/drawing/2016/5/11/chartex" xmlns:cx6="http://schemas.microsoft.com/office/drawing/2016/5/12/chartex" xmlns:cx7="http://schemas.microsoft.com/office/drawing/2016/5/13/chartex" xmlns:cx8="http://schemas.microsoft.com/office/drawing/2016/5/14/chartex" xmlns:mc="http://schemas.openxmlformats.org/markup-compatibility/2006" xmlns:aink="http://schemas.microsoft.com/office/drawing/2016/ink" xmlns:am3d="http://schemas.microsoft.com/office/drawing/2017/model3d" xmlns:o="urn:schemas-microsoft-com:office:office" xmlns:oel="http://schemas.microsoft.com/office/2019/extlst" xmlns:r="http://schemas.openxmlformats.org/officeDocument/2006/relationships" xmlns:m="http://schemas.openxmlformats.org/officeDocument/2006/math" xmlns:v="urn:schemas-microsoft-com:vml" xmlns:wp14="http://schemas.microsoft.com/office/word/2010/wordprocessingDrawing" xmlns:wp="http://schemas.openxmlformats.org/drawingml/2006/wordprocessingDrawing" xmlns:w10="urn:schemas-microsoft-com:office:word" xmlns:w="http://schemas.openxmlformats.org/wordprocessingml/2006/main" xmlns:w14="http://schemas.microsoft.com/office/word/2010/wordml" xmlns:w15="http://schemas.microsoft.com/office/word/2012/wordml" xmlns:w16cex="http://schemas.microsoft.com/office/word/2018/wordml/cex" xmlns:w16cid="http://schemas.microsoft.com/office/word/2016/wordml/cid" xmlns:w16="http://schemas.microsoft.com/office/word/2018/wordml" xmlns:w16du="http://schemas.microsoft.com/office/word/2023/wordml/word16du" xmlns:w16sdtdh="http://schemas.microsoft.com/office/word/2020/wordml/sdtdatahash" xmlns:w16se="http://schemas.microsoft.com/office/word/2015/wordml/symex" xmlns:wpg="http://schemas.microsoft.com/office/word/2010/wordprocessingGroup" xmlns:wpi="http://schemas.microsoft.com/office/word/2010/wordprocessingInk" xmlns:wne="http://schemas.microsoft.com/office/word/2006/wordml" xmlns:wps="http://schemas.microsoft.com/office/word/2010/wordprocessingShape" mc:Ignorable="w14 w15 w16se w16cid w16 w16cex w16sdtdh w16du wp14">
+<w:endnotes xmlns:wpc="http://schemas.microsoft.com/office/word/2010/wordprocessingCanvas" xmlns:cx="http://schemas.microsoft.com/office/drawing/2014/chartex" xmlns:cx1="http://schemas.microsoft.com/office/drawing/2015/9/8/chartex" xmlns:cx2="http://schemas.microsoft.com/office/drawing/2015/10/21/chartex" xmlns:cx3="http://schemas.microsoft.com/office/drawing/2016/5/9/chartex" xmlns:cx4="http://schemas.microsoft.com/office/drawing/2016/5/10/chartex" xmlns:cx5="http://schemas.microsoft.com/office/drawing/2016/5/11/chartex" xmlns:cx6="http://schemas.microsoft.com/office/drawing/2016/5/12/chartex" xmlns:cx7="http://schemas.microsoft.com/office/drawing/2016/5/13/chartex" xmlns:cx8="http://schemas.microsoft.com/office/drawing/2016/5/14/chartex" xmlns:mc="http://schemas.openxmlformats.org/markup-compatibility/2006" xmlns:aink="http://schemas.microsoft.com/office/drawing/2016/ink" xmlns:am3d="http://schemas.microsoft.com/office/drawing/2017/model3d" xmlns:o="urn:schemas-microsoft-com:office:office" xmlns:oel="http://schemas.microsoft.com/office/2019/extlst" xmlns:r="http://schemas.openxmlformats.org/officeDocument/2006/relationships" xmlns:m="http://schemas.openxmlformats.org/officeDocument/2006/math" xmlns:v="urn:schemas-microsoft-com:vml" xmlns:wp14="http://schemas.microsoft.com/office/word/2010/wordprocessingDrawing" xmlns:wp="http://schemas.openxmlformats.org/drawingml/2006/wordprocessingDrawing" xmlns:w10="urn:schemas-microsoft-com:office:word" xmlns:w="http://schemas.openxmlformats.org/wordprocessingml/2006/main" xmlns:w14="http://schemas.microsoft.com/office/word/2010/wordml" xmlns:w15="http://schemas.microsoft.com/office/word/2012/wordml" xmlns:w16cex="http://schemas.microsoft.com/office/word/2018/wordml/cex" xmlns:w16cid="http://schemas.microsoft.com/office/word/2016/wordml/cid" xmlns:w16="http://schemas.microsoft.com/office/word/2018/wordml" xmlns:w16du="http://schemas.microsoft.com/office/word/2023/wordml/word16du" xmlns:w16sdtdh="http://schemas.microsoft.com/office/word/2020/wordml/sdtdatahash" xmlns:w16sdtfl="http://schemas.microsoft.com/office/word/2024/wordml/sdtformatlock" xmlns:w16se="http://schemas.microsoft.com/office/word/2015/wordml/symex" xmlns:wpg="http://schemas.microsoft.com/office/word/2010/wordprocessingGroup" xmlns:wpi="http://schemas.microsoft.com/office/word/2010/wordprocessingInk" xmlns:wne="http://schemas.microsoft.com/office/word/2006/wordml" xmlns:wps="http://schemas.microsoft.com/office/word/2010/wordprocessingShape" mc:Ignorable="w14 w15 w16se w16cid w16 w16cex w16sdtdh w16sdtfl w16du wp14">
   <w:endnote w:type="separator" w:id="-1">
     <w:p>
       <w:pPr>
@@ -4181,7 +4339,7 @@
 </file>
 
 <file path=word/footer1.xml><?xml version="1.0" encoding="utf-8"?>
-<w:ftr xmlns:wpc="http://schemas.microsoft.com/office/word/2010/wordprocessingCanvas" xmlns:cx="http://schemas.microsoft.com/office/drawing/2014/chartex" xmlns:cx1="http://schemas.microsoft.com/office/drawing/2015/9/8/chartex" xmlns:cx2="http://schemas.microsoft.com/office/drawing/2015/10/21/chartex" xmlns:cx3="http://schemas.microsoft.com/office/drawing/2016/5/9/chartex" xmlns:cx4="http://schemas.microsoft.com/office/drawing/2016/5/10/chartex" xmlns:cx5="http://schemas.microsoft.com/office/drawing/2016/5/11/chartex" xmlns:cx6="http://schemas.microsoft.com/office/drawing/2016/5/12/chartex" xmlns:cx7="http://schemas.microsoft.com/office/drawing/2016/5/13/chartex" xmlns:cx8="http://schemas.microsoft.com/office/drawing/2016/5/14/chartex" xmlns:mc="http://schemas.openxmlformats.org/markup-compatibility/2006" xmlns:aink="http://schemas.microsoft.com/office/drawing/2016/ink" xmlns:am3d="http://schemas.microsoft.com/office/drawing/2017/model3d" xmlns:o="urn:schemas-microsoft-com:office:office" xmlns:oel="http://schemas.microsoft.com/office/2019/extlst" xmlns:r="http://schemas.openxmlformats.org/officeDocument/2006/relationships" xmlns:m="http://schemas.openxmlformats.org/officeDocument/2006/math" xmlns:v="urn:schemas-microsoft-com:vml" xmlns:wp14="http://schemas.microsoft.com/office/word/2010/wordprocessingDrawing" xmlns:wp="http://schemas.openxmlformats.org/drawingml/2006/wordprocessingDrawing" xmlns:w10="urn:schemas-microsoft-com:office:word" xmlns:w="http://schemas.openxmlformats.org/wordprocessingml/2006/main" xmlns:w14="http://schemas.microsoft.com/office/word/2010/wordml" xmlns:w15="http://schemas.microsoft.com/office/word/2012/wordml" xmlns:w16cex="http://schemas.microsoft.com/office/word/2018/wordml/cex" xmlns:w16cid="http://schemas.microsoft.com/office/word/2016/wordml/cid" xmlns:w16="http://schemas.microsoft.com/office/word/2018/wordml" xmlns:w16du="http://schemas.microsoft.com/office/word/2023/wordml/word16du" xmlns:w16sdtdh="http://schemas.microsoft.com/office/word/2020/wordml/sdtdatahash" xmlns:w16se="http://schemas.microsoft.com/office/word/2015/wordml/symex" xmlns:wpg="http://schemas.microsoft.com/office/word/2010/wordprocessingGroup" xmlns:wpi="http://schemas.microsoft.com/office/word/2010/wordprocessingInk" xmlns:wne="http://schemas.microsoft.com/office/word/2006/wordml" xmlns:wps="http://schemas.microsoft.com/office/word/2010/wordprocessingShape" mc:Ignorable="w14 w15 w16se w16cid w16 w16cex w16sdtdh w16du wp14">
+<w:ftr xmlns:wpc="http://schemas.microsoft.com/office/word/2010/wordprocessingCanvas" xmlns:cx="http://schemas.microsoft.com/office/drawing/2014/chartex" xmlns:cx1="http://schemas.microsoft.com/office/drawing/2015/9/8/chartex" xmlns:cx2="http://schemas.microsoft.com/office/drawing/2015/10/21/chartex" xmlns:cx3="http://schemas.microsoft.com/office/drawing/2016/5/9/chartex" xmlns:cx4="http://schemas.microsoft.com/office/drawing/2016/5/10/chartex" xmlns:cx5="http://schemas.microsoft.com/office/drawing/2016/5/11/chartex" xmlns:cx6="http://schemas.microsoft.com/office/drawing/2016/5/12/chartex" xmlns:cx7="http://schemas.microsoft.com/office/drawing/2016/5/13/chartex" xmlns:cx8="http://schemas.microsoft.com/office/drawing/2016/5/14/chartex" xmlns:mc="http://schemas.openxmlformats.org/markup-compatibility/2006" xmlns:aink="http://schemas.microsoft.com/office/drawing/2016/ink" xmlns:am3d="http://schemas.microsoft.com/office/drawing/2017/model3d" xmlns:o="urn:schemas-microsoft-com:office:office" xmlns:oel="http://schemas.microsoft.com/office/2019/extlst" xmlns:r="http://schemas.openxmlformats.org/officeDocument/2006/relationships" xmlns:m="http://schemas.openxmlformats.org/officeDocument/2006/math" xmlns:v="urn:schemas-microsoft-com:vml" xmlns:wp14="http://schemas.microsoft.com/office/word/2010/wordprocessingDrawing" xmlns:wp="http://schemas.openxmlformats.org/drawingml/2006/wordprocessingDrawing" xmlns:w10="urn:schemas-microsoft-com:office:word" xmlns:w="http://schemas.openxmlformats.org/wordprocessingml/2006/main" xmlns:w14="http://schemas.microsoft.com/office/word/2010/wordml" xmlns:w15="http://schemas.microsoft.com/office/word/2012/wordml" xmlns:w16cex="http://schemas.microsoft.com/office/word/2018/wordml/cex" xmlns:w16cid="http://schemas.microsoft.com/office/word/2016/wordml/cid" xmlns:w16="http://schemas.microsoft.com/office/word/2018/wordml" xmlns:w16du="http://schemas.microsoft.com/office/word/2023/wordml/word16du" xmlns:w16sdtdh="http://schemas.microsoft.com/office/word/2020/wordml/sdtdatahash" xmlns:w16sdtfl="http://schemas.microsoft.com/office/word/2024/wordml/sdtformatlock" xmlns:w16se="http://schemas.microsoft.com/office/word/2015/wordml/symex" xmlns:wpg="http://schemas.microsoft.com/office/word/2010/wordprocessingGroup" xmlns:wpi="http://schemas.microsoft.com/office/word/2010/wordprocessingInk" xmlns:wne="http://schemas.microsoft.com/office/word/2006/wordml" xmlns:wps="http://schemas.microsoft.com/office/word/2010/wordprocessingShape" mc:Ignorable="w14 w15 w16se w16cid w16 w16cex w16sdtdh w16sdtfl w16du wp14">
   <w:p>
     <w:pPr>
       <w:tabs>
@@ -4260,31 +4418,16 @@
       </w:rPr>
       <w:t xml:space="preserve"> of </w:t>
     </w:r>
-    <w:r>
-      <w:fldChar w:fldCharType="begin"/>
-    </w:r>
-    <w:r>
-      <w:instrText xml:space="preserve"> NUMPAGES   \* MERGEFORMAT </w:instrText>
-    </w:r>
-    <w:r>
-      <w:fldChar w:fldCharType="separate"/>
-    </w:r>
-    <w:r>
-      <w:rPr>
-        <w:b/>
-        <w:noProof/>
-        <w:sz w:val="22"/>
-      </w:rPr>
-      <w:t>13</w:t>
-    </w:r>
-    <w:r>
-      <w:rPr>
-        <w:b/>
-        <w:noProof/>
-        <w:sz w:val="22"/>
-      </w:rPr>
-      <w:fldChar w:fldCharType="end"/>
-    </w:r>
+    <w:fldSimple w:instr=" NUMPAGES   \* MERGEFORMAT ">
+      <w:r>
+        <w:rPr>
+          <w:b/>
+          <w:noProof/>
+          <w:sz w:val="22"/>
+        </w:rPr>
+        <w:t>13</w:t>
+      </w:r>
+    </w:fldSimple>
     <w:r>
       <w:rPr>
         <w:b/>
@@ -4310,7 +4453,7 @@
 </file>
 
 <file path=word/footer2.xml><?xml version="1.0" encoding="utf-8"?>
-<w:ftr xmlns:wpc="http://schemas.microsoft.com/office/word/2010/wordprocessingCanvas" xmlns:cx="http://schemas.microsoft.com/office/drawing/2014/chartex" xmlns:cx1="http://schemas.microsoft.com/office/drawing/2015/9/8/chartex" xmlns:cx2="http://schemas.microsoft.com/office/drawing/2015/10/21/chartex" xmlns:cx3="http://schemas.microsoft.com/office/drawing/2016/5/9/chartex" xmlns:cx4="http://schemas.microsoft.com/office/drawing/2016/5/10/chartex" xmlns:cx5="http://schemas.microsoft.com/office/drawing/2016/5/11/chartex" xmlns:cx6="http://schemas.microsoft.com/office/drawing/2016/5/12/chartex" xmlns:cx7="http://schemas.microsoft.com/office/drawing/2016/5/13/chartex" xmlns:cx8="http://schemas.microsoft.com/office/drawing/2016/5/14/chartex" xmlns:mc="http://schemas.openxmlformats.org/markup-compatibility/2006" xmlns:aink="http://schemas.microsoft.com/office/drawing/2016/ink" xmlns:am3d="http://schemas.microsoft.com/office/drawing/2017/model3d" xmlns:o="urn:schemas-microsoft-com:office:office" xmlns:oel="http://schemas.microsoft.com/office/2019/extlst" xmlns:r="http://schemas.openxmlformats.org/officeDocument/2006/relationships" xmlns:m="http://schemas.openxmlformats.org/officeDocument/2006/math" xmlns:v="urn:schemas-microsoft-com:vml" xmlns:wp14="http://schemas.microsoft.com/office/word/2010/wordprocessingDrawing" xmlns:wp="http://schemas.openxmlformats.org/drawingml/2006/wordprocessingDrawing" xmlns:w10="urn:schemas-microsoft-com:office:word" xmlns:w="http://schemas.openxmlformats.org/wordprocessingml/2006/main" xmlns:w14="http://schemas.microsoft.com/office/word/2010/wordml" xmlns:w15="http://schemas.microsoft.com/office/word/2012/wordml" xmlns:w16cex="http://schemas.microsoft.com/office/word/2018/wordml/cex" xmlns:w16cid="http://schemas.microsoft.com/office/word/2016/wordml/cid" xmlns:w16="http://schemas.microsoft.com/office/word/2018/wordml" xmlns:w16du="http://schemas.microsoft.com/office/word/2023/wordml/word16du" xmlns:w16sdtdh="http://schemas.microsoft.com/office/word/2020/wordml/sdtdatahash" xmlns:w16se="http://schemas.microsoft.com/office/word/2015/wordml/symex" xmlns:wpg="http://schemas.microsoft.com/office/word/2010/wordprocessingGroup" xmlns:wpi="http://schemas.microsoft.com/office/word/2010/wordprocessingInk" xmlns:wne="http://schemas.microsoft.com/office/word/2006/wordml" xmlns:wps="http://schemas.microsoft.com/office/word/2010/wordprocessingShape" mc:Ignorable="w14 w15 w16se w16cid w16 w16cex w16sdtdh w16du wp14">
+<w:ftr xmlns:wpc="http://schemas.microsoft.com/office/word/2010/wordprocessingCanvas" xmlns:cx="http://schemas.microsoft.com/office/drawing/2014/chartex" xmlns:cx1="http://schemas.microsoft.com/office/drawing/2015/9/8/chartex" xmlns:cx2="http://schemas.microsoft.com/office/drawing/2015/10/21/chartex" xmlns:cx3="http://schemas.microsoft.com/office/drawing/2016/5/9/chartex" xmlns:cx4="http://schemas.microsoft.com/office/drawing/2016/5/10/chartex" xmlns:cx5="http://schemas.microsoft.com/office/drawing/2016/5/11/chartex" xmlns:cx6="http://schemas.microsoft.com/office/drawing/2016/5/12/chartex" xmlns:cx7="http://schemas.microsoft.com/office/drawing/2016/5/13/chartex" xmlns:cx8="http://schemas.microsoft.com/office/drawing/2016/5/14/chartex" xmlns:mc="http://schemas.openxmlformats.org/markup-compatibility/2006" xmlns:aink="http://schemas.microsoft.com/office/drawing/2016/ink" xmlns:am3d="http://schemas.microsoft.com/office/drawing/2017/model3d" xmlns:o="urn:schemas-microsoft-com:office:office" xmlns:oel="http://schemas.microsoft.com/office/2019/extlst" xmlns:r="http://schemas.openxmlformats.org/officeDocument/2006/relationships" xmlns:m="http://schemas.openxmlformats.org/officeDocument/2006/math" xmlns:v="urn:schemas-microsoft-com:vml" xmlns:wp14="http://schemas.microsoft.com/office/word/2010/wordprocessingDrawing" xmlns:wp="http://schemas.openxmlformats.org/drawingml/2006/wordprocessingDrawing" xmlns:w10="urn:schemas-microsoft-com:office:word" xmlns:w="http://schemas.openxmlformats.org/wordprocessingml/2006/main" xmlns:w14="http://schemas.microsoft.com/office/word/2010/wordml" xmlns:w15="http://schemas.microsoft.com/office/word/2012/wordml" xmlns:w16cex="http://schemas.microsoft.com/office/word/2018/wordml/cex" xmlns:w16cid="http://schemas.microsoft.com/office/word/2016/wordml/cid" xmlns:w16="http://schemas.microsoft.com/office/word/2018/wordml" xmlns:w16du="http://schemas.microsoft.com/office/word/2023/wordml/word16du" xmlns:w16sdtdh="http://schemas.microsoft.com/office/word/2020/wordml/sdtdatahash" xmlns:w16sdtfl="http://schemas.microsoft.com/office/word/2024/wordml/sdtformatlock" xmlns:w16se="http://schemas.microsoft.com/office/word/2015/wordml/symex" xmlns:wpg="http://schemas.microsoft.com/office/word/2010/wordprocessingGroup" xmlns:wpi="http://schemas.microsoft.com/office/word/2010/wordprocessingInk" xmlns:wne="http://schemas.microsoft.com/office/word/2006/wordml" xmlns:wps="http://schemas.microsoft.com/office/word/2010/wordprocessingShape" mc:Ignorable="w14 w15 w16se w16cid w16 w16cex w16sdtdh w16sdtfl w16du wp14">
   <w:p>
     <w:pPr>
       <w:tabs>
@@ -4382,31 +4525,16 @@
       </w:rPr>
       <w:t xml:space="preserve"> of </w:t>
     </w:r>
-    <w:r>
-      <w:fldChar w:fldCharType="begin"/>
-    </w:r>
-    <w:r>
-      <w:instrText xml:space="preserve"> NUMPAGES   \* MERGEFORMAT </w:instrText>
-    </w:r>
-    <w:r>
-      <w:fldChar w:fldCharType="separate"/>
-    </w:r>
-    <w:r>
-      <w:rPr>
-        <w:b/>
-        <w:noProof/>
-        <w:sz w:val="22"/>
-      </w:rPr>
-      <w:t>13</w:t>
-    </w:r>
-    <w:r>
-      <w:rPr>
-        <w:b/>
-        <w:noProof/>
-        <w:sz w:val="22"/>
-      </w:rPr>
-      <w:fldChar w:fldCharType="end"/>
-    </w:r>
+    <w:fldSimple w:instr=" NUMPAGES   \* MERGEFORMAT ">
+      <w:r>
+        <w:rPr>
+          <w:b/>
+          <w:noProof/>
+          <w:sz w:val="22"/>
+        </w:rPr>
+        <w:t>13</w:t>
+      </w:r>
+    </w:fldSimple>
     <w:r>
       <w:rPr>
         <w:b/>
@@ -4432,7 +4560,7 @@
 </file>
 
 <file path=word/footer3.xml><?xml version="1.0" encoding="utf-8"?>
-<w:ftr xmlns:wpc="http://schemas.microsoft.com/office/word/2010/wordprocessingCanvas" xmlns:cx="http://schemas.microsoft.com/office/drawing/2014/chartex" xmlns:cx1="http://schemas.microsoft.com/office/drawing/2015/9/8/chartex" xmlns:cx2="http://schemas.microsoft.com/office/drawing/2015/10/21/chartex" xmlns:cx3="http://schemas.microsoft.com/office/drawing/2016/5/9/chartex" xmlns:cx4="http://schemas.microsoft.com/office/drawing/2016/5/10/chartex" xmlns:cx5="http://schemas.microsoft.com/office/drawing/2016/5/11/chartex" xmlns:cx6="http://schemas.microsoft.com/office/drawing/2016/5/12/chartex" xmlns:cx7="http://schemas.microsoft.com/office/drawing/2016/5/13/chartex" xmlns:cx8="http://schemas.microsoft.com/office/drawing/2016/5/14/chartex" xmlns:mc="http://schemas.openxmlformats.org/markup-compatibility/2006" xmlns:aink="http://schemas.microsoft.com/office/drawing/2016/ink" xmlns:am3d="http://schemas.microsoft.com/office/drawing/2017/model3d" xmlns:o="urn:schemas-microsoft-com:office:office" xmlns:oel="http://schemas.microsoft.com/office/2019/extlst" xmlns:r="http://schemas.openxmlformats.org/officeDocument/2006/relationships" xmlns:m="http://schemas.openxmlformats.org/officeDocument/2006/math" xmlns:v="urn:schemas-microsoft-com:vml" xmlns:wp14="http://schemas.microsoft.com/office/word/2010/wordprocessingDrawing" xmlns:wp="http://schemas.openxmlformats.org/drawingml/2006/wordprocessingDrawing" xmlns:w10="urn:schemas-microsoft-com:office:word" xmlns:w="http://schemas.openxmlformats.org/wordprocessingml/2006/main" xmlns:w14="http://schemas.microsoft.com/office/word/2010/wordml" xmlns:w15="http://schemas.microsoft.com/office/word/2012/wordml" xmlns:w16cex="http://schemas.microsoft.com/office/word/2018/wordml/cex" xmlns:w16cid="http://schemas.microsoft.com/office/word/2016/wordml/cid" xmlns:w16="http://schemas.microsoft.com/office/word/2018/wordml" xmlns:w16du="http://schemas.microsoft.com/office/word/2023/wordml/word16du" xmlns:w16sdtdh="http://schemas.microsoft.com/office/word/2020/wordml/sdtdatahash" xmlns:w16se="http://schemas.microsoft.com/office/word/2015/wordml/symex" xmlns:wpg="http://schemas.microsoft.com/office/word/2010/wordprocessingGroup" xmlns:wpi="http://schemas.microsoft.com/office/word/2010/wordprocessingInk" xmlns:wne="http://schemas.microsoft.com/office/word/2006/wordml" xmlns:wps="http://schemas.microsoft.com/office/word/2010/wordprocessingShape" mc:Ignorable="w14 w15 w16se w16cid w16 w16cex w16sdtdh w16du wp14">
+<w:ftr xmlns:wpc="http://schemas.microsoft.com/office/word/2010/wordprocessingCanvas" xmlns:cx="http://schemas.microsoft.com/office/drawing/2014/chartex" xmlns:cx1="http://schemas.microsoft.com/office/drawing/2015/9/8/chartex" xmlns:cx2="http://schemas.microsoft.com/office/drawing/2015/10/21/chartex" xmlns:cx3="http://schemas.microsoft.com/office/drawing/2016/5/9/chartex" xmlns:cx4="http://schemas.microsoft.com/office/drawing/2016/5/10/chartex" xmlns:cx5="http://schemas.microsoft.com/office/drawing/2016/5/11/chartex" xmlns:cx6="http://schemas.microsoft.com/office/drawing/2016/5/12/chartex" xmlns:cx7="http://schemas.microsoft.com/office/drawing/2016/5/13/chartex" xmlns:cx8="http://schemas.microsoft.com/office/drawing/2016/5/14/chartex" xmlns:mc="http://schemas.openxmlformats.org/markup-compatibility/2006" xmlns:aink="http://schemas.microsoft.com/office/drawing/2016/ink" xmlns:am3d="http://schemas.microsoft.com/office/drawing/2017/model3d" xmlns:o="urn:schemas-microsoft-com:office:office" xmlns:oel="http://schemas.microsoft.com/office/2019/extlst" xmlns:r="http://schemas.openxmlformats.org/officeDocument/2006/relationships" xmlns:m="http://schemas.openxmlformats.org/officeDocument/2006/math" xmlns:v="urn:schemas-microsoft-com:vml" xmlns:wp14="http://schemas.microsoft.com/office/word/2010/wordprocessingDrawing" xmlns:wp="http://schemas.openxmlformats.org/drawingml/2006/wordprocessingDrawing" xmlns:w10="urn:schemas-microsoft-com:office:word" xmlns:w="http://schemas.openxmlformats.org/wordprocessingml/2006/main" xmlns:w14="http://schemas.microsoft.com/office/word/2010/wordml" xmlns:w15="http://schemas.microsoft.com/office/word/2012/wordml" xmlns:w16cex="http://schemas.microsoft.com/office/word/2018/wordml/cex" xmlns:w16cid="http://schemas.microsoft.com/office/word/2016/wordml/cid" xmlns:w16="http://schemas.microsoft.com/office/word/2018/wordml" xmlns:w16du="http://schemas.microsoft.com/office/word/2023/wordml/word16du" xmlns:w16sdtdh="http://schemas.microsoft.com/office/word/2020/wordml/sdtdatahash" xmlns:w16sdtfl="http://schemas.microsoft.com/office/word/2024/wordml/sdtformatlock" xmlns:w16se="http://schemas.microsoft.com/office/word/2015/wordml/symex" xmlns:wpg="http://schemas.microsoft.com/office/word/2010/wordprocessingGroup" xmlns:wpi="http://schemas.microsoft.com/office/word/2010/wordprocessingInk" xmlns:wne="http://schemas.microsoft.com/office/word/2006/wordml" xmlns:wps="http://schemas.microsoft.com/office/word/2010/wordprocessingShape" mc:Ignorable="w14 w15 w16se w16cid w16 w16cex w16sdtdh w16sdtfl w16du wp14">
   <w:p>
     <w:pPr>
       <w:tabs>
@@ -4496,29 +4624,15 @@
       </w:rPr>
       <w:t xml:space="preserve"> of </w:t>
     </w:r>
-    <w:r>
-      <w:fldChar w:fldCharType="begin"/>
-    </w:r>
-    <w:r>
-      <w:instrText xml:space="preserve"> NUMPAGES   \* MERGEFORMAT </w:instrText>
-    </w:r>
-    <w:r>
-      <w:fldChar w:fldCharType="separate"/>
-    </w:r>
-    <w:r>
-      <w:rPr>
-        <w:b/>
-        <w:sz w:val="22"/>
-      </w:rPr>
-      <w:t>11</w:t>
-    </w:r>
-    <w:r>
-      <w:rPr>
-        <w:b/>
-        <w:sz w:val="22"/>
-      </w:rPr>
-      <w:fldChar w:fldCharType="end"/>
-    </w:r>
+    <w:fldSimple w:instr=" NUMPAGES   \* MERGEFORMAT ">
+      <w:r>
+        <w:rPr>
+          <w:b/>
+          <w:sz w:val="22"/>
+        </w:rPr>
+        <w:t>11</w:t>
+      </w:r>
+    </w:fldSimple>
     <w:r>
       <w:rPr>
         <w:b/>
@@ -4544,7 +4658,7 @@
 </file>
 
 <file path=word/footnotes.xml><?xml version="1.0" encoding="utf-8"?>
-<w:footnotes xmlns:wpc="http://schemas.microsoft.com/office/word/2010/wordprocessingCanvas" xmlns:cx="http://schemas.microsoft.com/office/drawing/2014/chartex" xmlns:cx1="http://schemas.microsoft.com/office/drawing/2015/9/8/chartex" xmlns:cx2="http://schemas.microsoft.com/office/drawing/2015/10/21/chartex" xmlns:cx3="http://schemas.microsoft.com/office/drawing/2016/5/9/chartex" xmlns:cx4="http://schemas.microsoft.com/office/drawing/2016/5/10/chartex" xmlns:cx5="http://schemas.microsoft.com/office/drawing/2016/5/11/chartex" xmlns:cx6="http://schemas.microsoft.com/office/drawing/2016/5/12/chartex" xmlns:cx7="http://schemas.microsoft.com/office/drawing/2016/5/13/chartex" xmlns:cx8="http://schemas.microsoft.com/office/drawing/2016/5/14/chartex" xmlns:mc="http://schemas.openxmlformats.org/markup-compatibility/2006" xmlns:aink="http://schemas.microsoft.com/office/drawing/2016/ink" xmlns:am3d="http://schemas.microsoft.com/office/drawing/2017/model3d" xmlns:o="urn:schemas-microsoft-com:office:office" xmlns:oel="http://schemas.microsoft.com/office/2019/extlst" xmlns:r="http://schemas.openxmlformats.org/officeDocument/2006/relationships" xmlns:m="http://schemas.openxmlformats.org/officeDocument/2006/math" xmlns:v="urn:schemas-microsoft-com:vml" xmlns:wp14="http://schemas.microsoft.com/office/word/2010/wordprocessingDrawing" xmlns:wp="http://schemas.openxmlformats.org/drawingml/2006/wordprocessingDrawing" xmlns:w10="urn:schemas-microsoft-com:office:word" xmlns:w="http://schemas.openxmlformats.org/wordprocessingml/2006/main" xmlns:w14="http://schemas.microsoft.com/office/word/2010/wordml" xmlns:w15="http://schemas.microsoft.com/office/word/2012/wordml" xmlns:w16cex="http://schemas.microsoft.com/office/word/2018/wordml/cex" xmlns:w16cid="http://schemas.microsoft.com/office/word/2016/wordml/cid" xmlns:w16="http://schemas.microsoft.com/office/word/2018/wordml" xmlns:w16du="http://schemas.microsoft.com/office/word/2023/wordml/word16du" xmlns:w16sdtdh="http://schemas.microsoft.com/office/word/2020/wordml/sdtdatahash" xmlns:w16se="http://schemas.microsoft.com/office/word/2015/wordml/symex" xmlns:wpg="http://schemas.microsoft.com/office/word/2010/wordprocessingGroup" xmlns:wpi="http://schemas.microsoft.com/office/word/2010/wordprocessingInk" xmlns:wne="http://schemas.microsoft.com/office/word/2006/wordml" xmlns:wps="http://schemas.microsoft.com/office/word/2010/wordprocessingShape" mc:Ignorable="w14 w15 w16se w16cid w16 w16cex w16sdtdh w16du wp14">
+<w:footnotes xmlns:wpc="http://schemas.microsoft.com/office/word/2010/wordprocessingCanvas" xmlns:cx="http://schemas.microsoft.com/office/drawing/2014/chartex" xmlns:cx1="http://schemas.microsoft.com/office/drawing/2015/9/8/chartex" xmlns:cx2="http://schemas.microsoft.com/office/drawing/2015/10/21/chartex" xmlns:cx3="http://schemas.microsoft.com/office/drawing/2016/5/9/chartex" xmlns:cx4="http://schemas.microsoft.com/office/drawing/2016/5/10/chartex" xmlns:cx5="http://schemas.microsoft.com/office/drawing/2016/5/11/chartex" xmlns:cx6="http://schemas.microsoft.com/office/drawing/2016/5/12/chartex" xmlns:cx7="http://schemas.microsoft.com/office/drawing/2016/5/13/chartex" xmlns:cx8="http://schemas.microsoft.com/office/drawing/2016/5/14/chartex" xmlns:mc="http://schemas.openxmlformats.org/markup-compatibility/2006" xmlns:aink="http://schemas.microsoft.com/office/drawing/2016/ink" xmlns:am3d="http://schemas.microsoft.com/office/drawing/2017/model3d" xmlns:o="urn:schemas-microsoft-com:office:office" xmlns:oel="http://schemas.microsoft.com/office/2019/extlst" xmlns:r="http://schemas.openxmlformats.org/officeDocument/2006/relationships" xmlns:m="http://schemas.openxmlformats.org/officeDocument/2006/math" xmlns:v="urn:schemas-microsoft-com:vml" xmlns:wp14="http://schemas.microsoft.com/office/word/2010/wordprocessingDrawing" xmlns:wp="http://schemas.openxmlformats.org/drawingml/2006/wordprocessingDrawing" xmlns:w10="urn:schemas-microsoft-com:office:word" xmlns:w="http://schemas.openxmlformats.org/wordprocessingml/2006/main" xmlns:w14="http://schemas.microsoft.com/office/word/2010/wordml" xmlns:w15="http://schemas.microsoft.com/office/word/2012/wordml" xmlns:w16cex="http://schemas.microsoft.com/office/word/2018/wordml/cex" xmlns:w16cid="http://schemas.microsoft.com/office/word/2016/wordml/cid" xmlns:w16="http://schemas.microsoft.com/office/word/2018/wordml" xmlns:w16du="http://schemas.microsoft.com/office/word/2023/wordml/word16du" xmlns:w16sdtdh="http://schemas.microsoft.com/office/word/2020/wordml/sdtdatahash" xmlns:w16sdtfl="http://schemas.microsoft.com/office/word/2024/wordml/sdtformatlock" xmlns:w16se="http://schemas.microsoft.com/office/word/2015/wordml/symex" xmlns:wpg="http://schemas.microsoft.com/office/word/2010/wordprocessingGroup" xmlns:wpi="http://schemas.microsoft.com/office/word/2010/wordprocessingInk" xmlns:wne="http://schemas.microsoft.com/office/word/2006/wordml" xmlns:wps="http://schemas.microsoft.com/office/word/2010/wordprocessingShape" mc:Ignorable="w14 w15 w16se w16cid w16 w16cex w16sdtdh w16sdtfl w16du wp14">
   <w:footnote w:type="separator" w:id="-1">
     <w:p>
       <w:pPr>
@@ -4569,7 +4683,7 @@
 </file>
 
 <file path=word/numbering.xml><?xml version="1.0" encoding="utf-8"?>
-<w:numbering xmlns:wpc="http://schemas.microsoft.com/office/word/2010/wordprocessingCanvas" xmlns:cx="http://schemas.microsoft.com/office/drawing/2014/chartex" xmlns:cx1="http://schemas.microsoft.com/office/drawing/2015/9/8/chartex" xmlns:cx2="http://schemas.microsoft.com/office/drawing/2015/10/21/chartex" xmlns:cx3="http://schemas.microsoft.com/office/drawing/2016/5/9/chartex" xmlns:cx4="http://schemas.microsoft.com/office/drawing/2016/5/10/chartex" xmlns:cx5="http://schemas.microsoft.com/office/drawing/2016/5/11/chartex" xmlns:cx6="http://schemas.microsoft.com/office/drawing/2016/5/12/chartex" xmlns:cx7="http://schemas.microsoft.com/office/drawing/2016/5/13/chartex" xmlns:cx8="http://schemas.microsoft.com/office/drawing/2016/5/14/chartex" xmlns:mc="http://schemas.openxmlformats.org/markup-compatibility/2006" xmlns:aink="http://schemas.microsoft.com/office/drawing/2016/ink" xmlns:am3d="http://schemas.microsoft.com/office/drawing/2017/model3d" xmlns:o="urn:schemas-microsoft-com:office:office" xmlns:oel="http://schemas.microsoft.com/office/2019/extlst" xmlns:r="http://schemas.openxmlformats.org/officeDocument/2006/relationships" xmlns:m="http://schemas.openxmlformats.org/officeDocument/2006/math" xmlns:v="urn:schemas-microsoft-com:vml" xmlns:wp14="http://schemas.microsoft.com/office/word/2010/wordprocessingDrawing" xmlns:wp="http://schemas.openxmlformats.org/drawingml/2006/wordprocessingDrawing" xmlns:w10="urn:schemas-microsoft-com:office:word" xmlns:w="http://schemas.openxmlformats.org/wordprocessingml/2006/main" xmlns:w14="http://schemas.microsoft.com/office/word/2010/wordml" xmlns:w15="http://schemas.microsoft.com/office/word/2012/wordml" xmlns:w16cex="http://schemas.microsoft.com/office/word/2018/wordml/cex" xmlns:w16cid="http://schemas.microsoft.com/office/word/2016/wordml/cid" xmlns:w16="http://schemas.microsoft.com/office/word/2018/wordml" xmlns:w16du="http://schemas.microsoft.com/office/word/2023/wordml/word16du" xmlns:w16sdtdh="http://schemas.microsoft.com/office/word/2020/wordml/sdtdatahash" xmlns:w16se="http://schemas.microsoft.com/office/word/2015/wordml/symex" xmlns:wpg="http://schemas.microsoft.com/office/word/2010/wordprocessingGroup" xmlns:wpi="http://schemas.microsoft.com/office/word/2010/wordprocessingInk" xmlns:wne="http://schemas.microsoft.com/office/word/2006/wordml" xmlns:wps="http://schemas.microsoft.com/office/word/2010/wordprocessingShape" mc:Ignorable="w14 w15 w16se w16cid w16 w16cex w16sdtdh w16du wp14">
+<w:numbering xmlns:wpc="http://schemas.microsoft.com/office/word/2010/wordprocessingCanvas" xmlns:cx="http://schemas.microsoft.com/office/drawing/2014/chartex" xmlns:cx1="http://schemas.microsoft.com/office/drawing/2015/9/8/chartex" xmlns:cx2="http://schemas.microsoft.com/office/drawing/2015/10/21/chartex" xmlns:cx3="http://schemas.microsoft.com/office/drawing/2016/5/9/chartex" xmlns:cx4="http://schemas.microsoft.com/office/drawing/2016/5/10/chartex" xmlns:cx5="http://schemas.microsoft.com/office/drawing/2016/5/11/chartex" xmlns:cx6="http://schemas.microsoft.com/office/drawing/2016/5/12/chartex" xmlns:cx7="http://schemas.microsoft.com/office/drawing/2016/5/13/chartex" xmlns:cx8="http://schemas.microsoft.com/office/drawing/2016/5/14/chartex" xmlns:mc="http://schemas.openxmlformats.org/markup-compatibility/2006" xmlns:aink="http://schemas.microsoft.com/office/drawing/2016/ink" xmlns:am3d="http://schemas.microsoft.com/office/drawing/2017/model3d" xmlns:o="urn:schemas-microsoft-com:office:office" xmlns:oel="http://schemas.microsoft.com/office/2019/extlst" xmlns:r="http://schemas.openxmlformats.org/officeDocument/2006/relationships" xmlns:m="http://schemas.openxmlformats.org/officeDocument/2006/math" xmlns:v="urn:schemas-microsoft-com:vml" xmlns:wp14="http://schemas.microsoft.com/office/word/2010/wordprocessingDrawing" xmlns:wp="http://schemas.openxmlformats.org/drawingml/2006/wordprocessingDrawing" xmlns:w10="urn:schemas-microsoft-com:office:word" xmlns:w="http://schemas.openxmlformats.org/wordprocessingml/2006/main" xmlns:w14="http://schemas.microsoft.com/office/word/2010/wordml" xmlns:w15="http://schemas.microsoft.com/office/word/2012/wordml" xmlns:w16cex="http://schemas.microsoft.com/office/word/2018/wordml/cex" xmlns:w16cid="http://schemas.microsoft.com/office/word/2016/wordml/cid" xmlns:w16="http://schemas.microsoft.com/office/word/2018/wordml" xmlns:w16du="http://schemas.microsoft.com/office/word/2023/wordml/word16du" xmlns:w16sdtdh="http://schemas.microsoft.com/office/word/2020/wordml/sdtdatahash" xmlns:w16sdtfl="http://schemas.microsoft.com/office/word/2024/wordml/sdtformatlock" xmlns:w16se="http://schemas.microsoft.com/office/word/2015/wordml/symex" xmlns:wpg="http://schemas.microsoft.com/office/word/2010/wordprocessingGroup" xmlns:wpi="http://schemas.microsoft.com/office/word/2010/wordprocessingInk" xmlns:wne="http://schemas.microsoft.com/office/word/2006/wordml" xmlns:wps="http://schemas.microsoft.com/office/word/2010/wordprocessingShape" mc:Ignorable="w14 w15 w16se w16cid w16 w16cex w16sdtdh w16sdtfl w16du wp14">
   <w:abstractNum w:abstractNumId="0" w15:restartNumberingAfterBreak="0">
     <w:nsid w:val="25990CB0"/>
     <w:multiLevelType w:val="hybridMultilevel"/>
@@ -5980,7 +6094,7 @@
 </file>
 
 <file path=word/styles.xml><?xml version="1.0" encoding="utf-8"?>
-<w:styles xmlns:mc="http://schemas.openxmlformats.org/markup-compatibility/2006" xmlns:r="http://schemas.openxmlformats.org/officeDocument/2006/relationships" xmlns:w="http://schemas.openxmlformats.org/wordprocessingml/2006/main" xmlns:w14="http://schemas.microsoft.com/office/word/2010/wordml" xmlns:w15="http://schemas.microsoft.com/office/word/2012/wordml" xmlns:w16cex="http://schemas.microsoft.com/office/word/2018/wordml/cex" xmlns:w16cid="http://schemas.microsoft.com/office/word/2016/wordml/cid" xmlns:w16="http://schemas.microsoft.com/office/word/2018/wordml" xmlns:w16du="http://schemas.microsoft.com/office/word/2023/wordml/word16du" xmlns:w16sdtdh="http://schemas.microsoft.com/office/word/2020/wordml/sdtdatahash" xmlns:w16se="http://schemas.microsoft.com/office/word/2015/wordml/symex" mc:Ignorable="w14 w15 w16se w16cid w16 w16cex w16sdtdh w16du">
+<w:styles xmlns:mc="http://schemas.openxmlformats.org/markup-compatibility/2006" xmlns:r="http://schemas.openxmlformats.org/officeDocument/2006/relationships" xmlns:w="http://schemas.openxmlformats.org/wordprocessingml/2006/main" xmlns:w14="http://schemas.microsoft.com/office/word/2010/wordml" xmlns:w15="http://schemas.microsoft.com/office/word/2012/wordml" xmlns:w16cex="http://schemas.microsoft.com/office/word/2018/wordml/cex" xmlns:w16cid="http://schemas.microsoft.com/office/word/2016/wordml/cid" xmlns:w16="http://schemas.microsoft.com/office/word/2018/wordml" xmlns:w16du="http://schemas.microsoft.com/office/word/2023/wordml/word16du" xmlns:w16sdtdh="http://schemas.microsoft.com/office/word/2020/wordml/sdtdatahash" xmlns:w16sdtfl="http://schemas.microsoft.com/office/word/2024/wordml/sdtformatlock" xmlns:w16se="http://schemas.microsoft.com/office/word/2015/wordml/symex" mc:Ignorable="w14 w15 w16se w16cid w16 w16cex w16sdtdh w16sdtfl w16du">
   <w:docDefaults>
     <w:rPrDefault>
       <w:rPr>

</xml_diff>

<commit_message>
Minor fixes to docx template
</commit_message>
<xml_diff>
--- a/docassemble/PowerOfAttorneyProperty/data/templates/poa_property_statutory_shortform_word_version.docx
+++ b/docassemble/PowerOfAttorneyProperty/data/templates/poa_property_statutory_shortform_word_version.docx
@@ -7,7 +7,15 @@
         <w:pStyle w:val="Heading1"/>
       </w:pPr>
       <w:r>
-        <w:t xml:space="preserve">STATUTORY SHORT FORM  POWER OF ATTORNEY FOR PROPERTY </w:t>
+        <w:t xml:space="preserve">STATUTORY SHORT </w:t>
+      </w:r>
+      <w:proofErr w:type="gramStart"/>
+      <w:r>
+        <w:t>FORM  POWER</w:t>
+      </w:r>
+      <w:proofErr w:type="gramEnd"/>
+      <w:r>
+        <w:t xml:space="preserve"> OF ATTORNEY FOR PROPERTY </w:t>
       </w:r>
     </w:p>
     <w:p>
@@ -50,7 +58,25 @@
           <w:i/>
           <w:sz w:val="32"/>
         </w:rPr>
-        <w:t xml:space="preserve">Includes Amendments Required By Public Act 96-1195 </w:t>
+        <w:t xml:space="preserve">Includes Amendments Required </w:t>
+      </w:r>
+      <w:proofErr w:type="gramStart"/>
+      <w:r>
+        <w:rPr>
+          <w:b/>
+          <w:i/>
+          <w:sz w:val="32"/>
+        </w:rPr>
+        <w:t>By</w:t>
+      </w:r>
+      <w:proofErr w:type="gramEnd"/>
+      <w:r>
+        <w:rPr>
+          <w:b/>
+          <w:i/>
+          <w:sz w:val="32"/>
+        </w:rPr>
+        <w:t xml:space="preserve"> Public Act 96-1195 </w:t>
       </w:r>
       <w:r>
         <w:rPr>
@@ -86,7 +112,15 @@
         <w:ind w:right="82"/>
       </w:pPr>
       <w:r>
-        <w:t xml:space="preserve">NOTICE TO THE INDIVIDUAL SIGNING THE ILLINOIS STATUTORY SHORT FORM  POWER OF ATTORNEY FOR PROPERTY </w:t>
+        <w:t xml:space="preserve">NOTICE TO THE INDIVIDUAL SIGNING THE ILLINOIS STATUTORY SHORT </w:t>
+      </w:r>
+      <w:proofErr w:type="gramStart"/>
+      <w:r>
+        <w:t>FORM  POWER</w:t>
+      </w:r>
+      <w:proofErr w:type="gramEnd"/>
+      <w:r>
+        <w:t xml:space="preserve"> OF ATTORNEY FOR PROPERTY </w:t>
       </w:r>
     </w:p>
     <w:p>
@@ -215,7 +249,21 @@
         <w:rPr>
           <w:sz w:val="32"/>
         </w:rPr>
-        <w:t xml:space="preserve">Unless you specifically limit the period of time that this Power of Attorney will be in effect, your agent may exercise the powers given to him or her throughout your lifetime, both before and after you become incapacitated. A court, however, can take away the powers of your agent if it finds that the agent is not acting properly. You may also revoke this Power of Attorney if you wish. </w:t>
+        <w:t xml:space="preserve">Unless you specifically limit the </w:t>
+      </w:r>
+      <w:proofErr w:type="gramStart"/>
+      <w:r>
+        <w:rPr>
+          <w:sz w:val="32"/>
+        </w:rPr>
+        <w:t>period of time</w:t>
+      </w:r>
+      <w:proofErr w:type="gramEnd"/>
+      <w:r>
+        <w:rPr>
+          <w:sz w:val="32"/>
+        </w:rPr>
+        <w:t xml:space="preserve"> that this Power of Attorney will be in effect, your agent may exercise the powers given to him or her throughout your lifetime, both before and after you become incapacitated. A court, however, can take away the powers of your agent if it finds that the agent is not acting properly. You may also revoke this Power of Attorney if you wish. </w:t>
       </w:r>
     </w:p>
     <w:p>
@@ -487,16 +535,32 @@
         <w:t>1.  I,</w:t>
       </w:r>
       <w:r>
-        <w:t xml:space="preserve"> {{principal.</w:t>
-      </w:r>
-      <w:r>
-        <w:t>name_full(</w:t>
+        <w:t xml:space="preserve"> {{</w:t>
+      </w:r>
+      <w:proofErr w:type="spellStart"/>
+      <w:r>
+        <w:t>principal.</w:t>
+      </w:r>
+      <w:r>
+        <w:t>name_full</w:t>
+      </w:r>
+      <w:proofErr w:type="spellEnd"/>
+      <w:r>
+        <w:t>(</w:t>
       </w:r>
       <w:r>
         <w:t>)}}</w:t>
       </w:r>
       <w:r>
-        <w:t>{% if also_known_as %}</w:t>
+        <w:t xml:space="preserve">{% if </w:t>
+      </w:r>
+      <w:proofErr w:type="spellStart"/>
+      <w:r>
+        <w:t>also_known_as</w:t>
+      </w:r>
+      <w:proofErr w:type="spellEnd"/>
+      <w:r>
+        <w:t xml:space="preserve"> %}</w:t>
       </w:r>
       <w:r>
         <w:t xml:space="preserve"> </w:t>
@@ -505,7 +569,15 @@
         <w:t>(</w:t>
       </w:r>
       <w:r>
-        <w:t>{% if formerly_or_also %}formerly{% else %}</w:t>
+        <w:t xml:space="preserve">{% if </w:t>
+      </w:r>
+      <w:proofErr w:type="spellStart"/>
+      <w:r>
+        <w:t>formerly_or_also</w:t>
+      </w:r>
+      <w:proofErr w:type="spellEnd"/>
+      <w:r>
+        <w:t xml:space="preserve"> %}formerly{% else %}</w:t>
       </w:r>
       <w:r>
         <w:t>also</w:t>
@@ -514,10 +586,26 @@
         <w:t>{% endif %}</w:t>
       </w:r>
       <w:r>
-        <w:t xml:space="preserve"> known as {{principal.aka_name}}){% endif %}, </w:t>
-      </w:r>
-      <w:r>
-        <w:t xml:space="preserve"> of {{principal.address.on_one_line(</w:t>
+        <w:t xml:space="preserve"> known as {{</w:t>
+      </w:r>
+      <w:proofErr w:type="spellStart"/>
+      <w:r>
+        <w:t>principal.aka_name</w:t>
+      </w:r>
+      <w:proofErr w:type="spellEnd"/>
+      <w:r>
+        <w:t xml:space="preserve">}}){% endif %}, </w:t>
+      </w:r>
+      <w:r>
+        <w:t>of {{</w:t>
+      </w:r>
+      <w:proofErr w:type="spellStart"/>
+      <w:r>
+        <w:t>principal.address.on_one_line</w:t>
+      </w:r>
+      <w:proofErr w:type="spellEnd"/>
+      <w:r>
+        <w:t>(</w:t>
       </w:r>
       <w:r>
         <w:t>bare=True</w:t>
@@ -532,19 +620,43 @@
         <w:t>hereby revoke all prior statutory powers of attorney for property executed by me and appoint</w:t>
       </w:r>
       <w:r>
-        <w:t xml:space="preserve"> {{agent.</w:t>
-      </w:r>
-      <w:r>
-        <w:t>name_full(</w:t>
+        <w:t xml:space="preserve"> {{</w:t>
+      </w:r>
+      <w:proofErr w:type="spellStart"/>
+      <w:r>
+        <w:t>agent.</w:t>
+      </w:r>
+      <w:r>
+        <w:t>name_full</w:t>
+      </w:r>
+      <w:proofErr w:type="spellEnd"/>
+      <w:r>
+        <w:t>(</w:t>
       </w:r>
       <w:r>
         <w:t xml:space="preserve">)}} of </w:t>
       </w:r>
       <w:r>
-        <w:t>{% if agent.in_america == True %}</w:t>
-      </w:r>
-      <w:r>
-        <w:t>{{agent.address.on_one_line(</w:t>
+        <w:t xml:space="preserve">{% if </w:t>
+      </w:r>
+      <w:proofErr w:type="spellStart"/>
+      <w:r>
+        <w:t>agent.in_america</w:t>
+      </w:r>
+      <w:proofErr w:type="spellEnd"/>
+      <w:r>
+        <w:t xml:space="preserve"> == True %}</w:t>
+      </w:r>
+      <w:r>
+        <w:t>{{</w:t>
+      </w:r>
+      <w:proofErr w:type="spellStart"/>
+      <w:r>
+        <w:t>agent.address.on_one_line</w:t>
+      </w:r>
+      <w:proofErr w:type="spellEnd"/>
+      <w:r>
+        <w:t>(</w:t>
       </w:r>
       <w:r>
         <w:t>bare=True</w:t>
@@ -564,9 +676,11 @@
       <w:r>
         <w:t xml:space="preserve">{% if </w:t>
       </w:r>
+      <w:proofErr w:type="spellStart"/>
       <w:r>
         <w:t>agent.phone_number</w:t>
       </w:r>
+      <w:proofErr w:type="spellEnd"/>
       <w:r>
         <w:t xml:space="preserve"> != “” %} (</w:t>
       </w:r>
@@ -574,11 +688,21 @@
         <w:t xml:space="preserve">Phone: </w:t>
       </w:r>
       <w:r>
-        <w:t>{{phone_number_formatted(</w:t>
-      </w:r>
+        <w:t>{{</w:t>
+      </w:r>
+      <w:proofErr w:type="spellStart"/>
+      <w:r>
+        <w:t>phone_number_formatted</w:t>
+      </w:r>
+      <w:proofErr w:type="spellEnd"/>
+      <w:r>
+        <w:t>(</w:t>
+      </w:r>
+      <w:proofErr w:type="spellStart"/>
       <w:r>
         <w:t>agent.phone_number</w:t>
       </w:r>
+      <w:proofErr w:type="spellEnd"/>
       <w:r>
         <w:t>)}}){% endif %}</w:t>
       </w:r>
@@ -643,27 +767,69 @@
       <w:r>
         <w:t xml:space="preserve">{% if </w:t>
       </w:r>
+      <w:proofErr w:type="spellStart"/>
       <w:r>
         <w:t>real_powers</w:t>
       </w:r>
-      <w:r>
-        <w:t xml:space="preserve"> == True %}</w:t>
-      </w:r>
-      <w:r>
-        <w:t>Real estate transactions.</w:t>
-      </w:r>
-      <w:r>
-        <w:t xml:space="preserve">{% else %} </w:t>
+      <w:proofErr w:type="spellEnd"/>
+      <w:r>
+        <w:t xml:space="preserve"> == True </w:t>
+      </w:r>
+      <w:proofErr w:type="gramStart"/>
+      <w:r>
+        <w:t>%}</w:t>
+      </w:r>
+      <w:r>
+        <w:t>Real</w:t>
+      </w:r>
+      <w:proofErr w:type="gramEnd"/>
+      <w:r>
+        <w:t xml:space="preserve"> estate </w:t>
+      </w:r>
+      <w:proofErr w:type="gramStart"/>
+      <w:r>
+        <w:t>transactions.</w:t>
+      </w:r>
+      <w:r>
+        <w:t>{</w:t>
+      </w:r>
+      <w:proofErr w:type="gramEnd"/>
+      <w:r>
+        <w:t xml:space="preserve">% </w:t>
+      </w:r>
+      <w:proofErr w:type="gramStart"/>
+      <w:r>
+        <w:t>else %}</w:t>
+      </w:r>
+      <w:proofErr w:type="gramEnd"/>
+      <w:r>
+        <w:t xml:space="preserve"> </w:t>
       </w:r>
       <w:r>
         <w:rPr>
           <w:strike/>
         </w:rPr>
-        <w:t>Real estate transactions.</w:t>
-      </w:r>
-      <w:r>
-        <w:t>{% endif %}</w:t>
-      </w:r>
+        <w:t xml:space="preserve">Real estate </w:t>
+      </w:r>
+      <w:proofErr w:type="gramStart"/>
+      <w:r>
+        <w:rPr>
+          <w:strike/>
+        </w:rPr>
+        <w:t>transactions.</w:t>
+      </w:r>
+      <w:r>
+        <w:t>{</w:t>
+      </w:r>
+      <w:proofErr w:type="gramEnd"/>
+      <w:r>
+        <w:t xml:space="preserve">% </w:t>
+      </w:r>
+      <w:proofErr w:type="gramStart"/>
+      <w:r>
+        <w:t>endif %}</w:t>
+      </w:r>
+      <w:proofErr w:type="gramEnd"/>
     </w:p>
     <w:p>
       <w:pPr>
@@ -686,17 +852,43 @@
       <w:r>
         <w:t xml:space="preserve">{% if </w:t>
       </w:r>
+      <w:proofErr w:type="spellStart"/>
       <w:r>
         <w:t>financial_powers</w:t>
       </w:r>
-      <w:r>
-        <w:t xml:space="preserve"> == True %}</w:t>
-      </w:r>
-      <w:r>
-        <w:t>Financial institution transactions.</w:t>
-      </w:r>
-      <w:r>
-        <w:t xml:space="preserve">{% else %} </w:t>
+      <w:proofErr w:type="spellEnd"/>
+      <w:r>
+        <w:t xml:space="preserve"> == True </w:t>
+      </w:r>
+      <w:proofErr w:type="gramStart"/>
+      <w:r>
+        <w:t>%}</w:t>
+      </w:r>
+      <w:r>
+        <w:t>Financial</w:t>
+      </w:r>
+      <w:proofErr w:type="gramEnd"/>
+      <w:r>
+        <w:t xml:space="preserve"> institution </w:t>
+      </w:r>
+      <w:proofErr w:type="gramStart"/>
+      <w:r>
+        <w:t>transactions.</w:t>
+      </w:r>
+      <w:r>
+        <w:t>{</w:t>
+      </w:r>
+      <w:proofErr w:type="gramEnd"/>
+      <w:r>
+        <w:t xml:space="preserve">% </w:t>
+      </w:r>
+      <w:proofErr w:type="gramStart"/>
+      <w:r>
+        <w:t>else %}</w:t>
+      </w:r>
+      <w:proofErr w:type="gramEnd"/>
+      <w:r>
+        <w:t xml:space="preserve"> </w:t>
       </w:r>
       <w:r>
         <w:rPr>
@@ -729,17 +921,43 @@
       <w:r>
         <w:t xml:space="preserve">{% if </w:t>
       </w:r>
+      <w:proofErr w:type="spellStart"/>
       <w:r>
         <w:t>stock_powers</w:t>
       </w:r>
-      <w:r>
-        <w:t xml:space="preserve"> == True %}</w:t>
-      </w:r>
-      <w:r>
-        <w:t>Stock and bond transactions.</w:t>
-      </w:r>
-      <w:r>
-        <w:t xml:space="preserve">{% else %} </w:t>
+      <w:proofErr w:type="spellEnd"/>
+      <w:r>
+        <w:t xml:space="preserve"> == True </w:t>
+      </w:r>
+      <w:proofErr w:type="gramStart"/>
+      <w:r>
+        <w:t>%}</w:t>
+      </w:r>
+      <w:r>
+        <w:t>Stock</w:t>
+      </w:r>
+      <w:proofErr w:type="gramEnd"/>
+      <w:r>
+        <w:t xml:space="preserve"> and bond </w:t>
+      </w:r>
+      <w:proofErr w:type="gramStart"/>
+      <w:r>
+        <w:t>transactions.</w:t>
+      </w:r>
+      <w:r>
+        <w:t>{</w:t>
+      </w:r>
+      <w:proofErr w:type="gramEnd"/>
+      <w:r>
+        <w:t xml:space="preserve">% </w:t>
+      </w:r>
+      <w:proofErr w:type="gramStart"/>
+      <w:r>
+        <w:t>else %}</w:t>
+      </w:r>
+      <w:proofErr w:type="gramEnd"/>
+      <w:r>
+        <w:t xml:space="preserve"> </w:t>
       </w:r>
       <w:r>
         <w:rPr>
@@ -772,27 +990,69 @@
       <w:r>
         <w:t xml:space="preserve">{% if </w:t>
       </w:r>
+      <w:proofErr w:type="spellStart"/>
       <w:r>
         <w:t>tangible_powers</w:t>
       </w:r>
-      <w:r>
-        <w:t xml:space="preserve"> == True %}</w:t>
-      </w:r>
-      <w:r>
-        <w:t>Tangible personal property transactions.</w:t>
-      </w:r>
-      <w:r>
-        <w:t xml:space="preserve">{% else %} </w:t>
+      <w:proofErr w:type="spellEnd"/>
+      <w:r>
+        <w:t xml:space="preserve"> == True </w:t>
+      </w:r>
+      <w:proofErr w:type="gramStart"/>
+      <w:r>
+        <w:t>%}</w:t>
+      </w:r>
+      <w:r>
+        <w:t>Tangible</w:t>
+      </w:r>
+      <w:proofErr w:type="gramEnd"/>
+      <w:r>
+        <w:t xml:space="preserve"> personal property </w:t>
+      </w:r>
+      <w:proofErr w:type="gramStart"/>
+      <w:r>
+        <w:t>transactions.</w:t>
+      </w:r>
+      <w:r>
+        <w:t>{</w:t>
+      </w:r>
+      <w:proofErr w:type="gramEnd"/>
+      <w:r>
+        <w:t xml:space="preserve">% </w:t>
+      </w:r>
+      <w:proofErr w:type="gramStart"/>
+      <w:r>
+        <w:t>else %}</w:t>
+      </w:r>
+      <w:proofErr w:type="gramEnd"/>
+      <w:r>
+        <w:t xml:space="preserve"> </w:t>
       </w:r>
       <w:r>
         <w:rPr>
           <w:strike/>
         </w:rPr>
-        <w:t>Tangible personal property transactions.</w:t>
-      </w:r>
-      <w:r>
-        <w:t>{% endif %}</w:t>
-      </w:r>
+        <w:t xml:space="preserve">Tangible personal property </w:t>
+      </w:r>
+      <w:proofErr w:type="gramStart"/>
+      <w:r>
+        <w:rPr>
+          <w:strike/>
+        </w:rPr>
+        <w:t>transactions.</w:t>
+      </w:r>
+      <w:r>
+        <w:t>{</w:t>
+      </w:r>
+      <w:proofErr w:type="gramEnd"/>
+      <w:r>
+        <w:t xml:space="preserve">% </w:t>
+      </w:r>
+      <w:proofErr w:type="gramStart"/>
+      <w:r>
+        <w:t>endif %}</w:t>
+      </w:r>
+      <w:proofErr w:type="gramEnd"/>
     </w:p>
     <w:p>
       <w:pPr>
@@ -815,17 +1075,43 @@
       <w:r>
         <w:t xml:space="preserve">{% if </w:t>
       </w:r>
+      <w:proofErr w:type="spellStart"/>
       <w:r>
         <w:t>safe_powers</w:t>
       </w:r>
-      <w:r>
-        <w:t xml:space="preserve"> == True %}</w:t>
-      </w:r>
-      <w:r>
-        <w:t>Safe deposit box transactions.</w:t>
-      </w:r>
-      <w:r>
-        <w:t xml:space="preserve">{% else %} </w:t>
+      <w:proofErr w:type="spellEnd"/>
+      <w:r>
+        <w:t xml:space="preserve"> == True </w:t>
+      </w:r>
+      <w:proofErr w:type="gramStart"/>
+      <w:r>
+        <w:t>%}</w:t>
+      </w:r>
+      <w:r>
+        <w:t>Safe</w:t>
+      </w:r>
+      <w:proofErr w:type="gramEnd"/>
+      <w:r>
+        <w:t xml:space="preserve"> deposit box </w:t>
+      </w:r>
+      <w:proofErr w:type="gramStart"/>
+      <w:r>
+        <w:t>transactions.</w:t>
+      </w:r>
+      <w:r>
+        <w:t>{</w:t>
+      </w:r>
+      <w:proofErr w:type="gramEnd"/>
+      <w:r>
+        <w:t xml:space="preserve">% </w:t>
+      </w:r>
+      <w:proofErr w:type="gramStart"/>
+      <w:r>
+        <w:t>else %}</w:t>
+      </w:r>
+      <w:proofErr w:type="gramEnd"/>
+      <w:r>
+        <w:t xml:space="preserve"> </w:t>
       </w:r>
       <w:r>
         <w:rPr>
@@ -859,17 +1145,43 @@
       <w:r>
         <w:t xml:space="preserve">{% if </w:t>
       </w:r>
+      <w:proofErr w:type="spellStart"/>
       <w:r>
         <w:t>insurance_powers</w:t>
       </w:r>
-      <w:r>
-        <w:t xml:space="preserve"> == True %}</w:t>
-      </w:r>
-      <w:r>
-        <w:t>Insurance and annuity transactions.</w:t>
-      </w:r>
-      <w:r>
-        <w:t xml:space="preserve">{% else %} </w:t>
+      <w:proofErr w:type="spellEnd"/>
+      <w:r>
+        <w:t xml:space="preserve"> == True </w:t>
+      </w:r>
+      <w:proofErr w:type="gramStart"/>
+      <w:r>
+        <w:t>%}</w:t>
+      </w:r>
+      <w:r>
+        <w:t>Insurance</w:t>
+      </w:r>
+      <w:proofErr w:type="gramEnd"/>
+      <w:r>
+        <w:t xml:space="preserve"> and annuity </w:t>
+      </w:r>
+      <w:proofErr w:type="gramStart"/>
+      <w:r>
+        <w:t>transactions.</w:t>
+      </w:r>
+      <w:r>
+        <w:t>{</w:t>
+      </w:r>
+      <w:proofErr w:type="gramEnd"/>
+      <w:r>
+        <w:t xml:space="preserve">% </w:t>
+      </w:r>
+      <w:proofErr w:type="gramStart"/>
+      <w:r>
+        <w:t>else %}</w:t>
+      </w:r>
+      <w:proofErr w:type="gramEnd"/>
+      <w:r>
+        <w:t xml:space="preserve"> </w:t>
       </w:r>
       <w:r>
         <w:rPr>
@@ -911,17 +1223,43 @@
       <w:r>
         <w:t xml:space="preserve">{% if </w:t>
       </w:r>
+      <w:proofErr w:type="spellStart"/>
       <w:r>
         <w:t>retirement_powers</w:t>
       </w:r>
-      <w:r>
-        <w:t xml:space="preserve"> == True %}</w:t>
-      </w:r>
-      <w:r>
-        <w:t>Retirement plan transactions.</w:t>
-      </w:r>
-      <w:r>
-        <w:t xml:space="preserve">{% else %} </w:t>
+      <w:proofErr w:type="spellEnd"/>
+      <w:r>
+        <w:t xml:space="preserve"> == True </w:t>
+      </w:r>
+      <w:proofErr w:type="gramStart"/>
+      <w:r>
+        <w:t>%}</w:t>
+      </w:r>
+      <w:r>
+        <w:t>Retirement</w:t>
+      </w:r>
+      <w:proofErr w:type="gramEnd"/>
+      <w:r>
+        <w:t xml:space="preserve"> plan </w:t>
+      </w:r>
+      <w:proofErr w:type="gramStart"/>
+      <w:r>
+        <w:t>transactions.</w:t>
+      </w:r>
+      <w:r>
+        <w:t>{</w:t>
+      </w:r>
+      <w:proofErr w:type="gramEnd"/>
+      <w:r>
+        <w:t xml:space="preserve">% </w:t>
+      </w:r>
+      <w:proofErr w:type="gramStart"/>
+      <w:r>
+        <w:t>else %}</w:t>
+      </w:r>
+      <w:proofErr w:type="gramEnd"/>
+      <w:r>
+        <w:t xml:space="preserve"> </w:t>
       </w:r>
       <w:r>
         <w:rPr>
@@ -954,17 +1292,43 @@
       <w:r>
         <w:t xml:space="preserve">{% if </w:t>
       </w:r>
+      <w:proofErr w:type="spellStart"/>
       <w:r>
         <w:t>social_powers</w:t>
       </w:r>
-      <w:r>
-        <w:t xml:space="preserve"> == True %}</w:t>
-      </w:r>
-      <w:r>
-        <w:t>Social Security, employment and military service benefits.</w:t>
-      </w:r>
-      <w:r>
-        <w:t xml:space="preserve">{% else %} </w:t>
+      <w:proofErr w:type="spellEnd"/>
+      <w:r>
+        <w:t xml:space="preserve"> == True </w:t>
+      </w:r>
+      <w:proofErr w:type="gramStart"/>
+      <w:r>
+        <w:t>%}</w:t>
+      </w:r>
+      <w:r>
+        <w:t>Social</w:t>
+      </w:r>
+      <w:proofErr w:type="gramEnd"/>
+      <w:r>
+        <w:t xml:space="preserve"> Security, employment and military service </w:t>
+      </w:r>
+      <w:proofErr w:type="gramStart"/>
+      <w:r>
+        <w:t>benefits.</w:t>
+      </w:r>
+      <w:r>
+        <w:t>{</w:t>
+      </w:r>
+      <w:proofErr w:type="gramEnd"/>
+      <w:r>
+        <w:t xml:space="preserve">% </w:t>
+      </w:r>
+      <w:proofErr w:type="gramStart"/>
+      <w:r>
+        <w:t>else %}</w:t>
+      </w:r>
+      <w:proofErr w:type="gramEnd"/>
+      <w:r>
+        <w:t xml:space="preserve"> </w:t>
       </w:r>
       <w:r>
         <w:rPr>
@@ -997,23 +1361,52 @@
       <w:r>
         <w:t xml:space="preserve">{% if </w:t>
       </w:r>
+      <w:proofErr w:type="spellStart"/>
       <w:r>
         <w:t>tax_powers</w:t>
       </w:r>
-      <w:r>
-        <w:t xml:space="preserve"> == True %}</w:t>
-      </w:r>
-      <w:r>
-        <w:t>Tax matters.</w:t>
-      </w:r>
-      <w:r>
-        <w:t>{% else %}</w:t>
+      <w:proofErr w:type="spellEnd"/>
+      <w:r>
+        <w:t xml:space="preserve"> == True </w:t>
+      </w:r>
+      <w:proofErr w:type="gramStart"/>
+      <w:r>
+        <w:t>%}</w:t>
+      </w:r>
+      <w:r>
+        <w:t>Tax</w:t>
+      </w:r>
+      <w:proofErr w:type="gramEnd"/>
+      <w:r>
+        <w:t xml:space="preserve"> </w:t>
+      </w:r>
+      <w:proofErr w:type="gramStart"/>
+      <w:r>
+        <w:t>matters.</w:t>
+      </w:r>
+      <w:r>
+        <w:t>{</w:t>
+      </w:r>
+      <w:proofErr w:type="gramEnd"/>
+      <w:r>
+        <w:t xml:space="preserve">% else </w:t>
+      </w:r>
+      <w:proofErr w:type="gramStart"/>
+      <w:r>
+        <w:t>%}</w:t>
       </w:r>
       <w:r>
         <w:rPr>
           <w:strike/>
         </w:rPr>
-        <w:t>Tax matters.</w:t>
+        <w:t>Tax</w:t>
+      </w:r>
+      <w:proofErr w:type="gramEnd"/>
+      <w:r>
+        <w:rPr>
+          <w:strike/>
+        </w:rPr>
+        <w:t xml:space="preserve"> matters.</w:t>
       </w:r>
       <w:r>
         <w:t xml:space="preserve"> {% endif %}</w:t>
@@ -1040,17 +1433,43 @@
       <w:r>
         <w:t xml:space="preserve">{% if </w:t>
       </w:r>
+      <w:proofErr w:type="spellStart"/>
       <w:r>
         <w:t>claims_powers</w:t>
       </w:r>
-      <w:r>
-        <w:t xml:space="preserve"> == True %}</w:t>
-      </w:r>
-      <w:r>
-        <w:t>Claims and litigation.</w:t>
-      </w:r>
-      <w:r>
-        <w:t xml:space="preserve">{% else %} </w:t>
+      <w:proofErr w:type="spellEnd"/>
+      <w:r>
+        <w:t xml:space="preserve"> == True </w:t>
+      </w:r>
+      <w:proofErr w:type="gramStart"/>
+      <w:r>
+        <w:t>%}</w:t>
+      </w:r>
+      <w:r>
+        <w:t>Claims</w:t>
+      </w:r>
+      <w:proofErr w:type="gramEnd"/>
+      <w:r>
+        <w:t xml:space="preserve"> and </w:t>
+      </w:r>
+      <w:proofErr w:type="gramStart"/>
+      <w:r>
+        <w:t>litigation.</w:t>
+      </w:r>
+      <w:r>
+        <w:t>{</w:t>
+      </w:r>
+      <w:proofErr w:type="gramEnd"/>
+      <w:r>
+        <w:t xml:space="preserve">% </w:t>
+      </w:r>
+      <w:proofErr w:type="gramStart"/>
+      <w:r>
+        <w:t>else %}</w:t>
+      </w:r>
+      <w:proofErr w:type="gramEnd"/>
+      <w:r>
+        <w:t xml:space="preserve"> </w:t>
       </w:r>
       <w:r>
         <w:rPr>
@@ -1083,27 +1502,69 @@
       <w:r>
         <w:t xml:space="preserve">{% if </w:t>
       </w:r>
+      <w:proofErr w:type="spellStart"/>
       <w:r>
         <w:t>commodity_powers</w:t>
       </w:r>
-      <w:r>
-        <w:t xml:space="preserve"> == True %}</w:t>
-      </w:r>
-      <w:r>
-        <w:t>Commodity and option transactions.</w:t>
-      </w:r>
-      <w:r>
-        <w:t xml:space="preserve">{% else %} </w:t>
+      <w:proofErr w:type="spellEnd"/>
+      <w:r>
+        <w:t xml:space="preserve"> == True </w:t>
+      </w:r>
+      <w:proofErr w:type="gramStart"/>
+      <w:r>
+        <w:t>%}</w:t>
+      </w:r>
+      <w:r>
+        <w:t>Commodity</w:t>
+      </w:r>
+      <w:proofErr w:type="gramEnd"/>
+      <w:r>
+        <w:t xml:space="preserve"> and option </w:t>
+      </w:r>
+      <w:proofErr w:type="gramStart"/>
+      <w:r>
+        <w:t>transactions.</w:t>
+      </w:r>
+      <w:r>
+        <w:t>{</w:t>
+      </w:r>
+      <w:proofErr w:type="gramEnd"/>
+      <w:r>
+        <w:t xml:space="preserve">% </w:t>
+      </w:r>
+      <w:proofErr w:type="gramStart"/>
+      <w:r>
+        <w:t>else %}</w:t>
+      </w:r>
+      <w:proofErr w:type="gramEnd"/>
+      <w:r>
+        <w:t xml:space="preserve"> </w:t>
       </w:r>
       <w:r>
         <w:rPr>
           <w:strike/>
         </w:rPr>
-        <w:t>Commodity and option transactions.</w:t>
-      </w:r>
-      <w:r>
-        <w:t>{% endif %}</w:t>
-      </w:r>
+        <w:t xml:space="preserve">Commodity and option </w:t>
+      </w:r>
+      <w:proofErr w:type="gramStart"/>
+      <w:r>
+        <w:rPr>
+          <w:strike/>
+        </w:rPr>
+        <w:t>transactions.</w:t>
+      </w:r>
+      <w:r>
+        <w:t>{</w:t>
+      </w:r>
+      <w:proofErr w:type="gramEnd"/>
+      <w:r>
+        <w:t xml:space="preserve">% </w:t>
+      </w:r>
+      <w:proofErr w:type="gramStart"/>
+      <w:r>
+        <w:t>endif %}</w:t>
+      </w:r>
+      <w:proofErr w:type="gramEnd"/>
     </w:p>
     <w:p>
       <w:pPr>
@@ -1126,27 +1587,72 @@
       <w:r>
         <w:t xml:space="preserve">{% if </w:t>
       </w:r>
+      <w:proofErr w:type="spellStart"/>
       <w:r>
         <w:t>business_powers</w:t>
       </w:r>
-      <w:r>
-        <w:t xml:space="preserve"> == True %}</w:t>
-      </w:r>
-      <w:r>
-        <w:t>Business operations.</w:t>
-      </w:r>
-      <w:r>
-        <w:t>{% else %}</w:t>
+      <w:proofErr w:type="spellEnd"/>
+      <w:r>
+        <w:t xml:space="preserve"> == True </w:t>
+      </w:r>
+      <w:proofErr w:type="gramStart"/>
+      <w:r>
+        <w:t>%}</w:t>
+      </w:r>
+      <w:r>
+        <w:t>Business</w:t>
+      </w:r>
+      <w:proofErr w:type="gramEnd"/>
+      <w:r>
+        <w:t xml:space="preserve"> </w:t>
+      </w:r>
+      <w:proofErr w:type="gramStart"/>
+      <w:r>
+        <w:t>operations.</w:t>
+      </w:r>
+      <w:r>
+        <w:t>{</w:t>
+      </w:r>
+      <w:proofErr w:type="gramEnd"/>
+      <w:r>
+        <w:t xml:space="preserve">% else </w:t>
+      </w:r>
+      <w:proofErr w:type="gramStart"/>
+      <w:r>
+        <w:t>%}</w:t>
       </w:r>
       <w:r>
         <w:rPr>
           <w:strike/>
         </w:rPr>
-        <w:t>Business operations.</w:t>
-      </w:r>
-      <w:r>
-        <w:t>{% endif %}</w:t>
-      </w:r>
+        <w:t>Business</w:t>
+      </w:r>
+      <w:proofErr w:type="gramEnd"/>
+      <w:r>
+        <w:rPr>
+          <w:strike/>
+        </w:rPr>
+        <w:t xml:space="preserve"> </w:t>
+      </w:r>
+      <w:proofErr w:type="gramStart"/>
+      <w:r>
+        <w:rPr>
+          <w:strike/>
+        </w:rPr>
+        <w:t>operations.</w:t>
+      </w:r>
+      <w:r>
+        <w:t>{</w:t>
+      </w:r>
+      <w:proofErr w:type="gramEnd"/>
+      <w:r>
+        <w:t xml:space="preserve">% </w:t>
+      </w:r>
+      <w:proofErr w:type="gramStart"/>
+      <w:r>
+        <w:t>endif %}</w:t>
+      </w:r>
+      <w:proofErr w:type="gramEnd"/>
     </w:p>
     <w:p>
       <w:pPr>
@@ -1169,27 +1675,72 @@
       <w:r>
         <w:t xml:space="preserve">{% if </w:t>
       </w:r>
+      <w:proofErr w:type="spellStart"/>
       <w:r>
         <w:t>borrowing_powers</w:t>
       </w:r>
-      <w:r>
-        <w:t xml:space="preserve"> == True %}</w:t>
-      </w:r>
-      <w:r>
-        <w:t>Borrowing transactions.</w:t>
-      </w:r>
-      <w:r>
-        <w:t>{% else %}</w:t>
+      <w:proofErr w:type="spellEnd"/>
+      <w:r>
+        <w:t xml:space="preserve"> == True </w:t>
+      </w:r>
+      <w:proofErr w:type="gramStart"/>
+      <w:r>
+        <w:t>%}</w:t>
+      </w:r>
+      <w:r>
+        <w:t>Borrowing</w:t>
+      </w:r>
+      <w:proofErr w:type="gramEnd"/>
+      <w:r>
+        <w:t xml:space="preserve"> </w:t>
+      </w:r>
+      <w:proofErr w:type="gramStart"/>
+      <w:r>
+        <w:t>transactions.</w:t>
+      </w:r>
+      <w:r>
+        <w:t>{</w:t>
+      </w:r>
+      <w:proofErr w:type="gramEnd"/>
+      <w:r>
+        <w:t xml:space="preserve">% else </w:t>
+      </w:r>
+      <w:proofErr w:type="gramStart"/>
+      <w:r>
+        <w:t>%}</w:t>
       </w:r>
       <w:r>
         <w:rPr>
           <w:strike/>
         </w:rPr>
-        <w:t>Borrowing transactions.</w:t>
-      </w:r>
-      <w:r>
-        <w:t>{% endif %}</w:t>
-      </w:r>
+        <w:t>Borrowing</w:t>
+      </w:r>
+      <w:proofErr w:type="gramEnd"/>
+      <w:r>
+        <w:rPr>
+          <w:strike/>
+        </w:rPr>
+        <w:t xml:space="preserve"> </w:t>
+      </w:r>
+      <w:proofErr w:type="gramStart"/>
+      <w:r>
+        <w:rPr>
+          <w:strike/>
+        </w:rPr>
+        <w:t>transactions.</w:t>
+      </w:r>
+      <w:r>
+        <w:t>{</w:t>
+      </w:r>
+      <w:proofErr w:type="gramEnd"/>
+      <w:r>
+        <w:t xml:space="preserve">% </w:t>
+      </w:r>
+      <w:proofErr w:type="gramStart"/>
+      <w:r>
+        <w:t>endif %}</w:t>
+      </w:r>
+      <w:proofErr w:type="gramEnd"/>
     </w:p>
     <w:p>
       <w:pPr>
@@ -1212,23 +1763,52 @@
       <w:r>
         <w:t xml:space="preserve">{% if </w:t>
       </w:r>
+      <w:proofErr w:type="spellStart"/>
       <w:r>
         <w:t>estate_powers</w:t>
       </w:r>
-      <w:r>
-        <w:t xml:space="preserve"> == True %}</w:t>
-      </w:r>
-      <w:r>
-        <w:t>Estate transactions.</w:t>
-      </w:r>
-      <w:r>
-        <w:t>{% else %}</w:t>
+      <w:proofErr w:type="spellEnd"/>
+      <w:r>
+        <w:t xml:space="preserve"> == True </w:t>
+      </w:r>
+      <w:proofErr w:type="gramStart"/>
+      <w:r>
+        <w:t>%}</w:t>
+      </w:r>
+      <w:r>
+        <w:t>Estate</w:t>
+      </w:r>
+      <w:proofErr w:type="gramEnd"/>
+      <w:r>
+        <w:t xml:space="preserve"> </w:t>
+      </w:r>
+      <w:proofErr w:type="gramStart"/>
+      <w:r>
+        <w:t>transactions.</w:t>
+      </w:r>
+      <w:r>
+        <w:t>{</w:t>
+      </w:r>
+      <w:proofErr w:type="gramEnd"/>
+      <w:r>
+        <w:t xml:space="preserve">% else </w:t>
+      </w:r>
+      <w:proofErr w:type="gramStart"/>
+      <w:r>
+        <w:t>%}</w:t>
       </w:r>
       <w:r>
         <w:rPr>
           <w:strike/>
         </w:rPr>
-        <w:t>Estate transactions.</w:t>
+        <w:t>Estate</w:t>
+      </w:r>
+      <w:proofErr w:type="gramEnd"/>
+      <w:r>
+        <w:rPr>
+          <w:strike/>
+        </w:rPr>
+        <w:t xml:space="preserve"> transactions.</w:t>
       </w:r>
       <w:r>
         <w:t xml:space="preserve"> {% endif %}</w:t>
@@ -1255,27 +1835,69 @@
       <w:r>
         <w:t xml:space="preserve">{% if </w:t>
       </w:r>
+      <w:proofErr w:type="spellStart"/>
       <w:r>
         <w:t>all_other_powers</w:t>
       </w:r>
-      <w:r>
-        <w:t xml:space="preserve"> == True %}</w:t>
-      </w:r>
-      <w:r>
-        <w:t>All other property transactions.</w:t>
-      </w:r>
-      <w:r>
-        <w:t xml:space="preserve">{% else %} </w:t>
+      <w:proofErr w:type="spellEnd"/>
+      <w:r>
+        <w:t xml:space="preserve"> == True </w:t>
+      </w:r>
+      <w:proofErr w:type="gramStart"/>
+      <w:r>
+        <w:t>%}</w:t>
+      </w:r>
+      <w:r>
+        <w:t>All</w:t>
+      </w:r>
+      <w:proofErr w:type="gramEnd"/>
+      <w:r>
+        <w:t xml:space="preserve"> other property </w:t>
+      </w:r>
+      <w:proofErr w:type="gramStart"/>
+      <w:r>
+        <w:t>transactions.</w:t>
+      </w:r>
+      <w:r>
+        <w:t>{</w:t>
+      </w:r>
+      <w:proofErr w:type="gramEnd"/>
+      <w:r>
+        <w:t xml:space="preserve">% </w:t>
+      </w:r>
+      <w:proofErr w:type="gramStart"/>
+      <w:r>
+        <w:t>else %}</w:t>
+      </w:r>
+      <w:proofErr w:type="gramEnd"/>
+      <w:r>
+        <w:t xml:space="preserve"> </w:t>
       </w:r>
       <w:r>
         <w:rPr>
           <w:strike/>
         </w:rPr>
-        <w:t>All other property transactions.</w:t>
-      </w:r>
-      <w:r>
-        <w:t>{% endif %}</w:t>
-      </w:r>
+        <w:t xml:space="preserve">All other property </w:t>
+      </w:r>
+      <w:proofErr w:type="gramStart"/>
+      <w:r>
+        <w:rPr>
+          <w:strike/>
+        </w:rPr>
+        <w:t>transactions.</w:t>
+      </w:r>
+      <w:r>
+        <w:t>{</w:t>
+      </w:r>
+      <w:proofErr w:type="gramEnd"/>
+      <w:r>
+        <w:t xml:space="preserve">% </w:t>
+      </w:r>
+      <w:proofErr w:type="gramStart"/>
+      <w:r>
+        <w:t>endif %}</w:t>
+      </w:r>
+      <w:proofErr w:type="gramEnd"/>
     </w:p>
     <w:p>
       <w:pPr>
@@ -1364,7 +1986,23 @@
         <w:t>NOTE</w:t>
       </w:r>
       <w:r>
-        <w:t xml:space="preserve">: Here you may include any specific limitations you deem appropriate, such as a prohibition or conditions on the sale of particular stock or real estate or special rules on borrowing by the agent.) </w:t>
+        <w:t xml:space="preserve">: Here you may include any specific limitations you deem appropriate, such as </w:t>
+      </w:r>
+      <w:proofErr w:type="gramStart"/>
+      <w:r>
+        <w:t>a prohibition</w:t>
+      </w:r>
+      <w:proofErr w:type="gramEnd"/>
+      <w:r>
+        <w:t xml:space="preserve"> or conditions on the sale of </w:t>
+      </w:r>
+      <w:proofErr w:type="gramStart"/>
+      <w:r>
+        <w:t>particular stock</w:t>
+      </w:r>
+      <w:proofErr w:type="gramEnd"/>
+      <w:r>
+        <w:t xml:space="preserve"> or real estate or special rules on borrowing by the agent.) </w:t>
       </w:r>
     </w:p>
     <w:p>
@@ -1382,14 +2020,48 @@
         <w:ind w:left="-5" w:right="64"/>
       </w:pPr>
       <w:r>
-        <w:t>{% if agent_limitations == True %}</w:t>
-      </w:r>
-      <w:r>
-        <w:t>{{ agent_limits}}</w:t>
-      </w:r>
-      <w:r>
-        <w:t>{% endif %}</w:t>
-      </w:r>
+        <w:t xml:space="preserve">{% if </w:t>
+      </w:r>
+      <w:proofErr w:type="spellStart"/>
+      <w:r>
+        <w:t>agent_limitations</w:t>
+      </w:r>
+      <w:proofErr w:type="spellEnd"/>
+      <w:r>
+        <w:t xml:space="preserve"> == True </w:t>
+      </w:r>
+      <w:proofErr w:type="gramStart"/>
+      <w:r>
+        <w:t>%}</w:t>
+      </w:r>
+      <w:r>
+        <w:t xml:space="preserve">{{ </w:t>
+      </w:r>
+      <w:proofErr w:type="spellStart"/>
+      <w:r>
+        <w:t>agent</w:t>
+      </w:r>
+      <w:proofErr w:type="gramEnd"/>
+      <w:r>
+        <w:t>_limits</w:t>
+      </w:r>
+      <w:proofErr w:type="spellEnd"/>
+      <w:proofErr w:type="gramStart"/>
+      <w:r>
+        <w:t>}}</w:t>
+      </w:r>
+      <w:r>
+        <w:t>{</w:t>
+      </w:r>
+      <w:proofErr w:type="gramEnd"/>
+      <w:r>
+        <w:t xml:space="preserve">% </w:t>
+      </w:r>
+      <w:proofErr w:type="gramStart"/>
+      <w:r>
+        <w:t>endif %}</w:t>
+      </w:r>
+      <w:proofErr w:type="gramEnd"/>
     </w:p>
     <w:p>
       <w:pPr>
@@ -1451,112 +2123,165 @@
       <w:r>
         <w:t xml:space="preserve">{% if </w:t>
       </w:r>
+      <w:proofErr w:type="spellStart"/>
       <w:r>
         <w:t>life_insurance</w:t>
       </w:r>
-      <w:r>
-        <w:t xml:space="preserve"> == True %}</w:t>
-      </w:r>
-      <w:r>
-        <w:t>My power of attorney shall have the right to make and change insurance beneficiary designations.</w:t>
-      </w:r>
-    </w:p>
-    <w:p>
-      <w:pPr>
-        <w:spacing w:after="0" w:line="259" w:lineRule="auto"/>
-        <w:ind w:left="0" w:firstLine="0"/>
-        <w:jc w:val="left"/>
-      </w:pPr>
-    </w:p>
-    <w:p>
-      <w:pPr>
-        <w:spacing w:after="0" w:line="259" w:lineRule="auto"/>
-        <w:ind w:left="0" w:firstLine="0"/>
-        <w:jc w:val="left"/>
-      </w:pPr>
-      <w:r>
-        <w:t>{% endif %}</w:t>
-      </w:r>
+      <w:proofErr w:type="spellEnd"/>
+      <w:r>
+        <w:t xml:space="preserve"> == True </w:t>
+      </w:r>
+      <w:proofErr w:type="gramStart"/>
+      <w:r>
+        <w:t>%}</w:t>
+      </w:r>
+      <w:r>
+        <w:t>My</w:t>
+      </w:r>
+      <w:proofErr w:type="gramEnd"/>
+      <w:r>
+        <w:t xml:space="preserve"> power of attorney shall have the right to make and change insurance beneficiary designations.</w:t>
+      </w:r>
+    </w:p>
+    <w:p>
+      <w:pPr>
+        <w:spacing w:after="0" w:line="259" w:lineRule="auto"/>
+        <w:ind w:left="0" w:firstLine="0"/>
+        <w:jc w:val="left"/>
+      </w:pPr>
+    </w:p>
+    <w:p>
+      <w:pPr>
+        <w:spacing w:after="0" w:line="259" w:lineRule="auto"/>
+        <w:ind w:left="0" w:firstLine="0"/>
+        <w:jc w:val="left"/>
+      </w:pPr>
+      <w:r>
+        <w:t xml:space="preserve">{% endif </w:t>
+      </w:r>
+      <w:proofErr w:type="gramStart"/>
+      <w:r>
+        <w:t>%}</w:t>
+      </w:r>
+      <w:r>
+        <w:t>{</w:t>
+      </w:r>
+      <w:proofErr w:type="gramEnd"/>
+      <w:r>
+        <w:t>%</w:t>
+      </w:r>
+      <w:r>
+        <w:t xml:space="preserve"> if </w:t>
+      </w:r>
+      <w:proofErr w:type="spellStart"/>
+      <w:r>
+        <w:t>file_bankruptcy</w:t>
+      </w:r>
+      <w:proofErr w:type="spellEnd"/>
+      <w:r>
+        <w:t xml:space="preserve"> == True </w:t>
+      </w:r>
+      <w:proofErr w:type="gramStart"/>
+      <w:r>
+        <w:t>%}</w:t>
+      </w:r>
+      <w:r>
+        <w:t>My</w:t>
+      </w:r>
+      <w:proofErr w:type="gramEnd"/>
+      <w:r>
+        <w:t xml:space="preserve"> power of attorney shall have the right to pursue bankruptcy on my behalf.</w:t>
+      </w:r>
+    </w:p>
+    <w:p>
+      <w:pPr>
+        <w:spacing w:after="0" w:line="259" w:lineRule="auto"/>
+        <w:ind w:left="0" w:firstLine="0"/>
+        <w:jc w:val="left"/>
+      </w:pPr>
+    </w:p>
+    <w:p>
+      <w:pPr>
+        <w:spacing w:after="0" w:line="259" w:lineRule="auto"/>
+        <w:ind w:left="0" w:firstLine="0"/>
+        <w:jc w:val="left"/>
+      </w:pPr>
+      <w:r>
+        <w:t xml:space="preserve">{% endif </w:t>
+      </w:r>
+      <w:proofErr w:type="gramStart"/>
+      <w:r>
+        <w:t>%}</w:t>
+      </w:r>
+      <w:r>
+        <w:t>{</w:t>
+      </w:r>
+      <w:proofErr w:type="gramEnd"/>
+      <w:r>
+        <w:t xml:space="preserve">% if </w:t>
+      </w:r>
+      <w:proofErr w:type="spellStart"/>
+      <w:r>
+        <w:t>a</w:t>
+      </w:r>
+      <w:r>
+        <w:t>dditional_powers</w:t>
+      </w:r>
+      <w:r>
+        <w:t>_check</w:t>
+      </w:r>
+      <w:proofErr w:type="spellEnd"/>
+      <w:r>
+        <w:t xml:space="preserve"> == True </w:t>
+      </w:r>
+      <w:proofErr w:type="gramStart"/>
+      <w:r>
+        <w:t>%}</w:t>
+      </w:r>
+      <w:r>
+        <w:t>{</w:t>
+      </w:r>
+      <w:proofErr w:type="gramEnd"/>
+      <w:r>
+        <w:t>{</w:t>
+      </w:r>
+      <w:proofErr w:type="spellStart"/>
+      <w:r>
+        <w:t>additional_powers</w:t>
+      </w:r>
+      <w:r>
+        <w:t>_text</w:t>
+      </w:r>
+      <w:proofErr w:type="spellEnd"/>
+      <w:r>
+        <w:t>}}</w:t>
+      </w:r>
+    </w:p>
+    <w:p>
+      <w:pPr>
+        <w:spacing w:after="0" w:line="259" w:lineRule="auto"/>
+        <w:ind w:left="0" w:firstLine="0"/>
+        <w:jc w:val="left"/>
+      </w:pPr>
+    </w:p>
+    <w:p>
+      <w:pPr>
+        <w:ind w:left="-5" w:right="64"/>
+      </w:pPr>
       <w:r>
         <w:t>{%</w:t>
       </w:r>
       <w:r>
-        <w:t xml:space="preserve"> if </w:t>
-      </w:r>
-      <w:r>
-        <w:t>file_bankruptcy</w:t>
-      </w:r>
-      <w:r>
-        <w:t xml:space="preserve"> == True %}</w:t>
-      </w:r>
-      <w:r>
-        <w:t>My power of attorney shall have the right to pursue bankruptcy on my behalf.</w:t>
-      </w:r>
-    </w:p>
-    <w:p>
-      <w:pPr>
-        <w:spacing w:after="0" w:line="259" w:lineRule="auto"/>
-        <w:ind w:left="0" w:firstLine="0"/>
-        <w:jc w:val="left"/>
-      </w:pPr>
-    </w:p>
-    <w:p>
-      <w:pPr>
-        <w:spacing w:after="0" w:line="259" w:lineRule="auto"/>
-        <w:ind w:left="0" w:firstLine="0"/>
-        <w:jc w:val="left"/>
-      </w:pPr>
-      <w:r>
-        <w:t>{% endif %}</w:t>
-      </w:r>
-      <w:r>
-        <w:t>{</w:t>
-      </w:r>
-      <w:r>
-        <w:t xml:space="preserve">% if </w:t>
-      </w:r>
-      <w:r>
-        <w:t>a</w:t>
-      </w:r>
-      <w:r>
-        <w:t>dditional_powers</w:t>
-      </w:r>
-      <w:r>
-        <w:t>_check</w:t>
-      </w:r>
-      <w:r>
-        <w:t xml:space="preserve"> == True %}</w:t>
-      </w:r>
-      <w:r>
-        <w:t>{{additional_powers</w:t>
-      </w:r>
-      <w:r>
-        <w:t>_text</w:t>
-      </w:r>
-      <w:r>
-        <w:t>}}</w:t>
-      </w:r>
-    </w:p>
-    <w:p>
-      <w:pPr>
-        <w:spacing w:after="0" w:line="259" w:lineRule="auto"/>
-        <w:ind w:left="0" w:firstLine="0"/>
-        <w:jc w:val="left"/>
-      </w:pPr>
-    </w:p>
-    <w:p>
-      <w:pPr>
-        <w:ind w:left="-5" w:right="64"/>
-      </w:pPr>
-      <w:r>
-        <w:t>{%</w:t>
-      </w:r>
-      <w:r>
-        <w:t xml:space="preserve"> endif %}</w:t>
+        <w:t xml:space="preserve"> endif </w:t>
+      </w:r>
+      <w:proofErr w:type="gramStart"/>
+      <w:r>
+        <w:t>%}</w:t>
       </w:r>
       <w:r>
         <w:t>(</w:t>
       </w:r>
+      <w:proofErr w:type="gramEnd"/>
       <w:r>
         <w:rPr>
           <w:b/>
@@ -1564,7 +2289,15 @@
         <w:t>NOTE</w:t>
       </w:r>
       <w:r>
-        <w:t xml:space="preserve">: Your agent will have authority to employ other persons as necessary to enable the agent to properly exercise the powers granted in this form, but your agent will have to make all discretionary decisions. If you want to give your agent the right to delegate discretionary decision-making powers to others, you should keep paragraph 4, otherwise it should be struck out.) </w:t>
+        <w:t xml:space="preserve">: Your agent will have authority to employ other </w:t>
+      </w:r>
+      <w:proofErr w:type="gramStart"/>
+      <w:r>
+        <w:t>persons</w:t>
+      </w:r>
+      <w:proofErr w:type="gramEnd"/>
+      <w:r>
+        <w:t xml:space="preserve"> as necessary to enable the agent to properly exercise the powers granted in this form, but your agent will have to make all discretionary decisions. If you want to give your agent the right to delegate discretionary decision-making powers to others, you should keep paragraph 4, otherwise it should be struck out.) </w:t>
       </w:r>
     </w:p>
     <w:p>
@@ -1591,9 +2324,11 @@
       <w:r>
         <w:t xml:space="preserve"> if </w:t>
       </w:r>
+      <w:proofErr w:type="spellStart"/>
       <w:r>
         <w:t>delegate_decisions</w:t>
       </w:r>
+      <w:proofErr w:type="spellEnd"/>
       <w:r>
         <w:t xml:space="preserve"> == </w:t>
       </w:r>
@@ -1610,10 +2345,34 @@
         <w:t>orney at the time of reference.</w:t>
       </w:r>
       <w:r>
-        <w:t>{% elif delegate_decisions == “authorized” %}My agent shall have the right by written instrument to delegate any or all of the foregoing powers involving discretionary decision-making to {{delegate.</w:t>
-      </w:r>
-      <w:r>
-        <w:t>name_full(</w:t>
+        <w:t xml:space="preserve">{% </w:t>
+      </w:r>
+      <w:proofErr w:type="spellStart"/>
+      <w:r>
+        <w:t>elif</w:t>
+      </w:r>
+      <w:proofErr w:type="spellEnd"/>
+      <w:r>
+        <w:t xml:space="preserve"> </w:t>
+      </w:r>
+      <w:proofErr w:type="spellStart"/>
+      <w:r>
+        <w:t>delegate_decisions</w:t>
+      </w:r>
+      <w:proofErr w:type="spellEnd"/>
+      <w:r>
+        <w:t xml:space="preserve"> == “authorized” %}My agent shall have the right by written instrument to delegate any or all of the foregoing powers involving discretionary decision-making to {{</w:t>
+      </w:r>
+      <w:proofErr w:type="spellStart"/>
+      <w:r>
+        <w:t>delegate.</w:t>
+      </w:r>
+      <w:r>
+        <w:t>name_full</w:t>
+      </w:r>
+      <w:proofErr w:type="spellEnd"/>
+      <w:r>
+        <w:t>(</w:t>
       </w:r>
       <w:r>
         <w:t xml:space="preserve">)}}, but such </w:t>
@@ -1695,9 +2454,11 @@
       <w:r>
         <w:t xml:space="preserve"> if </w:t>
       </w:r>
+      <w:proofErr w:type="spellStart"/>
       <w:r>
         <w:t>agent_compensation</w:t>
       </w:r>
+      <w:proofErr w:type="spellEnd"/>
       <w:r>
         <w:t xml:space="preserve"> == </w:t>
       </w:r>
@@ -1717,7 +2478,31 @@
         <w:t>My agent shall be entitled to reasonable compensation for services rendered as agent under this power of attorney.</w:t>
       </w:r>
       <w:r>
-        <w:t>{% elif agent_compensation == “with_limits” %}My agent shall be entitled to compensation not to exceed</w:t>
+        <w:t xml:space="preserve">{% </w:t>
+      </w:r>
+      <w:proofErr w:type="spellStart"/>
+      <w:r>
+        <w:t>elif</w:t>
+      </w:r>
+      <w:proofErr w:type="spellEnd"/>
+      <w:r>
+        <w:t xml:space="preserve"> </w:t>
+      </w:r>
+      <w:proofErr w:type="spellStart"/>
+      <w:r>
+        <w:t>agent_compensation</w:t>
+      </w:r>
+      <w:proofErr w:type="spellEnd"/>
+      <w:r>
+        <w:t xml:space="preserve"> == “</w:t>
+      </w:r>
+      <w:proofErr w:type="spellStart"/>
+      <w:r>
+        <w:t>with_limits</w:t>
+      </w:r>
+      <w:proofErr w:type="spellEnd"/>
+      <w:r>
+        <w:t>” %}My agent shall be entitled to compensation not to exceed</w:t>
       </w:r>
       <w:r>
         <w:t xml:space="preserve"> </w:t>
@@ -1728,9 +2513,11 @@
       <w:r>
         <w:t>currency(</w:t>
       </w:r>
+      <w:proofErr w:type="spellStart"/>
       <w:r>
         <w:t>compensate_amount</w:t>
       </w:r>
+      <w:proofErr w:type="spellEnd"/>
       <w:r>
         <w:t>)</w:t>
       </w:r>
@@ -1741,38 +2528,105 @@
         <w:t xml:space="preserve"> </w:t>
       </w:r>
       <w:r>
-        <w:t>{{compensate_time</w:t>
-      </w:r>
-      <w:r>
-        <w:t>.lower()</w:t>
-      </w:r>
-      <w:r>
-        <w:t>}} for services rendered as agent under this power of attorney.{% elif agent_compensation == “expenses_only” %}My agent</w:t>
-      </w:r>
-      <w:r>
-        <w:t xml:space="preserve"> shall not be entitled to reasonable compensation for their services. They will only be entitled to reimbursement for reasonable expenses.</w:t>
-      </w:r>
-      <w:r>
-        <w:t>{%</w:t>
-      </w:r>
-      <w:r>
-        <w:t xml:space="preserve"> else %}</w:t>
+        <w:t>{{</w:t>
+      </w:r>
+      <w:proofErr w:type="spellStart"/>
+      <w:r>
+        <w:t>compensate_time</w:t>
+      </w:r>
+      <w:r>
+        <w:t>.lower</w:t>
+      </w:r>
+      <w:proofErr w:type="spellEnd"/>
+      <w:r>
+        <w:t>()</w:t>
+      </w:r>
+      <w:r>
+        <w:t xml:space="preserve">}} for services rendered as agent under this power of attorney.{% </w:t>
+      </w:r>
+      <w:proofErr w:type="spellStart"/>
+      <w:r>
+        <w:t>elif</w:t>
+      </w:r>
+      <w:proofErr w:type="spellEnd"/>
+      <w:r>
+        <w:t xml:space="preserve"> </w:t>
+      </w:r>
+      <w:proofErr w:type="spellStart"/>
+      <w:r>
+        <w:t>agent_compensation</w:t>
+      </w:r>
+      <w:proofErr w:type="spellEnd"/>
+      <w:r>
+        <w:t xml:space="preserve"> == “</w:t>
+      </w:r>
+      <w:proofErr w:type="spellStart"/>
+      <w:r>
+        <w:t>expenses_only</w:t>
+      </w:r>
+      <w:proofErr w:type="spellEnd"/>
+      <w:r>
+        <w:t>” %}My agent</w:t>
+      </w:r>
+      <w:r>
+        <w:t xml:space="preserve"> shall not be entitled to reasonable compensation for their services. They will only be entitled to reimbursement for reasonable </w:t>
+      </w:r>
+      <w:proofErr w:type="gramStart"/>
+      <w:r>
+        <w:t>expenses.</w:t>
+      </w:r>
+      <w:r>
+        <w:t>{</w:t>
+      </w:r>
+      <w:proofErr w:type="gramEnd"/>
+      <w:r>
+        <w:t>%</w:t>
+      </w:r>
+      <w:r>
+        <w:t xml:space="preserve"> else </w:t>
+      </w:r>
+      <w:proofErr w:type="gramStart"/>
+      <w:r>
+        <w:t>%}</w:t>
       </w:r>
       <w:r>
         <w:rPr>
           <w:strike/>
         </w:rPr>
-        <w:t>My agent shall be entitled to reasonable compensation for services rendered as agent under this power of attorney</w:t>
+        <w:t>My</w:t>
+      </w:r>
+      <w:proofErr w:type="gramEnd"/>
+      <w:r>
+        <w:rPr>
+          <w:strike/>
+        </w:rPr>
+        <w:t xml:space="preserve"> agent shall be entitled to reasonable compensation for services rendered as agent under this power of </w:t>
+      </w:r>
+      <w:proofErr w:type="gramStart"/>
+      <w:r>
+        <w:rPr>
+          <w:strike/>
+        </w:rPr>
+        <w:t>attorney</w:t>
       </w:r>
       <w:r>
         <w:t>.</w:t>
       </w:r>
       <w:r>
-        <w:t>{%</w:t>
-      </w:r>
-      <w:r>
-        <w:t xml:space="preserve"> endif %}</w:t>
-      </w:r>
+        <w:t>{</w:t>
+      </w:r>
+      <w:proofErr w:type="gramEnd"/>
+      <w:r>
+        <w:t>%</w:t>
+      </w:r>
+      <w:r>
+        <w:t xml:space="preserve"> </w:t>
+      </w:r>
+      <w:proofErr w:type="gramStart"/>
+      <w:r>
+        <w:t>endif %}</w:t>
+      </w:r>
+      <w:proofErr w:type="gramEnd"/>
       <w:r>
         <w:t xml:space="preserve"> </w:t>
       </w:r>
@@ -1832,11 +2686,16 @@
         <w:t xml:space="preserve"> </w:t>
       </w:r>
       <w:r>
-        <w:t>{% if effective_</w:t>
+        <w:t xml:space="preserve">{% if </w:t>
+      </w:r>
+      <w:proofErr w:type="spellStart"/>
+      <w:r>
+        <w:t>effective_</w:t>
       </w:r>
       <w:r>
         <w:t>date_choice</w:t>
       </w:r>
+      <w:proofErr w:type="spellEnd"/>
       <w:r>
         <w:t xml:space="preserve"> == </w:t>
       </w:r>
@@ -1856,7 +2715,23 @@
         <w:t>nly during times when a doctor has decided that I cannot make decisions for myself</w:t>
       </w:r>
       <w:r>
-        <w:t>{% elif effective_date_choice == “detained” %}o</w:t>
+        <w:t xml:space="preserve">{% </w:t>
+      </w:r>
+      <w:proofErr w:type="spellStart"/>
+      <w:r>
+        <w:t>elif</w:t>
+      </w:r>
+      <w:proofErr w:type="spellEnd"/>
+      <w:r>
+        <w:t xml:space="preserve"> </w:t>
+      </w:r>
+      <w:proofErr w:type="spellStart"/>
+      <w:r>
+        <w:t>effective_date_choice</w:t>
+      </w:r>
+      <w:proofErr w:type="spellEnd"/>
+      <w:r>
+        <w:t xml:space="preserve"> == “detained” %}o</w:t>
       </w:r>
       <w:r>
         <w:t>nly if I am arrested, detained, or deported by law enforcement and I am unable to make</w:t>
@@ -1868,7 +2743,23 @@
         <w:t>financial decisions</w:t>
       </w:r>
       <w:r>
-        <w:t>{% elif effective_date_choice == “immigration” %}w</w:t>
+        <w:t xml:space="preserve">{% </w:t>
+      </w:r>
+      <w:proofErr w:type="spellStart"/>
+      <w:r>
+        <w:t>elif</w:t>
+      </w:r>
+      <w:proofErr w:type="spellEnd"/>
+      <w:r>
+        <w:t xml:space="preserve"> </w:t>
+      </w:r>
+      <w:proofErr w:type="spellStart"/>
+      <w:r>
+        <w:t>effective_date_choice</w:t>
+      </w:r>
+      <w:proofErr w:type="spellEnd"/>
+      <w:r>
+        <w:t xml:space="preserve"> == “immigration” %}w</w:t>
       </w:r>
       <w:r>
         <w:t>hen an Adverse Immigration Action occurs, defined as</w:t>
@@ -1901,18 +2792,36 @@
         <w:t>tates</w:t>
       </w:r>
       <w:r>
-        <w:t xml:space="preserve">{% elif </w:t>
-      </w:r>
+        <w:t xml:space="preserve">{% </w:t>
+      </w:r>
+      <w:proofErr w:type="spellStart"/>
+      <w:r>
+        <w:t>elif</w:t>
+      </w:r>
+      <w:proofErr w:type="spellEnd"/>
+      <w:r>
+        <w:t xml:space="preserve"> </w:t>
+      </w:r>
+      <w:proofErr w:type="spellStart"/>
       <w:r>
         <w:lastRenderedPageBreak/>
-        <w:t xml:space="preserve">effective_date_choice == “other” %}on </w:t>
-      </w:r>
-      <w:r>
-        <w:t>{{effective_date</w:t>
+        <w:t>effective_date_choice</w:t>
+      </w:r>
+      <w:proofErr w:type="spellEnd"/>
+      <w:r>
+        <w:t xml:space="preserve"> == “other” %}on </w:t>
+      </w:r>
+      <w:r>
+        <w:t>{{</w:t>
+      </w:r>
+      <w:proofErr w:type="spellStart"/>
+      <w:r>
+        <w:t>effective_date</w:t>
       </w:r>
       <w:r>
         <w:t>_text</w:t>
       </w:r>
+      <w:proofErr w:type="spellEnd"/>
       <w:r>
         <w:t>}}{% else %}</w:t>
       </w:r>
@@ -1981,13 +2890,21 @@
         <w:t xml:space="preserve">of attorney shall terminate </w:t>
       </w:r>
       <w:r>
-        <w:t>{% if end_</w:t>
+        <w:t xml:space="preserve">{% if </w:t>
+      </w:r>
+      <w:proofErr w:type="spellStart"/>
+      <w:r>
+        <w:t>end_</w:t>
       </w:r>
       <w:r>
         <w:t>at</w:t>
       </w:r>
       <w:r>
-        <w:t xml:space="preserve">_death == </w:t>
+        <w:t>_death</w:t>
+      </w:r>
+      <w:proofErr w:type="spellEnd"/>
+      <w:r>
+        <w:t xml:space="preserve"> == </w:t>
       </w:r>
       <w:r>
         <w:t>False</w:t>
@@ -1996,7 +2913,15 @@
         <w:t xml:space="preserve"> %}</w:t>
       </w:r>
       <w:r>
-        <w:t>{% if end_date_choice == “ doctor” %}when my agent</w:t>
+        <w:t xml:space="preserve">{% if </w:t>
+      </w:r>
+      <w:proofErr w:type="spellStart"/>
+      <w:r>
+        <w:t>end_date_choice</w:t>
+      </w:r>
+      <w:proofErr w:type="spellEnd"/>
+      <w:r>
+        <w:t xml:space="preserve"> == “ doctor” %}when my agent</w:t>
       </w:r>
       <w:r>
         <w:t xml:space="preserve"> </w:t>
@@ -2026,10 +2951,42 @@
         <w:t xml:space="preserve"> my financial affairs</w:t>
       </w:r>
       <w:r>
-        <w:t>{% elif end_date_choice == “custody” %}when I have been released from custody</w:t>
-      </w:r>
-      <w:r>
-        <w:t>{% elif end_date_choice == “</w:t>
+        <w:t xml:space="preserve">{% </w:t>
+      </w:r>
+      <w:proofErr w:type="spellStart"/>
+      <w:r>
+        <w:t>elif</w:t>
+      </w:r>
+      <w:proofErr w:type="spellEnd"/>
+      <w:r>
+        <w:t xml:space="preserve"> </w:t>
+      </w:r>
+      <w:proofErr w:type="spellStart"/>
+      <w:r>
+        <w:t>end_date_choice</w:t>
+      </w:r>
+      <w:proofErr w:type="spellEnd"/>
+      <w:r>
+        <w:t xml:space="preserve"> == “custody” %}when I have been released from custody</w:t>
+      </w:r>
+      <w:r>
+        <w:t xml:space="preserve">{% </w:t>
+      </w:r>
+      <w:proofErr w:type="spellStart"/>
+      <w:r>
+        <w:t>elif</w:t>
+      </w:r>
+      <w:proofErr w:type="spellEnd"/>
+      <w:r>
+        <w:t xml:space="preserve"> </w:t>
+      </w:r>
+      <w:proofErr w:type="spellStart"/>
+      <w:r>
+        <w:t>end_date_choice</w:t>
+      </w:r>
+      <w:proofErr w:type="spellEnd"/>
+      <w:r>
+        <w:t xml:space="preserve"> == “</w:t>
       </w:r>
       <w:r>
         <w:t>immigration</w:t>
@@ -2062,40 +3019,114 @@
         <w:t>I</w:t>
       </w:r>
       <w:r>
-        <w:t>mmigration Action may include: execution or cancellation of a removal order, grant of immigration relief or protection, end of removal proceedings,</w:t>
+        <w:t xml:space="preserve">mmigration Action may </w:t>
+      </w:r>
+      <w:proofErr w:type="gramStart"/>
+      <w:r>
+        <w:t>include:</w:t>
+      </w:r>
+      <w:proofErr w:type="gramEnd"/>
+      <w:r>
+        <w:t xml:space="preserve"> execution or cancellation of a removal order, grant of immigration relief or protection, end of removal proceedings,</w:t>
       </w:r>
       <w:r>
         <w:t xml:space="preserve"> or</w:t>
       </w:r>
       <w:r>
-        <w:t xml:space="preserve"> release from immigration detention</w:t>
-      </w:r>
-      <w:r>
-        <w:t>{% elif end_date_choice == “other” %}on {</w:t>
-      </w:r>
-      <w:r>
-        <w:t>{end_date</w:t>
+        <w:t xml:space="preserve"> release from immigration </w:t>
+      </w:r>
+      <w:proofErr w:type="gramStart"/>
+      <w:r>
+        <w:t>detention</w:t>
+      </w:r>
+      <w:r>
+        <w:t>{</w:t>
+      </w:r>
+      <w:proofErr w:type="gramEnd"/>
+      <w:r>
+        <w:t xml:space="preserve">% </w:t>
+      </w:r>
+      <w:proofErr w:type="spellStart"/>
+      <w:r>
+        <w:t>elif</w:t>
+      </w:r>
+      <w:proofErr w:type="spellEnd"/>
+      <w:r>
+        <w:t xml:space="preserve"> </w:t>
+      </w:r>
+      <w:proofErr w:type="spellStart"/>
+      <w:r>
+        <w:t>end_date_choice</w:t>
+      </w:r>
+      <w:proofErr w:type="spellEnd"/>
+      <w:r>
+        <w:t xml:space="preserve"> == “other” </w:t>
+      </w:r>
+      <w:proofErr w:type="gramStart"/>
+      <w:r>
+        <w:t>%}on</w:t>
+      </w:r>
+      <w:proofErr w:type="gramEnd"/>
+      <w:r>
+        <w:t xml:space="preserve"> {</w:t>
+      </w:r>
+      <w:r>
+        <w:t>{</w:t>
+      </w:r>
+      <w:proofErr w:type="spellStart"/>
+      <w:r>
+        <w:t>end_date</w:t>
       </w:r>
       <w:r>
         <w:t>_text</w:t>
       </w:r>
+      <w:proofErr w:type="spellEnd"/>
+      <w:proofErr w:type="gramStart"/>
       <w:r>
         <w:t>}}</w:t>
       </w:r>
       <w:r>
-        <w:t>{% endif %}</w:t>
-      </w:r>
-      <w:r>
-        <w:t>{% else %}</w:t>
-      </w:r>
-      <w:r>
-        <w:t xml:space="preserve">on </w:t>
-      </w:r>
-      <w:r>
-        <w:t>my death</w:t>
-      </w:r>
-      <w:r>
-        <w:t>{% endif %}</w:t>
+        <w:t>{</w:t>
+      </w:r>
+      <w:proofErr w:type="gramEnd"/>
+      <w:r>
+        <w:t xml:space="preserve">% endif </w:t>
+      </w:r>
+      <w:proofErr w:type="gramStart"/>
+      <w:r>
+        <w:t>%}</w:t>
+      </w:r>
+      <w:r>
+        <w:t>{</w:t>
+      </w:r>
+      <w:proofErr w:type="gramEnd"/>
+      <w:r>
+        <w:t xml:space="preserve">% else </w:t>
+      </w:r>
+      <w:proofErr w:type="gramStart"/>
+      <w:r>
+        <w:t>%}</w:t>
+      </w:r>
+      <w:r>
+        <w:t>on</w:t>
+      </w:r>
+      <w:proofErr w:type="gramEnd"/>
+      <w:r>
+        <w:t xml:space="preserve"> </w:t>
+      </w:r>
+      <w:r>
+        <w:t xml:space="preserve">my </w:t>
+      </w:r>
+      <w:proofErr w:type="gramStart"/>
+      <w:r>
+        <w:t>death</w:t>
+      </w:r>
+      <w:r>
+        <w:t>{</w:t>
+      </w:r>
+      <w:proofErr w:type="gramEnd"/>
+      <w:r>
+        <w:t>% endif %}</w:t>
       </w:r>
       <w:r>
         <w:t>.</w:t>
@@ -2177,33 +3208,53 @@
         <w:t>If any agent named by me shall die, become incompetent, resign or refuse to accept the office of agent, I name the following (each to act alone and successively, in the order named)</w:t>
       </w:r>
       <w:r>
-        <w:t xml:space="preserve"> as successor(s) to such agent:</w:t>
-      </w:r>
+        <w:t xml:space="preserve"> as successor(s) to such </w:t>
+      </w:r>
+      <w:proofErr w:type="gramStart"/>
+      <w:r>
+        <w:t>agent:</w:t>
+      </w:r>
+      <w:r>
+        <w:t>{</w:t>
+      </w:r>
+      <w:proofErr w:type="gramEnd"/>
+      <w:r>
+        <w:t>%</w:t>
+      </w:r>
+      <w:r>
+        <w:t xml:space="preserve"> if </w:t>
+      </w:r>
+      <w:proofErr w:type="spellStart"/>
+      <w:r>
+        <w:t>any_successors</w:t>
+      </w:r>
+      <w:proofErr w:type="spellEnd"/>
+      <w:r>
+        <w:t xml:space="preserve"> == </w:t>
+      </w:r>
+      <w:proofErr w:type="gramStart"/>
+      <w:r>
+        <w:t>True %}</w:t>
+      </w:r>
+      <w:proofErr w:type="gramEnd"/>
+    </w:p>
+    <w:p>
+      <w:pPr>
+        <w:spacing w:after="0" w:line="259" w:lineRule="auto"/>
+        <w:ind w:left="0" w:firstLine="0"/>
+        <w:jc w:val="left"/>
+      </w:pPr>
       <w:r>
         <w:t>{%</w:t>
       </w:r>
       <w:r>
-        <w:t xml:space="preserve"> if </w:t>
-      </w:r>
-      <w:r>
-        <w:t>any_successors</w:t>
-      </w:r>
-      <w:r>
-        <w:t xml:space="preserve"> == True %}</w:t>
-      </w:r>
-    </w:p>
-    <w:p>
-      <w:pPr>
-        <w:spacing w:after="0" w:line="259" w:lineRule="auto"/>
-        <w:ind w:left="0" w:firstLine="0"/>
-        <w:jc w:val="left"/>
-      </w:pPr>
-      <w:r>
-        <w:t>{%</w:t>
-      </w:r>
-      <w:r>
-        <w:t xml:space="preserve"> for person in successors %}</w:t>
-      </w:r>
+        <w:t xml:space="preserve"> for person in </w:t>
+      </w:r>
+      <w:proofErr w:type="gramStart"/>
+      <w:r>
+        <w:t>successors %}</w:t>
+      </w:r>
+      <w:proofErr w:type="gramEnd"/>
     </w:p>
     <w:p>
       <w:pPr>
@@ -2215,10 +3266,18 @@
         <w:ind w:right="64"/>
       </w:pPr>
       <w:r>
-        <w:t>{{person.</w:t>
-      </w:r>
-      <w:r>
-        <w:t>name_full(</w:t>
+        <w:t>{{</w:t>
+      </w:r>
+      <w:proofErr w:type="spellStart"/>
+      <w:r>
+        <w:t>person.</w:t>
+      </w:r>
+      <w:r>
+        <w:t>name_full</w:t>
+      </w:r>
+      <w:proofErr w:type="spellEnd"/>
+      <w:r>
+        <w:t>(</w:t>
       </w:r>
       <w:r>
         <w:t>)</w:t>
@@ -2227,10 +3286,26 @@
         <w:t xml:space="preserve">}}, </w:t>
       </w:r>
       <w:r>
-        <w:t>{% if person.in_america == True %}</w:t>
-      </w:r>
-      <w:r>
-        <w:t>{{person.address.on_one_line(</w:t>
+        <w:t xml:space="preserve">{% if </w:t>
+      </w:r>
+      <w:proofErr w:type="spellStart"/>
+      <w:r>
+        <w:t>person.in_america</w:t>
+      </w:r>
+      <w:proofErr w:type="spellEnd"/>
+      <w:r>
+        <w:t xml:space="preserve"> == True %}</w:t>
+      </w:r>
+      <w:r>
+        <w:t>{{</w:t>
+      </w:r>
+      <w:proofErr w:type="spellStart"/>
+      <w:r>
+        <w:t>person.address.on_one_line</w:t>
+      </w:r>
+      <w:proofErr w:type="spellEnd"/>
+      <w:r>
+        <w:t>(</w:t>
       </w:r>
       <w:r>
         <w:t>bare=True</w:t>
@@ -2245,10 +3320,34 @@
         <w:t>{% else %}{{person.intl_address_1}}, {{person.intl_address_2}}{% endif %}</w:t>
       </w:r>
       <w:r>
-        <w:t>{% if person.phone_number != “” %}</w:t>
-      </w:r>
-      <w:r>
-        <w:t>, {{phone_number_formatted(person.phone_number)}}</w:t>
+        <w:t xml:space="preserve">{% if </w:t>
+      </w:r>
+      <w:proofErr w:type="spellStart"/>
+      <w:r>
+        <w:t>person.phone_number</w:t>
+      </w:r>
+      <w:proofErr w:type="spellEnd"/>
+      <w:r>
+        <w:t xml:space="preserve"> != “” %}</w:t>
+      </w:r>
+      <w:r>
+        <w:t>, {{</w:t>
+      </w:r>
+      <w:proofErr w:type="spellStart"/>
+      <w:r>
+        <w:t>phone_number_formatted</w:t>
+      </w:r>
+      <w:proofErr w:type="spellEnd"/>
+      <w:r>
+        <w:t>(</w:t>
+      </w:r>
+      <w:proofErr w:type="spellStart"/>
+      <w:r>
+        <w:t>person.phone_number</w:t>
+      </w:r>
+      <w:proofErr w:type="spellEnd"/>
+      <w:r>
+        <w:t>)}}</w:t>
       </w:r>
       <w:r>
         <w:t>{% endif %}</w:t>
@@ -2262,11 +3361,32 @@
         <w:t>{%</w:t>
       </w:r>
       <w:r>
-        <w:t xml:space="preserve"> endfor %}</w:t>
-      </w:r>
-      <w:r>
-        <w:t>{% else %}</w:t>
-      </w:r>
+        <w:t xml:space="preserve"> </w:t>
+      </w:r>
+      <w:proofErr w:type="spellStart"/>
+      <w:r>
+        <w:t>endfor</w:t>
+      </w:r>
+      <w:proofErr w:type="spellEnd"/>
+      <w:r>
+        <w:t xml:space="preserve"> </w:t>
+      </w:r>
+      <w:proofErr w:type="gramStart"/>
+      <w:r>
+        <w:t>%}</w:t>
+      </w:r>
+      <w:r>
+        <w:t>{</w:t>
+      </w:r>
+      <w:proofErr w:type="gramEnd"/>
+      <w:r>
+        <w:t xml:space="preserve">% </w:t>
+      </w:r>
+      <w:proofErr w:type="gramStart"/>
+      <w:r>
+        <w:t>else %}</w:t>
+      </w:r>
+      <w:proofErr w:type="gramEnd"/>
     </w:p>
     <w:p>
       <w:pPr>
@@ -2281,14 +3401,27 @@
         <w:t xml:space="preserve">    </w:t>
       </w:r>
       <w:r>
-        <w:t>I choose not to name a successor agent.</w:t>
-      </w:r>
-      <w:r>
-        <w:t>{%</w:t>
-      </w:r>
-      <w:r>
-        <w:t xml:space="preserve"> endif %}</w:t>
-      </w:r>
+        <w:t xml:space="preserve">I choose not to name a successor </w:t>
+      </w:r>
+      <w:proofErr w:type="gramStart"/>
+      <w:r>
+        <w:t>agent.</w:t>
+      </w:r>
+      <w:r>
+        <w:t>{</w:t>
+      </w:r>
+      <w:proofErr w:type="gramEnd"/>
+      <w:r>
+        <w:t>%</w:t>
+      </w:r>
+      <w:r>
+        <w:t xml:space="preserve"> </w:t>
+      </w:r>
+      <w:proofErr w:type="gramStart"/>
+      <w:r>
+        <w:t>endif %}</w:t>
+      </w:r>
+      <w:proofErr w:type="gramEnd"/>
     </w:p>
     <w:p>
       <w:pPr>
@@ -2302,7 +3435,15 @@
         <w:ind w:left="-5" w:right="64"/>
       </w:pPr>
       <w:r>
-        <w:t xml:space="preserve">For purposes of this paragraph 8, a person shall be considered to be incompetent if and while the person is a minor or an adjudicated incompetent or disabled person or the person is unable to give prompt and intelligent consideration to business matters, as certified by a licensed physician. </w:t>
+        <w:t xml:space="preserve">For purposes of this paragraph 8, a person shall </w:t>
+      </w:r>
+      <w:proofErr w:type="gramStart"/>
+      <w:r>
+        <w:t>be considered to be</w:t>
+      </w:r>
+      <w:proofErr w:type="gramEnd"/>
+      <w:r>
+        <w:t xml:space="preserve"> incompetent if and while the person is a minor or an adjudicated incompetent or disabled person or the person is unable to give prompt and intelligent consideration to business matters, as certified by a licensed physician. </w:t>
       </w:r>
     </w:p>
     <w:p>
@@ -2356,9 +3497,11 @@
       <w:r>
         <w:t xml:space="preserve"> if </w:t>
       </w:r>
+      <w:proofErr w:type="spellStart"/>
       <w:r>
         <w:t>is_guardian</w:t>
       </w:r>
+      <w:proofErr w:type="spellEnd"/>
       <w:r>
         <w:t xml:space="preserve"> == True %}</w:t>
       </w:r>
@@ -2403,7 +3546,15 @@
         <w:ind w:right="64"/>
       </w:pPr>
       <w:r>
-        <w:t xml:space="preserve">I am fully informed as to all the contents of this form and understand the full import of this grant of powers to my agent. </w:t>
+        <w:t xml:space="preserve">I am fully informed as to all the contents of this form and understand the full </w:t>
+      </w:r>
+      <w:proofErr w:type="gramStart"/>
+      <w:r>
+        <w:t>import</w:t>
+      </w:r>
+      <w:proofErr w:type="gramEnd"/>
+      <w:r>
+        <w:t xml:space="preserve"> of this grant of powers to my agent. </w:t>
       </w:r>
     </w:p>
     <w:p>
@@ -2485,7 +3636,11 @@
         <w:jc w:val="left"/>
       </w:pPr>
       <w:r>
-        <w:t xml:space="preserve">Dated: ________________ </w:t>
+        <w:t>Dated: _______________</w:t>
+      </w:r>
+      <w:proofErr w:type="gramStart"/>
+      <w:r>
+        <w:t xml:space="preserve">_ </w:t>
       </w:r>
       <w:r>
         <w:tab/>
@@ -2493,7 +3648,11 @@
       </w:r>
       <w:r>
         <w:tab/>
-        <w:t xml:space="preserve">Signed: _____________________________ </w:t>
+        <w:t>Signed</w:t>
+      </w:r>
+      <w:proofErr w:type="gramEnd"/>
+      <w:r>
+        <w:t xml:space="preserve">: _____________________________ </w:t>
       </w:r>
     </w:p>
     <w:p>
@@ -2503,11 +3662,24 @@
         <w:jc w:val="right"/>
       </w:pPr>
       <w:r>
-        <w:t>{{principal.</w:t>
-      </w:r>
-      <w:r>
-        <w:t>name_full(</w:t>
-      </w:r>
+        <w:t>{{</w:t>
+      </w:r>
+      <w:proofErr w:type="spellStart"/>
+      <w:r>
+        <w:t>principal.</w:t>
+      </w:r>
+      <w:r>
+        <w:t>name_</w:t>
+      </w:r>
+      <w:proofErr w:type="gramStart"/>
+      <w:r>
+        <w:t>full</w:t>
+      </w:r>
+      <w:proofErr w:type="spellEnd"/>
+      <w:r>
+        <w:t>(</w:t>
+      </w:r>
+      <w:proofErr w:type="gramEnd"/>
       <w:r>
         <w:t>)}}</w:t>
       </w:r>
@@ -2561,10 +3733,18 @@
         <w:t xml:space="preserve">The undersigned witness certifies that </w:t>
       </w:r>
       <w:r>
-        <w:t>{{principal.</w:t>
-      </w:r>
-      <w:r>
-        <w:t>name_full(</w:t>
+        <w:t>{{</w:t>
+      </w:r>
+      <w:proofErr w:type="spellStart"/>
+      <w:r>
+        <w:t>principal.</w:t>
+      </w:r>
+      <w:r>
+        <w:t>name_full</w:t>
+      </w:r>
+      <w:proofErr w:type="spellEnd"/>
+      <w:r>
+        <w:t>(</w:t>
       </w:r>
       <w:r>
         <w:t>)}}</w:t>
@@ -2592,10 +3772,17 @@
         <w:jc w:val="left"/>
       </w:pPr>
       <w:r>
-        <w:t xml:space="preserve">Dated: _____________  </w:t>
+        <w:t>Dated: ____________</w:t>
+      </w:r>
+      <w:proofErr w:type="gramStart"/>
+      <w:r>
+        <w:t xml:space="preserve">_  </w:t>
       </w:r>
       <w:r>
         <w:tab/>
+      </w:r>
+      <w:proofErr w:type="gramEnd"/>
+      <w:r>
         <w:t xml:space="preserve">Signed:  __________________________________ </w:t>
       </w:r>
     </w:p>
@@ -2652,10 +3839,18 @@
         <w:t>The undersigned witness certifies that</w:t>
       </w:r>
       <w:r>
-        <w:t xml:space="preserve"> {{principal.</w:t>
-      </w:r>
-      <w:r>
-        <w:t>name_full(</w:t>
+        <w:t xml:space="preserve"> {{</w:t>
+      </w:r>
+      <w:proofErr w:type="spellStart"/>
+      <w:r>
+        <w:t>principal.</w:t>
+      </w:r>
+      <w:r>
+        <w:t>name_full</w:t>
+      </w:r>
+      <w:proofErr w:type="spellEnd"/>
+      <w:r>
+        <w:t>(</w:t>
       </w:r>
       <w:r>
         <w:t>)}}</w:t>
@@ -2683,11 +3878,19 @@
         <w:jc w:val="left"/>
       </w:pPr>
       <w:r>
-        <w:t xml:space="preserve">Dated: ________________ </w:t>
+        <w:t>Dated: _______________</w:t>
+      </w:r>
+      <w:proofErr w:type="gramStart"/>
+      <w:r>
+        <w:t xml:space="preserve">_ </w:t>
       </w:r>
       <w:r>
         <w:tab/>
-        <w:t xml:space="preserve">Signed:  __________________________________ </w:t>
+        <w:t>Signed</w:t>
+      </w:r>
+      <w:proofErr w:type="gramEnd"/>
+      <w:r>
+        <w:t xml:space="preserve">:  __________________________________ </w:t>
       </w:r>
     </w:p>
     <w:p>
@@ -2716,7 +3919,15 @@
         <w:ind w:left="-5" w:right="64"/>
       </w:pPr>
       <w:r>
-        <w:t xml:space="preserve">State of   ____________________________ ) </w:t>
+        <w:t>State of   ___________________________</w:t>
+      </w:r>
+      <w:proofErr w:type="gramStart"/>
+      <w:r>
+        <w:t>_ )</w:t>
+      </w:r>
+      <w:proofErr w:type="gramEnd"/>
+      <w:r>
+        <w:t xml:space="preserve"> </w:t>
       </w:r>
     </w:p>
     <w:p>
@@ -2770,7 +3981,23 @@
         <w:ind w:left="-5" w:right="64"/>
       </w:pPr>
       <w:r>
-        <w:t xml:space="preserve">County of __________________________  ) </w:t>
+        <w:t xml:space="preserve">County </w:t>
+      </w:r>
+      <w:proofErr w:type="gramStart"/>
+      <w:r>
+        <w:t>of ___</w:t>
+      </w:r>
+      <w:proofErr w:type="gramEnd"/>
+      <w:r>
+        <w:t>______________________</w:t>
+      </w:r>
+      <w:proofErr w:type="gramStart"/>
+      <w:r>
+        <w:t>_  )</w:t>
+      </w:r>
+      <w:proofErr w:type="gramEnd"/>
+      <w:r>
+        <w:t xml:space="preserve"> </w:t>
       </w:r>
     </w:p>
     <w:p>
@@ -2822,7 +4049,15 @@
         <w:t>..............</w:t>
       </w:r>
       <w:r>
-        <w:t xml:space="preserve">......) in person and acknowledged signing and delivering the instrument as the free and voluntary act of the principal, for the uses </w:t>
+        <w:t>..</w:t>
+      </w:r>
+      <w:proofErr w:type="gramStart"/>
+      <w:r>
+        <w:t>....)</w:t>
+      </w:r>
+      <w:proofErr w:type="gramEnd"/>
+      <w:r>
+        <w:t xml:space="preserve"> in person and acknowledged signing and delivering the instrument as the free and voluntary act of the principal, for the uses </w:t>
       </w:r>
       <w:r>
         <w:t>and purposes therein set forth</w:t>
@@ -2884,7 +4119,15 @@
         <w:jc w:val="left"/>
       </w:pPr>
       <w:r>
-        <w:t>My commission expires:  _____________________________________________ (</w:t>
+        <w:t>My commission expires</w:t>
+      </w:r>
+      <w:proofErr w:type="gramStart"/>
+      <w:r>
+        <w:t>:  __</w:t>
+      </w:r>
+      <w:proofErr w:type="gramEnd"/>
+      <w:r>
+        <w:t>___________________________________________ (</w:t>
       </w:r>
       <w:r>
         <w:rPr>
@@ -2940,6 +4183,7 @@
           </w:tcPr>
           <w:p>
             <w:pPr>
+              <w:keepNext/>
               <w:spacing w:after="0" w:line="259" w:lineRule="auto"/>
               <w:ind w:left="0" w:firstLine="0"/>
               <w:jc w:val="left"/>
@@ -2989,6 +4233,7 @@
           </w:tcPr>
           <w:p>
             <w:pPr>
+              <w:keepNext/>
               <w:tabs>
                 <w:tab w:val="right" w:pos="4270"/>
               </w:tabs>
@@ -3010,8 +4255,13 @@
               <w:jc w:val="left"/>
             </w:pPr>
             <w:r>
-              <w:t>my agent (and successors) are</w:t>
+              <w:t xml:space="preserve">my agent (and successors) </w:t>
             </w:r>
+            <w:proofErr w:type="gramStart"/>
+            <w:r>
+              <w:t>are</w:t>
+            </w:r>
+            <w:proofErr w:type="gramEnd"/>
             <w:r>
               <w:t xml:space="preserve"> </w:t>
             </w:r>
@@ -3057,6 +4307,7 @@
           </w:tcPr>
           <w:p>
             <w:pPr>
+              <w:keepNext/>
               <w:spacing w:after="0" w:line="259" w:lineRule="auto"/>
               <w:ind w:left="0" w:firstLine="0"/>
               <w:jc w:val="left"/>
@@ -3078,6 +4329,7 @@
           </w:tcPr>
           <w:p>
             <w:pPr>
+              <w:keepNext/>
               <w:spacing w:after="0" w:line="259" w:lineRule="auto"/>
               <w:ind w:left="0" w:firstLine="0"/>
             </w:pPr>
@@ -3103,6 +4355,7 @@
           </w:tcPr>
           <w:p>
             <w:pPr>
+              <w:keepNext/>
               <w:tabs>
                 <w:tab w:val="center" w:pos="720"/>
                 <w:tab w:val="center" w:pos="1837"/>
@@ -3145,10 +4398,26 @@
               <w:jc w:val="left"/>
             </w:pPr>
             <w:r>
-              <w:t>{% if any_successors == True %}</w:t>
+              <w:t xml:space="preserve">{% if </w:t>
+            </w:r>
+            <w:proofErr w:type="spellStart"/>
+            <w:r>
+              <w:t>any_successors</w:t>
+            </w:r>
+            <w:proofErr w:type="spellEnd"/>
+            <w:r>
+              <w:t xml:space="preserve"> == True </w:t>
+            </w:r>
+            <w:proofErr w:type="gramStart"/>
+            <w:r>
+              <w:t>%}</w:t>
             </w:r>
             <w:r>
-              <w:t>{% for person in successors %}</w:t>
+              <w:t>{</w:t>
+            </w:r>
+            <w:proofErr w:type="gramEnd"/>
+            <w:r>
+              <w:t>% for person in successors %}</w:t>
             </w:r>
             <w:r>
               <w:t xml:space="preserve"> </w:t>
@@ -3210,6 +4479,7 @@
           </w:tcPr>
           <w:p>
             <w:pPr>
+              <w:keepNext/>
               <w:spacing w:after="0" w:line="259" w:lineRule="auto"/>
               <w:ind w:left="0" w:firstLine="0"/>
               <w:jc w:val="left"/>
@@ -3231,6 +4501,7 @@
           </w:tcPr>
           <w:p>
             <w:pPr>
+              <w:keepNext/>
               <w:spacing w:after="0" w:line="259" w:lineRule="auto"/>
               <w:ind w:left="0" w:firstLine="0"/>
               <w:jc w:val="left"/>
@@ -3289,10 +4560,26 @@
               <w:jc w:val="left"/>
             </w:pPr>
             <w:r>
-              <w:t>{% endfor %}</w:t>
+              <w:t xml:space="preserve">{% </w:t>
+            </w:r>
+            <w:proofErr w:type="spellStart"/>
+            <w:r>
+              <w:t>endfor</w:t>
+            </w:r>
+            <w:proofErr w:type="spellEnd"/>
+            <w:r>
+              <w:t xml:space="preserve"> </w:t>
+            </w:r>
+            <w:proofErr w:type="gramStart"/>
+            <w:r>
+              <w:t>%}</w:t>
             </w:r>
             <w:r>
-              <w:t>{% endif %}</w:t>
+              <w:t>{</w:t>
+            </w:r>
+            <w:proofErr w:type="gramEnd"/>
+            <w:r>
+              <w:t>% endif %}</w:t>
             </w:r>
             <w:r>
               <w:t xml:space="preserve"> </w:t>
@@ -3391,17 +4678,59 @@
         <w:jc w:val="left"/>
       </w:pPr>
       <w:r>
-        <w:t>Name of preparer:{% if for_yourself == False %}</w:t>
+        <w:t xml:space="preserve">Name of </w:t>
+      </w:r>
+      <w:proofErr w:type="gramStart"/>
+      <w:r>
+        <w:t>preparer:{</w:t>
+      </w:r>
+      <w:proofErr w:type="gramEnd"/>
+      <w:r>
+        <w:t xml:space="preserve">% if </w:t>
+      </w:r>
+      <w:proofErr w:type="spellStart"/>
+      <w:r>
+        <w:t>for_yourself</w:t>
+      </w:r>
+      <w:proofErr w:type="spellEnd"/>
+      <w:r>
+        <w:t xml:space="preserve"> == </w:t>
+      </w:r>
+      <w:proofErr w:type="gramStart"/>
+      <w:r>
+        <w:t>False %}</w:t>
       </w:r>
       <w:r>
         <w:tab/>
-        <w:t>{{preparer.</w:t>
-      </w:r>
-      <w:r>
-        <w:t>name_full(</w:t>
-      </w:r>
-      <w:r>
-        <w:t>)}}{% else %}</w:t>
+        <w:t>{{</w:t>
+      </w:r>
+      <w:proofErr w:type="spellStart"/>
+      <w:proofErr w:type="gramEnd"/>
+      <w:r>
+        <w:t>preparer.</w:t>
+      </w:r>
+      <w:r>
+        <w:t>name_</w:t>
+      </w:r>
+      <w:proofErr w:type="gramStart"/>
+      <w:r>
+        <w:t>full</w:t>
+      </w:r>
+      <w:proofErr w:type="spellEnd"/>
+      <w:r>
+        <w:t>(</w:t>
+      </w:r>
+      <w:proofErr w:type="gramEnd"/>
+      <w:r>
+        <w:t>)</w:t>
+      </w:r>
+      <w:proofErr w:type="gramStart"/>
+      <w:r>
+        <w:t>}}{</w:t>
+      </w:r>
+      <w:proofErr w:type="gramEnd"/>
+      <w:r>
+        <w:t>% else %}</w:t>
       </w:r>
       <w:r>
         <w:tab/>
@@ -3411,8 +4740,21 @@
         <w:t>________</w:t>
       </w:r>
       <w:r>
-        <w:t>_____{% endif %}</w:t>
-      </w:r>
+        <w:t>____</w:t>
+      </w:r>
+      <w:proofErr w:type="gramStart"/>
+      <w:r>
+        <w:t>_{</w:t>
+      </w:r>
+      <w:proofErr w:type="gramEnd"/>
+      <w:r>
+        <w:t xml:space="preserve">% </w:t>
+      </w:r>
+      <w:proofErr w:type="gramStart"/>
+      <w:r>
+        <w:t>endif %}</w:t>
+      </w:r>
+      <w:proofErr w:type="gramEnd"/>
     </w:p>
     <w:p>
       <w:pPr>
@@ -3436,13 +4778,76 @@
       </w:r>
       <w:r>
         <w:tab/>
-        <w:t>{% if for_yourself == False and preparer.address.address != “” %}{{preparer.address.</w:t>
+        <w:t xml:space="preserve">{% if </w:t>
+      </w:r>
+      <w:proofErr w:type="spellStart"/>
+      <w:r>
+        <w:t>for_yourself</w:t>
+      </w:r>
+      <w:proofErr w:type="spellEnd"/>
+      <w:r>
+        <w:t xml:space="preserve"> == False and </w:t>
+      </w:r>
+      <w:proofErr w:type="spellStart"/>
+      <w:proofErr w:type="gramStart"/>
+      <w:r>
+        <w:t>preparer.address</w:t>
+      </w:r>
+      <w:proofErr w:type="gramEnd"/>
+      <w:r>
+        <w:t>.</w:t>
+      </w:r>
+      <w:proofErr w:type="gramStart"/>
+      <w:r>
+        <w:t>address</w:t>
+      </w:r>
+      <w:proofErr w:type="spellEnd"/>
+      <w:r>
+        <w:t xml:space="preserve"> !</w:t>
+      </w:r>
+      <w:proofErr w:type="gramEnd"/>
+      <w:r>
+        <w:t xml:space="preserve">= “” </w:t>
+      </w:r>
+      <w:proofErr w:type="gramStart"/>
+      <w:r>
+        <w:t>%}{</w:t>
+      </w:r>
+      <w:proofErr w:type="gramEnd"/>
+      <w:r>
+        <w:t>{</w:t>
+      </w:r>
+      <w:proofErr w:type="spellStart"/>
+      <w:proofErr w:type="gramStart"/>
+      <w:r>
+        <w:t>preparer.address</w:t>
+      </w:r>
+      <w:proofErr w:type="gramEnd"/>
+      <w:r>
+        <w:t>.</w:t>
       </w:r>
       <w:r>
         <w:t>on_one_line</w:t>
       </w:r>
-      <w:r>
-        <w:t>(bare=True)}}{% else %}_____________________________________</w:t>
+      <w:proofErr w:type="spellEnd"/>
+      <w:r>
+        <w:t>(bare=True)</w:t>
+      </w:r>
+      <w:proofErr w:type="gramStart"/>
+      <w:r>
+        <w:t>}}{</w:t>
+      </w:r>
+      <w:proofErr w:type="gramEnd"/>
+      <w:r>
+        <w:t xml:space="preserve">% else </w:t>
+      </w:r>
+      <w:proofErr w:type="gramStart"/>
+      <w:r>
+        <w:t>%}_</w:t>
+      </w:r>
+      <w:proofErr w:type="gramEnd"/>
+      <w:r>
+        <w:t>____________________________________</w:t>
       </w:r>
       <w:r>
         <w:t>_____</w:t>
@@ -3496,11 +4901,24 @@
         <w:t>______</w:t>
       </w:r>
       <w:r>
-        <w:t>________________________________</w:t>
-      </w:r>
-      <w:r>
-        <w:t>{% endif %}</w:t>
-      </w:r>
+        <w:t>_______________________________</w:t>
+      </w:r>
+      <w:proofErr w:type="gramStart"/>
+      <w:r>
+        <w:t>_</w:t>
+      </w:r>
+      <w:r>
+        <w:t>{</w:t>
+      </w:r>
+      <w:proofErr w:type="gramEnd"/>
+      <w:r>
+        <w:t xml:space="preserve">% </w:t>
+      </w:r>
+      <w:proofErr w:type="gramStart"/>
+      <w:r>
+        <w:t>endif %}</w:t>
+      </w:r>
+      <w:proofErr w:type="gramEnd"/>
     </w:p>
     <w:p>
       <w:pPr>
@@ -3523,22 +4941,104 @@
       </w:r>
       <w:r>
         <w:tab/>
-        <w:t>{% if for_yourself == False and prepare</w:t>
+        <w:t xml:space="preserve">{% if </w:t>
+      </w:r>
+      <w:proofErr w:type="spellStart"/>
+      <w:r>
+        <w:t>for_yourself</w:t>
+      </w:r>
+      <w:proofErr w:type="spellEnd"/>
+      <w:r>
+        <w:t xml:space="preserve"> == False and </w:t>
+      </w:r>
+      <w:proofErr w:type="spellStart"/>
+      <w:proofErr w:type="gramStart"/>
+      <w:r>
+        <w:t>prepare</w:t>
       </w:r>
       <w:r>
         <w:t>r</w:t>
       </w:r>
       <w:r>
-        <w:t>.phone_number !=</w:t>
-      </w:r>
-      <w:r>
-        <w:t>”” %}{{phone_number_formatted(preparer.phone_number)}}{% else %}__________________</w:t>
+        <w:t>.phone</w:t>
+      </w:r>
+      <w:proofErr w:type="gramEnd"/>
+      <w:r>
+        <w:t>_</w:t>
+      </w:r>
+      <w:proofErr w:type="gramStart"/>
+      <w:r>
+        <w:t>number</w:t>
+      </w:r>
+      <w:proofErr w:type="spellEnd"/>
+      <w:r>
+        <w:t xml:space="preserve"> !</w:t>
+      </w:r>
+      <w:proofErr w:type="gramEnd"/>
+      <w:r>
+        <w:t>=</w:t>
+      </w:r>
+      <w:r>
+        <w:t xml:space="preserve">”” </w:t>
+      </w:r>
+      <w:proofErr w:type="gramStart"/>
+      <w:r>
+        <w:t>%}{</w:t>
+      </w:r>
+      <w:proofErr w:type="gramEnd"/>
+      <w:r>
+        <w:t>{</w:t>
+      </w:r>
+      <w:proofErr w:type="spellStart"/>
+      <w:r>
+        <w:t>phone_number_formatted</w:t>
+      </w:r>
+      <w:proofErr w:type="spellEnd"/>
+      <w:r>
+        <w:t>(</w:t>
+      </w:r>
+      <w:proofErr w:type="spellStart"/>
+      <w:proofErr w:type="gramStart"/>
+      <w:r>
+        <w:t>preparer.phone</w:t>
+      </w:r>
+      <w:proofErr w:type="gramEnd"/>
+      <w:r>
+        <w:t>_number</w:t>
+      </w:r>
+      <w:proofErr w:type="spellEnd"/>
+      <w:r>
+        <w:t>)</w:t>
+      </w:r>
+      <w:proofErr w:type="gramStart"/>
+      <w:r>
+        <w:t>}}{</w:t>
+      </w:r>
+      <w:proofErr w:type="gramEnd"/>
+      <w:r>
+        <w:t xml:space="preserve">% else </w:t>
+      </w:r>
+      <w:proofErr w:type="gramStart"/>
+      <w:r>
+        <w:t>%}_</w:t>
+      </w:r>
+      <w:proofErr w:type="gramEnd"/>
+      <w:r>
+        <w:t>_________________</w:t>
       </w:r>
       <w:r>
         <w:t>___</w:t>
       </w:r>
       <w:r>
-        <w:t>_______________________________{% endif %}</w:t>
+        <w:t>______________________________</w:t>
+      </w:r>
+      <w:proofErr w:type="gramStart"/>
+      <w:r>
+        <w:t>_{</w:t>
+      </w:r>
+      <w:proofErr w:type="gramEnd"/>
+      <w:r>
+        <w:t>% endif %}</w:t>
       </w:r>
       <w:r>
         <w:br w:type="page"/>
@@ -3602,7 +5102,15 @@
         <w:ind w:left="-5" w:right="64"/>
       </w:pPr>
       <w:r>
-        <w:t xml:space="preserve">When you (the agent) accept the authority granted under this power of attorney, a special legal relationship, known as agency, is created between you and the principal. Agency imposes upon you duties that continue until you resign or the power of attorney is terminated or revoked. </w:t>
+        <w:t xml:space="preserve">When you (the agent) accept the authority granted under this power of attorney, a special legal relationship, known as agency, is created between you and the principal. Agency imposes upon </w:t>
+      </w:r>
+      <w:proofErr w:type="gramStart"/>
+      <w:r>
+        <w:t>you</w:t>
+      </w:r>
+      <w:proofErr w:type="gramEnd"/>
+      <w:r>
+        <w:t xml:space="preserve"> duties that continue until you resign or the power of attorney is terminated or revoked. </w:t>
       </w:r>
     </w:p>
     <w:p>
@@ -3650,7 +5158,15 @@
         <w:ind w:left="-5" w:right="64"/>
       </w:pPr>
       <w:r>
-        <w:t xml:space="preserve">principal's property; </w:t>
+        <w:t xml:space="preserve">principal's </w:t>
+      </w:r>
+      <w:proofErr w:type="gramStart"/>
+      <w:r>
+        <w:t>property;</w:t>
+      </w:r>
+      <w:proofErr w:type="gramEnd"/>
+      <w:r>
+        <w:t xml:space="preserve"> </w:t>
       </w:r>
     </w:p>
     <w:p>
@@ -3672,7 +5188,15 @@
         <w:ind w:right="64" w:hanging="482"/>
       </w:pPr>
       <w:r>
-        <w:t xml:space="preserve">act in good faith for the best interest of the principal, using due care, competence, and diligence; </w:t>
+        <w:t xml:space="preserve">act in good faith for the best interest of the principal, using due care, competence, and </w:t>
+      </w:r>
+      <w:proofErr w:type="gramStart"/>
+      <w:r>
+        <w:t>diligence;</w:t>
+      </w:r>
+      <w:proofErr w:type="gramEnd"/>
+      <w:r>
+        <w:t xml:space="preserve"> </w:t>
       </w:r>
     </w:p>
     <w:p>
@@ -3694,7 +5218,15 @@
         <w:ind w:right="64" w:hanging="482"/>
       </w:pPr>
       <w:r>
-        <w:t xml:space="preserve">keep a complete and detailed record of all receipts, disbursements, and significant actions conducted for the principal; </w:t>
+        <w:t xml:space="preserve">keep a complete and detailed record of all receipts, disbursements, and significant actions conducted for the </w:t>
+      </w:r>
+      <w:proofErr w:type="gramStart"/>
+      <w:r>
+        <w:t>principal;</w:t>
+      </w:r>
+      <w:proofErr w:type="gramEnd"/>
+      <w:r>
+        <w:t xml:space="preserve"> </w:t>
       </w:r>
     </w:p>
     <w:p>
@@ -3716,7 +5248,15 @@
         <w:ind w:right="64" w:hanging="482"/>
       </w:pPr>
       <w:r>
-        <w:t xml:space="preserve">attempt to preserve the principal's estate plan, to the extent actually known by the agent, if preserving the plan is consistent with the principal's best interest; and </w:t>
+        <w:t xml:space="preserve">attempt to preserve the principal's estate plan, to the extent </w:t>
+      </w:r>
+      <w:proofErr w:type="gramStart"/>
+      <w:r>
+        <w:t>actually known</w:t>
+      </w:r>
+      <w:proofErr w:type="gramEnd"/>
+      <w:r>
+        <w:t xml:space="preserve"> by the agent, if preserving the plan is consistent with the principal's best interest; and </w:t>
       </w:r>
     </w:p>
     <w:p>
@@ -3738,7 +5278,15 @@
         <w:ind w:right="64" w:hanging="482"/>
       </w:pPr>
       <w:r>
-        <w:t xml:space="preserve">cooperate with a person who has authority to make health care decisions for the principal to carry out the principal's reasonable expectations to the extent actually in the principal's best interest. </w:t>
+        <w:t xml:space="preserve">cooperate with a person who has authority to make health care decisions for the principal to carry out the principal's reasonable expectations to the extent </w:t>
+      </w:r>
+      <w:proofErr w:type="gramStart"/>
+      <w:r>
+        <w:t>actually in</w:t>
+      </w:r>
+      <w:proofErr w:type="gramEnd"/>
+      <w:r>
+        <w:t xml:space="preserve"> the principal's best interest. </w:t>
       </w:r>
     </w:p>
     <w:p>
@@ -3778,7 +5326,23 @@
         <w:ind w:right="64" w:hanging="398"/>
       </w:pPr>
       <w:r>
-        <w:t xml:space="preserve">act so as to create a conflict of interest that is inconsistent with the other principles in this Notice to Agent; </w:t>
+        <w:t xml:space="preserve">act </w:t>
+      </w:r>
+      <w:proofErr w:type="gramStart"/>
+      <w:r>
+        <w:t>so as to</w:t>
+      </w:r>
+      <w:proofErr w:type="gramEnd"/>
+      <w:r>
+        <w:t xml:space="preserve"> create a conflict of interest that is inconsistent with the other principles in this Notice to </w:t>
+      </w:r>
+      <w:proofErr w:type="gramStart"/>
+      <w:r>
+        <w:t>Agent;</w:t>
+      </w:r>
+      <w:proofErr w:type="gramEnd"/>
+      <w:r>
+        <w:t xml:space="preserve"> </w:t>
       </w:r>
     </w:p>
     <w:p>
@@ -3800,7 +5364,15 @@
         <w:ind w:right="64" w:hanging="398"/>
       </w:pPr>
       <w:r>
-        <w:t xml:space="preserve">do any act beyond the authority granted in this power of attorney; </w:t>
+        <w:t xml:space="preserve">do any act beyond the authority granted in this power of </w:t>
+      </w:r>
+      <w:proofErr w:type="gramStart"/>
+      <w:r>
+        <w:t>attorney;</w:t>
+      </w:r>
+      <w:proofErr w:type="gramEnd"/>
+      <w:r>
+        <w:t xml:space="preserve"> </w:t>
       </w:r>
     </w:p>
     <w:p>
@@ -3823,7 +5395,15 @@
       </w:pPr>
       <w:r>
         <w:lastRenderedPageBreak/>
-        <w:t xml:space="preserve">commingle the principal's funds with your funds; </w:t>
+        <w:t xml:space="preserve">commingle the principal's funds with your </w:t>
+      </w:r>
+      <w:proofErr w:type="gramStart"/>
+      <w:r>
+        <w:t>funds;</w:t>
+      </w:r>
+      <w:proofErr w:type="gramEnd"/>
+      <w:r>
+        <w:t xml:space="preserve"> </w:t>
       </w:r>
     </w:p>
     <w:p>
@@ -3845,7 +5425,15 @@
         <w:ind w:right="64" w:hanging="398"/>
       </w:pPr>
       <w:r>
-        <w:t xml:space="preserve">borrow funds or other property from the principal, unless otherwise authorized; </w:t>
+        <w:t xml:space="preserve">borrow funds or other property from the principal, unless otherwise </w:t>
+      </w:r>
+      <w:proofErr w:type="gramStart"/>
+      <w:r>
+        <w:t>authorized;</w:t>
+      </w:r>
+      <w:proofErr w:type="gramEnd"/>
+      <w:r>
+        <w:t xml:space="preserve"> </w:t>
       </w:r>
     </w:p>
     <w:p>
@@ -3975,7 +5563,15 @@
         <w:ind w:left="-5" w:right="64"/>
       </w:pPr>
       <w:r>
-        <w:t xml:space="preserve">(f) The requirement of the signature of a witness in addition to the principal and the notary, imposed by Public Act 91-790, applies only to instruments executed on or after June 9, 2000 (the effective date of that Public Act). </w:t>
+        <w:t xml:space="preserve">(f) The requirement </w:t>
+      </w:r>
+      <w:proofErr w:type="gramStart"/>
+      <w:r>
+        <w:t>of</w:t>
+      </w:r>
+      <w:proofErr w:type="gramEnd"/>
+      <w:r>
+        <w:t xml:space="preserve"> the signature of a witness in addition to the principal and the notary, imposed by Public Act 91-790, applies only to instruments executed on or after June 9, 2000 (the effective date of that Public Act). </w:t>
       </w:r>
     </w:p>
     <w:p>
@@ -4079,8 +5675,17 @@
         <w:b/>
         <w:sz w:val="22"/>
       </w:rPr>
-      <w:t>July 27, 2015</w:t>
+      <w:t xml:space="preserve">July 27, </w:t>
     </w:r>
+    <w:proofErr w:type="gramStart"/>
+    <w:r>
+      <w:rPr>
+        <w:b/>
+        <w:sz w:val="22"/>
+      </w:rPr>
+      <w:t>2015</w:t>
+    </w:r>
+    <w:proofErr w:type="gramEnd"/>
     <w:r>
       <w:rPr>
         <w:b/>
@@ -4186,8 +5791,17 @@
         <w:b/>
         <w:sz w:val="22"/>
       </w:rPr>
-      <w:t>Form Revised July 27, 2015</w:t>
+      <w:t xml:space="preserve">Form Revised July 27, </w:t>
     </w:r>
+    <w:proofErr w:type="gramStart"/>
+    <w:r>
+      <w:rPr>
+        <w:b/>
+        <w:sz w:val="22"/>
+      </w:rPr>
+      <w:t>2015</w:t>
+    </w:r>
+    <w:proofErr w:type="gramEnd"/>
     <w:r>
       <w:rPr>
         <w:b/>
@@ -4293,7 +5907,23 @@
         <w:b/>
         <w:sz w:val="22"/>
       </w:rPr>
-      <w:t xml:space="preserve">Form Revised July 15, 2011 </w:t>
+      <w:t xml:space="preserve">Form Revised July 15, </w:t>
+    </w:r>
+    <w:proofErr w:type="gramStart"/>
+    <w:r>
+      <w:rPr>
+        <w:b/>
+        <w:sz w:val="22"/>
+      </w:rPr>
+      <w:t>2011</w:t>
+    </w:r>
+    <w:proofErr w:type="gramEnd"/>
+    <w:r>
+      <w:rPr>
+        <w:b/>
+        <w:sz w:val="22"/>
+      </w:rPr>
+      <w:t xml:space="preserve"> </w:t>
     </w:r>
     <w:r>
       <w:rPr>

</xml_diff>